<commit_message>
Path updates for execution. Content updates to wip Exercises.
</commit_message>
<xml_diff>
--- a/Annual2017-EU/documents/WorkshopExercises.docx
+++ b/Annual2017-EU/documents/WorkshopExercises.docx
@@ -2543,7 +2543,7 @@
                 <v:shape id="_x0000_i1025" type="#_x0000_t75" style="width:42pt;height:30.5pt" o:ole="">
                   <v:imagedata r:id="rId13" o:title=""/>
                 </v:shape>
-                <o:OLEObject Type="Embed" ProgID="PBrush" ShapeID="_x0000_i1025" DrawAspect="Content" ObjectID="_1558509823" r:id="rId14"/>
+                <o:OLEObject Type="Embed" ProgID="PBrush" ShapeID="_x0000_i1025" DrawAspect="Content" ObjectID="_1558529817" r:id="rId14"/>
               </w:object>
             </w:r>
             <w:r>
@@ -3754,7 +3754,13 @@
               <w:rPr>
                 <w:color w:val="auto"/>
               </w:rPr>
-              <w:t>…etc.)</w:t>
+              <w:t>, e</w:t>
+            </w:r>
+            <w:r>
+              <w:rPr>
+                <w:color w:val="auto"/>
+              </w:rPr>
+              <w:t>tc.)</w:t>
             </w:r>
           </w:p>
         </w:tc>
@@ -4047,6 +4053,12 @@
                 <w:color w:val="auto"/>
               </w:rPr>
             </w:pPr>
+            <w:r>
+              <w:rPr>
+                <w:rStyle w:val="CommentReference"/>
+              </w:rPr>
+              <w:commentReference w:id="16"/>
+            </w:r>
           </w:p>
         </w:tc>
       </w:tr>
@@ -4061,6 +4073,7 @@
     </w:p>
     <w:p>
       <w:pPr>
+        <w:spacing w:after="0"/>
         <w:ind w:left="720"/>
         <w:rPr>
           <w:b/>
@@ -4427,7 +4440,7 @@
           <w:szCs w:val="24"/>
         </w:rPr>
       </w:pPr>
-      <w:bookmarkStart w:id="16" w:name="_Ref482886936"/>
+      <w:bookmarkStart w:id="17" w:name="_Ref482886936"/>
     </w:p>
     <w:p>
       <w:pPr>
@@ -4565,7 +4578,7 @@
         </w:rPr>
         <w:fldChar w:fldCharType="end"/>
       </w:r>
-      <w:bookmarkEnd w:id="16"/>
+      <w:bookmarkEnd w:id="17"/>
       <w:r>
         <w:rPr>
           <w:color w:val="auto"/>
@@ -4596,7 +4609,7 @@
         <w:spacing w:before="120"/>
         <w:ind w:left="360" w:firstLine="0"/>
       </w:pPr>
-      <w:bookmarkStart w:id="17" w:name="_Toc484442229"/>
+      <w:bookmarkStart w:id="18" w:name="_Toc484442229"/>
       <w:r>
         <w:lastRenderedPageBreak/>
         <w:t xml:space="preserve">Transfer </w:t>
@@ -4607,7 +4620,7 @@
       <w:r>
         <w:t xml:space="preserve"> to Spreadsheet</w:t>
       </w:r>
-      <w:bookmarkEnd w:id="17"/>
+      <w:bookmarkEnd w:id="18"/>
     </w:p>
     <w:p>
       <w:pPr>
@@ -4722,12 +4735,7 @@
         <w:ind w:left="360" w:firstLine="0"/>
       </w:pPr>
       <w:r>
-        <w:t>Open Windows Explor</w:t>
-      </w:r>
-      <w:bookmarkStart w:id="18" w:name="_GoBack"/>
-      <w:bookmarkEnd w:id="18"/>
-      <w:r>
-        <w:t xml:space="preserve">er to the Linked Data folder location using the desktop shortcut </w:t>
+        <w:t xml:space="preserve">Open Windows Explorer to the Linked Data folder location using the desktop shortcut </w:t>
       </w:r>
       <w:r>
         <w:rPr>
@@ -4793,30 +4801,31 @@
         <w:ind w:left="360" w:firstLine="0"/>
       </w:pPr>
       <w:r>
-        <w:t xml:space="preserve">Navigate to the …/data subfolder and double click on the file </w:t>
-      </w:r>
-      <w:proofErr w:type="gramStart"/>
+        <w:t xml:space="preserve">Navigate to the </w:t>
+      </w:r>
       <w:r>
         <w:rPr>
           <w:b/>
         </w:rPr>
-        <w:t>Neo4jModel.XLSX</w:t>
+        <w:t>…/data</w:t>
+      </w:r>
+      <w:r>
+        <w:t xml:space="preserve"> subfolder and double click on the file </w:t>
       </w:r>
       <w:r>
         <w:rPr>
           <w:b/>
         </w:rPr>
+        <w:t>Neo4jModel.xlsx</w:t>
+      </w:r>
+      <w:r>
+        <w:rPr>
+          <w:b/>
+        </w:rPr>
         <w:t xml:space="preserve"> </w:t>
       </w:r>
       <w:r>
-        <w:t xml:space="preserve"> </w:t>
-      </w:r>
-      <w:r>
-        <w:t>to</w:t>
-      </w:r>
-      <w:proofErr w:type="gramEnd"/>
-      <w:r>
-        <w:t xml:space="preserve"> open the spreadsheet.</w:t>
+        <w:t>to open the spreadsheet.</w:t>
       </w:r>
     </w:p>
     <w:p>
@@ -4917,10 +4926,26 @@
     </w:p>
     <w:p>
       <w:pPr>
+        <w:spacing w:after="0"/>
         <w:ind w:left="1080"/>
       </w:pPr>
       <w:r>
-        <w:t xml:space="preserve">Example 1: Person 1 participates in Study 1 and </w:t>
+        <w:t>Example</w:t>
+      </w:r>
+      <w:r>
+        <w:t>s</w:t>
+      </w:r>
+    </w:p>
+    <w:p>
+      <w:pPr>
+        <w:pStyle w:val="ListParagraph"/>
+        <w:numPr>
+          <w:ilvl w:val="0"/>
+          <w:numId w:val="19"/>
+        </w:numPr>
+      </w:pPr>
+      <w:r>
+        <w:t xml:space="preserve">Person 1 participates in Study 1 and </w:t>
       </w:r>
       <w:proofErr w:type="spellStart"/>
       <w:r>
@@ -4933,13 +4958,17 @@
     </w:p>
     <w:p>
       <w:pPr>
-        <w:ind w:left="1080"/>
-      </w:pPr>
-      <w:r>
-        <w:t xml:space="preserve">Example 2:  A </w:t>
-      </w:r>
-      <w:r>
-        <w:t xml:space="preserve">nodes at the end of one relation </w:t>
+        <w:pStyle w:val="ListParagraph"/>
+        <w:numPr>
+          <w:ilvl w:val="0"/>
+          <w:numId w:val="19"/>
+        </w:numPr>
+      </w:pPr>
+      <w:r>
+        <w:t xml:space="preserve">A </w:t>
+      </w:r>
+      <w:r>
+        <w:t xml:space="preserve">node at the end of one relation </w:t>
       </w:r>
       <w:r>
         <w:t>(</w:t>
@@ -5203,6 +5232,7 @@
     <w:p>
       <w:pPr>
         <w:pStyle w:val="ListParagraph"/>
+        <w:spacing w:after="0"/>
         <w:ind w:left="1080"/>
         <w:rPr>
           <w:b/>
@@ -5231,30 +5261,42 @@
         <w:ind w:left="1170" w:firstLine="0"/>
       </w:pPr>
       <w:r>
+        <w:t xml:space="preserve">Start with the table on the left and enter your new Relations, listing the </w:t>
+      </w:r>
+      <w:proofErr w:type="spellStart"/>
+      <w:r>
+        <w:t>StartNode</w:t>
+      </w:r>
+      <w:proofErr w:type="spellEnd"/>
+      <w:r>
+        <w:t xml:space="preserve">, Relation, and </w:t>
+      </w:r>
+      <w:proofErr w:type="spellStart"/>
+      <w:r>
+        <w:t>EndNode</w:t>
+      </w:r>
+      <w:proofErr w:type="spellEnd"/>
+      <w:r>
+        <w:t xml:space="preserve"> for each</w:t>
+      </w:r>
+      <w:r>
+        <w:t xml:space="preserve">, </w:t>
+      </w:r>
+      <w:r>
+        <w:t xml:space="preserve">using the rows under those </w:t>
+      </w:r>
+      <w:r>
+        <w:t>shaded in grey</w:t>
+      </w:r>
+      <w:r>
+        <w:t xml:space="preserve"> that are reserved for the initial model</w:t>
+      </w:r>
+      <w:r>
+        <w:t xml:space="preserve">.  </w:t>
+      </w:r>
+      <w:r>
         <w:lastRenderedPageBreak/>
-        <w:t xml:space="preserve">Start with the table on the left and enter your new Relations, listing the </w:t>
-      </w:r>
-      <w:proofErr w:type="spellStart"/>
-      <w:r>
-        <w:t>StartNode</w:t>
-      </w:r>
-      <w:proofErr w:type="spellEnd"/>
-      <w:r>
-        <w:t xml:space="preserve">, Relation, and </w:t>
-      </w:r>
-      <w:proofErr w:type="spellStart"/>
-      <w:r>
-        <w:t>EndNode</w:t>
-      </w:r>
-      <w:proofErr w:type="spellEnd"/>
-      <w:r>
-        <w:t xml:space="preserve"> for each</w:t>
-      </w:r>
-      <w:r>
-        <w:t>, under the rows shaded in grey</w:t>
-      </w:r>
-      <w:r>
-        <w:t>.  Ensure you capture all the relations, especially those where nodes participate in more than one relationship.</w:t>
+        <w:t>Ensure you capture all the relations, especially those where nodes participate in more than one relationship.</w:t>
       </w:r>
       <w:r>
         <w:t xml:space="preserve">  </w:t>
@@ -5279,12 +5321,6 @@
         </w:rPr>
         <w:t>Node PV</w:t>
       </w:r>
-    </w:p>
-    <w:p>
-      <w:pPr>
-        <w:pStyle w:val="ListParagraph"/>
-        <w:ind w:left="1170"/>
-      </w:pPr>
     </w:p>
     <w:p>
       <w:pPr>
@@ -5298,6 +5334,9 @@
       <w:r>
         <w:t xml:space="preserve">Enter your new </w:t>
       </w:r>
+      <w:r>
+        <w:t xml:space="preserve">nodes </w:t>
+      </w:r>
       <w:proofErr w:type="spellStart"/>
       <w:proofErr w:type="gramStart"/>
       <w:r>
@@ -5317,6 +5356,17 @@
       <w:proofErr w:type="gramEnd"/>
       <w:r>
         <w:t xml:space="preserve"> pair on a new row in the table, along with the Node that contains that property.</w:t>
+      </w:r>
+      <w:r>
+        <w:t xml:space="preserve"> Nodes that have more than one </w:t>
+      </w:r>
+      <w:proofErr w:type="spellStart"/>
+      <w:r>
+        <w:t>property:value</w:t>
+      </w:r>
+      <w:proofErr w:type="spellEnd"/>
+      <w:r>
+        <w:t xml:space="preserve"> pair will be listed on more than one row.</w:t>
       </w:r>
     </w:p>
     <w:p>
@@ -5603,26 +5653,26 @@
           <w:noProof/>
         </w:rPr>
         <w:drawing>
-          <wp:anchor distT="0" distB="0" distL="114300" distR="114300" simplePos="0" relativeHeight="251667456" behindDoc="1" locked="0" layoutInCell="1" allowOverlap="1" wp14:anchorId="2CCFB26E" wp14:editId="36FCDED5">
+          <wp:anchor distT="0" distB="0" distL="114300" distR="114300" simplePos="0" relativeHeight="251674624" behindDoc="1" locked="0" layoutInCell="1" allowOverlap="1" wp14:anchorId="636D5976" wp14:editId="64FE71F6">
             <wp:simplePos x="0" y="0"/>
             <wp:positionH relativeFrom="column">
-              <wp:posOffset>4239895</wp:posOffset>
+              <wp:posOffset>4279900</wp:posOffset>
             </wp:positionH>
             <wp:positionV relativeFrom="paragraph">
-              <wp:posOffset>-3175</wp:posOffset>
+              <wp:posOffset>245110</wp:posOffset>
             </wp:positionV>
-            <wp:extent cx="2773045" cy="1839595"/>
-            <wp:effectExtent l="0" t="0" r="8255" b="8255"/>
+            <wp:extent cx="2495550" cy="1612900"/>
+            <wp:effectExtent l="0" t="0" r="0" b="6350"/>
             <wp:wrapTight wrapText="bothSides">
               <wp:wrapPolygon edited="0">
                 <wp:start x="0" y="0"/>
-                <wp:lineTo x="0" y="21473"/>
-                <wp:lineTo x="21516" y="21473"/>
-                <wp:lineTo x="21516" y="0"/>
+                <wp:lineTo x="0" y="21430"/>
+                <wp:lineTo x="21435" y="21430"/>
+                <wp:lineTo x="21435" y="0"/>
                 <wp:lineTo x="0" y="0"/>
               </wp:wrapPolygon>
             </wp:wrapTight>
-            <wp:docPr id="14" name="Picture 14"/>
+            <wp:docPr id="11" name="Picture 11"/>
             <wp:cNvGraphicFramePr>
               <a:graphicFrameLocks xmlns:a="http://schemas.openxmlformats.org/drawingml/2006/main" noChangeAspect="1"/>
             </wp:cNvGraphicFramePr>
@@ -5630,7 +5680,7 @@
               <a:graphicData uri="http://schemas.openxmlformats.org/drawingml/2006/picture">
                 <pic:pic xmlns:pic="http://schemas.openxmlformats.org/drawingml/2006/picture">
                   <pic:nvPicPr>
-                    <pic:cNvPr id="0" name="Picture 1"/>
+                    <pic:cNvPr id="0" name="Picture 7"/>
                     <pic:cNvPicPr>
                       <a:picLocks noChangeAspect="1" noChangeArrowheads="1"/>
                     </pic:cNvPicPr>
@@ -5651,7 +5701,7 @@
                   <pic:spPr bwMode="auto">
                     <a:xfrm>
                       <a:off x="0" y="0"/>
-                      <a:ext cx="2773045" cy="1839595"/>
+                      <a:ext cx="2495550" cy="1612900"/>
                     </a:xfrm>
                     <a:prstGeom prst="rect">
                       <a:avLst/>
@@ -5728,32 +5778,53 @@
       <w:pPr>
         <w:ind w:left="360"/>
       </w:pPr>
+    </w:p>
+    <w:p>
+      <w:pPr>
+        <w:ind w:left="360"/>
+      </w:pPr>
+    </w:p>
+    <w:p>
+      <w:pPr>
+        <w:pStyle w:val="ListParagraph"/>
+        <w:ind w:left="360"/>
+      </w:pPr>
+    </w:p>
+    <w:p>
+      <w:pPr>
+        <w:pStyle w:val="ListParagraph"/>
+        <w:numPr>
+          <w:ilvl w:val="0"/>
+          <w:numId w:val="9"/>
+        </w:numPr>
+        <w:ind w:left="360" w:firstLine="0"/>
+      </w:pPr>
       <w:r>
         <w:rPr>
           <w:noProof/>
         </w:rPr>
         <w:lastRenderedPageBreak/>
         <w:drawing>
-          <wp:anchor distT="0" distB="0" distL="114300" distR="114300" simplePos="0" relativeHeight="251668480" behindDoc="1" locked="0" layoutInCell="1" allowOverlap="1" wp14:anchorId="1DFD660D" wp14:editId="1D40BDF1">
+          <wp:anchor distT="0" distB="0" distL="114300" distR="114300" simplePos="0" relativeHeight="251673600" behindDoc="1" locked="0" layoutInCell="1" allowOverlap="1" wp14:anchorId="0100BE43" wp14:editId="07850A22">
             <wp:simplePos x="0" y="0"/>
             <wp:positionH relativeFrom="column">
-              <wp:posOffset>4234180</wp:posOffset>
+              <wp:posOffset>4146550</wp:posOffset>
             </wp:positionH>
             <wp:positionV relativeFrom="paragraph">
-              <wp:posOffset>134620</wp:posOffset>
+              <wp:posOffset>0</wp:posOffset>
             </wp:positionV>
-            <wp:extent cx="2770632" cy="1837944"/>
-            <wp:effectExtent l="0" t="0" r="0" b="0"/>
+            <wp:extent cx="2505075" cy="1636395"/>
+            <wp:effectExtent l="0" t="0" r="9525" b="1905"/>
             <wp:wrapTight wrapText="bothSides">
               <wp:wrapPolygon edited="0">
                 <wp:start x="0" y="0"/>
-                <wp:lineTo x="0" y="21272"/>
-                <wp:lineTo x="21387" y="21272"/>
-                <wp:lineTo x="21387" y="0"/>
+                <wp:lineTo x="0" y="21374"/>
+                <wp:lineTo x="21518" y="21374"/>
+                <wp:lineTo x="21518" y="0"/>
                 <wp:lineTo x="0" y="0"/>
               </wp:wrapPolygon>
             </wp:wrapTight>
-            <wp:docPr id="42" name="Picture 42"/>
+            <wp:docPr id="8" name="Picture 8"/>
             <wp:cNvGraphicFramePr>
               <a:graphicFrameLocks xmlns:a="http://schemas.openxmlformats.org/drawingml/2006/main" noChangeAspect="1"/>
             </wp:cNvGraphicFramePr>
@@ -5761,7 +5832,7 @@
               <a:graphicData uri="http://schemas.openxmlformats.org/drawingml/2006/picture">
                 <pic:pic xmlns:pic="http://schemas.openxmlformats.org/drawingml/2006/picture">
                   <pic:nvPicPr>
-                    <pic:cNvPr id="0" name="Picture 2"/>
+                    <pic:cNvPr id="0" name="Picture 5"/>
                     <pic:cNvPicPr>
                       <a:picLocks noChangeAspect="1" noChangeArrowheads="1"/>
                     </pic:cNvPicPr>
@@ -5782,7 +5853,7 @@
                   <pic:spPr bwMode="auto">
                     <a:xfrm>
                       <a:off x="0" y="0"/>
-                      <a:ext cx="2770632" cy="1837944"/>
+                      <a:ext cx="2505075" cy="1636395"/>
                     </a:xfrm>
                     <a:prstGeom prst="rect">
                       <a:avLst/>
@@ -5804,17 +5875,21 @@
           </wp:anchor>
         </w:drawing>
       </w:r>
-    </w:p>
-    <w:p>
-      <w:pPr>
-        <w:ind w:left="360"/>
-      </w:pPr>
-    </w:p>
-    <w:p>
-      <w:pPr>
-        <w:pStyle w:val="ListParagraph"/>
-        <w:ind w:left="360"/>
-      </w:pPr>
+      <w:r>
+        <w:t>There will be a delay while the database initiates</w:t>
+      </w:r>
+      <w:r>
+        <w:t xml:space="preserve">. The red bar changes to yellow and finally to </w:t>
+      </w:r>
+      <w:r>
+        <w:t xml:space="preserve">green </w:t>
+      </w:r>
+      <w:r>
+        <w:t xml:space="preserve">when the database is ready. The green bar </w:t>
+      </w:r>
+      <w:r>
+        <w:t xml:space="preserve">contains the address of the Neo4j instance. </w:t>
+      </w:r>
     </w:p>
     <w:p>
       <w:pPr>
@@ -5826,19 +5901,19 @@
         <w:ind w:left="360" w:firstLine="0"/>
       </w:pPr>
       <w:r>
-        <w:t>There will be a delay while the database initiates</w:t>
-      </w:r>
-      <w:r>
-        <w:t xml:space="preserve">. The red bar changes to yellow and finally to </w:t>
-      </w:r>
-      <w:r>
-        <w:t xml:space="preserve">green </w:t>
-      </w:r>
-      <w:r>
-        <w:t xml:space="preserve">when the database is ready. The green bar </w:t>
-      </w:r>
-      <w:r>
-        <w:t xml:space="preserve">contains the address of the Neo4j instance. </w:t>
+        <w:t xml:space="preserve">Click on the </w:t>
+      </w:r>
+      <w:r>
+        <w:rPr>
+          <w:b/>
+        </w:rPr>
+        <w:t xml:space="preserve">Browse to </w:t>
+      </w:r>
+      <w:r>
+        <w:t xml:space="preserve">URL </w:t>
+      </w:r>
+      <w:r>
+        <w:t xml:space="preserve">to launch Neo4j in a web browser. </w:t>
       </w:r>
     </w:p>
     <w:p>
@@ -5851,20 +5926,25 @@
         <w:ind w:left="360" w:firstLine="0"/>
       </w:pPr>
       <w:r>
-        <w:t xml:space="preserve">Click on the </w:t>
-      </w:r>
-      <w:r>
-        <w:rPr>
-          <w:b/>
-        </w:rPr>
-        <w:t xml:space="preserve">Browse to </w:t>
-      </w:r>
-      <w:r>
-        <w:t xml:space="preserve">URL </w:t>
-      </w:r>
-      <w:r>
-        <w:t xml:space="preserve">to launch Neo4j in a web browser. </w:t>
-      </w:r>
+        <w:t xml:space="preserve">There is </w:t>
+      </w:r>
+      <w:r>
+        <w:t xml:space="preserve">currently </w:t>
+      </w:r>
+      <w:r>
+        <w:t>no data in the database You will return to the web browser after you c</w:t>
+      </w:r>
+      <w:r>
+        <w:t xml:space="preserve">reate and upload </w:t>
+      </w:r>
+      <w:r>
+        <w:t>the spreadsheet using R.</w:t>
+      </w:r>
+    </w:p>
+    <w:p>
+      <w:pPr>
+        <w:ind w:left="360"/>
+      </w:pPr>
     </w:p>
     <w:p>
       <w:pPr>
@@ -5876,24 +5956,12 @@
         <w:ind w:left="360" w:firstLine="0"/>
       </w:pPr>
       <w:r>
-        <w:t xml:space="preserve">There is </w:t>
-      </w:r>
-      <w:r>
-        <w:t xml:space="preserve">currently </w:t>
-      </w:r>
-      <w:r>
-        <w:t>no data in the database You will return to the web browser after you c</w:t>
-      </w:r>
-      <w:r>
-        <w:t xml:space="preserve">reate and upload </w:t>
-      </w:r>
-      <w:r>
-        <w:t>the spreadsheet using R.</w:t>
-      </w:r>
-    </w:p>
-    <w:p>
-      <w:pPr>
-        <w:ind w:left="360"/>
+        <w:t>Minimize the browser window to return to the desktop</w:t>
+      </w:r>
+    </w:p>
+    <w:p>
+      <w:pPr>
+        <w:pStyle w:val="ListParagraph"/>
       </w:pPr>
     </w:p>
     <w:p>
@@ -5904,26 +5972,48 @@
           <w:numId w:val="9"/>
         </w:numPr>
         <w:ind w:left="360" w:firstLine="0"/>
+        <w:jc w:val="both"/>
       </w:pPr>
       <w:r>
         <w:t>Us</w:t>
       </w:r>
       <w:r>
-        <w:t xml:space="preserve">e Windows Explorer to find the program …/scripts/r/Neo4jFromExcel.R.   Double click on this file to open it into </w:t>
-      </w:r>
-      <w:commentRangeStart w:id="22"/>
+        <w:t xml:space="preserve">e Windows Explorer </w:t>
+      </w:r>
+      <w:r>
+        <w:t xml:space="preserve">to navigate to the folder </w:t>
+      </w:r>
+      <w:proofErr w:type="gramStart"/>
+      <w:r>
+        <w:rPr>
+          <w:b/>
+        </w:rPr>
+        <w:t>C:\LinkedDataWorkshop\scripts</w:t>
+      </w:r>
+      <w:r>
+        <w:t xml:space="preserve"> ,</w:t>
+      </w:r>
+      <w:proofErr w:type="gramEnd"/>
+      <w:r>
+        <w:t xml:space="preserve"> then double click on the file </w:t>
+      </w:r>
+      <w:r>
+        <w:rPr>
+          <w:b/>
+        </w:rPr>
+        <w:t>Neo4jFromExcel.R</w:t>
+      </w:r>
+      <w:r>
+        <w:t xml:space="preserve"> </w:t>
+      </w:r>
+      <w:r>
+        <w:t xml:space="preserve">to open it into </w:t>
+      </w:r>
       <w:proofErr w:type="spellStart"/>
       <w:r>
         <w:t>RStudio</w:t>
       </w:r>
-      <w:commentRangeEnd w:id="22"/>
       <w:proofErr w:type="spellEnd"/>
-      <w:r>
-        <w:rPr>
-          <w:rStyle w:val="CommentReference"/>
-        </w:rPr>
-        <w:commentReference w:id="22"/>
-      </w:r>
       <w:r>
         <w:t>.</w:t>
       </w:r>
@@ -6067,22 +6157,84 @@
       <w:r>
         <w:t xml:space="preserve">If an error occurred, use </w:t>
       </w:r>
-      <w:proofErr w:type="spellStart"/>
-      <w:r>
-        <w:t>XXX</w:t>
-      </w:r>
-      <w:r>
-        <w:t>to</w:t>
-      </w:r>
-      <w:proofErr w:type="spellEnd"/>
-      <w:r>
-        <w:t xml:space="preserve"> help diagnose the problem and contact the instructor or assistant for help.</w:t>
+      <w:r>
+        <w:t xml:space="preserve"> </w:t>
+      </w:r>
+      <w:r>
+        <w:rPr>
+          <w:color w:val="0000FF"/>
+          <w:u w:val="single"/>
+        </w:rPr>
+        <w:fldChar w:fldCharType="begin"/>
+      </w:r>
+      <w:r>
+        <w:rPr>
+          <w:color w:val="0000FF"/>
+          <w:u w:val="single"/>
+        </w:rPr>
+        <w:instrText xml:space="preserve"> REF _Ref484783510 \h </w:instrText>
+      </w:r>
+      <w:r>
+        <w:rPr>
+          <w:color w:val="0000FF"/>
+          <w:u w:val="single"/>
+        </w:rPr>
+      </w:r>
+      <w:r>
+        <w:rPr>
+          <w:color w:val="0000FF"/>
+          <w:u w:val="single"/>
+        </w:rPr>
+        <w:instrText xml:space="preserve"> \* MERGEFORMAT </w:instrText>
+      </w:r>
+      <w:r>
+        <w:rPr>
+          <w:color w:val="0000FF"/>
+          <w:u w:val="single"/>
+        </w:rPr>
+        <w:fldChar w:fldCharType="separate"/>
+      </w:r>
+      <w:r>
+        <w:rPr>
+          <w:color w:val="0000FF"/>
+          <w:sz w:val="24"/>
+          <w:szCs w:val="24"/>
+          <w:u w:val="single"/>
+        </w:rPr>
+        <w:t xml:space="preserve">Table </w:t>
+      </w:r>
+      <w:r>
+        <w:rPr>
+          <w:noProof/>
+          <w:color w:val="0000FF"/>
+          <w:sz w:val="24"/>
+          <w:szCs w:val="24"/>
+          <w:u w:val="single"/>
+        </w:rPr>
+        <w:t>1</w:t>
+      </w:r>
+      <w:r>
+        <w:rPr>
+          <w:color w:val="0000FF"/>
+          <w:u w:val="single"/>
+        </w:rPr>
+        <w:fldChar w:fldCharType="end"/>
+      </w:r>
+      <w:r>
+        <w:t xml:space="preserve"> t</w:t>
+      </w:r>
+      <w:r>
+        <w:t>o help diagnose the problem and contact the instructor or assistant for help</w:t>
+      </w:r>
+      <w:r>
+        <w:t xml:space="preserve"> if you need help.</w:t>
       </w:r>
     </w:p>
     <w:p>
       <w:pPr>
         <w:pStyle w:val="Caption"/>
         <w:keepNext/>
+        <w:spacing w:after="0"/>
         <w:ind w:left="360"/>
         <w:rPr>
           <w:color w:val="auto"/>
@@ -6090,6 +6242,7 @@
           <w:szCs w:val="24"/>
         </w:rPr>
       </w:pPr>
+      <w:bookmarkStart w:id="22" w:name="_Ref484783510"/>
       <w:r>
         <w:rPr>
           <w:color w:val="auto"/>
@@ -6139,6 +6292,7 @@
         </w:rPr>
         <w:fldChar w:fldCharType="end"/>
       </w:r>
+      <w:bookmarkEnd w:id="22"/>
       <w:r>
         <w:rPr>
           <w:color w:val="auto"/>
@@ -6160,6 +6314,9 @@
         <w:gridCol w:w="5178"/>
       </w:tblGrid>
       <w:tr>
+        <w:trPr>
+          <w:tblHeader/>
+        </w:trPr>
         <w:tc>
           <w:tcPr>
             <w:tcW w:w="5252" w:type="dxa"/>
@@ -6171,11 +6328,15 @@
               <w:ind w:left="0"/>
               <w:rPr>
                 <w:b/>
+                <w:sz w:val="20"/>
+                <w:szCs w:val="20"/>
               </w:rPr>
             </w:pPr>
             <w:r>
               <w:rPr>
                 <w:b/>
+                <w:sz w:val="20"/>
+                <w:szCs w:val="20"/>
               </w:rPr>
               <w:t>R Console Error Message</w:t>
             </w:r>
@@ -6192,11 +6353,15 @@
               <w:ind w:left="0"/>
               <w:rPr>
                 <w:b/>
+                <w:sz w:val="20"/>
+                <w:szCs w:val="20"/>
               </w:rPr>
             </w:pPr>
             <w:r>
               <w:rPr>
                 <w:b/>
+                <w:sz w:val="20"/>
+                <w:szCs w:val="20"/>
               </w:rPr>
               <w:t xml:space="preserve">Cause and </w:t>
             </w:r>
@@ -6204,6 +6369,8 @@
               <w:rPr>
                 <w:b/>
                 <w:color w:val="006600"/>
+                <w:sz w:val="20"/>
+                <w:szCs w:val="20"/>
               </w:rPr>
               <w:t>Resolution</w:t>
             </w:r>
@@ -6221,11 +6388,15 @@
               <w:ind w:left="0"/>
               <w:rPr>
                 <w:color w:val="C00000"/>
+                <w:sz w:val="20"/>
+                <w:szCs w:val="20"/>
               </w:rPr>
             </w:pPr>
             <w:r>
               <w:rPr>
                 <w:color w:val="C00000"/>
+                <w:sz w:val="20"/>
+                <w:szCs w:val="20"/>
               </w:rPr>
               <w:t xml:space="preserve">Error in </w:t>
             </w:r>
@@ -6233,6 +6404,8 @@
             <w:r>
               <w:rPr>
                 <w:color w:val="C00000"/>
+                <w:sz w:val="20"/>
+                <w:szCs w:val="20"/>
               </w:rPr>
               <w:t>curl::</w:t>
             </w:r>
@@ -6241,6 +6414,8 @@
             <w:r>
               <w:rPr>
                 <w:color w:val="C00000"/>
+                <w:sz w:val="20"/>
+                <w:szCs w:val="20"/>
               </w:rPr>
               <w:t>curl_fetch_memory</w:t>
             </w:r>
@@ -6248,6 +6423,8 @@
             <w:r>
               <w:rPr>
                 <w:color w:val="C00000"/>
+                <w:sz w:val="20"/>
+                <w:szCs w:val="20"/>
               </w:rPr>
               <w:t>(</w:t>
             </w:r>
@@ -6255,6 +6432,8 @@
             <w:r>
               <w:rPr>
                 <w:color w:val="C00000"/>
+                <w:sz w:val="20"/>
+                <w:szCs w:val="20"/>
               </w:rPr>
               <w:t>url</w:t>
             </w:r>
@@ -6262,6 +6441,8 @@
             <w:r>
               <w:rPr>
                 <w:color w:val="C00000"/>
+                <w:sz w:val="20"/>
+                <w:szCs w:val="20"/>
               </w:rPr>
               <w:t xml:space="preserve">, handle = handle) : </w:t>
             </w:r>
@@ -6270,10 +6451,16 @@
             <w:pPr>
               <w:pStyle w:val="ListParagraph"/>
               <w:ind w:left="0"/>
+              <w:rPr>
+                <w:sz w:val="20"/>
+                <w:szCs w:val="20"/>
+              </w:rPr>
             </w:pPr>
             <w:r>
               <w:rPr>
                 <w:color w:val="C00000"/>
+                <w:sz w:val="20"/>
+                <w:szCs w:val="20"/>
               </w:rPr>
               <w:t xml:space="preserve">  Couldn't connect to server</w:t>
             </w:r>
@@ -6287,8 +6474,16 @@
             <w:pPr>
               <w:pStyle w:val="ListParagraph"/>
               <w:ind w:left="0"/>
+              <w:rPr>
+                <w:sz w:val="20"/>
+                <w:szCs w:val="20"/>
+              </w:rPr>
             </w:pPr>
             <w:r>
+              <w:rPr>
+                <w:sz w:val="20"/>
+                <w:szCs w:val="20"/>
+              </w:rPr>
               <w:t xml:space="preserve">The Neo4j server is not started or is not available. </w:t>
             </w:r>
           </w:p>
@@ -6296,25 +6491,41 @@
             <w:pPr>
               <w:pStyle w:val="ListParagraph"/>
               <w:ind w:left="0"/>
+              <w:rPr>
+                <w:sz w:val="20"/>
+                <w:szCs w:val="20"/>
+              </w:rPr>
             </w:pPr>
           </w:p>
           <w:p>
             <w:pPr>
               <w:pStyle w:val="ListParagraph"/>
               <w:ind w:left="0"/>
+              <w:rPr>
+                <w:sz w:val="20"/>
+                <w:szCs w:val="20"/>
+              </w:rPr>
             </w:pPr>
             <w:r>
               <w:rPr>
                 <w:color w:val="006600"/>
+                <w:sz w:val="20"/>
+                <w:szCs w:val="20"/>
               </w:rPr>
               <w:t>Return to steps 1-3 in Section</w:t>
             </w:r>
             <w:r>
+              <w:rPr>
+                <w:sz w:val="20"/>
+                <w:szCs w:val="20"/>
+              </w:rPr>
               <w:t xml:space="preserve">  </w:t>
             </w:r>
             <w:r>
               <w:rPr>
                 <w:color w:val="0000FF"/>
+                <w:sz w:val="20"/>
+                <w:szCs w:val="20"/>
                 <w:u w:val="single"/>
               </w:rPr>
               <w:fldChar w:fldCharType="begin"/>
@@ -6322,6 +6533,8 @@
             <w:r>
               <w:rPr>
                 <w:color w:val="0000FF"/>
+                <w:sz w:val="20"/>
+                <w:szCs w:val="20"/>
                 <w:u w:val="single"/>
               </w:rPr>
               <w:instrText xml:space="preserve"> REF _Ref484596954 \r \h  \* MERGEFORMAT </w:instrText>
@@ -6329,12 +6542,16 @@
             <w:r>
               <w:rPr>
                 <w:color w:val="0000FF"/>
+                <w:sz w:val="20"/>
+                <w:szCs w:val="20"/>
                 <w:u w:val="single"/>
               </w:rPr>
             </w:r>
             <w:r>
               <w:rPr>
                 <w:color w:val="0000FF"/>
+                <w:sz w:val="20"/>
+                <w:szCs w:val="20"/>
                 <w:u w:val="single"/>
               </w:rPr>
               <w:fldChar w:fldCharType="separate"/>
@@ -6342,6 +6559,8 @@
             <w:r>
               <w:rPr>
                 <w:color w:val="0000FF"/>
+                <w:sz w:val="20"/>
+                <w:szCs w:val="20"/>
                 <w:u w:val="single"/>
               </w:rPr>
               <w:t>1.3</w:t>
@@ -6349,6 +6568,8 @@
             <w:r>
               <w:rPr>
                 <w:color w:val="0000FF"/>
+                <w:sz w:val="20"/>
+                <w:szCs w:val="20"/>
                 <w:u w:val="single"/>
               </w:rPr>
               <w:fldChar w:fldCharType="end"/>
@@ -6356,6 +6577,8 @@
             <w:r>
               <w:rPr>
                 <w:color w:val="0000FF"/>
+                <w:sz w:val="20"/>
+                <w:szCs w:val="20"/>
                 <w:u w:val="single"/>
               </w:rPr>
               <w:t xml:space="preserve"> </w:t>
@@ -6363,6 +6586,8 @@
             <w:r>
               <w:rPr>
                 <w:color w:val="0000FF"/>
+                <w:sz w:val="20"/>
+                <w:szCs w:val="20"/>
                 <w:u w:val="single"/>
               </w:rPr>
               <w:fldChar w:fldCharType="begin"/>
@@ -6370,6 +6595,8 @@
             <w:r>
               <w:rPr>
                 <w:color w:val="0000FF"/>
+                <w:sz w:val="20"/>
+                <w:szCs w:val="20"/>
                 <w:u w:val="single"/>
               </w:rPr>
               <w:instrText xml:space="preserve"> REF _Ref484596954 \h  \* MERGEFORMAT </w:instrText>
@@ -6377,12 +6604,16 @@
             <w:r>
               <w:rPr>
                 <w:color w:val="0000FF"/>
+                <w:sz w:val="20"/>
+                <w:szCs w:val="20"/>
                 <w:u w:val="single"/>
               </w:rPr>
             </w:r>
             <w:r>
               <w:rPr>
                 <w:color w:val="0000FF"/>
+                <w:sz w:val="20"/>
+                <w:szCs w:val="20"/>
                 <w:u w:val="single"/>
               </w:rPr>
               <w:fldChar w:fldCharType="separate"/>
@@ -6390,6 +6621,8 @@
             <w:r>
               <w:rPr>
                 <w:color w:val="0000FF"/>
+                <w:sz w:val="20"/>
+                <w:szCs w:val="20"/>
                 <w:u w:val="single"/>
               </w:rPr>
               <w:t>Upload to Neo4j</w:t>
@@ -6397,6 +6630,8 @@
             <w:r>
               <w:rPr>
                 <w:color w:val="0000FF"/>
+                <w:sz w:val="20"/>
+                <w:szCs w:val="20"/>
                 <w:u w:val="single"/>
               </w:rPr>
               <w:fldChar w:fldCharType="end"/>
@@ -6404,12 +6639,16 @@
             <w:r>
               <w:rPr>
                 <w:color w:val="000000" w:themeColor="text1"/>
+                <w:sz w:val="20"/>
+                <w:szCs w:val="20"/>
               </w:rPr>
               <w:t xml:space="preserve"> </w:t>
             </w:r>
             <w:r>
               <w:rPr>
                 <w:color w:val="006600"/>
+                <w:sz w:val="20"/>
+                <w:szCs w:val="20"/>
               </w:rPr>
               <w:t>to start Neo4j and confirm it is running, then execute the R Script again using the Source toolbar button.</w:t>
             </w:r>
@@ -6427,11 +6666,15 @@
               <w:ind w:left="0"/>
               <w:rPr>
                 <w:color w:val="C00000"/>
+                <w:sz w:val="20"/>
+                <w:szCs w:val="20"/>
               </w:rPr>
             </w:pPr>
             <w:r>
               <w:rPr>
                 <w:color w:val="C00000"/>
+                <w:sz w:val="20"/>
+                <w:szCs w:val="20"/>
               </w:rPr>
               <w:t>ERROR: Spaces in node names not permitted in this exercise!</w:t>
             </w:r>
@@ -6442,11 +6685,15 @@
               <w:ind w:left="0"/>
               <w:rPr>
                 <w:color w:val="C00000"/>
+                <w:sz w:val="20"/>
+                <w:szCs w:val="20"/>
               </w:rPr>
             </w:pPr>
             <w:r>
               <w:rPr>
                 <w:color w:val="C00000"/>
+                <w:sz w:val="20"/>
+                <w:szCs w:val="20"/>
               </w:rPr>
               <w:t>ERROR: Fix node names, then re-run script.</w:t>
             </w:r>
@@ -6455,10 +6702,16 @@
             <w:pPr>
               <w:pStyle w:val="ListParagraph"/>
               <w:ind w:left="0"/>
+              <w:rPr>
+                <w:sz w:val="20"/>
+                <w:szCs w:val="20"/>
+              </w:rPr>
             </w:pPr>
             <w:r>
               <w:rPr>
                 <w:color w:val="C00000"/>
+                <w:sz w:val="20"/>
+                <w:szCs w:val="20"/>
               </w:rPr>
               <w:t xml:space="preserve">Error in </w:t>
             </w:r>
@@ -6467,6 +6720,8 @@
             <w:r>
               <w:rPr>
                 <w:color w:val="C00000"/>
+                <w:sz w:val="20"/>
+                <w:szCs w:val="20"/>
               </w:rPr>
               <w:t>eval</w:t>
             </w:r>
@@ -6474,6 +6729,8 @@
             <w:r>
               <w:rPr>
                 <w:color w:val="C00000"/>
+                <w:sz w:val="20"/>
+                <w:szCs w:val="20"/>
               </w:rPr>
               <w:t>(</w:t>
             </w:r>
@@ -6481,6 +6738,8 @@
             <w:r>
               <w:rPr>
                 <w:color w:val="C00000"/>
+                <w:sz w:val="20"/>
+                <w:szCs w:val="20"/>
               </w:rPr>
               <w:t xml:space="preserve">expr, </w:t>
             </w:r>
@@ -6488,6 +6747,8 @@
             <w:r>
               <w:rPr>
                 <w:color w:val="C00000"/>
+                <w:sz w:val="20"/>
+                <w:szCs w:val="20"/>
               </w:rPr>
               <w:t>envir</w:t>
             </w:r>
@@ -6495,6 +6756,8 @@
             <w:r>
               <w:rPr>
                 <w:color w:val="C00000"/>
+                <w:sz w:val="20"/>
+                <w:szCs w:val="20"/>
               </w:rPr>
               <w:t xml:space="preserve">, </w:t>
             </w:r>
@@ -6502,6 +6765,8 @@
             <w:r>
               <w:rPr>
                 <w:color w:val="C00000"/>
+                <w:sz w:val="20"/>
+                <w:szCs w:val="20"/>
               </w:rPr>
               <w:t>enclos</w:t>
             </w:r>
@@ -6509,6 +6774,8 @@
             <w:r>
               <w:rPr>
                 <w:color w:val="C00000"/>
+                <w:sz w:val="20"/>
+                <w:szCs w:val="20"/>
               </w:rPr>
               <w:t>) :</w:t>
             </w:r>
@@ -6522,29 +6789,57 @@
             <w:pPr>
               <w:pStyle w:val="ListParagraph"/>
               <w:ind w:left="0"/>
+              <w:rPr>
+                <w:sz w:val="20"/>
+                <w:szCs w:val="20"/>
+              </w:rPr>
             </w:pPr>
             <w:r>
+              <w:rPr>
+                <w:sz w:val="20"/>
+                <w:szCs w:val="20"/>
+              </w:rPr>
               <w:t xml:space="preserve">Review the values in the </w:t>
             </w:r>
             <w:proofErr w:type="spellStart"/>
             <w:r>
+              <w:rPr>
+                <w:sz w:val="20"/>
+                <w:szCs w:val="20"/>
+              </w:rPr>
               <w:t>StartNode</w:t>
             </w:r>
             <w:proofErr w:type="spellEnd"/>
             <w:r>
+              <w:rPr>
+                <w:sz w:val="20"/>
+                <w:szCs w:val="20"/>
+              </w:rPr>
               <w:t xml:space="preserve">, </w:t>
             </w:r>
             <w:proofErr w:type="spellStart"/>
             <w:proofErr w:type="gramStart"/>
             <w:r>
+              <w:rPr>
+                <w:sz w:val="20"/>
+                <w:szCs w:val="20"/>
+              </w:rPr>
               <w:t>EndNode</w:t>
             </w:r>
             <w:proofErr w:type="spellEnd"/>
             <w:r>
+              <w:rPr>
+                <w:sz w:val="20"/>
+                <w:szCs w:val="20"/>
+              </w:rPr>
               <w:t>,  and</w:t>
             </w:r>
             <w:proofErr w:type="gramEnd"/>
             <w:r>
+              <w:rPr>
+                <w:sz w:val="20"/>
+                <w:szCs w:val="20"/>
+              </w:rPr>
               <w:t xml:space="preserve"> Node columns for spaces in the names. Spaces are not permitted for these exercises.</w:t>
             </w:r>
           </w:p>
@@ -6552,6 +6847,10 @@
             <w:pPr>
               <w:pStyle w:val="ListParagraph"/>
               <w:ind w:left="0"/>
+              <w:rPr>
+                <w:sz w:val="20"/>
+                <w:szCs w:val="20"/>
+              </w:rPr>
             </w:pPr>
           </w:p>
           <w:p>
@@ -6560,11 +6859,15 @@
               <w:ind w:left="0"/>
               <w:rPr>
                 <w:color w:val="006600"/>
+                <w:sz w:val="20"/>
+                <w:szCs w:val="20"/>
               </w:rPr>
             </w:pPr>
             <w:r>
               <w:rPr>
                 <w:color w:val="006600"/>
+                <w:sz w:val="20"/>
+                <w:szCs w:val="20"/>
               </w:rPr>
               <w:t>Correct the node names (including on the diagram so it matches the spreadsheet), then re-run the R Script.</w:t>
             </w:r>
@@ -6582,11 +6885,15 @@
               <w:ind w:left="0"/>
               <w:rPr>
                 <w:color w:val="C00000"/>
+                <w:sz w:val="20"/>
+                <w:szCs w:val="20"/>
               </w:rPr>
             </w:pPr>
             <w:r>
               <w:rPr>
                 <w:color w:val="C00000"/>
+                <w:sz w:val="20"/>
+                <w:szCs w:val="20"/>
               </w:rPr>
               <w:t>ERROR: Node found in relation is not a defined node.</w:t>
             </w:r>
@@ -6600,30 +6907,62 @@
             <w:pPr>
               <w:pStyle w:val="ListParagraph"/>
               <w:ind w:left="0"/>
+              <w:rPr>
+                <w:sz w:val="20"/>
+                <w:szCs w:val="20"/>
+              </w:rPr>
             </w:pPr>
             <w:r>
+              <w:rPr>
+                <w:sz w:val="20"/>
+                <w:szCs w:val="20"/>
+              </w:rPr>
               <w:t xml:space="preserve">A node defined in the Relations table as a </w:t>
             </w:r>
             <w:proofErr w:type="spellStart"/>
             <w:r>
+              <w:rPr>
+                <w:sz w:val="20"/>
+                <w:szCs w:val="20"/>
+              </w:rPr>
               <w:t>StartNode</w:t>
             </w:r>
             <w:proofErr w:type="spellEnd"/>
             <w:r>
+              <w:rPr>
+                <w:sz w:val="20"/>
+                <w:szCs w:val="20"/>
+              </w:rPr>
               <w:t xml:space="preserve"> or </w:t>
             </w:r>
             <w:proofErr w:type="spellStart"/>
             <w:r>
+              <w:rPr>
+                <w:sz w:val="20"/>
+                <w:szCs w:val="20"/>
+              </w:rPr>
               <w:t>EndNode</w:t>
             </w:r>
             <w:proofErr w:type="spellEnd"/>
             <w:r>
+              <w:rPr>
+                <w:sz w:val="20"/>
+                <w:szCs w:val="20"/>
+              </w:rPr>
               <w:t xml:space="preserve"> is not defined in the </w:t>
             </w:r>
             <w:r>
+              <w:rPr>
+                <w:sz w:val="20"/>
+                <w:szCs w:val="20"/>
+              </w:rPr>
               <w:t>Node PV</w:t>
             </w:r>
             <w:r>
+              <w:rPr>
+                <w:sz w:val="20"/>
+                <w:szCs w:val="20"/>
+              </w:rPr>
               <w:t xml:space="preserve"> table. The node name will be listed in the console message.</w:t>
             </w:r>
           </w:p>
@@ -6631,6 +6970,10 @@
             <w:pPr>
               <w:pStyle w:val="ListParagraph"/>
               <w:ind w:left="0"/>
+              <w:rPr>
+                <w:sz w:val="20"/>
+                <w:szCs w:val="20"/>
+              </w:rPr>
             </w:pPr>
           </w:p>
           <w:p>
@@ -6639,11 +6982,15 @@
               <w:ind w:left="0"/>
               <w:rPr>
                 <w:color w:val="006600"/>
+                <w:sz w:val="20"/>
+                <w:szCs w:val="20"/>
               </w:rPr>
             </w:pPr>
             <w:r>
               <w:rPr>
                 <w:color w:val="006600"/>
+                <w:sz w:val="20"/>
+                <w:szCs w:val="20"/>
               </w:rPr>
               <w:t>Possible resolutions include:</w:t>
             </w:r>
@@ -6654,23 +7001,31 @@
               <w:ind w:left="0"/>
               <w:rPr>
                 <w:color w:val="006600"/>
+                <w:sz w:val="20"/>
+                <w:szCs w:val="20"/>
               </w:rPr>
             </w:pPr>
             <w:r>
               <w:rPr>
                 <w:color w:val="006600"/>
+                <w:sz w:val="20"/>
+                <w:szCs w:val="20"/>
               </w:rPr>
               <w:t xml:space="preserve">Adding the node name into the </w:t>
             </w:r>
             <w:r>
               <w:rPr>
                 <w:color w:val="006600"/>
+                <w:sz w:val="20"/>
+                <w:szCs w:val="20"/>
               </w:rPr>
               <w:t>Node PV</w:t>
             </w:r>
             <w:r>
               <w:rPr>
                 <w:color w:val="006600"/>
+                <w:sz w:val="20"/>
+                <w:szCs w:val="20"/>
               </w:rPr>
               <w:t xml:space="preserve"> table</w:t>
             </w:r>
@@ -6679,22 +7034,32 @@
             <w:pPr>
               <w:pStyle w:val="ListParagraph"/>
               <w:ind w:left="0"/>
+              <w:rPr>
+                <w:sz w:val="20"/>
+                <w:szCs w:val="20"/>
+              </w:rPr>
             </w:pPr>
             <w:r>
               <w:rPr>
                 <w:color w:val="006600"/>
+                <w:sz w:val="20"/>
+                <w:szCs w:val="20"/>
               </w:rPr>
               <w:t xml:space="preserve">Correcting the node name in the Relations to match a name in the </w:t>
             </w:r>
             <w:r>
               <w:rPr>
                 <w:color w:val="006600"/>
+                <w:sz w:val="20"/>
+                <w:szCs w:val="20"/>
               </w:rPr>
               <w:t>Node PV</w:t>
             </w:r>
             <w:r>
               <w:rPr>
                 <w:color w:val="006600"/>
+                <w:sz w:val="20"/>
+                <w:szCs w:val="20"/>
               </w:rPr>
               <w:t xml:space="preserve"> table.</w:t>
             </w:r>
@@ -6710,8 +7075,16 @@
             <w:pPr>
               <w:pStyle w:val="ListParagraph"/>
               <w:ind w:left="0"/>
+              <w:rPr>
+                <w:sz w:val="20"/>
+                <w:szCs w:val="20"/>
+              </w:rPr>
             </w:pPr>
             <w:r>
+              <w:rPr>
+                <w:sz w:val="20"/>
+                <w:szCs w:val="20"/>
+              </w:rPr>
               <w:t>R script fails to execute after corrections made to spreadsheet.</w:t>
             </w:r>
           </w:p>
@@ -6726,11 +7099,15 @@
               <w:ind w:left="0"/>
               <w:rPr>
                 <w:color w:val="006600"/>
+                <w:sz w:val="20"/>
+                <w:szCs w:val="20"/>
               </w:rPr>
             </w:pPr>
             <w:r>
               <w:rPr>
                 <w:color w:val="006600"/>
+                <w:sz w:val="20"/>
+                <w:szCs w:val="20"/>
               </w:rPr>
               <w:t>Ensure spreadsheet was saved. Re-run script.</w:t>
             </w:r>
@@ -6739,10 +7116,16 @@
             <w:pPr>
               <w:pStyle w:val="ListParagraph"/>
               <w:ind w:left="0"/>
+              <w:rPr>
+                <w:sz w:val="20"/>
+                <w:szCs w:val="20"/>
+              </w:rPr>
             </w:pPr>
             <w:r>
               <w:rPr>
                 <w:color w:val="006600"/>
+                <w:sz w:val="20"/>
+                <w:szCs w:val="20"/>
               </w:rPr>
               <w:t>Ask for assistance.</w:t>
             </w:r>
@@ -6758,12 +7141,17 @@
             <w:pPr>
               <w:pStyle w:val="ListParagraph"/>
               <w:ind w:left="0"/>
+              <w:rPr>
+                <w:sz w:val="20"/>
+                <w:szCs w:val="20"/>
+              </w:rPr>
             </w:pPr>
             <w:r>
               <w:rPr>
                 <w:color w:val="C00000"/>
-              </w:rPr>
-              <w:lastRenderedPageBreak/>
+                <w:sz w:val="20"/>
+                <w:szCs w:val="20"/>
+              </w:rPr>
               <w:t>WARNING: Node not used in any relation:</w:t>
             </w:r>
           </w:p>
@@ -6776,11 +7164,23 @@
             <w:pPr>
               <w:pStyle w:val="ListParagraph"/>
               <w:ind w:left="0"/>
+              <w:rPr>
+                <w:sz w:val="20"/>
+                <w:szCs w:val="20"/>
+              </w:rPr>
             </w:pPr>
             <w:r>
+              <w:rPr>
+                <w:sz w:val="20"/>
+                <w:szCs w:val="20"/>
+              </w:rPr>
               <w:t xml:space="preserve"> A node is listed in the </w:t>
             </w:r>
             <w:r>
+              <w:rPr>
+                <w:sz w:val="20"/>
+                <w:szCs w:val="20"/>
+              </w:rPr>
               <w:t>Node PV table is absent from the Relations table. This situation results in a node that is not connected to other nodes.</w:t>
             </w:r>
           </w:p>
@@ -6788,16 +7188,26 @@
             <w:pPr>
               <w:pStyle w:val="ListParagraph"/>
               <w:ind w:left="0"/>
+              <w:rPr>
+                <w:sz w:val="20"/>
+                <w:szCs w:val="20"/>
+              </w:rPr>
             </w:pPr>
           </w:p>
           <w:p>
             <w:pPr>
               <w:pStyle w:val="ListParagraph"/>
               <w:ind w:left="0"/>
+              <w:rPr>
+                <w:sz w:val="20"/>
+                <w:szCs w:val="20"/>
+              </w:rPr>
             </w:pPr>
             <w:r>
               <w:rPr>
                 <w:color w:val="006600"/>
+                <w:sz w:val="20"/>
+                <w:szCs w:val="20"/>
               </w:rPr>
               <w:t>Having an isolated node that is not connected to other nodes is perfectly acceptable. It may not have been intended for these exercises, so review your data model and spreadsheet. Re-run script if changes were needed to the spreadsheet.</w:t>
             </w:r>
@@ -6808,16 +7218,6 @@
     <w:p>
       <w:pPr>
         <w:pStyle w:val="ListParagraph"/>
-        <w:ind w:left="360"/>
-      </w:pPr>
-    </w:p>
-    <w:p>
-      <w:pPr>
-        <w:ind w:left="360"/>
-      </w:pPr>
-    </w:p>
-    <w:p>
-      <w:pPr>
         <w:ind w:left="360"/>
       </w:pPr>
     </w:p>
@@ -6836,81 +7236,6 @@
       </w:pPr>
       <w:bookmarkStart w:id="23" w:name="_Toc484442231"/>
       <w:r>
-        <w:rPr>
-          <w:noProof/>
-        </w:rPr>
-        <w:drawing>
-          <wp:anchor distT="0" distB="0" distL="114300" distR="114300" simplePos="0" relativeHeight="251670528" behindDoc="1" locked="0" layoutInCell="1" allowOverlap="1" wp14:anchorId="79CD1B91" wp14:editId="5CB47081">
-            <wp:simplePos x="0" y="0"/>
-            <wp:positionH relativeFrom="column">
-              <wp:posOffset>4159250</wp:posOffset>
-            </wp:positionH>
-            <wp:positionV relativeFrom="paragraph">
-              <wp:posOffset>56515</wp:posOffset>
-            </wp:positionV>
-            <wp:extent cx="2770505" cy="1837690"/>
-            <wp:effectExtent l="0" t="0" r="0" b="0"/>
-            <wp:wrapTight wrapText="bothSides">
-              <wp:wrapPolygon edited="0">
-                <wp:start x="0" y="0"/>
-                <wp:lineTo x="0" y="21272"/>
-                <wp:lineTo x="21387" y="21272"/>
-                <wp:lineTo x="21387" y="0"/>
-                <wp:lineTo x="0" y="0"/>
-              </wp:wrapPolygon>
-            </wp:wrapTight>
-            <wp:docPr id="17" name="Picture 17"/>
-            <wp:cNvGraphicFramePr>
-              <a:graphicFrameLocks xmlns:a="http://schemas.openxmlformats.org/drawingml/2006/main" noChangeAspect="1"/>
-            </wp:cNvGraphicFramePr>
-            <a:graphic xmlns:a="http://schemas.openxmlformats.org/drawingml/2006/main">
-              <a:graphicData uri="http://schemas.openxmlformats.org/drawingml/2006/picture">
-                <pic:pic xmlns:pic="http://schemas.openxmlformats.org/drawingml/2006/picture">
-                  <pic:nvPicPr>
-                    <pic:cNvPr id="0" name="Picture 2"/>
-                    <pic:cNvPicPr>
-                      <a:picLocks noChangeAspect="1" noChangeArrowheads="1"/>
-                    </pic:cNvPicPr>
-                  </pic:nvPicPr>
-                  <pic:blipFill>
-                    <a:blip r:embed="rId23">
-                      <a:extLst>
-                        <a:ext uri="{28A0092B-C50C-407E-A947-70E740481C1C}">
-                          <a14:useLocalDpi xmlns:a14="http://schemas.microsoft.com/office/drawing/2010/main" val="0"/>
-                        </a:ext>
-                      </a:extLst>
-                    </a:blip>
-                    <a:srcRect/>
-                    <a:stretch>
-                      <a:fillRect/>
-                    </a:stretch>
-                  </pic:blipFill>
-                  <pic:spPr bwMode="auto">
-                    <a:xfrm>
-                      <a:off x="0" y="0"/>
-                      <a:ext cx="2770505" cy="1837690"/>
-                    </a:xfrm>
-                    <a:prstGeom prst="rect">
-                      <a:avLst/>
-                    </a:prstGeom>
-                    <a:noFill/>
-                    <a:ln>
-                      <a:noFill/>
-                    </a:ln>
-                  </pic:spPr>
-                </pic:pic>
-              </a:graphicData>
-            </a:graphic>
-            <wp14:sizeRelH relativeFrom="page">
-              <wp14:pctWidth>0</wp14:pctWidth>
-            </wp14:sizeRelH>
-            <wp14:sizeRelV relativeFrom="page">
-              <wp14:pctHeight>0</wp14:pctHeight>
-            </wp14:sizeRelV>
-          </wp:anchor>
-        </w:drawing>
-      </w:r>
-      <w:r>
         <w:t>Query and Visualize</w:t>
       </w:r>
       <w:bookmarkEnd w:id="23"/>
@@ -6947,36 +7272,6 @@
       <w:r>
         <w:t xml:space="preserve"> you can re-open it by clicking the link in the Neo4j window.</w:t>
       </w:r>
-    </w:p>
-    <w:p>
-      <w:pPr>
-        <w:pStyle w:val="ListParagraph"/>
-      </w:pPr>
-    </w:p>
-    <w:p>
-      <w:pPr>
-        <w:pStyle w:val="ListParagraph"/>
-      </w:pPr>
-    </w:p>
-    <w:p>
-      <w:pPr>
-        <w:pStyle w:val="ListParagraph"/>
-      </w:pPr>
-    </w:p>
-    <w:p>
-      <w:pPr>
-        <w:pStyle w:val="ListParagraph"/>
-      </w:pPr>
-    </w:p>
-    <w:p>
-      <w:pPr>
-        <w:pStyle w:val="ListParagraph"/>
-      </w:pPr>
-    </w:p>
-    <w:p>
-      <w:pPr>
-        <w:pStyle w:val="ListParagraph"/>
-      </w:pPr>
     </w:p>
     <w:p>
       <w:pPr>
@@ -7062,6 +7357,123 @@
     <w:p>
       <w:pPr>
         <w:pStyle w:val="ListParagraph"/>
+        <w:numPr>
+          <w:ilvl w:val="0"/>
+          <w:numId w:val="11"/>
+        </w:numPr>
+        <w:tabs>
+          <w:tab w:val="left" w:pos="990"/>
+        </w:tabs>
+        <w:ind w:left="720" w:firstLine="0"/>
+      </w:pPr>
+      <w:r>
+        <w:t>C</w:t>
+      </w:r>
+      <w:r>
+        <w:t>l</w:t>
+      </w:r>
+      <w:r>
+        <w:t>ick on the star</w:t>
+      </w:r>
+      <w:r>
+        <w:t xml:space="preserve"> icon in the application side bar to view the </w:t>
+      </w:r>
+      <w:r>
+        <w:rPr>
+          <w:b/>
+        </w:rPr>
+        <w:t>Saved Scripts</w:t>
+      </w:r>
+      <w:r>
+        <w:t xml:space="preserve"> prepared for these exercises.</w:t>
+      </w:r>
+    </w:p>
+    <w:p>
+      <w:pPr>
+        <w:pStyle w:val="ListParagraph"/>
+        <w:tabs>
+          <w:tab w:val="left" w:pos="1080"/>
+        </w:tabs>
+      </w:pPr>
+    </w:p>
+    <w:p>
+      <w:pPr>
+        <w:pStyle w:val="ListParagraph"/>
+        <w:tabs>
+          <w:tab w:val="left" w:pos="1080"/>
+        </w:tabs>
+      </w:pPr>
+      <w:r>
+        <w:t xml:space="preserve">Ask for assistance if you do not see the </w:t>
+      </w:r>
+      <w:r>
+        <w:rPr>
+          <w:b/>
+        </w:rPr>
+        <w:t>Saved Scripts</w:t>
+      </w:r>
+      <w:r>
+        <w:t xml:space="preserve">. </w:t>
+      </w:r>
+    </w:p>
+    <w:p>
+      <w:pPr>
+        <w:pStyle w:val="ListParagraph"/>
+        <w:tabs>
+          <w:tab w:val="left" w:pos="1080"/>
+        </w:tabs>
+        <w:jc w:val="center"/>
+        <w:rPr>
+          <w:noProof/>
+        </w:rPr>
+      </w:pPr>
+    </w:p>
+    <w:p>
+      <w:pPr>
+        <w:pStyle w:val="ListParagraph"/>
+        <w:tabs>
+          <w:tab w:val="left" w:pos="1080"/>
+        </w:tabs>
+        <w:jc w:val="center"/>
+        <w:rPr>
+          <w:noProof/>
+        </w:rPr>
+      </w:pPr>
+    </w:p>
+    <w:p>
+      <w:pPr>
+        <w:pStyle w:val="ListParagraph"/>
+        <w:tabs>
+          <w:tab w:val="left" w:pos="1080"/>
+        </w:tabs>
+        <w:jc w:val="center"/>
+        <w:rPr>
+          <w:noProof/>
+        </w:rPr>
+      </w:pPr>
+    </w:p>
+    <w:p>
+      <w:pPr>
+        <w:pStyle w:val="ListParagraph"/>
+        <w:tabs>
+          <w:tab w:val="left" w:pos="1080"/>
+        </w:tabs>
+        <w:jc w:val="center"/>
+        <w:rPr>
+          <w:noProof/>
+        </w:rPr>
+      </w:pPr>
+    </w:p>
+    <w:p>
+      <w:pPr>
+        <w:pStyle w:val="ListParagraph"/>
+        <w:tabs>
+          <w:tab w:val="left" w:pos="1080"/>
+        </w:tabs>
+        <w:jc w:val="center"/>
+        <w:rPr>
+          <w:noProof/>
+        </w:rPr>
       </w:pPr>
     </w:p>
     <w:p>
@@ -7075,55 +7487,27 @@
           <w:tab w:val="left" w:pos="990"/>
         </w:tabs>
         <w:ind w:left="720" w:firstLine="0"/>
-      </w:pPr>
-      <w:r>
-        <w:t>C</w:t>
-      </w:r>
-      <w:r>
-        <w:t>l</w:t>
-      </w:r>
-      <w:r>
-        <w:t>ick on the star</w:t>
-      </w:r>
-      <w:r>
-        <w:t xml:space="preserve"> icon in the application side bar to view the </w:t>
-      </w:r>
-      <w:r>
-        <w:rPr>
-          <w:b/>
-        </w:rPr>
-        <w:t>Saved Scripts</w:t>
-      </w:r>
-      <w:r>
-        <w:t xml:space="preserve"> prepared for these exercises.</w:t>
-      </w:r>
-    </w:p>
-    <w:p>
-      <w:pPr>
-        <w:pStyle w:val="ListParagraph"/>
-        <w:tabs>
-          <w:tab w:val="left" w:pos="1080"/>
-        </w:tabs>
-      </w:pPr>
-    </w:p>
-    <w:p>
-      <w:pPr>
-        <w:pStyle w:val="ListParagraph"/>
-        <w:tabs>
-          <w:tab w:val="left" w:pos="1080"/>
-        </w:tabs>
-      </w:pPr>
-      <w:r>
-        <w:t xml:space="preserve">Ask for assistance if you do not see the </w:t>
-      </w:r>
-      <w:r>
-        <w:rPr>
-          <w:b/>
-        </w:rPr>
-        <w:t>Saved Scripts</w:t>
-      </w:r>
-      <w:r>
-        <w:t xml:space="preserve">. </w:t>
+        <w:rPr>
+          <w:noProof/>
+        </w:rPr>
+      </w:pPr>
+      <w:r>
+        <w:rPr>
+          <w:noProof/>
+        </w:rPr>
+        <w:t xml:space="preserve">Click the play icon   beside </w:t>
+      </w:r>
+      <w:r>
+        <w:rPr>
+          <w:noProof/>
+        </w:rPr>
+        <w:t>001-AllNodes.cql</w:t>
+      </w:r>
+      <w:r>
+        <w:rPr>
+          <w:noProof/>
+        </w:rPr>
+        <w:t xml:space="preserve"> to show all nodes and relations in the database.</w:t>
       </w:r>
     </w:p>
     <w:p>
@@ -7133,89 +7517,16 @@
           <w:tab w:val="left" w:pos="1080"/>
         </w:tabs>
         <w:jc w:val="center"/>
+      </w:pPr>
+      <w:r>
         <w:rPr>
           <w:noProof/>
         </w:rPr>
-      </w:pPr>
-    </w:p>
-    <w:p>
-      <w:pPr>
-        <w:pStyle w:val="ListParagraph"/>
-        <w:tabs>
-          <w:tab w:val="left" w:pos="1080"/>
-        </w:tabs>
-        <w:jc w:val="center"/>
-        <w:rPr>
-          <w:noProof/>
-        </w:rPr>
-      </w:pPr>
-    </w:p>
-    <w:p>
-      <w:pPr>
-        <w:pStyle w:val="ListParagraph"/>
-        <w:tabs>
-          <w:tab w:val="left" w:pos="1080"/>
-        </w:tabs>
-        <w:jc w:val="center"/>
-        <w:rPr>
-          <w:noProof/>
-        </w:rPr>
-      </w:pPr>
-    </w:p>
-    <w:p>
-      <w:pPr>
-        <w:pStyle w:val="ListParagraph"/>
-        <w:tabs>
-          <w:tab w:val="left" w:pos="1080"/>
-        </w:tabs>
-        <w:jc w:val="center"/>
-        <w:rPr>
-          <w:noProof/>
-        </w:rPr>
-      </w:pPr>
-    </w:p>
-    <w:p>
-      <w:pPr>
-        <w:pStyle w:val="ListParagraph"/>
-        <w:tabs>
-          <w:tab w:val="left" w:pos="1080"/>
-        </w:tabs>
-        <w:jc w:val="center"/>
-        <w:rPr>
-          <w:noProof/>
-        </w:rPr>
-      </w:pPr>
-    </w:p>
-    <w:p>
-      <w:pPr>
-        <w:pStyle w:val="ListParagraph"/>
-        <w:numPr>
-          <w:ilvl w:val="0"/>
-          <w:numId w:val="11"/>
-        </w:numPr>
-        <w:tabs>
-          <w:tab w:val="left" w:pos="990"/>
-        </w:tabs>
-        <w:ind w:left="720" w:firstLine="0"/>
-        <w:rPr>
-          <w:noProof/>
-        </w:rPr>
-      </w:pPr>
-      <w:r>
-        <w:rPr>
-          <w:noProof/>
-        </w:rPr>
-        <w:t xml:space="preserve">Click the play icon </w:t>
-      </w:r>
-      <w:r>
-        <w:rPr>
-          <w:noProof/>
-        </w:rPr>
         <w:drawing>
-          <wp:inline distT="0" distB="0" distL="0" distR="0" wp14:anchorId="2FDEBA91" wp14:editId="1056C7D5">
-            <wp:extent cx="228600" cy="241300"/>
-            <wp:effectExtent l="0" t="0" r="0" b="6350"/>
-            <wp:docPr id="21" name="Picture 21"/>
+          <wp:inline distT="0" distB="0" distL="0" distR="0" wp14:anchorId="3D5A5E8B" wp14:editId="6214DD4D">
+            <wp:extent cx="2787650" cy="637288"/>
+            <wp:effectExtent l="0" t="0" r="0" b="0"/>
+            <wp:docPr id="19" name="Picture 19"/>
             <wp:cNvGraphicFramePr>
               <a:graphicFrameLocks xmlns:a="http://schemas.openxmlformats.org/drawingml/2006/main" noChangeAspect="1"/>
             </wp:cNvGraphicFramePr>
@@ -7223,7 +7534,7 @@
               <a:graphicData uri="http://schemas.openxmlformats.org/drawingml/2006/picture">
                 <pic:pic xmlns:pic="http://schemas.openxmlformats.org/drawingml/2006/picture">
                   <pic:nvPicPr>
-                    <pic:cNvPr id="0" name="Picture 13"/>
+                    <pic:cNvPr id="0" name="Picture 8"/>
                     <pic:cNvPicPr>
                       <a:picLocks noChangeAspect="1" noChangeArrowheads="1"/>
                     </pic:cNvPicPr>
@@ -7244,7 +7555,7 @@
                   <pic:spPr bwMode="auto">
                     <a:xfrm>
                       <a:off x="0" y="0"/>
-                      <a:ext cx="228600" cy="241300"/>
+                      <a:ext cx="2810725" cy="642563"/>
                     </a:xfrm>
                     <a:prstGeom prst="rect">
                       <a:avLst/>
@@ -7260,43 +7571,231 @@
           </wp:inline>
         </w:drawing>
       </w:r>
+    </w:p>
+    <w:p>
+      <w:pPr>
+        <w:pStyle w:val="ListParagraph"/>
+        <w:numPr>
+          <w:ilvl w:val="0"/>
+          <w:numId w:val="11"/>
+        </w:numPr>
+        <w:tabs>
+          <w:tab w:val="left" w:pos="990"/>
+        </w:tabs>
+        <w:ind w:left="720" w:firstLine="0"/>
+      </w:pPr>
       <w:r>
         <w:rPr>
           <w:noProof/>
         </w:rPr>
-        <w:t xml:space="preserve">  beside </w:t>
-      </w:r>
-      <w:r>
-        <w:rPr>
-          <w:rFonts w:ascii="Courier New" w:hAnsi="Courier New" w:cs="Courier New"/>
+        <w:t>Explore</w:t>
+      </w:r>
+      <w:r>
+        <w:t xml:space="preserve"> the graph and compare it with your diagram in </w:t>
+      </w:r>
+      <w:r>
+        <w:rPr>
+          <w:u w:val="single"/>
+        </w:rPr>
+        <w:fldChar w:fldCharType="begin"/>
+      </w:r>
+      <w:r>
+        <w:rPr>
+          <w:u w:val="single"/>
+        </w:rPr>
+        <w:instrText xml:space="preserve"> REF _Ref482886936 \h  \* MERGEFORMAT </w:instrText>
+      </w:r>
+      <w:r>
+        <w:rPr>
+          <w:u w:val="single"/>
+        </w:rPr>
+      </w:r>
+      <w:r>
+        <w:rPr>
+          <w:u w:val="single"/>
+        </w:rPr>
+        <w:fldChar w:fldCharType="separate"/>
+      </w:r>
+      <w:r>
+        <w:rPr>
+          <w:color w:val="0000FF"/>
+          <w:sz w:val="24"/>
+          <w:szCs w:val="24"/>
+          <w:u w:val="single"/>
+        </w:rPr>
+        <w:t>Figure</w:t>
+      </w:r>
+      <w:r>
+        <w:rPr>
+          <w:color w:val="auto"/>
+          <w:sz w:val="24"/>
+          <w:szCs w:val="24"/>
+          <w:u w:val="single"/>
+        </w:rPr>
+        <w:t xml:space="preserve"> </w:t>
+      </w:r>
+      <w:r>
+        <w:rPr>
           <w:noProof/>
-        </w:rPr>
-        <w:t>match(n) return(n)</w:t>
-      </w:r>
+          <w:color w:val="0000FF"/>
+          <w:sz w:val="24"/>
+          <w:szCs w:val="24"/>
+          <w:u w:val="single"/>
+        </w:rPr>
+        <w:t>1</w:t>
+      </w:r>
+      <w:r>
+        <w:rPr>
+          <w:u w:val="single"/>
+        </w:rPr>
+        <w:fldChar w:fldCharType="end"/>
+      </w:r>
+    </w:p>
+    <w:p>
+      <w:pPr>
+        <w:pStyle w:val="ListParagraph"/>
+        <w:numPr>
+          <w:ilvl w:val="0"/>
+          <w:numId w:val="12"/>
+        </w:numPr>
+        <w:tabs>
+          <w:tab w:val="left" w:pos="1440"/>
+        </w:tabs>
+        <w:ind w:left="1080" w:firstLine="0"/>
+      </w:pPr>
+      <w:r>
+        <w:t xml:space="preserve">Use drag-and-drop to position the </w:t>
+      </w:r>
+      <w:r>
+        <w:t>nodes with your mouse.</w:t>
+      </w:r>
+    </w:p>
+    <w:p>
+      <w:pPr>
+        <w:pStyle w:val="ListParagraph"/>
+        <w:numPr>
+          <w:ilvl w:val="0"/>
+          <w:numId w:val="12"/>
+        </w:numPr>
+        <w:tabs>
+          <w:tab w:val="left" w:pos="900"/>
+          <w:tab w:val="left" w:pos="1440"/>
+        </w:tabs>
+        <w:ind w:left="1080" w:firstLine="0"/>
+      </w:pPr>
+      <w:r>
+        <w:t xml:space="preserve">Click on a node and view the node </w:t>
+      </w:r>
+      <w:proofErr w:type="spellStart"/>
+      <w:r>
+        <w:t>property:value</w:t>
+      </w:r>
+      <w:proofErr w:type="spellEnd"/>
+      <w:r>
+        <w:t xml:space="preserve"> pairs at the bottom of the Neo4j screen.</w:t>
+      </w:r>
+    </w:p>
+    <w:p>
+      <w:pPr>
+        <w:pStyle w:val="ListParagraph"/>
+      </w:pPr>
+    </w:p>
+    <w:p>
+      <w:pPr>
+        <w:pStyle w:val="ListParagraph"/>
+        <w:numPr>
+          <w:ilvl w:val="0"/>
+          <w:numId w:val="11"/>
+        </w:numPr>
+        <w:tabs>
+          <w:tab w:val="left" w:pos="990"/>
+        </w:tabs>
+        <w:ind w:left="720" w:firstLine="0"/>
+      </w:pPr>
       <w:r>
         <w:rPr>
           <w:noProof/>
         </w:rPr>
-        <w:t xml:space="preserve"> to show all nodes and relations in the database.</w:t>
+        <w:t>Query</w:t>
+      </w:r>
+      <w:r>
+        <w:t xml:space="preserve"> the graph to find the first names of patients in </w:t>
+      </w:r>
+      <w:r>
+        <w:t>S</w:t>
+      </w:r>
+      <w:r>
+        <w:t>tudy</w:t>
+      </w:r>
+      <w:r>
+        <w:t>1</w:t>
+      </w:r>
+      <w:r>
+        <w:t>.</w:t>
+      </w:r>
+    </w:p>
+    <w:p>
+      <w:pPr>
+        <w:pStyle w:val="ListParagraph"/>
+        <w:numPr>
+          <w:ilvl w:val="0"/>
+          <w:numId w:val="13"/>
+        </w:numPr>
+        <w:tabs>
+          <w:tab w:val="left" w:pos="900"/>
+          <w:tab w:val="left" w:pos="1440"/>
+        </w:tabs>
+        <w:ind w:left="1080" w:firstLine="0"/>
+      </w:pPr>
+      <w:r>
+        <w:t xml:space="preserve">Click on the </w:t>
+      </w:r>
+      <w:r>
+        <w:rPr>
+          <w:b/>
+          <w:u w:val="single"/>
+        </w:rPr>
+        <w:t>name</w:t>
+      </w:r>
+      <w:r>
+        <w:t xml:space="preserve"> of the Saved Script (</w:t>
+      </w:r>
+      <w:r>
+        <w:rPr>
+          <w:color w:val="C00000"/>
+        </w:rPr>
+        <w:t>1</w:t>
+      </w:r>
+      <w:r>
+        <w:t>). This places the cypher code in the execution window (</w:t>
+      </w:r>
+      <w:r>
+        <w:rPr>
+          <w:color w:val="C00000"/>
+        </w:rPr>
+        <w:t>2</w:t>
+      </w:r>
+      <w:r>
+        <w:t xml:space="preserve">). </w:t>
       </w:r>
     </w:p>
     <w:p>
       <w:pPr>
         <w:pStyle w:val="ListParagraph"/>
         <w:tabs>
-          <w:tab w:val="left" w:pos="1080"/>
+          <w:tab w:val="left" w:pos="900"/>
         </w:tabs>
-        <w:jc w:val="center"/>
+        <w:ind w:left="0"/>
       </w:pPr>
       <w:r>
         <w:rPr>
           <w:noProof/>
         </w:rPr>
         <w:drawing>
-          <wp:inline distT="0" distB="0" distL="0" distR="0" wp14:anchorId="2D17033B" wp14:editId="634EFD5E">
-            <wp:extent cx="3188519" cy="1149350"/>
+          <wp:inline distT="0" distB="0" distL="0" distR="0" wp14:anchorId="386EE95D" wp14:editId="66A9666F">
+            <wp:extent cx="6858000" cy="1009650"/>
             <wp:effectExtent l="0" t="0" r="0" b="0"/>
-            <wp:docPr id="20" name="Picture 20"/>
+            <wp:docPr id="22" name="Picture 22"/>
             <wp:cNvGraphicFramePr>
               <a:graphicFrameLocks xmlns:a="http://schemas.openxmlformats.org/drawingml/2006/main" noChangeAspect="1"/>
             </wp:cNvGraphicFramePr>
@@ -7304,7 +7803,7 @@
               <a:graphicData uri="http://schemas.openxmlformats.org/drawingml/2006/picture">
                 <pic:pic xmlns:pic="http://schemas.openxmlformats.org/drawingml/2006/picture">
                   <pic:nvPicPr>
-                    <pic:cNvPr id="0" name="Picture 12"/>
+                    <pic:cNvPr id="0" name="Picture 9"/>
                     <pic:cNvPicPr>
                       <a:picLocks noChangeAspect="1" noChangeArrowheads="1"/>
                     </pic:cNvPicPr>
@@ -7325,7 +7824,7 @@
                   <pic:spPr bwMode="auto">
                     <a:xfrm>
                       <a:off x="0" y="0"/>
-                      <a:ext cx="3197380" cy="1152544"/>
+                      <a:ext cx="6858000" cy="1009650"/>
                     </a:xfrm>
                     <a:prstGeom prst="rect">
                       <a:avLst/>
@@ -7345,290 +7844,6 @@
     <w:p>
       <w:pPr>
         <w:pStyle w:val="ListParagraph"/>
-      </w:pPr>
-    </w:p>
-    <w:p>
-      <w:pPr>
-        <w:pStyle w:val="ListParagraph"/>
-      </w:pPr>
-    </w:p>
-    <w:p>
-      <w:pPr>
-        <w:pStyle w:val="ListParagraph"/>
-        <w:numPr>
-          <w:ilvl w:val="0"/>
-          <w:numId w:val="11"/>
-        </w:numPr>
-        <w:tabs>
-          <w:tab w:val="left" w:pos="990"/>
-        </w:tabs>
-        <w:ind w:left="720" w:firstLine="0"/>
-      </w:pPr>
-      <w:r>
-        <w:rPr>
-          <w:noProof/>
-        </w:rPr>
-        <w:t>Explore</w:t>
-      </w:r>
-      <w:r>
-        <w:t xml:space="preserve"> the graph and compare it with your diagram in </w:t>
-      </w:r>
-      <w:r>
-        <w:rPr>
-          <w:u w:val="single"/>
-        </w:rPr>
-        <w:fldChar w:fldCharType="begin"/>
-      </w:r>
-      <w:r>
-        <w:rPr>
-          <w:u w:val="single"/>
-        </w:rPr>
-        <w:instrText xml:space="preserve"> REF _Ref482886936 \h  \* MERGEFORMAT </w:instrText>
-      </w:r>
-      <w:r>
-        <w:rPr>
-          <w:u w:val="single"/>
-        </w:rPr>
-      </w:r>
-      <w:r>
-        <w:rPr>
-          <w:u w:val="single"/>
-        </w:rPr>
-        <w:fldChar w:fldCharType="separate"/>
-      </w:r>
-      <w:r>
-        <w:rPr>
-          <w:color w:val="0000FF"/>
-          <w:sz w:val="24"/>
-          <w:szCs w:val="24"/>
-          <w:u w:val="single"/>
-        </w:rPr>
-        <w:t>Figure</w:t>
-      </w:r>
-      <w:r>
-        <w:rPr>
-          <w:color w:val="auto"/>
-          <w:sz w:val="24"/>
-          <w:szCs w:val="24"/>
-          <w:u w:val="single"/>
-        </w:rPr>
-        <w:t xml:space="preserve"> </w:t>
-      </w:r>
-      <w:r>
-        <w:rPr>
-          <w:noProof/>
-          <w:color w:val="0000FF"/>
-          <w:sz w:val="24"/>
-          <w:szCs w:val="24"/>
-          <w:u w:val="single"/>
-        </w:rPr>
-        <w:t>1</w:t>
-      </w:r>
-      <w:r>
-        <w:rPr>
-          <w:u w:val="single"/>
-        </w:rPr>
-        <w:fldChar w:fldCharType="end"/>
-      </w:r>
-    </w:p>
-    <w:p>
-      <w:pPr>
-        <w:pStyle w:val="ListParagraph"/>
-        <w:numPr>
-          <w:ilvl w:val="0"/>
-          <w:numId w:val="12"/>
-        </w:numPr>
-        <w:tabs>
-          <w:tab w:val="left" w:pos="1440"/>
-        </w:tabs>
-        <w:ind w:left="1080" w:firstLine="0"/>
-      </w:pPr>
-      <w:r>
-        <w:t xml:space="preserve">Position nodes with your mouse </w:t>
-      </w:r>
-      <w:proofErr w:type="gramStart"/>
-      <w:r>
-        <w:t>using  Drag</w:t>
-      </w:r>
-      <w:proofErr w:type="gramEnd"/>
-      <w:r>
-        <w:t>-and-drop.</w:t>
-      </w:r>
-    </w:p>
-    <w:p>
-      <w:pPr>
-        <w:pStyle w:val="ListParagraph"/>
-        <w:numPr>
-          <w:ilvl w:val="0"/>
-          <w:numId w:val="12"/>
-        </w:numPr>
-        <w:tabs>
-          <w:tab w:val="left" w:pos="900"/>
-          <w:tab w:val="left" w:pos="1440"/>
-        </w:tabs>
-        <w:ind w:left="1080" w:firstLine="0"/>
-      </w:pPr>
-      <w:r>
-        <w:t xml:space="preserve">Click on a node and view the node </w:t>
-      </w:r>
-      <w:proofErr w:type="spellStart"/>
-      <w:r>
-        <w:t>property:value</w:t>
-      </w:r>
-      <w:proofErr w:type="spellEnd"/>
-      <w:r>
-        <w:t xml:space="preserve"> pairs at the bottom of the Neo4j screen.</w:t>
-      </w:r>
-    </w:p>
-    <w:p>
-      <w:pPr>
-        <w:pStyle w:val="ListParagraph"/>
-      </w:pPr>
-    </w:p>
-    <w:p>
-      <w:pPr>
-        <w:pStyle w:val="ListParagraph"/>
-        <w:numPr>
-          <w:ilvl w:val="0"/>
-          <w:numId w:val="11"/>
-        </w:numPr>
-        <w:tabs>
-          <w:tab w:val="left" w:pos="990"/>
-        </w:tabs>
-        <w:ind w:left="720" w:firstLine="0"/>
-      </w:pPr>
-      <w:r>
-        <w:rPr>
-          <w:noProof/>
-        </w:rPr>
-        <w:t>Query</w:t>
-      </w:r>
-      <w:r>
-        <w:t xml:space="preserve"> the graph to find the first names of patients in </w:t>
-      </w:r>
-      <w:r>
-        <w:t>S</w:t>
-      </w:r>
-      <w:r>
-        <w:t>tudy</w:t>
-      </w:r>
-      <w:r>
-        <w:t>1</w:t>
-      </w:r>
-      <w:r>
-        <w:t>.</w:t>
-      </w:r>
-    </w:p>
-    <w:p>
-      <w:pPr>
-        <w:pStyle w:val="ListParagraph"/>
-        <w:numPr>
-          <w:ilvl w:val="0"/>
-          <w:numId w:val="13"/>
-        </w:numPr>
-        <w:tabs>
-          <w:tab w:val="left" w:pos="900"/>
-          <w:tab w:val="left" w:pos="1440"/>
-        </w:tabs>
-        <w:ind w:left="1080" w:firstLine="0"/>
-      </w:pPr>
-      <w:r>
-        <w:t xml:space="preserve">Click on the </w:t>
-      </w:r>
-      <w:r>
-        <w:rPr>
-          <w:b/>
-          <w:u w:val="single"/>
-        </w:rPr>
-        <w:t>name</w:t>
-      </w:r>
-      <w:r>
-        <w:t xml:space="preserve"> of the Saved Script (</w:t>
-      </w:r>
-      <w:r>
-        <w:rPr>
-          <w:color w:val="C00000"/>
-        </w:rPr>
-        <w:t>1</w:t>
-      </w:r>
-      <w:r>
-        <w:t>). This places the cypher code in the execution window (</w:t>
-      </w:r>
-      <w:r>
-        <w:rPr>
-          <w:color w:val="C00000"/>
-        </w:rPr>
-        <w:t>2</w:t>
-      </w:r>
-      <w:r>
-        <w:t xml:space="preserve">). </w:t>
-      </w:r>
-    </w:p>
-    <w:p>
-      <w:pPr>
-        <w:pStyle w:val="ListParagraph"/>
-        <w:tabs>
-          <w:tab w:val="left" w:pos="900"/>
-        </w:tabs>
-        <w:ind w:left="1080"/>
-      </w:pPr>
-      <w:r>
-        <w:rPr>
-          <w:noProof/>
-        </w:rPr>
-        <w:drawing>
-          <wp:inline distT="0" distB="0" distL="0" distR="0" wp14:anchorId="0AACB06B" wp14:editId="1DF8B44B">
-            <wp:extent cx="6851650" cy="1149350"/>
-            <wp:effectExtent l="0" t="0" r="6350" b="0"/>
-            <wp:docPr id="23" name="Picture 23"/>
-            <wp:cNvGraphicFramePr>
-              <a:graphicFrameLocks xmlns:a="http://schemas.openxmlformats.org/drawingml/2006/main" noChangeAspect="1"/>
-            </wp:cNvGraphicFramePr>
-            <a:graphic xmlns:a="http://schemas.openxmlformats.org/drawingml/2006/main">
-              <a:graphicData uri="http://schemas.openxmlformats.org/drawingml/2006/picture">
-                <pic:pic xmlns:pic="http://schemas.openxmlformats.org/drawingml/2006/picture">
-                  <pic:nvPicPr>
-                    <pic:cNvPr id="0" name="Picture 15"/>
-                    <pic:cNvPicPr>
-                      <a:picLocks noChangeAspect="1" noChangeArrowheads="1"/>
-                    </pic:cNvPicPr>
-                  </pic:nvPicPr>
-                  <pic:blipFill>
-                    <a:blip r:embed="rId28" cstate="print">
-                      <a:extLst>
-                        <a:ext uri="{28A0092B-C50C-407E-A947-70E740481C1C}">
-                          <a14:useLocalDpi xmlns:a14="http://schemas.microsoft.com/office/drawing/2010/main" val="0"/>
-                        </a:ext>
-                      </a:extLst>
-                    </a:blip>
-                    <a:srcRect/>
-                    <a:stretch>
-                      <a:fillRect/>
-                    </a:stretch>
-                  </pic:blipFill>
-                  <pic:spPr bwMode="auto">
-                    <a:xfrm>
-                      <a:off x="0" y="0"/>
-                      <a:ext cx="6851650" cy="1149350"/>
-                    </a:xfrm>
-                    <a:prstGeom prst="rect">
-                      <a:avLst/>
-                    </a:prstGeom>
-                    <a:noFill/>
-                    <a:ln>
-                      <a:noFill/>
-                    </a:ln>
-                  </pic:spPr>
-                </pic:pic>
-              </a:graphicData>
-            </a:graphic>
-          </wp:inline>
-        </w:drawing>
-      </w:r>
-    </w:p>
-    <w:p>
-      <w:pPr>
-        <w:pStyle w:val="ListParagraph"/>
         <w:numPr>
           <w:ilvl w:val="0"/>
           <w:numId w:val="13"/>
@@ -7639,7 +7854,13 @@
         <w:ind w:left="1080" w:firstLine="0"/>
       </w:pPr>
       <w:r>
-        <w:t>Review the script to understand how to queries the path of graph data.</w:t>
+        <w:t xml:space="preserve">Review the script to understand how </w:t>
+      </w:r>
+      <w:r>
+        <w:t xml:space="preserve">it </w:t>
+      </w:r>
+      <w:r>
+        <w:t>queries the path of graph data.</w:t>
       </w:r>
     </w:p>
     <w:p>
@@ -7789,6 +8010,7 @@
                 <w:rFonts w:ascii="Courier New" w:hAnsi="Courier New" w:cs="Courier New"/>
                 <w:b/>
               </w:rPr>
+              <w:lastRenderedPageBreak/>
               <w:t>WHERE study.name='Study1'</w:t>
             </w:r>
           </w:p>
@@ -7862,13 +8084,8 @@
         </w:rPr>
         <w:t>3</w:t>
       </w:r>
-      <w:proofErr w:type="gramStart"/>
-      <w:r>
-        <w:t>)  to</w:t>
-      </w:r>
-      <w:proofErr w:type="gramEnd"/>
-      <w:r>
-        <w:t xml:space="preserve"> execute the query.</w:t>
+      <w:r>
+        <w:t>) to execute the query.</w:t>
       </w:r>
     </w:p>
     <w:p>
@@ -8470,7 +8687,6 @@
         <w:ind w:left="1080" w:hanging="90"/>
       </w:pPr>
       <w:r>
-        <w:lastRenderedPageBreak/>
         <w:t>You can load one of the saved scripts as a starting point for your query.</w:t>
       </w:r>
     </w:p>
@@ -8487,22 +8703,23 @@
         <w:ind w:left="1080" w:hanging="90"/>
       </w:pPr>
       <w:r>
-        <w:t xml:space="preserve">use the </w:t>
+        <w:t>U</w:t>
+      </w:r>
+      <w:r>
+        <w:t xml:space="preserve">se the </w:t>
       </w:r>
       <w:r>
         <w:rPr>
           <w:rFonts w:ascii="Courier New" w:hAnsi="Courier New" w:cs="Courier New"/>
         </w:rPr>
-        <w:t>match(n) return(n)</w:t>
-      </w:r>
-      <w:r>
-        <w:t xml:space="preserve"> script to return the entire graph to remind you of the nodes, relations, and properties that can be queried.</w:t>
-      </w:r>
-    </w:p>
-    <w:p>
-      <w:pPr>
-        <w:pStyle w:val="ListParagraph"/>
-      </w:pPr>
+        <w:t>001-AllNodes.cql</w:t>
+      </w:r>
+      <w:r>
+        <w:t xml:space="preserve"> scr</w:t>
+      </w:r>
+      <w:r>
+        <w:t>ipt to return the entire graph to remind you of the nodes, relations, and properties that can be queried.</w:t>
+      </w:r>
     </w:p>
     <w:p>
       <w:pPr>
@@ -8638,7 +8855,7 @@
                 <v:shape id="_x0000_i1026" type="#_x0000_t75" style="width:42pt;height:30.5pt" o:ole="">
                   <v:imagedata r:id="rId13" o:title=""/>
                 </v:shape>
-                <o:OLEObject Type="Embed" ProgID="PBrush" ShapeID="_x0000_i1026" DrawAspect="Content" ObjectID="_1558509824" r:id="rId29"/>
+                <o:OLEObject Type="Embed" ProgID="PBrush" ShapeID="_x0000_i1026" DrawAspect="Content" ObjectID="_1558529818" r:id="rId28"/>
               </w:object>
             </w:r>
             <w:r>
@@ -8779,13 +8996,20 @@
       <w:bookmarkEnd w:id="25"/>
     </w:p>
     <w:p>
-      <w:proofErr w:type="gramStart"/>
-      <w:r>
-        <w:t>Similar to</w:t>
-      </w:r>
-      <w:proofErr w:type="gramEnd"/>
-      <w:r>
-        <w:t xml:space="preserve"> the Neo4j exercises, an initial model is provided as a starting point for the data. </w:t>
+      <w:r>
+        <w:t>A</w:t>
+      </w:r>
+      <w:r>
+        <w:t xml:space="preserve">n initial model is </w:t>
+      </w:r>
+      <w:r>
+        <w:t xml:space="preserve">once again </w:t>
+      </w:r>
+      <w:r>
+        <w:t>provided as</w:t>
+      </w:r>
+      <w:r>
+        <w:t xml:space="preserve"> a starting point, to which you will add the same values you created in the Neo4j exercises.</w:t>
       </w:r>
     </w:p>
     <w:p>
@@ -9223,7 +9447,7 @@
                     </pic:cNvPicPr>
                   </pic:nvPicPr>
                   <pic:blipFill>
-                    <a:blip r:embed="rId30">
+                    <a:blip r:embed="rId29">
                       <a:extLst>
                         <a:ext uri="{28A0092B-C50C-407E-A947-70E740481C1C}">
                           <a14:useLocalDpi xmlns:a14="http://schemas.microsoft.com/office/drawing/2010/main" val="0"/>
@@ -9433,30 +9657,25 @@
         </w:rPr>
       </w:pPr>
       <w:r>
-        <w:t xml:space="preserve">Double click on the spreadsheet </w:t>
-      </w:r>
-      <w:proofErr w:type="gramStart"/>
-      <w:r>
-        <w:t>file  /</w:t>
-      </w:r>
-      <w:proofErr w:type="gramEnd"/>
-      <w:r>
-        <w:rPr>
-          <w:highlight w:val="yellow"/>
-        </w:rPr>
-        <w:t>&lt;PATH&gt;</w:t>
-      </w:r>
-      <w:r>
-        <w:t>/</w:t>
+        <w:t xml:space="preserve">Use Windows Explorer to navigate to the </w:t>
       </w:r>
       <w:r>
         <w:rPr>
           <w:b/>
         </w:rPr>
+        <w:t>…/data</w:t>
+      </w:r>
+      <w:r>
+        <w:t xml:space="preserve"> subfolder and double click on the file </w:t>
+      </w:r>
+      <w:r>
+        <w:rPr>
+          <w:b/>
+        </w:rPr>
         <w:t xml:space="preserve">RDFModel.xlsx </w:t>
       </w:r>
       <w:r>
-        <w:t>to open it</w:t>
+        <w:t>to open the spreadsheet</w:t>
       </w:r>
       <w:r>
         <w:rPr>
@@ -9628,7 +9847,13 @@
         <w:t xml:space="preserve">, forming </w:t>
       </w:r>
       <w:r>
-        <w:t>a series of node-to-node relationship paths. These types of nodes are coded as the '</w:t>
+        <w:t xml:space="preserve">a series of node-to-node relationship paths. </w:t>
+      </w:r>
+      <w:r>
+        <w:t xml:space="preserve">In this exercise, these "connection" nodes </w:t>
+      </w:r>
+      <w:r>
+        <w:t>are coded as the '</w:t>
       </w:r>
       <w:proofErr w:type="spellStart"/>
       <w:r>
@@ -9808,6 +10033,7 @@
     <w:p>
       <w:pPr>
         <w:pStyle w:val="ListParagraph"/>
+        <w:spacing w:after="120"/>
       </w:pPr>
       <w:r>
         <w:t xml:space="preserve">Ask the instructor for assistance if you are unsure which </w:t>
@@ -9848,7 +10074,7 @@
                     </pic:cNvPicPr>
                   </pic:nvPicPr>
                   <pic:blipFill>
-                    <a:blip r:embed="rId31">
+                    <a:blip r:embed="rId30">
                       <a:extLst>
                         <a:ext uri="{28A0092B-C50C-407E-A947-70E740481C1C}">
                           <a14:useLocalDpi xmlns:a14="http://schemas.microsoft.com/office/drawing/2010/main" val="0"/>
@@ -9883,6 +10109,7 @@
     <w:p>
       <w:pPr>
         <w:pStyle w:val="Caption"/>
+        <w:spacing w:after="120"/>
         <w:jc w:val="center"/>
         <w:rPr>
           <w:b w:val="0"/>
@@ -9972,6 +10199,7 @@
         </w:numPr>
       </w:pPr>
       <w:r>
+        <w:lastRenderedPageBreak/>
         <w:t xml:space="preserve">Save the file using the </w:t>
       </w:r>
       <w:r>
@@ -9984,8 +10212,6 @@
         <w:t xml:space="preserve"> menu.</w:t>
       </w:r>
     </w:p>
-    <w:p/>
-    <w:p/>
     <w:p>
       <w:pPr>
         <w:pStyle w:val="Heading1"/>
@@ -10037,40 +10263,21 @@
         <w:ind w:left="720" w:hanging="360"/>
       </w:pPr>
       <w:r>
-        <w:t xml:space="preserve">Double click on the </w:t>
-      </w:r>
-      <w:commentRangeStart w:id="31"/>
-      <w:r>
-        <w:t>R</w:t>
-      </w:r>
-      <w:commentRangeEnd w:id="31"/>
-      <w:r>
-        <w:rPr>
-          <w:rStyle w:val="CommentReference"/>
-        </w:rPr>
-        <w:commentReference w:id="31"/>
-      </w:r>
-      <w:r>
-        <w:t xml:space="preserve"> script to open it into R Studio.</w:t>
-      </w:r>
-    </w:p>
-    <w:p>
-      <w:pPr>
-        <w:pStyle w:val="ListParagraph"/>
-        <w:numPr>
-          <w:ilvl w:val="0"/>
-          <w:numId w:val="5"/>
-        </w:numPr>
-        <w:ind w:left="720" w:hanging="360"/>
+        <w:t xml:space="preserve">Use Windows Explorer to navigate to the folder </w:t>
+      </w:r>
+      <w:proofErr w:type="gramStart"/>
+      <w:r>
         <w:rPr>
           <w:b/>
         </w:rPr>
-      </w:pPr>
-      <w:r>
-        <w:t>…&lt;PATH&gt;/r/</w:t>
-      </w:r>
-      <w:r>
-        <w:t xml:space="preserve"> </w:t>
+        <w:t>C:\LinkedDataWorkshop\scripts</w:t>
+      </w:r>
+      <w:r>
+        <w:t xml:space="preserve"> ,</w:t>
+      </w:r>
+      <w:proofErr w:type="gramEnd"/>
+      <w:r>
+        <w:t xml:space="preserve"> then double click on the file </w:t>
       </w:r>
       <w:proofErr w:type="spellStart"/>
       <w:r>
@@ -10080,6 +10287,17 @@
         <w:t>SpreadsheetToRDF.R</w:t>
       </w:r>
       <w:proofErr w:type="spellEnd"/>
+      <w:r>
+        <w:t xml:space="preserve"> to open it into </w:t>
+      </w:r>
+      <w:proofErr w:type="spellStart"/>
+      <w:r>
+        <w:t>RStudio</w:t>
+      </w:r>
+      <w:proofErr w:type="spellEnd"/>
+      <w:r>
+        <w:t>.</w:t>
+      </w:r>
     </w:p>
     <w:p>
       <w:pPr>
@@ -10319,34 +10537,27 @@
           <w:numId w:val="5"/>
         </w:numPr>
         <w:spacing w:after="0"/>
-        <w:ind w:left="720" w:hanging="360"/>
-      </w:pPr>
-      <w:r>
-        <w:t>The script outputs RDF into the file located here:</w:t>
-      </w:r>
-    </w:p>
-    <w:p>
-      <w:pPr>
-        <w:spacing w:after="0"/>
-        <w:ind w:left="1440"/>
-      </w:pPr>
-      <w:r>
-        <w:t>…&lt;PATH&gt;/</w:t>
-      </w:r>
-      <w:r>
-        <w:t>data</w:t>
-      </w:r>
-      <w:r>
-        <w:t>/</w:t>
-      </w:r>
-      <w:proofErr w:type="spellStart"/>
+        <w:ind w:left="360" w:firstLine="0"/>
+        <w:jc w:val="both"/>
+      </w:pPr>
+      <w:r>
+        <w:t>The script outputs</w:t>
+      </w:r>
+      <w:r>
+        <w:t xml:space="preserve"> RDF as the file: </w:t>
+      </w:r>
       <w:r>
         <w:rPr>
           <w:b/>
         </w:rPr>
+        <w:t>C:\LinkedDataWorkshop\data\</w:t>
+      </w:r>
+      <w:r>
+        <w:rPr>
+          <w:b/>
+        </w:rPr>
         <w:t>RDFModel.TTL</w:t>
       </w:r>
-      <w:proofErr w:type="spellEnd"/>
     </w:p>
     <w:p>
       <w:pPr>
@@ -10358,7 +10569,13 @@
         <w:ind w:left="720" w:hanging="360"/>
       </w:pPr>
       <w:r>
-        <w:t xml:space="preserve">Double click the file to open it into Notepad++. The file will appear </w:t>
+        <w:t xml:space="preserve">Double click the </w:t>
+      </w:r>
+      <w:r>
+        <w:t xml:space="preserve">TTL </w:t>
+      </w:r>
+      <w:r>
+        <w:t xml:space="preserve">file to open it into Notepad++. The file will appear </w:t>
       </w:r>
       <w:proofErr w:type="gramStart"/>
       <w:r>
@@ -10561,7 +10778,7 @@
                     </pic:cNvPicPr>
                   </pic:nvPicPr>
                   <pic:blipFill>
-                    <a:blip r:embed="rId32">
+                    <a:blip r:embed="rId31">
                       <a:extLst>
                         <a:ext uri="{28A0092B-C50C-407E-A947-70E740481C1C}">
                           <a14:useLocalDpi xmlns:a14="http://schemas.microsoft.com/office/drawing/2010/main" val="0"/>
@@ -10698,12 +10915,11 @@
         <w:spacing w:before="120"/>
         <w:ind w:firstLine="0"/>
       </w:pPr>
-      <w:bookmarkStart w:id="32" w:name="_Toc484442236"/>
-      <w:r>
-        <w:lastRenderedPageBreak/>
+      <w:bookmarkStart w:id="31" w:name="_Toc484442236"/>
+      <w:r>
         <w:t>Visualize the Data</w:t>
       </w:r>
-      <w:bookmarkEnd w:id="32"/>
+      <w:bookmarkEnd w:id="31"/>
     </w:p>
     <w:p>
       <w:pPr>
@@ -10711,6 +10927,33 @@
       </w:pPr>
       <w:r>
         <w:t>A R script is used to load the TTL file and convert it to a force network graph.</w:t>
+      </w:r>
+    </w:p>
+    <w:p>
+      <w:pPr>
+        <w:pStyle w:val="ListParagraph"/>
+        <w:numPr>
+          <w:ilvl w:val="0"/>
+          <w:numId w:val="6"/>
+        </w:numPr>
+        <w:ind w:left="360"/>
+      </w:pPr>
+      <w:r>
+        <w:t xml:space="preserve">From </w:t>
+      </w:r>
+      <w:proofErr w:type="spellStart"/>
+      <w:r>
+        <w:t>RStudio</w:t>
+      </w:r>
+      <w:proofErr w:type="spellEnd"/>
+      <w:r>
+        <w:t>, open the file C:\LinkedDataWorkshop\</w:t>
+      </w:r>
+      <w:r>
+        <w:rPr>
+          <w:b/>
+        </w:rPr>
+        <w:t>ViewRDFModel.R</w:t>
       </w:r>
     </w:p>
     <w:p>
@@ -10723,56 +10966,25 @@
         <w:ind w:left="720"/>
       </w:pPr>
       <w:r>
-        <w:t xml:space="preserve">Double click on the </w:t>
-      </w:r>
-      <w:commentRangeStart w:id="33"/>
-      <w:r>
-        <w:t>R</w:t>
-      </w:r>
-      <w:commentRangeEnd w:id="33"/>
-      <w:r>
-        <w:rPr>
-          <w:rStyle w:val="CommentReference"/>
-        </w:rPr>
-        <w:commentReference w:id="33"/>
-      </w:r>
-      <w:r>
-        <w:t xml:space="preserve"> </w:t>
-      </w:r>
-      <w:r>
-        <w:t>script to open it into R Studio:</w:t>
-      </w:r>
-    </w:p>
-    <w:p>
-      <w:pPr>
-        <w:ind w:left="360"/>
-      </w:pPr>
-      <w:r>
-        <w:t>…&lt;PATH&gt;/r/</w:t>
+        <w:lastRenderedPageBreak/>
+        <w:t xml:space="preserve">Execute the script to view the </w:t>
+      </w:r>
+      <w:r>
+        <w:t xml:space="preserve">force network graph of the data.  The graph will </w:t>
+      </w:r>
+      <w:r>
+        <w:t xml:space="preserve">appear in the </w:t>
       </w:r>
       <w:proofErr w:type="spellStart"/>
       <w:r>
-        <w:rPr>
-          <w:b/>
-        </w:rPr>
-        <w:t>ViewRDFModel.R</w:t>
+        <w:t>RStudio</w:t>
       </w:r>
       <w:proofErr w:type="spellEnd"/>
-    </w:p>
-    <w:p>
-      <w:pPr>
-        <w:pStyle w:val="ListParagraph"/>
-        <w:numPr>
-          <w:ilvl w:val="0"/>
-          <w:numId w:val="6"/>
-        </w:numPr>
-        <w:ind w:left="720"/>
-      </w:pPr>
-      <w:r>
-        <w:t xml:space="preserve">Execute the script to view the </w:t>
-      </w:r>
-      <w:r>
-        <w:t xml:space="preserve">force network graph of the data.  The graph will look </w:t>
+      <w:r>
+        <w:t xml:space="preserve"> Viewer window and </w:t>
+      </w:r>
+      <w:r>
+        <w:t xml:space="preserve">look </w:t>
       </w:r>
       <w:proofErr w:type="gramStart"/>
       <w:r>
@@ -10859,7 +11071,7 @@
                     </pic:cNvPicPr>
                   </pic:nvPicPr>
                   <pic:blipFill>
-                    <a:blip r:embed="rId33">
+                    <a:blip r:embed="rId32">
                       <a:extLst>
                         <a:ext uri="{28A0092B-C50C-407E-A947-70E740481C1C}">
                           <a14:useLocalDpi xmlns:a14="http://schemas.microsoft.com/office/drawing/2010/main" val="0"/>
@@ -10901,7 +11113,7 @@
           <w:szCs w:val="24"/>
         </w:rPr>
       </w:pPr>
-      <w:bookmarkStart w:id="34" w:name="_Ref482951524"/>
+      <w:bookmarkStart w:id="32" w:name="_Ref482951524"/>
       <w:r>
         <w:rPr>
           <w:color w:val="000000" w:themeColor="text1"/>
@@ -10951,7 +11163,7 @@
         </w:rPr>
         <w:fldChar w:fldCharType="end"/>
       </w:r>
-      <w:bookmarkEnd w:id="34"/>
+      <w:bookmarkEnd w:id="32"/>
       <w:r>
         <w:rPr>
           <w:color w:val="000000" w:themeColor="text1"/>
@@ -10993,7 +11205,20 @@
         <w:ind w:firstLine="0"/>
       </w:pPr>
       <w:r>
-        <w:t>Query the Data</w:t>
+        <w:t xml:space="preserve">Query the </w:t>
+      </w:r>
+      <w:commentRangeStart w:id="33"/>
+      <w:r>
+        <w:t>Data</w:t>
+      </w:r>
+      <w:commentRangeEnd w:id="33"/>
+      <w:r>
+        <w:rPr>
+          <w:rStyle w:val="CommentReference"/>
+          <w:rFonts w:ascii="Calibri" w:eastAsia="Calibri" w:hAnsi="Calibri" w:cs="Calibri"/>
+          <w:b w:val="0"/>
+        </w:rPr>
+        <w:commentReference w:id="33"/>
       </w:r>
     </w:p>
     <w:p>
@@ -11001,12 +11226,21 @@
         <w:pStyle w:val="ListParagraph"/>
       </w:pPr>
       <w:r>
+        <w:rPr>
+          <w:highlight w:val="yellow"/>
+        </w:rPr>
         <w:t>&lt;</w:t>
       </w:r>
       <w:r>
+        <w:rPr>
+          <w:highlight w:val="yellow"/>
+        </w:rPr>
         <w:t xml:space="preserve">Details to be added for </w:t>
       </w:r>
       <w:r>
+        <w:rPr>
+          <w:highlight w:val="yellow"/>
+        </w:rPr>
         <w:t>RSHINY app for opening and querying the TTL file.&gt;</w:t>
       </w:r>
     </w:p>
@@ -11026,6 +11260,8 @@
       <w:r>
         <w:t>Query the graph to find the first names of patients in Study1.</w:t>
       </w:r>
+      <w:bookmarkStart w:id="34" w:name="_GoBack"/>
+      <w:bookmarkEnd w:id="34"/>
     </w:p>
     <w:p>
       <w:pPr>
@@ -11264,14 +11500,27 @@
           <w:u w:val="single"/>
         </w:rPr>
       </w:pPr>
-      <w:r>
+    </w:p>
+    <w:p>
+      <w:pPr>
+        <w:pStyle w:val="ListParagraph"/>
+        <w:tabs>
+          <w:tab w:val="left" w:pos="990"/>
+        </w:tabs>
         <w:rPr>
           <w:b/>
           <w:sz w:val="28"/>
           <w:szCs w:val="28"/>
           <w:u w:val="single"/>
         </w:rPr>
-        <w:lastRenderedPageBreak/>
+      </w:pPr>
+      <w:r>
+        <w:rPr>
+          <w:b/>
+          <w:sz w:val="28"/>
+          <w:szCs w:val="28"/>
+          <w:u w:val="single"/>
+        </w:rPr>
         <w:t>OPTIONAL</w:t>
       </w:r>
     </w:p>
@@ -11333,6 +11582,7 @@
         </w:rPr>
       </w:pPr>
       <w:r>
+        <w:lastRenderedPageBreak/>
         <w:t xml:space="preserve">use the </w:t>
       </w:r>
       <w:r>
@@ -11465,7 +11715,7 @@
                 <v:shape id="_x0000_i1027" type="#_x0000_t75" style="width:42pt;height:30.5pt" o:ole="">
                   <v:imagedata r:id="rId13" o:title=""/>
                 </v:shape>
-                <o:OLEObject Type="Embed" ProgID="PBrush" ShapeID="_x0000_i1027" DrawAspect="Content" ObjectID="_1558509825" r:id="rId34"/>
+                <o:OLEObject Type="Embed" ProgID="PBrush" ShapeID="_x0000_i1027" DrawAspect="Content" ObjectID="_1558529819" r:id="rId33"/>
               </w:object>
             </w:r>
             <w:r>
@@ -11655,9 +11905,80 @@
       </w:r>
     </w:p>
     <w:p/>
+    <w:p/>
+    <w:p>
+      <w:r>
+        <w:br w:type="page"/>
+      </w:r>
+    </w:p>
+    <w:p>
+      <w:pPr>
+        <w:pStyle w:val="Heading1"/>
+        <w:numPr>
+          <w:ilvl w:val="0"/>
+          <w:numId w:val="5"/>
+        </w:numPr>
+        <w:tabs>
+          <w:tab w:val="left" w:pos="360"/>
+        </w:tabs>
+        <w:spacing w:before="120"/>
+        <w:ind w:left="0" w:firstLine="0"/>
+      </w:pPr>
+      <w:r>
+        <w:lastRenderedPageBreak/>
+        <w:t>Course Resources</w:t>
+      </w:r>
+    </w:p>
+    <w:p>
+      <w:r>
+        <w:rPr>
+          <w:highlight w:val="yellow"/>
+        </w:rPr>
+        <w:t>&lt;Add links for Neo4j and RDF&gt;</w:t>
+      </w:r>
+    </w:p>
+    <w:p>
+      <w:pPr>
+        <w:pStyle w:val="NoSpacing"/>
+        <w:rPr>
+          <w:b/>
+          <w:sz w:val="24"/>
+          <w:szCs w:val="24"/>
+        </w:rPr>
+      </w:pPr>
+      <w:r>
+        <w:rPr>
+          <w:b/>
+          <w:sz w:val="24"/>
+          <w:szCs w:val="24"/>
+        </w:rPr>
+        <w:t>Neo4j</w:t>
+      </w:r>
+    </w:p>
+    <w:p/>
+    <w:p/>
+    <w:p>
+      <w:pPr>
+        <w:pStyle w:val="NoSpacing"/>
+        <w:rPr>
+          <w:b/>
+          <w:sz w:val="24"/>
+          <w:szCs w:val="24"/>
+        </w:rPr>
+      </w:pPr>
+      <w:r>
+        <w:rPr>
+          <w:b/>
+          <w:sz w:val="24"/>
+          <w:szCs w:val="24"/>
+        </w:rPr>
+        <w:t>RDF</w:t>
+      </w:r>
+    </w:p>
+    <w:p/>
     <w:sectPr>
-      <w:headerReference w:type="default" r:id="rId35"/>
-      <w:footerReference w:type="default" r:id="rId36"/>
+      <w:headerReference w:type="default" r:id="rId34"/>
+      <w:footerReference w:type="default" r:id="rId35"/>
       <w:pgSz w:w="12240" w:h="15840"/>
       <w:pgMar w:top="720" w:right="720" w:bottom="720" w:left="720" w:header="720" w:footer="720" w:gutter="0"/>
       <w:pgNumType w:start="0"/>
@@ -11686,7 +12007,7 @@
       </w:r>
     </w:p>
   </w:comment>
-  <w:comment w:id="22" w:author="Tim Williams" w:date="2017-06-07T11:00:00Z" w:initials="TW">
+  <w:comment w:id="16" w:author="Tim Williams" w:date="2017-06-09T15:16:00Z" w:initials="TW">
     <w:p>
       <w:pPr>
         <w:pStyle w:val="CommentText"/>
@@ -11698,11 +12019,11 @@
         <w:annotationRef/>
       </w:r>
       <w:r>
-        <w:t>may need step here to change path? Try to make code dynamic!</w:t>
+        <w:t>Additional?</w:t>
       </w:r>
     </w:p>
   </w:comment>
-  <w:comment w:id="31" w:author="Tim Williams" w:date="2017-05-19T09:38:00Z" w:initials="TW">
+  <w:comment w:id="33" w:author="Tim Williams" w:date="2017-06-09T16:10:00Z" w:initials="TW">
     <w:p>
       <w:pPr>
         <w:pStyle w:val="CommentText"/>
@@ -11714,23 +12035,7 @@
         <w:annotationRef/>
       </w:r>
       <w:r>
-        <w:t>step by step with screen shots will be added.</w:t>
-      </w:r>
-    </w:p>
-  </w:comment>
-  <w:comment w:id="33" w:author="Tim Williams" w:date="2017-05-19T09:38:00Z" w:initials="TW">
-    <w:p>
-      <w:pPr>
-        <w:pStyle w:val="CommentText"/>
-      </w:pPr>
-      <w:r>
-        <w:rPr>
-          <w:rStyle w:val="CommentReference"/>
-        </w:rPr>
-        <w:annotationRef/>
-      </w:r>
-      <w:r>
-        <w:t>step by step with screen shots will be added.</w:t>
+        <w:t>ADD CONTENT HERE</w:t>
       </w:r>
     </w:p>
   </w:comment>
@@ -11740,9 +12045,8 @@
 <file path=word/commentsExtended.xml><?xml version="1.0" encoding="utf-8"?>
 <w15:commentsEx xmlns:wpc="http://schemas.microsoft.com/office/word/2010/wordprocessingCanvas" xmlns:cx="http://schemas.microsoft.com/office/drawing/2014/chartex" xmlns:cx1="http://schemas.microsoft.com/office/drawing/2015/9/8/chartex" xmlns:cx2="http://schemas.microsoft.com/office/drawing/2015/10/21/chartex" xmlns:cx3="http://schemas.microsoft.com/office/drawing/2016/5/9/chartex" xmlns:cx4="http://schemas.microsoft.com/office/drawing/2016/5/10/chartex" xmlns:cx5="http://schemas.microsoft.com/office/drawing/2016/5/11/chartex" xmlns:mc="http://schemas.openxmlformats.org/markup-compatibility/2006" xmlns:o="urn:schemas-microsoft-com:office:office" xmlns:r="http://schemas.openxmlformats.org/officeDocument/2006/relationships" xmlns:m="http://schemas.openxmlformats.org/officeDocument/2006/math" xmlns:v="urn:schemas-microsoft-com:vml" xmlns:wp14="http://schemas.microsoft.com/office/word/2010/wordprocessingDrawing" xmlns:wp="http://schemas.openxmlformats.org/drawingml/2006/wordprocessingDrawing" xmlns:w10="urn:schemas-microsoft-com:office:word" xmlns:w="http://schemas.openxmlformats.org/wordprocessingml/2006/main" xmlns:w14="http://schemas.microsoft.com/office/word/2010/wordml" xmlns:w15="http://schemas.microsoft.com/office/word/2012/wordml" xmlns:w16se="http://schemas.microsoft.com/office/word/2015/wordml/symex" xmlns:wpg="http://schemas.microsoft.com/office/word/2010/wordprocessingGroup" xmlns:wpi="http://schemas.microsoft.com/office/word/2010/wordprocessingInk" xmlns:wne="http://schemas.microsoft.com/office/word/2006/wordml" xmlns:wps="http://schemas.microsoft.com/office/word/2010/wordprocessingShape" mc:Ignorable="w14 w15 w16se wp14">
   <w15:commentEx w15:paraId="17801F88" w15:done="0"/>
-  <w15:commentEx w15:paraId="0373402C" w15:done="0"/>
-  <w15:commentEx w15:paraId="5F42CD09" w15:done="0"/>
-  <w15:commentEx w15:paraId="1553BF9F" w15:done="0"/>
+  <w15:commentEx w15:paraId="50005C21" w15:done="0"/>
+  <w15:commentEx w15:paraId="75175FB4" w15:done="0"/>
 </w15:commentsEx>
 </file>
 
@@ -12217,6 +12521,119 @@
     </w:lvl>
   </w:abstractNum>
   <w:abstractNum w:abstractNumId="4" w15:restartNumberingAfterBreak="0">
+    <w:nsid w:val="262A6048"/>
+    <w:multiLevelType w:val="hybridMultilevel"/>
+    <w:tmpl w:val="9922447A"/>
+    <w:lvl w:ilvl="0" w:tplc="04090001">
+      <w:start w:val="1"/>
+      <w:numFmt w:val="bullet"/>
+      <w:lvlText w:val=""/>
+      <w:lvlJc w:val="left"/>
+      <w:pPr>
+        <w:ind w:left="1800" w:hanging="360"/>
+      </w:pPr>
+      <w:rPr>
+        <w:rFonts w:ascii="Symbol" w:hAnsi="Symbol" w:hint="default"/>
+      </w:rPr>
+    </w:lvl>
+    <w:lvl w:ilvl="1" w:tplc="04090003" w:tentative="1">
+      <w:start w:val="1"/>
+      <w:numFmt w:val="bullet"/>
+      <w:lvlText w:val="o"/>
+      <w:lvlJc w:val="left"/>
+      <w:pPr>
+        <w:ind w:left="2520" w:hanging="360"/>
+      </w:pPr>
+      <w:rPr>
+        <w:rFonts w:ascii="Courier New" w:hAnsi="Courier New" w:cs="Courier New" w:hint="default"/>
+      </w:rPr>
+    </w:lvl>
+    <w:lvl w:ilvl="2" w:tplc="04090005" w:tentative="1">
+      <w:start w:val="1"/>
+      <w:numFmt w:val="bullet"/>
+      <w:lvlText w:val=""/>
+      <w:lvlJc w:val="left"/>
+      <w:pPr>
+        <w:ind w:left="3240" w:hanging="360"/>
+      </w:pPr>
+      <w:rPr>
+        <w:rFonts w:ascii="Wingdings" w:hAnsi="Wingdings" w:hint="default"/>
+      </w:rPr>
+    </w:lvl>
+    <w:lvl w:ilvl="3" w:tplc="04090001" w:tentative="1">
+      <w:start w:val="1"/>
+      <w:numFmt w:val="bullet"/>
+      <w:lvlText w:val=""/>
+      <w:lvlJc w:val="left"/>
+      <w:pPr>
+        <w:ind w:left="3960" w:hanging="360"/>
+      </w:pPr>
+      <w:rPr>
+        <w:rFonts w:ascii="Symbol" w:hAnsi="Symbol" w:hint="default"/>
+      </w:rPr>
+    </w:lvl>
+    <w:lvl w:ilvl="4" w:tplc="04090003" w:tentative="1">
+      <w:start w:val="1"/>
+      <w:numFmt w:val="bullet"/>
+      <w:lvlText w:val="o"/>
+      <w:lvlJc w:val="left"/>
+      <w:pPr>
+        <w:ind w:left="4680" w:hanging="360"/>
+      </w:pPr>
+      <w:rPr>
+        <w:rFonts w:ascii="Courier New" w:hAnsi="Courier New" w:cs="Courier New" w:hint="default"/>
+      </w:rPr>
+    </w:lvl>
+    <w:lvl w:ilvl="5" w:tplc="04090005" w:tentative="1">
+      <w:start w:val="1"/>
+      <w:numFmt w:val="bullet"/>
+      <w:lvlText w:val=""/>
+      <w:lvlJc w:val="left"/>
+      <w:pPr>
+        <w:ind w:left="5400" w:hanging="360"/>
+      </w:pPr>
+      <w:rPr>
+        <w:rFonts w:ascii="Wingdings" w:hAnsi="Wingdings" w:hint="default"/>
+      </w:rPr>
+    </w:lvl>
+    <w:lvl w:ilvl="6" w:tplc="04090001" w:tentative="1">
+      <w:start w:val="1"/>
+      <w:numFmt w:val="bullet"/>
+      <w:lvlText w:val=""/>
+      <w:lvlJc w:val="left"/>
+      <w:pPr>
+        <w:ind w:left="6120" w:hanging="360"/>
+      </w:pPr>
+      <w:rPr>
+        <w:rFonts w:ascii="Symbol" w:hAnsi="Symbol" w:hint="default"/>
+      </w:rPr>
+    </w:lvl>
+    <w:lvl w:ilvl="7" w:tplc="04090003" w:tentative="1">
+      <w:start w:val="1"/>
+      <w:numFmt w:val="bullet"/>
+      <w:lvlText w:val="o"/>
+      <w:lvlJc w:val="left"/>
+      <w:pPr>
+        <w:ind w:left="6840" w:hanging="360"/>
+      </w:pPr>
+      <w:rPr>
+        <w:rFonts w:ascii="Courier New" w:hAnsi="Courier New" w:cs="Courier New" w:hint="default"/>
+      </w:rPr>
+    </w:lvl>
+    <w:lvl w:ilvl="8" w:tplc="04090005" w:tentative="1">
+      <w:start w:val="1"/>
+      <w:numFmt w:val="bullet"/>
+      <w:lvlText w:val=""/>
+      <w:lvlJc w:val="left"/>
+      <w:pPr>
+        <w:ind w:left="7560" w:hanging="360"/>
+      </w:pPr>
+      <w:rPr>
+        <w:rFonts w:ascii="Wingdings" w:hAnsi="Wingdings" w:hint="default"/>
+      </w:rPr>
+    </w:lvl>
+  </w:abstractNum>
+  <w:abstractNum w:abstractNumId="5" w15:restartNumberingAfterBreak="0">
     <w:nsid w:val="2C2B1B96"/>
     <w:multiLevelType w:val="multilevel"/>
     <w:tmpl w:val="4FF83A56"/>
@@ -12307,7 +12724,7 @@
       </w:pPr>
     </w:lvl>
   </w:abstractNum>
-  <w:abstractNum w:abstractNumId="5" w15:restartNumberingAfterBreak="0">
+  <w:abstractNum w:abstractNumId="6" w15:restartNumberingAfterBreak="0">
     <w:nsid w:val="2E9C5AF9"/>
     <w:multiLevelType w:val="hybridMultilevel"/>
     <w:tmpl w:val="993C3110"/>
@@ -12393,7 +12810,7 @@
       </w:pPr>
     </w:lvl>
   </w:abstractNum>
-  <w:abstractNum w:abstractNumId="6" w15:restartNumberingAfterBreak="0">
+  <w:abstractNum w:abstractNumId="7" w15:restartNumberingAfterBreak="0">
     <w:nsid w:val="304D3673"/>
     <w:multiLevelType w:val="hybridMultilevel"/>
     <w:tmpl w:val="0BB6852E"/>
@@ -12483,7 +12900,7 @@
       </w:pPr>
     </w:lvl>
   </w:abstractNum>
-  <w:abstractNum w:abstractNumId="7" w15:restartNumberingAfterBreak="0">
+  <w:abstractNum w:abstractNumId="8" w15:restartNumberingAfterBreak="0">
     <w:nsid w:val="315251BC"/>
     <w:multiLevelType w:val="hybridMultilevel"/>
     <w:tmpl w:val="8868A66E"/>
@@ -12569,7 +12986,7 @@
       </w:pPr>
     </w:lvl>
   </w:abstractNum>
-  <w:abstractNum w:abstractNumId="8" w15:restartNumberingAfterBreak="0">
+  <w:abstractNum w:abstractNumId="9" w15:restartNumberingAfterBreak="0">
     <w:nsid w:val="3533317A"/>
     <w:multiLevelType w:val="hybridMultilevel"/>
     <w:tmpl w:val="7FB61186"/>
@@ -12662,7 +13079,7 @@
       </w:pPr>
     </w:lvl>
   </w:abstractNum>
-  <w:abstractNum w:abstractNumId="9" w15:restartNumberingAfterBreak="0">
+  <w:abstractNum w:abstractNumId="10" w15:restartNumberingAfterBreak="0">
     <w:nsid w:val="45922E4B"/>
     <w:multiLevelType w:val="hybridMultilevel"/>
     <w:tmpl w:val="658C194A"/>
@@ -12748,7 +13165,7 @@
       </w:pPr>
     </w:lvl>
   </w:abstractNum>
-  <w:abstractNum w:abstractNumId="10" w15:restartNumberingAfterBreak="0">
+  <w:abstractNum w:abstractNumId="11" w15:restartNumberingAfterBreak="0">
     <w:nsid w:val="4BCC2240"/>
     <w:multiLevelType w:val="multilevel"/>
     <w:tmpl w:val="4FF83A56"/>
@@ -12839,7 +13256,7 @@
       </w:pPr>
     </w:lvl>
   </w:abstractNum>
-  <w:abstractNum w:abstractNumId="11" w15:restartNumberingAfterBreak="0">
+  <w:abstractNum w:abstractNumId="12" w15:restartNumberingAfterBreak="0">
     <w:nsid w:val="4EAC6E30"/>
     <w:multiLevelType w:val="hybridMultilevel"/>
     <w:tmpl w:val="D4C88892"/>
@@ -12925,7 +13342,7 @@
       </w:pPr>
     </w:lvl>
   </w:abstractNum>
-  <w:abstractNum w:abstractNumId="12" w15:restartNumberingAfterBreak="0">
+  <w:abstractNum w:abstractNumId="13" w15:restartNumberingAfterBreak="0">
     <w:nsid w:val="51A26DA2"/>
     <w:multiLevelType w:val="hybridMultilevel"/>
     <w:tmpl w:val="8868A66E"/>
@@ -13011,7 +13428,7 @@
       </w:pPr>
     </w:lvl>
   </w:abstractNum>
-  <w:abstractNum w:abstractNumId="13" w15:restartNumberingAfterBreak="0">
+  <w:abstractNum w:abstractNumId="14" w15:restartNumberingAfterBreak="0">
     <w:nsid w:val="54132572"/>
     <w:multiLevelType w:val="multilevel"/>
     <w:tmpl w:val="4FF83A56"/>
@@ -13102,7 +13519,7 @@
       </w:pPr>
     </w:lvl>
   </w:abstractNum>
-  <w:abstractNum w:abstractNumId="14" w15:restartNumberingAfterBreak="0">
+  <w:abstractNum w:abstractNumId="15" w15:restartNumberingAfterBreak="0">
     <w:nsid w:val="5D7C2516"/>
     <w:multiLevelType w:val="multilevel"/>
     <w:tmpl w:val="4FF83A56"/>
@@ -13193,7 +13610,7 @@
       </w:pPr>
     </w:lvl>
   </w:abstractNum>
-  <w:abstractNum w:abstractNumId="15" w15:restartNumberingAfterBreak="0">
+  <w:abstractNum w:abstractNumId="16" w15:restartNumberingAfterBreak="0">
     <w:nsid w:val="696F0EE5"/>
     <w:multiLevelType w:val="hybridMultilevel"/>
     <w:tmpl w:val="AB1845CA"/>
@@ -13283,7 +13700,7 @@
       </w:pPr>
     </w:lvl>
   </w:abstractNum>
-  <w:abstractNum w:abstractNumId="16" w15:restartNumberingAfterBreak="0">
+  <w:abstractNum w:abstractNumId="17" w15:restartNumberingAfterBreak="0">
     <w:nsid w:val="6FD6333F"/>
     <w:multiLevelType w:val="hybridMultilevel"/>
     <w:tmpl w:val="D4C88892"/>
@@ -13369,7 +13786,7 @@
       </w:pPr>
     </w:lvl>
   </w:abstractNum>
-  <w:abstractNum w:abstractNumId="17" w15:restartNumberingAfterBreak="0">
+  <w:abstractNum w:abstractNumId="18" w15:restartNumberingAfterBreak="0">
     <w:nsid w:val="71B27EFE"/>
     <w:multiLevelType w:val="hybridMultilevel"/>
     <w:tmpl w:val="658C194A"/>
@@ -13456,49 +13873,49 @@
     </w:lvl>
   </w:abstractNum>
   <w:num w:numId="1">
-    <w:abstractNumId w:val="10"/>
+    <w:abstractNumId w:val="11"/>
   </w:num>
   <w:num w:numId="2">
     <w:abstractNumId w:val="1"/>
   </w:num>
   <w:num w:numId="3">
+    <w:abstractNumId w:val="16"/>
+  </w:num>
+  <w:num w:numId="4">
+    <w:abstractNumId w:val="7"/>
+  </w:num>
+  <w:num w:numId="5">
     <w:abstractNumId w:val="15"/>
   </w:num>
-  <w:num w:numId="4">
+  <w:num w:numId="6">
+    <w:abstractNumId w:val="8"/>
+  </w:num>
+  <w:num w:numId="7">
+    <w:abstractNumId w:val="9"/>
+  </w:num>
+  <w:num w:numId="8">
     <w:abstractNumId w:val="6"/>
   </w:num>
-  <w:num w:numId="5">
+  <w:num w:numId="9">
     <w:abstractNumId w:val="14"/>
   </w:num>
-  <w:num w:numId="6">
-    <w:abstractNumId w:val="7"/>
-  </w:num>
-  <w:num w:numId="7">
-    <w:abstractNumId w:val="8"/>
-  </w:num>
-  <w:num w:numId="8">
-    <w:abstractNumId w:val="5"/>
-  </w:num>
-  <w:num w:numId="9">
-    <w:abstractNumId w:val="13"/>
-  </w:num>
   <w:num w:numId="10">
-    <w:abstractNumId w:val="17"/>
+    <w:abstractNumId w:val="18"/>
   </w:num>
   <w:num w:numId="11">
-    <w:abstractNumId w:val="4"/>
+    <w:abstractNumId w:val="5"/>
   </w:num>
   <w:num w:numId="12">
     <w:abstractNumId w:val="2"/>
   </w:num>
   <w:num w:numId="13">
-    <w:abstractNumId w:val="9"/>
+    <w:abstractNumId w:val="10"/>
   </w:num>
   <w:num w:numId="14">
-    <w:abstractNumId w:val="11"/>
+    <w:abstractNumId w:val="12"/>
   </w:num>
   <w:num w:numId="15">
-    <w:abstractNumId w:val="16"/>
+    <w:abstractNumId w:val="17"/>
   </w:num>
   <w:num w:numId="16">
     <w:abstractNumId w:val="0"/>
@@ -13507,7 +13924,10 @@
     <w:abstractNumId w:val="3"/>
   </w:num>
   <w:num w:numId="18">
-    <w:abstractNumId w:val="12"/>
+    <w:abstractNumId w:val="13"/>
+  </w:num>
+  <w:num w:numId="19">
+    <w:abstractNumId w:val="4"/>
   </w:num>
   <w:numIdMacAtCleanup w:val="18"/>
 </w:numbering>
@@ -14925,7 +15345,7 @@
 </file>
 
 <file path=customXml/itemProps1.xml><?xml version="1.0" encoding="utf-8"?>
-<ds:datastoreItem xmlns:ds="http://schemas.openxmlformats.org/officeDocument/2006/customXml" ds:itemID="{6479403D-7352-422A-94C7-6B3915BDB409}">
+<ds:datastoreItem xmlns:ds="http://schemas.openxmlformats.org/officeDocument/2006/customXml" ds:itemID="{810D41D2-7D19-4C00-B7B3-BFC48835F6B2}">
   <ds:schemaRefs>
     <ds:schemaRef ds:uri="http://schemas.openxmlformats.org/officeDocument/2006/bibliography"/>
   </ds:schemaRefs>

</xml_diff>

<commit_message>
WIP on the RDF/Shiny App section
</commit_message>
<xml_diff>
--- a/Annual2017-EU/documents/WorkshopExercises.docx
+++ b/Annual2017-EU/documents/WorkshopExercises.docx
@@ -138,7 +138,22 @@
           <w:sz w:val="32"/>
           <w:szCs w:val="32"/>
         </w:rPr>
-        <w:t>PhUSE CSS</w:t>
+        <w:t xml:space="preserve">PhUSE </w:t>
+      </w:r>
+      <w:commentRangeStart w:id="0"/>
+      <w:r>
+        <w:rPr>
+          <w:sz w:val="32"/>
+          <w:szCs w:val="32"/>
+        </w:rPr>
+        <w:t>CSS</w:t>
+      </w:r>
+      <w:commentRangeEnd w:id="0"/>
+      <w:r>
+        <w:rPr>
+          <w:rStyle w:val="CommentReference"/>
+        </w:rPr>
+        <w:commentReference w:id="0"/>
       </w:r>
     </w:p>
     <w:p>
@@ -1740,18 +1755,18 @@
         <w:spacing w:before="120"/>
         <w:ind w:left="0" w:firstLine="0"/>
       </w:pPr>
-      <w:bookmarkStart w:id="0" w:name="h.gjdgxs" w:colFirst="0" w:colLast="0"/>
-      <w:bookmarkStart w:id="1" w:name="_Toc484442224"/>
-      <w:bookmarkStart w:id="2" w:name="_Ref484596991"/>
-      <w:bookmarkStart w:id="3" w:name="_Ref484597004"/>
-      <w:bookmarkEnd w:id="0"/>
+      <w:bookmarkStart w:id="1" w:name="h.gjdgxs" w:colFirst="0" w:colLast="0"/>
+      <w:bookmarkStart w:id="2" w:name="_Toc484442224"/>
+      <w:bookmarkStart w:id="3" w:name="_Ref484596991"/>
+      <w:bookmarkStart w:id="4" w:name="_Ref484597004"/>
+      <w:bookmarkEnd w:id="1"/>
       <w:r>
         <w:lastRenderedPageBreak/>
         <w:t>Introduction and Disclaimer</w:t>
       </w:r>
-      <w:bookmarkEnd w:id="1"/>
       <w:bookmarkEnd w:id="2"/>
       <w:bookmarkEnd w:id="3"/>
+      <w:bookmarkEnd w:id="4"/>
     </w:p>
     <w:p>
       <w:pPr>
@@ -1853,8 +1868,8 @@
         <w:spacing w:before="120"/>
         <w:ind w:left="0" w:firstLine="0"/>
       </w:pPr>
-      <w:bookmarkStart w:id="4" w:name="_Toc484442225"/>
-      <w:commentRangeStart w:id="5"/>
+      <w:bookmarkStart w:id="5" w:name="_Toc484442225"/>
+      <w:commentRangeStart w:id="6"/>
       <w:r>
         <w:rPr>
           <w:noProof/>
@@ -1893,7 +1908,7 @@
                     </pic:cNvPicPr>
                   </pic:nvPicPr>
                   <pic:blipFill>
-                    <a:blip r:embed="rId8">
+                    <a:blip r:embed="rId10">
                       <a:extLst>
                         <a:ext uri="{28A0092B-C50C-407E-A947-70E740481C1C}">
                           <a14:useLocalDpi xmlns:a14="http://schemas.microsoft.com/office/drawing/2010/main" val="0"/>
@@ -1939,16 +1954,16 @@
       <w:r>
         <w:t>and Preparation</w:t>
       </w:r>
-      <w:commentRangeEnd w:id="5"/>
+      <w:commentRangeEnd w:id="6"/>
       <w:r>
         <w:rPr>
           <w:rStyle w:val="CommentReference"/>
           <w:rFonts w:ascii="Calibri" w:eastAsia="Calibri" w:hAnsi="Calibri" w:cs="Calibri"/>
           <w:b w:val="0"/>
         </w:rPr>
-        <w:commentReference w:id="5"/>
-      </w:r>
-      <w:bookmarkEnd w:id="4"/>
+        <w:commentReference w:id="6"/>
+      </w:r>
+      <w:bookmarkEnd w:id="5"/>
     </w:p>
     <w:p>
       <w:pPr>
@@ -2423,18 +2438,18 @@
             <w:tcW w:w="1248" w:type="dxa"/>
           </w:tcPr>
           <w:p>
-            <w:bookmarkStart w:id="6" w:name="h.4a3pohs55v92" w:colFirst="0" w:colLast="0"/>
-            <w:bookmarkStart w:id="7" w:name="h.2flcob7d4wc5" w:colFirst="0" w:colLast="0"/>
-            <w:bookmarkStart w:id="8" w:name="h.n9cws2z3nm47" w:colFirst="0" w:colLast="0"/>
-            <w:bookmarkStart w:id="9" w:name="h.dvvi6zq8vnbt" w:colFirst="0" w:colLast="0"/>
-            <w:bookmarkStart w:id="10" w:name="h.3k3o6izb4wsc" w:colFirst="0" w:colLast="0"/>
-            <w:bookmarkStart w:id="11" w:name="h.edgrqcqmadey" w:colFirst="0" w:colLast="0"/>
-            <w:bookmarkEnd w:id="6"/>
+            <w:bookmarkStart w:id="7" w:name="h.4a3pohs55v92" w:colFirst="0" w:colLast="0"/>
+            <w:bookmarkStart w:id="8" w:name="h.2flcob7d4wc5" w:colFirst="0" w:colLast="0"/>
+            <w:bookmarkStart w:id="9" w:name="h.n9cws2z3nm47" w:colFirst="0" w:colLast="0"/>
+            <w:bookmarkStart w:id="10" w:name="h.dvvi6zq8vnbt" w:colFirst="0" w:colLast="0"/>
+            <w:bookmarkStart w:id="11" w:name="h.3k3o6izb4wsc" w:colFirst="0" w:colLast="0"/>
+            <w:bookmarkStart w:id="12" w:name="h.edgrqcqmadey" w:colFirst="0" w:colLast="0"/>
             <w:bookmarkEnd w:id="7"/>
             <w:bookmarkEnd w:id="8"/>
             <w:bookmarkEnd w:id="9"/>
             <w:bookmarkEnd w:id="10"/>
             <w:bookmarkEnd w:id="11"/>
+            <w:bookmarkEnd w:id="12"/>
             <w:r>
               <w:rPr>
                 <w:noProof/>
@@ -2543,7 +2558,7 @@
                 <v:shape id="_x0000_i1025" type="#_x0000_t75" style="width:42pt;height:30.5pt" o:ole="">
                   <v:imagedata r:id="rId13" o:title=""/>
                 </v:shape>
-                <o:OLEObject Type="Embed" ProgID="PBrush" ShapeID="_x0000_i1025" DrawAspect="Content" ObjectID="_1558529817" r:id="rId14"/>
+                <o:OLEObject Type="Embed" ProgID="PBrush" ShapeID="_x0000_i1025" DrawAspect="Content" ObjectID="_1559137425" r:id="rId14"/>
               </w:object>
             </w:r>
             <w:r>
@@ -2633,12 +2648,12 @@
         <w:spacing w:before="120"/>
         <w:ind w:left="0" w:firstLine="0"/>
       </w:pPr>
-      <w:bookmarkStart w:id="12" w:name="_Toc484442226"/>
+      <w:bookmarkStart w:id="13" w:name="_Toc484442226"/>
       <w:r>
         <w:lastRenderedPageBreak/>
         <w:t>Exercises</w:t>
       </w:r>
-      <w:bookmarkEnd w:id="12"/>
+      <w:bookmarkEnd w:id="13"/>
     </w:p>
     <w:p>
       <w:pPr>
@@ -2743,11 +2758,11 @@
         <w:spacing w:before="120"/>
         <w:ind w:left="0" w:firstLine="0"/>
       </w:pPr>
-      <w:bookmarkStart w:id="13" w:name="_Toc484442227"/>
+      <w:bookmarkStart w:id="14" w:name="_Toc484442227"/>
       <w:r>
         <w:t>Neo4j</w:t>
       </w:r>
-      <w:bookmarkEnd w:id="13"/>
+      <w:bookmarkEnd w:id="14"/>
     </w:p>
     <w:p>
       <w:pPr>
@@ -2762,9 +2777,9 @@
         <w:spacing w:before="120"/>
         <w:ind w:left="360" w:firstLine="0"/>
       </w:pPr>
-      <w:bookmarkStart w:id="14" w:name="h.rez8crfnxygd" w:colFirst="0" w:colLast="0"/>
-      <w:bookmarkStart w:id="15" w:name="_Toc484442228"/>
-      <w:bookmarkEnd w:id="14"/>
+      <w:bookmarkStart w:id="15" w:name="h.rez8crfnxygd" w:colFirst="0" w:colLast="0"/>
+      <w:bookmarkStart w:id="16" w:name="_Toc484442228"/>
+      <w:bookmarkEnd w:id="15"/>
       <w:r>
         <w:t>Diagram</w:t>
       </w:r>
@@ -2774,7 +2789,7 @@
       <w:r>
         <w:t>Model</w:t>
       </w:r>
-      <w:bookmarkEnd w:id="15"/>
+      <w:bookmarkEnd w:id="16"/>
       <w:r>
         <w:t xml:space="preserve"> </w:t>
       </w:r>
@@ -4057,7 +4072,7 @@
               <w:rPr>
                 <w:rStyle w:val="CommentReference"/>
               </w:rPr>
-              <w:commentReference w:id="16"/>
+              <w:commentReference w:id="17"/>
             </w:r>
           </w:p>
         </w:tc>
@@ -4440,7 +4455,7 @@
           <w:szCs w:val="24"/>
         </w:rPr>
       </w:pPr>
-      <w:bookmarkStart w:id="17" w:name="_Ref482886936"/>
+      <w:bookmarkStart w:id="18" w:name="_Ref482886936"/>
     </w:p>
     <w:p>
       <w:pPr>
@@ -4578,7 +4593,7 @@
         </w:rPr>
         <w:fldChar w:fldCharType="end"/>
       </w:r>
-      <w:bookmarkEnd w:id="17"/>
+      <w:bookmarkEnd w:id="18"/>
       <w:r>
         <w:rPr>
           <w:color w:val="auto"/>
@@ -4609,7 +4624,7 @@
         <w:spacing w:before="120"/>
         <w:ind w:left="360" w:firstLine="0"/>
       </w:pPr>
-      <w:bookmarkStart w:id="18" w:name="_Toc484442229"/>
+      <w:bookmarkStart w:id="19" w:name="_Toc484442229"/>
       <w:r>
         <w:lastRenderedPageBreak/>
         <w:t xml:space="preserve">Transfer </w:t>
@@ -4620,7 +4635,7 @@
       <w:r>
         <w:t xml:space="preserve"> to Spreadsheet</w:t>
       </w:r>
-      <w:bookmarkEnd w:id="18"/>
+      <w:bookmarkEnd w:id="19"/>
     </w:p>
     <w:p>
       <w:pPr>
@@ -5144,7 +5159,7 @@
           <w:szCs w:val="24"/>
         </w:rPr>
       </w:pPr>
-      <w:bookmarkStart w:id="19" w:name="_Ref484438891"/>
+      <w:bookmarkStart w:id="20" w:name="_Ref484438891"/>
       <w:r>
         <w:rPr>
           <w:color w:val="auto"/>
@@ -5194,7 +5209,7 @@
         </w:rPr>
         <w:fldChar w:fldCharType="end"/>
       </w:r>
-      <w:bookmarkEnd w:id="19"/>
+      <w:bookmarkEnd w:id="20"/>
       <w:r>
         <w:rPr>
           <w:color w:val="auto"/>
@@ -5213,7 +5228,7 @@
         </w:numPr>
         <w:ind w:left="360" w:firstLine="0"/>
       </w:pPr>
-      <w:bookmarkStart w:id="20" w:name="_Toc484442230"/>
+      <w:bookmarkStart w:id="21" w:name="_Toc484442230"/>
       <w:r>
         <w:t xml:space="preserve">Transfer the nodes, relations, and </w:t>
       </w:r>
@@ -5550,15 +5565,15 @@
         <w:spacing w:before="120"/>
         <w:ind w:left="360" w:firstLine="0"/>
       </w:pPr>
-      <w:bookmarkStart w:id="21" w:name="_Ref484596954"/>
+      <w:bookmarkStart w:id="22" w:name="_Ref484596954"/>
       <w:r>
         <w:t>Upload to Neo4</w:t>
       </w:r>
       <w:r>
         <w:t>j</w:t>
       </w:r>
-      <w:bookmarkEnd w:id="20"/>
       <w:bookmarkEnd w:id="21"/>
+      <w:bookmarkEnd w:id="22"/>
       <w:r>
         <w:t xml:space="preserve"> </w:t>
       </w:r>
@@ -6172,20 +6187,13 @@
           <w:color w:val="0000FF"/>
           <w:u w:val="single"/>
         </w:rPr>
-        <w:instrText xml:space="preserve"> REF _Ref484783510 \h </w:instrText>
+        <w:instrText xml:space="preserve"> REF _Ref484783510 \h  \* MERGEFORMAT </w:instrText>
       </w:r>
       <w:r>
         <w:rPr>
           <w:color w:val="0000FF"/>
           <w:u w:val="single"/>
         </w:rPr>
-      </w:r>
-      <w:r>
-        <w:rPr>
-          <w:color w:val="0000FF"/>
-          <w:u w:val="single"/>
-        </w:rPr>
-        <w:instrText xml:space="preserve"> \* MERGEFORMAT </w:instrText>
       </w:r>
       <w:r>
         <w:rPr>
@@ -6242,7 +6250,7 @@
           <w:szCs w:val="24"/>
         </w:rPr>
       </w:pPr>
-      <w:bookmarkStart w:id="22" w:name="_Ref484783510"/>
+      <w:bookmarkStart w:id="23" w:name="_Ref484783510"/>
       <w:r>
         <w:rPr>
           <w:color w:val="auto"/>
@@ -6292,7 +6300,7 @@
         </w:rPr>
         <w:fldChar w:fldCharType="end"/>
       </w:r>
-      <w:bookmarkEnd w:id="22"/>
+      <w:bookmarkEnd w:id="23"/>
       <w:r>
         <w:rPr>
           <w:color w:val="auto"/>
@@ -7234,11 +7242,11 @@
         <w:spacing w:before="120"/>
         <w:ind w:left="360" w:firstLine="0"/>
       </w:pPr>
-      <w:bookmarkStart w:id="23" w:name="_Toc484442231"/>
+      <w:bookmarkStart w:id="24" w:name="_Toc484442231"/>
       <w:r>
         <w:t>Query and Visualize</w:t>
       </w:r>
-      <w:bookmarkEnd w:id="23"/>
+      <w:bookmarkEnd w:id="24"/>
       <w:r>
         <w:t xml:space="preserve"> </w:t>
       </w:r>
@@ -7874,6 +7882,26 @@
     </w:p>
     <w:p>
       <w:pPr>
+        <w:pStyle w:val="ListParagraph"/>
+        <w:tabs>
+          <w:tab w:val="left" w:pos="900"/>
+        </w:tabs>
+        <w:ind w:left="1080"/>
+        <w:rPr>
+          <w:b/>
+          <w:u w:val="single"/>
+        </w:rPr>
+      </w:pPr>
+      <w:r>
+        <w:rPr>
+          <w:b/>
+          <w:u w:val="single"/>
+        </w:rPr>
+        <w:t>Find Study Participants</w:t>
+      </w:r>
+    </w:p>
+    <w:p>
+      <w:pPr>
         <w:pStyle w:val="Caption"/>
         <w:keepNext/>
         <w:tabs>
@@ -7893,6 +7921,7 @@
           <w:sz w:val="22"/>
           <w:szCs w:val="22"/>
         </w:rPr>
+        <w:lastRenderedPageBreak/>
         <w:t xml:space="preserve">  1</w:t>
       </w:r>
       <w:r>
@@ -8010,7 +8039,6 @@
                 <w:rFonts w:ascii="Courier New" w:hAnsi="Courier New" w:cs="Courier New"/>
                 <w:b/>
               </w:rPr>
-              <w:lastRenderedPageBreak/>
               <w:t>WHERE study.name='Study1'</w:t>
             </w:r>
           </w:p>
@@ -8855,7 +8883,7 @@
                 <v:shape id="_x0000_i1026" type="#_x0000_t75" style="width:42pt;height:30.5pt" o:ole="">
                   <v:imagedata r:id="rId13" o:title=""/>
                 </v:shape>
-                <o:OLEObject Type="Embed" ProgID="PBrush" ShapeID="_x0000_i1026" DrawAspect="Content" ObjectID="_1558529818" r:id="rId28"/>
+                <o:OLEObject Type="Embed" ProgID="PBrush" ShapeID="_x0000_i1026" DrawAspect="Content" ObjectID="_1559137426" r:id="rId28"/>
               </w:object>
             </w:r>
             <w:r>
@@ -8959,11 +8987,11 @@
         <w:spacing w:before="120"/>
         <w:ind w:left="360" w:firstLine="0"/>
       </w:pPr>
-      <w:bookmarkStart w:id="24" w:name="_Toc484442232"/>
+      <w:bookmarkStart w:id="25" w:name="_Toc484442232"/>
       <w:r>
         <w:t>Resource Description Framework (RDF)</w:t>
       </w:r>
-      <w:bookmarkEnd w:id="24"/>
+      <w:bookmarkEnd w:id="25"/>
     </w:p>
     <w:p>
       <w:r>
@@ -8986,14 +9014,14 @@
         <w:spacing w:before="120"/>
         <w:ind w:firstLine="0"/>
       </w:pPr>
-      <w:bookmarkStart w:id="25" w:name="_Toc484442233"/>
+      <w:bookmarkStart w:id="26" w:name="_Toc484442233"/>
       <w:r>
         <w:t xml:space="preserve">Sketch the Data </w:t>
       </w:r>
       <w:r>
         <w:t>Model</w:t>
       </w:r>
-      <w:bookmarkEnd w:id="25"/>
+      <w:bookmarkEnd w:id="26"/>
     </w:p>
     <w:p>
       <w:r>
@@ -9480,8 +9508,8 @@
       </w:r>
     </w:p>
     <w:p>
-      <w:bookmarkStart w:id="26" w:name="_Ref482949492"/>
-      <w:bookmarkStart w:id="27" w:name="_Ref482949465"/>
+      <w:bookmarkStart w:id="27" w:name="_Ref482949492"/>
+      <w:bookmarkStart w:id="28" w:name="_Ref482949465"/>
     </w:p>
     <w:p>
       <w:pPr>
@@ -9565,7 +9593,7 @@
         </w:rPr>
         <w:fldChar w:fldCharType="end"/>
       </w:r>
-      <w:bookmarkEnd w:id="26"/>
+      <w:bookmarkEnd w:id="27"/>
       <w:r>
         <w:rPr>
           <w:color w:val="auto"/>
@@ -9574,7 +9602,7 @@
         </w:rPr>
         <w:t xml:space="preserve"> RDF Model</w:t>
       </w:r>
-      <w:bookmarkEnd w:id="27"/>
+      <w:bookmarkEnd w:id="28"/>
       <w:r>
         <w:rPr>
           <w:color w:val="auto"/>
@@ -9626,11 +9654,11 @@
         <w:spacing w:before="120"/>
         <w:ind w:firstLine="0"/>
       </w:pPr>
-      <w:bookmarkStart w:id="28" w:name="_Toc484442234"/>
+      <w:bookmarkStart w:id="29" w:name="_Toc484442234"/>
       <w:r>
         <w:t>Transfer Model to Spreadsheet</w:t>
       </w:r>
-      <w:bookmarkEnd w:id="28"/>
+      <w:bookmarkEnd w:id="29"/>
     </w:p>
     <w:p>
       <w:r>
@@ -10118,7 +10146,7 @@
           <w:szCs w:val="24"/>
         </w:rPr>
       </w:pPr>
-      <w:bookmarkStart w:id="29" w:name="_Ref482949705"/>
+      <w:bookmarkStart w:id="30" w:name="_Ref482949705"/>
       <w:r>
         <w:rPr>
           <w:color w:val="auto"/>
@@ -10168,7 +10196,7 @@
         </w:rPr>
         <w:fldChar w:fldCharType="end"/>
       </w:r>
-      <w:bookmarkEnd w:id="29"/>
+      <w:bookmarkEnd w:id="30"/>
       <w:r>
         <w:rPr>
           <w:color w:val="auto"/>
@@ -10225,7 +10253,7 @@
         <w:spacing w:before="120"/>
         <w:ind w:firstLine="0"/>
       </w:pPr>
-      <w:bookmarkStart w:id="30" w:name="_Toc484442235"/>
+      <w:bookmarkStart w:id="31" w:name="_Toc484442235"/>
       <w:r>
         <w:t xml:space="preserve">Create </w:t>
       </w:r>
@@ -10235,7 +10263,7 @@
       <w:r>
         <w:t>(TTL) File</w:t>
       </w:r>
-      <w:bookmarkEnd w:id="30"/>
+      <w:bookmarkEnd w:id="31"/>
     </w:p>
     <w:p>
       <w:pPr>
@@ -10915,18 +10943,26 @@
         <w:spacing w:before="120"/>
         <w:ind w:firstLine="0"/>
       </w:pPr>
-      <w:bookmarkStart w:id="31" w:name="_Toc484442236"/>
+      <w:bookmarkStart w:id="32" w:name="_Toc484442236"/>
       <w:r>
         <w:t>Visualize the Data</w:t>
       </w:r>
-      <w:bookmarkEnd w:id="31"/>
+      <w:bookmarkEnd w:id="32"/>
     </w:p>
     <w:p>
       <w:pPr>
         <w:ind w:left="360"/>
       </w:pPr>
       <w:r>
-        <w:t>A R script is used to load the TTL file and convert it to a force network graph.</w:t>
+        <w:t xml:space="preserve">An R Shiny app </w:t>
+      </w:r>
+      <w:proofErr w:type="gramStart"/>
+      <w:r>
+        <w:t>is  used</w:t>
+      </w:r>
+      <w:proofErr w:type="gramEnd"/>
+      <w:r>
+        <w:t xml:space="preserve"> to query and visualize the RDF TTL file.</w:t>
       </w:r>
     </w:p>
     <w:p>
@@ -10950,11 +10986,26 @@
         <w:t>, open the file C:\LinkedDataWorkshop\</w:t>
       </w:r>
       <w:r>
+        <w:t>scripts\r\</w:t>
+      </w:r>
+      <w:r>
         <w:rPr>
           <w:b/>
         </w:rPr>
-        <w:t>ViewRDFModel.R</w:t>
-      </w:r>
+        <w:t>SelectTTLToQuery</w:t>
+      </w:r>
+      <w:r>
+        <w:rPr>
+          <w:b/>
+        </w:rPr>
+        <w:t>.R</w:t>
+      </w:r>
+    </w:p>
+    <w:p>
+      <w:pPr>
+        <w:pStyle w:val="ListParagraph"/>
+        <w:ind w:left="360"/>
+      </w:pPr>
     </w:p>
     <w:p>
       <w:pPr>
@@ -10966,22 +11017,387 @@
         <w:ind w:left="720"/>
       </w:pPr>
       <w:r>
-        <w:lastRenderedPageBreak/>
-        <w:t xml:space="preserve">Execute the script to view the </w:t>
-      </w:r>
-      <w:r>
-        <w:t xml:space="preserve">force network graph of the data.  The graph will </w:t>
-      </w:r>
-      <w:r>
-        <w:t xml:space="preserve">appear in the </w:t>
+        <w:t xml:space="preserve">Run the app by clicking the </w:t>
       </w:r>
       <w:proofErr w:type="spellStart"/>
       <w:r>
-        <w:t>RStudio</w:t>
+        <w:t>RunApp</w:t>
       </w:r>
       <w:proofErr w:type="spellEnd"/>
       <w:r>
-        <w:t xml:space="preserve"> Viewer window and </w:t>
+        <w:t xml:space="preserve"> icon  </w:t>
+      </w:r>
+      <w:r>
+        <w:rPr>
+          <w:noProof/>
+        </w:rPr>
+        <w:drawing>
+          <wp:inline distT="0" distB="0" distL="0" distR="0" wp14:anchorId="5320E393" wp14:editId="51B1E682">
+            <wp:extent cx="698500" cy="171450"/>
+            <wp:effectExtent l="0" t="0" r="6350" b="0"/>
+            <wp:docPr id="9" name="Picture 9"/>
+            <wp:cNvGraphicFramePr>
+              <a:graphicFrameLocks xmlns:a="http://schemas.openxmlformats.org/drawingml/2006/main" noChangeAspect="1"/>
+            </wp:cNvGraphicFramePr>
+            <a:graphic xmlns:a="http://schemas.openxmlformats.org/drawingml/2006/main">
+              <a:graphicData uri="http://schemas.openxmlformats.org/drawingml/2006/picture">
+                <pic:pic xmlns:pic="http://schemas.openxmlformats.org/drawingml/2006/picture">
+                  <pic:nvPicPr>
+                    <pic:cNvPr id="0" name="Picture 4"/>
+                    <pic:cNvPicPr>
+                      <a:picLocks noChangeAspect="1" noChangeArrowheads="1"/>
+                    </pic:cNvPicPr>
+                  </pic:nvPicPr>
+                  <pic:blipFill>
+                    <a:blip r:embed="rId32">
+                      <a:extLst>
+                        <a:ext uri="{28A0092B-C50C-407E-A947-70E740481C1C}">
+                          <a14:useLocalDpi xmlns:a14="http://schemas.microsoft.com/office/drawing/2010/main" val="0"/>
+                        </a:ext>
+                      </a:extLst>
+                    </a:blip>
+                    <a:srcRect/>
+                    <a:stretch>
+                      <a:fillRect/>
+                    </a:stretch>
+                  </pic:blipFill>
+                  <pic:spPr bwMode="auto">
+                    <a:xfrm>
+                      <a:off x="0" y="0"/>
+                      <a:ext cx="698500" cy="171450"/>
+                    </a:xfrm>
+                    <a:prstGeom prst="rect">
+                      <a:avLst/>
+                    </a:prstGeom>
+                    <a:noFill/>
+                    <a:ln>
+                      <a:noFill/>
+                    </a:ln>
+                  </pic:spPr>
+                </pic:pic>
+              </a:graphicData>
+            </a:graphic>
+          </wp:inline>
+        </w:drawing>
+      </w:r>
+      <w:r>
+        <w:t xml:space="preserve"> or using the key combination </w:t>
+      </w:r>
+      <w:proofErr w:type="spellStart"/>
+      <w:r>
+        <w:rPr>
+          <w:b/>
+          <w:i/>
+        </w:rPr>
+        <w:t>Ctrl+Alt+</w:t>
+      </w:r>
+      <w:proofErr w:type="gramStart"/>
+      <w:r>
+        <w:rPr>
+          <w:b/>
+          <w:i/>
+        </w:rPr>
+        <w:t>R</w:t>
+      </w:r>
+      <w:proofErr w:type="spellEnd"/>
+      <w:r>
+        <w:rPr>
+          <w:b/>
+          <w:i/>
+        </w:rPr>
+        <w:t xml:space="preserve"> </w:t>
+      </w:r>
+      <w:r>
+        <w:t>.</w:t>
+      </w:r>
+      <w:proofErr w:type="gramEnd"/>
+    </w:p>
+    <w:p>
+      <w:pPr>
+        <w:pStyle w:val="ListParagraph"/>
+      </w:pPr>
+    </w:p>
+    <w:p>
+      <w:pPr>
+        <w:pStyle w:val="ListParagraph"/>
+        <w:numPr>
+          <w:ilvl w:val="0"/>
+          <w:numId w:val="6"/>
+        </w:numPr>
+        <w:ind w:left="720"/>
+      </w:pPr>
+      <w:r>
+        <w:rPr>
+          <w:noProof/>
+        </w:rPr>
+        <w:drawing>
+          <wp:anchor distT="0" distB="0" distL="114300" distR="114300" simplePos="0" relativeHeight="251675648" behindDoc="1" locked="0" layoutInCell="1" allowOverlap="1" wp14:anchorId="55EC60E8" wp14:editId="242ECF04">
+            <wp:simplePos x="0" y="0"/>
+            <wp:positionH relativeFrom="margin">
+              <wp:align>right</wp:align>
+            </wp:positionH>
+            <wp:positionV relativeFrom="paragraph">
+              <wp:posOffset>8890</wp:posOffset>
+            </wp:positionV>
+            <wp:extent cx="3194050" cy="774700"/>
+            <wp:effectExtent l="0" t="0" r="6350" b="6350"/>
+            <wp:wrapTight wrapText="bothSides">
+              <wp:wrapPolygon edited="0">
+                <wp:start x="0" y="0"/>
+                <wp:lineTo x="0" y="21246"/>
+                <wp:lineTo x="21514" y="21246"/>
+                <wp:lineTo x="21514" y="0"/>
+                <wp:lineTo x="0" y="0"/>
+              </wp:wrapPolygon>
+            </wp:wrapTight>
+            <wp:docPr id="14" name="Picture 14"/>
+            <wp:cNvGraphicFramePr>
+              <a:graphicFrameLocks xmlns:a="http://schemas.openxmlformats.org/drawingml/2006/main" noChangeAspect="1"/>
+            </wp:cNvGraphicFramePr>
+            <a:graphic xmlns:a="http://schemas.openxmlformats.org/drawingml/2006/main">
+              <a:graphicData uri="http://schemas.openxmlformats.org/drawingml/2006/picture">
+                <pic:pic xmlns:pic="http://schemas.openxmlformats.org/drawingml/2006/picture">
+                  <pic:nvPicPr>
+                    <pic:cNvPr id="0" name="Picture 5"/>
+                    <pic:cNvPicPr>
+                      <a:picLocks noChangeAspect="1" noChangeArrowheads="1"/>
+                    </pic:cNvPicPr>
+                  </pic:nvPicPr>
+                  <pic:blipFill>
+                    <a:blip r:embed="rId33">
+                      <a:extLst>
+                        <a:ext uri="{28A0092B-C50C-407E-A947-70E740481C1C}">
+                          <a14:useLocalDpi xmlns:a14="http://schemas.microsoft.com/office/drawing/2010/main" val="0"/>
+                        </a:ext>
+                      </a:extLst>
+                    </a:blip>
+                    <a:srcRect/>
+                    <a:stretch>
+                      <a:fillRect/>
+                    </a:stretch>
+                  </pic:blipFill>
+                  <pic:spPr bwMode="auto">
+                    <a:xfrm>
+                      <a:off x="0" y="0"/>
+                      <a:ext cx="3194050" cy="774700"/>
+                    </a:xfrm>
+                    <a:prstGeom prst="rect">
+                      <a:avLst/>
+                    </a:prstGeom>
+                    <a:noFill/>
+                    <a:ln>
+                      <a:noFill/>
+                    </a:ln>
+                  </pic:spPr>
+                </pic:pic>
+              </a:graphicData>
+            </a:graphic>
+            <wp14:sizeRelH relativeFrom="page">
+              <wp14:pctWidth>0</wp14:pctWidth>
+            </wp14:sizeRelH>
+            <wp14:sizeRelV relativeFrom="page">
+              <wp14:pctHeight>0</wp14:pctHeight>
+            </wp14:sizeRelV>
+          </wp:anchor>
+        </w:drawing>
+      </w:r>
+      <w:r>
+        <w:t xml:space="preserve">Load your TTL file into the application by clicking </w:t>
+      </w:r>
+      <w:r>
+        <w:rPr>
+          <w:b/>
+        </w:rPr>
+        <w:t>Browse</w:t>
+      </w:r>
+      <w:r>
+        <w:t xml:space="preserve"> </w:t>
+      </w:r>
+      <w:proofErr w:type="spellStart"/>
+      <w:r>
+        <w:t>under</w:t>
+      </w:r>
+      <w:r>
+        <w:rPr>
+          <w:b/>
+        </w:rPr>
+        <w:t>.TTL</w:t>
+      </w:r>
+      <w:proofErr w:type="spellEnd"/>
+      <w:r>
+        <w:rPr>
+          <w:b/>
+        </w:rPr>
+        <w:t xml:space="preserve"> File</w:t>
+      </w:r>
+      <w:r>
+        <w:t xml:space="preserve"> and navigat</w:t>
+      </w:r>
+      <w:r>
+        <w:t>e</w:t>
+      </w:r>
+      <w:r>
+        <w:t xml:space="preserve"> to the file </w:t>
+      </w:r>
+      <w:proofErr w:type="gramStart"/>
+      <w:r>
+        <w:t>C:\LinkedDataWorkshop\data\</w:t>
+      </w:r>
+      <w:r>
+        <w:rPr>
+          <w:b/>
+        </w:rPr>
+        <w:t>RDFModel.TTL</w:t>
+      </w:r>
+      <w:r>
+        <w:t xml:space="preserve"> .</w:t>
+      </w:r>
+      <w:proofErr w:type="gramEnd"/>
+      <w:r>
+        <w:t xml:space="preserve">   Double-click the file to load it into the app.</w:t>
+      </w:r>
+    </w:p>
+    <w:p>
+      <w:pPr>
+        <w:pStyle w:val="ListParagraph"/>
+      </w:pPr>
+    </w:p>
+    <w:p>
+      <w:pPr>
+        <w:pStyle w:val="ListParagraph"/>
+      </w:pPr>
+    </w:p>
+    <w:p>
+      <w:pPr>
+        <w:pStyle w:val="ListParagraph"/>
+        <w:numPr>
+          <w:ilvl w:val="0"/>
+          <w:numId w:val="6"/>
+        </w:numPr>
+        <w:ind w:left="720"/>
+      </w:pPr>
+      <w:r>
+        <w:t xml:space="preserve">A default query is already available within the app.  Click </w:t>
+      </w:r>
+      <w:r>
+        <w:rPr>
+          <w:b/>
+        </w:rPr>
+        <w:t>Run query</w:t>
+      </w:r>
+      <w:r>
+        <w:t xml:space="preserve"> to execute the query and view the result in the </w:t>
+      </w:r>
+      <w:r>
+        <w:rPr>
+          <w:b/>
+        </w:rPr>
+        <w:t>Query Result:</w:t>
+      </w:r>
+      <w:r>
+        <w:t xml:space="preserve">  area. </w:t>
+      </w:r>
+    </w:p>
+    <w:p>
+      <w:pPr>
+        <w:pStyle w:val="ListParagraph"/>
+        <w:jc w:val="center"/>
+      </w:pPr>
+      <w:r>
+        <w:rPr>
+          <w:noProof/>
+        </w:rPr>
+        <w:drawing>
+          <wp:inline distT="0" distB="0" distL="0" distR="0" wp14:anchorId="29D8C798" wp14:editId="0A6D2340">
+            <wp:extent cx="3600450" cy="4057650"/>
+            <wp:effectExtent l="0" t="0" r="0" b="0"/>
+            <wp:docPr id="20" name="Picture 20"/>
+            <wp:cNvGraphicFramePr>
+              <a:graphicFrameLocks xmlns:a="http://schemas.openxmlformats.org/drawingml/2006/main" noChangeAspect="1"/>
+            </wp:cNvGraphicFramePr>
+            <a:graphic xmlns:a="http://schemas.openxmlformats.org/drawingml/2006/main">
+              <a:graphicData uri="http://schemas.openxmlformats.org/drawingml/2006/picture">
+                <pic:pic xmlns:pic="http://schemas.openxmlformats.org/drawingml/2006/picture">
+                  <pic:nvPicPr>
+                    <pic:cNvPr id="0" name="Picture 7"/>
+                    <pic:cNvPicPr>
+                      <a:picLocks noChangeAspect="1" noChangeArrowheads="1"/>
+                    </pic:cNvPicPr>
+                  </pic:nvPicPr>
+                  <pic:blipFill>
+                    <a:blip r:embed="rId34">
+                      <a:extLst>
+                        <a:ext uri="{28A0092B-C50C-407E-A947-70E740481C1C}">
+                          <a14:useLocalDpi xmlns:a14="http://schemas.microsoft.com/office/drawing/2010/main" val="0"/>
+                        </a:ext>
+                      </a:extLst>
+                    </a:blip>
+                    <a:srcRect/>
+                    <a:stretch>
+                      <a:fillRect/>
+                    </a:stretch>
+                  </pic:blipFill>
+                  <pic:spPr bwMode="auto">
+                    <a:xfrm>
+                      <a:off x="0" y="0"/>
+                      <a:ext cx="3600450" cy="4057650"/>
+                    </a:xfrm>
+                    <a:prstGeom prst="rect">
+                      <a:avLst/>
+                    </a:prstGeom>
+                    <a:noFill/>
+                    <a:ln>
+                      <a:noFill/>
+                    </a:ln>
+                  </pic:spPr>
+                </pic:pic>
+              </a:graphicData>
+            </a:graphic>
+          </wp:inline>
+        </w:drawing>
+      </w:r>
+    </w:p>
+    <w:p>
+      <w:pPr>
+        <w:pStyle w:val="ListParagraph"/>
+      </w:pPr>
+    </w:p>
+    <w:p>
+      <w:pPr>
+        <w:pStyle w:val="ListParagraph"/>
+        <w:numPr>
+          <w:ilvl w:val="0"/>
+          <w:numId w:val="6"/>
+        </w:numPr>
+        <w:ind w:left="720"/>
+      </w:pPr>
+      <w:r>
+        <w:t>Review the Subject, Predicate, Object values in the Query Result and compare them to your model.</w:t>
+      </w:r>
+    </w:p>
+    <w:p>
+      <w:pPr>
+        <w:pStyle w:val="ListParagraph"/>
+        <w:numPr>
+          <w:ilvl w:val="0"/>
+          <w:numId w:val="6"/>
+        </w:numPr>
+        <w:ind w:left="720"/>
+      </w:pPr>
+      <w:r>
+        <w:t xml:space="preserve">Click on the </w:t>
+      </w:r>
+      <w:r>
+        <w:rPr>
+          <w:b/>
+        </w:rPr>
+        <w:t>Visualize</w:t>
+      </w:r>
+      <w:r>
+        <w:t xml:space="preserve"> tab at the top of the app to view a network graph of the query result.  </w:t>
+      </w:r>
+      <w:r>
+        <w:t xml:space="preserve">The graph will </w:t>
       </w:r>
       <w:r>
         <w:t xml:space="preserve">look </w:t>
@@ -11049,10 +11465,12 @@
       <w:pPr>
         <w:keepNext/>
       </w:pPr>
+      <w:commentRangeStart w:id="33"/>
       <w:r>
         <w:rPr>
           <w:noProof/>
         </w:rPr>
+        <w:lastRenderedPageBreak/>
         <w:drawing>
           <wp:inline distT="0" distB="0" distL="0" distR="0" wp14:anchorId="019770D1" wp14:editId="0A74EF01">
             <wp:extent cx="5676314" cy="2838520"/>
@@ -11071,7 +11489,7 @@
                     </pic:cNvPicPr>
                   </pic:nvPicPr>
                   <pic:blipFill>
-                    <a:blip r:embed="rId32">
+                    <a:blip r:embed="rId35">
                       <a:extLst>
                         <a:ext uri="{28A0092B-C50C-407E-A947-70E740481C1C}">
                           <a14:useLocalDpi xmlns:a14="http://schemas.microsoft.com/office/drawing/2010/main" val="0"/>
@@ -11102,6 +11520,13 @@
           </wp:inline>
         </w:drawing>
       </w:r>
+      <w:commentRangeEnd w:id="33"/>
+      <w:r>
+        <w:rPr>
+          <w:rStyle w:val="CommentReference"/>
+        </w:rPr>
+        <w:commentReference w:id="33"/>
+      </w:r>
     </w:p>
     <w:p>
       <w:pPr>
@@ -11113,7 +11538,7 @@
           <w:szCs w:val="24"/>
         </w:rPr>
       </w:pPr>
-      <w:bookmarkStart w:id="32" w:name="_Ref482951524"/>
+      <w:bookmarkStart w:id="34" w:name="_Ref482951524"/>
       <w:r>
         <w:rPr>
           <w:color w:val="000000" w:themeColor="text1"/>
@@ -11163,7 +11588,7 @@
         </w:rPr>
         <w:fldChar w:fldCharType="end"/>
       </w:r>
-      <w:bookmarkEnd w:id="32"/>
+      <w:bookmarkEnd w:id="34"/>
       <w:r>
         <w:rPr>
           <w:color w:val="000000" w:themeColor="text1"/>
@@ -11184,6 +11609,9 @@
       </w:pPr>
       <w:r>
         <w:t>Explore the graph by clicking on nodes and using mouse-over to show the relations. You may also use the drop-down selections for highlighting node categories and groups.</w:t>
+      </w:r>
+      <w:r>
+        <w:t xml:space="preserve"> </w:t>
       </w:r>
     </w:p>
     <w:p>
@@ -11205,49 +11633,45 @@
         <w:ind w:firstLine="0"/>
       </w:pPr>
       <w:r>
-        <w:t xml:space="preserve">Query the </w:t>
-      </w:r>
-      <w:commentRangeStart w:id="33"/>
-      <w:r>
-        <w:t>Data</w:t>
-      </w:r>
-      <w:commentRangeEnd w:id="33"/>
-      <w:r>
-        <w:rPr>
-          <w:rStyle w:val="CommentReference"/>
-          <w:rFonts w:ascii="Calibri" w:eastAsia="Calibri" w:hAnsi="Calibri" w:cs="Calibri"/>
-          <w:b w:val="0"/>
-        </w:rPr>
-        <w:commentReference w:id="33"/>
-      </w:r>
-    </w:p>
-    <w:p>
-      <w:pPr>
-        <w:pStyle w:val="ListParagraph"/>
-      </w:pPr>
-      <w:r>
-        <w:rPr>
-          <w:highlight w:val="yellow"/>
-        </w:rPr>
-        <w:t>&lt;</w:t>
-      </w:r>
-      <w:r>
-        <w:rPr>
-          <w:highlight w:val="yellow"/>
-        </w:rPr>
-        <w:t xml:space="preserve">Details to be added for </w:t>
-      </w:r>
-      <w:r>
-        <w:rPr>
-          <w:highlight w:val="yellow"/>
-        </w:rPr>
-        <w:t>RSHINY app for opening and querying the TTL file.&gt;</w:t>
-      </w:r>
-    </w:p>
-    <w:p>
-      <w:pPr>
-        <w:pStyle w:val="ListParagraph"/>
-      </w:pPr>
+        <w:t>Additional Queries and Visualization</w:t>
+      </w:r>
+    </w:p>
+    <w:p>
+      <w:pPr>
+        <w:tabs>
+          <w:tab w:val="left" w:pos="900"/>
+        </w:tabs>
+        <w:rPr>
+          <w:b/>
+          <w:u w:val="single"/>
+        </w:rPr>
+      </w:pPr>
+      <w:bookmarkStart w:id="35" w:name="_GoBack"/>
+      <w:bookmarkEnd w:id="35"/>
+    </w:p>
+    <w:p>
+      <w:pPr>
+        <w:tabs>
+          <w:tab w:val="left" w:pos="900"/>
+        </w:tabs>
+        <w:rPr>
+          <w:b/>
+          <w:u w:val="single"/>
+        </w:rPr>
+      </w:pPr>
+      <w:r>
+        <w:rPr>
+          <w:b/>
+        </w:rPr>
+        <w:tab/>
+      </w:r>
+      <w:r>
+        <w:rPr>
+          <w:b/>
+          <w:u w:val="single"/>
+        </w:rPr>
+        <w:t>Find Study Participants</w:t>
+      </w:r>
     </w:p>
     <w:p>
       <w:pPr>
@@ -11258,10 +11682,155 @@
         </w:numPr>
       </w:pPr>
       <w:r>
+        <w:t xml:space="preserve">Click on the </w:t>
+      </w:r>
+      <w:r>
+        <w:rPr>
+          <w:b/>
+        </w:rPr>
+        <w:t>Query</w:t>
+      </w:r>
+      <w:r>
+        <w:t xml:space="preserve"> tab in the app. </w:t>
+      </w:r>
+    </w:p>
+    <w:p>
+      <w:pPr>
+        <w:pStyle w:val="ListParagraph"/>
+        <w:numPr>
+          <w:ilvl w:val="0"/>
+          <w:numId w:val="18"/>
+        </w:numPr>
+      </w:pPr>
+      <w:r>
+        <w:t>C</w:t>
+      </w:r>
+      <w:r>
+        <w:t xml:space="preserve">lick </w:t>
+      </w:r>
+      <w:r>
+        <w:rPr>
+          <w:b/>
+        </w:rPr>
+        <w:t>Browse</w:t>
+      </w:r>
+      <w:r>
+        <w:t xml:space="preserve"> under</w:t>
+      </w:r>
+      <w:r>
+        <w:t xml:space="preserve"> </w:t>
+      </w:r>
+      <w:r>
+        <w:rPr>
+          <w:b/>
+        </w:rPr>
+        <w:t>OPTIONAL</w:t>
+      </w:r>
+      <w:proofErr w:type="gramStart"/>
+      <w:r>
+        <w:rPr>
+          <w:b/>
+        </w:rPr>
+        <w:t>:.RQ</w:t>
+      </w:r>
+      <w:proofErr w:type="gramEnd"/>
+      <w:r>
+        <w:rPr>
+          <w:b/>
+        </w:rPr>
+        <w:t xml:space="preserve"> Query File </w:t>
+      </w:r>
+      <w:r>
+        <w:t>and navigate to the file C:\LinkedDataWorkshop\</w:t>
+      </w:r>
+      <w:r>
+        <w:t>scripts\SPARQL</w:t>
+      </w:r>
+      <w:r>
+        <w:t>\</w:t>
+      </w:r>
+      <w:r>
+        <w:rPr>
+          <w:b/>
+          <w:color w:val="auto"/>
+        </w:rPr>
+        <w:t>201-Study1Participants.rq</w:t>
+      </w:r>
+      <w:r>
+        <w:rPr>
+          <w:color w:val="auto"/>
+        </w:rPr>
+        <w:t xml:space="preserve"> </w:t>
+      </w:r>
+      <w:r>
+        <w:t>. Double-click the file to load it into the app.</w:t>
+      </w:r>
+    </w:p>
+    <w:p>
+      <w:r>
+        <w:t xml:space="preserve">&lt;ADD SCREEN </w:t>
+      </w:r>
+      <w:proofErr w:type="gramStart"/>
+      <w:r>
+        <w:t>SHOT :</w:t>
+      </w:r>
+      <w:proofErr w:type="gramEnd"/>
+      <w:r>
+        <w:t xml:space="preserve">  box the BROWSE with file loaded, the query, and the Run query button.&gt;</w:t>
+      </w:r>
+    </w:p>
+    <w:p>
+      <w:pPr>
+        <w:pStyle w:val="ListParagraph"/>
+        <w:numPr>
+          <w:ilvl w:val="0"/>
+          <w:numId w:val="18"/>
+        </w:numPr>
+      </w:pPr>
+      <w:r>
+        <w:t xml:space="preserve">Click Browse under the Load the </w:t>
+      </w:r>
+      <w:proofErr w:type="gramStart"/>
+      <w:r>
+        <w:t xml:space="preserve">query  </w:t>
+      </w:r>
+      <w:r>
+        <w:rPr>
+          <w:color w:val="auto"/>
+        </w:rPr>
+        <w:t>2</w:t>
+      </w:r>
+      <w:r>
+        <w:rPr>
+          <w:color w:val="auto"/>
+        </w:rPr>
+        <w:t>0</w:t>
+      </w:r>
+      <w:r>
+        <w:rPr>
+          <w:color w:val="auto"/>
+        </w:rPr>
+        <w:t>1</w:t>
+      </w:r>
+      <w:proofErr w:type="gramEnd"/>
+      <w:r>
+        <w:rPr>
+          <w:color w:val="auto"/>
+        </w:rPr>
+        <w:t>-</w:t>
+      </w:r>
+      <w:r>
+        <w:rPr>
+          <w:color w:val="auto"/>
+        </w:rPr>
+        <w:t>Study1Participants.rq</w:t>
+      </w:r>
+      <w:r>
+        <w:t xml:space="preserve">  </w:t>
+      </w:r>
+      <w:r>
         <w:t>Query the graph to find the first names of patients in Study1.</w:t>
       </w:r>
-      <w:bookmarkStart w:id="34" w:name="_GoBack"/>
-      <w:bookmarkEnd w:id="34"/>
     </w:p>
     <w:p>
       <w:pPr>
@@ -11405,7 +11974,7 @@
           <w:tab w:val="left" w:pos="1170"/>
         </w:tabs>
         <w:spacing w:after="0"/>
-        <w:ind w:left="720"/>
+        <w:ind w:left="1080"/>
         <w:rPr>
           <w:color w:val="auto"/>
           <w:sz w:val="22"/>
@@ -11435,7 +12004,7 @@
           <w:sz w:val="22"/>
           <w:szCs w:val="22"/>
         </w:rPr>
-        <w:t>2</w:t>
+        <w:t>3</w:t>
       </w:r>
       <w:r>
         <w:rPr>
@@ -11451,7 +12020,23 @@
           <w:sz w:val="22"/>
           <w:szCs w:val="22"/>
         </w:rPr>
-        <w:t>BobTreatmentValue.rq</w:t>
+        <w:t>BobTreatment</w:t>
+      </w:r>
+      <w:r>
+        <w:rPr>
+          <w:color w:val="auto"/>
+          <w:sz w:val="22"/>
+          <w:szCs w:val="22"/>
+        </w:rPr>
+        <w:t>Graph</w:t>
+      </w:r>
+      <w:r>
+        <w:rPr>
+          <w:color w:val="auto"/>
+          <w:sz w:val="22"/>
+          <w:szCs w:val="22"/>
+        </w:rPr>
+        <w:t>.rq</w:t>
       </w:r>
     </w:p>
     <w:tbl>
@@ -11493,6 +12078,197 @@
         <w:tabs>
           <w:tab w:val="left" w:pos="990"/>
         </w:tabs>
+        <w:ind w:left="1080"/>
+        <w:rPr>
+          <w:b/>
+          <w:sz w:val="28"/>
+          <w:szCs w:val="28"/>
+          <w:u w:val="single"/>
+        </w:rPr>
+      </w:pPr>
+    </w:p>
+    <w:p>
+      <w:pPr>
+        <w:pStyle w:val="Caption"/>
+        <w:keepNext/>
+        <w:tabs>
+          <w:tab w:val="left" w:pos="1170"/>
+        </w:tabs>
+        <w:spacing w:after="0"/>
+        <w:ind w:left="720"/>
+        <w:rPr>
+          <w:color w:val="auto"/>
+          <w:sz w:val="22"/>
+          <w:szCs w:val="22"/>
+        </w:rPr>
+      </w:pPr>
+    </w:p>
+    <w:p>
+      <w:pPr>
+        <w:pStyle w:val="Caption"/>
+        <w:keepNext/>
+        <w:tabs>
+          <w:tab w:val="left" w:pos="1170"/>
+        </w:tabs>
+        <w:spacing w:after="0"/>
+        <w:ind w:left="720"/>
+        <w:rPr>
+          <w:color w:val="auto"/>
+          <w:sz w:val="22"/>
+          <w:szCs w:val="22"/>
+        </w:rPr>
+      </w:pPr>
+    </w:p>
+    <w:p>
+      <w:pPr>
+        <w:pStyle w:val="Caption"/>
+        <w:keepNext/>
+        <w:tabs>
+          <w:tab w:val="left" w:pos="1170"/>
+        </w:tabs>
+        <w:spacing w:after="0"/>
+        <w:ind w:left="720"/>
+        <w:rPr>
+          <w:color w:val="auto"/>
+          <w:sz w:val="22"/>
+          <w:szCs w:val="22"/>
+        </w:rPr>
+      </w:pPr>
+      <w:r>
+        <w:rPr>
+          <w:color w:val="auto"/>
+          <w:sz w:val="22"/>
+          <w:szCs w:val="22"/>
+        </w:rPr>
+        <w:tab/>
+        <w:t>2</w:t>
+      </w:r>
+      <w:r>
+        <w:rPr>
+          <w:color w:val="auto"/>
+          <w:sz w:val="22"/>
+          <w:szCs w:val="22"/>
+        </w:rPr>
+        <w:t>0</w:t>
+      </w:r>
+      <w:r>
+        <w:rPr>
+          <w:color w:val="auto"/>
+          <w:sz w:val="22"/>
+          <w:szCs w:val="22"/>
+        </w:rPr>
+        <w:t>3</w:t>
+      </w:r>
+      <w:r>
+        <w:rPr>
+          <w:color w:val="auto"/>
+          <w:sz w:val="22"/>
+          <w:szCs w:val="22"/>
+        </w:rPr>
+        <w:t>-</w:t>
+      </w:r>
+      <w:r>
+        <w:rPr>
+          <w:color w:val="auto"/>
+          <w:sz w:val="22"/>
+          <w:szCs w:val="22"/>
+        </w:rPr>
+        <w:t>BobTreatmentValue.rq</w:t>
+      </w:r>
+    </w:p>
+    <w:tbl>
+      <w:tblPr>
+        <w:tblStyle w:val="TableGrid"/>
+        <w:tblW w:w="0" w:type="auto"/>
+        <w:tblInd w:w="1195" w:type="dxa"/>
+        <w:tblCellMar>
+          <w:top w:w="72" w:type="dxa"/>
+          <w:left w:w="115" w:type="dxa"/>
+          <w:bottom w:w="72" w:type="dxa"/>
+          <w:right w:w="115" w:type="dxa"/>
+        </w:tblCellMar>
+        <w:tblLook w:val="04A0" w:firstRow="1" w:lastRow="0" w:firstColumn="1" w:lastColumn="0" w:noHBand="0" w:noVBand="1"/>
+      </w:tblPr>
+      <w:tblGrid>
+        <w:gridCol w:w="6660"/>
+      </w:tblGrid>
+      <w:tr>
+        <w:tc>
+          <w:tcPr>
+            <w:tcW w:w="6660" w:type="dxa"/>
+            <w:shd w:val="clear" w:color="auto" w:fill="F2F2F2" w:themeFill="background1" w:themeFillShade="F2"/>
+          </w:tcPr>
+          <w:p>
+            <w:pPr>
+              <w:rPr>
+                <w:rFonts w:ascii="Courier New" w:hAnsi="Courier New" w:cs="Courier New"/>
+                <w:b/>
+              </w:rPr>
+            </w:pPr>
+          </w:p>
+        </w:tc>
+      </w:tr>
+    </w:tbl>
+    <w:p>
+      <w:pPr>
+        <w:pStyle w:val="ListParagraph"/>
+        <w:tabs>
+          <w:tab w:val="left" w:pos="990"/>
+        </w:tabs>
+        <w:rPr>
+          <w:b/>
+          <w:sz w:val="28"/>
+          <w:szCs w:val="28"/>
+          <w:u w:val="single"/>
+        </w:rPr>
+      </w:pPr>
+    </w:p>
+    <w:p>
+      <w:r>
+        <w:t xml:space="preserve">The R Shiny app was not designed to show Subject-Predicate-Object relations, not single nodes. If you click on the </w:t>
+      </w:r>
+      <w:r>
+        <w:rPr>
+          <w:b/>
+        </w:rPr>
+        <w:t>Visualize</w:t>
+      </w:r>
+      <w:r>
+        <w:t xml:space="preserve"> tab you will receive the message:</w:t>
+      </w:r>
+    </w:p>
+    <w:p>
+      <w:pPr>
+        <w:ind w:firstLine="720"/>
+        <w:rPr>
+          <w:b/>
+        </w:rPr>
+      </w:pPr>
+      <w:r>
+        <w:rPr>
+          <w:b/>
+          <w:color w:val="C00000"/>
+        </w:rPr>
+        <w:t>Error: incorrect number of dimensions</w:t>
+      </w:r>
+      <w:r>
+        <w:rPr>
+          <w:b/>
+        </w:rPr>
+        <w:t xml:space="preserve"> </w:t>
+      </w:r>
+    </w:p>
+    <w:p>
+      <w:r>
+        <w:t xml:space="preserve">The code is available for download if you would like to add logic to the app to show single nodes. </w:t>
+      </w:r>
+    </w:p>
+    <w:p>
+      <w:pPr>
+        <w:pStyle w:val="ListParagraph"/>
+        <w:tabs>
+          <w:tab w:val="left" w:pos="990"/>
+        </w:tabs>
         <w:rPr>
           <w:b/>
           <w:sz w:val="28"/>
@@ -11582,7 +12358,6 @@
         </w:rPr>
       </w:pPr>
       <w:r>
-        <w:lastRenderedPageBreak/>
         <w:t xml:space="preserve">use the </w:t>
       </w:r>
       <w:r>
@@ -11715,7 +12490,7 @@
                 <v:shape id="_x0000_i1027" type="#_x0000_t75" style="width:42pt;height:30.5pt" o:ole="">
                   <v:imagedata r:id="rId13" o:title=""/>
                 </v:shape>
-                <o:OLEObject Type="Embed" ProgID="PBrush" ShapeID="_x0000_i1027" DrawAspect="Content" ObjectID="_1558529819" r:id="rId33"/>
+                <o:OLEObject Type="Embed" ProgID="PBrush" ShapeID="_x0000_i1027" DrawAspect="Content" ObjectID="_1559137427" r:id="rId36"/>
               </w:object>
             </w:r>
             <w:r>
@@ -11837,11 +12612,11 @@
         <w:spacing w:before="120"/>
         <w:ind w:left="0" w:firstLine="0"/>
       </w:pPr>
-      <w:bookmarkStart w:id="35" w:name="_Toc484442237"/>
+      <w:bookmarkStart w:id="36" w:name="_Toc484442237"/>
       <w:r>
         <w:t>Demonstrations</w:t>
       </w:r>
-      <w:bookmarkEnd w:id="35"/>
+      <w:bookmarkEnd w:id="36"/>
     </w:p>
     <w:p>
       <w:r>
@@ -11862,11 +12637,11 @@
         <w:spacing w:before="120"/>
         <w:ind w:left="0" w:firstLine="0"/>
       </w:pPr>
-      <w:bookmarkStart w:id="36" w:name="_Toc484442238"/>
+      <w:bookmarkStart w:id="37" w:name="_Toc484442238"/>
       <w:r>
         <w:t>SDTM as LPG</w:t>
       </w:r>
-      <w:bookmarkEnd w:id="36"/>
+      <w:bookmarkEnd w:id="37"/>
     </w:p>
     <w:p>
       <w:r>
@@ -11890,11 +12665,12 @@
         <w:spacing w:before="120"/>
         <w:ind w:left="0" w:firstLine="0"/>
       </w:pPr>
-      <w:bookmarkStart w:id="37" w:name="_Toc484442239"/>
-      <w:r>
+      <w:bookmarkStart w:id="38" w:name="_Toc484442239"/>
+      <w:r>
+        <w:lastRenderedPageBreak/>
         <w:t>SDTM as RDF</w:t>
       </w:r>
-      <w:bookmarkEnd w:id="37"/>
+      <w:bookmarkEnd w:id="38"/>
     </w:p>
     <w:p>
       <w:r>
@@ -11977,8 +12753,8 @@
     </w:p>
     <w:p/>
     <w:sectPr>
-      <w:headerReference w:type="default" r:id="rId34"/>
-      <w:footerReference w:type="default" r:id="rId35"/>
+      <w:headerReference w:type="default" r:id="rId37"/>
+      <w:footerReference w:type="default" r:id="rId38"/>
       <w:pgSz w:w="12240" w:h="15840"/>
       <w:pgMar w:top="720" w:right="720" w:bottom="720" w:left="720" w:header="720" w:footer="720" w:gutter="0"/>
       <w:pgNumType w:start="0"/>
@@ -11991,7 +12767,7 @@
 
 <file path=word/comments.xml><?xml version="1.0" encoding="utf-8"?>
 <w:comments xmlns:wpc="http://schemas.microsoft.com/office/word/2010/wordprocessingCanvas" xmlns:cx="http://schemas.microsoft.com/office/drawing/2014/chartex" xmlns:cx1="http://schemas.microsoft.com/office/drawing/2015/9/8/chartex" xmlns:cx2="http://schemas.microsoft.com/office/drawing/2015/10/21/chartex" xmlns:cx3="http://schemas.microsoft.com/office/drawing/2016/5/9/chartex" xmlns:cx4="http://schemas.microsoft.com/office/drawing/2016/5/10/chartex" xmlns:cx5="http://schemas.microsoft.com/office/drawing/2016/5/11/chartex" xmlns:mc="http://schemas.openxmlformats.org/markup-compatibility/2006" xmlns:o="urn:schemas-microsoft-com:office:office" xmlns:r="http://schemas.openxmlformats.org/officeDocument/2006/relationships" xmlns:m="http://schemas.openxmlformats.org/officeDocument/2006/math" xmlns:v="urn:schemas-microsoft-com:vml" xmlns:wp14="http://schemas.microsoft.com/office/word/2010/wordprocessingDrawing" xmlns:wp="http://schemas.openxmlformats.org/drawingml/2006/wordprocessingDrawing" xmlns:w10="urn:schemas-microsoft-com:office:word" xmlns:w="http://schemas.openxmlformats.org/wordprocessingml/2006/main" xmlns:w14="http://schemas.microsoft.com/office/word/2010/wordml" xmlns:w15="http://schemas.microsoft.com/office/word/2012/wordml" xmlns:w16se="http://schemas.microsoft.com/office/word/2015/wordml/symex" xmlns:wpg="http://schemas.microsoft.com/office/word/2010/wordprocessingGroup" xmlns:wpi="http://schemas.microsoft.com/office/word/2010/wordprocessingInk" xmlns:wne="http://schemas.microsoft.com/office/word/2006/wordml" xmlns:wps="http://schemas.microsoft.com/office/word/2010/wordprocessingShape" mc:Ignorable="w14 w15 w16se wp14">
-  <w:comment w:id="5" w:author="Tim Williams" w:date="2017-05-18T14:35:00Z" w:initials="TW">
+  <w:comment w:id="0" w:author="Tim Williams" w:date="2017-06-16T16:29:00Z" w:initials="TW">
     <w:p>
       <w:pPr>
         <w:pStyle w:val="CommentText"/>
@@ -12003,11 +12779,86 @@
         <w:annotationRef/>
       </w:r>
       <w:r>
+        <w:t>TODO:</w:t>
+      </w:r>
+    </w:p>
+    <w:p>
+      <w:pPr>
+        <w:pStyle w:val="CommentText"/>
+        <w:numPr>
+          <w:ilvl w:val="0"/>
+          <w:numId w:val="20"/>
+        </w:numPr>
+      </w:pPr>
+      <w:proofErr w:type="gramStart"/>
+      <w:r>
+        <w:t>Update .TTL</w:t>
+      </w:r>
+      <w:proofErr w:type="gramEnd"/>
+      <w:r>
+        <w:t xml:space="preserve"> to match new model</w:t>
+      </w:r>
+    </w:p>
+    <w:p>
+      <w:pPr>
+        <w:pStyle w:val="CommentText"/>
+        <w:numPr>
+          <w:ilvl w:val="0"/>
+          <w:numId w:val="20"/>
+        </w:numPr>
+      </w:pPr>
+      <w:r>
+        <w:t xml:space="preserve"> Colors in </w:t>
+      </w:r>
+      <w:proofErr w:type="spellStart"/>
+      <w:r>
+        <w:t>RShiny</w:t>
+      </w:r>
+      <w:proofErr w:type="spellEnd"/>
+      <w:r>
+        <w:t xml:space="preserve"> to match the diagrams in this doc.</w:t>
+      </w:r>
+    </w:p>
+    <w:p>
+      <w:pPr>
+        <w:pStyle w:val="CommentText"/>
+        <w:numPr>
+          <w:ilvl w:val="0"/>
+          <w:numId w:val="20"/>
+        </w:numPr>
+      </w:pPr>
+      <w:proofErr w:type="gramStart"/>
+      <w:r>
+        <w:t>.RQ</w:t>
+      </w:r>
+      <w:proofErr w:type="gramEnd"/>
+      <w:r>
+        <w:t xml:space="preserve"> query files to match the Cypher Queries.</w:t>
+      </w:r>
+    </w:p>
+    <w:p>
+      <w:pPr>
+        <w:pStyle w:val="CommentText"/>
+      </w:pPr>
+    </w:p>
+  </w:comment>
+  <w:comment w:id="6" w:author="Tim Williams" w:date="2017-05-18T14:35:00Z" w:initials="TW">
+    <w:p>
+      <w:pPr>
+        <w:pStyle w:val="CommentText"/>
+      </w:pPr>
+      <w:r>
+        <w:rPr>
+          <w:rStyle w:val="CommentReference"/>
+        </w:rPr>
+        <w:annotationRef/>
+      </w:r>
+      <w:r>
         <w:t>To be updated based on server config for annual workshop</w:t>
       </w:r>
     </w:p>
   </w:comment>
-  <w:comment w:id="16" w:author="Tim Williams" w:date="2017-06-09T15:16:00Z" w:initials="TW">
+  <w:comment w:id="17" w:author="Tim Williams" w:date="2017-06-09T15:16:00Z" w:initials="TW">
     <w:p>
       <w:pPr>
         <w:pStyle w:val="CommentText"/>
@@ -12023,7 +12874,7 @@
       </w:r>
     </w:p>
   </w:comment>
-  <w:comment w:id="33" w:author="Tim Williams" w:date="2017-06-09T16:10:00Z" w:initials="TW">
+  <w:comment w:id="33" w:author="Tim Williams" w:date="2017-06-16T16:32:00Z" w:initials="TW">
     <w:p>
       <w:pPr>
         <w:pStyle w:val="CommentText"/>
@@ -12035,7 +12886,7 @@
         <w:annotationRef/>
       </w:r>
       <w:r>
-        <w:t>ADD CONTENT HERE</w:t>
+        <w:t>Update to match revised model</w:t>
       </w:r>
     </w:p>
   </w:comment>
@@ -12044,9 +12895,10 @@
 
 <file path=word/commentsExtended.xml><?xml version="1.0" encoding="utf-8"?>
 <w15:commentsEx xmlns:wpc="http://schemas.microsoft.com/office/word/2010/wordprocessingCanvas" xmlns:cx="http://schemas.microsoft.com/office/drawing/2014/chartex" xmlns:cx1="http://schemas.microsoft.com/office/drawing/2015/9/8/chartex" xmlns:cx2="http://schemas.microsoft.com/office/drawing/2015/10/21/chartex" xmlns:cx3="http://schemas.microsoft.com/office/drawing/2016/5/9/chartex" xmlns:cx4="http://schemas.microsoft.com/office/drawing/2016/5/10/chartex" xmlns:cx5="http://schemas.microsoft.com/office/drawing/2016/5/11/chartex" xmlns:mc="http://schemas.openxmlformats.org/markup-compatibility/2006" xmlns:o="urn:schemas-microsoft-com:office:office" xmlns:r="http://schemas.openxmlformats.org/officeDocument/2006/relationships" xmlns:m="http://schemas.openxmlformats.org/officeDocument/2006/math" xmlns:v="urn:schemas-microsoft-com:vml" xmlns:wp14="http://schemas.microsoft.com/office/word/2010/wordprocessingDrawing" xmlns:wp="http://schemas.openxmlformats.org/drawingml/2006/wordprocessingDrawing" xmlns:w10="urn:schemas-microsoft-com:office:word" xmlns:w="http://schemas.openxmlformats.org/wordprocessingml/2006/main" xmlns:w14="http://schemas.microsoft.com/office/word/2010/wordml" xmlns:w15="http://schemas.microsoft.com/office/word/2012/wordml" xmlns:w16se="http://schemas.microsoft.com/office/word/2015/wordml/symex" xmlns:wpg="http://schemas.microsoft.com/office/word/2010/wordprocessingGroup" xmlns:wpi="http://schemas.microsoft.com/office/word/2010/wordprocessingInk" xmlns:wne="http://schemas.microsoft.com/office/word/2006/wordml" xmlns:wps="http://schemas.microsoft.com/office/word/2010/wordprocessingShape" mc:Ignorable="w14 w15 w16se wp14">
+  <w15:commentEx w15:paraId="2EE4038A" w15:done="0"/>
   <w15:commentEx w15:paraId="17801F88" w15:done="0"/>
   <w15:commentEx w15:paraId="50005C21" w15:done="0"/>
-  <w15:commentEx w15:paraId="75175FB4" w15:done="0"/>
+  <w15:commentEx w15:paraId="3EF65C32" w15:done="0"/>
 </w15:commentsEx>
 </file>
 
@@ -12139,8 +12991,8 @@
     <w:pPr>
       <w:spacing w:after="0" w:line="240" w:lineRule="auto"/>
     </w:pPr>
-    <w:bookmarkStart w:id="38" w:name="h.4m2hg86m4e8h" w:colFirst="0" w:colLast="0"/>
-    <w:bookmarkEnd w:id="38"/>
+    <w:bookmarkStart w:id="39" w:name="h.4m2hg86m4e8h" w:colFirst="0" w:colLast="0"/>
+    <w:bookmarkEnd w:id="39"/>
   </w:p>
 </w:hdr>
 </file>
@@ -12521,6 +13373,95 @@
     </w:lvl>
   </w:abstractNum>
   <w:abstractNum w:abstractNumId="4" w15:restartNumberingAfterBreak="0">
+    <w:nsid w:val="19E04F3B"/>
+    <w:multiLevelType w:val="hybridMultilevel"/>
+    <w:tmpl w:val="0DFE2610"/>
+    <w:lvl w:ilvl="0" w:tplc="0409000F">
+      <w:start w:val="1"/>
+      <w:numFmt w:val="decimal"/>
+      <w:lvlText w:val="%1."/>
+      <w:lvlJc w:val="left"/>
+      <w:pPr>
+        <w:ind w:left="720" w:hanging="360"/>
+      </w:pPr>
+      <w:rPr>
+        <w:rFonts w:hint="default"/>
+      </w:rPr>
+    </w:lvl>
+    <w:lvl w:ilvl="1" w:tplc="04090019" w:tentative="1">
+      <w:start w:val="1"/>
+      <w:numFmt w:val="lowerLetter"/>
+      <w:lvlText w:val="%2."/>
+      <w:lvlJc w:val="left"/>
+      <w:pPr>
+        <w:ind w:left="1440" w:hanging="360"/>
+      </w:pPr>
+    </w:lvl>
+    <w:lvl w:ilvl="2" w:tplc="0409001B" w:tentative="1">
+      <w:start w:val="1"/>
+      <w:numFmt w:val="lowerRoman"/>
+      <w:lvlText w:val="%3."/>
+      <w:lvlJc w:val="right"/>
+      <w:pPr>
+        <w:ind w:left="2160" w:hanging="180"/>
+      </w:pPr>
+    </w:lvl>
+    <w:lvl w:ilvl="3" w:tplc="0409000F" w:tentative="1">
+      <w:start w:val="1"/>
+      <w:numFmt w:val="decimal"/>
+      <w:lvlText w:val="%4."/>
+      <w:lvlJc w:val="left"/>
+      <w:pPr>
+        <w:ind w:left="2880" w:hanging="360"/>
+      </w:pPr>
+    </w:lvl>
+    <w:lvl w:ilvl="4" w:tplc="04090019" w:tentative="1">
+      <w:start w:val="1"/>
+      <w:numFmt w:val="lowerLetter"/>
+      <w:lvlText w:val="%5."/>
+      <w:lvlJc w:val="left"/>
+      <w:pPr>
+        <w:ind w:left="3600" w:hanging="360"/>
+      </w:pPr>
+    </w:lvl>
+    <w:lvl w:ilvl="5" w:tplc="0409001B" w:tentative="1">
+      <w:start w:val="1"/>
+      <w:numFmt w:val="lowerRoman"/>
+      <w:lvlText w:val="%6."/>
+      <w:lvlJc w:val="right"/>
+      <w:pPr>
+        <w:ind w:left="4320" w:hanging="180"/>
+      </w:pPr>
+    </w:lvl>
+    <w:lvl w:ilvl="6" w:tplc="0409000F" w:tentative="1">
+      <w:start w:val="1"/>
+      <w:numFmt w:val="decimal"/>
+      <w:lvlText w:val="%7."/>
+      <w:lvlJc w:val="left"/>
+      <w:pPr>
+        <w:ind w:left="5040" w:hanging="360"/>
+      </w:pPr>
+    </w:lvl>
+    <w:lvl w:ilvl="7" w:tplc="04090019" w:tentative="1">
+      <w:start w:val="1"/>
+      <w:numFmt w:val="lowerLetter"/>
+      <w:lvlText w:val="%8."/>
+      <w:lvlJc w:val="left"/>
+      <w:pPr>
+        <w:ind w:left="5760" w:hanging="360"/>
+      </w:pPr>
+    </w:lvl>
+    <w:lvl w:ilvl="8" w:tplc="0409001B" w:tentative="1">
+      <w:start w:val="1"/>
+      <w:numFmt w:val="lowerRoman"/>
+      <w:lvlText w:val="%9."/>
+      <w:lvlJc w:val="right"/>
+      <w:pPr>
+        <w:ind w:left="6480" w:hanging="180"/>
+      </w:pPr>
+    </w:lvl>
+  </w:abstractNum>
+  <w:abstractNum w:abstractNumId="5" w15:restartNumberingAfterBreak="0">
     <w:nsid w:val="262A6048"/>
     <w:multiLevelType w:val="hybridMultilevel"/>
     <w:tmpl w:val="9922447A"/>
@@ -12633,7 +13574,7 @@
       </w:rPr>
     </w:lvl>
   </w:abstractNum>
-  <w:abstractNum w:abstractNumId="5" w15:restartNumberingAfterBreak="0">
+  <w:abstractNum w:abstractNumId="6" w15:restartNumberingAfterBreak="0">
     <w:nsid w:val="2C2B1B96"/>
     <w:multiLevelType w:val="multilevel"/>
     <w:tmpl w:val="4FF83A56"/>
@@ -12724,7 +13665,7 @@
       </w:pPr>
     </w:lvl>
   </w:abstractNum>
-  <w:abstractNum w:abstractNumId="6" w15:restartNumberingAfterBreak="0">
+  <w:abstractNum w:abstractNumId="7" w15:restartNumberingAfterBreak="0">
     <w:nsid w:val="2E9C5AF9"/>
     <w:multiLevelType w:val="hybridMultilevel"/>
     <w:tmpl w:val="993C3110"/>
@@ -12810,7 +13751,7 @@
       </w:pPr>
     </w:lvl>
   </w:abstractNum>
-  <w:abstractNum w:abstractNumId="7" w15:restartNumberingAfterBreak="0">
+  <w:abstractNum w:abstractNumId="8" w15:restartNumberingAfterBreak="0">
     <w:nsid w:val="304D3673"/>
     <w:multiLevelType w:val="hybridMultilevel"/>
     <w:tmpl w:val="0BB6852E"/>
@@ -12900,7 +13841,7 @@
       </w:pPr>
     </w:lvl>
   </w:abstractNum>
-  <w:abstractNum w:abstractNumId="8" w15:restartNumberingAfterBreak="0">
+  <w:abstractNum w:abstractNumId="9" w15:restartNumberingAfterBreak="0">
     <w:nsid w:val="315251BC"/>
     <w:multiLevelType w:val="hybridMultilevel"/>
     <w:tmpl w:val="8868A66E"/>
@@ -12986,7 +13927,7 @@
       </w:pPr>
     </w:lvl>
   </w:abstractNum>
-  <w:abstractNum w:abstractNumId="9" w15:restartNumberingAfterBreak="0">
+  <w:abstractNum w:abstractNumId="10" w15:restartNumberingAfterBreak="0">
     <w:nsid w:val="3533317A"/>
     <w:multiLevelType w:val="hybridMultilevel"/>
     <w:tmpl w:val="7FB61186"/>
@@ -13079,7 +14020,7 @@
       </w:pPr>
     </w:lvl>
   </w:abstractNum>
-  <w:abstractNum w:abstractNumId="10" w15:restartNumberingAfterBreak="0">
+  <w:abstractNum w:abstractNumId="11" w15:restartNumberingAfterBreak="0">
     <w:nsid w:val="45922E4B"/>
     <w:multiLevelType w:val="hybridMultilevel"/>
     <w:tmpl w:val="658C194A"/>
@@ -13165,7 +14106,7 @@
       </w:pPr>
     </w:lvl>
   </w:abstractNum>
-  <w:abstractNum w:abstractNumId="11" w15:restartNumberingAfterBreak="0">
+  <w:abstractNum w:abstractNumId="12" w15:restartNumberingAfterBreak="0">
     <w:nsid w:val="4BCC2240"/>
     <w:multiLevelType w:val="multilevel"/>
     <w:tmpl w:val="4FF83A56"/>
@@ -13256,7 +14197,7 @@
       </w:pPr>
     </w:lvl>
   </w:abstractNum>
-  <w:abstractNum w:abstractNumId="12" w15:restartNumberingAfterBreak="0">
+  <w:abstractNum w:abstractNumId="13" w15:restartNumberingAfterBreak="0">
     <w:nsid w:val="4EAC6E30"/>
     <w:multiLevelType w:val="hybridMultilevel"/>
     <w:tmpl w:val="D4C88892"/>
@@ -13342,7 +14283,7 @@
       </w:pPr>
     </w:lvl>
   </w:abstractNum>
-  <w:abstractNum w:abstractNumId="13" w15:restartNumberingAfterBreak="0">
+  <w:abstractNum w:abstractNumId="14" w15:restartNumberingAfterBreak="0">
     <w:nsid w:val="51A26DA2"/>
     <w:multiLevelType w:val="hybridMultilevel"/>
     <w:tmpl w:val="8868A66E"/>
@@ -13428,7 +14369,7 @@
       </w:pPr>
     </w:lvl>
   </w:abstractNum>
-  <w:abstractNum w:abstractNumId="14" w15:restartNumberingAfterBreak="0">
+  <w:abstractNum w:abstractNumId="15" w15:restartNumberingAfterBreak="0">
     <w:nsid w:val="54132572"/>
     <w:multiLevelType w:val="multilevel"/>
     <w:tmpl w:val="4FF83A56"/>
@@ -13519,7 +14460,7 @@
       </w:pPr>
     </w:lvl>
   </w:abstractNum>
-  <w:abstractNum w:abstractNumId="15" w15:restartNumberingAfterBreak="0">
+  <w:abstractNum w:abstractNumId="16" w15:restartNumberingAfterBreak="0">
     <w:nsid w:val="5D7C2516"/>
     <w:multiLevelType w:val="multilevel"/>
     <w:tmpl w:val="4FF83A56"/>
@@ -13610,7 +14551,7 @@
       </w:pPr>
     </w:lvl>
   </w:abstractNum>
-  <w:abstractNum w:abstractNumId="16" w15:restartNumberingAfterBreak="0">
+  <w:abstractNum w:abstractNumId="17" w15:restartNumberingAfterBreak="0">
     <w:nsid w:val="696F0EE5"/>
     <w:multiLevelType w:val="hybridMultilevel"/>
     <w:tmpl w:val="AB1845CA"/>
@@ -13700,7 +14641,7 @@
       </w:pPr>
     </w:lvl>
   </w:abstractNum>
-  <w:abstractNum w:abstractNumId="17" w15:restartNumberingAfterBreak="0">
+  <w:abstractNum w:abstractNumId="18" w15:restartNumberingAfterBreak="0">
     <w:nsid w:val="6FD6333F"/>
     <w:multiLevelType w:val="hybridMultilevel"/>
     <w:tmpl w:val="D4C88892"/>
@@ -13786,7 +14727,7 @@
       </w:pPr>
     </w:lvl>
   </w:abstractNum>
-  <w:abstractNum w:abstractNumId="18" w15:restartNumberingAfterBreak="0">
+  <w:abstractNum w:abstractNumId="19" w15:restartNumberingAfterBreak="0">
     <w:nsid w:val="71B27EFE"/>
     <w:multiLevelType w:val="hybridMultilevel"/>
     <w:tmpl w:val="658C194A"/>
@@ -13873,49 +14814,49 @@
     </w:lvl>
   </w:abstractNum>
   <w:num w:numId="1">
-    <w:abstractNumId w:val="11"/>
+    <w:abstractNumId w:val="12"/>
   </w:num>
   <w:num w:numId="2">
     <w:abstractNumId w:val="1"/>
   </w:num>
   <w:num w:numId="3">
+    <w:abstractNumId w:val="17"/>
+  </w:num>
+  <w:num w:numId="4">
+    <w:abstractNumId w:val="8"/>
+  </w:num>
+  <w:num w:numId="5">
     <w:abstractNumId w:val="16"/>
   </w:num>
-  <w:num w:numId="4">
+  <w:num w:numId="6">
+    <w:abstractNumId w:val="9"/>
+  </w:num>
+  <w:num w:numId="7">
+    <w:abstractNumId w:val="10"/>
+  </w:num>
+  <w:num w:numId="8">
     <w:abstractNumId w:val="7"/>
   </w:num>
-  <w:num w:numId="5">
+  <w:num w:numId="9">
     <w:abstractNumId w:val="15"/>
   </w:num>
-  <w:num w:numId="6">
-    <w:abstractNumId w:val="8"/>
-  </w:num>
-  <w:num w:numId="7">
-    <w:abstractNumId w:val="9"/>
-  </w:num>
-  <w:num w:numId="8">
-    <w:abstractNumId w:val="6"/>
-  </w:num>
-  <w:num w:numId="9">
-    <w:abstractNumId w:val="14"/>
-  </w:num>
   <w:num w:numId="10">
-    <w:abstractNumId w:val="18"/>
+    <w:abstractNumId w:val="19"/>
   </w:num>
   <w:num w:numId="11">
-    <w:abstractNumId w:val="5"/>
+    <w:abstractNumId w:val="6"/>
   </w:num>
   <w:num w:numId="12">
     <w:abstractNumId w:val="2"/>
   </w:num>
   <w:num w:numId="13">
-    <w:abstractNumId w:val="10"/>
+    <w:abstractNumId w:val="11"/>
   </w:num>
   <w:num w:numId="14">
-    <w:abstractNumId w:val="12"/>
+    <w:abstractNumId w:val="13"/>
   </w:num>
   <w:num w:numId="15">
-    <w:abstractNumId w:val="17"/>
+    <w:abstractNumId w:val="18"/>
   </w:num>
   <w:num w:numId="16">
     <w:abstractNumId w:val="0"/>
@@ -13924,9 +14865,12 @@
     <w:abstractNumId w:val="3"/>
   </w:num>
   <w:num w:numId="18">
-    <w:abstractNumId w:val="13"/>
+    <w:abstractNumId w:val="14"/>
   </w:num>
   <w:num w:numId="19">
+    <w:abstractNumId w:val="5"/>
+  </w:num>
+  <w:num w:numId="20">
     <w:abstractNumId w:val="4"/>
   </w:num>
   <w:numIdMacAtCleanup w:val="18"/>
@@ -15345,7 +16289,7 @@
 </file>
 
 <file path=customXml/itemProps1.xml><?xml version="1.0" encoding="utf-8"?>
-<ds:datastoreItem xmlns:ds="http://schemas.openxmlformats.org/officeDocument/2006/customXml" ds:itemID="{810D41D2-7D19-4C00-B7B3-BFC48835F6B2}">
+<ds:datastoreItem xmlns:ds="http://schemas.openxmlformats.org/officeDocument/2006/customXml" ds:itemID="{48642FA4-FC63-4A2F-813A-1040324B1A2D}">
   <ds:schemaRefs>
     <ds:schemaRef ds:uri="http://schemas.openxmlformats.org/officeDocument/2006/bibliography"/>
   </ds:schemaRefs>

</xml_diff>

<commit_message>
Updates to scripts and exercises
</commit_message>
<xml_diff>
--- a/Annual2017-EU/documents/WorkshopExercises.docx
+++ b/Annual2017-EU/documents/WorkshopExercises.docx
@@ -2687,13 +2687,8 @@
         </w:numPr>
         <w:spacing w:after="0"/>
       </w:pPr>
-      <w:proofErr w:type="gramStart"/>
-      <w:r>
-        <w:t>WorkshopExercises.pdf  (</w:t>
-      </w:r>
-      <w:proofErr w:type="gramEnd"/>
-      <w:r>
-        <w:t>this document)</w:t>
+      <w:r>
+        <w:t>WorkshopExercises.pdf  (this document)</w:t>
       </w:r>
     </w:p>
     <w:p>
@@ -3154,19 +3149,11 @@
         <w:rPr>
           <w:bCs/>
         </w:rPr>
-        <w:t xml:space="preserve"> from the Programs </w:t>
-      </w:r>
-      <w:proofErr w:type="gramStart"/>
-      <w:r>
-        <w:rPr>
-          <w:bCs/>
-        </w:rPr>
-        <w:t>section.</w:t>
+        <w:t xml:space="preserve"> from the Programs section.</w:t>
       </w:r>
       <w:r>
         <w:t>﻿</w:t>
       </w:r>
-      <w:proofErr w:type="gramEnd"/>
     </w:p>
     <w:p>
       <w:pPr>
@@ -3411,7 +3398,6 @@
         </w:rPr>
         <w:t xml:space="preserve">  </w:t>
       </w:r>
-      <w:proofErr w:type="spellStart"/>
       <w:r>
         <w:rPr>
           <w:rFonts w:ascii="Courier New" w:hAnsi="Courier New" w:cs="Courier New"/>
@@ -3428,7 +3414,6 @@
         </w:rPr>
         <w:t>ldw</w:t>
       </w:r>
-      <w:proofErr w:type="spellEnd"/>
       <w:r>
         <w:t xml:space="preserve"> </w:t>
       </w:r>
@@ -3675,7 +3660,7 @@
                 <v:shape id="_x0000_i1025" type="#_x0000_t75" style="width:42pt;height:30.5pt" o:ole="">
                   <v:imagedata r:id="rId13" o:title=""/>
                 </v:shape>
-                <o:OLEObject Type="Embed" ProgID="PBrush" ShapeID="_x0000_i1025" DrawAspect="Content" ObjectID="_1560001075" r:id="rId14"/>
+                <o:OLEObject Type="Embed" ProgID="PBrush" ShapeID="_x0000_i1025" DrawAspect="Content" ObjectID="_1560008347" r:id="rId14"/>
               </w:object>
             </w:r>
             <w:r>
@@ -4362,21 +4347,7 @@
         <w:rPr>
           <w:color w:val="auto"/>
         </w:rPr>
-        <w:t xml:space="preserve">Add a few </w:t>
-      </w:r>
-      <w:proofErr w:type="gramStart"/>
-      <w:r>
-        <w:rPr>
-          <w:color w:val="auto"/>
-        </w:rPr>
-        <w:t>p:v</w:t>
-      </w:r>
-      <w:proofErr w:type="gramEnd"/>
-      <w:r>
-        <w:rPr>
-          <w:color w:val="auto"/>
-        </w:rPr>
-        <w:t xml:space="preserve"> pairs to your new nodes. </w:t>
+        <w:t xml:space="preserve">Add a few p:v pairs to your new nodes. </w:t>
       </w:r>
     </w:p>
     <w:tbl>
@@ -4440,96 +4411,50 @@
                 <w:i/>
                 <w:highlight w:val="yellow"/>
               </w:rPr>
-              <w:t xml:space="preserve">Each node must have at least one </w:t>
-            </w:r>
-            <w:proofErr w:type="spellStart"/>
+              <w:t>Each node must have at least one property:value pair.</w:t>
+            </w:r>
             <w:r>
               <w:rPr>
                 <w:b/>
                 <w:i/>
-                <w:highlight w:val="yellow"/>
-              </w:rPr>
-              <w:t>property:value</w:t>
-            </w:r>
-            <w:proofErr w:type="spellEnd"/>
-            <w:r>
-              <w:rPr>
-                <w:b/>
+              </w:rPr>
+              <w:t xml:space="preserve"> </w:t>
+            </w:r>
+            <w:r>
+              <w:rPr>
                 <w:i/>
-                <w:highlight w:val="yellow"/>
-              </w:rPr>
-              <w:t xml:space="preserve"> pair.</w:t>
-            </w:r>
-            <w:r>
-              <w:rPr>
-                <w:b/>
+              </w:rPr>
+              <w:t xml:space="preserve">This </w:t>
+            </w:r>
+            <w:r>
+              <w:rPr>
                 <w:i/>
               </w:rPr>
-              <w:t xml:space="preserve"> </w:t>
+              <w:t xml:space="preserve">is an exercise </w:t>
             </w:r>
             <w:r>
               <w:rPr>
                 <w:i/>
               </w:rPr>
-              <w:t xml:space="preserve">This </w:t>
+              <w:t>requirement only</w:t>
             </w:r>
             <w:r>
               <w:rPr>
                 <w:i/>
               </w:rPr>
-              <w:t xml:space="preserve">is an exercise </w:t>
+              <w:t>.</w:t>
             </w:r>
             <w:r>
               <w:rPr>
                 <w:i/>
               </w:rPr>
-              <w:t>requirement only</w:t>
+              <w:t xml:space="preserve"> Neo4j nodes can exists without p:v pairs. </w:t>
             </w:r>
             <w:r>
               <w:rPr>
                 <w:i/>
               </w:rPr>
-              <w:t>.</w:t>
-            </w:r>
-            <w:r>
-              <w:rPr>
-                <w:i/>
-              </w:rPr>
-              <w:t xml:space="preserve"> Neo4j nodes can exists without </w:t>
-            </w:r>
-            <w:proofErr w:type="gramStart"/>
-            <w:r>
-              <w:rPr>
-                <w:i/>
-              </w:rPr>
-              <w:t>p:v</w:t>
-            </w:r>
-            <w:proofErr w:type="gramEnd"/>
-            <w:r>
-              <w:rPr>
-                <w:i/>
-              </w:rPr>
-              <w:t xml:space="preserve"> pairs. </w:t>
-            </w:r>
-            <w:r>
-              <w:rPr>
-                <w:i/>
-              </w:rPr>
-              <w:t xml:space="preserve">However, the conversion script requires </w:t>
-            </w:r>
-            <w:proofErr w:type="gramStart"/>
-            <w:r>
-              <w:rPr>
-                <w:i/>
-              </w:rPr>
-              <w:t>p:v</w:t>
-            </w:r>
-            <w:proofErr w:type="gramEnd"/>
-            <w:r>
-              <w:rPr>
-                <w:i/>
-              </w:rPr>
-              <w:t xml:space="preserve"> pairs on nodes and it helps illustrate the model when later converting to RDF.</w:t>
+              <w:t>However, the conversion script requires p:v pairs on nodes and it helps illustrate the model when later converting to RDF.</w:t>
             </w:r>
           </w:p>
         </w:tc>
@@ -4699,21 +4624,7 @@
         <w:rPr>
           <w:color w:val="auto"/>
         </w:rPr>
-        <w:t xml:space="preserve">Follow these guidelines when creating the nodes, </w:t>
-      </w:r>
-      <w:proofErr w:type="gramStart"/>
-      <w:r>
-        <w:rPr>
-          <w:color w:val="auto"/>
-        </w:rPr>
-        <w:t>p:v</w:t>
-      </w:r>
-      <w:proofErr w:type="gramEnd"/>
-      <w:r>
-        <w:rPr>
-          <w:color w:val="auto"/>
-        </w:rPr>
-        <w:t xml:space="preserve"> pairs, and relations. </w:t>
+        <w:t xml:space="preserve">Follow these guidelines when creating the nodes, p:v pairs, and relations. </w:t>
       </w:r>
     </w:p>
     <w:tbl>
@@ -5091,23 +5002,7 @@
           <w:b/>
           <w:color w:val="auto"/>
         </w:rPr>
-        <w:t xml:space="preserve">Node </w:t>
-      </w:r>
-      <w:proofErr w:type="gramStart"/>
-      <w:r>
-        <w:rPr>
-          <w:b/>
-          <w:color w:val="auto"/>
-        </w:rPr>
-        <w:t>P:V</w:t>
-      </w:r>
-      <w:proofErr w:type="gramEnd"/>
-      <w:r>
-        <w:rPr>
-          <w:b/>
-          <w:color w:val="auto"/>
-        </w:rPr>
-        <w:t xml:space="preserve"> pairs</w:t>
+        <w:t>Node P:V pairs</w:t>
       </w:r>
     </w:p>
     <w:tbl>
@@ -5180,21 +5075,7 @@
               <w:rPr>
                 <w:color w:val="auto"/>
               </w:rPr>
-              <w:t xml:space="preserve">Each node must have at least one </w:t>
-            </w:r>
-            <w:proofErr w:type="gramStart"/>
-            <w:r>
-              <w:rPr>
-                <w:color w:val="auto"/>
-              </w:rPr>
-              <w:t>p:v</w:t>
-            </w:r>
-            <w:proofErr w:type="gramEnd"/>
-            <w:r>
-              <w:rPr>
-                <w:color w:val="auto"/>
-              </w:rPr>
-              <w:t xml:space="preserve"> pair.</w:t>
+              <w:t>Each node must have at least one p:v pair.</w:t>
             </w:r>
           </w:p>
         </w:tc>
@@ -5372,19 +5253,11 @@
               </w:rPr>
               <w:t xml:space="preserve">Add any new </w:t>
             </w:r>
-            <w:proofErr w:type="gramStart"/>
             <w:r>
               <w:rPr>
                 <w:color w:val="auto"/>
               </w:rPr>
-              <w:t>p:v</w:t>
-            </w:r>
-            <w:proofErr w:type="gramEnd"/>
-            <w:r>
-              <w:rPr>
-                <w:color w:val="auto"/>
-              </w:rPr>
-              <w:t xml:space="preserve"> pairs </w:t>
+              <w:t xml:space="preserve">p:v pairs </w:t>
             </w:r>
             <w:r>
               <w:rPr>
@@ -6174,15 +6047,7 @@
               </w:rPr>
             </w:pPr>
             <w:r>
-              <w:t xml:space="preserve">Consider other aspects of clinical trial design and add those entities and relationships to your diagram, keeping in mind our 6-node, 12 </w:t>
-            </w:r>
-            <w:proofErr w:type="gramStart"/>
-            <w:r>
-              <w:t>p:v</w:t>
-            </w:r>
-            <w:proofErr w:type="gramEnd"/>
-            <w:r>
-              <w:t xml:space="preserve"> suggested limit.</w:t>
+              <w:t>Consider other aspects of clinical trial design and add those entities and relationships to your diagram, keeping in mind our 6-node, 12 p:v suggested limit.</w:t>
             </w:r>
           </w:p>
         </w:tc>
@@ -6240,15 +6105,7 @@
         <w:t>defining</w:t>
       </w:r>
       <w:r>
-        <w:t xml:space="preserve"> the nodes, relations, and </w:t>
-      </w:r>
-      <w:proofErr w:type="gramStart"/>
-      <w:r>
-        <w:t>p:v</w:t>
-      </w:r>
-      <w:proofErr w:type="gramEnd"/>
-      <w:r>
-        <w:t xml:space="preserve"> pairs in a spreadsheet. </w:t>
+        <w:t xml:space="preserve"> the nodes, relations, and p:v pairs in a spreadsheet. </w:t>
       </w:r>
     </w:p>
     <w:p>
@@ -6356,8 +6213,6 @@
       <w:pPr>
         <w:pStyle w:val="ListParagraph"/>
       </w:pPr>
-      <w:bookmarkStart w:id="19" w:name="_GoBack"/>
-      <w:bookmarkEnd w:id="19"/>
     </w:p>
     <w:p>
       <w:pPr>
@@ -6548,7 +6403,7 @@
           <w:szCs w:val="20"/>
         </w:rPr>
       </w:pPr>
-      <w:bookmarkStart w:id="20" w:name="_Ref485729831"/>
+      <w:bookmarkStart w:id="19" w:name="_Ref485729831"/>
       <w:r>
         <w:rPr>
           <w:color w:val="000000" w:themeColor="text1"/>
@@ -6598,7 +6453,7 @@
         </w:rPr>
         <w:fldChar w:fldCharType="end"/>
       </w:r>
-      <w:bookmarkEnd w:id="20"/>
+      <w:bookmarkEnd w:id="19"/>
       <w:r>
         <w:rPr>
           <w:color w:val="000000" w:themeColor="text1"/>
@@ -6652,14 +6507,12 @@
       <w:r>
         <w:t>(</w:t>
       </w:r>
-      <w:proofErr w:type="spellStart"/>
       <w:r>
         <w:rPr>
           <w:b/>
         </w:rPr>
         <w:t>StartNode</w:t>
       </w:r>
-      <w:proofErr w:type="spellEnd"/>
       <w:r>
         <w:t>), the label for the relation (</w:t>
       </w:r>
@@ -6718,7 +6571,6 @@
       <w:r>
         <w:t xml:space="preserve">Person 1 </w:t>
       </w:r>
-      <w:proofErr w:type="spellStart"/>
       <w:r>
         <w:rPr>
           <w:i/>
@@ -6731,18 +6583,15 @@
         </w:rPr>
         <w:t>In</w:t>
       </w:r>
-      <w:proofErr w:type="spellEnd"/>
       <w:r>
         <w:t xml:space="preserve"> Study1 and </w:t>
       </w:r>
-      <w:proofErr w:type="spellStart"/>
       <w:r>
         <w:rPr>
           <w:i/>
         </w:rPr>
         <w:t>hasTreatment</w:t>
       </w:r>
-      <w:proofErr w:type="spellEnd"/>
       <w:r>
         <w:t xml:space="preserve"> Treat1, so Person1 is listed twice.</w:t>
       </w:r>
@@ -6782,23 +6631,7 @@
         <w:ind w:left="720"/>
       </w:pPr>
       <w:r>
-        <w:t xml:space="preserve">Enter your new </w:t>
-      </w:r>
-      <w:proofErr w:type="spellStart"/>
-      <w:r>
-        <w:t>StartNodes</w:t>
-      </w:r>
-      <w:proofErr w:type="spellEnd"/>
-      <w:r>
-        <w:t xml:space="preserve">, Relations, and </w:t>
-      </w:r>
-      <w:proofErr w:type="spellStart"/>
-      <w:r>
-        <w:t>EndNodes</w:t>
-      </w:r>
-      <w:proofErr w:type="spellEnd"/>
-      <w:r>
-        <w:t xml:space="preserve"> that you added to your diagram, </w:t>
+        <w:t xml:space="preserve">Enter your new StartNodes, Relations, and EndNodes that you added to your diagram, </w:t>
       </w:r>
       <w:r>
         <w:t xml:space="preserve">entering </w:t>
@@ -6836,108 +6669,61 @@
         <w:rPr>
           <w:b/>
         </w:rPr>
-        <w:t xml:space="preserve">Table 2: Node </w:t>
-      </w:r>
-      <w:proofErr w:type="gramStart"/>
+        <w:t>Table 2: Node P:V Pairs</w:t>
+      </w:r>
+    </w:p>
+    <w:p>
+      <w:pPr>
+        <w:ind w:left="360"/>
+      </w:pPr>
+      <w:r>
+        <w:t xml:space="preserve">Table 2 </w:t>
+      </w:r>
+      <w:r>
+        <w:t xml:space="preserve">lists the </w:t>
+      </w:r>
+      <w:r>
+        <w:t>p</w:t>
+      </w:r>
+      <w:r>
+        <w:t>roperty:</w:t>
+      </w:r>
+      <w:r>
+        <w:t>v</w:t>
+      </w:r>
+      <w:r>
+        <w:t xml:space="preserve">alue pairs attached </w:t>
+      </w:r>
+      <w:r>
+        <w:t xml:space="preserve">to each node. Every node listed in Table 1, as either a StartNode or an EndNode, must appear at least once in Table 2, since the exercises require nodes to have at least one p:v pair. Many nodes have more than one </w:t>
+      </w:r>
+      <w:r>
+        <w:t>p</w:t>
+      </w:r>
+      <w:r>
+        <w:t>:</w:t>
+      </w:r>
+      <w:r>
+        <w:t>v</w:t>
+      </w:r>
+      <w:r>
+        <w:t xml:space="preserve"> </w:t>
+      </w:r>
+      <w:r>
+        <w:t>p</w:t>
+      </w:r>
+      <w:r>
+        <w:t xml:space="preserve">air and so are listed on multiple rows. For example, Person1 has a row </w:t>
+      </w:r>
+      <w:r>
+        <w:t xml:space="preserve">for the </w:t>
+      </w:r>
       <w:r>
         <w:rPr>
           <w:b/>
         </w:rPr>
-        <w:t>P:V</w:t>
-      </w:r>
-      <w:proofErr w:type="gramEnd"/>
-      <w:r>
-        <w:rPr>
-          <w:b/>
-        </w:rPr>
-        <w:t xml:space="preserve"> Pairs</w:t>
-      </w:r>
-    </w:p>
-    <w:p>
-      <w:pPr>
-        <w:ind w:left="360"/>
-      </w:pPr>
-      <w:r>
-        <w:t xml:space="preserve">Table 2 </w:t>
-      </w:r>
-      <w:r>
-        <w:t xml:space="preserve">lists the </w:t>
-      </w:r>
-      <w:proofErr w:type="spellStart"/>
-      <w:r>
-        <w:t>p</w:t>
-      </w:r>
-      <w:r>
-        <w:t>roperty:</w:t>
-      </w:r>
-      <w:r>
-        <w:t>v</w:t>
-      </w:r>
-      <w:r>
-        <w:t>alue</w:t>
-      </w:r>
-      <w:proofErr w:type="spellEnd"/>
-      <w:r>
-        <w:t xml:space="preserve"> pairs attached </w:t>
-      </w:r>
-      <w:r>
-        <w:t xml:space="preserve">to each node. Every node listed in Table 1, as either a </w:t>
-      </w:r>
-      <w:proofErr w:type="spellStart"/>
-      <w:r>
-        <w:t>StartNode</w:t>
-      </w:r>
-      <w:proofErr w:type="spellEnd"/>
-      <w:r>
-        <w:t xml:space="preserve"> or an </w:t>
-      </w:r>
-      <w:proofErr w:type="spellStart"/>
-      <w:r>
-        <w:t>EndNode</w:t>
-      </w:r>
-      <w:proofErr w:type="spellEnd"/>
-      <w:r>
-        <w:t xml:space="preserve">, must appear at least once in Table 2, since the exercises require nodes to have at least one </w:t>
-      </w:r>
-      <w:proofErr w:type="gramStart"/>
-      <w:r>
-        <w:t>p:v</w:t>
-      </w:r>
-      <w:proofErr w:type="gramEnd"/>
-      <w:r>
-        <w:t xml:space="preserve"> pair. Many nodes have more than one </w:t>
-      </w:r>
-      <w:proofErr w:type="gramStart"/>
-      <w:r>
-        <w:t>p</w:t>
-      </w:r>
-      <w:r>
-        <w:t>:</w:t>
-      </w:r>
-      <w:r>
-        <w:t>v</w:t>
-      </w:r>
-      <w:proofErr w:type="gramEnd"/>
-      <w:r>
-        <w:t xml:space="preserve"> </w:t>
-      </w:r>
-      <w:r>
-        <w:t>p</w:t>
-      </w:r>
-      <w:r>
-        <w:t xml:space="preserve">air and so are listed on multiple rows. For example, Person1 has a row </w:t>
-      </w:r>
-      <w:r>
-        <w:t xml:space="preserve">for the </w:t>
-      </w:r>
-      <w:proofErr w:type="spellStart"/>
-      <w:r>
-        <w:rPr>
-          <w:b/>
-        </w:rPr>
         <w:t>firstName</w:t>
       </w:r>
-      <w:proofErr w:type="spellEnd"/>
       <w:r>
         <w:t xml:space="preserve"> property and a second row </w:t>
       </w:r>
@@ -6969,15 +6755,8 @@
       <w:r>
         <w:t xml:space="preserve">nodes </w:t>
       </w:r>
-      <w:proofErr w:type="spellStart"/>
-      <w:proofErr w:type="gramStart"/>
-      <w:r>
-        <w:t>Property:Value</w:t>
-      </w:r>
-      <w:proofErr w:type="spellEnd"/>
-      <w:proofErr w:type="gramEnd"/>
-      <w:r>
-        <w:t xml:space="preserve"> pairs in</w:t>
+      <w:r>
+        <w:t>Property:Value pairs in</w:t>
       </w:r>
       <w:r>
         <w:t xml:space="preserve">to </w:t>
@@ -6994,11 +6773,9 @@
       <w:r>
         <w:t xml:space="preserve">List each new </w:t>
       </w:r>
-      <w:proofErr w:type="gramStart"/>
       <w:r>
         <w:t>p:v</w:t>
       </w:r>
-      <w:proofErr w:type="gramEnd"/>
       <w:r>
         <w:t xml:space="preserve"> pair on a new row in the table, along with the Node that contains that property.</w:t>
       </w:r>
@@ -7068,25 +6845,21 @@
       <w:r>
         <w:t xml:space="preserve">values for </w:t>
       </w:r>
-      <w:proofErr w:type="spellStart"/>
       <w:r>
         <w:rPr>
           <w:b/>
         </w:rPr>
         <w:t>StartNode</w:t>
       </w:r>
-      <w:proofErr w:type="spellEnd"/>
       <w:r>
         <w:t xml:space="preserve"> and </w:t>
       </w:r>
-      <w:proofErr w:type="spellStart"/>
       <w:r>
         <w:rPr>
           <w:b/>
         </w:rPr>
         <w:t>EndNode</w:t>
       </w:r>
-      <w:proofErr w:type="spellEnd"/>
       <w:r>
         <w:t xml:space="preserve"> are named consistently, without error, and match the names in the diagram exactly.</w:t>
       </w:r>
@@ -7107,21 +6880,7 @@
         <w:rPr>
           <w:b/>
         </w:rPr>
-        <w:t xml:space="preserve">Table 2. Node </w:t>
-      </w:r>
-      <w:proofErr w:type="gramStart"/>
-      <w:r>
-        <w:rPr>
-          <w:b/>
-        </w:rPr>
-        <w:t>P:V</w:t>
-      </w:r>
-      <w:proofErr w:type="gramEnd"/>
-      <w:r>
-        <w:rPr>
-          <w:b/>
-        </w:rPr>
-        <w:t xml:space="preserve"> Pairs</w:t>
+        <w:t>Table 2. Node P:V Pairs</w:t>
       </w:r>
     </w:p>
     <w:p>
@@ -7160,23 +6919,7 @@
         <w:ind w:left="1440"/>
       </w:pPr>
       <w:r>
-        <w:t xml:space="preserve">All </w:t>
-      </w:r>
-      <w:proofErr w:type="spellStart"/>
-      <w:r>
-        <w:t>StartNode</w:t>
-      </w:r>
-      <w:proofErr w:type="spellEnd"/>
-      <w:r>
-        <w:t xml:space="preserve"> and </w:t>
-      </w:r>
-      <w:proofErr w:type="spellStart"/>
-      <w:r>
-        <w:t>EndNode</w:t>
-      </w:r>
-      <w:proofErr w:type="spellEnd"/>
-      <w:r>
-        <w:t xml:space="preserve"> names in </w:t>
+        <w:t xml:space="preserve">All StartNode and EndNode names in </w:t>
       </w:r>
       <w:r>
         <w:t xml:space="preserve">Table 1 </w:t>
@@ -7405,16 +7148,16 @@
         <w:spacing w:before="120"/>
         <w:ind w:left="0" w:firstLine="0"/>
       </w:pPr>
-      <w:bookmarkStart w:id="21" w:name="_Ref484596954"/>
-      <w:bookmarkStart w:id="22" w:name="_Toc485808292"/>
+      <w:bookmarkStart w:id="20" w:name="_Ref484596954"/>
+      <w:bookmarkStart w:id="21" w:name="_Toc485808292"/>
       <w:r>
         <w:t>Upload to Neo4</w:t>
       </w:r>
       <w:r>
         <w:t>j</w:t>
       </w:r>
+      <w:bookmarkEnd w:id="20"/>
       <w:bookmarkEnd w:id="21"/>
-      <w:bookmarkEnd w:id="22"/>
       <w:r>
         <w:t xml:space="preserve"> </w:t>
       </w:r>
@@ -7765,15 +7508,7 @@
         <w:t>Click on the</w:t>
       </w:r>
       <w:r>
-        <w:t xml:space="preserve"> </w:t>
-      </w:r>
-      <w:proofErr w:type="gramStart"/>
-      <w:r>
-        <w:t>http::</w:t>
-      </w:r>
-      <w:proofErr w:type="gramEnd"/>
-      <w:r>
-        <w:t xml:space="preserve"> address in the </w:t>
+        <w:t xml:space="preserve"> http:: address in the </w:t>
       </w:r>
       <w:r>
         <w:rPr>
@@ -7924,7 +7659,6 @@
       <w:r>
         <w:t xml:space="preserve">to navigate to the folder </w:t>
       </w:r>
-      <w:proofErr w:type="gramStart"/>
       <w:r>
         <w:rPr>
           <w:b/>
@@ -7938,11 +7672,7 @@
         <w:t>\r</w:t>
       </w:r>
       <w:r>
-        <w:t xml:space="preserve"> ,</w:t>
-      </w:r>
-      <w:proofErr w:type="gramEnd"/>
-      <w:r>
-        <w:t xml:space="preserve"> then double click on the file </w:t>
+        <w:t xml:space="preserve"> , then double click on the file </w:t>
       </w:r>
       <w:r>
         <w:rPr>
@@ -7968,13 +7698,8 @@
       <w:r>
         <w:t xml:space="preserve">to open it in </w:t>
       </w:r>
-      <w:proofErr w:type="spellStart"/>
-      <w:r>
-        <w:t>RStudio</w:t>
-      </w:r>
-      <w:proofErr w:type="spellEnd"/>
-      <w:r>
-        <w:t>.</w:t>
+      <w:r>
+        <w:t>RStudio.</w:t>
       </w:r>
     </w:p>
     <w:p>
@@ -8192,7 +7917,7 @@
           <w:szCs w:val="24"/>
         </w:rPr>
       </w:pPr>
-      <w:bookmarkStart w:id="23" w:name="_Ref484783510"/>
+      <w:bookmarkStart w:id="22" w:name="_Ref484783510"/>
       <w:r>
         <w:rPr>
           <w:color w:val="auto"/>
@@ -8242,7 +7967,7 @@
         </w:rPr>
         <w:fldChar w:fldCharType="end"/>
       </w:r>
-      <w:bookmarkEnd w:id="23"/>
+      <w:bookmarkEnd w:id="22"/>
       <w:r>
         <w:rPr>
           <w:color w:val="auto"/>
@@ -8656,7 +8381,6 @@
               </w:rPr>
               <w:t xml:space="preserve">, </w:t>
             </w:r>
-            <w:proofErr w:type="gramStart"/>
             <w:r>
               <w:rPr>
                 <w:b/>
@@ -8670,15 +8394,7 @@
                 <w:sz w:val="20"/>
                 <w:szCs w:val="20"/>
               </w:rPr>
-              <w:t>,  and</w:t>
-            </w:r>
-            <w:proofErr w:type="gramEnd"/>
-            <w:r>
-              <w:rPr>
-                <w:sz w:val="20"/>
-                <w:szCs w:val="20"/>
-              </w:rPr>
-              <w:t xml:space="preserve"> </w:t>
+              <w:t xml:space="preserve">,  and </w:t>
             </w:r>
             <w:r>
               <w:rPr>
@@ -9082,7 +8798,7 @@
         <w:spacing w:before="120"/>
         <w:ind w:left="0" w:firstLine="0"/>
       </w:pPr>
-      <w:bookmarkStart w:id="24" w:name="_Toc485808293"/>
+      <w:bookmarkStart w:id="23" w:name="_Toc485808293"/>
       <w:r>
         <w:rPr>
           <w:b w:val="0"/>
@@ -9163,7 +8879,7 @@
       <w:r>
         <w:t>Query and Visualize</w:t>
       </w:r>
-      <w:bookmarkEnd w:id="24"/>
+      <w:bookmarkEnd w:id="23"/>
       <w:r>
         <w:t xml:space="preserve"> </w:t>
       </w:r>
@@ -9197,21 +8913,13 @@
         <w:t>b</w:t>
       </w:r>
       <w:r>
-        <w:t xml:space="preserve">rowser window you opened in a previous step. If you closed the </w:t>
-      </w:r>
-      <w:proofErr w:type="gramStart"/>
-      <w:r>
-        <w:t>brow</w:t>
+        <w:t>rowser window you opened in a previous step. If you closed the brow</w:t>
       </w:r>
       <w:r>
         <w:t>s</w:t>
       </w:r>
       <w:r>
-        <w:t>er</w:t>
-      </w:r>
-      <w:proofErr w:type="gramEnd"/>
-      <w:r>
-        <w:t xml:space="preserve"> you can re-open it by clicking the link in the Neo4j window.</w:t>
+        <w:t>er you can re-open it by clicking the link in the Neo4j window.</w:t>
       </w:r>
     </w:p>
     <w:p>
@@ -9733,11 +9441,11 @@
         <w:spacing w:before="120"/>
         <w:ind w:left="0" w:firstLine="0"/>
       </w:pPr>
-      <w:bookmarkStart w:id="25" w:name="_Toc485808294"/>
+      <w:bookmarkStart w:id="24" w:name="_Toc485808294"/>
       <w:r>
         <w:t>Find Study Participants</w:t>
       </w:r>
-      <w:bookmarkEnd w:id="25"/>
+      <w:bookmarkEnd w:id="24"/>
     </w:p>
     <w:p>
       <w:pPr>
@@ -10018,25 +9726,7 @@
                 <w:sz w:val="20"/>
                 <w:szCs w:val="20"/>
               </w:rPr>
-              <w:t>MATCH a = (person)-</w:t>
-            </w:r>
-            <w:proofErr w:type="gramStart"/>
-            <w:r>
-              <w:rPr>
-                <w:rFonts w:ascii="Courier New" w:hAnsi="Courier New" w:cs="Courier New"/>
-                <w:sz w:val="20"/>
-                <w:szCs w:val="20"/>
-              </w:rPr>
-              <w:t>[:participatesIn</w:t>
-            </w:r>
-            <w:proofErr w:type="gramEnd"/>
-            <w:r>
-              <w:rPr>
-                <w:rFonts w:ascii="Courier New" w:hAnsi="Courier New" w:cs="Courier New"/>
-                <w:sz w:val="20"/>
-                <w:szCs w:val="20"/>
-              </w:rPr>
-              <w:t>]-&gt;(study)</w:t>
+              <w:t>MATCH a = (person)-[:participatesIn]-&gt;(study)</w:t>
             </w:r>
           </w:p>
           <w:p>
@@ -10069,25 +9759,7 @@
                 <w:sz w:val="20"/>
                 <w:szCs w:val="20"/>
               </w:rPr>
-              <w:t xml:space="preserve">RETURN </w:t>
-            </w:r>
-            <w:proofErr w:type="gramStart"/>
-            <w:r>
-              <w:rPr>
-                <w:rFonts w:ascii="Courier New" w:hAnsi="Courier New" w:cs="Courier New"/>
-                <w:sz w:val="20"/>
-                <w:szCs w:val="20"/>
-              </w:rPr>
-              <w:t>person.firstName</w:t>
-            </w:r>
-            <w:proofErr w:type="gramEnd"/>
-            <w:r>
-              <w:rPr>
-                <w:rFonts w:ascii="Courier New" w:hAnsi="Courier New" w:cs="Courier New"/>
-                <w:sz w:val="20"/>
-                <w:szCs w:val="20"/>
-              </w:rPr>
-              <w:t xml:space="preserve"> AS Study1Participants</w:t>
+              <w:t>RETURN person.firstName AS Study1Participants</w:t>
             </w:r>
           </w:p>
         </w:tc>
@@ -10188,11 +9860,11 @@
         <w:spacing w:before="120"/>
         <w:ind w:left="0" w:firstLine="0"/>
       </w:pPr>
-      <w:bookmarkStart w:id="26" w:name="_Toc485808295"/>
+      <w:bookmarkStart w:id="25" w:name="_Toc485808295"/>
       <w:r>
         <w:t>Treatment for Specified Patient: Graph</w:t>
       </w:r>
-      <w:bookmarkEnd w:id="26"/>
+      <w:bookmarkEnd w:id="25"/>
     </w:p>
     <w:p>
       <w:pPr>
@@ -10206,11 +9878,9 @@
         </w:rPr>
         <w:t>D</w:t>
       </w:r>
-      <w:proofErr w:type="spellStart"/>
       <w:r>
         <w:t>etermine</w:t>
       </w:r>
-      <w:proofErr w:type="spellEnd"/>
       <w:r>
         <w:t xml:space="preserve"> the treatment </w:t>
       </w:r>
@@ -10245,13 +9915,8 @@
         </w:rPr>
         <w:t>L</w:t>
       </w:r>
-      <w:proofErr w:type="spellStart"/>
-      <w:r>
-        <w:t>oad</w:t>
-      </w:r>
-      <w:proofErr w:type="spellEnd"/>
-      <w:r>
-        <w:t xml:space="preserve"> and execute the query </w:t>
+      <w:r>
+        <w:t xml:space="preserve">oad and execute the query </w:t>
       </w:r>
       <w:r>
         <w:rPr>
@@ -10359,25 +10024,7 @@
                 <w:sz w:val="20"/>
                 <w:szCs w:val="20"/>
               </w:rPr>
-              <w:t>MATCH a = (person)-</w:t>
-            </w:r>
-            <w:proofErr w:type="gramStart"/>
-            <w:r>
-              <w:rPr>
-                <w:rFonts w:ascii="Courier New" w:hAnsi="Courier New" w:cs="Courier New"/>
-                <w:sz w:val="20"/>
-                <w:szCs w:val="20"/>
-              </w:rPr>
-              <w:t>[:hasTreatment</w:t>
-            </w:r>
-            <w:proofErr w:type="gramEnd"/>
-            <w:r>
-              <w:rPr>
-                <w:rFonts w:ascii="Courier New" w:hAnsi="Courier New" w:cs="Courier New"/>
-                <w:sz w:val="20"/>
-                <w:szCs w:val="20"/>
-              </w:rPr>
-              <w:t>]-&gt;(treat)</w:t>
+              <w:t>MATCH a = (person)-[:hasTreatment]-&gt;(treat)</w:t>
             </w:r>
           </w:p>
           <w:p>
@@ -10394,25 +10041,7 @@
                 <w:sz w:val="20"/>
                 <w:szCs w:val="20"/>
               </w:rPr>
-              <w:t xml:space="preserve">WHERE </w:t>
-            </w:r>
-            <w:proofErr w:type="gramStart"/>
-            <w:r>
-              <w:rPr>
-                <w:rFonts w:ascii="Courier New" w:hAnsi="Courier New" w:cs="Courier New"/>
-                <w:sz w:val="20"/>
-                <w:szCs w:val="20"/>
-              </w:rPr>
-              <w:t>person.firstName</w:t>
-            </w:r>
-            <w:proofErr w:type="gramEnd"/>
-            <w:r>
-              <w:rPr>
-                <w:rFonts w:ascii="Courier New" w:hAnsi="Courier New" w:cs="Courier New"/>
-                <w:sz w:val="20"/>
-                <w:szCs w:val="20"/>
-              </w:rPr>
-              <w:t>='Bob'</w:t>
+              <w:t>WHERE person.firstName='Bob'</w:t>
             </w:r>
           </w:p>
           <w:p>
@@ -10459,11 +10088,11 @@
         <w:spacing w:before="120"/>
         <w:ind w:left="0" w:firstLine="0"/>
       </w:pPr>
-      <w:bookmarkStart w:id="27" w:name="_Toc485808296"/>
+      <w:bookmarkStart w:id="26" w:name="_Toc485808296"/>
       <w:r>
         <w:t>Treatment for Specified Patient: Value</w:t>
       </w:r>
-      <w:bookmarkEnd w:id="27"/>
+      <w:bookmarkEnd w:id="26"/>
     </w:p>
     <w:p>
       <w:pPr>
@@ -10477,13 +10106,8 @@
         </w:rPr>
         <w:t>D</w:t>
       </w:r>
-      <w:proofErr w:type="spellStart"/>
-      <w:r>
-        <w:t>etermine</w:t>
-      </w:r>
-      <w:proofErr w:type="spellEnd"/>
-      <w:r>
-        <w:t xml:space="preserve"> the tr</w:t>
+      <w:r>
+        <w:t>etermine the tr</w:t>
       </w:r>
       <w:r>
         <w:t xml:space="preserve">eatment Bob received in Study1. Return </w:t>
@@ -10622,25 +10246,7 @@
                 <w:sz w:val="20"/>
                 <w:szCs w:val="20"/>
               </w:rPr>
-              <w:t>MATCH a = (person)-</w:t>
-            </w:r>
-            <w:proofErr w:type="gramStart"/>
-            <w:r>
-              <w:rPr>
-                <w:rFonts w:ascii="Courier New" w:hAnsi="Courier New" w:cs="Courier New"/>
-                <w:sz w:val="20"/>
-                <w:szCs w:val="20"/>
-              </w:rPr>
-              <w:t>[:hasTreatment</w:t>
-            </w:r>
-            <w:proofErr w:type="gramEnd"/>
-            <w:r>
-              <w:rPr>
-                <w:rFonts w:ascii="Courier New" w:hAnsi="Courier New" w:cs="Courier New"/>
-                <w:sz w:val="20"/>
-                <w:szCs w:val="20"/>
-              </w:rPr>
-              <w:t>]-&gt;(treat)</w:t>
+              <w:t>MATCH a = (person)-[:hasTreatment]-&gt;(treat)</w:t>
             </w:r>
           </w:p>
           <w:p>
@@ -10657,25 +10263,7 @@
                 <w:sz w:val="20"/>
                 <w:szCs w:val="20"/>
               </w:rPr>
-              <w:t xml:space="preserve">WHERE </w:t>
-            </w:r>
-            <w:proofErr w:type="gramStart"/>
-            <w:r>
-              <w:rPr>
-                <w:rFonts w:ascii="Courier New" w:hAnsi="Courier New" w:cs="Courier New"/>
-                <w:sz w:val="20"/>
-                <w:szCs w:val="20"/>
-              </w:rPr>
-              <w:t>person.firstName</w:t>
-            </w:r>
-            <w:proofErr w:type="gramEnd"/>
-            <w:r>
-              <w:rPr>
-                <w:rFonts w:ascii="Courier New" w:hAnsi="Courier New" w:cs="Courier New"/>
-                <w:sz w:val="20"/>
-                <w:szCs w:val="20"/>
-              </w:rPr>
-              <w:t>='Bob'</w:t>
+              <w:t>WHERE person.firstName='Bob'</w:t>
             </w:r>
           </w:p>
           <w:p>
@@ -10693,25 +10281,7 @@
                 <w:sz w:val="20"/>
                 <w:szCs w:val="20"/>
               </w:rPr>
-              <w:t xml:space="preserve">RETURN </w:t>
-            </w:r>
-            <w:proofErr w:type="gramStart"/>
-            <w:r>
-              <w:rPr>
-                <w:rFonts w:ascii="Courier New" w:hAnsi="Courier New" w:cs="Courier New"/>
-                <w:sz w:val="20"/>
-                <w:szCs w:val="20"/>
-              </w:rPr>
-              <w:t>person.firstName</w:t>
-            </w:r>
-            <w:proofErr w:type="gramEnd"/>
-            <w:r>
-              <w:rPr>
-                <w:rFonts w:ascii="Courier New" w:hAnsi="Courier New" w:cs="Courier New"/>
-                <w:sz w:val="20"/>
-                <w:szCs w:val="20"/>
-              </w:rPr>
-              <w:t xml:space="preserve"> AS Name, treat.label as Treatment, treat.description AS </w:t>
+              <w:t xml:space="preserve">RETURN person.firstName AS Name, treat.label as Treatment, treat.description AS </w:t>
             </w:r>
             <w:r>
               <w:rPr>
@@ -10754,11 +10324,11 @@
           <w:u w:val="single"/>
         </w:rPr>
       </w:pPr>
-      <w:bookmarkStart w:id="28" w:name="_Toc485808297"/>
+      <w:bookmarkStart w:id="27" w:name="_Toc485808297"/>
       <w:r>
         <w:t>Explore Your Graph</w:t>
       </w:r>
-      <w:bookmarkEnd w:id="28"/>
+      <w:bookmarkEnd w:id="27"/>
     </w:p>
     <w:p>
       <w:pPr>
@@ -11070,7 +10640,7 @@
                 <v:shape id="_x0000_i1026" type="#_x0000_t75" style="width:42pt;height:30.5pt" o:ole="">
                   <v:imagedata r:id="rId13" o:title=""/>
                 </v:shape>
-                <o:OLEObject Type="Embed" ProgID="PBrush" ShapeID="_x0000_i1026" DrawAspect="Content" ObjectID="_1560001076" r:id="rId27"/>
+                <o:OLEObject Type="Embed" ProgID="PBrush" ShapeID="_x0000_i1026" DrawAspect="Content" ObjectID="_1560008348" r:id="rId27"/>
               </w:object>
             </w:r>
             <w:r>
@@ -11174,11 +10744,11 @@
         <w:spacing w:before="120"/>
         <w:ind w:firstLine="0"/>
       </w:pPr>
-      <w:bookmarkStart w:id="29" w:name="_Toc485808298"/>
+      <w:bookmarkStart w:id="28" w:name="_Toc485808298"/>
       <w:r>
         <w:t>Resource Description Framework (RDF)</w:t>
       </w:r>
-      <w:bookmarkEnd w:id="29"/>
+      <w:bookmarkEnd w:id="28"/>
     </w:p>
     <w:p>
       <w:r>
@@ -11201,7 +10771,7 @@
         <w:spacing w:before="120"/>
         <w:ind w:left="0" w:firstLine="0"/>
       </w:pPr>
-      <w:bookmarkStart w:id="30" w:name="_Toc485808299"/>
+      <w:bookmarkStart w:id="29" w:name="_Toc485808299"/>
       <w:r>
         <w:t xml:space="preserve">Diagram the </w:t>
       </w:r>
@@ -11211,7 +10781,7 @@
       <w:r>
         <w:t>Model</w:t>
       </w:r>
-      <w:bookmarkEnd w:id="30"/>
+      <w:bookmarkEnd w:id="29"/>
     </w:p>
     <w:p>
       <w:r>
@@ -11356,42 +10926,16 @@
           </w:tcPr>
           <w:p>
             <w:r>
-              <w:t xml:space="preserve">RDF does not use </w:t>
-            </w:r>
-            <w:proofErr w:type="spellStart"/>
-            <w:r>
-              <w:t>property:value</w:t>
-            </w:r>
-            <w:proofErr w:type="spellEnd"/>
-            <w:r>
-              <w:t xml:space="preserve"> pairs on nodes and edges.  Observe how </w:t>
-            </w:r>
-            <w:proofErr w:type="gramStart"/>
+              <w:t xml:space="preserve">RDF does not use property:value pairs on nodes and edges.  Observe how </w:t>
+            </w:r>
             <w:r>
               <w:rPr>
                 <w:i/>
               </w:rPr>
-              <w:t>Subject  --</w:t>
-            </w:r>
-            <w:proofErr w:type="gramEnd"/>
-            <w:r>
-              <w:rPr>
-                <w:i/>
-              </w:rPr>
-              <w:t>&gt; Predicate --&gt; Object</w:t>
-            </w:r>
-            <w:r>
-              <w:t xml:space="preserve"> relations attach values like the age (32) to the Person1 node.  </w:t>
-            </w:r>
-            <w:proofErr w:type="spellStart"/>
-            <w:proofErr w:type="gramStart"/>
-            <w:r>
-              <w:t>Property:Value</w:t>
-            </w:r>
-            <w:proofErr w:type="spellEnd"/>
-            <w:proofErr w:type="gramEnd"/>
-            <w:r>
-              <w:t xml:space="preserve"> pairs in Neo4j must become S-P-O relations in your RDF graph model.</w:t>
+              <w:t>Subject  --&gt; Predicate --&gt; Object</w:t>
+            </w:r>
+            <w:r>
+              <w:t xml:space="preserve"> relations attach values like the age (32) to the Person1 node.  Property:Value pairs in Neo4j must become S-P-O relations in your RDF graph model.</w:t>
             </w:r>
           </w:p>
         </w:tc>
@@ -11688,14 +11232,14 @@
         <w:spacing w:before="120"/>
         <w:ind w:left="0" w:firstLine="0"/>
       </w:pPr>
-      <w:bookmarkStart w:id="31" w:name="_Toc485808300"/>
+      <w:bookmarkStart w:id="30" w:name="_Toc485808300"/>
       <w:r>
         <w:t>Transfer Diagram</w:t>
       </w:r>
       <w:r>
         <w:t xml:space="preserve"> to Spreadsheet</w:t>
       </w:r>
-      <w:bookmarkEnd w:id="31"/>
+      <w:bookmarkEnd w:id="30"/>
     </w:p>
     <w:p>
       <w:r>
@@ -11708,15 +11252,7 @@
         <w:t xml:space="preserve">machine-readable representation </w:t>
       </w:r>
       <w:r>
-        <w:t xml:space="preserve">of your RDF diagram by defining the nodes and relations in a spreadsheet, </w:t>
-      </w:r>
-      <w:proofErr w:type="gramStart"/>
-      <w:r>
-        <w:t>similar to</w:t>
-      </w:r>
-      <w:proofErr w:type="gramEnd"/>
-      <w:r>
-        <w:t xml:space="preserve"> the Neo4j exercise. </w:t>
+        <w:t xml:space="preserve">of your RDF diagram by defining the nodes and relations in a spreadsheet, similar to the Neo4j exercise. </w:t>
       </w:r>
     </w:p>
     <w:p>
@@ -11887,18 +11423,15 @@
       <w:r>
         <w:t xml:space="preserve">Subject in multiple relations:  </w:t>
       </w:r>
-      <w:proofErr w:type="spellStart"/>
       <w:r>
         <w:rPr>
           <w:i/>
         </w:rPr>
         <w:t>hasFirstName</w:t>
       </w:r>
-      <w:proofErr w:type="spellEnd"/>
       <w:r>
         <w:t xml:space="preserve">, </w:t>
       </w:r>
-      <w:proofErr w:type="spellStart"/>
       <w:r>
         <w:rPr>
           <w:i/>
@@ -11917,18 +11450,15 @@
         </w:rPr>
         <w:t>Age</w:t>
       </w:r>
-      <w:proofErr w:type="spellEnd"/>
       <w:r>
         <w:t xml:space="preserve">, </w:t>
       </w:r>
-      <w:proofErr w:type="spellStart"/>
       <w:r>
         <w:rPr>
           <w:i/>
         </w:rPr>
         <w:t>hasTreatment</w:t>
       </w:r>
-      <w:proofErr w:type="spellEnd"/>
       <w:r>
         <w:t>, etc.</w:t>
       </w:r>
@@ -12005,7 +11535,7 @@
           <w:szCs w:val="24"/>
         </w:rPr>
       </w:pPr>
-      <w:bookmarkStart w:id="32" w:name="_Ref482949705"/>
+      <w:bookmarkStart w:id="31" w:name="_Ref482949705"/>
       <w:r>
         <w:rPr>
           <w:color w:val="auto"/>
@@ -12055,7 +11585,7 @@
         </w:rPr>
         <w:fldChar w:fldCharType="end"/>
       </w:r>
-      <w:bookmarkEnd w:id="32"/>
+      <w:bookmarkEnd w:id="31"/>
       <w:r>
         <w:rPr>
           <w:color w:val="auto"/>
@@ -12192,15 +11722,7 @@
               <w:t>Object</w:t>
             </w:r>
             <w:r>
-              <w:t xml:space="preserve"> columns. You will complete the </w:t>
-            </w:r>
-            <w:proofErr w:type="spellStart"/>
-            <w:r>
-              <w:t>ObjectType</w:t>
-            </w:r>
-            <w:proofErr w:type="spellEnd"/>
-            <w:r>
-              <w:t xml:space="preserve"> column later.</w:t>
+              <w:t xml:space="preserve"> columns. You will complete the ObjectType column later.</w:t>
             </w:r>
           </w:p>
         </w:tc>
@@ -12249,14 +11771,12 @@
       <w:r>
         <w:t xml:space="preserve">the </w:t>
       </w:r>
-      <w:proofErr w:type="spellStart"/>
       <w:r>
         <w:rPr>
           <w:b/>
         </w:rPr>
         <w:t>ObjectType</w:t>
       </w:r>
-      <w:proofErr w:type="spellEnd"/>
       <w:r>
         <w:t xml:space="preserve"> for the Object in each Subject --Predicate --&gt; Object relation.</w:t>
       </w:r>
@@ -12273,16 +11793,11 @@
         <w:t>s</w:t>
       </w:r>
       <w:r>
-        <w:t xml:space="preserve"> only three </w:t>
-      </w:r>
-      <w:proofErr w:type="spellStart"/>
-      <w:r>
-        <w:t>ObjectType</w:t>
+        <w:t xml:space="preserve"> only three ObjectType</w:t>
       </w:r>
       <w:r>
         <w:t>s</w:t>
       </w:r>
-      <w:proofErr w:type="spellEnd"/>
       <w:r>
         <w:t>:</w:t>
       </w:r>
@@ -12320,7 +11835,6 @@
                 <w:color w:val="00B050"/>
               </w:rPr>
             </w:pPr>
-            <w:proofErr w:type="spellStart"/>
             <w:r>
               <w:rPr>
                 <w:b/>
@@ -12328,7 +11842,6 @@
               </w:rPr>
               <w:t>uri</w:t>
             </w:r>
-            <w:proofErr w:type="spellEnd"/>
           </w:p>
         </w:tc>
         <w:tc>
@@ -12539,7 +12052,6 @@
             <w:r>
               <w:t xml:space="preserve">, </w:t>
             </w:r>
-            <w:proofErr w:type="spellStart"/>
             <w:r>
               <w:rPr>
                 <w:b/>
@@ -12547,11 +12059,9 @@
               </w:rPr>
               <w:t>int</w:t>
             </w:r>
-            <w:proofErr w:type="spellEnd"/>
             <w:r>
               <w:t xml:space="preserve">, and </w:t>
             </w:r>
-            <w:proofErr w:type="spellStart"/>
             <w:r>
               <w:rPr>
                 <w:b/>
@@ -12559,7 +12069,6 @@
               </w:rPr>
               <w:t>uri</w:t>
             </w:r>
-            <w:proofErr w:type="spellEnd"/>
             <w:r>
               <w:t xml:space="preserve"> types for simplicity. </w:t>
             </w:r>
@@ -12610,15 +12119,7 @@
               <w:ind w:left="0"/>
             </w:pPr>
             <w:r>
-              <w:t xml:space="preserve">Ask the instructor for assistance if you are unsure which </w:t>
-            </w:r>
-            <w:proofErr w:type="spellStart"/>
-            <w:r>
-              <w:t>ObjectType</w:t>
-            </w:r>
-            <w:proofErr w:type="spellEnd"/>
-            <w:r>
-              <w:t xml:space="preserve"> should be as</w:t>
+              <w:t>Ask the instructor for assistance if you are unsure which ObjectType should be as</w:t>
             </w:r>
             <w:r>
               <w:t>signed to a node in your model.</w:t>
@@ -12672,7 +12173,7 @@
         <w:spacing w:before="120"/>
         <w:ind w:left="0" w:firstLine="0"/>
       </w:pPr>
-      <w:bookmarkStart w:id="33" w:name="_Toc485808301"/>
+      <w:bookmarkStart w:id="32" w:name="_Toc485808301"/>
       <w:r>
         <w:lastRenderedPageBreak/>
         <w:t xml:space="preserve">Create </w:t>
@@ -12683,19 +12184,11 @@
       <w:r>
         <w:t>(TTL) File</w:t>
       </w:r>
-      <w:bookmarkEnd w:id="33"/>
-    </w:p>
-    <w:p>
-      <w:r>
-        <w:t xml:space="preserve">An R script is used to convert the spreadsheet data into RDF and save the result in a file with </w:t>
-      </w:r>
-      <w:proofErr w:type="gramStart"/>
-      <w:r>
-        <w:t>a .TTL</w:t>
-      </w:r>
-      <w:proofErr w:type="gramEnd"/>
-      <w:r>
-        <w:t xml:space="preserve"> extension (N3 Turtle serialization).</w:t>
+      <w:bookmarkEnd w:id="32"/>
+    </w:p>
+    <w:p>
+      <w:r>
+        <w:t>An R script is used to convert the spreadsheet data into RDF and save the result in a file with a .TTL extension (N3 Turtle serialization).</w:t>
       </w:r>
     </w:p>
     <w:p>
@@ -12710,7 +12203,6 @@
       <w:r>
         <w:t xml:space="preserve">Use Windows Explorer to navigate to the folder </w:t>
       </w:r>
-      <w:proofErr w:type="gramStart"/>
       <w:r>
         <w:rPr>
           <w:b/>
@@ -12724,13 +12216,8 @@
         <w:t>\r</w:t>
       </w:r>
       <w:r>
-        <w:t xml:space="preserve"> ,</w:t>
-      </w:r>
-      <w:proofErr w:type="gramEnd"/>
-      <w:r>
-        <w:t xml:space="preserve"> then double click on the file </w:t>
-      </w:r>
-      <w:proofErr w:type="spellStart"/>
+        <w:t xml:space="preserve"> , then double click on the file </w:t>
+      </w:r>
       <w:r>
         <w:rPr>
           <w:b/>
@@ -12743,7 +12230,6 @@
         </w:rPr>
         <w:t>preadsheet.R</w:t>
       </w:r>
-      <w:proofErr w:type="spellEnd"/>
       <w:r>
         <w:t xml:space="preserve"> to open it into RStudio.</w:t>
       </w:r>
@@ -13060,15 +12546,7 @@
         <w:t>file to open it into Notepad++.</w:t>
       </w:r>
       <w:r>
-        <w:t xml:space="preserve">  The file will appear </w:t>
-      </w:r>
-      <w:proofErr w:type="gramStart"/>
-      <w:r>
-        <w:t>similar to</w:t>
-      </w:r>
-      <w:proofErr w:type="gramEnd"/>
-      <w:r>
-        <w:t>:</w:t>
+        <w:t xml:space="preserve">  The file will appear similar to:</w:t>
       </w:r>
     </w:p>
     <w:p>
@@ -13128,42 +12606,8 @@
                 <w:sz w:val="20"/>
                 <w:szCs w:val="20"/>
               </w:rPr>
-              <w:t xml:space="preserve">@prefix </w:t>
-            </w:r>
-            <w:proofErr w:type="spellStart"/>
-            <w:r>
-              <w:rPr>
-                <w:rFonts w:ascii="Courier New" w:hAnsi="Courier New" w:cs="Courier New"/>
-                <w:b/>
-                <w:color w:val="auto"/>
-                <w:sz w:val="20"/>
-                <w:szCs w:val="20"/>
-              </w:rPr>
-              <w:t>rdf</w:t>
-            </w:r>
-            <w:proofErr w:type="spellEnd"/>
-            <w:r>
-              <w:rPr>
-                <w:rFonts w:ascii="Courier New" w:hAnsi="Courier New" w:cs="Courier New"/>
-                <w:b/>
-                <w:color w:val="auto"/>
-                <w:sz w:val="20"/>
-                <w:szCs w:val="20"/>
-              </w:rPr>
-              <w:t>: &lt;http://www.w3.org/1999/02/22-rdf-syntax-ns#</w:t>
-            </w:r>
-            <w:proofErr w:type="gramStart"/>
-            <w:r>
-              <w:rPr>
-                <w:rFonts w:ascii="Courier New" w:hAnsi="Courier New" w:cs="Courier New"/>
-                <w:b/>
-                <w:color w:val="auto"/>
-                <w:sz w:val="20"/>
-                <w:szCs w:val="20"/>
-              </w:rPr>
-              <w:t>&gt; .</w:t>
-            </w:r>
-            <w:proofErr w:type="gramEnd"/>
+              <w:t>@prefix rdf: &lt;http://www.w3.org/1999/02/22-rdf-syntax-ns#&gt; .</w:t>
+            </w:r>
           </w:p>
           <w:p>
             <w:pPr>
@@ -13185,42 +12629,8 @@
                 <w:sz w:val="20"/>
                 <w:szCs w:val="20"/>
               </w:rPr>
-              <w:t xml:space="preserve">@prefix </w:t>
-            </w:r>
-            <w:proofErr w:type="spellStart"/>
-            <w:r>
-              <w:rPr>
-                <w:rFonts w:ascii="Courier New" w:hAnsi="Courier New" w:cs="Courier New"/>
-                <w:b/>
-                <w:color w:val="auto"/>
-                <w:sz w:val="20"/>
-                <w:szCs w:val="20"/>
-              </w:rPr>
-              <w:t>phuse</w:t>
-            </w:r>
-            <w:proofErr w:type="spellEnd"/>
-            <w:r>
-              <w:rPr>
-                <w:rFonts w:ascii="Courier New" w:hAnsi="Courier New" w:cs="Courier New"/>
-                <w:b/>
-                <w:color w:val="auto"/>
-                <w:sz w:val="20"/>
-                <w:szCs w:val="20"/>
-              </w:rPr>
-              <w:t>: &lt;http://www.example.org/phuse/workshop/</w:t>
-            </w:r>
-            <w:proofErr w:type="gramStart"/>
-            <w:r>
-              <w:rPr>
-                <w:rFonts w:ascii="Courier New" w:hAnsi="Courier New" w:cs="Courier New"/>
-                <w:b/>
-                <w:color w:val="auto"/>
-                <w:sz w:val="20"/>
-                <w:szCs w:val="20"/>
-              </w:rPr>
-              <w:t>&gt; .</w:t>
-            </w:r>
-            <w:proofErr w:type="gramEnd"/>
+              <w:t>@prefix phuse: &lt;http://www.example.org/phuse/workshop/&gt; .</w:t>
+            </w:r>
           </w:p>
           <w:p>
             <w:pPr>
@@ -13242,42 +12652,8 @@
                 <w:sz w:val="20"/>
                 <w:szCs w:val="20"/>
               </w:rPr>
-              <w:t xml:space="preserve">@prefix </w:t>
-            </w:r>
-            <w:proofErr w:type="spellStart"/>
-            <w:r>
-              <w:rPr>
-                <w:rFonts w:ascii="Courier New" w:hAnsi="Courier New" w:cs="Courier New"/>
-                <w:b/>
-                <w:color w:val="auto"/>
-                <w:sz w:val="20"/>
-                <w:szCs w:val="20"/>
-              </w:rPr>
-              <w:t>xsd</w:t>
-            </w:r>
-            <w:proofErr w:type="spellEnd"/>
-            <w:r>
-              <w:rPr>
-                <w:rFonts w:ascii="Courier New" w:hAnsi="Courier New" w:cs="Courier New"/>
-                <w:b/>
-                <w:color w:val="auto"/>
-                <w:sz w:val="20"/>
-                <w:szCs w:val="20"/>
-              </w:rPr>
-              <w:t>: &lt;http://www.w3.org/2001/XMLSchema#</w:t>
-            </w:r>
-            <w:proofErr w:type="gramStart"/>
-            <w:r>
-              <w:rPr>
-                <w:rFonts w:ascii="Courier New" w:hAnsi="Courier New" w:cs="Courier New"/>
-                <w:b/>
-                <w:color w:val="auto"/>
-                <w:sz w:val="20"/>
-                <w:szCs w:val="20"/>
-              </w:rPr>
-              <w:t>&gt; .</w:t>
-            </w:r>
-            <w:proofErr w:type="gramEnd"/>
+              <w:t>@prefix xsd: &lt;http://www.w3.org/2001/XMLSchema#&gt; .</w:t>
+            </w:r>
           </w:p>
           <w:p>
             <w:pPr>
@@ -13304,7 +12680,6 @@
                 <w:szCs w:val="20"/>
               </w:rPr>
             </w:pPr>
-            <w:proofErr w:type="gramStart"/>
             <w:r>
               <w:rPr>
                 <w:rFonts w:ascii="Courier New" w:hAnsi="Courier New" w:cs="Courier New"/>
@@ -13323,18 +12698,7 @@
                 <w:sz w:val="20"/>
                 <w:szCs w:val="20"/>
               </w:rPr>
-              <w:t>Person</w:t>
-            </w:r>
-            <w:proofErr w:type="gramEnd"/>
-            <w:r>
-              <w:rPr>
-                <w:rFonts w:ascii="Courier New" w:hAnsi="Courier New" w:cs="Courier New"/>
-                <w:b/>
-                <w:color w:val="C00000"/>
-                <w:sz w:val="20"/>
-                <w:szCs w:val="20"/>
-              </w:rPr>
-              <w:t>1</w:t>
+              <w:t>Person1</w:t>
             </w:r>
           </w:p>
           <w:p>
@@ -13357,31 +12721,7 @@
                 <w:sz w:val="20"/>
                 <w:szCs w:val="20"/>
               </w:rPr>
-              <w:t xml:space="preserve">    </w:t>
-            </w:r>
-            <w:proofErr w:type="spellStart"/>
-            <w:proofErr w:type="gramStart"/>
-            <w:r>
-              <w:rPr>
-                <w:rFonts w:ascii="Courier New" w:hAnsi="Courier New" w:cs="Courier New"/>
-                <w:b/>
-                <w:color w:val="auto"/>
-                <w:sz w:val="20"/>
-                <w:szCs w:val="20"/>
-              </w:rPr>
-              <w:t>phuse:hasAge</w:t>
-            </w:r>
-            <w:proofErr w:type="spellEnd"/>
-            <w:proofErr w:type="gramEnd"/>
-            <w:r>
-              <w:rPr>
-                <w:rFonts w:ascii="Courier New" w:hAnsi="Courier New" w:cs="Courier New"/>
-                <w:b/>
-                <w:color w:val="auto"/>
-                <w:sz w:val="20"/>
-                <w:szCs w:val="20"/>
-              </w:rPr>
-              <w:t xml:space="preserve"> </w:t>
+              <w:t xml:space="preserve">    phuse:hasAge </w:t>
             </w:r>
             <w:r>
               <w:rPr>
@@ -13391,20 +12731,8 @@
                 <w:sz w:val="20"/>
                 <w:szCs w:val="20"/>
               </w:rPr>
-              <w:t>"32"^^</w:t>
-            </w:r>
-            <w:proofErr w:type="spellStart"/>
-            <w:r>
-              <w:rPr>
-                <w:rFonts w:ascii="Courier New" w:hAnsi="Courier New" w:cs="Courier New"/>
-                <w:b/>
-                <w:color w:val="0000FF"/>
-                <w:sz w:val="20"/>
-                <w:szCs w:val="20"/>
-              </w:rPr>
-              <w:t>xsd:int</w:t>
-            </w:r>
-            <w:proofErr w:type="spellEnd"/>
+              <w:t>"32"^^xsd:int</w:t>
+            </w:r>
             <w:r>
               <w:rPr>
                 <w:rFonts w:ascii="Courier New" w:hAnsi="Courier New" w:cs="Courier New"/>
@@ -13436,31 +12764,7 @@
                 <w:sz w:val="20"/>
                 <w:szCs w:val="20"/>
               </w:rPr>
-              <w:t xml:space="preserve">    </w:t>
-            </w:r>
-            <w:proofErr w:type="spellStart"/>
-            <w:proofErr w:type="gramStart"/>
-            <w:r>
-              <w:rPr>
-                <w:rFonts w:ascii="Courier New" w:hAnsi="Courier New" w:cs="Courier New"/>
-                <w:b/>
-                <w:color w:val="auto"/>
-                <w:sz w:val="20"/>
-                <w:szCs w:val="20"/>
-              </w:rPr>
-              <w:t>phuse:hasFirstName</w:t>
-            </w:r>
-            <w:proofErr w:type="spellEnd"/>
-            <w:proofErr w:type="gramEnd"/>
-            <w:r>
-              <w:rPr>
-                <w:rFonts w:ascii="Courier New" w:hAnsi="Courier New" w:cs="Courier New"/>
-                <w:b/>
-                <w:color w:val="auto"/>
-                <w:sz w:val="20"/>
-                <w:szCs w:val="20"/>
-              </w:rPr>
-              <w:t xml:space="preserve"> </w:t>
+              <w:t xml:space="preserve">    phuse:hasFirstName </w:t>
             </w:r>
             <w:r>
               <w:rPr>
@@ -13470,29 +12774,7 @@
                 <w:sz w:val="20"/>
                 <w:szCs w:val="20"/>
               </w:rPr>
-              <w:t>"Bob"^^</w:t>
-            </w:r>
-            <w:proofErr w:type="spellStart"/>
-            <w:r>
-              <w:rPr>
-                <w:rFonts w:ascii="Courier New" w:hAnsi="Courier New" w:cs="Courier New"/>
-                <w:b/>
-                <w:color w:val="00B050"/>
-                <w:sz w:val="20"/>
-                <w:szCs w:val="20"/>
-              </w:rPr>
-              <w:t>xsd:string</w:t>
-            </w:r>
-            <w:proofErr w:type="spellEnd"/>
-            <w:r>
-              <w:rPr>
-                <w:rFonts w:ascii="Courier New" w:hAnsi="Courier New" w:cs="Courier New"/>
-                <w:b/>
-                <w:color w:val="00B050"/>
-                <w:sz w:val="20"/>
-                <w:szCs w:val="20"/>
-              </w:rPr>
-              <w:t xml:space="preserve"> ;</w:t>
+              <w:t>"Bob"^^xsd:string ;</w:t>
             </w:r>
           </w:p>
           <w:p>
@@ -13515,31 +12797,7 @@
                 <w:sz w:val="20"/>
                 <w:szCs w:val="20"/>
               </w:rPr>
-              <w:t xml:space="preserve">    </w:t>
-            </w:r>
-            <w:proofErr w:type="spellStart"/>
-            <w:proofErr w:type="gramStart"/>
-            <w:r>
-              <w:rPr>
-                <w:rFonts w:ascii="Courier New" w:hAnsi="Courier New" w:cs="Courier New"/>
-                <w:b/>
-                <w:color w:val="auto"/>
-                <w:sz w:val="20"/>
-                <w:szCs w:val="20"/>
-              </w:rPr>
-              <w:t>phuse:hasTreatment</w:t>
-            </w:r>
-            <w:proofErr w:type="spellEnd"/>
-            <w:proofErr w:type="gramEnd"/>
-            <w:r>
-              <w:rPr>
-                <w:rFonts w:ascii="Courier New" w:hAnsi="Courier New" w:cs="Courier New"/>
-                <w:b/>
-                <w:color w:val="auto"/>
-                <w:sz w:val="20"/>
-                <w:szCs w:val="20"/>
-              </w:rPr>
-              <w:t xml:space="preserve"> phuse:</w:t>
+              <w:t xml:space="preserve">    phuse:hasTreatment phuse:</w:t>
             </w:r>
             <w:r>
               <w:rPr>
@@ -13582,31 +12840,7 @@
                 <w:sz w:val="20"/>
                 <w:szCs w:val="20"/>
               </w:rPr>
-              <w:t xml:space="preserve">    </w:t>
-            </w:r>
-            <w:proofErr w:type="spellStart"/>
-            <w:proofErr w:type="gramStart"/>
-            <w:r>
-              <w:rPr>
-                <w:rFonts w:ascii="Courier New" w:hAnsi="Courier New" w:cs="Courier New"/>
-                <w:b/>
-                <w:color w:val="auto"/>
-                <w:sz w:val="20"/>
-                <w:szCs w:val="20"/>
-              </w:rPr>
-              <w:t>phuse:participatesIn</w:t>
-            </w:r>
-            <w:proofErr w:type="spellEnd"/>
-            <w:proofErr w:type="gramEnd"/>
-            <w:r>
-              <w:rPr>
-                <w:rFonts w:ascii="Courier New" w:hAnsi="Courier New" w:cs="Courier New"/>
-                <w:b/>
-                <w:color w:val="auto"/>
-                <w:sz w:val="20"/>
-                <w:szCs w:val="20"/>
-              </w:rPr>
-              <w:t xml:space="preserve"> phuse:</w:t>
+              <w:t xml:space="preserve">    phuse:participatesIn phuse:</w:t>
             </w:r>
             <w:r>
               <w:rPr>
@@ -13654,7 +12888,6 @@
                 <w:szCs w:val="20"/>
               </w:rPr>
             </w:pPr>
-            <w:proofErr w:type="gramStart"/>
             <w:r>
               <w:rPr>
                 <w:rFonts w:ascii="Courier New" w:hAnsi="Courier New" w:cs="Courier New"/>
@@ -13673,18 +12906,7 @@
                 <w:sz w:val="20"/>
                 <w:szCs w:val="20"/>
               </w:rPr>
-              <w:t>Study</w:t>
-            </w:r>
-            <w:proofErr w:type="gramEnd"/>
-            <w:r>
-              <w:rPr>
-                <w:rFonts w:ascii="Courier New" w:hAnsi="Courier New" w:cs="Courier New"/>
-                <w:b/>
-                <w:color w:val="C00000"/>
-                <w:sz w:val="20"/>
-                <w:szCs w:val="20"/>
-              </w:rPr>
-              <w:t>1</w:t>
+              <w:t>Study1</w:t>
             </w:r>
           </w:p>
           <w:p>
@@ -13707,31 +12929,7 @@
                 <w:sz w:val="20"/>
                 <w:szCs w:val="20"/>
               </w:rPr>
-              <w:t xml:space="preserve">    </w:t>
-            </w:r>
-            <w:proofErr w:type="spellStart"/>
-            <w:proofErr w:type="gramStart"/>
-            <w:r>
-              <w:rPr>
-                <w:rFonts w:ascii="Courier New" w:hAnsi="Courier New" w:cs="Courier New"/>
-                <w:b/>
-                <w:color w:val="auto"/>
-                <w:sz w:val="20"/>
-                <w:szCs w:val="20"/>
-              </w:rPr>
-              <w:t>phuse:hasTitle</w:t>
-            </w:r>
-            <w:proofErr w:type="spellEnd"/>
-            <w:proofErr w:type="gramEnd"/>
-            <w:r>
-              <w:rPr>
-                <w:rFonts w:ascii="Courier New" w:hAnsi="Courier New" w:cs="Courier New"/>
-                <w:b/>
-                <w:color w:val="auto"/>
-                <w:sz w:val="20"/>
-                <w:szCs w:val="20"/>
-              </w:rPr>
-              <w:t xml:space="preserve"> </w:t>
+              <w:t xml:space="preserve">    phuse:hasTitle </w:t>
             </w:r>
             <w:r>
               <w:rPr>
@@ -13741,29 +12939,7 @@
                 <w:sz w:val="20"/>
                 <w:szCs w:val="20"/>
               </w:rPr>
-              <w:t>"Phase 2 Double-blind study of Serum 114"^^</w:t>
-            </w:r>
-            <w:proofErr w:type="spellStart"/>
-            <w:r>
-              <w:rPr>
-                <w:rFonts w:ascii="Courier New" w:hAnsi="Courier New" w:cs="Courier New"/>
-                <w:b/>
-                <w:color w:val="00B050"/>
-                <w:sz w:val="20"/>
-                <w:szCs w:val="20"/>
-              </w:rPr>
-              <w:t>xsd:string</w:t>
-            </w:r>
-            <w:proofErr w:type="spellEnd"/>
-            <w:r>
-              <w:rPr>
-                <w:rFonts w:ascii="Courier New" w:hAnsi="Courier New" w:cs="Courier New"/>
-                <w:b/>
-                <w:color w:val="00B050"/>
-                <w:sz w:val="20"/>
-                <w:szCs w:val="20"/>
-              </w:rPr>
-              <w:t xml:space="preserve"> </w:t>
+              <w:t xml:space="preserve">"Phase 2 Double-blind study of Serum 114"^^xsd:string </w:t>
             </w:r>
             <w:r>
               <w:rPr>
@@ -13796,31 +12972,7 @@
                 <w:sz w:val="20"/>
                 <w:szCs w:val="20"/>
               </w:rPr>
-              <w:t xml:space="preserve">    </w:t>
-            </w:r>
-            <w:proofErr w:type="spellStart"/>
-            <w:proofErr w:type="gramStart"/>
-            <w:r>
-              <w:rPr>
-                <w:rFonts w:ascii="Courier New" w:hAnsi="Courier New" w:cs="Courier New"/>
-                <w:b/>
-                <w:color w:val="auto"/>
-                <w:sz w:val="20"/>
-                <w:szCs w:val="20"/>
-              </w:rPr>
-              <w:t>phuse:hasTreatmentArm</w:t>
-            </w:r>
-            <w:proofErr w:type="spellEnd"/>
-            <w:proofErr w:type="gramEnd"/>
-            <w:r>
-              <w:rPr>
-                <w:rFonts w:ascii="Courier New" w:hAnsi="Courier New" w:cs="Courier New"/>
-                <w:b/>
-                <w:color w:val="auto"/>
-                <w:sz w:val="20"/>
-                <w:szCs w:val="20"/>
-              </w:rPr>
-              <w:t xml:space="preserve"> phuse:</w:t>
+              <w:t xml:space="preserve">    phuse:hasTreatmentArm phuse:</w:t>
             </w:r>
             <w:r>
               <w:rPr>
@@ -13868,7 +13020,6 @@
                 <w:szCs w:val="20"/>
               </w:rPr>
             </w:pPr>
-            <w:proofErr w:type="gramStart"/>
             <w:r>
               <w:rPr>
                 <w:rFonts w:ascii="Courier New" w:hAnsi="Courier New" w:cs="Courier New"/>
@@ -13887,18 +13038,7 @@
                 <w:sz w:val="20"/>
                 <w:szCs w:val="20"/>
               </w:rPr>
-              <w:t>Treat</w:t>
-            </w:r>
-            <w:proofErr w:type="gramEnd"/>
-            <w:r>
-              <w:rPr>
-                <w:rFonts w:ascii="Courier New" w:hAnsi="Courier New" w:cs="Courier New"/>
-                <w:b/>
-                <w:color w:val="C00000"/>
-                <w:sz w:val="20"/>
-                <w:szCs w:val="20"/>
-              </w:rPr>
-              <w:t>1</w:t>
+              <w:t>Treat1</w:t>
             </w:r>
           </w:p>
           <w:p>
@@ -13921,31 +13061,7 @@
                 <w:sz w:val="20"/>
                 <w:szCs w:val="20"/>
               </w:rPr>
-              <w:t xml:space="preserve">    </w:t>
-            </w:r>
-            <w:proofErr w:type="spellStart"/>
-            <w:proofErr w:type="gramStart"/>
-            <w:r>
-              <w:rPr>
-                <w:rFonts w:ascii="Courier New" w:hAnsi="Courier New" w:cs="Courier New"/>
-                <w:b/>
-                <w:color w:val="auto"/>
-                <w:sz w:val="20"/>
-                <w:szCs w:val="20"/>
-              </w:rPr>
-              <w:t>phuse:hasDescription</w:t>
-            </w:r>
-            <w:proofErr w:type="spellEnd"/>
-            <w:proofErr w:type="gramEnd"/>
-            <w:r>
-              <w:rPr>
-                <w:rFonts w:ascii="Courier New" w:hAnsi="Courier New" w:cs="Courier New"/>
-                <w:b/>
-                <w:color w:val="auto"/>
-                <w:sz w:val="20"/>
-                <w:szCs w:val="20"/>
-              </w:rPr>
-              <w:t xml:space="preserve"> </w:t>
+              <w:t xml:space="preserve">    phuse:hasDescription </w:t>
             </w:r>
             <w:r>
               <w:rPr>
@@ -13955,29 +13071,7 @@
                 <w:sz w:val="20"/>
                 <w:szCs w:val="20"/>
               </w:rPr>
-              <w:t>"Sugar Water"^^</w:t>
-            </w:r>
-            <w:proofErr w:type="spellStart"/>
-            <w:r>
-              <w:rPr>
-                <w:rFonts w:ascii="Courier New" w:hAnsi="Courier New" w:cs="Courier New"/>
-                <w:b/>
-                <w:color w:val="00B050"/>
-                <w:sz w:val="20"/>
-                <w:szCs w:val="20"/>
-              </w:rPr>
-              <w:t>xsd:string</w:t>
-            </w:r>
-            <w:proofErr w:type="spellEnd"/>
-            <w:r>
-              <w:rPr>
-                <w:rFonts w:ascii="Courier New" w:hAnsi="Courier New" w:cs="Courier New"/>
-                <w:b/>
-                <w:color w:val="00B050"/>
-                <w:sz w:val="20"/>
-                <w:szCs w:val="20"/>
-              </w:rPr>
-              <w:t xml:space="preserve"> ;</w:t>
+              <w:t>"Sugar Water"^^xsd:string ;</w:t>
             </w:r>
           </w:p>
           <w:p>
@@ -14000,31 +13094,7 @@
                 <w:sz w:val="20"/>
                 <w:szCs w:val="20"/>
               </w:rPr>
-              <w:t xml:space="preserve">    </w:t>
-            </w:r>
-            <w:proofErr w:type="spellStart"/>
-            <w:proofErr w:type="gramStart"/>
-            <w:r>
-              <w:rPr>
-                <w:rFonts w:ascii="Courier New" w:hAnsi="Courier New" w:cs="Courier New"/>
-                <w:b/>
-                <w:color w:val="auto"/>
-                <w:sz w:val="20"/>
-                <w:szCs w:val="20"/>
-              </w:rPr>
-              <w:t>phuse:hasLabel</w:t>
-            </w:r>
-            <w:proofErr w:type="spellEnd"/>
-            <w:proofErr w:type="gramEnd"/>
-            <w:r>
-              <w:rPr>
-                <w:rFonts w:ascii="Courier New" w:hAnsi="Courier New" w:cs="Courier New"/>
-                <w:b/>
-                <w:color w:val="auto"/>
-                <w:sz w:val="20"/>
-                <w:szCs w:val="20"/>
-              </w:rPr>
-              <w:t xml:space="preserve"> </w:t>
+              <w:t xml:space="preserve">    phuse:hasLabel </w:t>
             </w:r>
             <w:r>
               <w:rPr>
@@ -14034,29 +13104,7 @@
                 <w:sz w:val="20"/>
                 <w:szCs w:val="20"/>
               </w:rPr>
-              <w:t>"Placebo"^^</w:t>
-            </w:r>
-            <w:proofErr w:type="spellStart"/>
-            <w:r>
-              <w:rPr>
-                <w:rFonts w:ascii="Courier New" w:hAnsi="Courier New" w:cs="Courier New"/>
-                <w:b/>
-                <w:color w:val="00B050"/>
-                <w:sz w:val="20"/>
-                <w:szCs w:val="20"/>
-              </w:rPr>
-              <w:t>xsd:string</w:t>
-            </w:r>
-            <w:proofErr w:type="spellEnd"/>
-            <w:r>
-              <w:rPr>
-                <w:rFonts w:ascii="Courier New" w:hAnsi="Courier New" w:cs="Courier New"/>
-                <w:b/>
-                <w:color w:val="00B050"/>
-                <w:sz w:val="20"/>
-                <w:szCs w:val="20"/>
-              </w:rPr>
-              <w:t xml:space="preserve"> .</w:t>
+              <w:t>"Placebo"^^xsd:string .</w:t>
             </w:r>
           </w:p>
           <w:p>
@@ -14091,34 +13139,10 @@
         <w:ind w:left="720" w:hanging="360"/>
       </w:pPr>
       <w:r>
-        <w:t xml:space="preserve">Observe how the nodes and relations in the RDF Diagram were translated into the data in the </w:t>
-      </w:r>
-      <w:proofErr w:type="spellStart"/>
-      <w:r>
-        <w:t>RDFModel.TTL</w:t>
-      </w:r>
-      <w:proofErr w:type="spellEnd"/>
-      <w:r>
-        <w:t xml:space="preserve"> file.</w:t>
-      </w:r>
-      <w:r>
-        <w:t xml:space="preserve"> Note the </w:t>
-      </w:r>
-      <w:proofErr w:type="gramStart"/>
-      <w:r>
-        <w:t>S,P</w:t>
-      </w:r>
-      <w:proofErr w:type="gramEnd"/>
-      <w:r>
-        <w:t>,O relations and the representation of URI's, Integer values (</w:t>
-      </w:r>
-      <w:proofErr w:type="spellStart"/>
-      <w:r>
-        <w:t>int</w:t>
-      </w:r>
-      <w:proofErr w:type="spellEnd"/>
-      <w:r>
-        <w:t>), an strings.</w:t>
+        <w:t>Observe how the nodes and relations in the RDF Diagram were translated into the data in the RDFModel.TTL file.</w:t>
+      </w:r>
+      <w:r>
+        <w:t xml:space="preserve"> Note the S,P,O relations and the representation of URI's, Integer values (int), an strings.</w:t>
       </w:r>
     </w:p>
     <w:p>
@@ -14159,7 +13183,7 @@
         <w:spacing w:before="120"/>
         <w:ind w:left="0" w:firstLine="0"/>
       </w:pPr>
-      <w:bookmarkStart w:id="34" w:name="_Toc485808302"/>
+      <w:bookmarkStart w:id="33" w:name="_Toc485808302"/>
       <w:r>
         <w:lastRenderedPageBreak/>
         <w:t xml:space="preserve">Query and </w:t>
@@ -14170,7 +13194,7 @@
       <w:r>
         <w:t>e</w:t>
       </w:r>
-      <w:bookmarkEnd w:id="34"/>
+      <w:bookmarkEnd w:id="33"/>
     </w:p>
     <w:p>
       <w:r>
@@ -14279,14 +13303,12 @@
           </wp:inline>
         </w:drawing>
       </w:r>
-      <w:proofErr w:type="gramStart"/>
       <w:r>
         <w:t xml:space="preserve"> </w:t>
       </w:r>
       <w:r>
         <w:t xml:space="preserve"> .</w:t>
       </w:r>
-      <w:proofErr w:type="gramEnd"/>
     </w:p>
     <w:p>
       <w:pPr>
@@ -14402,11 +13424,7 @@
         <w:t>e</w:t>
       </w:r>
       <w:r>
-        <w:t xml:space="preserve"> to the file </w:t>
-      </w:r>
-      <w:proofErr w:type="gramStart"/>
-      <w:r>
-        <w:t>C:\LinkedDataWorkshop\data\</w:t>
+        <w:t xml:space="preserve"> to the file C:\LinkedDataWorkshop\data\</w:t>
       </w:r>
       <w:r>
         <w:rPr>
@@ -14415,11 +13433,7 @@
         <w:t>RDFModel.TTL</w:t>
       </w:r>
       <w:r>
-        <w:t xml:space="preserve"> .</w:t>
-      </w:r>
-      <w:proofErr w:type="gramEnd"/>
-      <w:r>
-        <w:t xml:space="preserve">   Double-click the file to load it into the app.</w:t>
+        <w:t xml:space="preserve"> .   Double-click the file to load it into the app.</w:t>
       </w:r>
     </w:p>
     <w:p>
@@ -14569,15 +13583,7 @@
         <w:t xml:space="preserve">The graph will </w:t>
       </w:r>
       <w:r>
-        <w:t xml:space="preserve">look </w:t>
-      </w:r>
-      <w:proofErr w:type="gramStart"/>
-      <w:r>
-        <w:t>similar to</w:t>
-      </w:r>
-      <w:proofErr w:type="gramEnd"/>
-      <w:r>
-        <w:t xml:space="preserve"> </w:t>
+        <w:t xml:space="preserve">look similar to </w:t>
       </w:r>
       <w:r>
         <w:rPr>
@@ -14700,7 +13706,7 @@
           <w:szCs w:val="24"/>
         </w:rPr>
       </w:pPr>
-      <w:bookmarkStart w:id="35" w:name="_Ref482951524"/>
+      <w:bookmarkStart w:id="34" w:name="_Ref482951524"/>
       <w:r>
         <w:rPr>
           <w:color w:val="000000" w:themeColor="text1"/>
@@ -14750,7 +13756,7 @@
         </w:rPr>
         <w:fldChar w:fldCharType="end"/>
       </w:r>
-      <w:bookmarkEnd w:id="35"/>
+      <w:bookmarkEnd w:id="34"/>
       <w:r>
         <w:rPr>
           <w:color w:val="000000" w:themeColor="text1"/>
@@ -14961,11 +13967,11 @@
         <w:spacing w:before="120"/>
         <w:ind w:left="0" w:firstLine="0"/>
       </w:pPr>
-      <w:bookmarkStart w:id="36" w:name="_Toc485808303"/>
+      <w:bookmarkStart w:id="35" w:name="_Toc485808303"/>
       <w:r>
         <w:t>Find Study Participants</w:t>
       </w:r>
-      <w:bookmarkEnd w:id="36"/>
+      <w:bookmarkEnd w:id="35"/>
     </w:p>
     <w:p>
       <w:r>
@@ -15022,33 +14028,19 @@
         <w:rPr>
           <w:b/>
         </w:rPr>
-        <w:t>OPTIONAL</w:t>
-      </w:r>
-      <w:proofErr w:type="gramStart"/>
+        <w:t>OPTIONAL:</w:t>
+      </w:r>
       <w:r>
         <w:rPr>
           <w:b/>
         </w:rPr>
-        <w:t>:</w:t>
+        <w:t xml:space="preserve"> </w:t>
       </w:r>
       <w:r>
         <w:rPr>
           <w:b/>
         </w:rPr>
-        <w:t xml:space="preserve"> </w:t>
-      </w:r>
-      <w:r>
-        <w:rPr>
-          <w:b/>
-        </w:rPr>
-        <w:t>.RQ</w:t>
-      </w:r>
-      <w:proofErr w:type="gramEnd"/>
-      <w:r>
-        <w:rPr>
-          <w:b/>
-        </w:rPr>
-        <w:t xml:space="preserve"> Query File </w:t>
+        <w:t xml:space="preserve">.RQ Query File </w:t>
       </w:r>
       <w:r>
         <w:t>and navigate to the file C:\LinkedDataWorkshop\</w:t>
@@ -15194,25 +14186,7 @@
                 <w:sz w:val="20"/>
                 <w:szCs w:val="20"/>
               </w:rPr>
-              <w:t xml:space="preserve">PREFIX </w:t>
-            </w:r>
-            <w:proofErr w:type="spellStart"/>
-            <w:r>
-              <w:rPr>
-                <w:rFonts w:ascii="Courier New" w:hAnsi="Courier New" w:cs="Courier New"/>
-                <w:sz w:val="20"/>
-                <w:szCs w:val="20"/>
-              </w:rPr>
-              <w:t>phuse</w:t>
-            </w:r>
-            <w:proofErr w:type="spellEnd"/>
-            <w:r>
-              <w:rPr>
-                <w:rFonts w:ascii="Courier New" w:hAnsi="Courier New" w:cs="Courier New"/>
-                <w:sz w:val="20"/>
-                <w:szCs w:val="20"/>
-              </w:rPr>
-              <w:t>: &lt;http://www.example.org/phuse/workshop/&gt;</w:t>
+              <w:t>PREFIX phuse: &lt;http://www.example.org/phuse/workshop/&gt;</w:t>
             </w:r>
           </w:p>
           <w:p>
@@ -15223,23 +14197,13 @@
                 <w:szCs w:val="20"/>
               </w:rPr>
             </w:pPr>
-            <w:proofErr w:type="gramStart"/>
             <w:r>
               <w:rPr>
                 <w:rFonts w:ascii="Courier New" w:hAnsi="Courier New" w:cs="Courier New"/>
                 <w:sz w:val="20"/>
                 <w:szCs w:val="20"/>
               </w:rPr>
-              <w:t>SELECT ?name</w:t>
-            </w:r>
-            <w:proofErr w:type="gramEnd"/>
-            <w:r>
-              <w:rPr>
-                <w:rFonts w:ascii="Courier New" w:hAnsi="Courier New" w:cs="Courier New"/>
-                <w:sz w:val="20"/>
-                <w:szCs w:val="20"/>
-              </w:rPr>
-              <w:t xml:space="preserve"> </w:t>
+              <w:t xml:space="preserve">SELECT ?name </w:t>
             </w:r>
           </w:p>
           <w:p>
@@ -15273,43 +14237,7 @@
                 <w:sz w:val="20"/>
                 <w:szCs w:val="20"/>
               </w:rPr>
-              <w:t xml:space="preserve">  </w:t>
-            </w:r>
-            <w:proofErr w:type="gramStart"/>
-            <w:r>
-              <w:rPr>
-                <w:rFonts w:ascii="Courier New" w:hAnsi="Courier New" w:cs="Courier New"/>
-                <w:sz w:val="20"/>
-                <w:szCs w:val="20"/>
-              </w:rPr>
-              <w:t>?person</w:t>
-            </w:r>
-            <w:proofErr w:type="gramEnd"/>
-            <w:r>
-              <w:rPr>
-                <w:rFonts w:ascii="Courier New" w:hAnsi="Courier New" w:cs="Courier New"/>
-                <w:sz w:val="20"/>
-                <w:szCs w:val="20"/>
-              </w:rPr>
-              <w:t xml:space="preserve"> </w:t>
-            </w:r>
-            <w:proofErr w:type="spellStart"/>
-            <w:r>
-              <w:rPr>
-                <w:rFonts w:ascii="Courier New" w:hAnsi="Courier New" w:cs="Courier New"/>
-                <w:sz w:val="20"/>
-                <w:szCs w:val="20"/>
-              </w:rPr>
-              <w:t>phuse:participatesIn</w:t>
-            </w:r>
-            <w:proofErr w:type="spellEnd"/>
-            <w:r>
-              <w:rPr>
-                <w:rFonts w:ascii="Courier New" w:hAnsi="Courier New" w:cs="Courier New"/>
-                <w:sz w:val="20"/>
-                <w:szCs w:val="20"/>
-              </w:rPr>
-              <w:t xml:space="preserve"> phuse:Study1 .</w:t>
+              <w:t xml:space="preserve">  ?person phuse:participatesIn phuse:Study1 .</w:t>
             </w:r>
           </w:p>
           <w:p>
@@ -15326,43 +14254,7 @@
                 <w:sz w:val="20"/>
                 <w:szCs w:val="20"/>
               </w:rPr>
-              <w:t xml:space="preserve">  </w:t>
-            </w:r>
-            <w:proofErr w:type="gramStart"/>
-            <w:r>
-              <w:rPr>
-                <w:rFonts w:ascii="Courier New" w:hAnsi="Courier New" w:cs="Courier New"/>
-                <w:sz w:val="20"/>
-                <w:szCs w:val="20"/>
-              </w:rPr>
-              <w:t>?person</w:t>
-            </w:r>
-            <w:proofErr w:type="gramEnd"/>
-            <w:r>
-              <w:rPr>
-                <w:rFonts w:ascii="Courier New" w:hAnsi="Courier New" w:cs="Courier New"/>
-                <w:sz w:val="20"/>
-                <w:szCs w:val="20"/>
-              </w:rPr>
-              <w:t xml:space="preserve"> </w:t>
-            </w:r>
-            <w:proofErr w:type="spellStart"/>
-            <w:r>
-              <w:rPr>
-                <w:rFonts w:ascii="Courier New" w:hAnsi="Courier New" w:cs="Courier New"/>
-                <w:sz w:val="20"/>
-                <w:szCs w:val="20"/>
-              </w:rPr>
-              <w:t>phuse:hasFirstName</w:t>
-            </w:r>
-            <w:proofErr w:type="spellEnd"/>
-            <w:r>
-              <w:rPr>
-                <w:rFonts w:ascii="Courier New" w:hAnsi="Courier New" w:cs="Courier New"/>
-                <w:sz w:val="20"/>
-                <w:szCs w:val="20"/>
-              </w:rPr>
-              <w:t xml:space="preserve"> ?name .</w:t>
+              <w:t xml:space="preserve">  ?person phuse:hasFirstName ?name .</w:t>
             </w:r>
           </w:p>
           <w:p>
@@ -15475,17 +14367,7 @@
               <w:t xml:space="preserve">results </w:t>
             </w:r>
             <w:r>
-              <w:t xml:space="preserve">to be returned in </w:t>
-            </w:r>
-            <w:proofErr w:type="spellStart"/>
-            <w:proofErr w:type="gramStart"/>
-            <w:r>
-              <w:t>the?s</w:t>
-            </w:r>
-            <w:proofErr w:type="spellEnd"/>
-            <w:proofErr w:type="gramEnd"/>
-            <w:r>
-              <w:t xml:space="preserve">, ?p, ?o format in order to visualize the </w:t>
+              <w:t xml:space="preserve">to be returned in the?s, ?p, ?o format in order to visualize the </w:t>
             </w:r>
             <w:r>
               <w:t>Subject-</w:t>
@@ -15533,14 +14415,8 @@
               <w:t xml:space="preserve">accommodate single nodes or SPARQL results </w:t>
             </w:r>
             <w:r>
-              <w:t xml:space="preserve">that return anything other </w:t>
-            </w:r>
-            <w:proofErr w:type="gramStart"/>
-            <w:r>
-              <w:t>than ?</w:t>
-            </w:r>
-            <w:proofErr w:type="spellStart"/>
-            <w:proofErr w:type="gramEnd"/>
+              <w:t>that return anything other than ?</w:t>
+            </w:r>
             <w:r>
               <w:t>s,</w:t>
             </w:r>
@@ -15548,11 +14424,7 @@
               <w:t>?</w:t>
             </w:r>
             <w:r>
-              <w:t>p</w:t>
-            </w:r>
-            <w:proofErr w:type="spellEnd"/>
-            <w:r>
-              <w:t xml:space="preserve">, </w:t>
+              <w:t xml:space="preserve">p, </w:t>
             </w:r>
             <w:r>
               <w:t>?</w:t>
@@ -15635,14 +14507,14 @@
           <w:b w:val="0"/>
         </w:rPr>
       </w:pPr>
-      <w:bookmarkStart w:id="37" w:name="_Toc485808304"/>
+      <w:bookmarkStart w:id="36" w:name="_Toc485808304"/>
       <w:r>
         <w:t>Treatment for Specified Patient</w:t>
       </w:r>
       <w:r>
         <w:t>: Graph</w:t>
       </w:r>
-      <w:bookmarkEnd w:id="37"/>
+      <w:bookmarkEnd w:id="36"/>
     </w:p>
     <w:p>
       <w:r>
@@ -15651,13 +14523,8 @@
         </w:rPr>
         <w:t>D</w:t>
       </w:r>
-      <w:proofErr w:type="spellStart"/>
-      <w:r>
-        <w:t>etermine</w:t>
-      </w:r>
-      <w:proofErr w:type="spellEnd"/>
-      <w:r>
-        <w:t xml:space="preserve"> the treatment Bob received in </w:t>
+      <w:r>
+        <w:t xml:space="preserve">etermine the treatment Bob received in </w:t>
       </w:r>
       <w:r>
         <w:t>S</w:t>
@@ -15697,33 +14564,19 @@
         <w:rPr>
           <w:b/>
         </w:rPr>
-        <w:t>OPTIONAL</w:t>
-      </w:r>
-      <w:proofErr w:type="gramStart"/>
+        <w:t>OPTIONAL:</w:t>
+      </w:r>
       <w:r>
         <w:rPr>
           <w:b/>
         </w:rPr>
-        <w:t>:</w:t>
+        <w:t xml:space="preserve"> </w:t>
       </w:r>
       <w:r>
         <w:rPr>
           <w:b/>
         </w:rPr>
-        <w:t xml:space="preserve"> </w:t>
-      </w:r>
-      <w:r>
-        <w:rPr>
-          <w:b/>
-        </w:rPr>
-        <w:t>.RQ</w:t>
-      </w:r>
-      <w:proofErr w:type="gramEnd"/>
-      <w:r>
-        <w:rPr>
-          <w:b/>
-        </w:rPr>
-        <w:t xml:space="preserve"> Query File</w:t>
+        <w:t>.RQ Query File</w:t>
       </w:r>
       <w:r>
         <w:t xml:space="preserve">  to l</w:t>
@@ -15785,15 +14638,7 @@
         <w:t xml:space="preserve"> tab. </w:t>
       </w:r>
       <w:r>
-        <w:t xml:space="preserve">The query contains a number of BIND statements to provide </w:t>
-      </w:r>
-      <w:proofErr w:type="gramStart"/>
-      <w:r>
-        <w:t>the ?s</w:t>
-      </w:r>
-      <w:proofErr w:type="gramEnd"/>
-      <w:r>
-        <w:t xml:space="preserve">, ?p, ?o result </w:t>
+        <w:t xml:space="preserve">The query contains a number of BIND statements to provide the ?s, ?p, ?o result </w:t>
       </w:r>
       <w:r>
         <w:t xml:space="preserve">required to </w:t>
@@ -15924,25 +14769,7 @@
                 <w:sz w:val="20"/>
                 <w:szCs w:val="20"/>
               </w:rPr>
-              <w:t xml:space="preserve"># Two queries to get different parts of the graph returned as </w:t>
-            </w:r>
-            <w:proofErr w:type="gramStart"/>
-            <w:r>
-              <w:rPr>
-                <w:rFonts w:ascii="Courier New" w:hAnsi="Courier New" w:cs="Courier New"/>
-                <w:sz w:val="20"/>
-                <w:szCs w:val="20"/>
-              </w:rPr>
-              <w:t>s,p</w:t>
-            </w:r>
-            <w:proofErr w:type="gramEnd"/>
-            <w:r>
-              <w:rPr>
-                <w:rFonts w:ascii="Courier New" w:hAnsi="Courier New" w:cs="Courier New"/>
-                <w:sz w:val="20"/>
-                <w:szCs w:val="20"/>
-              </w:rPr>
-              <w:t>,o</w:t>
+              <w:t># Two queries to get different parts of the graph returned as s,p,o</w:t>
             </w:r>
           </w:p>
           <w:p>
@@ -15987,23 +14814,13 @@
                 <w:szCs w:val="20"/>
               </w:rPr>
             </w:pPr>
-            <w:proofErr w:type="gramStart"/>
             <w:r>
               <w:rPr>
                 <w:rFonts w:ascii="Courier New" w:hAnsi="Courier New" w:cs="Courier New"/>
                 <w:sz w:val="20"/>
                 <w:szCs w:val="20"/>
               </w:rPr>
-              <w:t>SELECT ?s</w:t>
-            </w:r>
-            <w:proofErr w:type="gramEnd"/>
-            <w:r>
-              <w:rPr>
-                <w:rFonts w:ascii="Courier New" w:hAnsi="Courier New" w:cs="Courier New"/>
-                <w:sz w:val="20"/>
-                <w:szCs w:val="20"/>
-              </w:rPr>
-              <w:t xml:space="preserve"> ?p ?o</w:t>
+              <w:t>SELECT ?s ?p ?o</w:t>
             </w:r>
           </w:p>
           <w:p>
@@ -16088,25 +14905,7 @@
                 <w:sz w:val="20"/>
                 <w:szCs w:val="20"/>
               </w:rPr>
-              <w:t xml:space="preserve">      </w:t>
-            </w:r>
-            <w:proofErr w:type="gramStart"/>
-            <w:r>
-              <w:rPr>
-                <w:rFonts w:ascii="Courier New" w:hAnsi="Courier New" w:cs="Courier New"/>
-                <w:sz w:val="20"/>
-                <w:szCs w:val="20"/>
-              </w:rPr>
-              <w:t>?person</w:t>
-            </w:r>
-            <w:proofErr w:type="gramEnd"/>
-            <w:r>
-              <w:rPr>
-                <w:rFonts w:ascii="Courier New" w:hAnsi="Courier New" w:cs="Courier New"/>
-                <w:sz w:val="20"/>
-                <w:szCs w:val="20"/>
-              </w:rPr>
-              <w:t xml:space="preserve"> phuse:hasFirstName "Bob" .</w:t>
+              <w:t xml:space="preserve">      ?person phuse:hasFirstName "Bob" .</w:t>
             </w:r>
           </w:p>
           <w:p>
@@ -16123,25 +14922,7 @@
                 <w:sz w:val="20"/>
                 <w:szCs w:val="20"/>
               </w:rPr>
-              <w:t xml:space="preserve">      BIND </w:t>
-            </w:r>
-            <w:proofErr w:type="gramStart"/>
-            <w:r>
-              <w:rPr>
-                <w:rFonts w:ascii="Courier New" w:hAnsi="Courier New" w:cs="Courier New"/>
-                <w:sz w:val="20"/>
-                <w:szCs w:val="20"/>
-              </w:rPr>
-              <w:t>( ?person</w:t>
-            </w:r>
-            <w:proofErr w:type="gramEnd"/>
-            <w:r>
-              <w:rPr>
-                <w:rFonts w:ascii="Courier New" w:hAnsi="Courier New" w:cs="Courier New"/>
-                <w:sz w:val="20"/>
-                <w:szCs w:val="20"/>
-              </w:rPr>
-              <w:t xml:space="preserve">  as ?s)</w:t>
+              <w:t xml:space="preserve">      BIND ( ?person  as ?s)</w:t>
             </w:r>
           </w:p>
           <w:p>
@@ -16158,25 +14939,7 @@
                 <w:sz w:val="20"/>
                 <w:szCs w:val="20"/>
               </w:rPr>
-              <w:t xml:space="preserve">      BIND </w:t>
-            </w:r>
-            <w:proofErr w:type="gramStart"/>
-            <w:r>
-              <w:rPr>
-                <w:rFonts w:ascii="Courier New" w:hAnsi="Courier New" w:cs="Courier New"/>
-                <w:sz w:val="20"/>
-                <w:szCs w:val="20"/>
-              </w:rPr>
-              <w:t>( "</w:t>
-            </w:r>
-            <w:proofErr w:type="gramEnd"/>
-            <w:r>
-              <w:rPr>
-                <w:rFonts w:ascii="Courier New" w:hAnsi="Courier New" w:cs="Courier New"/>
-                <w:sz w:val="20"/>
-                <w:szCs w:val="20"/>
-              </w:rPr>
-              <w:t>phuse:hasFirstName"  AS ?p)</w:t>
+              <w:t xml:space="preserve">      BIND ( "phuse:hasFirstName"  AS ?p)</w:t>
             </w:r>
           </w:p>
           <w:p>
@@ -16193,25 +14956,7 @@
                 <w:sz w:val="20"/>
                 <w:szCs w:val="20"/>
               </w:rPr>
-              <w:t xml:space="preserve">      BIND </w:t>
-            </w:r>
-            <w:proofErr w:type="gramStart"/>
-            <w:r>
-              <w:rPr>
-                <w:rFonts w:ascii="Courier New" w:hAnsi="Courier New" w:cs="Courier New"/>
-                <w:sz w:val="20"/>
-                <w:szCs w:val="20"/>
-              </w:rPr>
-              <w:t>( "</w:t>
-            </w:r>
-            <w:proofErr w:type="gramEnd"/>
-            <w:r>
-              <w:rPr>
-                <w:rFonts w:ascii="Courier New" w:hAnsi="Courier New" w:cs="Courier New"/>
-                <w:sz w:val="20"/>
-                <w:szCs w:val="20"/>
-              </w:rPr>
-              <w:t>Bob"  AS ?o)</w:t>
+              <w:t xml:space="preserve">      BIND ( "Bob"  AS ?o)</w:t>
             </w:r>
           </w:p>
           <w:p>
@@ -16296,25 +15041,7 @@
                 <w:sz w:val="20"/>
                 <w:szCs w:val="20"/>
               </w:rPr>
-              <w:t xml:space="preserve">      </w:t>
-            </w:r>
-            <w:proofErr w:type="gramStart"/>
-            <w:r>
-              <w:rPr>
-                <w:rFonts w:ascii="Courier New" w:hAnsi="Courier New" w:cs="Courier New"/>
-                <w:sz w:val="20"/>
-                <w:szCs w:val="20"/>
-              </w:rPr>
-              <w:t>?person</w:t>
-            </w:r>
-            <w:proofErr w:type="gramEnd"/>
-            <w:r>
-              <w:rPr>
-                <w:rFonts w:ascii="Courier New" w:hAnsi="Courier New" w:cs="Courier New"/>
-                <w:sz w:val="20"/>
-                <w:szCs w:val="20"/>
-              </w:rPr>
-              <w:t xml:space="preserve"> phuse:hasFirstName "Bob" .</w:t>
+              <w:t xml:space="preserve">      ?person phuse:hasFirstName "Bob" .</w:t>
             </w:r>
           </w:p>
           <w:p>
@@ -16331,25 +15058,7 @@
                 <w:sz w:val="20"/>
                 <w:szCs w:val="20"/>
               </w:rPr>
-              <w:t xml:space="preserve">      </w:t>
-            </w:r>
-            <w:proofErr w:type="gramStart"/>
-            <w:r>
-              <w:rPr>
-                <w:rFonts w:ascii="Courier New" w:hAnsi="Courier New" w:cs="Courier New"/>
-                <w:sz w:val="20"/>
-                <w:szCs w:val="20"/>
-              </w:rPr>
-              <w:t>?person</w:t>
-            </w:r>
-            <w:proofErr w:type="gramEnd"/>
-            <w:r>
-              <w:rPr>
-                <w:rFonts w:ascii="Courier New" w:hAnsi="Courier New" w:cs="Courier New"/>
-                <w:sz w:val="20"/>
-                <w:szCs w:val="20"/>
-              </w:rPr>
-              <w:t xml:space="preserve"> phuse:hasTreatment ?treat .</w:t>
+              <w:t xml:space="preserve">      ?person phuse:hasTreatment ?treat .</w:t>
             </w:r>
           </w:p>
           <w:p>
@@ -16366,25 +15075,7 @@
                 <w:sz w:val="20"/>
                 <w:szCs w:val="20"/>
               </w:rPr>
-              <w:t xml:space="preserve">      BIND </w:t>
-            </w:r>
-            <w:proofErr w:type="gramStart"/>
-            <w:r>
-              <w:rPr>
-                <w:rFonts w:ascii="Courier New" w:hAnsi="Courier New" w:cs="Courier New"/>
-                <w:sz w:val="20"/>
-                <w:szCs w:val="20"/>
-              </w:rPr>
-              <w:t>(?person</w:t>
-            </w:r>
-            <w:proofErr w:type="gramEnd"/>
-            <w:r>
-              <w:rPr>
-                <w:rFonts w:ascii="Courier New" w:hAnsi="Courier New" w:cs="Courier New"/>
-                <w:sz w:val="20"/>
-                <w:szCs w:val="20"/>
-              </w:rPr>
-              <w:t xml:space="preserve"> as ?s)</w:t>
+              <w:t xml:space="preserve">      BIND (?person as ?s)</w:t>
             </w:r>
           </w:p>
           <w:p>
@@ -16401,25 +15092,7 @@
                 <w:sz w:val="20"/>
                 <w:szCs w:val="20"/>
               </w:rPr>
-              <w:t xml:space="preserve">      BIND </w:t>
-            </w:r>
-            <w:proofErr w:type="gramStart"/>
-            <w:r>
-              <w:rPr>
-                <w:rFonts w:ascii="Courier New" w:hAnsi="Courier New" w:cs="Courier New"/>
-                <w:sz w:val="20"/>
-                <w:szCs w:val="20"/>
-              </w:rPr>
-              <w:t>( "</w:t>
-            </w:r>
-            <w:proofErr w:type="gramEnd"/>
-            <w:r>
-              <w:rPr>
-                <w:rFonts w:ascii="Courier New" w:hAnsi="Courier New" w:cs="Courier New"/>
-                <w:sz w:val="20"/>
-                <w:szCs w:val="20"/>
-              </w:rPr>
-              <w:t>phuse:hasTreatement"  AS ?p)</w:t>
+              <w:t xml:space="preserve">      BIND ( "phuse:hasTreatement"  AS ?p)</w:t>
             </w:r>
           </w:p>
           <w:p>
@@ -16436,25 +15109,7 @@
                 <w:sz w:val="20"/>
                 <w:szCs w:val="20"/>
               </w:rPr>
-              <w:t xml:space="preserve">      BIND </w:t>
-            </w:r>
-            <w:proofErr w:type="gramStart"/>
-            <w:r>
-              <w:rPr>
-                <w:rFonts w:ascii="Courier New" w:hAnsi="Courier New" w:cs="Courier New"/>
-                <w:sz w:val="20"/>
-                <w:szCs w:val="20"/>
-              </w:rPr>
-              <w:t>( ?treat</w:t>
-            </w:r>
-            <w:proofErr w:type="gramEnd"/>
-            <w:r>
-              <w:rPr>
-                <w:rFonts w:ascii="Courier New" w:hAnsi="Courier New" w:cs="Courier New"/>
-                <w:sz w:val="20"/>
-                <w:szCs w:val="20"/>
-              </w:rPr>
-              <w:t xml:space="preserve"> AS ?o)</w:t>
+              <w:t xml:space="preserve">      BIND ( ?treat AS ?o)</w:t>
             </w:r>
           </w:p>
           <w:p>
@@ -16472,6 +15127,125 @@
                 <w:szCs w:val="20"/>
               </w:rPr>
               <w:t xml:space="preserve">  }</w:t>
+            </w:r>
+          </w:p>
+          <w:p>
+            <w:pPr>
+              <w:rPr>
+                <w:rFonts w:ascii="Courier New" w:hAnsi="Courier New" w:cs="Courier New"/>
+                <w:sz w:val="20"/>
+                <w:szCs w:val="20"/>
+              </w:rPr>
+            </w:pPr>
+            <w:r>
+              <w:rPr>
+                <w:rFonts w:ascii="Courier New" w:hAnsi="Courier New" w:cs="Courier New"/>
+                <w:sz w:val="20"/>
+                <w:szCs w:val="20"/>
+              </w:rPr>
+              <w:t xml:space="preserve">  UNION</w:t>
+            </w:r>
+          </w:p>
+          <w:p>
+            <w:pPr>
+              <w:rPr>
+                <w:rFonts w:ascii="Courier New" w:hAnsi="Courier New" w:cs="Courier New"/>
+                <w:sz w:val="20"/>
+                <w:szCs w:val="20"/>
+              </w:rPr>
+            </w:pPr>
+            <w:r>
+              <w:rPr>
+                <w:rFonts w:ascii="Courier New" w:hAnsi="Courier New" w:cs="Courier New"/>
+                <w:sz w:val="20"/>
+                <w:szCs w:val="20"/>
+              </w:rPr>
+              <w:t xml:space="preserve">  {</w:t>
+            </w:r>
+          </w:p>
+          <w:p>
+            <w:pPr>
+              <w:rPr>
+                <w:rFonts w:ascii="Courier New" w:hAnsi="Courier New" w:cs="Courier New"/>
+                <w:sz w:val="20"/>
+                <w:szCs w:val="20"/>
+              </w:rPr>
+            </w:pPr>
+            <w:r>
+              <w:rPr>
+                <w:rFonts w:ascii="Courier New" w:hAnsi="Courier New" w:cs="Courier New"/>
+                <w:sz w:val="20"/>
+                <w:szCs w:val="20"/>
+              </w:rPr>
+              <w:t xml:space="preserve">     ?treat phuse:hasLabel ?label .</w:t>
+            </w:r>
+          </w:p>
+          <w:p>
+            <w:pPr>
+              <w:rPr>
+                <w:rFonts w:ascii="Courier New" w:hAnsi="Courier New" w:cs="Courier New"/>
+                <w:sz w:val="20"/>
+                <w:szCs w:val="20"/>
+              </w:rPr>
+            </w:pPr>
+            <w:r>
+              <w:rPr>
+                <w:rFonts w:ascii="Courier New" w:hAnsi="Courier New" w:cs="Courier New"/>
+                <w:sz w:val="20"/>
+                <w:szCs w:val="20"/>
+              </w:rPr>
+              <w:t xml:space="preserve">      BIND (?treat as ?s)</w:t>
+            </w:r>
+          </w:p>
+          <w:p>
+            <w:pPr>
+              <w:rPr>
+                <w:rFonts w:ascii="Courier New" w:hAnsi="Courier New" w:cs="Courier New"/>
+                <w:sz w:val="20"/>
+                <w:szCs w:val="20"/>
+              </w:rPr>
+            </w:pPr>
+            <w:r>
+              <w:rPr>
+                <w:rFonts w:ascii="Courier New" w:hAnsi="Courier New" w:cs="Courier New"/>
+                <w:sz w:val="20"/>
+                <w:szCs w:val="20"/>
+              </w:rPr>
+              <w:t xml:space="preserve">      BIND ( "phuse:hasLabel"  AS ?p)</w:t>
+            </w:r>
+          </w:p>
+          <w:p>
+            <w:pPr>
+              <w:rPr>
+                <w:rFonts w:ascii="Courier New" w:hAnsi="Courier New" w:cs="Courier New"/>
+                <w:sz w:val="20"/>
+                <w:szCs w:val="20"/>
+              </w:rPr>
+            </w:pPr>
+            <w:r>
+              <w:rPr>
+                <w:rFonts w:ascii="Courier New" w:hAnsi="Courier New" w:cs="Courier New"/>
+                <w:sz w:val="20"/>
+                <w:szCs w:val="20"/>
+              </w:rPr>
+              <w:t xml:space="preserve">      BIND ( ?label AS ?o)</w:t>
+            </w:r>
+          </w:p>
+          <w:p>
+            <w:pPr>
+              <w:rPr>
+                <w:rFonts w:ascii="Courier New" w:hAnsi="Courier New" w:cs="Courier New"/>
+                <w:sz w:val="20"/>
+                <w:szCs w:val="20"/>
+              </w:rPr>
+            </w:pPr>
+            <w:r>
+              <w:rPr>
+                <w:rFonts w:ascii="Courier New" w:hAnsi="Courier New" w:cs="Courier New"/>
+                <w:sz w:val="20"/>
+                <w:szCs w:val="20"/>
+              </w:rPr>
+              <w:t xml:space="preserve">   }</w:t>
             </w:r>
           </w:p>
           <w:p>
@@ -16493,21 +15267,6 @@
         </w:tc>
       </w:tr>
     </w:tbl>
-    <w:p>
-      <w:pPr>
-        <w:pStyle w:val="ListParagraph"/>
-        <w:tabs>
-          <w:tab w:val="left" w:pos="990"/>
-        </w:tabs>
-        <w:ind w:left="1080"/>
-        <w:rPr>
-          <w:b/>
-          <w:sz w:val="28"/>
-          <w:szCs w:val="28"/>
-          <w:u w:val="single"/>
-        </w:rPr>
-      </w:pPr>
-    </w:p>
     <w:p>
       <w:pPr>
         <w:pStyle w:val="Heading1"/>
@@ -16524,11 +15283,13 @@
           <w:b w:val="0"/>
         </w:rPr>
       </w:pPr>
-      <w:bookmarkStart w:id="38" w:name="_Toc485808305"/>
+      <w:bookmarkStart w:id="37" w:name="_Toc485808305"/>
+      <w:bookmarkStart w:id="38" w:name="_GoBack"/>
+      <w:bookmarkEnd w:id="38"/>
       <w:r>
         <w:t>Treatment for Specified Patient: Value</w:t>
       </w:r>
-      <w:bookmarkEnd w:id="38"/>
+      <w:bookmarkEnd w:id="37"/>
     </w:p>
     <w:p>
       <w:pPr>
@@ -16562,33 +15323,19 @@
         <w:rPr>
           <w:b/>
         </w:rPr>
-        <w:t>OPTIONAL</w:t>
-      </w:r>
-      <w:proofErr w:type="gramStart"/>
+        <w:t>OPTIONAL:</w:t>
+      </w:r>
       <w:r>
         <w:rPr>
           <w:b/>
         </w:rPr>
-        <w:t>:</w:t>
+        <w:t xml:space="preserve"> </w:t>
       </w:r>
       <w:r>
         <w:rPr>
           <w:b/>
         </w:rPr>
-        <w:t xml:space="preserve"> </w:t>
-      </w:r>
-      <w:r>
-        <w:rPr>
-          <w:b/>
-        </w:rPr>
-        <w:t>.RQ</w:t>
-      </w:r>
-      <w:proofErr w:type="gramEnd"/>
-      <w:r>
-        <w:rPr>
-          <w:b/>
-        </w:rPr>
-        <w:t xml:space="preserve"> Query File</w:t>
+        <w:t>.RQ Query File</w:t>
       </w:r>
       <w:r>
         <w:t xml:space="preserve">  to l</w:t>
@@ -16686,7 +15433,6 @@
           <w:sz w:val="22"/>
           <w:szCs w:val="22"/>
         </w:rPr>
-        <w:lastRenderedPageBreak/>
         <w:tab/>
         <w:t>2</w:t>
       </w:r>
@@ -16801,25 +15547,7 @@
                 <w:sz w:val="20"/>
                 <w:szCs w:val="20"/>
               </w:rPr>
-              <w:t xml:space="preserve">PREFIX </w:t>
-            </w:r>
-            <w:proofErr w:type="spellStart"/>
-            <w:r>
-              <w:rPr>
-                <w:rFonts w:ascii="Courier New" w:hAnsi="Courier New" w:cs="Courier New"/>
-                <w:sz w:val="20"/>
-                <w:szCs w:val="20"/>
-              </w:rPr>
-              <w:t>phuse</w:t>
-            </w:r>
-            <w:proofErr w:type="spellEnd"/>
-            <w:r>
-              <w:rPr>
-                <w:rFonts w:ascii="Courier New" w:hAnsi="Courier New" w:cs="Courier New"/>
-                <w:sz w:val="20"/>
-                <w:szCs w:val="20"/>
-              </w:rPr>
-              <w:t>: &lt;http://www.example.org/phuse/workshop/&gt;</w:t>
+              <w:t>PREFIX phuse: &lt;http://www.example.org/phuse/workshop/&gt;</w:t>
             </w:r>
           </w:p>
           <w:p>
@@ -16830,23 +15558,13 @@
                 <w:szCs w:val="20"/>
               </w:rPr>
             </w:pPr>
-            <w:proofErr w:type="gramStart"/>
             <w:r>
               <w:rPr>
                 <w:rFonts w:ascii="Courier New" w:hAnsi="Courier New" w:cs="Courier New"/>
                 <w:sz w:val="20"/>
                 <w:szCs w:val="20"/>
               </w:rPr>
-              <w:t>SELECT  ?</w:t>
-            </w:r>
-            <w:proofErr w:type="gramEnd"/>
-            <w:r>
-              <w:rPr>
-                <w:rFonts w:ascii="Courier New" w:hAnsi="Courier New" w:cs="Courier New"/>
-                <w:sz w:val="20"/>
-                <w:szCs w:val="20"/>
-              </w:rPr>
-              <w:t xml:space="preserve">treatment </w:t>
+              <w:t xml:space="preserve">SELECT  ?treatment </w:t>
             </w:r>
           </w:p>
           <w:p>
@@ -16880,43 +15598,7 @@
                 <w:sz w:val="20"/>
                 <w:szCs w:val="20"/>
               </w:rPr>
-              <w:t xml:space="preserve">    </w:t>
-            </w:r>
-            <w:proofErr w:type="gramStart"/>
-            <w:r>
-              <w:rPr>
-                <w:rFonts w:ascii="Courier New" w:hAnsi="Courier New" w:cs="Courier New"/>
-                <w:sz w:val="20"/>
-                <w:szCs w:val="20"/>
-              </w:rPr>
-              <w:t>?person</w:t>
-            </w:r>
-            <w:proofErr w:type="gramEnd"/>
-            <w:r>
-              <w:rPr>
-                <w:rFonts w:ascii="Courier New" w:hAnsi="Courier New" w:cs="Courier New"/>
-                <w:sz w:val="20"/>
-                <w:szCs w:val="20"/>
-              </w:rPr>
-              <w:t xml:space="preserve"> </w:t>
-            </w:r>
-            <w:proofErr w:type="spellStart"/>
-            <w:r>
-              <w:rPr>
-                <w:rFonts w:ascii="Courier New" w:hAnsi="Courier New" w:cs="Courier New"/>
-                <w:sz w:val="20"/>
-                <w:szCs w:val="20"/>
-              </w:rPr>
-              <w:t>phuse:hasFirstName</w:t>
-            </w:r>
-            <w:proofErr w:type="spellEnd"/>
-            <w:r>
-              <w:rPr>
-                <w:rFonts w:ascii="Courier New" w:hAnsi="Courier New" w:cs="Courier New"/>
-                <w:sz w:val="20"/>
-                <w:szCs w:val="20"/>
-              </w:rPr>
-              <w:t xml:space="preserve"> "Bob" .</w:t>
+              <w:t xml:space="preserve">    ?person phuse:hasFirstName "Bob" .</w:t>
             </w:r>
           </w:p>
           <w:p>
@@ -16933,43 +15615,7 @@
                 <w:sz w:val="20"/>
                 <w:szCs w:val="20"/>
               </w:rPr>
-              <w:t xml:space="preserve">    </w:t>
-            </w:r>
-            <w:proofErr w:type="gramStart"/>
-            <w:r>
-              <w:rPr>
-                <w:rFonts w:ascii="Courier New" w:hAnsi="Courier New" w:cs="Courier New"/>
-                <w:sz w:val="20"/>
-                <w:szCs w:val="20"/>
-              </w:rPr>
-              <w:t>?person</w:t>
-            </w:r>
-            <w:proofErr w:type="gramEnd"/>
-            <w:r>
-              <w:rPr>
-                <w:rFonts w:ascii="Courier New" w:hAnsi="Courier New" w:cs="Courier New"/>
-                <w:sz w:val="20"/>
-                <w:szCs w:val="20"/>
-              </w:rPr>
-              <w:t xml:space="preserve"> </w:t>
-            </w:r>
-            <w:proofErr w:type="spellStart"/>
-            <w:r>
-              <w:rPr>
-                <w:rFonts w:ascii="Courier New" w:hAnsi="Courier New" w:cs="Courier New"/>
-                <w:sz w:val="20"/>
-                <w:szCs w:val="20"/>
-              </w:rPr>
-              <w:t>phuse:hasTreatment</w:t>
-            </w:r>
-            <w:proofErr w:type="spellEnd"/>
-            <w:r>
-              <w:rPr>
-                <w:rFonts w:ascii="Courier New" w:hAnsi="Courier New" w:cs="Courier New"/>
-                <w:sz w:val="20"/>
-                <w:szCs w:val="20"/>
-              </w:rPr>
-              <w:t xml:space="preserve"> ?treat .</w:t>
+              <w:t xml:space="preserve">    ?person phuse:hasTreatment ?treat .</w:t>
             </w:r>
           </w:p>
           <w:p>
@@ -17003,53 +15649,7 @@
                 <w:sz w:val="20"/>
                 <w:szCs w:val="20"/>
               </w:rPr>
-              <w:t xml:space="preserve">    BIND (</w:t>
-            </w:r>
-            <w:proofErr w:type="spellStart"/>
-            <w:r>
-              <w:rPr>
-                <w:rFonts w:ascii="Courier New" w:hAnsi="Courier New" w:cs="Courier New"/>
-                <w:sz w:val="20"/>
-                <w:szCs w:val="20"/>
-              </w:rPr>
-              <w:t>strafter</w:t>
-            </w:r>
-            <w:proofErr w:type="spellEnd"/>
-            <w:r>
-              <w:rPr>
-                <w:rFonts w:ascii="Courier New" w:hAnsi="Courier New" w:cs="Courier New"/>
-                <w:sz w:val="20"/>
-                <w:szCs w:val="20"/>
-              </w:rPr>
-              <w:t>(</w:t>
-            </w:r>
-            <w:proofErr w:type="spellStart"/>
-            <w:r>
-              <w:rPr>
-                <w:rFonts w:ascii="Courier New" w:hAnsi="Courier New" w:cs="Courier New"/>
-                <w:sz w:val="20"/>
-                <w:szCs w:val="20"/>
-              </w:rPr>
-              <w:t>str</w:t>
-            </w:r>
-            <w:proofErr w:type="spellEnd"/>
-            <w:proofErr w:type="gramStart"/>
-            <w:r>
-              <w:rPr>
-                <w:rFonts w:ascii="Courier New" w:hAnsi="Courier New" w:cs="Courier New"/>
-                <w:sz w:val="20"/>
-                <w:szCs w:val="20"/>
-              </w:rPr>
-              <w:t>(?treat</w:t>
-            </w:r>
-            <w:proofErr w:type="gramEnd"/>
-            <w:r>
-              <w:rPr>
-                <w:rFonts w:ascii="Courier New" w:hAnsi="Courier New" w:cs="Courier New"/>
-                <w:sz w:val="20"/>
-                <w:szCs w:val="20"/>
-              </w:rPr>
-              <w:t>), "workshop/") AS ?treatment)</w:t>
+              <w:t xml:space="preserve">    BIND (strafter(str(?treat), "workshop/") AS ?treatment)</w:t>
             </w:r>
           </w:p>
           <w:p>
@@ -17361,7 +15961,7 @@
                 <v:shape id="_x0000_i1027" type="#_x0000_t75" style="width:42pt;height:30.5pt" o:ole="">
                   <v:imagedata r:id="rId13" o:title=""/>
                 </v:shape>
-                <o:OLEObject Type="Embed" ProgID="PBrush" ShapeID="_x0000_i1027" DrawAspect="Content" ObjectID="_1560001077" r:id="rId33"/>
+                <o:OLEObject Type="Embed" ProgID="PBrush" ShapeID="_x0000_i1027" DrawAspect="Content" ObjectID="_1560008349" r:id="rId33"/>
               </w:object>
             </w:r>
             <w:r>
@@ -17944,7 +16544,7 @@
       <w:rPr>
         <w:noProof/>
       </w:rPr>
-      <w:t>7</w:t>
+      <w:t>17</w:t>
     </w:r>
     <w:r>
       <w:fldChar w:fldCharType="end"/>
@@ -23163,7 +21763,7 @@
 </file>
 
 <file path=customXml/itemProps1.xml><?xml version="1.0" encoding="utf-8"?>
-<ds:datastoreItem xmlns:ds="http://schemas.openxmlformats.org/officeDocument/2006/customXml" ds:itemID="{C0EF087D-67F8-4330-BB8C-C31B5534D9D6}">
+<ds:datastoreItem xmlns:ds="http://schemas.openxmlformats.org/officeDocument/2006/customXml" ds:itemID="{49972E95-898F-44A5-88FC-11211152C5EF}">
   <ds:schemaRefs>
     <ds:schemaRef ds:uri="http://schemas.openxmlformats.org/officeDocument/2006/bibliography"/>
   </ds:schemaRefs>

</xml_diff>

<commit_message>
change to script 203
</commit_message>
<xml_diff>
--- a/Annual2017-EU/documents/WorkshopExercises.docx
+++ b/Annual2017-EU/documents/WorkshopExercises.docx
@@ -2687,8 +2687,13 @@
         </w:numPr>
         <w:spacing w:after="0"/>
       </w:pPr>
-      <w:r>
-        <w:t>WorkshopExercises.pdf  (this document)</w:t>
+      <w:proofErr w:type="gramStart"/>
+      <w:r>
+        <w:t>WorkshopExercises.pdf  (</w:t>
+      </w:r>
+      <w:proofErr w:type="gramEnd"/>
+      <w:r>
+        <w:t>this document)</w:t>
       </w:r>
     </w:p>
     <w:p>
@@ -3149,11 +3154,19 @@
         <w:rPr>
           <w:bCs/>
         </w:rPr>
-        <w:t xml:space="preserve"> from the Programs section.</w:t>
+        <w:t xml:space="preserve"> from the Programs </w:t>
+      </w:r>
+      <w:proofErr w:type="gramStart"/>
+      <w:r>
+        <w:rPr>
+          <w:bCs/>
+        </w:rPr>
+        <w:t>section.</w:t>
       </w:r>
       <w:r>
         <w:t>﻿</w:t>
       </w:r>
+      <w:proofErr w:type="gramEnd"/>
     </w:p>
     <w:p>
       <w:pPr>
@@ -3398,6 +3411,7 @@
         </w:rPr>
         <w:t xml:space="preserve">  </w:t>
       </w:r>
+      <w:proofErr w:type="spellStart"/>
       <w:r>
         <w:rPr>
           <w:rFonts w:ascii="Courier New" w:hAnsi="Courier New" w:cs="Courier New"/>
@@ -3414,6 +3428,7 @@
         </w:rPr>
         <w:t>ldw</w:t>
       </w:r>
+      <w:proofErr w:type="spellEnd"/>
       <w:r>
         <w:t xml:space="preserve"> </w:t>
       </w:r>
@@ -3660,7 +3675,7 @@
                 <v:shape id="_x0000_i1025" type="#_x0000_t75" style="width:42pt;height:30.5pt" o:ole="">
                   <v:imagedata r:id="rId13" o:title=""/>
                 </v:shape>
-                <o:OLEObject Type="Embed" ProgID="PBrush" ShapeID="_x0000_i1025" DrawAspect="Content" ObjectID="_1560008347" r:id="rId14"/>
+                <o:OLEObject Type="Embed" ProgID="PBrush" ShapeID="_x0000_i1025" DrawAspect="Content" ObjectID="_1560008776" r:id="rId14"/>
               </w:object>
             </w:r>
             <w:r>
@@ -4347,7 +4362,21 @@
         <w:rPr>
           <w:color w:val="auto"/>
         </w:rPr>
-        <w:t xml:space="preserve">Add a few p:v pairs to your new nodes. </w:t>
+        <w:t xml:space="preserve">Add a few </w:t>
+      </w:r>
+      <w:proofErr w:type="gramStart"/>
+      <w:r>
+        <w:rPr>
+          <w:color w:val="auto"/>
+        </w:rPr>
+        <w:t>p:v</w:t>
+      </w:r>
+      <w:proofErr w:type="gramEnd"/>
+      <w:r>
+        <w:rPr>
+          <w:color w:val="auto"/>
+        </w:rPr>
+        <w:t xml:space="preserve"> pairs to your new nodes. </w:t>
       </w:r>
     </w:p>
     <w:tbl>
@@ -4411,12 +4440,30 @@
                 <w:i/>
                 <w:highlight w:val="yellow"/>
               </w:rPr>
-              <w:t>Each node must have at least one property:value pair.</w:t>
-            </w:r>
+              <w:t xml:space="preserve">Each node must have at least one </w:t>
+            </w:r>
+            <w:proofErr w:type="spellStart"/>
             <w:r>
               <w:rPr>
                 <w:b/>
                 <w:i/>
+                <w:highlight w:val="yellow"/>
+              </w:rPr>
+              <w:t>property:value</w:t>
+            </w:r>
+            <w:proofErr w:type="spellEnd"/>
+            <w:r>
+              <w:rPr>
+                <w:b/>
+                <w:i/>
+                <w:highlight w:val="yellow"/>
+              </w:rPr>
+              <w:t xml:space="preserve"> pair.</w:t>
+            </w:r>
+            <w:r>
+              <w:rPr>
+                <w:b/>
+                <w:i/>
               </w:rPr>
               <w:t xml:space="preserve"> </w:t>
             </w:r>
@@ -4448,13 +4495,41 @@
               <w:rPr>
                 <w:i/>
               </w:rPr>
-              <w:t xml:space="preserve"> Neo4j nodes can exists without p:v pairs. </w:t>
-            </w:r>
+              <w:t xml:space="preserve"> Neo4j nodes can exists without </w:t>
+            </w:r>
+            <w:proofErr w:type="gramStart"/>
             <w:r>
               <w:rPr>
                 <w:i/>
               </w:rPr>
-              <w:t>However, the conversion script requires p:v pairs on nodes and it helps illustrate the model when later converting to RDF.</w:t>
+              <w:t>p:v</w:t>
+            </w:r>
+            <w:proofErr w:type="gramEnd"/>
+            <w:r>
+              <w:rPr>
+                <w:i/>
+              </w:rPr>
+              <w:t xml:space="preserve"> pairs. </w:t>
+            </w:r>
+            <w:r>
+              <w:rPr>
+                <w:i/>
+              </w:rPr>
+              <w:t xml:space="preserve">However, the conversion script requires </w:t>
+            </w:r>
+            <w:proofErr w:type="gramStart"/>
+            <w:r>
+              <w:rPr>
+                <w:i/>
+              </w:rPr>
+              <w:t>p:v</w:t>
+            </w:r>
+            <w:proofErr w:type="gramEnd"/>
+            <w:r>
+              <w:rPr>
+                <w:i/>
+              </w:rPr>
+              <w:t xml:space="preserve"> pairs on nodes and it helps illustrate the model when later converting to RDF.</w:t>
             </w:r>
           </w:p>
         </w:tc>
@@ -4624,7 +4699,21 @@
         <w:rPr>
           <w:color w:val="auto"/>
         </w:rPr>
-        <w:t xml:space="preserve">Follow these guidelines when creating the nodes, p:v pairs, and relations. </w:t>
+        <w:t xml:space="preserve">Follow these guidelines when creating the nodes, </w:t>
+      </w:r>
+      <w:proofErr w:type="gramStart"/>
+      <w:r>
+        <w:rPr>
+          <w:color w:val="auto"/>
+        </w:rPr>
+        <w:t>p:v</w:t>
+      </w:r>
+      <w:proofErr w:type="gramEnd"/>
+      <w:r>
+        <w:rPr>
+          <w:color w:val="auto"/>
+        </w:rPr>
+        <w:t xml:space="preserve"> pairs, and relations. </w:t>
       </w:r>
     </w:p>
     <w:tbl>
@@ -5002,7 +5091,23 @@
           <w:b/>
           <w:color w:val="auto"/>
         </w:rPr>
-        <w:t>Node P:V pairs</w:t>
+        <w:t xml:space="preserve">Node </w:t>
+      </w:r>
+      <w:proofErr w:type="gramStart"/>
+      <w:r>
+        <w:rPr>
+          <w:b/>
+          <w:color w:val="auto"/>
+        </w:rPr>
+        <w:t>P:V</w:t>
+      </w:r>
+      <w:proofErr w:type="gramEnd"/>
+      <w:r>
+        <w:rPr>
+          <w:b/>
+          <w:color w:val="auto"/>
+        </w:rPr>
+        <w:t xml:space="preserve"> pairs</w:t>
       </w:r>
     </w:p>
     <w:tbl>
@@ -5075,7 +5180,21 @@
               <w:rPr>
                 <w:color w:val="auto"/>
               </w:rPr>
-              <w:t>Each node must have at least one p:v pair.</w:t>
+              <w:t xml:space="preserve">Each node must have at least one </w:t>
+            </w:r>
+            <w:proofErr w:type="gramStart"/>
+            <w:r>
+              <w:rPr>
+                <w:color w:val="auto"/>
+              </w:rPr>
+              <w:t>p:v</w:t>
+            </w:r>
+            <w:proofErr w:type="gramEnd"/>
+            <w:r>
+              <w:rPr>
+                <w:color w:val="auto"/>
+              </w:rPr>
+              <w:t xml:space="preserve"> pair.</w:t>
             </w:r>
           </w:p>
         </w:tc>
@@ -5253,11 +5372,19 @@
               </w:rPr>
               <w:t xml:space="preserve">Add any new </w:t>
             </w:r>
+            <w:proofErr w:type="gramStart"/>
             <w:r>
               <w:rPr>
                 <w:color w:val="auto"/>
               </w:rPr>
-              <w:t xml:space="preserve">p:v pairs </w:t>
+              <w:t>p:v</w:t>
+            </w:r>
+            <w:proofErr w:type="gramEnd"/>
+            <w:r>
+              <w:rPr>
+                <w:color w:val="auto"/>
+              </w:rPr>
+              <w:t xml:space="preserve"> pairs </w:t>
             </w:r>
             <w:r>
               <w:rPr>
@@ -6047,7 +6174,15 @@
               </w:rPr>
             </w:pPr>
             <w:r>
-              <w:t>Consider other aspects of clinical trial design and add those entities and relationships to your diagram, keeping in mind our 6-node, 12 p:v suggested limit.</w:t>
+              <w:t xml:space="preserve">Consider other aspects of clinical trial design and add those entities and relationships to your diagram, keeping in mind our 6-node, 12 </w:t>
+            </w:r>
+            <w:proofErr w:type="gramStart"/>
+            <w:r>
+              <w:t>p:v</w:t>
+            </w:r>
+            <w:proofErr w:type="gramEnd"/>
+            <w:r>
+              <w:t xml:space="preserve"> suggested limit.</w:t>
             </w:r>
           </w:p>
         </w:tc>
@@ -6105,7 +6240,15 @@
         <w:t>defining</w:t>
       </w:r>
       <w:r>
-        <w:t xml:space="preserve"> the nodes, relations, and p:v pairs in a spreadsheet. </w:t>
+        <w:t xml:space="preserve"> the nodes, relations, and </w:t>
+      </w:r>
+      <w:proofErr w:type="gramStart"/>
+      <w:r>
+        <w:t>p:v</w:t>
+      </w:r>
+      <w:proofErr w:type="gramEnd"/>
+      <w:r>
+        <w:t xml:space="preserve"> pairs in a spreadsheet. </w:t>
       </w:r>
     </w:p>
     <w:p>
@@ -6507,12 +6650,14 @@
       <w:r>
         <w:t>(</w:t>
       </w:r>
+      <w:proofErr w:type="spellStart"/>
       <w:r>
         <w:rPr>
           <w:b/>
         </w:rPr>
         <w:t>StartNode</w:t>
       </w:r>
+      <w:proofErr w:type="spellEnd"/>
       <w:r>
         <w:t>), the label for the relation (</w:t>
       </w:r>
@@ -6571,6 +6716,7 @@
       <w:r>
         <w:t xml:space="preserve">Person 1 </w:t>
       </w:r>
+      <w:proofErr w:type="spellStart"/>
       <w:r>
         <w:rPr>
           <w:i/>
@@ -6583,15 +6729,18 @@
         </w:rPr>
         <w:t>In</w:t>
       </w:r>
+      <w:proofErr w:type="spellEnd"/>
       <w:r>
         <w:t xml:space="preserve"> Study1 and </w:t>
       </w:r>
+      <w:proofErr w:type="spellStart"/>
       <w:r>
         <w:rPr>
           <w:i/>
         </w:rPr>
         <w:t>hasTreatment</w:t>
       </w:r>
+      <w:proofErr w:type="spellEnd"/>
       <w:r>
         <w:t xml:space="preserve"> Treat1, so Person1 is listed twice.</w:t>
       </w:r>
@@ -6631,7 +6780,23 @@
         <w:ind w:left="720"/>
       </w:pPr>
       <w:r>
-        <w:t xml:space="preserve">Enter your new StartNodes, Relations, and EndNodes that you added to your diagram, </w:t>
+        <w:t xml:space="preserve">Enter your new </w:t>
+      </w:r>
+      <w:proofErr w:type="spellStart"/>
+      <w:r>
+        <w:t>StartNodes</w:t>
+      </w:r>
+      <w:proofErr w:type="spellEnd"/>
+      <w:r>
+        <w:t xml:space="preserve">, Relations, and </w:t>
+      </w:r>
+      <w:proofErr w:type="spellStart"/>
+      <w:r>
+        <w:t>EndNodes</w:t>
+      </w:r>
+      <w:proofErr w:type="spellEnd"/>
+      <w:r>
+        <w:t xml:space="preserve"> that you added to your diagram, </w:t>
       </w:r>
       <w:r>
         <w:t xml:space="preserve">entering </w:t>
@@ -6669,7 +6834,21 @@
         <w:rPr>
           <w:b/>
         </w:rPr>
-        <w:t>Table 2: Node P:V Pairs</w:t>
+        <w:t xml:space="preserve">Table 2: Node </w:t>
+      </w:r>
+      <w:proofErr w:type="gramStart"/>
+      <w:r>
+        <w:rPr>
+          <w:b/>
+        </w:rPr>
+        <w:t>P:V</w:t>
+      </w:r>
+      <w:proofErr w:type="gramEnd"/>
+      <w:r>
+        <w:rPr>
+          <w:b/>
+        </w:rPr>
+        <w:t xml:space="preserve"> Pairs</w:t>
       </w:r>
     </w:p>
     <w:p>
@@ -6682,6 +6861,7 @@
       <w:r>
         <w:t xml:space="preserve">lists the </w:t>
       </w:r>
+      <w:proofErr w:type="spellStart"/>
       <w:r>
         <w:t>p</w:t>
       </w:r>
@@ -6692,11 +6872,40 @@
         <w:t>v</w:t>
       </w:r>
       <w:r>
-        <w:t xml:space="preserve">alue pairs attached </w:t>
-      </w:r>
-      <w:r>
-        <w:t xml:space="preserve">to each node. Every node listed in Table 1, as either a StartNode or an EndNode, must appear at least once in Table 2, since the exercises require nodes to have at least one p:v pair. Many nodes have more than one </w:t>
-      </w:r>
+        <w:t>alue</w:t>
+      </w:r>
+      <w:proofErr w:type="spellEnd"/>
+      <w:r>
+        <w:t xml:space="preserve"> pairs attached </w:t>
+      </w:r>
+      <w:r>
+        <w:t xml:space="preserve">to each node. Every node listed in Table 1, as either a </w:t>
+      </w:r>
+      <w:proofErr w:type="spellStart"/>
+      <w:r>
+        <w:t>StartNode</w:t>
+      </w:r>
+      <w:proofErr w:type="spellEnd"/>
+      <w:r>
+        <w:t xml:space="preserve"> or an </w:t>
+      </w:r>
+      <w:proofErr w:type="spellStart"/>
+      <w:r>
+        <w:t>EndNode</w:t>
+      </w:r>
+      <w:proofErr w:type="spellEnd"/>
+      <w:r>
+        <w:t xml:space="preserve">, must appear at least once in Table 2, since the exercises require nodes to have at least one </w:t>
+      </w:r>
+      <w:proofErr w:type="gramStart"/>
+      <w:r>
+        <w:t>p:v</w:t>
+      </w:r>
+      <w:proofErr w:type="gramEnd"/>
+      <w:r>
+        <w:t xml:space="preserve"> pair. Many nodes have more than one </w:t>
+      </w:r>
+      <w:proofErr w:type="gramStart"/>
       <w:r>
         <w:t>p</w:t>
       </w:r>
@@ -6706,6 +6915,7 @@
       <w:r>
         <w:t>v</w:t>
       </w:r>
+      <w:proofErr w:type="gramEnd"/>
       <w:r>
         <w:t xml:space="preserve"> </w:t>
       </w:r>
@@ -6718,12 +6928,14 @@
       <w:r>
         <w:t xml:space="preserve">for the </w:t>
       </w:r>
+      <w:proofErr w:type="spellStart"/>
       <w:r>
         <w:rPr>
           <w:b/>
         </w:rPr>
         <w:t>firstName</w:t>
       </w:r>
+      <w:proofErr w:type="spellEnd"/>
       <w:r>
         <w:t xml:space="preserve"> property and a second row </w:t>
       </w:r>
@@ -6755,8 +6967,15 @@
       <w:r>
         <w:t xml:space="preserve">nodes </w:t>
       </w:r>
-      <w:r>
-        <w:t>Property:Value pairs in</w:t>
+      <w:proofErr w:type="spellStart"/>
+      <w:proofErr w:type="gramStart"/>
+      <w:r>
+        <w:t>Property:Value</w:t>
+      </w:r>
+      <w:proofErr w:type="spellEnd"/>
+      <w:proofErr w:type="gramEnd"/>
+      <w:r>
+        <w:t xml:space="preserve"> pairs in</w:t>
       </w:r>
       <w:r>
         <w:t xml:space="preserve">to </w:t>
@@ -6773,9 +6992,11 @@
       <w:r>
         <w:t xml:space="preserve">List each new </w:t>
       </w:r>
+      <w:proofErr w:type="gramStart"/>
       <w:r>
         <w:t>p:v</w:t>
       </w:r>
+      <w:proofErr w:type="gramEnd"/>
       <w:r>
         <w:t xml:space="preserve"> pair on a new row in the table, along with the Node that contains that property.</w:t>
       </w:r>
@@ -6845,21 +7066,25 @@
       <w:r>
         <w:t xml:space="preserve">values for </w:t>
       </w:r>
+      <w:proofErr w:type="spellStart"/>
       <w:r>
         <w:rPr>
           <w:b/>
         </w:rPr>
         <w:t>StartNode</w:t>
       </w:r>
+      <w:proofErr w:type="spellEnd"/>
       <w:r>
         <w:t xml:space="preserve"> and </w:t>
       </w:r>
+      <w:proofErr w:type="spellStart"/>
       <w:r>
         <w:rPr>
           <w:b/>
         </w:rPr>
         <w:t>EndNode</w:t>
       </w:r>
+      <w:proofErr w:type="spellEnd"/>
       <w:r>
         <w:t xml:space="preserve"> are named consistently, without error, and match the names in the diagram exactly.</w:t>
       </w:r>
@@ -6880,7 +7105,21 @@
         <w:rPr>
           <w:b/>
         </w:rPr>
-        <w:t>Table 2. Node P:V Pairs</w:t>
+        <w:t xml:space="preserve">Table 2. Node </w:t>
+      </w:r>
+      <w:proofErr w:type="gramStart"/>
+      <w:r>
+        <w:rPr>
+          <w:b/>
+        </w:rPr>
+        <w:t>P:V</w:t>
+      </w:r>
+      <w:proofErr w:type="gramEnd"/>
+      <w:r>
+        <w:rPr>
+          <w:b/>
+        </w:rPr>
+        <w:t xml:space="preserve"> Pairs</w:t>
       </w:r>
     </w:p>
     <w:p>
@@ -6919,7 +7158,23 @@
         <w:ind w:left="1440"/>
       </w:pPr>
       <w:r>
-        <w:t xml:space="preserve">All StartNode and EndNode names in </w:t>
+        <w:t xml:space="preserve">All </w:t>
+      </w:r>
+      <w:proofErr w:type="spellStart"/>
+      <w:r>
+        <w:t>StartNode</w:t>
+      </w:r>
+      <w:proofErr w:type="spellEnd"/>
+      <w:r>
+        <w:t xml:space="preserve"> and </w:t>
+      </w:r>
+      <w:proofErr w:type="spellStart"/>
+      <w:r>
+        <w:t>EndNode</w:t>
+      </w:r>
+      <w:proofErr w:type="spellEnd"/>
+      <w:r>
+        <w:t xml:space="preserve"> names in </w:t>
       </w:r>
       <w:r>
         <w:t xml:space="preserve">Table 1 </w:t>
@@ -7508,7 +7763,15 @@
         <w:t>Click on the</w:t>
       </w:r>
       <w:r>
-        <w:t xml:space="preserve"> http:: address in the </w:t>
+        <w:t xml:space="preserve"> </w:t>
+      </w:r>
+      <w:proofErr w:type="gramStart"/>
+      <w:r>
+        <w:t>http::</w:t>
+      </w:r>
+      <w:proofErr w:type="gramEnd"/>
+      <w:r>
+        <w:t xml:space="preserve"> address in the </w:t>
       </w:r>
       <w:r>
         <w:rPr>
@@ -7659,6 +7922,7 @@
       <w:r>
         <w:t xml:space="preserve">to navigate to the folder </w:t>
       </w:r>
+      <w:proofErr w:type="gramStart"/>
       <w:r>
         <w:rPr>
           <w:b/>
@@ -7672,7 +7936,11 @@
         <w:t>\r</w:t>
       </w:r>
       <w:r>
-        <w:t xml:space="preserve"> , then double click on the file </w:t>
+        <w:t xml:space="preserve"> ,</w:t>
+      </w:r>
+      <w:proofErr w:type="gramEnd"/>
+      <w:r>
+        <w:t xml:space="preserve"> then double click on the file </w:t>
       </w:r>
       <w:r>
         <w:rPr>
@@ -7698,8 +7966,13 @@
       <w:r>
         <w:t xml:space="preserve">to open it in </w:t>
       </w:r>
-      <w:r>
-        <w:t>RStudio.</w:t>
+      <w:proofErr w:type="spellStart"/>
+      <w:r>
+        <w:t>RStudio</w:t>
+      </w:r>
+      <w:proofErr w:type="spellEnd"/>
+      <w:r>
+        <w:t>.</w:t>
       </w:r>
     </w:p>
     <w:p>
@@ -8381,6 +8654,7 @@
               </w:rPr>
               <w:t xml:space="preserve">, </w:t>
             </w:r>
+            <w:proofErr w:type="gramStart"/>
             <w:r>
               <w:rPr>
                 <w:b/>
@@ -8394,7 +8668,15 @@
                 <w:sz w:val="20"/>
                 <w:szCs w:val="20"/>
               </w:rPr>
-              <w:t xml:space="preserve">,  and </w:t>
+              <w:t>,  and</w:t>
+            </w:r>
+            <w:proofErr w:type="gramEnd"/>
+            <w:r>
+              <w:rPr>
+                <w:sz w:val="20"/>
+                <w:szCs w:val="20"/>
+              </w:rPr>
+              <w:t xml:space="preserve"> </w:t>
             </w:r>
             <w:r>
               <w:rPr>
@@ -8913,13 +9195,21 @@
         <w:t>b</w:t>
       </w:r>
       <w:r>
-        <w:t>rowser window you opened in a previous step. If you closed the brow</w:t>
+        <w:t xml:space="preserve">rowser window you opened in a previous step. If you closed the </w:t>
+      </w:r>
+      <w:proofErr w:type="gramStart"/>
+      <w:r>
+        <w:t>brow</w:t>
       </w:r>
       <w:r>
         <w:t>s</w:t>
       </w:r>
       <w:r>
-        <w:t>er you can re-open it by clicking the link in the Neo4j window.</w:t>
+        <w:t>er</w:t>
+      </w:r>
+      <w:proofErr w:type="gramEnd"/>
+      <w:r>
+        <w:t xml:space="preserve"> you can re-open it by clicking the link in the Neo4j window.</w:t>
       </w:r>
     </w:p>
     <w:p>
@@ -9726,7 +10016,25 @@
                 <w:sz w:val="20"/>
                 <w:szCs w:val="20"/>
               </w:rPr>
-              <w:t>MATCH a = (person)-[:participatesIn]-&gt;(study)</w:t>
+              <w:t>MATCH a = (person)-</w:t>
+            </w:r>
+            <w:proofErr w:type="gramStart"/>
+            <w:r>
+              <w:rPr>
+                <w:rFonts w:ascii="Courier New" w:hAnsi="Courier New" w:cs="Courier New"/>
+                <w:sz w:val="20"/>
+                <w:szCs w:val="20"/>
+              </w:rPr>
+              <w:t>[:participatesIn</w:t>
+            </w:r>
+            <w:proofErr w:type="gramEnd"/>
+            <w:r>
+              <w:rPr>
+                <w:rFonts w:ascii="Courier New" w:hAnsi="Courier New" w:cs="Courier New"/>
+                <w:sz w:val="20"/>
+                <w:szCs w:val="20"/>
+              </w:rPr>
+              <w:t>]-&gt;(study)</w:t>
             </w:r>
           </w:p>
           <w:p>
@@ -9759,7 +10067,25 @@
                 <w:sz w:val="20"/>
                 <w:szCs w:val="20"/>
               </w:rPr>
-              <w:t>RETURN person.firstName AS Study1Participants</w:t>
+              <w:t xml:space="preserve">RETURN </w:t>
+            </w:r>
+            <w:proofErr w:type="gramStart"/>
+            <w:r>
+              <w:rPr>
+                <w:rFonts w:ascii="Courier New" w:hAnsi="Courier New" w:cs="Courier New"/>
+                <w:sz w:val="20"/>
+                <w:szCs w:val="20"/>
+              </w:rPr>
+              <w:t>person.firstName</w:t>
+            </w:r>
+            <w:proofErr w:type="gramEnd"/>
+            <w:r>
+              <w:rPr>
+                <w:rFonts w:ascii="Courier New" w:hAnsi="Courier New" w:cs="Courier New"/>
+                <w:sz w:val="20"/>
+                <w:szCs w:val="20"/>
+              </w:rPr>
+              <w:t xml:space="preserve"> AS Study1Participants</w:t>
             </w:r>
           </w:p>
         </w:tc>
@@ -9878,9 +10204,11 @@
         </w:rPr>
         <w:t>D</w:t>
       </w:r>
+      <w:proofErr w:type="spellStart"/>
       <w:r>
         <w:t>etermine</w:t>
       </w:r>
+      <w:proofErr w:type="spellEnd"/>
       <w:r>
         <w:t xml:space="preserve"> the treatment </w:t>
       </w:r>
@@ -9915,8 +10243,13 @@
         </w:rPr>
         <w:t>L</w:t>
       </w:r>
-      <w:r>
-        <w:t xml:space="preserve">oad and execute the query </w:t>
+      <w:proofErr w:type="spellStart"/>
+      <w:r>
+        <w:t>oad</w:t>
+      </w:r>
+      <w:proofErr w:type="spellEnd"/>
+      <w:r>
+        <w:t xml:space="preserve"> and execute the query </w:t>
       </w:r>
       <w:r>
         <w:rPr>
@@ -10024,7 +10357,25 @@
                 <w:sz w:val="20"/>
                 <w:szCs w:val="20"/>
               </w:rPr>
-              <w:t>MATCH a = (person)-[:hasTreatment]-&gt;(treat)</w:t>
+              <w:t>MATCH a = (person)-</w:t>
+            </w:r>
+            <w:proofErr w:type="gramStart"/>
+            <w:r>
+              <w:rPr>
+                <w:rFonts w:ascii="Courier New" w:hAnsi="Courier New" w:cs="Courier New"/>
+                <w:sz w:val="20"/>
+                <w:szCs w:val="20"/>
+              </w:rPr>
+              <w:t>[:hasTreatment</w:t>
+            </w:r>
+            <w:proofErr w:type="gramEnd"/>
+            <w:r>
+              <w:rPr>
+                <w:rFonts w:ascii="Courier New" w:hAnsi="Courier New" w:cs="Courier New"/>
+                <w:sz w:val="20"/>
+                <w:szCs w:val="20"/>
+              </w:rPr>
+              <w:t>]-&gt;(treat)</w:t>
             </w:r>
           </w:p>
           <w:p>
@@ -10041,7 +10392,25 @@
                 <w:sz w:val="20"/>
                 <w:szCs w:val="20"/>
               </w:rPr>
-              <w:t>WHERE person.firstName='Bob'</w:t>
+              <w:t xml:space="preserve">WHERE </w:t>
+            </w:r>
+            <w:proofErr w:type="gramStart"/>
+            <w:r>
+              <w:rPr>
+                <w:rFonts w:ascii="Courier New" w:hAnsi="Courier New" w:cs="Courier New"/>
+                <w:sz w:val="20"/>
+                <w:szCs w:val="20"/>
+              </w:rPr>
+              <w:t>person.firstName</w:t>
+            </w:r>
+            <w:proofErr w:type="gramEnd"/>
+            <w:r>
+              <w:rPr>
+                <w:rFonts w:ascii="Courier New" w:hAnsi="Courier New" w:cs="Courier New"/>
+                <w:sz w:val="20"/>
+                <w:szCs w:val="20"/>
+              </w:rPr>
+              <w:t>='Bob'</w:t>
             </w:r>
           </w:p>
           <w:p>
@@ -10106,8 +10475,13 @@
         </w:rPr>
         <w:t>D</w:t>
       </w:r>
-      <w:r>
-        <w:t>etermine the tr</w:t>
+      <w:proofErr w:type="spellStart"/>
+      <w:r>
+        <w:t>etermine</w:t>
+      </w:r>
+      <w:proofErr w:type="spellEnd"/>
+      <w:r>
+        <w:t xml:space="preserve"> the tr</w:t>
       </w:r>
       <w:r>
         <w:t xml:space="preserve">eatment Bob received in Study1. Return </w:t>
@@ -10246,7 +10620,25 @@
                 <w:sz w:val="20"/>
                 <w:szCs w:val="20"/>
               </w:rPr>
-              <w:t>MATCH a = (person)-[:hasTreatment]-&gt;(treat)</w:t>
+              <w:t>MATCH a = (person)-</w:t>
+            </w:r>
+            <w:proofErr w:type="gramStart"/>
+            <w:r>
+              <w:rPr>
+                <w:rFonts w:ascii="Courier New" w:hAnsi="Courier New" w:cs="Courier New"/>
+                <w:sz w:val="20"/>
+                <w:szCs w:val="20"/>
+              </w:rPr>
+              <w:t>[:hasTreatment</w:t>
+            </w:r>
+            <w:proofErr w:type="gramEnd"/>
+            <w:r>
+              <w:rPr>
+                <w:rFonts w:ascii="Courier New" w:hAnsi="Courier New" w:cs="Courier New"/>
+                <w:sz w:val="20"/>
+                <w:szCs w:val="20"/>
+              </w:rPr>
+              <w:t>]-&gt;(treat)</w:t>
             </w:r>
           </w:p>
           <w:p>
@@ -10263,7 +10655,25 @@
                 <w:sz w:val="20"/>
                 <w:szCs w:val="20"/>
               </w:rPr>
-              <w:t>WHERE person.firstName='Bob'</w:t>
+              <w:t xml:space="preserve">WHERE </w:t>
+            </w:r>
+            <w:proofErr w:type="gramStart"/>
+            <w:r>
+              <w:rPr>
+                <w:rFonts w:ascii="Courier New" w:hAnsi="Courier New" w:cs="Courier New"/>
+                <w:sz w:val="20"/>
+                <w:szCs w:val="20"/>
+              </w:rPr>
+              <w:t>person.firstName</w:t>
+            </w:r>
+            <w:proofErr w:type="gramEnd"/>
+            <w:r>
+              <w:rPr>
+                <w:rFonts w:ascii="Courier New" w:hAnsi="Courier New" w:cs="Courier New"/>
+                <w:sz w:val="20"/>
+                <w:szCs w:val="20"/>
+              </w:rPr>
+              <w:t>='Bob'</w:t>
             </w:r>
           </w:p>
           <w:p>
@@ -10281,7 +10691,25 @@
                 <w:sz w:val="20"/>
                 <w:szCs w:val="20"/>
               </w:rPr>
-              <w:t xml:space="preserve">RETURN person.firstName AS Name, treat.label as Treatment, treat.description AS </w:t>
+              <w:t xml:space="preserve">RETURN </w:t>
+            </w:r>
+            <w:proofErr w:type="gramStart"/>
+            <w:r>
+              <w:rPr>
+                <w:rFonts w:ascii="Courier New" w:hAnsi="Courier New" w:cs="Courier New"/>
+                <w:sz w:val="20"/>
+                <w:szCs w:val="20"/>
+              </w:rPr>
+              <w:t>person.firstName</w:t>
+            </w:r>
+            <w:proofErr w:type="gramEnd"/>
+            <w:r>
+              <w:rPr>
+                <w:rFonts w:ascii="Courier New" w:hAnsi="Courier New" w:cs="Courier New"/>
+                <w:sz w:val="20"/>
+                <w:szCs w:val="20"/>
+              </w:rPr>
+              <w:t xml:space="preserve"> AS Name, treat.label as Treatment, treat.description AS </w:t>
             </w:r>
             <w:r>
               <w:rPr>
@@ -10640,7 +11068,7 @@
                 <v:shape id="_x0000_i1026" type="#_x0000_t75" style="width:42pt;height:30.5pt" o:ole="">
                   <v:imagedata r:id="rId13" o:title=""/>
                 </v:shape>
-                <o:OLEObject Type="Embed" ProgID="PBrush" ShapeID="_x0000_i1026" DrawAspect="Content" ObjectID="_1560008348" r:id="rId27"/>
+                <o:OLEObject Type="Embed" ProgID="PBrush" ShapeID="_x0000_i1026" DrawAspect="Content" ObjectID="_1560008777" r:id="rId27"/>
               </w:object>
             </w:r>
             <w:r>
@@ -10926,16 +11354,42 @@
           </w:tcPr>
           <w:p>
             <w:r>
-              <w:t xml:space="preserve">RDF does not use property:value pairs on nodes and edges.  Observe how </w:t>
-            </w:r>
+              <w:t xml:space="preserve">RDF does not use </w:t>
+            </w:r>
+            <w:proofErr w:type="spellStart"/>
+            <w:r>
+              <w:t>property:value</w:t>
+            </w:r>
+            <w:proofErr w:type="spellEnd"/>
+            <w:r>
+              <w:t xml:space="preserve"> pairs on nodes and edges.  Observe how </w:t>
+            </w:r>
+            <w:proofErr w:type="gramStart"/>
             <w:r>
               <w:rPr>
                 <w:i/>
               </w:rPr>
-              <w:t>Subject  --&gt; Predicate --&gt; Object</w:t>
-            </w:r>
-            <w:r>
-              <w:t xml:space="preserve"> relations attach values like the age (32) to the Person1 node.  Property:Value pairs in Neo4j must become S-P-O relations in your RDF graph model.</w:t>
+              <w:t>Subject  --</w:t>
+            </w:r>
+            <w:proofErr w:type="gramEnd"/>
+            <w:r>
+              <w:rPr>
+                <w:i/>
+              </w:rPr>
+              <w:t>&gt; Predicate --&gt; Object</w:t>
+            </w:r>
+            <w:r>
+              <w:t xml:space="preserve"> relations attach values like the age (32) to the Person1 node.  </w:t>
+            </w:r>
+            <w:proofErr w:type="spellStart"/>
+            <w:proofErr w:type="gramStart"/>
+            <w:r>
+              <w:t>Property:Value</w:t>
+            </w:r>
+            <w:proofErr w:type="spellEnd"/>
+            <w:proofErr w:type="gramEnd"/>
+            <w:r>
+              <w:t xml:space="preserve"> pairs in Neo4j must become S-P-O relations in your RDF graph model.</w:t>
             </w:r>
           </w:p>
         </w:tc>
@@ -11252,7 +11706,15 @@
         <w:t xml:space="preserve">machine-readable representation </w:t>
       </w:r>
       <w:r>
-        <w:t xml:space="preserve">of your RDF diagram by defining the nodes and relations in a spreadsheet, similar to the Neo4j exercise. </w:t>
+        <w:t xml:space="preserve">of your RDF diagram by defining the nodes and relations in a spreadsheet, </w:t>
+      </w:r>
+      <w:proofErr w:type="gramStart"/>
+      <w:r>
+        <w:t>similar to</w:t>
+      </w:r>
+      <w:proofErr w:type="gramEnd"/>
+      <w:r>
+        <w:t xml:space="preserve"> the Neo4j exercise. </w:t>
       </w:r>
     </w:p>
     <w:p>
@@ -11423,15 +11885,18 @@
       <w:r>
         <w:t xml:space="preserve">Subject in multiple relations:  </w:t>
       </w:r>
+      <w:proofErr w:type="spellStart"/>
       <w:r>
         <w:rPr>
           <w:i/>
         </w:rPr>
         <w:t>hasFirstName</w:t>
       </w:r>
+      <w:proofErr w:type="spellEnd"/>
       <w:r>
         <w:t xml:space="preserve">, </w:t>
       </w:r>
+      <w:proofErr w:type="spellStart"/>
       <w:r>
         <w:rPr>
           <w:i/>
@@ -11450,15 +11915,18 @@
         </w:rPr>
         <w:t>Age</w:t>
       </w:r>
+      <w:proofErr w:type="spellEnd"/>
       <w:r>
         <w:t xml:space="preserve">, </w:t>
       </w:r>
+      <w:proofErr w:type="spellStart"/>
       <w:r>
         <w:rPr>
           <w:i/>
         </w:rPr>
         <w:t>hasTreatment</w:t>
       </w:r>
+      <w:proofErr w:type="spellEnd"/>
       <w:r>
         <w:t>, etc.</w:t>
       </w:r>
@@ -11722,7 +12190,15 @@
               <w:t>Object</w:t>
             </w:r>
             <w:r>
-              <w:t xml:space="preserve"> columns. You will complete the ObjectType column later.</w:t>
+              <w:t xml:space="preserve"> columns. You will complete the </w:t>
+            </w:r>
+            <w:proofErr w:type="spellStart"/>
+            <w:r>
+              <w:t>ObjectType</w:t>
+            </w:r>
+            <w:proofErr w:type="spellEnd"/>
+            <w:r>
+              <w:t xml:space="preserve"> column later.</w:t>
             </w:r>
           </w:p>
         </w:tc>
@@ -11771,12 +12247,14 @@
       <w:r>
         <w:t xml:space="preserve">the </w:t>
       </w:r>
+      <w:proofErr w:type="spellStart"/>
       <w:r>
         <w:rPr>
           <w:b/>
         </w:rPr>
         <w:t>ObjectType</w:t>
       </w:r>
+      <w:proofErr w:type="spellEnd"/>
       <w:r>
         <w:t xml:space="preserve"> for the Object in each Subject --Predicate --&gt; Object relation.</w:t>
       </w:r>
@@ -11793,11 +12271,16 @@
         <w:t>s</w:t>
       </w:r>
       <w:r>
-        <w:t xml:space="preserve"> only three ObjectType</w:t>
+        <w:t xml:space="preserve"> only three </w:t>
+      </w:r>
+      <w:proofErr w:type="spellStart"/>
+      <w:r>
+        <w:t>ObjectType</w:t>
       </w:r>
       <w:r>
         <w:t>s</w:t>
       </w:r>
+      <w:proofErr w:type="spellEnd"/>
       <w:r>
         <w:t>:</w:t>
       </w:r>
@@ -11835,6 +12318,7 @@
                 <w:color w:val="00B050"/>
               </w:rPr>
             </w:pPr>
+            <w:proofErr w:type="spellStart"/>
             <w:r>
               <w:rPr>
                 <w:b/>
@@ -11842,6 +12326,7 @@
               </w:rPr>
               <w:t>uri</w:t>
             </w:r>
+            <w:proofErr w:type="spellEnd"/>
           </w:p>
         </w:tc>
         <w:tc>
@@ -12052,6 +12537,7 @@
             <w:r>
               <w:t xml:space="preserve">, </w:t>
             </w:r>
+            <w:proofErr w:type="spellStart"/>
             <w:r>
               <w:rPr>
                 <w:b/>
@@ -12059,9 +12545,11 @@
               </w:rPr>
               <w:t>int</w:t>
             </w:r>
+            <w:proofErr w:type="spellEnd"/>
             <w:r>
               <w:t xml:space="preserve">, and </w:t>
             </w:r>
+            <w:proofErr w:type="spellStart"/>
             <w:r>
               <w:rPr>
                 <w:b/>
@@ -12069,6 +12557,7 @@
               </w:rPr>
               <w:t>uri</w:t>
             </w:r>
+            <w:proofErr w:type="spellEnd"/>
             <w:r>
               <w:t xml:space="preserve"> types for simplicity. </w:t>
             </w:r>
@@ -12119,7 +12608,15 @@
               <w:ind w:left="0"/>
             </w:pPr>
             <w:r>
-              <w:t>Ask the instructor for assistance if you are unsure which ObjectType should be as</w:t>
+              <w:t xml:space="preserve">Ask the instructor for assistance if you are unsure which </w:t>
+            </w:r>
+            <w:proofErr w:type="spellStart"/>
+            <w:r>
+              <w:t>ObjectType</w:t>
+            </w:r>
+            <w:proofErr w:type="spellEnd"/>
+            <w:r>
+              <w:t xml:space="preserve"> should be as</w:t>
             </w:r>
             <w:r>
               <w:t>signed to a node in your model.</w:t>
@@ -12188,7 +12685,15 @@
     </w:p>
     <w:p>
       <w:r>
-        <w:t>An R script is used to convert the spreadsheet data into RDF and save the result in a file with a .TTL extension (N3 Turtle serialization).</w:t>
+        <w:t xml:space="preserve">An R script is used to convert the spreadsheet data into RDF and save the result in a file with </w:t>
+      </w:r>
+      <w:proofErr w:type="gramStart"/>
+      <w:r>
+        <w:t>a .TTL</w:t>
+      </w:r>
+      <w:proofErr w:type="gramEnd"/>
+      <w:r>
+        <w:t xml:space="preserve"> extension (N3 Turtle serialization).</w:t>
       </w:r>
     </w:p>
     <w:p>
@@ -12203,6 +12708,7 @@
       <w:r>
         <w:t xml:space="preserve">Use Windows Explorer to navigate to the folder </w:t>
       </w:r>
+      <w:proofErr w:type="gramStart"/>
       <w:r>
         <w:rPr>
           <w:b/>
@@ -12216,8 +12722,13 @@
         <w:t>\r</w:t>
       </w:r>
       <w:r>
-        <w:t xml:space="preserve"> , then double click on the file </w:t>
-      </w:r>
+        <w:t xml:space="preserve"> ,</w:t>
+      </w:r>
+      <w:proofErr w:type="gramEnd"/>
+      <w:r>
+        <w:t xml:space="preserve"> then double click on the file </w:t>
+      </w:r>
+      <w:proofErr w:type="spellStart"/>
       <w:r>
         <w:rPr>
           <w:b/>
@@ -12230,6 +12741,7 @@
         </w:rPr>
         <w:t>preadsheet.R</w:t>
       </w:r>
+      <w:proofErr w:type="spellEnd"/>
       <w:r>
         <w:t xml:space="preserve"> to open it into RStudio.</w:t>
       </w:r>
@@ -12546,7 +13058,15 @@
         <w:t>file to open it into Notepad++.</w:t>
       </w:r>
       <w:r>
-        <w:t xml:space="preserve">  The file will appear similar to:</w:t>
+        <w:t xml:space="preserve">  The file will appear </w:t>
+      </w:r>
+      <w:proofErr w:type="gramStart"/>
+      <w:r>
+        <w:t>similar to</w:t>
+      </w:r>
+      <w:proofErr w:type="gramEnd"/>
+      <w:r>
+        <w:t>:</w:t>
       </w:r>
     </w:p>
     <w:p>
@@ -12606,8 +13126,42 @@
                 <w:sz w:val="20"/>
                 <w:szCs w:val="20"/>
               </w:rPr>
-              <w:t>@prefix rdf: &lt;http://www.w3.org/1999/02/22-rdf-syntax-ns#&gt; .</w:t>
-            </w:r>
+              <w:t xml:space="preserve">@prefix </w:t>
+            </w:r>
+            <w:proofErr w:type="spellStart"/>
+            <w:r>
+              <w:rPr>
+                <w:rFonts w:ascii="Courier New" w:hAnsi="Courier New" w:cs="Courier New"/>
+                <w:b/>
+                <w:color w:val="auto"/>
+                <w:sz w:val="20"/>
+                <w:szCs w:val="20"/>
+              </w:rPr>
+              <w:t>rdf</w:t>
+            </w:r>
+            <w:proofErr w:type="spellEnd"/>
+            <w:r>
+              <w:rPr>
+                <w:rFonts w:ascii="Courier New" w:hAnsi="Courier New" w:cs="Courier New"/>
+                <w:b/>
+                <w:color w:val="auto"/>
+                <w:sz w:val="20"/>
+                <w:szCs w:val="20"/>
+              </w:rPr>
+              <w:t>: &lt;http://www.w3.org/1999/02/22-rdf-syntax-ns#</w:t>
+            </w:r>
+            <w:proofErr w:type="gramStart"/>
+            <w:r>
+              <w:rPr>
+                <w:rFonts w:ascii="Courier New" w:hAnsi="Courier New" w:cs="Courier New"/>
+                <w:b/>
+                <w:color w:val="auto"/>
+                <w:sz w:val="20"/>
+                <w:szCs w:val="20"/>
+              </w:rPr>
+              <w:t>&gt; .</w:t>
+            </w:r>
+            <w:proofErr w:type="gramEnd"/>
           </w:p>
           <w:p>
             <w:pPr>
@@ -12629,8 +13183,42 @@
                 <w:sz w:val="20"/>
                 <w:szCs w:val="20"/>
               </w:rPr>
-              <w:t>@prefix phuse: &lt;http://www.example.org/phuse/workshop/&gt; .</w:t>
-            </w:r>
+              <w:t xml:space="preserve">@prefix </w:t>
+            </w:r>
+            <w:proofErr w:type="spellStart"/>
+            <w:r>
+              <w:rPr>
+                <w:rFonts w:ascii="Courier New" w:hAnsi="Courier New" w:cs="Courier New"/>
+                <w:b/>
+                <w:color w:val="auto"/>
+                <w:sz w:val="20"/>
+                <w:szCs w:val="20"/>
+              </w:rPr>
+              <w:t>phuse</w:t>
+            </w:r>
+            <w:proofErr w:type="spellEnd"/>
+            <w:r>
+              <w:rPr>
+                <w:rFonts w:ascii="Courier New" w:hAnsi="Courier New" w:cs="Courier New"/>
+                <w:b/>
+                <w:color w:val="auto"/>
+                <w:sz w:val="20"/>
+                <w:szCs w:val="20"/>
+              </w:rPr>
+              <w:t>: &lt;http://www.example.org/phuse/workshop/</w:t>
+            </w:r>
+            <w:proofErr w:type="gramStart"/>
+            <w:r>
+              <w:rPr>
+                <w:rFonts w:ascii="Courier New" w:hAnsi="Courier New" w:cs="Courier New"/>
+                <w:b/>
+                <w:color w:val="auto"/>
+                <w:sz w:val="20"/>
+                <w:szCs w:val="20"/>
+              </w:rPr>
+              <w:t>&gt; .</w:t>
+            </w:r>
+            <w:proofErr w:type="gramEnd"/>
           </w:p>
           <w:p>
             <w:pPr>
@@ -12652,8 +13240,42 @@
                 <w:sz w:val="20"/>
                 <w:szCs w:val="20"/>
               </w:rPr>
-              <w:t>@prefix xsd: &lt;http://www.w3.org/2001/XMLSchema#&gt; .</w:t>
-            </w:r>
+              <w:t xml:space="preserve">@prefix </w:t>
+            </w:r>
+            <w:proofErr w:type="spellStart"/>
+            <w:r>
+              <w:rPr>
+                <w:rFonts w:ascii="Courier New" w:hAnsi="Courier New" w:cs="Courier New"/>
+                <w:b/>
+                <w:color w:val="auto"/>
+                <w:sz w:val="20"/>
+                <w:szCs w:val="20"/>
+              </w:rPr>
+              <w:t>xsd</w:t>
+            </w:r>
+            <w:proofErr w:type="spellEnd"/>
+            <w:r>
+              <w:rPr>
+                <w:rFonts w:ascii="Courier New" w:hAnsi="Courier New" w:cs="Courier New"/>
+                <w:b/>
+                <w:color w:val="auto"/>
+                <w:sz w:val="20"/>
+                <w:szCs w:val="20"/>
+              </w:rPr>
+              <w:t>: &lt;http://www.w3.org/2001/XMLSchema#</w:t>
+            </w:r>
+            <w:proofErr w:type="gramStart"/>
+            <w:r>
+              <w:rPr>
+                <w:rFonts w:ascii="Courier New" w:hAnsi="Courier New" w:cs="Courier New"/>
+                <w:b/>
+                <w:color w:val="auto"/>
+                <w:sz w:val="20"/>
+                <w:szCs w:val="20"/>
+              </w:rPr>
+              <w:t>&gt; .</w:t>
+            </w:r>
+            <w:proofErr w:type="gramEnd"/>
           </w:p>
           <w:p>
             <w:pPr>
@@ -12680,6 +13302,7 @@
                 <w:szCs w:val="20"/>
               </w:rPr>
             </w:pPr>
+            <w:proofErr w:type="gramStart"/>
             <w:r>
               <w:rPr>
                 <w:rFonts w:ascii="Courier New" w:hAnsi="Courier New" w:cs="Courier New"/>
@@ -12698,7 +13321,18 @@
                 <w:sz w:val="20"/>
                 <w:szCs w:val="20"/>
               </w:rPr>
-              <w:t>Person1</w:t>
+              <w:t>Person</w:t>
+            </w:r>
+            <w:proofErr w:type="gramEnd"/>
+            <w:r>
+              <w:rPr>
+                <w:rFonts w:ascii="Courier New" w:hAnsi="Courier New" w:cs="Courier New"/>
+                <w:b/>
+                <w:color w:val="C00000"/>
+                <w:sz w:val="20"/>
+                <w:szCs w:val="20"/>
+              </w:rPr>
+              <w:t>1</w:t>
             </w:r>
           </w:p>
           <w:p>
@@ -12721,7 +13355,31 @@
                 <w:sz w:val="20"/>
                 <w:szCs w:val="20"/>
               </w:rPr>
-              <w:t xml:space="preserve">    phuse:hasAge </w:t>
+              <w:t xml:space="preserve">    </w:t>
+            </w:r>
+            <w:proofErr w:type="spellStart"/>
+            <w:proofErr w:type="gramStart"/>
+            <w:r>
+              <w:rPr>
+                <w:rFonts w:ascii="Courier New" w:hAnsi="Courier New" w:cs="Courier New"/>
+                <w:b/>
+                <w:color w:val="auto"/>
+                <w:sz w:val="20"/>
+                <w:szCs w:val="20"/>
+              </w:rPr>
+              <w:t>phuse:hasAge</w:t>
+            </w:r>
+            <w:proofErr w:type="spellEnd"/>
+            <w:proofErr w:type="gramEnd"/>
+            <w:r>
+              <w:rPr>
+                <w:rFonts w:ascii="Courier New" w:hAnsi="Courier New" w:cs="Courier New"/>
+                <w:b/>
+                <w:color w:val="auto"/>
+                <w:sz w:val="20"/>
+                <w:szCs w:val="20"/>
+              </w:rPr>
+              <w:t xml:space="preserve"> </w:t>
             </w:r>
             <w:r>
               <w:rPr>
@@ -12731,8 +13389,20 @@
                 <w:sz w:val="20"/>
                 <w:szCs w:val="20"/>
               </w:rPr>
-              <w:t>"32"^^xsd:int</w:t>
-            </w:r>
+              <w:t>"32"^^</w:t>
+            </w:r>
+            <w:proofErr w:type="spellStart"/>
+            <w:r>
+              <w:rPr>
+                <w:rFonts w:ascii="Courier New" w:hAnsi="Courier New" w:cs="Courier New"/>
+                <w:b/>
+                <w:color w:val="0000FF"/>
+                <w:sz w:val="20"/>
+                <w:szCs w:val="20"/>
+              </w:rPr>
+              <w:t>xsd:int</w:t>
+            </w:r>
+            <w:proofErr w:type="spellEnd"/>
             <w:r>
               <w:rPr>
                 <w:rFonts w:ascii="Courier New" w:hAnsi="Courier New" w:cs="Courier New"/>
@@ -12764,7 +13434,31 @@
                 <w:sz w:val="20"/>
                 <w:szCs w:val="20"/>
               </w:rPr>
-              <w:t xml:space="preserve">    phuse:hasFirstName </w:t>
+              <w:t xml:space="preserve">    </w:t>
+            </w:r>
+            <w:proofErr w:type="spellStart"/>
+            <w:proofErr w:type="gramStart"/>
+            <w:r>
+              <w:rPr>
+                <w:rFonts w:ascii="Courier New" w:hAnsi="Courier New" w:cs="Courier New"/>
+                <w:b/>
+                <w:color w:val="auto"/>
+                <w:sz w:val="20"/>
+                <w:szCs w:val="20"/>
+              </w:rPr>
+              <w:t>phuse:hasFirstName</w:t>
+            </w:r>
+            <w:proofErr w:type="spellEnd"/>
+            <w:proofErr w:type="gramEnd"/>
+            <w:r>
+              <w:rPr>
+                <w:rFonts w:ascii="Courier New" w:hAnsi="Courier New" w:cs="Courier New"/>
+                <w:b/>
+                <w:color w:val="auto"/>
+                <w:sz w:val="20"/>
+                <w:szCs w:val="20"/>
+              </w:rPr>
+              <w:t xml:space="preserve"> </w:t>
             </w:r>
             <w:r>
               <w:rPr>
@@ -12774,7 +13468,29 @@
                 <w:sz w:val="20"/>
                 <w:szCs w:val="20"/>
               </w:rPr>
-              <w:t>"Bob"^^xsd:string ;</w:t>
+              <w:t>"Bob"^^</w:t>
+            </w:r>
+            <w:proofErr w:type="spellStart"/>
+            <w:r>
+              <w:rPr>
+                <w:rFonts w:ascii="Courier New" w:hAnsi="Courier New" w:cs="Courier New"/>
+                <w:b/>
+                <w:color w:val="00B050"/>
+                <w:sz w:val="20"/>
+                <w:szCs w:val="20"/>
+              </w:rPr>
+              <w:t>xsd:string</w:t>
+            </w:r>
+            <w:proofErr w:type="spellEnd"/>
+            <w:r>
+              <w:rPr>
+                <w:rFonts w:ascii="Courier New" w:hAnsi="Courier New" w:cs="Courier New"/>
+                <w:b/>
+                <w:color w:val="00B050"/>
+                <w:sz w:val="20"/>
+                <w:szCs w:val="20"/>
+              </w:rPr>
+              <w:t xml:space="preserve"> ;</w:t>
             </w:r>
           </w:p>
           <w:p>
@@ -12797,7 +13513,31 @@
                 <w:sz w:val="20"/>
                 <w:szCs w:val="20"/>
               </w:rPr>
-              <w:t xml:space="preserve">    phuse:hasTreatment phuse:</w:t>
+              <w:t xml:space="preserve">    </w:t>
+            </w:r>
+            <w:proofErr w:type="spellStart"/>
+            <w:proofErr w:type="gramStart"/>
+            <w:r>
+              <w:rPr>
+                <w:rFonts w:ascii="Courier New" w:hAnsi="Courier New" w:cs="Courier New"/>
+                <w:b/>
+                <w:color w:val="auto"/>
+                <w:sz w:val="20"/>
+                <w:szCs w:val="20"/>
+              </w:rPr>
+              <w:t>phuse:hasTreatment</w:t>
+            </w:r>
+            <w:proofErr w:type="spellEnd"/>
+            <w:proofErr w:type="gramEnd"/>
+            <w:r>
+              <w:rPr>
+                <w:rFonts w:ascii="Courier New" w:hAnsi="Courier New" w:cs="Courier New"/>
+                <w:b/>
+                <w:color w:val="auto"/>
+                <w:sz w:val="20"/>
+                <w:szCs w:val="20"/>
+              </w:rPr>
+              <w:t xml:space="preserve"> phuse:</w:t>
             </w:r>
             <w:r>
               <w:rPr>
@@ -12840,7 +13580,31 @@
                 <w:sz w:val="20"/>
                 <w:szCs w:val="20"/>
               </w:rPr>
-              <w:t xml:space="preserve">    phuse:participatesIn phuse:</w:t>
+              <w:t xml:space="preserve">    </w:t>
+            </w:r>
+            <w:proofErr w:type="spellStart"/>
+            <w:proofErr w:type="gramStart"/>
+            <w:r>
+              <w:rPr>
+                <w:rFonts w:ascii="Courier New" w:hAnsi="Courier New" w:cs="Courier New"/>
+                <w:b/>
+                <w:color w:val="auto"/>
+                <w:sz w:val="20"/>
+                <w:szCs w:val="20"/>
+              </w:rPr>
+              <w:t>phuse:participatesIn</w:t>
+            </w:r>
+            <w:proofErr w:type="spellEnd"/>
+            <w:proofErr w:type="gramEnd"/>
+            <w:r>
+              <w:rPr>
+                <w:rFonts w:ascii="Courier New" w:hAnsi="Courier New" w:cs="Courier New"/>
+                <w:b/>
+                <w:color w:val="auto"/>
+                <w:sz w:val="20"/>
+                <w:szCs w:val="20"/>
+              </w:rPr>
+              <w:t xml:space="preserve"> phuse:</w:t>
             </w:r>
             <w:r>
               <w:rPr>
@@ -12888,6 +13652,7 @@
                 <w:szCs w:val="20"/>
               </w:rPr>
             </w:pPr>
+            <w:proofErr w:type="gramStart"/>
             <w:r>
               <w:rPr>
                 <w:rFonts w:ascii="Courier New" w:hAnsi="Courier New" w:cs="Courier New"/>
@@ -12906,7 +13671,18 @@
                 <w:sz w:val="20"/>
                 <w:szCs w:val="20"/>
               </w:rPr>
-              <w:t>Study1</w:t>
+              <w:t>Study</w:t>
+            </w:r>
+            <w:proofErr w:type="gramEnd"/>
+            <w:r>
+              <w:rPr>
+                <w:rFonts w:ascii="Courier New" w:hAnsi="Courier New" w:cs="Courier New"/>
+                <w:b/>
+                <w:color w:val="C00000"/>
+                <w:sz w:val="20"/>
+                <w:szCs w:val="20"/>
+              </w:rPr>
+              <w:t>1</w:t>
             </w:r>
           </w:p>
           <w:p>
@@ -12929,7 +13705,31 @@
                 <w:sz w:val="20"/>
                 <w:szCs w:val="20"/>
               </w:rPr>
-              <w:t xml:space="preserve">    phuse:hasTitle </w:t>
+              <w:t xml:space="preserve">    </w:t>
+            </w:r>
+            <w:proofErr w:type="spellStart"/>
+            <w:proofErr w:type="gramStart"/>
+            <w:r>
+              <w:rPr>
+                <w:rFonts w:ascii="Courier New" w:hAnsi="Courier New" w:cs="Courier New"/>
+                <w:b/>
+                <w:color w:val="auto"/>
+                <w:sz w:val="20"/>
+                <w:szCs w:val="20"/>
+              </w:rPr>
+              <w:t>phuse:hasTitle</w:t>
+            </w:r>
+            <w:proofErr w:type="spellEnd"/>
+            <w:proofErr w:type="gramEnd"/>
+            <w:r>
+              <w:rPr>
+                <w:rFonts w:ascii="Courier New" w:hAnsi="Courier New" w:cs="Courier New"/>
+                <w:b/>
+                <w:color w:val="auto"/>
+                <w:sz w:val="20"/>
+                <w:szCs w:val="20"/>
+              </w:rPr>
+              <w:t xml:space="preserve"> </w:t>
             </w:r>
             <w:r>
               <w:rPr>
@@ -12939,7 +13739,29 @@
                 <w:sz w:val="20"/>
                 <w:szCs w:val="20"/>
               </w:rPr>
-              <w:t xml:space="preserve">"Phase 2 Double-blind study of Serum 114"^^xsd:string </w:t>
+              <w:t>"Phase 2 Double-blind study of Serum 114"^^</w:t>
+            </w:r>
+            <w:proofErr w:type="spellStart"/>
+            <w:r>
+              <w:rPr>
+                <w:rFonts w:ascii="Courier New" w:hAnsi="Courier New" w:cs="Courier New"/>
+                <w:b/>
+                <w:color w:val="00B050"/>
+                <w:sz w:val="20"/>
+                <w:szCs w:val="20"/>
+              </w:rPr>
+              <w:t>xsd:string</w:t>
+            </w:r>
+            <w:proofErr w:type="spellEnd"/>
+            <w:r>
+              <w:rPr>
+                <w:rFonts w:ascii="Courier New" w:hAnsi="Courier New" w:cs="Courier New"/>
+                <w:b/>
+                <w:color w:val="00B050"/>
+                <w:sz w:val="20"/>
+                <w:szCs w:val="20"/>
+              </w:rPr>
+              <w:t xml:space="preserve"> </w:t>
             </w:r>
             <w:r>
               <w:rPr>
@@ -12972,7 +13794,31 @@
                 <w:sz w:val="20"/>
                 <w:szCs w:val="20"/>
               </w:rPr>
-              <w:t xml:space="preserve">    phuse:hasTreatmentArm phuse:</w:t>
+              <w:t xml:space="preserve">    </w:t>
+            </w:r>
+            <w:proofErr w:type="spellStart"/>
+            <w:proofErr w:type="gramStart"/>
+            <w:r>
+              <w:rPr>
+                <w:rFonts w:ascii="Courier New" w:hAnsi="Courier New" w:cs="Courier New"/>
+                <w:b/>
+                <w:color w:val="auto"/>
+                <w:sz w:val="20"/>
+                <w:szCs w:val="20"/>
+              </w:rPr>
+              <w:t>phuse:hasTreatmentArm</w:t>
+            </w:r>
+            <w:proofErr w:type="spellEnd"/>
+            <w:proofErr w:type="gramEnd"/>
+            <w:r>
+              <w:rPr>
+                <w:rFonts w:ascii="Courier New" w:hAnsi="Courier New" w:cs="Courier New"/>
+                <w:b/>
+                <w:color w:val="auto"/>
+                <w:sz w:val="20"/>
+                <w:szCs w:val="20"/>
+              </w:rPr>
+              <w:t xml:space="preserve"> phuse:</w:t>
             </w:r>
             <w:r>
               <w:rPr>
@@ -13020,6 +13866,7 @@
                 <w:szCs w:val="20"/>
               </w:rPr>
             </w:pPr>
+            <w:proofErr w:type="gramStart"/>
             <w:r>
               <w:rPr>
                 <w:rFonts w:ascii="Courier New" w:hAnsi="Courier New" w:cs="Courier New"/>
@@ -13038,7 +13885,18 @@
                 <w:sz w:val="20"/>
                 <w:szCs w:val="20"/>
               </w:rPr>
-              <w:t>Treat1</w:t>
+              <w:t>Treat</w:t>
+            </w:r>
+            <w:proofErr w:type="gramEnd"/>
+            <w:r>
+              <w:rPr>
+                <w:rFonts w:ascii="Courier New" w:hAnsi="Courier New" w:cs="Courier New"/>
+                <w:b/>
+                <w:color w:val="C00000"/>
+                <w:sz w:val="20"/>
+                <w:szCs w:val="20"/>
+              </w:rPr>
+              <w:t>1</w:t>
             </w:r>
           </w:p>
           <w:p>
@@ -13061,7 +13919,31 @@
                 <w:sz w:val="20"/>
                 <w:szCs w:val="20"/>
               </w:rPr>
-              <w:t xml:space="preserve">    phuse:hasDescription </w:t>
+              <w:t xml:space="preserve">    </w:t>
+            </w:r>
+            <w:proofErr w:type="spellStart"/>
+            <w:proofErr w:type="gramStart"/>
+            <w:r>
+              <w:rPr>
+                <w:rFonts w:ascii="Courier New" w:hAnsi="Courier New" w:cs="Courier New"/>
+                <w:b/>
+                <w:color w:val="auto"/>
+                <w:sz w:val="20"/>
+                <w:szCs w:val="20"/>
+              </w:rPr>
+              <w:t>phuse:hasDescription</w:t>
+            </w:r>
+            <w:proofErr w:type="spellEnd"/>
+            <w:proofErr w:type="gramEnd"/>
+            <w:r>
+              <w:rPr>
+                <w:rFonts w:ascii="Courier New" w:hAnsi="Courier New" w:cs="Courier New"/>
+                <w:b/>
+                <w:color w:val="auto"/>
+                <w:sz w:val="20"/>
+                <w:szCs w:val="20"/>
+              </w:rPr>
+              <w:t xml:space="preserve"> </w:t>
             </w:r>
             <w:r>
               <w:rPr>
@@ -13071,7 +13953,29 @@
                 <w:sz w:val="20"/>
                 <w:szCs w:val="20"/>
               </w:rPr>
-              <w:t>"Sugar Water"^^xsd:string ;</w:t>
+              <w:t>"Sugar Water"^^</w:t>
+            </w:r>
+            <w:proofErr w:type="spellStart"/>
+            <w:r>
+              <w:rPr>
+                <w:rFonts w:ascii="Courier New" w:hAnsi="Courier New" w:cs="Courier New"/>
+                <w:b/>
+                <w:color w:val="00B050"/>
+                <w:sz w:val="20"/>
+                <w:szCs w:val="20"/>
+              </w:rPr>
+              <w:t>xsd:string</w:t>
+            </w:r>
+            <w:proofErr w:type="spellEnd"/>
+            <w:r>
+              <w:rPr>
+                <w:rFonts w:ascii="Courier New" w:hAnsi="Courier New" w:cs="Courier New"/>
+                <w:b/>
+                <w:color w:val="00B050"/>
+                <w:sz w:val="20"/>
+                <w:szCs w:val="20"/>
+              </w:rPr>
+              <w:t xml:space="preserve"> ;</w:t>
             </w:r>
           </w:p>
           <w:p>
@@ -13094,7 +13998,31 @@
                 <w:sz w:val="20"/>
                 <w:szCs w:val="20"/>
               </w:rPr>
-              <w:t xml:space="preserve">    phuse:hasLabel </w:t>
+              <w:t xml:space="preserve">    </w:t>
+            </w:r>
+            <w:proofErr w:type="spellStart"/>
+            <w:proofErr w:type="gramStart"/>
+            <w:r>
+              <w:rPr>
+                <w:rFonts w:ascii="Courier New" w:hAnsi="Courier New" w:cs="Courier New"/>
+                <w:b/>
+                <w:color w:val="auto"/>
+                <w:sz w:val="20"/>
+                <w:szCs w:val="20"/>
+              </w:rPr>
+              <w:t>phuse:hasLabel</w:t>
+            </w:r>
+            <w:proofErr w:type="spellEnd"/>
+            <w:proofErr w:type="gramEnd"/>
+            <w:r>
+              <w:rPr>
+                <w:rFonts w:ascii="Courier New" w:hAnsi="Courier New" w:cs="Courier New"/>
+                <w:b/>
+                <w:color w:val="auto"/>
+                <w:sz w:val="20"/>
+                <w:szCs w:val="20"/>
+              </w:rPr>
+              <w:t xml:space="preserve"> </w:t>
             </w:r>
             <w:r>
               <w:rPr>
@@ -13104,7 +14032,29 @@
                 <w:sz w:val="20"/>
                 <w:szCs w:val="20"/>
               </w:rPr>
-              <w:t>"Placebo"^^xsd:string .</w:t>
+              <w:t>"Placebo"^^</w:t>
+            </w:r>
+            <w:proofErr w:type="spellStart"/>
+            <w:r>
+              <w:rPr>
+                <w:rFonts w:ascii="Courier New" w:hAnsi="Courier New" w:cs="Courier New"/>
+                <w:b/>
+                <w:color w:val="00B050"/>
+                <w:sz w:val="20"/>
+                <w:szCs w:val="20"/>
+              </w:rPr>
+              <w:t>xsd:string</w:t>
+            </w:r>
+            <w:proofErr w:type="spellEnd"/>
+            <w:r>
+              <w:rPr>
+                <w:rFonts w:ascii="Courier New" w:hAnsi="Courier New" w:cs="Courier New"/>
+                <w:b/>
+                <w:color w:val="00B050"/>
+                <w:sz w:val="20"/>
+                <w:szCs w:val="20"/>
+              </w:rPr>
+              <w:t xml:space="preserve"> .</w:t>
             </w:r>
           </w:p>
           <w:p>
@@ -13139,10 +14089,34 @@
         <w:ind w:left="720" w:hanging="360"/>
       </w:pPr>
       <w:r>
-        <w:t>Observe how the nodes and relations in the RDF Diagram were translated into the data in the RDFModel.TTL file.</w:t>
-      </w:r>
-      <w:r>
-        <w:t xml:space="preserve"> Note the S,P,O relations and the representation of URI's, Integer values (int), an strings.</w:t>
+        <w:t xml:space="preserve">Observe how the nodes and relations in the RDF Diagram were translated into the data in the </w:t>
+      </w:r>
+      <w:proofErr w:type="spellStart"/>
+      <w:r>
+        <w:t>RDFModel.TTL</w:t>
+      </w:r>
+      <w:proofErr w:type="spellEnd"/>
+      <w:r>
+        <w:t xml:space="preserve"> file.</w:t>
+      </w:r>
+      <w:r>
+        <w:t xml:space="preserve"> Note the </w:t>
+      </w:r>
+      <w:proofErr w:type="gramStart"/>
+      <w:r>
+        <w:t>S,P</w:t>
+      </w:r>
+      <w:proofErr w:type="gramEnd"/>
+      <w:r>
+        <w:t>,O relations and the representation of URI's, Integer values (</w:t>
+      </w:r>
+      <w:proofErr w:type="spellStart"/>
+      <w:r>
+        <w:t>int</w:t>
+      </w:r>
+      <w:proofErr w:type="spellEnd"/>
+      <w:r>
+        <w:t>), an strings.</w:t>
       </w:r>
     </w:p>
     <w:p>
@@ -13303,12 +14277,14 @@
           </wp:inline>
         </w:drawing>
       </w:r>
+      <w:proofErr w:type="gramStart"/>
       <w:r>
         <w:t xml:space="preserve"> </w:t>
       </w:r>
       <w:r>
         <w:t xml:space="preserve"> .</w:t>
       </w:r>
+      <w:proofErr w:type="gramEnd"/>
     </w:p>
     <w:p>
       <w:pPr>
@@ -13424,7 +14400,11 @@
         <w:t>e</w:t>
       </w:r>
       <w:r>
-        <w:t xml:space="preserve"> to the file C:\LinkedDataWorkshop\data\</w:t>
+        <w:t xml:space="preserve"> to the file </w:t>
+      </w:r>
+      <w:proofErr w:type="gramStart"/>
+      <w:r>
+        <w:t>C:\LinkedDataWorkshop\data\</w:t>
       </w:r>
       <w:r>
         <w:rPr>
@@ -13433,7 +14413,11 @@
         <w:t>RDFModel.TTL</w:t>
       </w:r>
       <w:r>
-        <w:t xml:space="preserve"> .   Double-click the file to load it into the app.</w:t>
+        <w:t xml:space="preserve"> .</w:t>
+      </w:r>
+      <w:proofErr w:type="gramEnd"/>
+      <w:r>
+        <w:t xml:space="preserve">   Double-click the file to load it into the app.</w:t>
       </w:r>
     </w:p>
     <w:p>
@@ -13583,7 +14567,15 @@
         <w:t xml:space="preserve">The graph will </w:t>
       </w:r>
       <w:r>
-        <w:t xml:space="preserve">look similar to </w:t>
+        <w:t xml:space="preserve">look </w:t>
+      </w:r>
+      <w:proofErr w:type="gramStart"/>
+      <w:r>
+        <w:t>similar to</w:t>
+      </w:r>
+      <w:proofErr w:type="gramEnd"/>
+      <w:r>
+        <w:t xml:space="preserve"> </w:t>
       </w:r>
       <w:r>
         <w:rPr>
@@ -14028,19 +15020,33 @@
         <w:rPr>
           <w:b/>
         </w:rPr>
-        <w:t>OPTIONAL:</w:t>
-      </w:r>
+        <w:t>OPTIONAL</w:t>
+      </w:r>
+      <w:proofErr w:type="gramStart"/>
       <w:r>
         <w:rPr>
           <w:b/>
         </w:rPr>
+        <w:t>:</w:t>
+      </w:r>
+      <w:r>
+        <w:rPr>
+          <w:b/>
+        </w:rPr>
         <w:t xml:space="preserve"> </w:t>
       </w:r>
       <w:r>
         <w:rPr>
           <w:b/>
         </w:rPr>
-        <w:t xml:space="preserve">.RQ Query File </w:t>
+        <w:t>.RQ</w:t>
+      </w:r>
+      <w:proofErr w:type="gramEnd"/>
+      <w:r>
+        <w:rPr>
+          <w:b/>
+        </w:rPr>
+        <w:t xml:space="preserve"> Query File </w:t>
       </w:r>
       <w:r>
         <w:t>and navigate to the file C:\LinkedDataWorkshop\</w:t>
@@ -14186,7 +15192,25 @@
                 <w:sz w:val="20"/>
                 <w:szCs w:val="20"/>
               </w:rPr>
-              <w:t>PREFIX phuse: &lt;http://www.example.org/phuse/workshop/&gt;</w:t>
+              <w:t xml:space="preserve">PREFIX </w:t>
+            </w:r>
+            <w:proofErr w:type="spellStart"/>
+            <w:r>
+              <w:rPr>
+                <w:rFonts w:ascii="Courier New" w:hAnsi="Courier New" w:cs="Courier New"/>
+                <w:sz w:val="20"/>
+                <w:szCs w:val="20"/>
+              </w:rPr>
+              <w:t>phuse</w:t>
+            </w:r>
+            <w:proofErr w:type="spellEnd"/>
+            <w:r>
+              <w:rPr>
+                <w:rFonts w:ascii="Courier New" w:hAnsi="Courier New" w:cs="Courier New"/>
+                <w:sz w:val="20"/>
+                <w:szCs w:val="20"/>
+              </w:rPr>
+              <w:t>: &lt;http://www.example.org/phuse/workshop/&gt;</w:t>
             </w:r>
           </w:p>
           <w:p>
@@ -14197,13 +15221,23 @@
                 <w:szCs w:val="20"/>
               </w:rPr>
             </w:pPr>
-            <w:r>
-              <w:rPr>
-                <w:rFonts w:ascii="Courier New" w:hAnsi="Courier New" w:cs="Courier New"/>
-                <w:sz w:val="20"/>
-                <w:szCs w:val="20"/>
-              </w:rPr>
-              <w:t xml:space="preserve">SELECT ?name </w:t>
+            <w:proofErr w:type="gramStart"/>
+            <w:r>
+              <w:rPr>
+                <w:rFonts w:ascii="Courier New" w:hAnsi="Courier New" w:cs="Courier New"/>
+                <w:sz w:val="20"/>
+                <w:szCs w:val="20"/>
+              </w:rPr>
+              <w:t>SELECT ?name</w:t>
+            </w:r>
+            <w:proofErr w:type="gramEnd"/>
+            <w:r>
+              <w:rPr>
+                <w:rFonts w:ascii="Courier New" w:hAnsi="Courier New" w:cs="Courier New"/>
+                <w:sz w:val="20"/>
+                <w:szCs w:val="20"/>
+              </w:rPr>
+              <w:t xml:space="preserve"> </w:t>
             </w:r>
           </w:p>
           <w:p>
@@ -14237,7 +15271,43 @@
                 <w:sz w:val="20"/>
                 <w:szCs w:val="20"/>
               </w:rPr>
-              <w:t xml:space="preserve">  ?person phuse:participatesIn phuse:Study1 .</w:t>
+              <w:t xml:space="preserve">  </w:t>
+            </w:r>
+            <w:proofErr w:type="gramStart"/>
+            <w:r>
+              <w:rPr>
+                <w:rFonts w:ascii="Courier New" w:hAnsi="Courier New" w:cs="Courier New"/>
+                <w:sz w:val="20"/>
+                <w:szCs w:val="20"/>
+              </w:rPr>
+              <w:t>?person</w:t>
+            </w:r>
+            <w:proofErr w:type="gramEnd"/>
+            <w:r>
+              <w:rPr>
+                <w:rFonts w:ascii="Courier New" w:hAnsi="Courier New" w:cs="Courier New"/>
+                <w:sz w:val="20"/>
+                <w:szCs w:val="20"/>
+              </w:rPr>
+              <w:t xml:space="preserve"> </w:t>
+            </w:r>
+            <w:proofErr w:type="spellStart"/>
+            <w:r>
+              <w:rPr>
+                <w:rFonts w:ascii="Courier New" w:hAnsi="Courier New" w:cs="Courier New"/>
+                <w:sz w:val="20"/>
+                <w:szCs w:val="20"/>
+              </w:rPr>
+              <w:t>phuse:participatesIn</w:t>
+            </w:r>
+            <w:proofErr w:type="spellEnd"/>
+            <w:r>
+              <w:rPr>
+                <w:rFonts w:ascii="Courier New" w:hAnsi="Courier New" w:cs="Courier New"/>
+                <w:sz w:val="20"/>
+                <w:szCs w:val="20"/>
+              </w:rPr>
+              <w:t xml:space="preserve"> phuse:Study1 .</w:t>
             </w:r>
           </w:p>
           <w:p>
@@ -14254,7 +15324,43 @@
                 <w:sz w:val="20"/>
                 <w:szCs w:val="20"/>
               </w:rPr>
-              <w:t xml:space="preserve">  ?person phuse:hasFirstName ?name .</w:t>
+              <w:t xml:space="preserve">  </w:t>
+            </w:r>
+            <w:proofErr w:type="gramStart"/>
+            <w:r>
+              <w:rPr>
+                <w:rFonts w:ascii="Courier New" w:hAnsi="Courier New" w:cs="Courier New"/>
+                <w:sz w:val="20"/>
+                <w:szCs w:val="20"/>
+              </w:rPr>
+              <w:t>?person</w:t>
+            </w:r>
+            <w:proofErr w:type="gramEnd"/>
+            <w:r>
+              <w:rPr>
+                <w:rFonts w:ascii="Courier New" w:hAnsi="Courier New" w:cs="Courier New"/>
+                <w:sz w:val="20"/>
+                <w:szCs w:val="20"/>
+              </w:rPr>
+              <w:t xml:space="preserve"> </w:t>
+            </w:r>
+            <w:proofErr w:type="spellStart"/>
+            <w:r>
+              <w:rPr>
+                <w:rFonts w:ascii="Courier New" w:hAnsi="Courier New" w:cs="Courier New"/>
+                <w:sz w:val="20"/>
+                <w:szCs w:val="20"/>
+              </w:rPr>
+              <w:t>phuse:hasFirstName</w:t>
+            </w:r>
+            <w:proofErr w:type="spellEnd"/>
+            <w:r>
+              <w:rPr>
+                <w:rFonts w:ascii="Courier New" w:hAnsi="Courier New" w:cs="Courier New"/>
+                <w:sz w:val="20"/>
+                <w:szCs w:val="20"/>
+              </w:rPr>
+              <w:t xml:space="preserve"> ?name .</w:t>
             </w:r>
           </w:p>
           <w:p>
@@ -14367,7 +15473,17 @@
               <w:t xml:space="preserve">results </w:t>
             </w:r>
             <w:r>
-              <w:t xml:space="preserve">to be returned in the?s, ?p, ?o format in order to visualize the </w:t>
+              <w:t xml:space="preserve">to be returned in </w:t>
+            </w:r>
+            <w:proofErr w:type="spellStart"/>
+            <w:proofErr w:type="gramStart"/>
+            <w:r>
+              <w:t>the?s</w:t>
+            </w:r>
+            <w:proofErr w:type="spellEnd"/>
+            <w:proofErr w:type="gramEnd"/>
+            <w:r>
+              <w:t xml:space="preserve">, ?p, ?o format in order to visualize the </w:t>
             </w:r>
             <w:r>
               <w:t>Subject-</w:t>
@@ -14415,8 +15531,14 @@
               <w:t xml:space="preserve">accommodate single nodes or SPARQL results </w:t>
             </w:r>
             <w:r>
-              <w:t>that return anything other than ?</w:t>
-            </w:r>
+              <w:t xml:space="preserve">that return anything other </w:t>
+            </w:r>
+            <w:proofErr w:type="gramStart"/>
+            <w:r>
+              <w:t>than ?</w:t>
+            </w:r>
+            <w:proofErr w:type="spellStart"/>
+            <w:proofErr w:type="gramEnd"/>
             <w:r>
               <w:t>s,</w:t>
             </w:r>
@@ -14424,7 +15546,11 @@
               <w:t>?</w:t>
             </w:r>
             <w:r>
-              <w:t xml:space="preserve">p, </w:t>
+              <w:t>p</w:t>
+            </w:r>
+            <w:proofErr w:type="spellEnd"/>
+            <w:r>
+              <w:t xml:space="preserve">, </w:t>
             </w:r>
             <w:r>
               <w:t>?</w:t>
@@ -14523,8 +15649,13 @@
         </w:rPr>
         <w:t>D</w:t>
       </w:r>
-      <w:r>
-        <w:t xml:space="preserve">etermine the treatment Bob received in </w:t>
+      <w:proofErr w:type="spellStart"/>
+      <w:r>
+        <w:t>etermine</w:t>
+      </w:r>
+      <w:proofErr w:type="spellEnd"/>
+      <w:r>
+        <w:t xml:space="preserve"> the treatment Bob received in </w:t>
       </w:r>
       <w:r>
         <w:t>S</w:t>
@@ -14564,19 +15695,33 @@
         <w:rPr>
           <w:b/>
         </w:rPr>
-        <w:t>OPTIONAL:</w:t>
-      </w:r>
+        <w:t>OPTIONAL</w:t>
+      </w:r>
+      <w:proofErr w:type="gramStart"/>
       <w:r>
         <w:rPr>
           <w:b/>
         </w:rPr>
+        <w:t>:</w:t>
+      </w:r>
+      <w:r>
+        <w:rPr>
+          <w:b/>
+        </w:rPr>
         <w:t xml:space="preserve"> </w:t>
       </w:r>
       <w:r>
         <w:rPr>
           <w:b/>
         </w:rPr>
-        <w:t>.RQ Query File</w:t>
+        <w:t>.RQ</w:t>
+      </w:r>
+      <w:proofErr w:type="gramEnd"/>
+      <w:r>
+        <w:rPr>
+          <w:b/>
+        </w:rPr>
+        <w:t xml:space="preserve"> Query File</w:t>
       </w:r>
       <w:r>
         <w:t xml:space="preserve">  to l</w:t>
@@ -14638,7 +15783,15 @@
         <w:t xml:space="preserve"> tab. </w:t>
       </w:r>
       <w:r>
-        <w:t xml:space="preserve">The query contains a number of BIND statements to provide the ?s, ?p, ?o result </w:t>
+        <w:t xml:space="preserve">The query contains a number of BIND statements to provide </w:t>
+      </w:r>
+      <w:proofErr w:type="gramStart"/>
+      <w:r>
+        <w:t>the ?s</w:t>
+      </w:r>
+      <w:proofErr w:type="gramEnd"/>
+      <w:r>
+        <w:t xml:space="preserve">, ?p, ?o result </w:t>
       </w:r>
       <w:r>
         <w:t xml:space="preserve">required to </w:t>
@@ -14769,7 +15922,25 @@
                 <w:sz w:val="20"/>
                 <w:szCs w:val="20"/>
               </w:rPr>
-              <w:t># Two queries to get different parts of the graph returned as s,p,o</w:t>
+              <w:t xml:space="preserve"># Two queries to get different parts of the graph returned as </w:t>
+            </w:r>
+            <w:proofErr w:type="gramStart"/>
+            <w:r>
+              <w:rPr>
+                <w:rFonts w:ascii="Courier New" w:hAnsi="Courier New" w:cs="Courier New"/>
+                <w:sz w:val="20"/>
+                <w:szCs w:val="20"/>
+              </w:rPr>
+              <w:t>s,p</w:t>
+            </w:r>
+            <w:proofErr w:type="gramEnd"/>
+            <w:r>
+              <w:rPr>
+                <w:rFonts w:ascii="Courier New" w:hAnsi="Courier New" w:cs="Courier New"/>
+                <w:sz w:val="20"/>
+                <w:szCs w:val="20"/>
+              </w:rPr>
+              <w:t>,o</w:t>
             </w:r>
           </w:p>
           <w:p>
@@ -14814,13 +15985,23 @@
                 <w:szCs w:val="20"/>
               </w:rPr>
             </w:pPr>
-            <w:r>
-              <w:rPr>
-                <w:rFonts w:ascii="Courier New" w:hAnsi="Courier New" w:cs="Courier New"/>
-                <w:sz w:val="20"/>
-                <w:szCs w:val="20"/>
-              </w:rPr>
-              <w:t>SELECT ?s ?p ?o</w:t>
+            <w:proofErr w:type="gramStart"/>
+            <w:r>
+              <w:rPr>
+                <w:rFonts w:ascii="Courier New" w:hAnsi="Courier New" w:cs="Courier New"/>
+                <w:sz w:val="20"/>
+                <w:szCs w:val="20"/>
+              </w:rPr>
+              <w:t>SELECT ?s</w:t>
+            </w:r>
+            <w:proofErr w:type="gramEnd"/>
+            <w:r>
+              <w:rPr>
+                <w:rFonts w:ascii="Courier New" w:hAnsi="Courier New" w:cs="Courier New"/>
+                <w:sz w:val="20"/>
+                <w:szCs w:val="20"/>
+              </w:rPr>
+              <w:t xml:space="preserve"> ?p ?o</w:t>
             </w:r>
           </w:p>
           <w:p>
@@ -14905,7 +16086,25 @@
                 <w:sz w:val="20"/>
                 <w:szCs w:val="20"/>
               </w:rPr>
-              <w:t xml:space="preserve">      ?person phuse:hasFirstName "Bob" .</w:t>
+              <w:t xml:space="preserve">      </w:t>
+            </w:r>
+            <w:proofErr w:type="gramStart"/>
+            <w:r>
+              <w:rPr>
+                <w:rFonts w:ascii="Courier New" w:hAnsi="Courier New" w:cs="Courier New"/>
+                <w:sz w:val="20"/>
+                <w:szCs w:val="20"/>
+              </w:rPr>
+              <w:t>?person</w:t>
+            </w:r>
+            <w:proofErr w:type="gramEnd"/>
+            <w:r>
+              <w:rPr>
+                <w:rFonts w:ascii="Courier New" w:hAnsi="Courier New" w:cs="Courier New"/>
+                <w:sz w:val="20"/>
+                <w:szCs w:val="20"/>
+              </w:rPr>
+              <w:t xml:space="preserve"> phuse:hasFirstName "Bob" .</w:t>
             </w:r>
           </w:p>
           <w:p>
@@ -14922,7 +16121,25 @@
                 <w:sz w:val="20"/>
                 <w:szCs w:val="20"/>
               </w:rPr>
-              <w:t xml:space="preserve">      BIND ( ?person  as ?s)</w:t>
+              <w:t xml:space="preserve">      BIND </w:t>
+            </w:r>
+            <w:proofErr w:type="gramStart"/>
+            <w:r>
+              <w:rPr>
+                <w:rFonts w:ascii="Courier New" w:hAnsi="Courier New" w:cs="Courier New"/>
+                <w:sz w:val="20"/>
+                <w:szCs w:val="20"/>
+              </w:rPr>
+              <w:t>( ?person</w:t>
+            </w:r>
+            <w:proofErr w:type="gramEnd"/>
+            <w:r>
+              <w:rPr>
+                <w:rFonts w:ascii="Courier New" w:hAnsi="Courier New" w:cs="Courier New"/>
+                <w:sz w:val="20"/>
+                <w:szCs w:val="20"/>
+              </w:rPr>
+              <w:t xml:space="preserve">  as ?s)</w:t>
             </w:r>
           </w:p>
           <w:p>
@@ -14939,7 +16156,25 @@
                 <w:sz w:val="20"/>
                 <w:szCs w:val="20"/>
               </w:rPr>
-              <w:t xml:space="preserve">      BIND ( "phuse:hasFirstName"  AS ?p)</w:t>
+              <w:t xml:space="preserve">      BIND </w:t>
+            </w:r>
+            <w:proofErr w:type="gramStart"/>
+            <w:r>
+              <w:rPr>
+                <w:rFonts w:ascii="Courier New" w:hAnsi="Courier New" w:cs="Courier New"/>
+                <w:sz w:val="20"/>
+                <w:szCs w:val="20"/>
+              </w:rPr>
+              <w:t>( "</w:t>
+            </w:r>
+            <w:proofErr w:type="gramEnd"/>
+            <w:r>
+              <w:rPr>
+                <w:rFonts w:ascii="Courier New" w:hAnsi="Courier New" w:cs="Courier New"/>
+                <w:sz w:val="20"/>
+                <w:szCs w:val="20"/>
+              </w:rPr>
+              <w:t>phuse:hasFirstName"  AS ?p)</w:t>
             </w:r>
           </w:p>
           <w:p>
@@ -14956,7 +16191,25 @@
                 <w:sz w:val="20"/>
                 <w:szCs w:val="20"/>
               </w:rPr>
-              <w:t xml:space="preserve">      BIND ( "Bob"  AS ?o)</w:t>
+              <w:t xml:space="preserve">      BIND </w:t>
+            </w:r>
+            <w:proofErr w:type="gramStart"/>
+            <w:r>
+              <w:rPr>
+                <w:rFonts w:ascii="Courier New" w:hAnsi="Courier New" w:cs="Courier New"/>
+                <w:sz w:val="20"/>
+                <w:szCs w:val="20"/>
+              </w:rPr>
+              <w:t>( "</w:t>
+            </w:r>
+            <w:proofErr w:type="gramEnd"/>
+            <w:r>
+              <w:rPr>
+                <w:rFonts w:ascii="Courier New" w:hAnsi="Courier New" w:cs="Courier New"/>
+                <w:sz w:val="20"/>
+                <w:szCs w:val="20"/>
+              </w:rPr>
+              <w:t>Bob"  AS ?o)</w:t>
             </w:r>
           </w:p>
           <w:p>
@@ -15041,7 +16294,25 @@
                 <w:sz w:val="20"/>
                 <w:szCs w:val="20"/>
               </w:rPr>
-              <w:t xml:space="preserve">      ?person phuse:hasFirstName "Bob" .</w:t>
+              <w:t xml:space="preserve">      </w:t>
+            </w:r>
+            <w:proofErr w:type="gramStart"/>
+            <w:r>
+              <w:rPr>
+                <w:rFonts w:ascii="Courier New" w:hAnsi="Courier New" w:cs="Courier New"/>
+                <w:sz w:val="20"/>
+                <w:szCs w:val="20"/>
+              </w:rPr>
+              <w:t>?person</w:t>
+            </w:r>
+            <w:proofErr w:type="gramEnd"/>
+            <w:r>
+              <w:rPr>
+                <w:rFonts w:ascii="Courier New" w:hAnsi="Courier New" w:cs="Courier New"/>
+                <w:sz w:val="20"/>
+                <w:szCs w:val="20"/>
+              </w:rPr>
+              <w:t xml:space="preserve"> phuse:hasFirstName "Bob" .</w:t>
             </w:r>
           </w:p>
           <w:p>
@@ -15058,7 +16329,25 @@
                 <w:sz w:val="20"/>
                 <w:szCs w:val="20"/>
               </w:rPr>
-              <w:t xml:space="preserve">      ?person phuse:hasTreatment ?treat .</w:t>
+              <w:t xml:space="preserve">      </w:t>
+            </w:r>
+            <w:proofErr w:type="gramStart"/>
+            <w:r>
+              <w:rPr>
+                <w:rFonts w:ascii="Courier New" w:hAnsi="Courier New" w:cs="Courier New"/>
+                <w:sz w:val="20"/>
+                <w:szCs w:val="20"/>
+              </w:rPr>
+              <w:t>?person</w:t>
+            </w:r>
+            <w:proofErr w:type="gramEnd"/>
+            <w:r>
+              <w:rPr>
+                <w:rFonts w:ascii="Courier New" w:hAnsi="Courier New" w:cs="Courier New"/>
+                <w:sz w:val="20"/>
+                <w:szCs w:val="20"/>
+              </w:rPr>
+              <w:t xml:space="preserve"> phuse:hasTreatment ?treat .</w:t>
             </w:r>
           </w:p>
           <w:p>
@@ -15075,7 +16364,25 @@
                 <w:sz w:val="20"/>
                 <w:szCs w:val="20"/>
               </w:rPr>
-              <w:t xml:space="preserve">      BIND (?person as ?s)</w:t>
+              <w:t xml:space="preserve">      BIND </w:t>
+            </w:r>
+            <w:proofErr w:type="gramStart"/>
+            <w:r>
+              <w:rPr>
+                <w:rFonts w:ascii="Courier New" w:hAnsi="Courier New" w:cs="Courier New"/>
+                <w:sz w:val="20"/>
+                <w:szCs w:val="20"/>
+              </w:rPr>
+              <w:t>(?person</w:t>
+            </w:r>
+            <w:proofErr w:type="gramEnd"/>
+            <w:r>
+              <w:rPr>
+                <w:rFonts w:ascii="Courier New" w:hAnsi="Courier New" w:cs="Courier New"/>
+                <w:sz w:val="20"/>
+                <w:szCs w:val="20"/>
+              </w:rPr>
+              <w:t xml:space="preserve"> as ?s)</w:t>
             </w:r>
           </w:p>
           <w:p>
@@ -15092,7 +16399,25 @@
                 <w:sz w:val="20"/>
                 <w:szCs w:val="20"/>
               </w:rPr>
-              <w:t xml:space="preserve">      BIND ( "phuse:hasTreatement"  AS ?p)</w:t>
+              <w:t xml:space="preserve">      BIND </w:t>
+            </w:r>
+            <w:proofErr w:type="gramStart"/>
+            <w:r>
+              <w:rPr>
+                <w:rFonts w:ascii="Courier New" w:hAnsi="Courier New" w:cs="Courier New"/>
+                <w:sz w:val="20"/>
+                <w:szCs w:val="20"/>
+              </w:rPr>
+              <w:t>( "</w:t>
+            </w:r>
+            <w:proofErr w:type="gramEnd"/>
+            <w:r>
+              <w:rPr>
+                <w:rFonts w:ascii="Courier New" w:hAnsi="Courier New" w:cs="Courier New"/>
+                <w:sz w:val="20"/>
+                <w:szCs w:val="20"/>
+              </w:rPr>
+              <w:t>phuse:hasTreatement"  AS ?p)</w:t>
             </w:r>
           </w:p>
           <w:p>
@@ -15109,7 +16434,25 @@
                 <w:sz w:val="20"/>
                 <w:szCs w:val="20"/>
               </w:rPr>
-              <w:t xml:space="preserve">      BIND ( ?treat AS ?o)</w:t>
+              <w:t xml:space="preserve">      BIND </w:t>
+            </w:r>
+            <w:proofErr w:type="gramStart"/>
+            <w:r>
+              <w:rPr>
+                <w:rFonts w:ascii="Courier New" w:hAnsi="Courier New" w:cs="Courier New"/>
+                <w:sz w:val="20"/>
+                <w:szCs w:val="20"/>
+              </w:rPr>
+              <w:t>( ?treat</w:t>
+            </w:r>
+            <w:proofErr w:type="gramEnd"/>
+            <w:r>
+              <w:rPr>
+                <w:rFonts w:ascii="Courier New" w:hAnsi="Courier New" w:cs="Courier New"/>
+                <w:sz w:val="20"/>
+                <w:szCs w:val="20"/>
+              </w:rPr>
+              <w:t xml:space="preserve"> AS ?o)</w:t>
             </w:r>
           </w:p>
           <w:p>
@@ -15177,7 +16520,43 @@
                 <w:sz w:val="20"/>
                 <w:szCs w:val="20"/>
               </w:rPr>
-              <w:t xml:space="preserve">     ?treat phuse:hasLabel ?label .</w:t>
+              <w:t xml:space="preserve">     </w:t>
+            </w:r>
+            <w:proofErr w:type="gramStart"/>
+            <w:r>
+              <w:rPr>
+                <w:rFonts w:ascii="Courier New" w:hAnsi="Courier New" w:cs="Courier New"/>
+                <w:sz w:val="20"/>
+                <w:szCs w:val="20"/>
+              </w:rPr>
+              <w:t>?treat</w:t>
+            </w:r>
+            <w:proofErr w:type="gramEnd"/>
+            <w:r>
+              <w:rPr>
+                <w:rFonts w:ascii="Courier New" w:hAnsi="Courier New" w:cs="Courier New"/>
+                <w:sz w:val="20"/>
+                <w:szCs w:val="20"/>
+              </w:rPr>
+              <w:t xml:space="preserve"> </w:t>
+            </w:r>
+            <w:proofErr w:type="spellStart"/>
+            <w:r>
+              <w:rPr>
+                <w:rFonts w:ascii="Courier New" w:hAnsi="Courier New" w:cs="Courier New"/>
+                <w:sz w:val="20"/>
+                <w:szCs w:val="20"/>
+              </w:rPr>
+              <w:t>phuse:hasLabel</w:t>
+            </w:r>
+            <w:proofErr w:type="spellEnd"/>
+            <w:r>
+              <w:rPr>
+                <w:rFonts w:ascii="Courier New" w:hAnsi="Courier New" w:cs="Courier New"/>
+                <w:sz w:val="20"/>
+                <w:szCs w:val="20"/>
+              </w:rPr>
+              <w:t xml:space="preserve"> ?label .</w:t>
             </w:r>
           </w:p>
           <w:p>
@@ -15194,7 +16573,25 @@
                 <w:sz w:val="20"/>
                 <w:szCs w:val="20"/>
               </w:rPr>
-              <w:t xml:space="preserve">      BIND (?treat as ?s)</w:t>
+              <w:t xml:space="preserve">      BIND </w:t>
+            </w:r>
+            <w:proofErr w:type="gramStart"/>
+            <w:r>
+              <w:rPr>
+                <w:rFonts w:ascii="Courier New" w:hAnsi="Courier New" w:cs="Courier New"/>
+                <w:sz w:val="20"/>
+                <w:szCs w:val="20"/>
+              </w:rPr>
+              <w:t>(?treat</w:t>
+            </w:r>
+            <w:proofErr w:type="gramEnd"/>
+            <w:r>
+              <w:rPr>
+                <w:rFonts w:ascii="Courier New" w:hAnsi="Courier New" w:cs="Courier New"/>
+                <w:sz w:val="20"/>
+                <w:szCs w:val="20"/>
+              </w:rPr>
+              <w:t xml:space="preserve"> as ?s)</w:t>
             </w:r>
           </w:p>
           <w:p>
@@ -15211,7 +16608,35 @@
                 <w:sz w:val="20"/>
                 <w:szCs w:val="20"/>
               </w:rPr>
-              <w:t xml:space="preserve">      BIND ( "phuse:hasLabel"  AS ?p)</w:t>
+              <w:t xml:space="preserve">      BIND </w:t>
+            </w:r>
+            <w:proofErr w:type="gramStart"/>
+            <w:r>
+              <w:rPr>
+                <w:rFonts w:ascii="Courier New" w:hAnsi="Courier New" w:cs="Courier New"/>
+                <w:sz w:val="20"/>
+                <w:szCs w:val="20"/>
+              </w:rPr>
+              <w:t>( "</w:t>
+            </w:r>
+            <w:proofErr w:type="spellStart"/>
+            <w:proofErr w:type="gramEnd"/>
+            <w:r>
+              <w:rPr>
+                <w:rFonts w:ascii="Courier New" w:hAnsi="Courier New" w:cs="Courier New"/>
+                <w:sz w:val="20"/>
+                <w:szCs w:val="20"/>
+              </w:rPr>
+              <w:t>phuse:hasLabel</w:t>
+            </w:r>
+            <w:proofErr w:type="spellEnd"/>
+            <w:r>
+              <w:rPr>
+                <w:rFonts w:ascii="Courier New" w:hAnsi="Courier New" w:cs="Courier New"/>
+                <w:sz w:val="20"/>
+                <w:szCs w:val="20"/>
+              </w:rPr>
+              <w:t>"  AS ?p)</w:t>
             </w:r>
           </w:p>
           <w:p>
@@ -15228,7 +16653,25 @@
                 <w:sz w:val="20"/>
                 <w:szCs w:val="20"/>
               </w:rPr>
-              <w:t xml:space="preserve">      BIND ( ?label AS ?o)</w:t>
+              <w:t xml:space="preserve">      BIND </w:t>
+            </w:r>
+            <w:proofErr w:type="gramStart"/>
+            <w:r>
+              <w:rPr>
+                <w:rFonts w:ascii="Courier New" w:hAnsi="Courier New" w:cs="Courier New"/>
+                <w:sz w:val="20"/>
+                <w:szCs w:val="20"/>
+              </w:rPr>
+              <w:t>( ?label</w:t>
+            </w:r>
+            <w:proofErr w:type="gramEnd"/>
+            <w:r>
+              <w:rPr>
+                <w:rFonts w:ascii="Courier New" w:hAnsi="Courier New" w:cs="Courier New"/>
+                <w:sz w:val="20"/>
+                <w:szCs w:val="20"/>
+              </w:rPr>
+              <w:t xml:space="preserve"> AS ?o)</w:t>
             </w:r>
           </w:p>
           <w:p>
@@ -15284,8 +16727,6 @@
         </w:rPr>
       </w:pPr>
       <w:bookmarkStart w:id="37" w:name="_Toc485808305"/>
-      <w:bookmarkStart w:id="38" w:name="_GoBack"/>
-      <w:bookmarkEnd w:id="38"/>
       <w:r>
         <w:t>Treatment for Specified Patient: Value</w:t>
       </w:r>
@@ -15323,19 +16764,33 @@
         <w:rPr>
           <w:b/>
         </w:rPr>
-        <w:t>OPTIONAL:</w:t>
-      </w:r>
+        <w:t>OPTIONAL</w:t>
+      </w:r>
+      <w:proofErr w:type="gramStart"/>
       <w:r>
         <w:rPr>
           <w:b/>
         </w:rPr>
+        <w:t>:</w:t>
+      </w:r>
+      <w:r>
+        <w:rPr>
+          <w:b/>
+        </w:rPr>
         <w:t xml:space="preserve"> </w:t>
       </w:r>
       <w:r>
         <w:rPr>
           <w:b/>
         </w:rPr>
-        <w:t>.RQ Query File</w:t>
+        <w:t>.RQ</w:t>
+      </w:r>
+      <w:proofErr w:type="gramEnd"/>
+      <w:r>
+        <w:rPr>
+          <w:b/>
+        </w:rPr>
+        <w:t xml:space="preserve"> Query File</w:t>
       </w:r>
       <w:r>
         <w:t xml:space="preserve">  to l</w:t>
@@ -15547,7 +17002,25 @@
                 <w:sz w:val="20"/>
                 <w:szCs w:val="20"/>
               </w:rPr>
-              <w:t>PREFIX phuse: &lt;http://www.example.org/phuse/workshop/&gt;</w:t>
+              <w:t xml:space="preserve">PREFIX </w:t>
+            </w:r>
+            <w:proofErr w:type="spellStart"/>
+            <w:r>
+              <w:rPr>
+                <w:rFonts w:ascii="Courier New" w:hAnsi="Courier New" w:cs="Courier New"/>
+                <w:sz w:val="20"/>
+                <w:szCs w:val="20"/>
+              </w:rPr>
+              <w:t>phuse</w:t>
+            </w:r>
+            <w:proofErr w:type="spellEnd"/>
+            <w:r>
+              <w:rPr>
+                <w:rFonts w:ascii="Courier New" w:hAnsi="Courier New" w:cs="Courier New"/>
+                <w:sz w:val="20"/>
+                <w:szCs w:val="20"/>
+              </w:rPr>
+              <w:t>: &lt;http://www.example.org/phuse/workshop/&gt;</w:t>
             </w:r>
           </w:p>
           <w:p>
@@ -15558,14 +17031,26 @@
                 <w:szCs w:val="20"/>
               </w:rPr>
             </w:pPr>
-            <w:r>
-              <w:rPr>
-                <w:rFonts w:ascii="Courier New" w:hAnsi="Courier New" w:cs="Courier New"/>
-                <w:sz w:val="20"/>
-                <w:szCs w:val="20"/>
-              </w:rPr>
-              <w:t xml:space="preserve">SELECT  ?treatment </w:t>
-            </w:r>
+            <w:proofErr w:type="gramStart"/>
+            <w:r>
+              <w:rPr>
+                <w:rFonts w:ascii="Courier New" w:hAnsi="Courier New" w:cs="Courier New"/>
+                <w:sz w:val="20"/>
+                <w:szCs w:val="20"/>
+              </w:rPr>
+              <w:t>SELECT  ?</w:t>
+            </w:r>
+            <w:proofErr w:type="spellStart"/>
+            <w:proofErr w:type="gramEnd"/>
+            <w:r>
+              <w:rPr>
+                <w:rFonts w:ascii="Courier New" w:hAnsi="Courier New" w:cs="Courier New"/>
+                <w:sz w:val="20"/>
+                <w:szCs w:val="20"/>
+              </w:rPr>
+              <w:t>treatLabel</w:t>
+            </w:r>
+            <w:proofErr w:type="spellEnd"/>
           </w:p>
           <w:p>
             <w:pPr>
@@ -15598,7 +17083,43 @@
                 <w:sz w:val="20"/>
                 <w:szCs w:val="20"/>
               </w:rPr>
-              <w:t xml:space="preserve">    ?person phuse:hasFirstName "Bob" .</w:t>
+              <w:t xml:space="preserve">    </w:t>
+            </w:r>
+            <w:proofErr w:type="gramStart"/>
+            <w:r>
+              <w:rPr>
+                <w:rFonts w:ascii="Courier New" w:hAnsi="Courier New" w:cs="Courier New"/>
+                <w:sz w:val="20"/>
+                <w:szCs w:val="20"/>
+              </w:rPr>
+              <w:t>?person</w:t>
+            </w:r>
+            <w:proofErr w:type="gramEnd"/>
+            <w:r>
+              <w:rPr>
+                <w:rFonts w:ascii="Courier New" w:hAnsi="Courier New" w:cs="Courier New"/>
+                <w:sz w:val="20"/>
+                <w:szCs w:val="20"/>
+              </w:rPr>
+              <w:t xml:space="preserve"> </w:t>
+            </w:r>
+            <w:proofErr w:type="spellStart"/>
+            <w:r>
+              <w:rPr>
+                <w:rFonts w:ascii="Courier New" w:hAnsi="Courier New" w:cs="Courier New"/>
+                <w:sz w:val="20"/>
+                <w:szCs w:val="20"/>
+              </w:rPr>
+              <w:t>phuse:hasFirstName</w:t>
+            </w:r>
+            <w:proofErr w:type="spellEnd"/>
+            <w:r>
+              <w:rPr>
+                <w:rFonts w:ascii="Courier New" w:hAnsi="Courier New" w:cs="Courier New"/>
+                <w:sz w:val="20"/>
+                <w:szCs w:val="20"/>
+              </w:rPr>
+              <w:t xml:space="preserve"> "Bob" .</w:t>
             </w:r>
           </w:p>
           <w:p>
@@ -15615,7 +17136,43 @@
                 <w:sz w:val="20"/>
                 <w:szCs w:val="20"/>
               </w:rPr>
-              <w:t xml:space="preserve">    ?person phuse:hasTreatment ?treat .</w:t>
+              <w:t xml:space="preserve">    </w:t>
+            </w:r>
+            <w:proofErr w:type="gramStart"/>
+            <w:r>
+              <w:rPr>
+                <w:rFonts w:ascii="Courier New" w:hAnsi="Courier New" w:cs="Courier New"/>
+                <w:sz w:val="20"/>
+                <w:szCs w:val="20"/>
+              </w:rPr>
+              <w:t>?person</w:t>
+            </w:r>
+            <w:proofErr w:type="gramEnd"/>
+            <w:r>
+              <w:rPr>
+                <w:rFonts w:ascii="Courier New" w:hAnsi="Courier New" w:cs="Courier New"/>
+                <w:sz w:val="20"/>
+                <w:szCs w:val="20"/>
+              </w:rPr>
+              <w:t xml:space="preserve"> </w:t>
+            </w:r>
+            <w:proofErr w:type="spellStart"/>
+            <w:r>
+              <w:rPr>
+                <w:rFonts w:ascii="Courier New" w:hAnsi="Courier New" w:cs="Courier New"/>
+                <w:sz w:val="20"/>
+                <w:szCs w:val="20"/>
+              </w:rPr>
+              <w:t>phuse:hasTreatment</w:t>
+            </w:r>
+            <w:proofErr w:type="spellEnd"/>
+            <w:r>
+              <w:rPr>
+                <w:rFonts w:ascii="Courier New" w:hAnsi="Courier New" w:cs="Courier New"/>
+                <w:sz w:val="20"/>
+                <w:szCs w:val="20"/>
+              </w:rPr>
+              <w:t xml:space="preserve"> ?treat .</w:t>
             </w:r>
           </w:p>
           <w:p>
@@ -15632,24 +17189,61 @@
                 <w:sz w:val="20"/>
                 <w:szCs w:val="20"/>
               </w:rPr>
-              <w:t xml:space="preserve">    # Make the result pretty</w:t>
-            </w:r>
-          </w:p>
-          <w:p>
-            <w:pPr>
-              <w:rPr>
-                <w:rFonts w:ascii="Courier New" w:hAnsi="Courier New" w:cs="Courier New"/>
-                <w:sz w:val="20"/>
-                <w:szCs w:val="20"/>
-              </w:rPr>
-            </w:pPr>
-            <w:r>
-              <w:rPr>
-                <w:rFonts w:ascii="Courier New" w:hAnsi="Courier New" w:cs="Courier New"/>
-                <w:sz w:val="20"/>
-                <w:szCs w:val="20"/>
-              </w:rPr>
-              <w:t xml:space="preserve">    BIND (strafter(str(?treat), "workshop/") AS ?treatment)</w:t>
+              <w:t xml:space="preserve">    </w:t>
+            </w:r>
+            <w:proofErr w:type="gramStart"/>
+            <w:r>
+              <w:rPr>
+                <w:rFonts w:ascii="Courier New" w:hAnsi="Courier New" w:cs="Courier New"/>
+                <w:sz w:val="20"/>
+                <w:szCs w:val="20"/>
+              </w:rPr>
+              <w:t>?treat</w:t>
+            </w:r>
+            <w:proofErr w:type="gramEnd"/>
+            <w:r>
+              <w:rPr>
+                <w:rFonts w:ascii="Courier New" w:hAnsi="Courier New" w:cs="Courier New"/>
+                <w:sz w:val="20"/>
+                <w:szCs w:val="20"/>
+              </w:rPr>
+              <w:t xml:space="preserve"> </w:t>
+            </w:r>
+            <w:proofErr w:type="spellStart"/>
+            <w:r>
+              <w:rPr>
+                <w:rFonts w:ascii="Courier New" w:hAnsi="Courier New" w:cs="Courier New"/>
+                <w:sz w:val="20"/>
+                <w:szCs w:val="20"/>
+              </w:rPr>
+              <w:t>phuse:hasLabel</w:t>
+            </w:r>
+            <w:proofErr w:type="spellEnd"/>
+            <w:r>
+              <w:rPr>
+                <w:rFonts w:ascii="Courier New" w:hAnsi="Courier New" w:cs="Courier New"/>
+                <w:sz w:val="20"/>
+                <w:szCs w:val="20"/>
+              </w:rPr>
+              <w:t xml:space="preserve"> ?</w:t>
+            </w:r>
+            <w:proofErr w:type="spellStart"/>
+            <w:r>
+              <w:rPr>
+                <w:rFonts w:ascii="Courier New" w:hAnsi="Courier New" w:cs="Courier New"/>
+                <w:sz w:val="20"/>
+                <w:szCs w:val="20"/>
+              </w:rPr>
+              <w:t>treatLabel</w:t>
+            </w:r>
+            <w:proofErr w:type="spellEnd"/>
+            <w:r>
+              <w:rPr>
+                <w:rFonts w:ascii="Courier New" w:hAnsi="Courier New" w:cs="Courier New"/>
+                <w:sz w:val="20"/>
+                <w:szCs w:val="20"/>
+              </w:rPr>
+              <w:t xml:space="preserve"> .</w:t>
             </w:r>
           </w:p>
           <w:p>
@@ -15702,7 +17296,15 @@
         <w:rPr>
           <w:color w:val="auto"/>
         </w:rPr>
-        <w:t>Execute the query to view the result. There is no visualization for this result</w:t>
+        <w:t>Execute</w:t>
+      </w:r>
+      <w:bookmarkStart w:id="38" w:name="_GoBack"/>
+      <w:bookmarkEnd w:id="38"/>
+      <w:r>
+        <w:rPr>
+          <w:color w:val="auto"/>
+        </w:rPr>
+        <w:t xml:space="preserve"> the query to view the result. There is no visualization for this result</w:t>
       </w:r>
       <w:r>
         <w:rPr>
@@ -15961,7 +17563,7 @@
                 <v:shape id="_x0000_i1027" type="#_x0000_t75" style="width:42pt;height:30.5pt" o:ole="">
                   <v:imagedata r:id="rId13" o:title=""/>
                 </v:shape>
-                <o:OLEObject Type="Embed" ProgID="PBrush" ShapeID="_x0000_i1027" DrawAspect="Content" ObjectID="_1560008349" r:id="rId33"/>
+                <o:OLEObject Type="Embed" ProgID="PBrush" ShapeID="_x0000_i1027" DrawAspect="Content" ObjectID="_1560008778" r:id="rId33"/>
               </w:object>
             </w:r>
             <w:r>
@@ -16544,7 +18146,7 @@
       <w:rPr>
         <w:noProof/>
       </w:rPr>
-      <w:t>17</w:t>
+      <w:t>19</w:t>
     </w:r>
     <w:r>
       <w:fldChar w:fldCharType="end"/>
@@ -21763,7 +23365,7 @@
 </file>
 
 <file path=customXml/itemProps1.xml><?xml version="1.0" encoding="utf-8"?>
-<ds:datastoreItem xmlns:ds="http://schemas.openxmlformats.org/officeDocument/2006/customXml" ds:itemID="{49972E95-898F-44A5-88FC-11211152C5EF}">
+<ds:datastoreItem xmlns:ds="http://schemas.openxmlformats.org/officeDocument/2006/customXml" ds:itemID="{9B47D05F-B8F8-436E-A7C5-2389D736877E}">
   <ds:schemaRefs>
     <ds:schemaRef ds:uri="http://schemas.openxmlformats.org/officeDocument/2006/bibliography"/>
   </ds:schemaRefs>

</xml_diff>

<commit_message>
push for use on server
</commit_message>
<xml_diff>
--- a/Annual2017-EU/documents/WorkshopExercises.docx
+++ b/Annual2017-EU/documents/WorkshopExercises.docx
@@ -196,16 +196,7 @@
           <w:sz w:val="32"/>
           <w:szCs w:val="32"/>
         </w:rPr>
-        <w:t>E</w:t>
-      </w:r>
-      <w:bookmarkStart w:id="0" w:name="_GoBack"/>
-      <w:bookmarkEnd w:id="0"/>
-      <w:r>
-        <w:rPr>
-          <w:sz w:val="32"/>
-          <w:szCs w:val="32"/>
-        </w:rPr>
-        <w:t xml:space="preserve">XERCISES </w:t>
+        <w:t xml:space="preserve">EXERCISES </w:t>
       </w:r>
     </w:p>
     <w:p>
@@ -2454,18 +2445,18 @@
         <w:spacing w:before="120"/>
         <w:ind w:left="0" w:firstLine="0"/>
       </w:pPr>
-      <w:bookmarkStart w:id="1" w:name="h.gjdgxs" w:colFirst="0" w:colLast="0"/>
-      <w:bookmarkStart w:id="2" w:name="_Ref484596991"/>
-      <w:bookmarkStart w:id="3" w:name="_Ref484597004"/>
-      <w:bookmarkStart w:id="4" w:name="_Toc489626907"/>
-      <w:bookmarkEnd w:id="1"/>
+      <w:bookmarkStart w:id="0" w:name="h.gjdgxs" w:colFirst="0" w:colLast="0"/>
+      <w:bookmarkStart w:id="1" w:name="_Ref484596991"/>
+      <w:bookmarkStart w:id="2" w:name="_Ref484597004"/>
+      <w:bookmarkStart w:id="3" w:name="_Toc489626907"/>
+      <w:bookmarkEnd w:id="0"/>
       <w:r>
         <w:lastRenderedPageBreak/>
         <w:t>Introduction</w:t>
       </w:r>
+      <w:bookmarkEnd w:id="1"/>
       <w:bookmarkEnd w:id="2"/>
       <w:bookmarkEnd w:id="3"/>
-      <w:bookmarkEnd w:id="4"/>
     </w:p>
     <w:p>
       <w:pPr>
@@ -2639,11 +2630,11 @@
         <w:pStyle w:val="Heading2"/>
         <w:ind w:left="0" w:firstLine="0"/>
       </w:pPr>
-      <w:bookmarkStart w:id="5" w:name="_Toc489626908"/>
+      <w:bookmarkStart w:id="4" w:name="_Toc489626908"/>
       <w:r>
         <w:t>Required Materials</w:t>
       </w:r>
-      <w:bookmarkEnd w:id="5"/>
+      <w:bookmarkEnd w:id="4"/>
     </w:p>
     <w:p>
       <w:pPr>
@@ -2748,11 +2739,11 @@
         <w:pStyle w:val="Heading2"/>
         <w:ind w:left="0" w:firstLine="0"/>
       </w:pPr>
-      <w:bookmarkStart w:id="6" w:name="_Toc489626909"/>
+      <w:bookmarkStart w:id="5" w:name="_Toc489626909"/>
       <w:r>
         <w:t>Symbols</w:t>
       </w:r>
-      <w:bookmarkEnd w:id="6"/>
+      <w:bookmarkEnd w:id="5"/>
     </w:p>
     <w:p>
       <w:pPr>
@@ -3105,14 +3096,14 @@
         <w:spacing w:before="120"/>
         <w:ind w:left="0" w:firstLine="0"/>
       </w:pPr>
-      <w:bookmarkStart w:id="7" w:name="_Server_Login"/>
-      <w:bookmarkStart w:id="8" w:name="_Toc489626910"/>
-      <w:bookmarkEnd w:id="7"/>
+      <w:bookmarkStart w:id="6" w:name="_Server_Login"/>
+      <w:bookmarkStart w:id="7" w:name="_Toc489626910"/>
+      <w:bookmarkEnd w:id="6"/>
       <w:r>
         <w:lastRenderedPageBreak/>
         <w:t>Server Login</w:t>
       </w:r>
-      <w:bookmarkEnd w:id="8"/>
+      <w:bookmarkEnd w:id="7"/>
     </w:p>
     <w:p>
       <w:pPr>
@@ -3668,18 +3659,18 @@
             <w:tcW w:w="1248" w:type="dxa"/>
           </w:tcPr>
           <w:p>
-            <w:bookmarkStart w:id="9" w:name="h.4a3pohs55v92" w:colFirst="0" w:colLast="0"/>
-            <w:bookmarkStart w:id="10" w:name="h.2flcob7d4wc5" w:colFirst="0" w:colLast="0"/>
-            <w:bookmarkStart w:id="11" w:name="h.n9cws2z3nm47" w:colFirst="0" w:colLast="0"/>
-            <w:bookmarkStart w:id="12" w:name="h.dvvi6zq8vnbt" w:colFirst="0" w:colLast="0"/>
-            <w:bookmarkStart w:id="13" w:name="h.3k3o6izb4wsc" w:colFirst="0" w:colLast="0"/>
-            <w:bookmarkStart w:id="14" w:name="h.edgrqcqmadey" w:colFirst="0" w:colLast="0"/>
+            <w:bookmarkStart w:id="8" w:name="h.4a3pohs55v92" w:colFirst="0" w:colLast="0"/>
+            <w:bookmarkStart w:id="9" w:name="h.2flcob7d4wc5" w:colFirst="0" w:colLast="0"/>
+            <w:bookmarkStart w:id="10" w:name="h.n9cws2z3nm47" w:colFirst="0" w:colLast="0"/>
+            <w:bookmarkStart w:id="11" w:name="h.dvvi6zq8vnbt" w:colFirst="0" w:colLast="0"/>
+            <w:bookmarkStart w:id="12" w:name="h.3k3o6izb4wsc" w:colFirst="0" w:colLast="0"/>
+            <w:bookmarkStart w:id="13" w:name="h.edgrqcqmadey" w:colFirst="0" w:colLast="0"/>
+            <w:bookmarkEnd w:id="8"/>
             <w:bookmarkEnd w:id="9"/>
             <w:bookmarkEnd w:id="10"/>
             <w:bookmarkEnd w:id="11"/>
             <w:bookmarkEnd w:id="12"/>
             <w:bookmarkEnd w:id="13"/>
-            <w:bookmarkEnd w:id="14"/>
             <w:r>
               <w:rPr>
                 <w:noProof/>
@@ -3785,10 +3776,10 @@
                   <v:path o:extrusionok="f" gradientshapeok="t" o:connecttype="rect"/>
                   <o:lock v:ext="edit" aspectratio="t"/>
                 </v:shapetype>
-                <v:shape id="_x0000_i1025" type="#_x0000_t75" style="width:42.05pt;height:30.65pt" o:ole="">
+                <v:shape id="_x0000_i1025" type="#_x0000_t75" style="width:42.1pt;height:30.45pt" o:ole="">
                   <v:imagedata r:id="rId13" o:title=""/>
                 </v:shape>
-                <o:OLEObject Type="Embed" ProgID="PBrush" ShapeID="_x0000_i1025" DrawAspect="Content" ObjectID="_1563368776" r:id="rId14"/>
+                <o:OLEObject Type="Embed" ProgID="PBrush" ShapeID="_x0000_i1025" DrawAspect="Content" ObjectID="_1563948734" r:id="rId14"/>
               </w:object>
             </w:r>
             <w:r>
@@ -3899,12 +3890,12 @@
         <w:spacing w:before="120"/>
         <w:ind w:left="0" w:firstLine="0"/>
       </w:pPr>
-      <w:bookmarkStart w:id="15" w:name="_Toc489626911"/>
+      <w:bookmarkStart w:id="14" w:name="_Toc489626911"/>
       <w:r>
         <w:lastRenderedPageBreak/>
         <w:t>Exercises</w:t>
       </w:r>
-      <w:bookmarkEnd w:id="15"/>
+      <w:bookmarkEnd w:id="14"/>
     </w:p>
     <w:p>
       <w:pPr>
@@ -3919,11 +3910,11 @@
         <w:spacing w:before="120"/>
         <w:ind w:left="0" w:firstLine="0"/>
       </w:pPr>
-      <w:bookmarkStart w:id="16" w:name="_Toc489626912"/>
+      <w:bookmarkStart w:id="15" w:name="_Toc489626912"/>
       <w:r>
         <w:t>Neo4j</w:t>
       </w:r>
-      <w:bookmarkEnd w:id="16"/>
+      <w:bookmarkEnd w:id="15"/>
     </w:p>
     <w:p>
       <w:pPr>
@@ -3938,19 +3929,19 @@
         <w:spacing w:before="120"/>
         <w:ind w:left="0" w:firstLine="0"/>
       </w:pPr>
-      <w:bookmarkStart w:id="17" w:name="h.rez8crfnxygd" w:colFirst="0" w:colLast="0"/>
-      <w:bookmarkStart w:id="18" w:name="_Toc489626913"/>
+      <w:bookmarkStart w:id="16" w:name="h.rez8crfnxygd" w:colFirst="0" w:colLast="0"/>
+      <w:bookmarkStart w:id="17" w:name="_Toc489626913"/>
+      <w:bookmarkEnd w:id="16"/>
+      <w:r>
+        <w:t>Diagram</w:t>
+      </w:r>
+      <w:r>
+        <w:t xml:space="preserve"> the Data </w:t>
+      </w:r>
+      <w:r>
+        <w:t>Model</w:t>
+      </w:r>
       <w:bookmarkEnd w:id="17"/>
-      <w:r>
-        <w:t>Diagram</w:t>
-      </w:r>
-      <w:r>
-        <w:t xml:space="preserve"> the Data </w:t>
-      </w:r>
-      <w:r>
-        <w:t>Model</w:t>
-      </w:r>
-      <w:bookmarkEnd w:id="18"/>
       <w:r>
         <w:t xml:space="preserve"> </w:t>
       </w:r>
@@ -4271,13 +4262,21 @@
         <w:rPr>
           <w:color w:val="auto"/>
         </w:rPr>
-        <w:t>Add nodes to the diagram</w:t>
-      </w:r>
+        <w:t>Add nodes to your diagram, following advice from the instructor and in the section "</w:t>
+      </w:r>
+      <w:hyperlink w:anchor="GuidelinesForNodesAndRelations" w:history="1">
+        <w:r>
+          <w:rPr>
+            <w:rStyle w:val="Hyperlink"/>
+          </w:rPr>
+          <w:t>Guidelines for adding nodes and relations</w:t>
+        </w:r>
+      </w:hyperlink>
       <w:r>
         <w:rPr>
           <w:color w:val="auto"/>
         </w:rPr>
-        <w:t>.</w:t>
+        <w:t>" (below).</w:t>
       </w:r>
     </w:p>
     <w:p>
@@ -4730,7 +4729,43 @@
         <w:rPr>
           <w:color w:val="auto"/>
         </w:rPr>
-        <w:t>dd Gender to the Person1 node).</w:t>
+        <w:t xml:space="preserve">dd </w:t>
+      </w:r>
+      <w:r>
+        <w:rPr>
+          <w:b/>
+          <w:i/>
+          <w:color w:val="auto"/>
+        </w:rPr>
+        <w:t>g</w:t>
+      </w:r>
+      <w:r>
+        <w:rPr>
+          <w:b/>
+          <w:i/>
+          <w:color w:val="auto"/>
+        </w:rPr>
+        <w:t>ender</w:t>
+      </w:r>
+      <w:r>
+        <w:rPr>
+          <w:color w:val="auto"/>
+        </w:rPr>
+        <w:t xml:space="preserve"> to the </w:t>
+      </w:r>
+      <w:r>
+        <w:rPr>
+          <w:b/>
+          <w:i/>
+          <w:color w:val="auto"/>
+        </w:rPr>
+        <w:t>Person1</w:t>
+      </w:r>
+      <w:r>
+        <w:rPr>
+          <w:color w:val="auto"/>
+        </w:rPr>
+        <w:t xml:space="preserve"> node).</w:t>
       </w:r>
     </w:p>
     <w:tbl>
@@ -4749,7 +4784,7 @@
         <w:tblLook w:val="04A0" w:firstRow="1" w:lastRow="0" w:firstColumn="1" w:lastColumn="0" w:noHBand="0" w:noVBand="1"/>
       </w:tblPr>
       <w:tblGrid>
-        <w:gridCol w:w="720"/>
+        <w:gridCol w:w="786"/>
         <w:gridCol w:w="8826"/>
       </w:tblGrid>
       <w:tr>
@@ -4765,23 +4800,56 @@
             </w:pPr>
             <w:r>
               <w:rPr>
-                <w:rFonts w:ascii="Times New Roman" w:hAnsi="Times New Roman" w:cs="Times New Roman"/>
-                <w:b/>
-                <w:color w:val="FF0000"/>
-                <w:sz w:val="72"/>
-                <w:szCs w:val="72"/>
-              </w:rPr>
-              <w:t xml:space="preserve"> </w:t>
-            </w:r>
-            <w:r>
-              <w:rPr>
-                <w:rFonts w:ascii="Times New Roman" w:hAnsi="Times New Roman" w:cs="Times New Roman"/>
-                <w:b/>
-                <w:color w:val="FF0000"/>
-                <w:sz w:val="72"/>
-                <w:szCs w:val="72"/>
-              </w:rPr>
-              <w:t>!</w:t>
+                <w:noProof/>
+              </w:rPr>
+              <w:drawing>
+                <wp:inline distT="0" distB="0" distL="0" distR="0" wp14:anchorId="67951816" wp14:editId="5DC9E326">
+                  <wp:extent cx="361950" cy="450230"/>
+                  <wp:effectExtent l="0" t="0" r="0" b="6985"/>
+                  <wp:docPr id="47" name="Picture 47" descr="IdeaIcon_clean_20mm"/>
+                  <wp:cNvGraphicFramePr>
+                    <a:graphicFrameLocks xmlns:a="http://schemas.openxmlformats.org/drawingml/2006/main" noChangeAspect="1"/>
+                  </wp:cNvGraphicFramePr>
+                  <a:graphic xmlns:a="http://schemas.openxmlformats.org/drawingml/2006/main">
+                    <a:graphicData uri="http://schemas.openxmlformats.org/drawingml/2006/picture">
+                      <pic:pic xmlns:pic="http://schemas.openxmlformats.org/drawingml/2006/picture">
+                        <pic:nvPicPr>
+                          <pic:cNvPr id="0" name="Picture 7" descr="IdeaIcon_clean_20mm"/>
+                          <pic:cNvPicPr>
+                            <a:picLocks noChangeAspect="1" noChangeArrowheads="1"/>
+                          </pic:cNvPicPr>
+                        </pic:nvPicPr>
+                        <pic:blipFill>
+                          <a:blip r:embed="rId9">
+                            <a:extLst>
+                              <a:ext uri="{28A0092B-C50C-407E-A947-70E740481C1C}">
+                                <a14:useLocalDpi xmlns:a14="http://schemas.microsoft.com/office/drawing/2010/main" val="0"/>
+                              </a:ext>
+                            </a:extLst>
+                          </a:blip>
+                          <a:srcRect/>
+                          <a:stretch>
+                            <a:fillRect/>
+                          </a:stretch>
+                        </pic:blipFill>
+                        <pic:spPr bwMode="auto">
+                          <a:xfrm>
+                            <a:off x="0" y="0"/>
+                            <a:ext cx="365384" cy="454501"/>
+                          </a:xfrm>
+                          <a:prstGeom prst="rect">
+                            <a:avLst/>
+                          </a:prstGeom>
+                          <a:noFill/>
+                          <a:ln>
+                            <a:noFill/>
+                          </a:ln>
+                        </pic:spPr>
+                      </pic:pic>
+                    </a:graphicData>
+                  </a:graphic>
+                </wp:inline>
+              </w:drawing>
             </w:r>
           </w:p>
         </w:tc>
@@ -4798,26 +4866,99 @@
             </w:pPr>
             <w:r>
               <w:rPr>
-                <w:b/>
                 <w:i/>
-                <w:highlight w:val="yellow"/>
-              </w:rPr>
-              <w:t>A</w:t>
-            </w:r>
-            <w:r>
-              <w:rPr>
-                <w:b/>
+              </w:rPr>
+              <w:t xml:space="preserve">To keep the model manageable for later exercises, it is suggested to add </w:t>
+            </w:r>
+            <w:r>
+              <w:rPr>
                 <w:i/>
-                <w:highlight w:val="yellow"/>
-              </w:rPr>
-              <w:t>dd no more than six additional nodes to the model and fewer than twelve property:value pairs.</w:t>
-            </w:r>
-            <w:r>
-              <w:rPr>
-                <w:b/>
+                <w:u w:val="single"/>
+              </w:rPr>
+              <w:t>n</w:t>
+            </w:r>
+            <w:r>
+              <w:rPr>
                 <w:i/>
-              </w:rPr>
-              <w:t xml:space="preserve"> This will keep the model manageable for later exercises.</w:t>
+                <w:u w:val="single"/>
+              </w:rPr>
+              <w:t>o more</w:t>
+            </w:r>
+            <w:r>
+              <w:rPr>
+                <w:i/>
+              </w:rPr>
+              <w:t xml:space="preserve"> </w:t>
+            </w:r>
+            <w:r>
+              <w:rPr>
+                <w:i/>
+                <w:u w:val="single"/>
+              </w:rPr>
+              <w:t>than</w:t>
+            </w:r>
+            <w:r>
+              <w:rPr>
+                <w:i/>
+                <w:u w:val="single"/>
+              </w:rPr>
+              <w:t xml:space="preserve"> twelve</w:t>
+            </w:r>
+            <w:r>
+              <w:rPr>
+                <w:i/>
+                <w:u w:val="single"/>
+              </w:rPr>
+              <w:t xml:space="preserve"> additional nodes </w:t>
+            </w:r>
+            <w:r>
+              <w:rPr>
+                <w:i/>
+              </w:rPr>
+              <w:t xml:space="preserve">to the model and </w:t>
+            </w:r>
+            <w:r>
+              <w:rPr>
+                <w:i/>
+                <w:u w:val="single"/>
+              </w:rPr>
+              <w:t>less</w:t>
+            </w:r>
+            <w:r>
+              <w:rPr>
+                <w:i/>
+                <w:u w:val="single"/>
+              </w:rPr>
+              <w:t xml:space="preserve"> than twe</w:t>
+            </w:r>
+            <w:r>
+              <w:rPr>
+                <w:i/>
+                <w:u w:val="single"/>
+              </w:rPr>
+              <w:t xml:space="preserve">nty new </w:t>
+            </w:r>
+            <w:proofErr w:type="spellStart"/>
+            <w:r>
+              <w:rPr>
+                <w:i/>
+                <w:u w:val="single"/>
+              </w:rPr>
+              <w:t>property:value</w:t>
+            </w:r>
+            <w:proofErr w:type="spellEnd"/>
+            <w:r>
+              <w:rPr>
+                <w:i/>
+                <w:u w:val="single"/>
+              </w:rPr>
+              <w:t xml:space="preserve"> pairs</w:t>
+            </w:r>
+            <w:r>
+              <w:rPr>
+                <w:i/>
+              </w:rPr>
+              <w:t>.</w:t>
             </w:r>
           </w:p>
         </w:tc>
@@ -4828,7 +4969,6 @@
         <w:pStyle w:val="NoSpacing"/>
         <w:rPr>
           <w:rFonts w:ascii="Arial" w:hAnsi="Arial" w:cs="Arial"/>
-          <w:b/>
           <w:sz w:val="28"/>
           <w:szCs w:val="28"/>
         </w:rPr>
@@ -4845,6 +4985,8 @@
           <w:szCs w:val="28"/>
         </w:rPr>
       </w:pPr>
+      <w:bookmarkStart w:id="18" w:name="GuidelinesForNodesAndRelations"/>
+      <w:bookmarkEnd w:id="18"/>
       <w:r>
         <w:rPr>
           <w:rFonts w:ascii="Arial" w:hAnsi="Arial" w:cs="Arial"/>
@@ -4881,6 +5023,12 @@
           <w:color w:val="auto"/>
         </w:rPr>
         <w:t xml:space="preserve"> pairs, and relations. </w:t>
+      </w:r>
+      <w:r>
+        <w:rPr>
+          <w:color w:val="auto"/>
+        </w:rPr>
+        <w:t>Mandatory guidance is show in bold.</w:t>
       </w:r>
     </w:p>
     <w:tbl>
@@ -4986,7 +5134,7 @@
               <w:rPr>
                 <w:color w:val="auto"/>
               </w:rPr>
-              <w:t>Many of these recommendations serve to simplify the exercises and are not applicable to Linked Data in real-world applications.</w:t>
+              <w:t>Many of these recommendations serve to simplify the exercises and are not applicable in real-world applications.</w:t>
             </w:r>
           </w:p>
         </w:tc>
@@ -5036,7 +5184,6 @@
           <w:b/>
           <w:color w:val="auto"/>
         </w:rPr>
-        <w:lastRenderedPageBreak/>
         <w:t>Nodes</w:t>
       </w:r>
     </w:p>
@@ -5141,14 +5288,32 @@
           <w:p>
             <w:pPr>
               <w:rPr>
+                <w:b/>
                 <w:color w:val="auto"/>
               </w:rPr>
             </w:pPr>
             <w:r>
               <w:rPr>
+                <w:b/>
                 <w:color w:val="auto"/>
               </w:rPr>
-              <w:t>No spaces or special characters ($"%&amp;^!~…etc.) in the names</w:t>
+              <w:t>No spaces or special characters ($"%&amp;</w:t>
+            </w:r>
+            <w:proofErr w:type="gramStart"/>
+            <w:r>
+              <w:rPr>
+                <w:b/>
+                <w:color w:val="auto"/>
+              </w:rPr>
+              <w:t>^!~</w:t>
+            </w:r>
+            <w:proofErr w:type="gramEnd"/>
+            <w:r>
+              <w:rPr>
+                <w:b/>
+                <w:color w:val="auto"/>
+              </w:rPr>
+              <w:t>…etc.) in the names</w:t>
             </w:r>
           </w:p>
         </w:tc>
@@ -5344,11 +5509,13 @@
           <w:p>
             <w:pPr>
               <w:rPr>
+                <w:b/>
                 <w:color w:val="auto"/>
               </w:rPr>
             </w:pPr>
             <w:r>
               <w:rPr>
+                <w:b/>
                 <w:color w:val="auto"/>
               </w:rPr>
               <w:t xml:space="preserve">Each node must have at least one </w:t>
@@ -5356,6 +5523,7 @@
             <w:proofErr w:type="gramStart"/>
             <w:r>
               <w:rPr>
+                <w:b/>
                 <w:color w:val="auto"/>
               </w:rPr>
               <w:t>p:v</w:t>
@@ -5363,6 +5531,7 @@
             <w:proofErr w:type="gramEnd"/>
             <w:r>
               <w:rPr>
+                <w:b/>
                 <w:color w:val="auto"/>
               </w:rPr>
               <w:t xml:space="preserve"> pair.</w:t>
@@ -5484,23 +5653,43 @@
           <w:p>
             <w:pPr>
               <w:rPr>
+                <w:b/>
                 <w:color w:val="auto"/>
               </w:rPr>
             </w:pPr>
             <w:r>
               <w:rPr>
+                <w:b/>
                 <w:color w:val="auto"/>
               </w:rPr>
-              <w:t>Avoid special characters ($"%&amp;^!~</w:t>
-            </w:r>
-            <w:r>
-              <w:rPr>
+              <w:t xml:space="preserve">No </w:t>
+            </w:r>
+            <w:r>
+              <w:rPr>
+                <w:b/>
                 <w:color w:val="auto"/>
               </w:rPr>
+              <w:t>special characters ($"%&amp;</w:t>
+            </w:r>
+            <w:proofErr w:type="gramStart"/>
+            <w:r>
+              <w:rPr>
+                <w:b/>
+                <w:color w:val="auto"/>
+              </w:rPr>
+              <w:t>^!~</w:t>
+            </w:r>
+            <w:proofErr w:type="gramEnd"/>
+            <w:r>
+              <w:rPr>
+                <w:b/>
+                <w:color w:val="auto"/>
+              </w:rPr>
               <w:t>, e</w:t>
             </w:r>
             <w:r>
               <w:rPr>
+                <w:b/>
                 <w:color w:val="auto"/>
               </w:rPr>
               <w:t>tc.)</w:t>
@@ -5697,11 +5886,13 @@
           <w:p>
             <w:pPr>
               <w:rPr>
+                <w:b/>
                 <w:color w:val="auto"/>
               </w:rPr>
             </w:pPr>
             <w:r>
               <w:rPr>
+                <w:b/>
                 <w:color w:val="auto"/>
               </w:rPr>
               <w:t>No spaces or special characters ($"%&amp;</w:t>
@@ -5709,6 +5900,7 @@
             <w:proofErr w:type="gramStart"/>
             <w:r>
               <w:rPr>
+                <w:b/>
                 <w:color w:val="auto"/>
               </w:rPr>
               <w:t>^!~</w:t>
@@ -5716,6 +5908,7 @@
             <w:proofErr w:type="gramEnd"/>
             <w:r>
               <w:rPr>
+                <w:b/>
                 <w:color w:val="auto"/>
               </w:rPr>
               <w:t>…etc.) in the names</w:t>
@@ -5760,7 +5953,6 @@
             </w:r>
             <w:r>
               <w:rPr>
-                <w:b/>
                 <w:i/>
                 <w:color w:val="auto"/>
               </w:rPr>
@@ -5774,7 +5966,6 @@
             </w:r>
             <w:r>
               <w:rPr>
-                <w:b/>
                 <w:i/>
                 <w:color w:val="auto"/>
               </w:rPr>
@@ -5809,17 +6000,20 @@
           <w:p>
             <w:pPr>
               <w:rPr>
+                <w:b/>
                 <w:color w:val="auto"/>
               </w:rPr>
             </w:pPr>
             <w:r>
               <w:rPr>
+                <w:b/>
                 <w:color w:val="auto"/>
               </w:rPr>
               <w:t>N</w:t>
             </w:r>
             <w:r>
               <w:rPr>
+                <w:b/>
                 <w:color w:val="auto"/>
               </w:rPr>
               <w:t xml:space="preserve">o </w:t>
@@ -5827,6 +6021,7 @@
             <w:proofErr w:type="gramStart"/>
             <w:r>
               <w:rPr>
+                <w:b/>
                 <w:color w:val="auto"/>
               </w:rPr>
               <w:t>p:v</w:t>
@@ -5834,6 +6029,7 @@
             <w:proofErr w:type="gramEnd"/>
             <w:r>
               <w:rPr>
+                <w:b/>
                 <w:color w:val="auto"/>
               </w:rPr>
               <w:t xml:space="preserve"> pairs on the links.</w:t>
@@ -5923,22 +6119,22 @@
           <w:color w:val="auto"/>
         </w:rPr>
         <w:drawing>
-          <wp:anchor distT="0" distB="0" distL="114300" distR="114300" simplePos="0" relativeHeight="251680768" behindDoc="1" locked="0" layoutInCell="1" allowOverlap="1" wp14:anchorId="6D919763" wp14:editId="5F3CCC84">
+          <wp:anchor distT="0" distB="0" distL="114300" distR="114300" simplePos="0" relativeHeight="251680768" behindDoc="1" locked="0" layoutInCell="1" allowOverlap="1" wp14:anchorId="6D919763" wp14:editId="2165227D">
             <wp:simplePos x="0" y="0"/>
             <wp:positionH relativeFrom="column">
-              <wp:posOffset>4749800</wp:posOffset>
+              <wp:posOffset>4499610</wp:posOffset>
             </wp:positionH>
             <wp:positionV relativeFrom="paragraph">
-              <wp:posOffset>242570</wp:posOffset>
+              <wp:posOffset>217805</wp:posOffset>
             </wp:positionV>
-            <wp:extent cx="1574800" cy="489585"/>
-            <wp:effectExtent l="0" t="0" r="6350" b="5715"/>
+            <wp:extent cx="2045970" cy="635635"/>
+            <wp:effectExtent l="0" t="0" r="0" b="0"/>
             <wp:wrapTight wrapText="bothSides">
               <wp:wrapPolygon edited="0">
                 <wp:start x="0" y="0"/>
-                <wp:lineTo x="0" y="21012"/>
-                <wp:lineTo x="21426" y="21012"/>
-                <wp:lineTo x="21426" y="0"/>
+                <wp:lineTo x="0" y="20715"/>
+                <wp:lineTo x="21318" y="20715"/>
+                <wp:lineTo x="21318" y="0"/>
                 <wp:lineTo x="0" y="0"/>
               </wp:wrapPolygon>
             </wp:wrapTight>
@@ -5971,7 +6167,7 @@
                   <pic:spPr bwMode="auto">
                     <a:xfrm>
                       <a:off x="0" y="0"/>
-                      <a:ext cx="1574800" cy="489585"/>
+                      <a:ext cx="2045970" cy="635635"/>
                     </a:xfrm>
                     <a:prstGeom prst="rect">
                       <a:avLst/>
@@ -6011,6 +6207,12 @@
         </w:rPr>
         <w:t>defining new nodes and relations of your own.</w:t>
       </w:r>
+      <w:r>
+        <w:rPr>
+          <w:color w:val="auto"/>
+        </w:rPr>
+        <w:t xml:space="preserve"> New nodes are in solid colors.</w:t>
+      </w:r>
     </w:p>
     <w:p>
       <w:pPr>
@@ -6080,16 +6282,49 @@
         <w:ind w:left="720"/>
         <w:rPr>
           <w:color w:val="auto"/>
+        </w:rPr>
+      </w:pPr>
+      <w:r>
+        <w:rPr>
+          <w:color w:val="auto"/>
           <w:u w:val="single"/>
         </w:rPr>
-      </w:pPr>
-    </w:p>
-    <w:p>
-      <w:pPr>
-        <w:spacing w:after="0"/>
+        <w:t xml:space="preserve">Example </w:t>
+      </w:r>
+      <w:r>
+        <w:rPr>
+          <w:color w:val="auto"/>
+          <w:u w:val="single"/>
+        </w:rPr>
+        <w:t>2</w:t>
+      </w:r>
+      <w:r>
+        <w:rPr>
+          <w:color w:val="auto"/>
+          <w:u w:val="single"/>
+        </w:rPr>
+        <w:t>:</w:t>
+      </w:r>
+      <w:r>
+        <w:rPr>
+          <w:color w:val="auto"/>
+        </w:rPr>
+        <w:t xml:space="preserve"> Add a protocol to the study.  How would the protocol fit into a description of the clinical trials design process?</w:t>
+      </w:r>
+      <w:r>
+        <w:rPr>
+          <w:noProof/>
+          <w:color w:val="auto"/>
+        </w:rPr>
+        <w:t xml:space="preserve"> </w:t>
+      </w:r>
+    </w:p>
+    <w:p>
+      <w:pPr>
         <w:ind w:left="720"/>
         <w:rPr>
           <w:color w:val="auto"/>
+          <w:u w:val="single"/>
         </w:rPr>
       </w:pPr>
       <w:r>
@@ -6099,26 +6334,26 @@
           <w:u w:val="single"/>
         </w:rPr>
         <w:drawing>
-          <wp:anchor distT="0" distB="0" distL="114300" distR="114300" simplePos="0" relativeHeight="251687936" behindDoc="1" locked="0" layoutInCell="1" allowOverlap="1" wp14:anchorId="65B44EF6" wp14:editId="51461CF1">
+          <wp:anchor distT="0" distB="0" distL="114300" distR="114300" simplePos="0" relativeHeight="251686912" behindDoc="1" locked="0" layoutInCell="1" allowOverlap="1" wp14:anchorId="75A04BDB" wp14:editId="56E9AE45">
             <wp:simplePos x="0" y="0"/>
             <wp:positionH relativeFrom="column">
-              <wp:posOffset>2254250</wp:posOffset>
+              <wp:posOffset>489005</wp:posOffset>
             </wp:positionH>
             <wp:positionV relativeFrom="paragraph">
-              <wp:posOffset>271145</wp:posOffset>
+              <wp:posOffset>27056</wp:posOffset>
             </wp:positionV>
-            <wp:extent cx="4457700" cy="508109"/>
-            <wp:effectExtent l="0" t="0" r="0" b="6350"/>
+            <wp:extent cx="5955665" cy="771525"/>
+            <wp:effectExtent l="0" t="0" r="6985" b="9525"/>
             <wp:wrapTight wrapText="bothSides">
               <wp:wrapPolygon edited="0">
                 <wp:start x="0" y="0"/>
-                <wp:lineTo x="0" y="21060"/>
-                <wp:lineTo x="21508" y="21060"/>
-                <wp:lineTo x="21508" y="0"/>
+                <wp:lineTo x="0" y="21333"/>
+                <wp:lineTo x="21556" y="21333"/>
+                <wp:lineTo x="21556" y="0"/>
                 <wp:lineTo x="0" y="0"/>
               </wp:wrapPolygon>
             </wp:wrapTight>
-            <wp:docPr id="40" name="Picture 40"/>
+            <wp:docPr id="48" name="Picture 48"/>
             <wp:cNvGraphicFramePr>
               <a:graphicFrameLocks xmlns:a="http://schemas.openxmlformats.org/drawingml/2006/main" noChangeAspect="1"/>
             </wp:cNvGraphicFramePr>
@@ -6126,7 +6361,7 @@
               <a:graphicData uri="http://schemas.openxmlformats.org/drawingml/2006/picture">
                 <pic:pic xmlns:pic="http://schemas.openxmlformats.org/drawingml/2006/picture">
                   <pic:nvPicPr>
-                    <pic:cNvPr id="0" name="Picture 6"/>
+                    <pic:cNvPr id="0" name="Picture 9"/>
                     <pic:cNvPicPr>
                       <a:picLocks noChangeAspect="1" noChangeArrowheads="1"/>
                     </pic:cNvPicPr>
@@ -6147,7 +6382,7 @@
                   <pic:spPr bwMode="auto">
                     <a:xfrm>
                       <a:off x="0" y="0"/>
-                      <a:ext cx="4457700" cy="508109"/>
+                      <a:ext cx="5955665" cy="771525"/>
                     </a:xfrm>
                     <a:prstGeom prst="rect">
                       <a:avLst/>
@@ -6169,84 +6404,41 @@
           </wp:anchor>
         </w:drawing>
       </w:r>
-      <w:r>
+    </w:p>
+    <w:p>
+      <w:pPr>
+        <w:ind w:left="720"/>
         <w:rPr>
           <w:color w:val="auto"/>
-          <w:u w:val="single"/>
-        </w:rPr>
-        <w:t xml:space="preserve">Example </w:t>
-      </w:r>
-      <w:r>
-        <w:rPr>
-          <w:color w:val="auto"/>
-          <w:u w:val="single"/>
-        </w:rPr>
-        <w:t>2</w:t>
-      </w:r>
-      <w:r>
-        <w:rPr>
-          <w:color w:val="auto"/>
-          <w:u w:val="single"/>
-        </w:rPr>
-        <w:t>:</w:t>
-      </w:r>
-      <w:r>
-        <w:rPr>
-          <w:color w:val="auto"/>
-        </w:rPr>
-        <w:t xml:space="preserve"> Add a protocol to the study.  How would the protocol fit into a description of the clinical trials design process?</w:t>
-      </w:r>
+        </w:rPr>
+      </w:pPr>
       <w:r>
         <w:rPr>
           <w:noProof/>
           <w:color w:val="auto"/>
         </w:rPr>
-        <w:t xml:space="preserve"> </w:t>
-      </w:r>
-    </w:p>
-    <w:p>
-      <w:pPr>
-        <w:ind w:left="720"/>
-        <w:rPr>
-          <w:color w:val="auto"/>
-          <w:u w:val="single"/>
-        </w:rPr>
-      </w:pPr>
-    </w:p>
-    <w:p>
-      <w:pPr>
-        <w:ind w:left="720"/>
-        <w:rPr>
-          <w:color w:val="auto"/>
-        </w:rPr>
-      </w:pPr>
-      <w:r>
-        <w:rPr>
-          <w:noProof/>
-          <w:color w:val="auto"/>
-        </w:rPr>
         <w:lastRenderedPageBreak/>
         <w:drawing>
-          <wp:anchor distT="0" distB="0" distL="114300" distR="114300" simplePos="0" relativeHeight="251684864" behindDoc="1" locked="0" layoutInCell="1" allowOverlap="1" wp14:anchorId="3402465D" wp14:editId="14AC1B0B">
+          <wp:anchor distT="0" distB="0" distL="114300" distR="114300" simplePos="0" relativeHeight="251687936" behindDoc="1" locked="0" layoutInCell="1" allowOverlap="1" wp14:anchorId="3F813E25" wp14:editId="0DA59B9A">
             <wp:simplePos x="0" y="0"/>
-            <wp:positionH relativeFrom="column">
-              <wp:posOffset>3765550</wp:posOffset>
+            <wp:positionH relativeFrom="margin">
+              <wp:posOffset>2588122</wp:posOffset>
             </wp:positionH>
             <wp:positionV relativeFrom="paragraph">
-              <wp:posOffset>85725</wp:posOffset>
+              <wp:posOffset>7951</wp:posOffset>
             </wp:positionV>
-            <wp:extent cx="3333750" cy="2326550"/>
-            <wp:effectExtent l="0" t="0" r="0" b="0"/>
+            <wp:extent cx="4556125" cy="3172460"/>
+            <wp:effectExtent l="0" t="0" r="0" b="8890"/>
             <wp:wrapTight wrapText="bothSides">
               <wp:wrapPolygon edited="0">
                 <wp:start x="0" y="0"/>
-                <wp:lineTo x="0" y="21405"/>
-                <wp:lineTo x="21477" y="21405"/>
-                <wp:lineTo x="21477" y="0"/>
+                <wp:lineTo x="0" y="21531"/>
+                <wp:lineTo x="21495" y="21531"/>
+                <wp:lineTo x="21495" y="0"/>
                 <wp:lineTo x="0" y="0"/>
               </wp:wrapPolygon>
             </wp:wrapTight>
-            <wp:docPr id="41" name="Picture 41"/>
+            <wp:docPr id="49" name="Picture 49"/>
             <wp:cNvGraphicFramePr>
               <a:graphicFrameLocks xmlns:a="http://schemas.openxmlformats.org/drawingml/2006/main" noChangeAspect="1"/>
             </wp:cNvGraphicFramePr>
@@ -6254,7 +6446,7 @@
               <a:graphicData uri="http://schemas.openxmlformats.org/drawingml/2006/picture">
                 <pic:pic xmlns:pic="http://schemas.openxmlformats.org/drawingml/2006/picture">
                   <pic:nvPicPr>
-                    <pic:cNvPr id="0" name="Picture 7"/>
+                    <pic:cNvPr id="0" name="Picture 10"/>
                     <pic:cNvPicPr>
                       <a:picLocks noChangeAspect="1" noChangeArrowheads="1"/>
                     </pic:cNvPicPr>
@@ -6275,7 +6467,7 @@
                   <pic:spPr bwMode="auto">
                     <a:xfrm>
                       <a:off x="0" y="0"/>
-                      <a:ext cx="3333750" cy="2326550"/>
+                      <a:ext cx="4556125" cy="3172460"/>
                     </a:xfrm>
                     <a:prstGeom prst="rect">
                       <a:avLst/>
@@ -6350,55 +6542,11 @@
         <w:t xml:space="preserve"> </w:t>
       </w:r>
     </w:p>
-    <w:p>
-      <w:pPr>
-        <w:ind w:left="720"/>
-        <w:rPr>
-          <w:color w:val="auto"/>
-        </w:rPr>
-      </w:pPr>
-    </w:p>
-    <w:p>
-      <w:pPr>
-        <w:ind w:left="720"/>
-        <w:rPr>
-          <w:color w:val="auto"/>
-        </w:rPr>
-      </w:pPr>
-    </w:p>
-    <w:p>
-      <w:pPr>
-        <w:ind w:left="720"/>
-        <w:rPr>
-          <w:color w:val="auto"/>
-        </w:rPr>
-      </w:pPr>
-    </w:p>
-    <w:p>
-      <w:pPr>
-        <w:spacing w:after="0"/>
-        <w:ind w:left="720"/>
-        <w:rPr>
-          <w:color w:val="auto"/>
-          <w:u w:val="single"/>
-        </w:rPr>
-      </w:pPr>
-    </w:p>
-    <w:p>
-      <w:pPr>
-        <w:spacing w:after="0"/>
-        <w:ind w:left="720"/>
-        <w:rPr>
-          <w:color w:val="auto"/>
-          <w:u w:val="single"/>
-        </w:rPr>
-      </w:pPr>
-    </w:p>
     <w:tbl>
       <w:tblPr>
         <w:tblStyle w:val="TableGrid"/>
         <w:tblW w:w="0" w:type="auto"/>
-        <w:tblInd w:w="720" w:type="dxa"/>
+        <w:tblInd w:w="-5" w:type="dxa"/>
         <w:tblBorders>
           <w:top w:val="none" w:sz="0" w:space="0" w:color="auto"/>
           <w:left w:val="none" w:sz="0" w:space="0" w:color="auto"/>
@@ -6410,13 +6558,16 @@
         <w:tblLook w:val="04A0" w:firstRow="1" w:lastRow="0" w:firstColumn="1" w:lastColumn="0" w:noHBand="0" w:noVBand="1"/>
       </w:tblPr>
       <w:tblGrid>
-        <w:gridCol w:w="810"/>
-        <w:gridCol w:w="8725"/>
+        <w:gridCol w:w="1260"/>
+        <w:gridCol w:w="8936"/>
       </w:tblGrid>
       <w:tr>
+        <w:trPr>
+          <w:trHeight w:val="399"/>
+        </w:trPr>
         <w:tc>
           <w:tcPr>
-            <w:tcW w:w="810" w:type="dxa"/>
+            <w:tcW w:w="1260" w:type="dxa"/>
           </w:tcPr>
           <w:p>
             <w:pPr>
@@ -6483,7 +6634,7 @@
         </w:tc>
         <w:tc>
           <w:tcPr>
-            <w:tcW w:w="8725" w:type="dxa"/>
+            <w:tcW w:w="8936" w:type="dxa"/>
             <w:vAlign w:val="center"/>
           </w:tcPr>
           <w:p>
@@ -6647,10 +6798,10 @@
             </w:r>
             <w:r>
               <w:object w:dxaOrig="4536" w:dyaOrig="3300" w14:anchorId="4B9CF6E4">
-                <v:shape id="_x0000_i1031" type="#_x0000_t75" style="width:42.05pt;height:30.65pt" o:ole="">
+                <v:shape id="_x0000_i1026" type="#_x0000_t75" style="width:42.1pt;height:30.45pt" o:ole="">
                   <v:imagedata r:id="rId13" o:title=""/>
                 </v:shape>
-                <o:OLEObject Type="Embed" ProgID="PBrush" ShapeID="_x0000_i1031" DrawAspect="Content" ObjectID="_1563368777" r:id="rId18"/>
+                <o:OLEObject Type="Embed" ProgID="PBrush" ShapeID="_x0000_i1026" DrawAspect="Content" ObjectID="_1563948735" r:id="rId18"/>
               </w:object>
             </w:r>
             <w:r>
@@ -7022,7 +7173,25 @@
           <w:sz w:val="20"/>
           <w:szCs w:val="20"/>
         </w:rPr>
-        <w:t xml:space="preserve">Figure </w:t>
+        <w:t>Fig</w:t>
+      </w:r>
+      <w:r>
+        <w:rPr>
+          <w:b/>
+          <w:color w:val="0000FF"/>
+          <w:sz w:val="20"/>
+          <w:szCs w:val="20"/>
+        </w:rPr>
+        <w:t>u</w:t>
+      </w:r>
+      <w:r>
+        <w:rPr>
+          <w:b/>
+          <w:color w:val="0000FF"/>
+          <w:sz w:val="20"/>
+          <w:szCs w:val="20"/>
+        </w:rPr>
+        <w:t xml:space="preserve">re </w:t>
       </w:r>
       <w:r>
         <w:rPr>
@@ -7046,7 +7215,16 @@
           <w:b/>
           <w:color w:val="0000FF"/>
         </w:rPr>
-        <w:t xml:space="preserve"> .</w:t>
+        <w:t xml:space="preserve"> </w:t>
+      </w:r>
+      <w:r>
+        <w:t>.</w:t>
+      </w:r>
+      <w:r>
+        <w:t xml:space="preserve"> </w:t>
+      </w:r>
+      <w:r>
+        <w:t xml:space="preserve">The first step is to all your new Nodes and Relations in Table 1. </w:t>
       </w:r>
     </w:p>
     <w:p>
@@ -7058,11 +7236,12 @@
         <w:rPr>
           <w:noProof/>
         </w:rPr>
+        <w:lastRenderedPageBreak/>
         <w:drawing>
-          <wp:inline distT="0" distB="0" distL="0" distR="0" wp14:anchorId="3B1DC53A" wp14:editId="7261693A">
-            <wp:extent cx="5019288" cy="2355850"/>
-            <wp:effectExtent l="0" t="0" r="0" b="6350"/>
-            <wp:docPr id="1" name="Picture 1"/>
+          <wp:inline distT="0" distB="0" distL="0" distR="0" wp14:anchorId="74A8FF8E" wp14:editId="28635654">
+            <wp:extent cx="6854190" cy="2465070"/>
+            <wp:effectExtent l="0" t="0" r="3810" b="0"/>
+            <wp:docPr id="50" name="Picture 50"/>
             <wp:cNvGraphicFramePr>
               <a:graphicFrameLocks xmlns:a="http://schemas.openxmlformats.org/drawingml/2006/main" noChangeAspect="1"/>
             </wp:cNvGraphicFramePr>
@@ -7070,7 +7249,7 @@
               <a:graphicData uri="http://schemas.openxmlformats.org/drawingml/2006/picture">
                 <pic:pic xmlns:pic="http://schemas.openxmlformats.org/drawingml/2006/picture">
                   <pic:nvPicPr>
-                    <pic:cNvPr id="0" name="Picture 4"/>
+                    <pic:cNvPr id="0" name="Picture 11"/>
                     <pic:cNvPicPr>
                       <a:picLocks noChangeAspect="1" noChangeArrowheads="1"/>
                     </pic:cNvPicPr>
@@ -7091,7 +7270,7 @@
                   <pic:spPr bwMode="auto">
                     <a:xfrm>
                       <a:off x="0" y="0"/>
-                      <a:ext cx="5025061" cy="2358560"/>
+                      <a:ext cx="6854190" cy="2465070"/>
                     </a:xfrm>
                     <a:prstGeom prst="rect">
                       <a:avLst/>
@@ -7194,44 +7373,31 @@
         <w:rPr>
           <w:b/>
         </w:rPr>
-        <w:lastRenderedPageBreak/>
         <w:t xml:space="preserve">Table 1. </w:t>
       </w:r>
       <w:r>
         <w:rPr>
           <w:b/>
         </w:rPr>
+        <w:t xml:space="preserve">Nodes and </w:t>
+      </w:r>
+      <w:r>
+        <w:rPr>
+          <w:b/>
+        </w:rPr>
         <w:t>Relations</w:t>
       </w:r>
     </w:p>
     <w:p>
       <w:pPr>
+        <w:spacing w:after="0"/>
         <w:ind w:left="360"/>
       </w:pPr>
       <w:r>
-        <w:t xml:space="preserve">Table 1 contains </w:t>
-      </w:r>
-      <w:r>
-        <w:t xml:space="preserve">the </w:t>
-      </w:r>
-      <w:r>
-        <w:t>n</w:t>
-      </w:r>
-      <w:r>
-        <w:t>ode-to-</w:t>
-      </w:r>
-      <w:r>
-        <w:t>n</w:t>
-      </w:r>
-      <w:r>
-        <w:t xml:space="preserve">ode </w:t>
-      </w:r>
-      <w:r>
-        <w:rPr>
-          <w:b/>
-          <w:i/>
-        </w:rPr>
-        <w:t>relations</w:t>
+        <w:t xml:space="preserve">Table 1 </w:t>
+      </w:r>
+      <w:r>
+        <w:t>is used to list each node in the diagram and the relationships between nodes</w:t>
       </w:r>
       <w:r>
         <w:t xml:space="preserve">. </w:t>
@@ -7325,7 +7491,7 @@
         <w:rPr>
           <w:i/>
         </w:rPr>
-        <w:t>participates</w:t>
+        <w:t>enrolled</w:t>
       </w:r>
       <w:r>
         <w:rPr>
@@ -7344,16 +7510,31 @@
         <w:t>Study1</w:t>
       </w:r>
       <w:r>
-        <w:t xml:space="preserve"> and </w:t>
-      </w:r>
-      <w:proofErr w:type="spellStart"/>
+        <w:t xml:space="preserve"> and</w:t>
+      </w:r>
+      <w:r>
+        <w:t xml:space="preserve"> also </w:t>
+      </w:r>
+      <w:proofErr w:type="gramStart"/>
+      <w:r>
+        <w:t xml:space="preserve">has </w:t>
+      </w:r>
+      <w:r>
+        <w:t xml:space="preserve"> </w:t>
+      </w:r>
       <w:r>
         <w:rPr>
           <w:i/>
         </w:rPr>
-        <w:t>hasTreatment</w:t>
-      </w:r>
-      <w:proofErr w:type="spellEnd"/>
+        <w:t>t</w:t>
+      </w:r>
+      <w:r>
+        <w:rPr>
+          <w:i/>
+        </w:rPr>
+        <w:t>reatment</w:t>
+      </w:r>
+      <w:proofErr w:type="gramEnd"/>
       <w:r>
         <w:t xml:space="preserve"> </w:t>
       </w:r>
@@ -7405,10 +7586,10 @@
         <w:ind w:left="720"/>
       </w:pPr>
       <w:r>
-        <w:t>Enter</w:t>
-      </w:r>
-      <w:r>
-        <w:t xml:space="preserve"> your new </w:t>
+        <w:t xml:space="preserve">Add </w:t>
+      </w:r>
+      <w:r>
+        <w:t xml:space="preserve">your new </w:t>
       </w:r>
       <w:proofErr w:type="spellStart"/>
       <w:r>
@@ -7427,13 +7608,10 @@
         <w:t xml:space="preserve"> </w:t>
       </w:r>
       <w:r>
-        <w:t xml:space="preserve">from </w:t>
-      </w:r>
-      <w:r>
-        <w:t>your diagram</w:t>
-      </w:r>
-      <w:r>
-        <w:t xml:space="preserve"> by adding them under </w:t>
+        <w:t xml:space="preserve">to Table 1, entering them </w:t>
+      </w:r>
+      <w:r>
+        <w:t xml:space="preserve">under </w:t>
       </w:r>
       <w:r>
         <w:t>the rows shaded in grey</w:t>
@@ -7448,7 +7626,13 @@
         <w:t>the original entities.</w:t>
       </w:r>
       <w:r>
-        <w:t xml:space="preserve"> Ensure you capture all the relations, especially those where nodes participate in more than one relationship.  </w:t>
+        <w:t xml:space="preserve"> </w:t>
+      </w:r>
+      <w:r>
+        <w:t xml:space="preserve">Make sure </w:t>
+      </w:r>
+      <w:r>
+        <w:t xml:space="preserve">you capture all the relations, especially those where nodes participate in more than one relationship.  </w:t>
       </w:r>
     </w:p>
     <w:p>
@@ -7647,10 +7831,7 @@
         <w:t xml:space="preserve"> pair on a new row in the table, along with the Node that contains that property.</w:t>
       </w:r>
       <w:r>
-        <w:t xml:space="preserve"> Nodes that have more than one property:value pair will be listed </w:t>
-      </w:r>
-      <w:r>
-        <w:t>more than once.</w:t>
+        <w:t xml:space="preserve"> </w:t>
       </w:r>
     </w:p>
     <w:p>
@@ -7663,10 +7844,102 @@
         <w:ind w:left="720"/>
       </w:pPr>
       <w:r>
-        <w:t>Cross-check the tables</w:t>
-      </w:r>
-      <w:r>
-        <w:t>:</w:t>
+        <w:t xml:space="preserve">Review the values you entered in each table. </w:t>
+      </w:r>
+    </w:p>
+    <w:p>
+      <w:pPr>
+        <w:pStyle w:val="ListParagraph"/>
+        <w:numPr>
+          <w:ilvl w:val="1"/>
+          <w:numId w:val="8"/>
+        </w:numPr>
+        <w:spacing w:after="0"/>
+        <w:ind w:left="1080"/>
+        <w:rPr>
+          <w:b/>
+        </w:rPr>
+      </w:pPr>
+      <w:r>
+        <w:rPr>
+          <w:b/>
+        </w:rPr>
+        <w:t xml:space="preserve">Table 1. </w:t>
+      </w:r>
+      <w:r>
+        <w:rPr>
+          <w:b/>
+        </w:rPr>
+        <w:t xml:space="preserve">Nodes </w:t>
+      </w:r>
+      <w:r>
+        <w:rPr>
+          <w:b/>
+        </w:rPr>
+        <w:t xml:space="preserve">and </w:t>
+      </w:r>
+      <w:r>
+        <w:rPr>
+          <w:b/>
+        </w:rPr>
+        <w:t xml:space="preserve">Relations  </w:t>
+      </w:r>
+    </w:p>
+    <w:p>
+      <w:pPr>
+        <w:spacing w:after="0"/>
+        <w:ind w:left="720"/>
+      </w:pPr>
+      <w:r>
+        <w:t xml:space="preserve">Confirm </w:t>
+      </w:r>
+      <w:r>
+        <w:t xml:space="preserve">the </w:t>
+      </w:r>
+      <w:r>
+        <w:t xml:space="preserve">values </w:t>
+      </w:r>
+      <w:r>
+        <w:t xml:space="preserve">you entered: </w:t>
+      </w:r>
+    </w:p>
+    <w:p>
+      <w:pPr>
+        <w:pStyle w:val="ListParagraph"/>
+        <w:numPr>
+          <w:ilvl w:val="0"/>
+          <w:numId w:val="41"/>
+        </w:numPr>
+      </w:pPr>
+      <w:r>
+        <w:t>Follow the naming conventions, including capitalization</w:t>
+      </w:r>
+      <w:r>
+        <w:t>.</w:t>
+      </w:r>
+    </w:p>
+    <w:p>
+      <w:pPr>
+        <w:pStyle w:val="ListParagraph"/>
+        <w:numPr>
+          <w:ilvl w:val="0"/>
+          <w:numId w:val="41"/>
+        </w:numPr>
+      </w:pPr>
+      <w:r>
+        <w:t>M</w:t>
+      </w:r>
+      <w:r>
+        <w:t xml:space="preserve">atch </w:t>
+      </w:r>
+      <w:r>
+        <w:t xml:space="preserve">the </w:t>
+      </w:r>
+      <w:r>
+        <w:t>diagram</w:t>
+      </w:r>
+      <w:r>
+        <w:t>.</w:t>
       </w:r>
     </w:p>
     <w:p>
@@ -7685,13 +7958,31 @@
         <w:rPr>
           <w:b/>
         </w:rPr>
-        <w:t xml:space="preserve">Table 1. </w:t>
-      </w:r>
+        <w:t xml:space="preserve">Table 2. Node </w:t>
+      </w:r>
+      <w:proofErr w:type="gramStart"/>
       <w:r>
         <w:rPr>
           <w:b/>
         </w:rPr>
-        <w:t xml:space="preserve">Relations  </w:t>
+        <w:t>P:V</w:t>
+      </w:r>
+      <w:proofErr w:type="gramEnd"/>
+      <w:r>
+        <w:rPr>
+          <w:b/>
+        </w:rPr>
+        <w:t xml:space="preserve"> Pairs</w:t>
+      </w:r>
+    </w:p>
+    <w:p>
+      <w:pPr>
+        <w:spacing w:after="0"/>
+        <w:ind w:left="720"/>
+      </w:pPr>
+      <w:r>
+        <w:lastRenderedPageBreak/>
+        <w:t xml:space="preserve">Confirm the values you entered: </w:t>
       </w:r>
     </w:p>
     <w:p>
@@ -7704,68 +7995,7 @@
         <w:ind w:left="1440"/>
       </w:pPr>
       <w:r>
-        <w:t xml:space="preserve">Confirm </w:t>
-      </w:r>
-      <w:r>
-        <w:t xml:space="preserve">the </w:t>
-      </w:r>
-      <w:r>
-        <w:t xml:space="preserve">values for </w:t>
-      </w:r>
-      <w:proofErr w:type="spellStart"/>
-      <w:r>
-        <w:rPr>
-          <w:b/>
-        </w:rPr>
-        <w:t>StartNode</w:t>
-      </w:r>
-      <w:proofErr w:type="spellEnd"/>
-      <w:r>
-        <w:t xml:space="preserve"> and </w:t>
-      </w:r>
-      <w:proofErr w:type="spellStart"/>
-      <w:r>
-        <w:rPr>
-          <w:b/>
-        </w:rPr>
-        <w:t>EndNode</w:t>
-      </w:r>
-      <w:proofErr w:type="spellEnd"/>
-      <w:r>
-        <w:t xml:space="preserve"> are named consistently, without error, and match the names in the diagram exactly.</w:t>
-      </w:r>
-    </w:p>
-    <w:p>
-      <w:pPr>
-        <w:pStyle w:val="ListParagraph"/>
-        <w:numPr>
-          <w:ilvl w:val="1"/>
-          <w:numId w:val="8"/>
-        </w:numPr>
-        <w:ind w:left="1080"/>
-        <w:rPr>
-          <w:b/>
-        </w:rPr>
-      </w:pPr>
-      <w:r>
-        <w:rPr>
-          <w:b/>
-        </w:rPr>
-        <w:t xml:space="preserve">Table 2. Node </w:t>
-      </w:r>
-      <w:proofErr w:type="gramStart"/>
-      <w:r>
-        <w:rPr>
-          <w:b/>
-        </w:rPr>
-        <w:t>P:V</w:t>
-      </w:r>
-      <w:proofErr w:type="gramEnd"/>
-      <w:r>
-        <w:rPr>
-          <w:b/>
-        </w:rPr>
-        <w:t xml:space="preserve"> Pairs</w:t>
+        <w:t>Follow the naming conventions, including capitalization.</w:t>
       </w:r>
     </w:p>
     <w:p>
@@ -7775,22 +8005,18 @@
           <w:ilvl w:val="0"/>
           <w:numId w:val="28"/>
         </w:numPr>
-        <w:ind w:left="1440"/>
-      </w:pPr>
-      <w:r>
-        <w:t xml:space="preserve">Confirm the values </w:t>
-      </w:r>
-      <w:r>
-        <w:t xml:space="preserve">in the </w:t>
-      </w:r>
-      <w:r>
-        <w:rPr>
-          <w:b/>
-        </w:rPr>
-        <w:t>Node</w:t>
-      </w:r>
-      <w:r>
-        <w:t xml:space="preserve"> column are named consistently, without error, and match the names in the diagram exactly.</w:t>
+        <w:ind w:left="1530"/>
+      </w:pPr>
+      <w:r>
+        <w:t xml:space="preserve">Match the </w:t>
+      </w:r>
+      <w:proofErr w:type="spellStart"/>
+      <w:r>
+        <w:t>the</w:t>
+      </w:r>
+      <w:proofErr w:type="spellEnd"/>
+      <w:r>
+        <w:t xml:space="preserve"> diagram.</w:t>
       </w:r>
     </w:p>
     <w:p>
@@ -8041,7 +8267,13 @@
               <w:t>with no relation to other nodes, which is completely acceptable (</w:t>
             </w:r>
             <w:r>
-              <w:t xml:space="preserve">but does not match the purpose of </w:t>
+              <w:t xml:space="preserve">but does not </w:t>
+            </w:r>
+            <w:r>
+              <w:t>fit</w:t>
+            </w:r>
+            <w:r>
+              <w:t xml:space="preserve"> the purpose of </w:t>
             </w:r>
             <w:r>
               <w:t>our exercises)</w:t>
@@ -8181,10 +8413,10 @@
             </w:r>
             <w:r>
               <w:object w:dxaOrig="4536" w:dyaOrig="3300" w14:anchorId="5C236288">
-                <v:shape id="_x0000_i1038" type="#_x0000_t75" style="width:42.05pt;height:30.65pt" o:ole="">
+                <v:shape id="_x0000_i1027" type="#_x0000_t75" style="width:42.1pt;height:30.45pt" o:ole="">
                   <v:imagedata r:id="rId13" o:title=""/>
                 </v:shape>
-                <o:OLEObject Type="Embed" ProgID="PBrush" ShapeID="_x0000_i1038" DrawAspect="Content" ObjectID="_1563368778" r:id="rId21"/>
+                <o:OLEObject Type="Embed" ProgID="PBrush" ShapeID="_x0000_i1027" DrawAspect="Content" ObjectID="_1563948736" r:id="rId21"/>
               </w:object>
             </w:r>
             <w:r>
@@ -8278,7 +8510,6 @@
       <w:bookmarkStart w:id="22" w:name="_Ref484596954"/>
       <w:bookmarkStart w:id="23" w:name="_Toc489626915"/>
       <w:r>
-        <w:lastRenderedPageBreak/>
         <w:t>Upload to Neo4</w:t>
       </w:r>
       <w:r>
@@ -8787,6 +9018,7 @@
         <w:jc w:val="both"/>
       </w:pPr>
       <w:r>
+        <w:lastRenderedPageBreak/>
         <w:t>Us</w:t>
       </w:r>
       <w:r>
@@ -8989,918 +9221,31 @@
         <w:ind w:left="1080"/>
       </w:pPr>
       <w:r>
-        <w:t>If an error occurred, use the table below for possible resolution and as for assistance if needed.</w:t>
-      </w:r>
-    </w:p>
-    <w:p>
-      <w:pPr>
-        <w:pStyle w:val="Caption"/>
-        <w:keepNext/>
-        <w:spacing w:after="0"/>
-        <w:ind w:left="360"/>
-        <w:rPr>
-          <w:color w:val="auto"/>
-          <w:sz w:val="24"/>
-          <w:szCs w:val="24"/>
-        </w:rPr>
-      </w:pPr>
-      <w:r>
-        <w:rPr>
-          <w:color w:val="auto"/>
-          <w:sz w:val="24"/>
-          <w:szCs w:val="24"/>
-        </w:rPr>
-        <w:t xml:space="preserve">Neo4j Import </w:t>
-      </w:r>
-      <w:r>
-        <w:rPr>
-          <w:color w:val="auto"/>
-          <w:sz w:val="24"/>
-          <w:szCs w:val="24"/>
-        </w:rPr>
-        <w:t>Error Messages and Resolutions</w:t>
-      </w:r>
-    </w:p>
-    <w:tbl>
-      <w:tblPr>
-        <w:tblStyle w:val="TableGrid"/>
-        <w:tblW w:w="0" w:type="auto"/>
-        <w:tblInd w:w="360" w:type="dxa"/>
-        <w:tblLook w:val="04A0" w:firstRow="1" w:lastRow="0" w:firstColumn="1" w:lastColumn="0" w:noHBand="0" w:noVBand="1"/>
-      </w:tblPr>
-      <w:tblGrid>
-        <w:gridCol w:w="5252"/>
-        <w:gridCol w:w="5178"/>
-      </w:tblGrid>
-      <w:tr>
-        <w:trPr>
-          <w:tblHeader/>
-        </w:trPr>
-        <w:tc>
-          <w:tcPr>
-            <w:tcW w:w="5252" w:type="dxa"/>
-            <w:shd w:val="clear" w:color="auto" w:fill="D9D9D9" w:themeFill="background1" w:themeFillShade="D9"/>
-          </w:tcPr>
-          <w:p>
-            <w:pPr>
-              <w:pStyle w:val="ListParagraph"/>
-              <w:ind w:left="0"/>
-              <w:rPr>
-                <w:b/>
-                <w:sz w:val="20"/>
-                <w:szCs w:val="20"/>
-              </w:rPr>
-            </w:pPr>
-            <w:r>
-              <w:rPr>
-                <w:b/>
-                <w:sz w:val="20"/>
-                <w:szCs w:val="20"/>
-              </w:rPr>
-              <w:t>R Console Error Message</w:t>
-            </w:r>
-          </w:p>
-        </w:tc>
-        <w:tc>
-          <w:tcPr>
-            <w:tcW w:w="5178" w:type="dxa"/>
-            <w:shd w:val="clear" w:color="auto" w:fill="D9D9D9" w:themeFill="background1" w:themeFillShade="D9"/>
-          </w:tcPr>
-          <w:p>
-            <w:pPr>
-              <w:pStyle w:val="ListParagraph"/>
-              <w:ind w:left="0"/>
-              <w:rPr>
-                <w:b/>
-                <w:sz w:val="20"/>
-                <w:szCs w:val="20"/>
-              </w:rPr>
-            </w:pPr>
-            <w:r>
-              <w:rPr>
-                <w:b/>
-                <w:sz w:val="20"/>
-                <w:szCs w:val="20"/>
-              </w:rPr>
-              <w:t xml:space="preserve">Cause and </w:t>
-            </w:r>
-            <w:r>
-              <w:rPr>
-                <w:b/>
-                <w:color w:val="006600"/>
-                <w:sz w:val="20"/>
-                <w:szCs w:val="20"/>
-              </w:rPr>
-              <w:t>Resolution</w:t>
-            </w:r>
-          </w:p>
-        </w:tc>
-      </w:tr>
-      <w:tr>
-        <w:tc>
-          <w:tcPr>
-            <w:tcW w:w="5252" w:type="dxa"/>
-          </w:tcPr>
-          <w:p>
-            <w:pPr>
-              <w:pStyle w:val="ListParagraph"/>
-              <w:ind w:left="0"/>
-              <w:rPr>
-                <w:color w:val="C00000"/>
-                <w:sz w:val="20"/>
-                <w:szCs w:val="20"/>
-              </w:rPr>
-            </w:pPr>
-            <w:r>
-              <w:rPr>
-                <w:color w:val="C00000"/>
-                <w:sz w:val="20"/>
-                <w:szCs w:val="20"/>
-              </w:rPr>
-              <w:t xml:space="preserve">Error in curl::curl_fetch_memory(url, handle = handle) : </w:t>
-            </w:r>
-          </w:p>
-          <w:p>
-            <w:pPr>
-              <w:pStyle w:val="ListParagraph"/>
-              <w:ind w:left="0"/>
-              <w:rPr>
-                <w:sz w:val="20"/>
-                <w:szCs w:val="20"/>
-              </w:rPr>
-            </w:pPr>
-            <w:r>
-              <w:rPr>
-                <w:color w:val="C00000"/>
-                <w:sz w:val="20"/>
-                <w:szCs w:val="20"/>
-              </w:rPr>
-              <w:t xml:space="preserve">  Couldn't connect to server</w:t>
-            </w:r>
-          </w:p>
-        </w:tc>
-        <w:tc>
-          <w:tcPr>
-            <w:tcW w:w="5178" w:type="dxa"/>
-          </w:tcPr>
-          <w:p>
-            <w:pPr>
-              <w:pStyle w:val="ListParagraph"/>
-              <w:ind w:left="0"/>
-              <w:rPr>
-                <w:sz w:val="20"/>
-                <w:szCs w:val="20"/>
-              </w:rPr>
-            </w:pPr>
-            <w:r>
-              <w:rPr>
-                <w:sz w:val="20"/>
-                <w:szCs w:val="20"/>
-              </w:rPr>
-              <w:t xml:space="preserve">The Neo4j server is not started or is not available. </w:t>
-            </w:r>
-          </w:p>
-          <w:p>
-            <w:pPr>
-              <w:pStyle w:val="ListParagraph"/>
-              <w:ind w:left="0"/>
-              <w:rPr>
-                <w:sz w:val="20"/>
-                <w:szCs w:val="20"/>
-              </w:rPr>
-            </w:pPr>
-          </w:p>
-          <w:p>
-            <w:pPr>
-              <w:pStyle w:val="ListParagraph"/>
-              <w:ind w:left="0"/>
-              <w:rPr>
-                <w:sz w:val="20"/>
-                <w:szCs w:val="20"/>
-              </w:rPr>
-            </w:pPr>
-            <w:r>
-              <w:rPr>
-                <w:color w:val="006600"/>
-                <w:sz w:val="20"/>
-                <w:szCs w:val="20"/>
-              </w:rPr>
-              <w:t>Return to steps 1-3 in Section</w:t>
-            </w:r>
-            <w:r>
-              <w:rPr>
-                <w:sz w:val="20"/>
-                <w:szCs w:val="20"/>
-              </w:rPr>
-              <w:t xml:space="preserve">  </w:t>
-            </w:r>
-            <w:r>
-              <w:rPr>
-                <w:color w:val="0000FF"/>
-                <w:sz w:val="20"/>
-                <w:szCs w:val="20"/>
-                <w:u w:val="single"/>
-              </w:rPr>
-              <w:fldChar w:fldCharType="begin"/>
-            </w:r>
-            <w:r>
-              <w:rPr>
-                <w:color w:val="0000FF"/>
-                <w:sz w:val="20"/>
-                <w:szCs w:val="20"/>
-                <w:u w:val="single"/>
-              </w:rPr>
-              <w:instrText xml:space="preserve"> REF _Ref484596954 \r \h  \* MERGEFORMAT </w:instrText>
-            </w:r>
-            <w:r>
-              <w:rPr>
-                <w:color w:val="0000FF"/>
-                <w:sz w:val="20"/>
-                <w:szCs w:val="20"/>
-                <w:u w:val="single"/>
-              </w:rPr>
-            </w:r>
-            <w:r>
-              <w:rPr>
-                <w:color w:val="0000FF"/>
-                <w:sz w:val="20"/>
-                <w:szCs w:val="20"/>
-                <w:u w:val="single"/>
-              </w:rPr>
-              <w:fldChar w:fldCharType="separate"/>
-            </w:r>
-            <w:r>
-              <w:rPr>
-                <w:color w:val="0000FF"/>
-                <w:sz w:val="20"/>
-                <w:szCs w:val="20"/>
-                <w:u w:val="single"/>
-              </w:rPr>
-              <w:t>1.3</w:t>
-            </w:r>
-            <w:r>
-              <w:rPr>
-                <w:color w:val="0000FF"/>
-                <w:sz w:val="20"/>
-                <w:szCs w:val="20"/>
-                <w:u w:val="single"/>
-              </w:rPr>
-              <w:fldChar w:fldCharType="end"/>
-            </w:r>
-            <w:r>
-              <w:rPr>
-                <w:color w:val="0000FF"/>
-                <w:sz w:val="20"/>
-                <w:szCs w:val="20"/>
-                <w:u w:val="single"/>
-              </w:rPr>
-              <w:t xml:space="preserve"> </w:t>
-            </w:r>
-            <w:r>
-              <w:rPr>
-                <w:color w:val="0000FF"/>
-                <w:sz w:val="20"/>
-                <w:szCs w:val="20"/>
-                <w:u w:val="single"/>
-              </w:rPr>
-              <w:fldChar w:fldCharType="begin"/>
-            </w:r>
-            <w:r>
-              <w:rPr>
-                <w:color w:val="0000FF"/>
-                <w:sz w:val="20"/>
-                <w:szCs w:val="20"/>
-                <w:u w:val="single"/>
-              </w:rPr>
-              <w:instrText xml:space="preserve"> REF _Ref484596954 \h  \* MERGEFORMAT </w:instrText>
-            </w:r>
-            <w:r>
-              <w:rPr>
-                <w:color w:val="0000FF"/>
-                <w:sz w:val="20"/>
-                <w:szCs w:val="20"/>
-                <w:u w:val="single"/>
-              </w:rPr>
-            </w:r>
-            <w:r>
-              <w:rPr>
-                <w:color w:val="0000FF"/>
-                <w:sz w:val="20"/>
-                <w:szCs w:val="20"/>
-                <w:u w:val="single"/>
-              </w:rPr>
-              <w:fldChar w:fldCharType="separate"/>
-            </w:r>
-            <w:r>
-              <w:rPr>
-                <w:color w:val="0000FF"/>
-                <w:sz w:val="20"/>
-                <w:szCs w:val="20"/>
-                <w:u w:val="single"/>
-              </w:rPr>
-              <w:t>Upload to Neo4j</w:t>
-            </w:r>
-            <w:r>
-              <w:rPr>
-                <w:color w:val="0000FF"/>
-                <w:sz w:val="20"/>
-                <w:szCs w:val="20"/>
-                <w:u w:val="single"/>
-              </w:rPr>
-              <w:fldChar w:fldCharType="end"/>
-            </w:r>
-            <w:r>
-              <w:rPr>
-                <w:color w:val="000000" w:themeColor="text1"/>
-                <w:sz w:val="20"/>
-                <w:szCs w:val="20"/>
-              </w:rPr>
-              <w:t xml:space="preserve"> </w:t>
-            </w:r>
-            <w:r>
-              <w:rPr>
-                <w:color w:val="006600"/>
-                <w:sz w:val="20"/>
-                <w:szCs w:val="20"/>
-              </w:rPr>
-              <w:t>to start Neo4j and confirm it is running, then execute the R Script again using the Source toolbar button.</w:t>
-            </w:r>
-          </w:p>
-        </w:tc>
-      </w:tr>
-      <w:tr>
-        <w:tc>
-          <w:tcPr>
-            <w:tcW w:w="5252" w:type="dxa"/>
-          </w:tcPr>
-          <w:p>
-            <w:pPr>
-              <w:pStyle w:val="ListParagraph"/>
-              <w:ind w:left="0"/>
-              <w:rPr>
-                <w:color w:val="C00000"/>
-                <w:sz w:val="20"/>
-                <w:szCs w:val="20"/>
-              </w:rPr>
-            </w:pPr>
-            <w:r>
-              <w:rPr>
-                <w:color w:val="C00000"/>
-                <w:sz w:val="20"/>
-                <w:szCs w:val="20"/>
-              </w:rPr>
-              <w:t>ERROR: Spaces in node names not permitted in this exercise!</w:t>
-            </w:r>
-          </w:p>
-          <w:p>
-            <w:pPr>
-              <w:pStyle w:val="ListParagraph"/>
-              <w:ind w:left="0"/>
-              <w:rPr>
-                <w:color w:val="C00000"/>
-                <w:sz w:val="20"/>
-                <w:szCs w:val="20"/>
-              </w:rPr>
-            </w:pPr>
-            <w:r>
-              <w:rPr>
-                <w:color w:val="C00000"/>
-                <w:sz w:val="20"/>
-                <w:szCs w:val="20"/>
-              </w:rPr>
-              <w:t>ERROR: Fix node names, then re-run script.</w:t>
-            </w:r>
-          </w:p>
-          <w:p>
-            <w:pPr>
-              <w:pStyle w:val="ListParagraph"/>
-              <w:ind w:left="0"/>
-              <w:rPr>
-                <w:sz w:val="20"/>
-                <w:szCs w:val="20"/>
-              </w:rPr>
-            </w:pPr>
-            <w:r>
-              <w:rPr>
-                <w:color w:val="C00000"/>
-                <w:sz w:val="20"/>
-                <w:szCs w:val="20"/>
-              </w:rPr>
-              <w:t>Error in eval(expr, envir, enclos) :</w:t>
-            </w:r>
-          </w:p>
-        </w:tc>
-        <w:tc>
-          <w:tcPr>
-            <w:tcW w:w="5178" w:type="dxa"/>
-          </w:tcPr>
-          <w:p>
-            <w:pPr>
-              <w:pStyle w:val="ListParagraph"/>
-              <w:ind w:left="0"/>
-              <w:rPr>
-                <w:sz w:val="20"/>
-                <w:szCs w:val="20"/>
-              </w:rPr>
-            </w:pPr>
-            <w:r>
-              <w:rPr>
-                <w:sz w:val="20"/>
-                <w:szCs w:val="20"/>
-              </w:rPr>
-              <w:t xml:space="preserve">Review the values in the </w:t>
-            </w:r>
-            <w:r>
-              <w:rPr>
-                <w:b/>
-                <w:sz w:val="20"/>
-                <w:szCs w:val="20"/>
-              </w:rPr>
-              <w:t>StartNode</w:t>
-            </w:r>
-            <w:r>
-              <w:rPr>
-                <w:sz w:val="20"/>
-                <w:szCs w:val="20"/>
-              </w:rPr>
-              <w:t xml:space="preserve">, </w:t>
-            </w:r>
-            <w:proofErr w:type="gramStart"/>
-            <w:r>
-              <w:rPr>
-                <w:b/>
-                <w:sz w:val="20"/>
-                <w:szCs w:val="20"/>
-              </w:rPr>
-              <w:t>EndNode</w:t>
-            </w:r>
-            <w:r>
-              <w:rPr>
-                <w:sz w:val="20"/>
-                <w:szCs w:val="20"/>
-              </w:rPr>
-              <w:t>,  and</w:t>
-            </w:r>
-            <w:proofErr w:type="gramEnd"/>
-            <w:r>
-              <w:rPr>
-                <w:sz w:val="20"/>
-                <w:szCs w:val="20"/>
-              </w:rPr>
-              <w:t xml:space="preserve"> </w:t>
-            </w:r>
-            <w:r>
-              <w:rPr>
-                <w:b/>
-                <w:sz w:val="20"/>
-                <w:szCs w:val="20"/>
-              </w:rPr>
-              <w:t>Node</w:t>
-            </w:r>
-            <w:r>
-              <w:rPr>
-                <w:sz w:val="20"/>
-                <w:szCs w:val="20"/>
-              </w:rPr>
-              <w:t xml:space="preserve"> columns for spaces in the names. Spaces are not permitted for these exercises.</w:t>
-            </w:r>
-          </w:p>
-          <w:p>
-            <w:pPr>
-              <w:pStyle w:val="ListParagraph"/>
-              <w:ind w:left="0"/>
-              <w:rPr>
-                <w:sz w:val="20"/>
-                <w:szCs w:val="20"/>
-              </w:rPr>
-            </w:pPr>
-          </w:p>
-          <w:p>
-            <w:pPr>
-              <w:pStyle w:val="ListParagraph"/>
-              <w:ind w:left="0"/>
-              <w:rPr>
-                <w:color w:val="006600"/>
-                <w:sz w:val="20"/>
-                <w:szCs w:val="20"/>
-              </w:rPr>
-            </w:pPr>
-            <w:r>
-              <w:rPr>
-                <w:color w:val="006600"/>
-                <w:sz w:val="20"/>
-                <w:szCs w:val="20"/>
-              </w:rPr>
-              <w:lastRenderedPageBreak/>
-              <w:t>Correct the node names (including on the diagram so it matches the spreadsheet), then re-run the R Script.</w:t>
-            </w:r>
-          </w:p>
-        </w:tc>
-      </w:tr>
-      <w:tr>
-        <w:tc>
-          <w:tcPr>
-            <w:tcW w:w="5252" w:type="dxa"/>
-          </w:tcPr>
-          <w:p>
-            <w:pPr>
-              <w:pStyle w:val="ListParagraph"/>
-              <w:ind w:left="0"/>
-              <w:rPr>
-                <w:color w:val="C00000"/>
-                <w:sz w:val="20"/>
-                <w:szCs w:val="20"/>
-              </w:rPr>
-            </w:pPr>
-            <w:r>
-              <w:rPr>
-                <w:color w:val="C00000"/>
-                <w:sz w:val="20"/>
-                <w:szCs w:val="20"/>
-              </w:rPr>
-              <w:lastRenderedPageBreak/>
-              <w:t>ERROR: Node found in relation is not a defined node.</w:t>
-            </w:r>
-          </w:p>
-        </w:tc>
-        <w:tc>
-          <w:tcPr>
-            <w:tcW w:w="5178" w:type="dxa"/>
-          </w:tcPr>
-          <w:p>
-            <w:pPr>
-              <w:pStyle w:val="ListParagraph"/>
-              <w:ind w:left="0"/>
-              <w:rPr>
-                <w:sz w:val="20"/>
-                <w:szCs w:val="20"/>
-              </w:rPr>
-            </w:pPr>
-            <w:r>
-              <w:rPr>
-                <w:sz w:val="20"/>
-                <w:szCs w:val="20"/>
-              </w:rPr>
-              <w:t xml:space="preserve">A node defined in </w:t>
-            </w:r>
-            <w:r>
-              <w:rPr>
-                <w:sz w:val="20"/>
-                <w:szCs w:val="20"/>
-              </w:rPr>
-              <w:t>"</w:t>
-            </w:r>
-            <w:r>
-              <w:rPr>
-                <w:b/>
-                <w:sz w:val="20"/>
-                <w:szCs w:val="20"/>
-              </w:rPr>
-              <w:t xml:space="preserve">Table 1. </w:t>
-            </w:r>
-            <w:r>
-              <w:rPr>
-                <w:b/>
-                <w:sz w:val="20"/>
-                <w:szCs w:val="20"/>
-              </w:rPr>
-              <w:t>Relations</w:t>
-            </w:r>
-            <w:r>
-              <w:rPr>
-                <w:sz w:val="20"/>
-                <w:szCs w:val="20"/>
-              </w:rPr>
-              <w:t>"</w:t>
-            </w:r>
-            <w:r>
-              <w:rPr>
-                <w:sz w:val="20"/>
-                <w:szCs w:val="20"/>
-              </w:rPr>
-              <w:t xml:space="preserve"> as a </w:t>
-            </w:r>
-            <w:proofErr w:type="spellStart"/>
-            <w:r>
-              <w:rPr>
-                <w:sz w:val="20"/>
-                <w:szCs w:val="20"/>
-              </w:rPr>
-              <w:t>StartNode</w:t>
-            </w:r>
-            <w:proofErr w:type="spellEnd"/>
-            <w:r>
-              <w:rPr>
-                <w:sz w:val="20"/>
-                <w:szCs w:val="20"/>
-              </w:rPr>
-              <w:t xml:space="preserve"> o</w:t>
-            </w:r>
-            <w:r>
-              <w:rPr>
-                <w:sz w:val="20"/>
-                <w:szCs w:val="20"/>
-              </w:rPr>
-              <w:t>r EndNode is not defined in Table 2.</w:t>
-            </w:r>
-            <w:r>
-              <w:rPr>
-                <w:sz w:val="20"/>
-                <w:szCs w:val="20"/>
-              </w:rPr>
-              <w:t xml:space="preserve"> The node name will be listed in the console message.</w:t>
-            </w:r>
-          </w:p>
-          <w:p>
-            <w:pPr>
-              <w:pStyle w:val="ListParagraph"/>
-              <w:ind w:left="0"/>
-              <w:rPr>
-                <w:sz w:val="20"/>
-                <w:szCs w:val="20"/>
-              </w:rPr>
-            </w:pPr>
-          </w:p>
-          <w:p>
-            <w:pPr>
-              <w:pStyle w:val="ListParagraph"/>
-              <w:ind w:left="0"/>
-              <w:rPr>
-                <w:color w:val="006600"/>
-                <w:sz w:val="20"/>
-                <w:szCs w:val="20"/>
-              </w:rPr>
-            </w:pPr>
-            <w:r>
-              <w:rPr>
-                <w:color w:val="006600"/>
-                <w:sz w:val="20"/>
-                <w:szCs w:val="20"/>
-              </w:rPr>
-              <w:t>Possible resolutions include:</w:t>
-            </w:r>
-          </w:p>
-          <w:p>
-            <w:pPr>
-              <w:pStyle w:val="ListParagraph"/>
-              <w:numPr>
-                <w:ilvl w:val="0"/>
-                <w:numId w:val="30"/>
-              </w:numPr>
-              <w:ind w:left="480"/>
-              <w:rPr>
-                <w:color w:val="006600"/>
-                <w:sz w:val="20"/>
-                <w:szCs w:val="20"/>
-              </w:rPr>
-            </w:pPr>
-            <w:r>
-              <w:rPr>
-                <w:color w:val="006600"/>
-                <w:sz w:val="20"/>
-                <w:szCs w:val="20"/>
-              </w:rPr>
-              <w:t xml:space="preserve">Add the node name </w:t>
-            </w:r>
-            <w:r>
-              <w:rPr>
-                <w:color w:val="006600"/>
-                <w:sz w:val="20"/>
-                <w:szCs w:val="20"/>
-              </w:rPr>
-              <w:t xml:space="preserve">to Table 2. </w:t>
-            </w:r>
-          </w:p>
-          <w:p>
-            <w:pPr>
-              <w:pStyle w:val="ListParagraph"/>
-              <w:numPr>
-                <w:ilvl w:val="0"/>
-                <w:numId w:val="30"/>
-              </w:numPr>
-              <w:ind w:left="480"/>
-              <w:rPr>
-                <w:sz w:val="20"/>
-                <w:szCs w:val="20"/>
-              </w:rPr>
-            </w:pPr>
-            <w:r>
-              <w:rPr>
-                <w:color w:val="006600"/>
-                <w:sz w:val="20"/>
-                <w:szCs w:val="20"/>
-              </w:rPr>
-              <w:t xml:space="preserve">Correct the node name in </w:t>
-            </w:r>
-            <w:r>
-              <w:rPr>
-                <w:color w:val="006600"/>
-                <w:sz w:val="20"/>
-                <w:szCs w:val="20"/>
-              </w:rPr>
-              <w:t xml:space="preserve">Table 1 to match the name in Table 2. </w:t>
-            </w:r>
-          </w:p>
-        </w:tc>
-      </w:tr>
-      <w:tr>
-        <w:tc>
-          <w:tcPr>
-            <w:tcW w:w="5252" w:type="dxa"/>
-          </w:tcPr>
-          <w:p>
-            <w:pPr>
-              <w:pStyle w:val="ListParagraph"/>
-              <w:ind w:left="0"/>
-              <w:rPr>
-                <w:sz w:val="20"/>
-                <w:szCs w:val="20"/>
-              </w:rPr>
-            </w:pPr>
-            <w:r>
-              <w:rPr>
-                <w:sz w:val="20"/>
-                <w:szCs w:val="20"/>
-              </w:rPr>
-              <w:t>R script fails to execute after corrections made to spreadsheet.</w:t>
-            </w:r>
-          </w:p>
-        </w:tc>
-        <w:tc>
-          <w:tcPr>
-            <w:tcW w:w="5178" w:type="dxa"/>
-          </w:tcPr>
-          <w:p>
-            <w:pPr>
-              <w:pStyle w:val="ListParagraph"/>
-              <w:ind w:left="0"/>
-              <w:rPr>
-                <w:color w:val="006600"/>
-                <w:sz w:val="20"/>
-                <w:szCs w:val="20"/>
-              </w:rPr>
-            </w:pPr>
-            <w:r>
-              <w:rPr>
-                <w:color w:val="006600"/>
-                <w:sz w:val="20"/>
-                <w:szCs w:val="20"/>
-              </w:rPr>
-              <w:t>Ensure spreadsheet was saved. Re-run script.</w:t>
-            </w:r>
-          </w:p>
-          <w:p>
-            <w:pPr>
-              <w:pStyle w:val="ListParagraph"/>
-              <w:ind w:left="0"/>
-              <w:rPr>
-                <w:sz w:val="20"/>
-                <w:szCs w:val="20"/>
-              </w:rPr>
-            </w:pPr>
-            <w:r>
-              <w:rPr>
-                <w:color w:val="006600"/>
-                <w:sz w:val="20"/>
-                <w:szCs w:val="20"/>
-              </w:rPr>
-              <w:t>Ask for assistance.</w:t>
-            </w:r>
-          </w:p>
-        </w:tc>
-      </w:tr>
-      <w:tr>
-        <w:tc>
-          <w:tcPr>
-            <w:tcW w:w="5252" w:type="dxa"/>
-          </w:tcPr>
-          <w:p>
-            <w:pPr>
-              <w:pStyle w:val="ListParagraph"/>
-              <w:ind w:left="0"/>
-              <w:rPr>
-                <w:sz w:val="20"/>
-                <w:szCs w:val="20"/>
-              </w:rPr>
-            </w:pPr>
-            <w:r>
-              <w:rPr>
-                <w:color w:val="C00000"/>
-                <w:sz w:val="20"/>
-                <w:szCs w:val="20"/>
-              </w:rPr>
-              <w:t>WARNING: Node not used in any relation:</w:t>
-            </w:r>
-          </w:p>
-        </w:tc>
-        <w:tc>
-          <w:tcPr>
-            <w:tcW w:w="5178" w:type="dxa"/>
-          </w:tcPr>
-          <w:p>
-            <w:pPr>
-              <w:pStyle w:val="ListParagraph"/>
-              <w:ind w:left="0"/>
-              <w:rPr>
-                <w:sz w:val="20"/>
-                <w:szCs w:val="20"/>
-              </w:rPr>
-            </w:pPr>
-            <w:r>
-              <w:rPr>
-                <w:sz w:val="20"/>
-                <w:szCs w:val="20"/>
-              </w:rPr>
-              <w:t xml:space="preserve"> A node listed in </w:t>
-            </w:r>
-            <w:r>
-              <w:rPr>
-                <w:sz w:val="20"/>
-                <w:szCs w:val="20"/>
-              </w:rPr>
-              <w:t xml:space="preserve">Table 2 </w:t>
-            </w:r>
-            <w:r>
-              <w:rPr>
-                <w:sz w:val="20"/>
-                <w:szCs w:val="20"/>
-              </w:rPr>
-              <w:t xml:space="preserve">is absent from </w:t>
-            </w:r>
-            <w:r>
-              <w:rPr>
-                <w:sz w:val="20"/>
-                <w:szCs w:val="20"/>
-              </w:rPr>
-              <w:t>Table 1.</w:t>
-            </w:r>
-            <w:r>
-              <w:rPr>
-                <w:sz w:val="20"/>
-                <w:szCs w:val="20"/>
-              </w:rPr>
-              <w:t xml:space="preserve"> This situation results in a node that is not connected to other nodes.</w:t>
-            </w:r>
-            <w:r>
-              <w:rPr>
-                <w:sz w:val="20"/>
-                <w:szCs w:val="20"/>
-              </w:rPr>
-              <w:t xml:space="preserve"> It may be an unintended omission.</w:t>
-            </w:r>
-          </w:p>
-          <w:p>
-            <w:pPr>
-              <w:pStyle w:val="ListParagraph"/>
-              <w:ind w:left="0"/>
-              <w:rPr>
-                <w:sz w:val="20"/>
-                <w:szCs w:val="20"/>
-              </w:rPr>
-            </w:pPr>
-          </w:p>
-          <w:p>
-            <w:pPr>
-              <w:pStyle w:val="ListParagraph"/>
-              <w:ind w:left="0"/>
-              <w:rPr>
-                <w:sz w:val="20"/>
-                <w:szCs w:val="20"/>
-              </w:rPr>
-            </w:pPr>
-            <w:r>
-              <w:rPr>
-                <w:color w:val="006600"/>
-                <w:sz w:val="20"/>
-                <w:szCs w:val="20"/>
-              </w:rPr>
-              <w:t>Action may or may not be required. Review your diagram against the spreadsheet and ask for assistance if need</w:t>
-            </w:r>
-            <w:r>
-              <w:rPr>
-                <w:color w:val="006600"/>
-                <w:sz w:val="20"/>
-                <w:szCs w:val="20"/>
-              </w:rPr>
-              <w:t>ed</w:t>
-            </w:r>
-            <w:r>
-              <w:rPr>
-                <w:color w:val="006600"/>
-                <w:sz w:val="20"/>
-                <w:szCs w:val="20"/>
-              </w:rPr>
-              <w:t>.</w:t>
-            </w:r>
-          </w:p>
-        </w:tc>
-      </w:tr>
-    </w:tbl>
-    <w:p>
-      <w:pPr>
-        <w:pStyle w:val="ListParagraph"/>
-        <w:ind w:left="360"/>
-      </w:pPr>
+        <w:t xml:space="preserve">If an error occurred, </w:t>
+      </w:r>
+      <w:r>
+        <w:t xml:space="preserve">consult </w:t>
+      </w:r>
+      <w:hyperlink w:anchor="_Appendix_1:_Neo4jFromSpreadsheet.R" w:history="1">
+        <w:r>
+          <w:rPr>
+            <w:rStyle w:val="Hyperlink"/>
+          </w:rPr>
+          <w:t>Appendix 1</w:t>
+        </w:r>
+      </w:hyperlink>
+      <w:r>
+        <w:t xml:space="preserve"> </w:t>
+      </w:r>
+      <w:r>
+        <w:t>for possible resolution</w:t>
+      </w:r>
+      <w:r>
+        <w:t xml:space="preserve">s. Ask for </w:t>
+      </w:r>
+      <w:r>
+        <w:t>assistance if needed.</w:t>
+      </w:r>
     </w:p>
     <w:p>
       <w:pPr>
@@ -9916,6 +9261,8 @@
         <w:ind w:left="0" w:firstLine="0"/>
       </w:pPr>
       <w:bookmarkStart w:id="24" w:name="_Toc489626916"/>
+      <w:bookmarkStart w:id="25" w:name="_GoBack"/>
+      <w:bookmarkEnd w:id="25"/>
       <w:r>
         <w:rPr>
           <w:b w:val="0"/>
@@ -10588,12 +9935,11 @@
         <w:spacing w:before="120"/>
         <w:ind w:left="0" w:firstLine="0"/>
       </w:pPr>
-      <w:bookmarkStart w:id="25" w:name="_Toc489626917"/>
-      <w:r>
-        <w:lastRenderedPageBreak/>
+      <w:bookmarkStart w:id="26" w:name="_Toc489626917"/>
+      <w:r>
         <w:t>Find Study Participants</w:t>
       </w:r>
-      <w:bookmarkEnd w:id="25"/>
+      <w:bookmarkEnd w:id="26"/>
     </w:p>
     <w:p>
       <w:pPr>
@@ -10698,6 +10044,7 @@
         </w:tabs>
         <w:ind w:left="0"/>
       </w:pPr>
+      <w:commentRangeStart w:id="27"/>
       <w:r>
         <w:rPr>
           <w:noProof/>
@@ -10751,6 +10098,13 @@
           </wp:inline>
         </w:drawing>
       </w:r>
+      <w:commentRangeEnd w:id="27"/>
+      <w:r>
+        <w:rPr>
+          <w:rStyle w:val="CommentReference"/>
+        </w:rPr>
+        <w:commentReference w:id="27"/>
+      </w:r>
     </w:p>
     <w:p>
       <w:pPr>
@@ -11043,11 +10397,11 @@
         <w:spacing w:before="120"/>
         <w:ind w:left="0" w:firstLine="0"/>
       </w:pPr>
-      <w:bookmarkStart w:id="26" w:name="_Toc489626918"/>
+      <w:bookmarkStart w:id="28" w:name="_Toc489626918"/>
       <w:r>
         <w:t>Treatment for Specified Patient: Graph</w:t>
       </w:r>
-      <w:bookmarkEnd w:id="26"/>
+      <w:bookmarkEnd w:id="28"/>
     </w:p>
     <w:p>
       <w:pPr>
@@ -11314,11 +10668,11 @@
         <w:spacing w:before="120"/>
         <w:ind w:left="0" w:firstLine="0"/>
       </w:pPr>
-      <w:bookmarkStart w:id="27" w:name="_Toc489626919"/>
+      <w:bookmarkStart w:id="29" w:name="_Toc489626919"/>
       <w:r>
         <w:t>Treatment for Specified Patient: Value</w:t>
       </w:r>
-      <w:bookmarkEnd w:id="27"/>
+      <w:bookmarkEnd w:id="29"/>
     </w:p>
     <w:p>
       <w:pPr>
@@ -11623,12 +10977,11 @@
           <w:u w:val="single"/>
         </w:rPr>
       </w:pPr>
-      <w:bookmarkStart w:id="28" w:name="_Toc489626920"/>
-      <w:r>
-        <w:lastRenderedPageBreak/>
+      <w:bookmarkStart w:id="30" w:name="_Toc489626920"/>
+      <w:r>
         <w:t>Explore Your Graph</w:t>
       </w:r>
-      <w:bookmarkEnd w:id="28"/>
+      <w:bookmarkEnd w:id="30"/>
     </w:p>
     <w:p>
       <w:pPr>
@@ -11866,6 +11219,7 @@
           <w:sz w:val="28"/>
           <w:szCs w:val="28"/>
         </w:rPr>
+        <w:lastRenderedPageBreak/>
         <w:t>This is the end of exercises for Neo4j.</w:t>
       </w:r>
     </w:p>
@@ -11977,10 +11331,10 @@
             </w:pPr>
             <w:r>
               <w:object w:dxaOrig="4536" w:dyaOrig="3300" w14:anchorId="684A8B3C">
-                <v:shape id="_x0000_i1026" type="#_x0000_t75" style="width:42.05pt;height:30.65pt" o:ole="">
+                <v:shape id="_x0000_i1028" type="#_x0000_t75" style="width:42.1pt;height:30.45pt" o:ole="">
                   <v:imagedata r:id="rId13" o:title=""/>
                 </v:shape>
-                <o:OLEObject Type="Embed" ProgID="PBrush" ShapeID="_x0000_i1026" DrawAspect="Content" ObjectID="_1563368779" r:id="rId29"/>
+                <o:OLEObject Type="Embed" ProgID="PBrush" ShapeID="_x0000_i1028" DrawAspect="Content" ObjectID="_1563948737" r:id="rId31"/>
               </w:object>
             </w:r>
             <w:r>
@@ -12079,11 +11433,11 @@
         <w:spacing w:before="120"/>
         <w:ind w:firstLine="0"/>
       </w:pPr>
-      <w:bookmarkStart w:id="29" w:name="_Toc489626921"/>
+      <w:bookmarkStart w:id="31" w:name="_Toc489626921"/>
       <w:r>
         <w:t>Resource Description Framework (RDF)</w:t>
       </w:r>
-      <w:bookmarkEnd w:id="29"/>
+      <w:bookmarkEnd w:id="31"/>
     </w:p>
     <w:p>
       <w:r>
@@ -12106,7 +11460,7 @@
         <w:spacing w:before="120"/>
         <w:ind w:left="0" w:firstLine="0"/>
       </w:pPr>
-      <w:bookmarkStart w:id="30" w:name="_Toc489626922"/>
+      <w:bookmarkStart w:id="32" w:name="_Toc489626922"/>
       <w:r>
         <w:t xml:space="preserve">Diagram the </w:t>
       </w:r>
@@ -12116,7 +11470,7 @@
       <w:r>
         <w:t>Model</w:t>
       </w:r>
-      <w:bookmarkEnd w:id="30"/>
+      <w:bookmarkEnd w:id="32"/>
     </w:p>
     <w:p>
       <w:r>
@@ -12627,7 +11981,6 @@
               <w:rPr>
                 <w:noProof/>
               </w:rPr>
-              <w:lastRenderedPageBreak/>
               <w:drawing>
                 <wp:inline distT="0" distB="0" distL="0" distR="0" wp14:anchorId="30F580E7" wp14:editId="555EF6DB">
                   <wp:extent cx="655320" cy="601980"/>
@@ -12701,10 +12054,10 @@
             </w:r>
             <w:r>
               <w:object w:dxaOrig="4536" w:dyaOrig="3300" w14:anchorId="0A828B8F">
-                <v:shape id="_x0000_i1045" type="#_x0000_t75" style="width:42.05pt;height:30.65pt" o:ole="">
+                <v:shape id="_x0000_i1029" type="#_x0000_t75" style="width:42.1pt;height:30.45pt" o:ole="">
                   <v:imagedata r:id="rId13" o:title=""/>
                 </v:shape>
-                <o:OLEObject Type="Embed" ProgID="PBrush" ShapeID="_x0000_i1045" DrawAspect="Content" ObjectID="_1563368780" r:id="rId30"/>
+                <o:OLEObject Type="Embed" ProgID="PBrush" ShapeID="_x0000_i1029" DrawAspect="Content" ObjectID="_1563948738" r:id="rId32"/>
               </w:object>
             </w:r>
             <w:r>
@@ -12828,14 +12181,14 @@
         <w:spacing w:before="120"/>
         <w:ind w:left="0" w:firstLine="0"/>
       </w:pPr>
-      <w:bookmarkStart w:id="31" w:name="_Toc489626923"/>
+      <w:bookmarkStart w:id="33" w:name="_Toc489626923"/>
       <w:r>
         <w:t>Transfer Diagram</w:t>
       </w:r>
       <w:r>
         <w:t xml:space="preserve"> to Spreadsheet</w:t>
       </w:r>
-      <w:bookmarkEnd w:id="31"/>
+      <w:bookmarkEnd w:id="33"/>
     </w:p>
     <w:p>
       <w:r>
@@ -13010,6 +12363,7 @@
         <w:ind w:left="810"/>
       </w:pPr>
       <w:r>
+        <w:lastRenderedPageBreak/>
         <w:t xml:space="preserve">Each row </w:t>
       </w:r>
       <w:r>
@@ -13106,7 +12460,7 @@
                     </pic:cNvPicPr>
                   </pic:nvPicPr>
                   <pic:blipFill>
-                    <a:blip r:embed="rId31">
+                    <a:blip r:embed="rId33">
                       <a:extLst>
                         <a:ext uri="{28A0092B-C50C-407E-A947-70E740481C1C}">
                           <a14:useLocalDpi xmlns:a14="http://schemas.microsoft.com/office/drawing/2010/main" val="0"/>
@@ -13150,7 +12504,7 @@
           <w:szCs w:val="24"/>
         </w:rPr>
       </w:pPr>
-      <w:bookmarkStart w:id="32" w:name="_Ref482949705"/>
+      <w:bookmarkStart w:id="34" w:name="_Ref482949705"/>
       <w:r>
         <w:rPr>
           <w:color w:val="auto"/>
@@ -13200,7 +12554,7 @@
         </w:rPr>
         <w:fldChar w:fldCharType="end"/>
       </w:r>
-      <w:bookmarkEnd w:id="32"/>
+      <w:bookmarkEnd w:id="34"/>
       <w:r>
         <w:rPr>
           <w:color w:val="auto"/>
@@ -13400,7 +12754,6 @@
         </w:numPr>
       </w:pPr>
       <w:r>
-        <w:lastRenderedPageBreak/>
         <w:t xml:space="preserve">You must </w:t>
       </w:r>
       <w:r>
@@ -13808,6 +13161,7 @@
         </w:numPr>
       </w:pPr>
       <w:r>
+        <w:lastRenderedPageBreak/>
         <w:t xml:space="preserve">Save the </w:t>
       </w:r>
       <w:r>
@@ -13932,10 +13286,10 @@
             </w:r>
             <w:r>
               <w:object w:dxaOrig="4536" w:dyaOrig="3300" w14:anchorId="13D85E2C">
-                <v:shape id="_x0000_i1047" type="#_x0000_t75" style="width:42.05pt;height:30.65pt" o:ole="">
+                <v:shape id="_x0000_i1030" type="#_x0000_t75" style="width:42.1pt;height:30.45pt" o:ole="">
                   <v:imagedata r:id="rId13" o:title=""/>
                 </v:shape>
-                <o:OLEObject Type="Embed" ProgID="PBrush" ShapeID="_x0000_i1047" DrawAspect="Content" ObjectID="_1563368781" r:id="rId32"/>
+                <o:OLEObject Type="Embed" ProgID="PBrush" ShapeID="_x0000_i1030" DrawAspect="Content" ObjectID="_1563948739" r:id="rId34"/>
               </w:object>
             </w:r>
             <w:r>
@@ -14032,7 +13386,7 @@
         <w:spacing w:before="120"/>
         <w:ind w:left="0" w:firstLine="0"/>
       </w:pPr>
-      <w:bookmarkStart w:id="33" w:name="_Toc489626924"/>
+      <w:bookmarkStart w:id="35" w:name="_Toc489626924"/>
       <w:r>
         <w:t xml:space="preserve">Create </w:t>
       </w:r>
@@ -14042,7 +13396,7 @@
       <w:r>
         <w:t>(TTL) File</w:t>
       </w:r>
-      <w:bookmarkEnd w:id="33"/>
+      <w:bookmarkEnd w:id="35"/>
     </w:p>
     <w:p>
       <w:r>
@@ -15661,10 +15015,10 @@
             </w:r>
             <w:r>
               <w:object w:dxaOrig="4536" w:dyaOrig="3300" w14:anchorId="63787971">
-                <v:shape id="_x0000_i1049" type="#_x0000_t75" style="width:42.05pt;height:30.65pt" o:ole="">
+                <v:shape id="_x0000_i1031" type="#_x0000_t75" style="width:42.1pt;height:30.45pt" o:ole="">
                   <v:imagedata r:id="rId13" o:title=""/>
                 </v:shape>
-                <o:OLEObject Type="Embed" ProgID="PBrush" ShapeID="_x0000_i1049" DrawAspect="Content" ObjectID="_1563368782" r:id="rId33"/>
+                <o:OLEObject Type="Embed" ProgID="PBrush" ShapeID="_x0000_i1031" DrawAspect="Content" ObjectID="_1563948740" r:id="rId35"/>
               </w:object>
             </w:r>
             <w:r>
@@ -15784,7 +15138,7 @@
         <w:spacing w:before="120"/>
         <w:ind w:left="0" w:firstLine="0"/>
       </w:pPr>
-      <w:bookmarkStart w:id="34" w:name="_Toc489626925"/>
+      <w:bookmarkStart w:id="36" w:name="_Toc489626925"/>
       <w:r>
         <w:t xml:space="preserve">Query and </w:t>
       </w:r>
@@ -15794,7 +15148,7 @@
       <w:r>
         <w:t>e</w:t>
       </w:r>
-      <w:bookmarkEnd w:id="34"/>
+      <w:bookmarkEnd w:id="36"/>
     </w:p>
     <w:p>
       <w:r>
@@ -15866,7 +15220,7 @@
                     </pic:cNvPicPr>
                   </pic:nvPicPr>
                   <pic:blipFill>
-                    <a:blip r:embed="rId34">
+                    <a:blip r:embed="rId36">
                       <a:extLst>
                         <a:ext uri="{28A0092B-C50C-407E-A947-70E740481C1C}">
                           <a14:useLocalDpi xmlns:a14="http://schemas.microsoft.com/office/drawing/2010/main" val="0"/>
@@ -15958,7 +15312,7 @@
                     </pic:cNvPicPr>
                   </pic:nvPicPr>
                   <pic:blipFill>
-                    <a:blip r:embed="rId35">
+                    <a:blip r:embed="rId37">
                       <a:extLst>
                         <a:ext uri="{28A0092B-C50C-407E-A947-70E740481C1C}">
                           <a14:useLocalDpi xmlns:a14="http://schemas.microsoft.com/office/drawing/2010/main" val="0"/>
@@ -16104,7 +15458,7 @@
                     </pic:cNvPicPr>
                   </pic:nvPicPr>
                   <pic:blipFill>
-                    <a:blip r:embed="rId36">
+                    <a:blip r:embed="rId38">
                       <a:extLst>
                         <a:ext uri="{28A0092B-C50C-407E-A947-70E740481C1C}">
                           <a14:useLocalDpi xmlns:a14="http://schemas.microsoft.com/office/drawing/2010/main" val="0"/>
@@ -16275,7 +15629,7 @@
                     </pic:cNvPicPr>
                   </pic:nvPicPr>
                   <pic:blipFill>
-                    <a:blip r:embed="rId37">
+                    <a:blip r:embed="rId39">
                       <a:extLst>
                         <a:ext uri="{28A0092B-C50C-407E-A947-70E740481C1C}">
                           <a14:useLocalDpi xmlns:a14="http://schemas.microsoft.com/office/drawing/2010/main" val="0"/>
@@ -16317,7 +15671,7 @@
           <w:szCs w:val="24"/>
         </w:rPr>
       </w:pPr>
-      <w:bookmarkStart w:id="35" w:name="_Ref482951524"/>
+      <w:bookmarkStart w:id="37" w:name="_Ref482951524"/>
       <w:r>
         <w:rPr>
           <w:color w:val="000000" w:themeColor="text1"/>
@@ -16367,7 +15721,7 @@
         </w:rPr>
         <w:fldChar w:fldCharType="end"/>
       </w:r>
-      <w:bookmarkEnd w:id="35"/>
+      <w:bookmarkEnd w:id="37"/>
       <w:r>
         <w:rPr>
           <w:color w:val="000000" w:themeColor="text1"/>
@@ -16587,11 +15941,11 @@
         <w:spacing w:before="120"/>
         <w:ind w:left="0" w:firstLine="0"/>
       </w:pPr>
-      <w:bookmarkStart w:id="36" w:name="_Toc489626926"/>
+      <w:bookmarkStart w:id="38" w:name="_Toc489626926"/>
       <w:r>
         <w:t>Find Study Participants</w:t>
       </w:r>
-      <w:bookmarkEnd w:id="36"/>
+      <w:bookmarkEnd w:id="38"/>
     </w:p>
     <w:p>
       <w:r>
@@ -17280,14 +16634,14 @@
           <w:b w:val="0"/>
         </w:rPr>
       </w:pPr>
-      <w:bookmarkStart w:id="37" w:name="_Toc489626927"/>
+      <w:bookmarkStart w:id="39" w:name="_Toc489626927"/>
       <w:r>
         <w:t>Treatment for Specified Patient</w:t>
       </w:r>
       <w:r>
         <w:t>: Graph</w:t>
       </w:r>
-      <w:bookmarkEnd w:id="37"/>
+      <w:bookmarkEnd w:id="39"/>
     </w:p>
     <w:p>
       <w:r>
@@ -18409,11 +17763,11 @@
           <w:b w:val="0"/>
         </w:rPr>
       </w:pPr>
-      <w:bookmarkStart w:id="38" w:name="_Toc489626928"/>
+      <w:bookmarkStart w:id="40" w:name="_Toc489626928"/>
       <w:r>
         <w:t>Treatment for Specified Patient: Value</w:t>
       </w:r>
-      <w:bookmarkEnd w:id="38"/>
+      <w:bookmarkEnd w:id="40"/>
     </w:p>
     <w:p>
       <w:pPr>
@@ -18994,11 +18348,11 @@
         <w:spacing w:before="120"/>
         <w:ind w:left="0" w:firstLine="0"/>
       </w:pPr>
-      <w:bookmarkStart w:id="39" w:name="_Toc489626929"/>
+      <w:bookmarkStart w:id="41" w:name="_Toc489626929"/>
       <w:r>
         <w:t>Explore your Graph</w:t>
       </w:r>
-      <w:bookmarkEnd w:id="39"/>
+      <w:bookmarkEnd w:id="41"/>
     </w:p>
     <w:p>
       <w:pPr>
@@ -19224,10 +18578,10 @@
             </w:pPr>
             <w:r>
               <w:object w:dxaOrig="4536" w:dyaOrig="3300" w14:anchorId="2C03AF32">
-                <v:shape id="_x0000_i1027" type="#_x0000_t75" style="width:42.05pt;height:30.65pt" o:ole="">
+                <v:shape id="_x0000_i1032" type="#_x0000_t75" style="width:42.1pt;height:30.45pt" o:ole="">
                   <v:imagedata r:id="rId13" o:title=""/>
                 </v:shape>
-                <o:OLEObject Type="Embed" ProgID="PBrush" ShapeID="_x0000_i1027" DrawAspect="Content" ObjectID="_1563368783" r:id="rId38"/>
+                <o:OLEObject Type="Embed" ProgID="PBrush" ShapeID="_x0000_i1032" DrawAspect="Content" ObjectID="_1563948741" r:id="rId40"/>
               </w:object>
             </w:r>
             <w:r>
@@ -19340,11 +18694,11 @@
         <w:spacing w:before="120"/>
         <w:ind w:left="0" w:firstLine="0"/>
       </w:pPr>
-      <w:bookmarkStart w:id="40" w:name="_Toc489626930"/>
+      <w:bookmarkStart w:id="42" w:name="_Toc489626930"/>
       <w:r>
         <w:t>Demonstrations</w:t>
       </w:r>
-      <w:bookmarkEnd w:id="40"/>
+      <w:bookmarkEnd w:id="42"/>
     </w:p>
     <w:p>
       <w:r>
@@ -19368,18 +18722,1148 @@
     <w:p>
       <w:pPr>
         <w:pStyle w:val="Heading1"/>
-        <w:tabs>
-          <w:tab w:val="left" w:pos="360"/>
-        </w:tabs>
         <w:spacing w:before="120"/>
         <w:ind w:left="0" w:firstLine="0"/>
       </w:pPr>
-      <w:bookmarkStart w:id="41" w:name="_Toc489626931"/>
+      <w:bookmarkStart w:id="43" w:name="_Appendix_1:_Neo4jFromSpreadsheet.R"/>
+      <w:bookmarkEnd w:id="43"/>
       <w:r>
         <w:lastRenderedPageBreak/>
+        <w:t>A</w:t>
+      </w:r>
+      <w:r>
+        <w:t xml:space="preserve">ppendix 1: </w:t>
+      </w:r>
+      <w:r>
+        <w:t>Neo4jFromSpreadsheet.R</w:t>
+      </w:r>
+      <w:r>
+        <w:t xml:space="preserve"> </w:t>
+      </w:r>
+      <w:r>
+        <w:t>Error Messages and Resolutions</w:t>
+      </w:r>
+    </w:p>
+    <w:tbl>
+      <w:tblPr>
+        <w:tblStyle w:val="TableGrid"/>
+        <w:tblW w:w="0" w:type="auto"/>
+        <w:tblInd w:w="360" w:type="dxa"/>
+        <w:tblLook w:val="04A0" w:firstRow="1" w:lastRow="0" w:firstColumn="1" w:lastColumn="0" w:noHBand="0" w:noVBand="1"/>
+      </w:tblPr>
+      <w:tblGrid>
+        <w:gridCol w:w="5252"/>
+        <w:gridCol w:w="5178"/>
+      </w:tblGrid>
+      <w:tr>
+        <w:trPr>
+          <w:tblHeader/>
+        </w:trPr>
+        <w:tc>
+          <w:tcPr>
+            <w:tcW w:w="5252" w:type="dxa"/>
+            <w:shd w:val="clear" w:color="auto" w:fill="D9D9D9" w:themeFill="background1" w:themeFillShade="D9"/>
+          </w:tcPr>
+          <w:p>
+            <w:pPr>
+              <w:pStyle w:val="ListParagraph"/>
+              <w:ind w:left="0"/>
+              <w:rPr>
+                <w:b/>
+                <w:sz w:val="20"/>
+                <w:szCs w:val="20"/>
+              </w:rPr>
+            </w:pPr>
+            <w:r>
+              <w:rPr>
+                <w:b/>
+                <w:sz w:val="20"/>
+                <w:szCs w:val="20"/>
+              </w:rPr>
+              <w:t>R Console Error Message</w:t>
+            </w:r>
+          </w:p>
+        </w:tc>
+        <w:tc>
+          <w:tcPr>
+            <w:tcW w:w="5178" w:type="dxa"/>
+            <w:shd w:val="clear" w:color="auto" w:fill="D9D9D9" w:themeFill="background1" w:themeFillShade="D9"/>
+          </w:tcPr>
+          <w:p>
+            <w:pPr>
+              <w:pStyle w:val="ListParagraph"/>
+              <w:ind w:left="0"/>
+              <w:rPr>
+                <w:b/>
+                <w:sz w:val="20"/>
+                <w:szCs w:val="20"/>
+              </w:rPr>
+            </w:pPr>
+            <w:r>
+              <w:rPr>
+                <w:b/>
+                <w:sz w:val="20"/>
+                <w:szCs w:val="20"/>
+              </w:rPr>
+              <w:t xml:space="preserve">Cause and </w:t>
+            </w:r>
+            <w:r>
+              <w:rPr>
+                <w:b/>
+                <w:color w:val="006600"/>
+                <w:sz w:val="20"/>
+                <w:szCs w:val="20"/>
+              </w:rPr>
+              <w:t>Resolution</w:t>
+            </w:r>
+          </w:p>
+        </w:tc>
+      </w:tr>
+      <w:tr>
+        <w:tc>
+          <w:tcPr>
+            <w:tcW w:w="5252" w:type="dxa"/>
+          </w:tcPr>
+          <w:p>
+            <w:pPr>
+              <w:pStyle w:val="ListParagraph"/>
+              <w:ind w:left="0"/>
+              <w:rPr>
+                <w:color w:val="C00000"/>
+                <w:sz w:val="20"/>
+                <w:szCs w:val="20"/>
+              </w:rPr>
+            </w:pPr>
+            <w:r>
+              <w:rPr>
+                <w:color w:val="C00000"/>
+                <w:sz w:val="20"/>
+                <w:szCs w:val="20"/>
+              </w:rPr>
+              <w:t xml:space="preserve">Error in </w:t>
+            </w:r>
+            <w:proofErr w:type="gramStart"/>
+            <w:r>
+              <w:rPr>
+                <w:color w:val="C00000"/>
+                <w:sz w:val="20"/>
+                <w:szCs w:val="20"/>
+              </w:rPr>
+              <w:t>curl::</w:t>
+            </w:r>
+            <w:proofErr w:type="spellStart"/>
+            <w:proofErr w:type="gramEnd"/>
+            <w:r>
+              <w:rPr>
+                <w:color w:val="C00000"/>
+                <w:sz w:val="20"/>
+                <w:szCs w:val="20"/>
+              </w:rPr>
+              <w:t>curl_fetch_memory</w:t>
+            </w:r>
+            <w:proofErr w:type="spellEnd"/>
+            <w:r>
+              <w:rPr>
+                <w:color w:val="C00000"/>
+                <w:sz w:val="20"/>
+                <w:szCs w:val="20"/>
+              </w:rPr>
+              <w:t>(</w:t>
+            </w:r>
+            <w:proofErr w:type="spellStart"/>
+            <w:r>
+              <w:rPr>
+                <w:color w:val="C00000"/>
+                <w:sz w:val="20"/>
+                <w:szCs w:val="20"/>
+              </w:rPr>
+              <w:t>url</w:t>
+            </w:r>
+            <w:proofErr w:type="spellEnd"/>
+            <w:r>
+              <w:rPr>
+                <w:color w:val="C00000"/>
+                <w:sz w:val="20"/>
+                <w:szCs w:val="20"/>
+              </w:rPr>
+              <w:t xml:space="preserve">, handle = handle) : </w:t>
+            </w:r>
+          </w:p>
+          <w:p>
+            <w:pPr>
+              <w:pStyle w:val="ListParagraph"/>
+              <w:ind w:left="0"/>
+              <w:rPr>
+                <w:sz w:val="20"/>
+                <w:szCs w:val="20"/>
+              </w:rPr>
+            </w:pPr>
+            <w:r>
+              <w:rPr>
+                <w:color w:val="C00000"/>
+                <w:sz w:val="20"/>
+                <w:szCs w:val="20"/>
+              </w:rPr>
+              <w:t xml:space="preserve">  Couldn't connect to server</w:t>
+            </w:r>
+          </w:p>
+        </w:tc>
+        <w:tc>
+          <w:tcPr>
+            <w:tcW w:w="5178" w:type="dxa"/>
+          </w:tcPr>
+          <w:p>
+            <w:pPr>
+              <w:pStyle w:val="ListParagraph"/>
+              <w:ind w:left="0"/>
+              <w:rPr>
+                <w:sz w:val="20"/>
+                <w:szCs w:val="20"/>
+              </w:rPr>
+            </w:pPr>
+            <w:r>
+              <w:rPr>
+                <w:sz w:val="20"/>
+                <w:szCs w:val="20"/>
+              </w:rPr>
+              <w:t xml:space="preserve">The Neo4j server is not started or is not available. </w:t>
+            </w:r>
+          </w:p>
+          <w:p>
+            <w:pPr>
+              <w:pStyle w:val="ListParagraph"/>
+              <w:ind w:left="0"/>
+              <w:rPr>
+                <w:sz w:val="20"/>
+                <w:szCs w:val="20"/>
+              </w:rPr>
+            </w:pPr>
+          </w:p>
+          <w:p>
+            <w:pPr>
+              <w:pStyle w:val="ListParagraph"/>
+              <w:ind w:left="0"/>
+              <w:rPr>
+                <w:sz w:val="20"/>
+                <w:szCs w:val="20"/>
+              </w:rPr>
+            </w:pPr>
+            <w:r>
+              <w:rPr>
+                <w:color w:val="006600"/>
+                <w:sz w:val="20"/>
+                <w:szCs w:val="20"/>
+              </w:rPr>
+              <w:t>Return to steps 1-3 in Section</w:t>
+            </w:r>
+            <w:r>
+              <w:rPr>
+                <w:sz w:val="20"/>
+                <w:szCs w:val="20"/>
+              </w:rPr>
+              <w:t xml:space="preserve">  </w:t>
+            </w:r>
+            <w:r>
+              <w:rPr>
+                <w:color w:val="0000FF"/>
+                <w:sz w:val="20"/>
+                <w:szCs w:val="20"/>
+                <w:u w:val="single"/>
+              </w:rPr>
+              <w:fldChar w:fldCharType="begin"/>
+            </w:r>
+            <w:r>
+              <w:rPr>
+                <w:color w:val="0000FF"/>
+                <w:sz w:val="20"/>
+                <w:szCs w:val="20"/>
+                <w:u w:val="single"/>
+              </w:rPr>
+              <w:instrText xml:space="preserve"> REF _Ref484596954 \r \h  \* MERGEFORMAT </w:instrText>
+            </w:r>
+            <w:r>
+              <w:rPr>
+                <w:color w:val="0000FF"/>
+                <w:sz w:val="20"/>
+                <w:szCs w:val="20"/>
+                <w:u w:val="single"/>
+              </w:rPr>
+            </w:r>
+            <w:r>
+              <w:rPr>
+                <w:color w:val="0000FF"/>
+                <w:sz w:val="20"/>
+                <w:szCs w:val="20"/>
+                <w:u w:val="single"/>
+              </w:rPr>
+              <w:fldChar w:fldCharType="separate"/>
+            </w:r>
+            <w:r>
+              <w:rPr>
+                <w:color w:val="0000FF"/>
+                <w:sz w:val="20"/>
+                <w:szCs w:val="20"/>
+                <w:u w:val="single"/>
+              </w:rPr>
+              <w:t>1.3</w:t>
+            </w:r>
+            <w:r>
+              <w:rPr>
+                <w:color w:val="0000FF"/>
+                <w:sz w:val="20"/>
+                <w:szCs w:val="20"/>
+                <w:u w:val="single"/>
+              </w:rPr>
+              <w:fldChar w:fldCharType="end"/>
+            </w:r>
+            <w:r>
+              <w:rPr>
+                <w:color w:val="0000FF"/>
+                <w:sz w:val="20"/>
+                <w:szCs w:val="20"/>
+                <w:u w:val="single"/>
+              </w:rPr>
+              <w:t xml:space="preserve"> </w:t>
+            </w:r>
+            <w:r>
+              <w:rPr>
+                <w:color w:val="0000FF"/>
+                <w:sz w:val="20"/>
+                <w:szCs w:val="20"/>
+                <w:u w:val="single"/>
+              </w:rPr>
+              <w:fldChar w:fldCharType="begin"/>
+            </w:r>
+            <w:r>
+              <w:rPr>
+                <w:color w:val="0000FF"/>
+                <w:sz w:val="20"/>
+                <w:szCs w:val="20"/>
+                <w:u w:val="single"/>
+              </w:rPr>
+              <w:instrText xml:space="preserve"> REF _Ref484596954 \h  \* MERGEFORMAT </w:instrText>
+            </w:r>
+            <w:r>
+              <w:rPr>
+                <w:color w:val="0000FF"/>
+                <w:sz w:val="20"/>
+                <w:szCs w:val="20"/>
+                <w:u w:val="single"/>
+              </w:rPr>
+            </w:r>
+            <w:r>
+              <w:rPr>
+                <w:color w:val="0000FF"/>
+                <w:sz w:val="20"/>
+                <w:szCs w:val="20"/>
+                <w:u w:val="single"/>
+              </w:rPr>
+              <w:fldChar w:fldCharType="separate"/>
+            </w:r>
+            <w:r>
+              <w:rPr>
+                <w:color w:val="0000FF"/>
+                <w:sz w:val="20"/>
+                <w:szCs w:val="20"/>
+                <w:u w:val="single"/>
+              </w:rPr>
+              <w:t>Upload to Neo4j</w:t>
+            </w:r>
+            <w:r>
+              <w:rPr>
+                <w:color w:val="0000FF"/>
+                <w:sz w:val="20"/>
+                <w:szCs w:val="20"/>
+                <w:u w:val="single"/>
+              </w:rPr>
+              <w:fldChar w:fldCharType="end"/>
+            </w:r>
+            <w:r>
+              <w:rPr>
+                <w:color w:val="000000" w:themeColor="text1"/>
+                <w:sz w:val="20"/>
+                <w:szCs w:val="20"/>
+              </w:rPr>
+              <w:t xml:space="preserve"> </w:t>
+            </w:r>
+            <w:r>
+              <w:rPr>
+                <w:color w:val="006600"/>
+                <w:sz w:val="20"/>
+                <w:szCs w:val="20"/>
+              </w:rPr>
+              <w:t>to start Neo4j and confirm it is running, then execute the R Script again using the Source toolbar button.</w:t>
+            </w:r>
+          </w:p>
+        </w:tc>
+      </w:tr>
+      <w:tr>
+        <w:tc>
+          <w:tcPr>
+            <w:tcW w:w="5252" w:type="dxa"/>
+          </w:tcPr>
+          <w:p>
+            <w:pPr>
+              <w:pStyle w:val="ListParagraph"/>
+              <w:ind w:left="0"/>
+              <w:rPr>
+                <w:color w:val="C00000"/>
+                <w:sz w:val="20"/>
+                <w:szCs w:val="20"/>
+              </w:rPr>
+            </w:pPr>
+            <w:r>
+              <w:rPr>
+                <w:color w:val="C00000"/>
+                <w:sz w:val="20"/>
+                <w:szCs w:val="20"/>
+              </w:rPr>
+              <w:t>ERROR: Spaces in node names not permitted in this exercise!</w:t>
+            </w:r>
+          </w:p>
+          <w:p>
+            <w:pPr>
+              <w:pStyle w:val="ListParagraph"/>
+              <w:ind w:left="0"/>
+              <w:rPr>
+                <w:color w:val="C00000"/>
+                <w:sz w:val="20"/>
+                <w:szCs w:val="20"/>
+              </w:rPr>
+            </w:pPr>
+            <w:r>
+              <w:rPr>
+                <w:color w:val="C00000"/>
+                <w:sz w:val="20"/>
+                <w:szCs w:val="20"/>
+              </w:rPr>
+              <w:t>ERROR: Fix node names, then re-run script.</w:t>
+            </w:r>
+          </w:p>
+          <w:p>
+            <w:pPr>
+              <w:pStyle w:val="ListParagraph"/>
+              <w:ind w:left="0"/>
+              <w:rPr>
+                <w:sz w:val="20"/>
+                <w:szCs w:val="20"/>
+              </w:rPr>
+            </w:pPr>
+            <w:r>
+              <w:rPr>
+                <w:color w:val="C00000"/>
+                <w:sz w:val="20"/>
+                <w:szCs w:val="20"/>
+              </w:rPr>
+              <w:t xml:space="preserve">Error in </w:t>
+            </w:r>
+            <w:proofErr w:type="spellStart"/>
+            <w:proofErr w:type="gramStart"/>
+            <w:r>
+              <w:rPr>
+                <w:color w:val="C00000"/>
+                <w:sz w:val="20"/>
+                <w:szCs w:val="20"/>
+              </w:rPr>
+              <w:t>eval</w:t>
+            </w:r>
+            <w:proofErr w:type="spellEnd"/>
+            <w:r>
+              <w:rPr>
+                <w:color w:val="C00000"/>
+                <w:sz w:val="20"/>
+                <w:szCs w:val="20"/>
+              </w:rPr>
+              <w:t>(</w:t>
+            </w:r>
+            <w:proofErr w:type="gramEnd"/>
+            <w:r>
+              <w:rPr>
+                <w:color w:val="C00000"/>
+                <w:sz w:val="20"/>
+                <w:szCs w:val="20"/>
+              </w:rPr>
+              <w:t xml:space="preserve">expr, </w:t>
+            </w:r>
+            <w:proofErr w:type="spellStart"/>
+            <w:r>
+              <w:rPr>
+                <w:color w:val="C00000"/>
+                <w:sz w:val="20"/>
+                <w:szCs w:val="20"/>
+              </w:rPr>
+              <w:t>envir</w:t>
+            </w:r>
+            <w:proofErr w:type="spellEnd"/>
+            <w:r>
+              <w:rPr>
+                <w:color w:val="C00000"/>
+                <w:sz w:val="20"/>
+                <w:szCs w:val="20"/>
+              </w:rPr>
+              <w:t xml:space="preserve">, </w:t>
+            </w:r>
+            <w:proofErr w:type="spellStart"/>
+            <w:r>
+              <w:rPr>
+                <w:color w:val="C00000"/>
+                <w:sz w:val="20"/>
+                <w:szCs w:val="20"/>
+              </w:rPr>
+              <w:t>enclos</w:t>
+            </w:r>
+            <w:proofErr w:type="spellEnd"/>
+            <w:r>
+              <w:rPr>
+                <w:color w:val="C00000"/>
+                <w:sz w:val="20"/>
+                <w:szCs w:val="20"/>
+              </w:rPr>
+              <w:t>) :</w:t>
+            </w:r>
+          </w:p>
+        </w:tc>
+        <w:tc>
+          <w:tcPr>
+            <w:tcW w:w="5178" w:type="dxa"/>
+          </w:tcPr>
+          <w:p>
+            <w:pPr>
+              <w:pStyle w:val="ListParagraph"/>
+              <w:ind w:left="0"/>
+              <w:rPr>
+                <w:sz w:val="20"/>
+                <w:szCs w:val="20"/>
+              </w:rPr>
+            </w:pPr>
+            <w:r>
+              <w:rPr>
+                <w:sz w:val="20"/>
+                <w:szCs w:val="20"/>
+              </w:rPr>
+              <w:t xml:space="preserve">Review the values in the </w:t>
+            </w:r>
+            <w:proofErr w:type="spellStart"/>
+            <w:r>
+              <w:rPr>
+                <w:b/>
+                <w:sz w:val="20"/>
+                <w:szCs w:val="20"/>
+              </w:rPr>
+              <w:t>StartNode</w:t>
+            </w:r>
+            <w:proofErr w:type="spellEnd"/>
+            <w:r>
+              <w:rPr>
+                <w:sz w:val="20"/>
+                <w:szCs w:val="20"/>
+              </w:rPr>
+              <w:t xml:space="preserve">, </w:t>
+            </w:r>
+            <w:proofErr w:type="spellStart"/>
+            <w:proofErr w:type="gramStart"/>
+            <w:r>
+              <w:rPr>
+                <w:b/>
+                <w:sz w:val="20"/>
+                <w:szCs w:val="20"/>
+              </w:rPr>
+              <w:t>EndNode</w:t>
+            </w:r>
+            <w:proofErr w:type="spellEnd"/>
+            <w:r>
+              <w:rPr>
+                <w:sz w:val="20"/>
+                <w:szCs w:val="20"/>
+              </w:rPr>
+              <w:t>,  and</w:t>
+            </w:r>
+            <w:proofErr w:type="gramEnd"/>
+            <w:r>
+              <w:rPr>
+                <w:sz w:val="20"/>
+                <w:szCs w:val="20"/>
+              </w:rPr>
+              <w:t xml:space="preserve"> </w:t>
+            </w:r>
+            <w:r>
+              <w:rPr>
+                <w:b/>
+                <w:sz w:val="20"/>
+                <w:szCs w:val="20"/>
+              </w:rPr>
+              <w:t>Node</w:t>
+            </w:r>
+            <w:r>
+              <w:rPr>
+                <w:sz w:val="20"/>
+                <w:szCs w:val="20"/>
+              </w:rPr>
+              <w:t xml:space="preserve"> columns for spaces in the names. Spaces are not permitted for these exercises.</w:t>
+            </w:r>
+          </w:p>
+          <w:p>
+            <w:pPr>
+              <w:pStyle w:val="ListParagraph"/>
+              <w:ind w:left="0"/>
+              <w:rPr>
+                <w:sz w:val="20"/>
+                <w:szCs w:val="20"/>
+              </w:rPr>
+            </w:pPr>
+          </w:p>
+          <w:p>
+            <w:pPr>
+              <w:pStyle w:val="ListParagraph"/>
+              <w:ind w:left="0"/>
+              <w:rPr>
+                <w:color w:val="006600"/>
+                <w:sz w:val="20"/>
+                <w:szCs w:val="20"/>
+              </w:rPr>
+            </w:pPr>
+            <w:r>
+              <w:rPr>
+                <w:color w:val="006600"/>
+                <w:sz w:val="20"/>
+                <w:szCs w:val="20"/>
+              </w:rPr>
+              <w:t>Correct the node names (including on the diagram so it matches the spreadsheet), then re-run the R Script.</w:t>
+            </w:r>
+          </w:p>
+        </w:tc>
+      </w:tr>
+      <w:tr>
+        <w:tc>
+          <w:tcPr>
+            <w:tcW w:w="5252" w:type="dxa"/>
+          </w:tcPr>
+          <w:p>
+            <w:pPr>
+              <w:pStyle w:val="ListParagraph"/>
+              <w:ind w:left="0"/>
+              <w:rPr>
+                <w:color w:val="C00000"/>
+                <w:sz w:val="20"/>
+                <w:szCs w:val="20"/>
+              </w:rPr>
+            </w:pPr>
+            <w:r>
+              <w:rPr>
+                <w:color w:val="C00000"/>
+                <w:sz w:val="20"/>
+                <w:szCs w:val="20"/>
+              </w:rPr>
+              <w:t>ERROR: Node found in relation is not a defined node.</w:t>
+            </w:r>
+          </w:p>
+        </w:tc>
+        <w:tc>
+          <w:tcPr>
+            <w:tcW w:w="5178" w:type="dxa"/>
+          </w:tcPr>
+          <w:p>
+            <w:pPr>
+              <w:pStyle w:val="ListParagraph"/>
+              <w:ind w:left="0"/>
+              <w:rPr>
+                <w:sz w:val="20"/>
+                <w:szCs w:val="20"/>
+              </w:rPr>
+            </w:pPr>
+            <w:r>
+              <w:rPr>
+                <w:sz w:val="20"/>
+                <w:szCs w:val="20"/>
+              </w:rPr>
+              <w:t>A node defined in "</w:t>
+            </w:r>
+            <w:r>
+              <w:rPr>
+                <w:b/>
+                <w:sz w:val="20"/>
+                <w:szCs w:val="20"/>
+              </w:rPr>
+              <w:t xml:space="preserve">Table 1. </w:t>
+            </w:r>
+            <w:r>
+              <w:rPr>
+                <w:b/>
+                <w:sz w:val="20"/>
+                <w:szCs w:val="20"/>
+              </w:rPr>
+              <w:t xml:space="preserve">Nodes and </w:t>
+            </w:r>
+            <w:r>
+              <w:rPr>
+                <w:b/>
+                <w:sz w:val="20"/>
+                <w:szCs w:val="20"/>
+              </w:rPr>
+              <w:t>Relations</w:t>
+            </w:r>
+            <w:r>
+              <w:rPr>
+                <w:sz w:val="20"/>
+                <w:szCs w:val="20"/>
+              </w:rPr>
+              <w:t>"</w:t>
+            </w:r>
+            <w:r>
+              <w:rPr>
+                <w:sz w:val="20"/>
+                <w:szCs w:val="20"/>
+              </w:rPr>
+              <w:t xml:space="preserve"> as a </w:t>
+            </w:r>
+            <w:proofErr w:type="spellStart"/>
+            <w:r>
+              <w:rPr>
+                <w:sz w:val="20"/>
+                <w:szCs w:val="20"/>
+              </w:rPr>
+              <w:t>StartNode</w:t>
+            </w:r>
+            <w:proofErr w:type="spellEnd"/>
+            <w:r>
+              <w:rPr>
+                <w:sz w:val="20"/>
+                <w:szCs w:val="20"/>
+              </w:rPr>
+              <w:t xml:space="preserve"> o</w:t>
+            </w:r>
+            <w:r>
+              <w:rPr>
+                <w:sz w:val="20"/>
+                <w:szCs w:val="20"/>
+              </w:rPr>
+              <w:t xml:space="preserve">r </w:t>
+            </w:r>
+            <w:proofErr w:type="spellStart"/>
+            <w:r>
+              <w:rPr>
+                <w:sz w:val="20"/>
+                <w:szCs w:val="20"/>
+              </w:rPr>
+              <w:t>EndNode</w:t>
+            </w:r>
+            <w:proofErr w:type="spellEnd"/>
+            <w:r>
+              <w:rPr>
+                <w:sz w:val="20"/>
+                <w:szCs w:val="20"/>
+              </w:rPr>
+              <w:t xml:space="preserve"> is not defined in Table 2.</w:t>
+            </w:r>
+            <w:r>
+              <w:rPr>
+                <w:sz w:val="20"/>
+                <w:szCs w:val="20"/>
+              </w:rPr>
+              <w:t xml:space="preserve"> The node name will be listed in the console message.</w:t>
+            </w:r>
+          </w:p>
+          <w:p>
+            <w:pPr>
+              <w:pStyle w:val="ListParagraph"/>
+              <w:ind w:left="0"/>
+              <w:rPr>
+                <w:sz w:val="20"/>
+                <w:szCs w:val="20"/>
+              </w:rPr>
+            </w:pPr>
+          </w:p>
+          <w:p>
+            <w:pPr>
+              <w:pStyle w:val="ListParagraph"/>
+              <w:ind w:left="0"/>
+              <w:rPr>
+                <w:color w:val="006600"/>
+                <w:sz w:val="20"/>
+                <w:szCs w:val="20"/>
+              </w:rPr>
+            </w:pPr>
+            <w:r>
+              <w:rPr>
+                <w:color w:val="006600"/>
+                <w:sz w:val="20"/>
+                <w:szCs w:val="20"/>
+              </w:rPr>
+              <w:t>Possible resolutions include:</w:t>
+            </w:r>
+          </w:p>
+          <w:p>
+            <w:pPr>
+              <w:pStyle w:val="ListParagraph"/>
+              <w:numPr>
+                <w:ilvl w:val="0"/>
+                <w:numId w:val="30"/>
+              </w:numPr>
+              <w:ind w:left="480"/>
+              <w:rPr>
+                <w:color w:val="006600"/>
+                <w:sz w:val="20"/>
+                <w:szCs w:val="20"/>
+              </w:rPr>
+            </w:pPr>
+            <w:r>
+              <w:rPr>
+                <w:color w:val="006600"/>
+                <w:sz w:val="20"/>
+                <w:szCs w:val="20"/>
+              </w:rPr>
+              <w:t xml:space="preserve">Add the node name </w:t>
+            </w:r>
+            <w:r>
+              <w:rPr>
+                <w:color w:val="006600"/>
+                <w:sz w:val="20"/>
+                <w:szCs w:val="20"/>
+              </w:rPr>
+              <w:t xml:space="preserve">to Table 2. </w:t>
+            </w:r>
+          </w:p>
+          <w:p>
+            <w:pPr>
+              <w:pStyle w:val="ListParagraph"/>
+              <w:numPr>
+                <w:ilvl w:val="0"/>
+                <w:numId w:val="30"/>
+              </w:numPr>
+              <w:ind w:left="480"/>
+              <w:rPr>
+                <w:sz w:val="20"/>
+                <w:szCs w:val="20"/>
+              </w:rPr>
+            </w:pPr>
+            <w:r>
+              <w:rPr>
+                <w:color w:val="006600"/>
+                <w:sz w:val="20"/>
+                <w:szCs w:val="20"/>
+              </w:rPr>
+              <w:t xml:space="preserve">Correct the node name in </w:t>
+            </w:r>
+            <w:r>
+              <w:rPr>
+                <w:color w:val="006600"/>
+                <w:sz w:val="20"/>
+                <w:szCs w:val="20"/>
+              </w:rPr>
+              <w:t xml:space="preserve">Table 1 to match the name in Table 2. </w:t>
+            </w:r>
+          </w:p>
+        </w:tc>
+      </w:tr>
+      <w:tr>
+        <w:tc>
+          <w:tcPr>
+            <w:tcW w:w="5252" w:type="dxa"/>
+          </w:tcPr>
+          <w:p>
+            <w:pPr>
+              <w:pStyle w:val="ListParagraph"/>
+              <w:ind w:left="0"/>
+              <w:rPr>
+                <w:sz w:val="20"/>
+                <w:szCs w:val="20"/>
+              </w:rPr>
+            </w:pPr>
+            <w:r>
+              <w:rPr>
+                <w:sz w:val="20"/>
+                <w:szCs w:val="20"/>
+              </w:rPr>
+              <w:t>R script fails to execute after corrections made to spreadsheet.</w:t>
+            </w:r>
+          </w:p>
+        </w:tc>
+        <w:tc>
+          <w:tcPr>
+            <w:tcW w:w="5178" w:type="dxa"/>
+          </w:tcPr>
+          <w:p>
+            <w:pPr>
+              <w:pStyle w:val="ListParagraph"/>
+              <w:ind w:left="0"/>
+              <w:rPr>
+                <w:color w:val="006600"/>
+                <w:sz w:val="20"/>
+                <w:szCs w:val="20"/>
+              </w:rPr>
+            </w:pPr>
+            <w:r>
+              <w:rPr>
+                <w:color w:val="006600"/>
+                <w:sz w:val="20"/>
+                <w:szCs w:val="20"/>
+              </w:rPr>
+              <w:t>Ensure spreadsheet was saved. Re-run script.</w:t>
+            </w:r>
+          </w:p>
+          <w:p>
+            <w:pPr>
+              <w:pStyle w:val="ListParagraph"/>
+              <w:ind w:left="0"/>
+              <w:rPr>
+                <w:sz w:val="20"/>
+                <w:szCs w:val="20"/>
+              </w:rPr>
+            </w:pPr>
+            <w:r>
+              <w:rPr>
+                <w:color w:val="006600"/>
+                <w:sz w:val="20"/>
+                <w:szCs w:val="20"/>
+              </w:rPr>
+              <w:t>Ask for assistance.</w:t>
+            </w:r>
+          </w:p>
+        </w:tc>
+      </w:tr>
+      <w:tr>
+        <w:tc>
+          <w:tcPr>
+            <w:tcW w:w="5252" w:type="dxa"/>
+          </w:tcPr>
+          <w:p>
+            <w:pPr>
+              <w:pStyle w:val="ListParagraph"/>
+              <w:ind w:left="0"/>
+              <w:rPr>
+                <w:sz w:val="20"/>
+                <w:szCs w:val="20"/>
+              </w:rPr>
+            </w:pPr>
+            <w:r>
+              <w:rPr>
+                <w:color w:val="C00000"/>
+                <w:sz w:val="20"/>
+                <w:szCs w:val="20"/>
+              </w:rPr>
+              <w:t>WARNING: Node not used in any relation:</w:t>
+            </w:r>
+          </w:p>
+        </w:tc>
+        <w:tc>
+          <w:tcPr>
+            <w:tcW w:w="5178" w:type="dxa"/>
+          </w:tcPr>
+          <w:p>
+            <w:pPr>
+              <w:pStyle w:val="ListParagraph"/>
+              <w:ind w:left="0"/>
+              <w:rPr>
+                <w:sz w:val="20"/>
+                <w:szCs w:val="20"/>
+              </w:rPr>
+            </w:pPr>
+            <w:r>
+              <w:rPr>
+                <w:sz w:val="20"/>
+                <w:szCs w:val="20"/>
+              </w:rPr>
+              <w:t xml:space="preserve"> A node listed in </w:t>
+            </w:r>
+            <w:r>
+              <w:rPr>
+                <w:sz w:val="20"/>
+                <w:szCs w:val="20"/>
+              </w:rPr>
+              <w:t xml:space="preserve">Table 2 </w:t>
+            </w:r>
+            <w:r>
+              <w:rPr>
+                <w:sz w:val="20"/>
+                <w:szCs w:val="20"/>
+              </w:rPr>
+              <w:t xml:space="preserve">is absent from </w:t>
+            </w:r>
+            <w:r>
+              <w:rPr>
+                <w:sz w:val="20"/>
+                <w:szCs w:val="20"/>
+              </w:rPr>
+              <w:t>Table 1.</w:t>
+            </w:r>
+            <w:r>
+              <w:rPr>
+                <w:sz w:val="20"/>
+                <w:szCs w:val="20"/>
+              </w:rPr>
+              <w:t xml:space="preserve"> This situation results in a node that is not connected to other nodes.</w:t>
+            </w:r>
+            <w:r>
+              <w:rPr>
+                <w:sz w:val="20"/>
+                <w:szCs w:val="20"/>
+              </w:rPr>
+              <w:t xml:space="preserve"> It may be an unintended omission.</w:t>
+            </w:r>
+          </w:p>
+          <w:p>
+            <w:pPr>
+              <w:pStyle w:val="ListParagraph"/>
+              <w:ind w:left="0"/>
+              <w:rPr>
+                <w:sz w:val="20"/>
+                <w:szCs w:val="20"/>
+              </w:rPr>
+            </w:pPr>
+          </w:p>
+          <w:p>
+            <w:pPr>
+              <w:pStyle w:val="ListParagraph"/>
+              <w:ind w:left="0"/>
+              <w:rPr>
+                <w:sz w:val="20"/>
+                <w:szCs w:val="20"/>
+              </w:rPr>
+            </w:pPr>
+            <w:r>
+              <w:rPr>
+                <w:color w:val="006600"/>
+                <w:sz w:val="20"/>
+                <w:szCs w:val="20"/>
+              </w:rPr>
+              <w:t>Action may or may not be required. Review your diagram against the spreadsheet and ask for assistance if need</w:t>
+            </w:r>
+            <w:r>
+              <w:rPr>
+                <w:color w:val="006600"/>
+                <w:sz w:val="20"/>
+                <w:szCs w:val="20"/>
+              </w:rPr>
+              <w:t>ed</w:t>
+            </w:r>
+            <w:r>
+              <w:rPr>
+                <w:color w:val="006600"/>
+                <w:sz w:val="20"/>
+                <w:szCs w:val="20"/>
+              </w:rPr>
+              <w:t>.</w:t>
+            </w:r>
+          </w:p>
+        </w:tc>
+      </w:tr>
+      <w:tr>
+        <w:tc>
+          <w:tcPr>
+            <w:tcW w:w="5252" w:type="dxa"/>
+          </w:tcPr>
+          <w:p>
+            <w:pPr>
+              <w:pStyle w:val="ListParagraph"/>
+              <w:ind w:left="0"/>
+              <w:rPr>
+                <w:color w:val="C00000"/>
+                <w:sz w:val="20"/>
+                <w:szCs w:val="20"/>
+              </w:rPr>
+            </w:pPr>
+            <w:r>
+              <w:rPr>
+                <w:color w:val="C00000"/>
+                <w:sz w:val="20"/>
+                <w:szCs w:val="20"/>
+              </w:rPr>
+              <w:t xml:space="preserve">Error: </w:t>
+            </w:r>
+            <w:proofErr w:type="spellStart"/>
+            <w:r>
+              <w:rPr>
+                <w:color w:val="C00000"/>
+                <w:sz w:val="20"/>
+                <w:szCs w:val="20"/>
+              </w:rPr>
+              <w:t>FileNotFoundException</w:t>
+            </w:r>
+            <w:proofErr w:type="spellEnd"/>
+            <w:r>
+              <w:rPr>
+                <w:color w:val="C00000"/>
+                <w:sz w:val="20"/>
+                <w:szCs w:val="20"/>
+              </w:rPr>
+              <w:t xml:space="preserve"> (Java): data\RDFModel.xlsx (The process cannot access the file because it is being used by another process)</w:t>
+            </w:r>
+          </w:p>
+        </w:tc>
+        <w:tc>
+          <w:tcPr>
+            <w:tcW w:w="5178" w:type="dxa"/>
+          </w:tcPr>
+          <w:p>
+            <w:pPr>
+              <w:pStyle w:val="ListParagraph"/>
+              <w:ind w:left="0"/>
+              <w:rPr>
+                <w:sz w:val="20"/>
+                <w:szCs w:val="20"/>
+              </w:rPr>
+            </w:pPr>
+            <w:r>
+              <w:rPr>
+                <w:sz w:val="20"/>
+                <w:szCs w:val="20"/>
+              </w:rPr>
+              <w:t xml:space="preserve">You have the spreadsheet RDFModel.xlsx. open. </w:t>
+            </w:r>
+          </w:p>
+          <w:p>
+            <w:pPr>
+              <w:pStyle w:val="ListParagraph"/>
+              <w:ind w:left="0"/>
+              <w:rPr>
+                <w:color w:val="006600"/>
+                <w:sz w:val="20"/>
+                <w:szCs w:val="20"/>
+              </w:rPr>
+            </w:pPr>
+          </w:p>
+          <w:p>
+            <w:pPr>
+              <w:pStyle w:val="ListParagraph"/>
+              <w:ind w:left="0"/>
+              <w:rPr>
+                <w:color w:val="006600"/>
+                <w:sz w:val="20"/>
+                <w:szCs w:val="20"/>
+              </w:rPr>
+            </w:pPr>
+            <w:r>
+              <w:rPr>
+                <w:color w:val="006600"/>
+                <w:sz w:val="20"/>
+                <w:szCs w:val="20"/>
+              </w:rPr>
+              <w:t>Close RDFModel.xlsx and re-run Neo4jFromSpreadsheet.R</w:t>
+            </w:r>
+          </w:p>
+        </w:tc>
+      </w:tr>
+    </w:tbl>
+    <w:p>
+      <w:r>
+        <w:br w:type="page"/>
+      </w:r>
+    </w:p>
+    <w:p>
+      <w:pPr>
+        <w:pStyle w:val="Heading1"/>
+        <w:spacing w:before="120"/>
+        <w:ind w:left="0" w:firstLine="0"/>
+      </w:pPr>
+      <w:bookmarkStart w:id="44" w:name="_Toc489626931"/>
+      <w:r>
+        <w:lastRenderedPageBreak/>
+        <w:t xml:space="preserve">Appendix 2: </w:t>
+      </w:r>
+      <w:r>
         <w:t>Course Resources</w:t>
       </w:r>
-      <w:bookmarkEnd w:id="41"/>
+      <w:bookmarkEnd w:id="44"/>
     </w:p>
     <w:p>
       <w:pPr>
@@ -19418,7 +19902,7 @@
         </w:numPr>
         <w:spacing w:after="0"/>
       </w:pPr>
-      <w:hyperlink r:id="rId39" w:history="1">
+      <w:hyperlink r:id="rId41" w:history="1">
         <w:r>
           <w:rPr>
             <w:rStyle w:val="Hyperlink"/>
@@ -19445,7 +19929,7 @@
         </w:numPr>
         <w:spacing w:after="0"/>
       </w:pPr>
-      <w:hyperlink r:id="rId40" w:history="1">
+      <w:hyperlink r:id="rId42" w:history="1">
         <w:r>
           <w:rPr>
             <w:rStyle w:val="Hyperlink"/>
@@ -19475,7 +19959,7 @@
         </w:numPr>
         <w:spacing w:after="0"/>
       </w:pPr>
-      <w:hyperlink r:id="rId41" w:history="1">
+      <w:hyperlink r:id="rId43" w:history="1">
         <w:r>
           <w:rPr>
             <w:rStyle w:val="Hyperlink"/>
@@ -19502,7 +19986,7 @@
         </w:numPr>
         <w:spacing w:after="0"/>
       </w:pPr>
-      <w:hyperlink r:id="rId42" w:history="1">
+      <w:hyperlink r:id="rId44" w:history="1">
         <w:r>
           <w:rPr>
             <w:rStyle w:val="Hyperlink"/>
@@ -19529,7 +20013,7 @@
         </w:numPr>
         <w:spacing w:after="0"/>
       </w:pPr>
-      <w:hyperlink r:id="rId43" w:history="1">
+      <w:hyperlink r:id="rId45" w:history="1">
         <w:r>
           <w:rPr>
             <w:rStyle w:val="Hyperlink"/>
@@ -19575,7 +20059,7 @@
         </w:numPr>
         <w:spacing w:after="0"/>
       </w:pPr>
-      <w:hyperlink r:id="rId44" w:history="1">
+      <w:hyperlink r:id="rId46" w:history="1">
         <w:r>
           <w:rPr>
             <w:rStyle w:val="Hyperlink"/>
@@ -19602,7 +20086,7 @@
         </w:numPr>
         <w:spacing w:after="0"/>
       </w:pPr>
-      <w:hyperlink r:id="rId45" w:history="1">
+      <w:hyperlink r:id="rId47" w:history="1">
         <w:r>
           <w:rPr>
             <w:rStyle w:val="Hyperlink"/>
@@ -19634,7 +20118,7 @@
         </w:numPr>
         <w:spacing w:after="0"/>
       </w:pPr>
-      <w:hyperlink r:id="rId46" w:history="1">
+      <w:hyperlink r:id="rId48" w:history="1">
         <w:r>
           <w:rPr>
             <w:rStyle w:val="Hyperlink"/>
@@ -19661,7 +20145,7 @@
         </w:numPr>
         <w:spacing w:after="0"/>
       </w:pPr>
-      <w:hyperlink r:id="rId47" w:history="1">
+      <w:hyperlink r:id="rId49" w:history="1">
         <w:r>
           <w:rPr>
             <w:rStyle w:val="Hyperlink"/>
@@ -19695,7 +20179,7 @@
       <w:pPr>
         <w:spacing w:after="0"/>
       </w:pPr>
-      <w:hyperlink r:id="rId48" w:history="1">
+      <w:hyperlink r:id="rId50" w:history="1">
         <w:r>
           <w:rPr>
             <w:rStyle w:val="Hyperlink"/>
@@ -19752,8 +20236,8 @@
       </w:pPr>
     </w:p>
     <w:sectPr>
-      <w:headerReference w:type="default" r:id="rId49"/>
-      <w:footerReference w:type="default" r:id="rId50"/>
+      <w:headerReference w:type="default" r:id="rId51"/>
+      <w:footerReference w:type="default" r:id="rId52"/>
       <w:pgSz w:w="12240" w:h="15840" w:code="1"/>
       <w:pgMar w:top="720" w:right="720" w:bottom="720" w:left="720" w:header="720" w:footer="720" w:gutter="0"/>
       <w:pgNumType w:start="0"/>
@@ -19763,6 +20247,33 @@
     </w:sectPr>
   </w:body>
 </w:document>
+</file>
+
+<file path=word/comments.xml><?xml version="1.0" encoding="utf-8"?>
+<w:comments xmlns:wpc="http://schemas.microsoft.com/office/word/2010/wordprocessingCanvas" xmlns:cx="http://schemas.microsoft.com/office/drawing/2014/chartex" xmlns:cx1="http://schemas.microsoft.com/office/drawing/2015/9/8/chartex" xmlns:cx2="http://schemas.microsoft.com/office/drawing/2015/10/21/chartex" xmlns:cx3="http://schemas.microsoft.com/office/drawing/2016/5/9/chartex" xmlns:cx4="http://schemas.microsoft.com/office/drawing/2016/5/10/chartex" xmlns:cx5="http://schemas.microsoft.com/office/drawing/2016/5/11/chartex" xmlns:mc="http://schemas.openxmlformats.org/markup-compatibility/2006" xmlns:o="urn:schemas-microsoft-com:office:office" xmlns:r="http://schemas.openxmlformats.org/officeDocument/2006/relationships" xmlns:m="http://schemas.openxmlformats.org/officeDocument/2006/math" xmlns:v="urn:schemas-microsoft-com:vml" xmlns:wp14="http://schemas.microsoft.com/office/word/2010/wordprocessingDrawing" xmlns:wp="http://schemas.openxmlformats.org/drawingml/2006/wordprocessingDrawing" xmlns:w10="urn:schemas-microsoft-com:office:word" xmlns:w="http://schemas.openxmlformats.org/wordprocessingml/2006/main" xmlns:w14="http://schemas.microsoft.com/office/word/2010/wordml" xmlns:w15="http://schemas.microsoft.com/office/word/2012/wordml" xmlns:w16se="http://schemas.microsoft.com/office/word/2015/wordml/symex" xmlns:wpg="http://schemas.microsoft.com/office/word/2010/wordprocessingGroup" xmlns:wpi="http://schemas.microsoft.com/office/word/2010/wordprocessingInk" xmlns:wne="http://schemas.microsoft.com/office/word/2006/wordml" xmlns:wps="http://schemas.microsoft.com/office/word/2010/wordprocessingShape" mc:Ignorable="w14 w15 w16se wp14">
+  <w:comment w:id="27" w:author="Tim Williams" w:date="2017-08-11T08:43:00Z" w:initials="TW">
+    <w:p>
+      <w:pPr>
+        <w:pStyle w:val="CommentText"/>
+      </w:pPr>
+      <w:r>
+        <w:rPr>
+          <w:rStyle w:val="CommentReference"/>
+        </w:rPr>
+        <w:annotationRef/>
+      </w:r>
+      <w:r>
+        <w:t>NEW NEEDED</w:t>
+      </w:r>
+    </w:p>
+  </w:comment>
+</w:comments>
+</file>
+
+<file path=word/commentsExtended.xml><?xml version="1.0" encoding="utf-8"?>
+<w15:commentsEx xmlns:wpc="http://schemas.microsoft.com/office/word/2010/wordprocessingCanvas" xmlns:cx="http://schemas.microsoft.com/office/drawing/2014/chartex" xmlns:cx1="http://schemas.microsoft.com/office/drawing/2015/9/8/chartex" xmlns:cx2="http://schemas.microsoft.com/office/drawing/2015/10/21/chartex" xmlns:cx3="http://schemas.microsoft.com/office/drawing/2016/5/9/chartex" xmlns:cx4="http://schemas.microsoft.com/office/drawing/2016/5/10/chartex" xmlns:cx5="http://schemas.microsoft.com/office/drawing/2016/5/11/chartex" xmlns:mc="http://schemas.openxmlformats.org/markup-compatibility/2006" xmlns:o="urn:schemas-microsoft-com:office:office" xmlns:r="http://schemas.openxmlformats.org/officeDocument/2006/relationships" xmlns:m="http://schemas.openxmlformats.org/officeDocument/2006/math" xmlns:v="urn:schemas-microsoft-com:vml" xmlns:wp14="http://schemas.microsoft.com/office/word/2010/wordprocessingDrawing" xmlns:wp="http://schemas.openxmlformats.org/drawingml/2006/wordprocessingDrawing" xmlns:w10="urn:schemas-microsoft-com:office:word" xmlns:w="http://schemas.openxmlformats.org/wordprocessingml/2006/main" xmlns:w14="http://schemas.microsoft.com/office/word/2010/wordml" xmlns:w15="http://schemas.microsoft.com/office/word/2012/wordml" xmlns:w16se="http://schemas.microsoft.com/office/word/2015/wordml/symex" xmlns:wpg="http://schemas.microsoft.com/office/word/2010/wordprocessingGroup" xmlns:wpi="http://schemas.microsoft.com/office/word/2010/wordprocessingInk" xmlns:wne="http://schemas.microsoft.com/office/word/2006/wordml" xmlns:wps="http://schemas.microsoft.com/office/word/2010/wordprocessingShape" mc:Ignorable="w14 w15 w16se wp14">
+  <w15:commentEx w15:paraId="71F8B6DC" w15:done="0"/>
+</w15:commentsEx>
 </file>
 
 <file path=word/endnotes.xml><?xml version="1.0" encoding="utf-8"?>
@@ -19814,7 +20325,7 @@
       <w:rPr>
         <w:noProof/>
       </w:rPr>
-      <w:t>1</w:t>
+      <w:t>10</w:t>
     </w:r>
     <w:r>
       <w:fldChar w:fldCharType="end"/>
@@ -19854,8 +20365,8 @@
     <w:pPr>
       <w:spacing w:after="0" w:line="240" w:lineRule="auto"/>
     </w:pPr>
-    <w:bookmarkStart w:id="42" w:name="h.4m2hg86m4e8h" w:colFirst="0" w:colLast="0"/>
-    <w:bookmarkEnd w:id="42"/>
+    <w:bookmarkStart w:id="45" w:name="h.4m2hg86m4e8h" w:colFirst="0" w:colLast="0"/>
+    <w:bookmarkEnd w:id="45"/>
   </w:p>
 </w:hdr>
 </file>
@@ -20086,6 +20597,119 @@
     </w:lvl>
   </w:abstractNum>
   <w:abstractNum w:abstractNumId="3" w15:restartNumberingAfterBreak="0">
+    <w:nsid w:val="063B3675"/>
+    <w:multiLevelType w:val="hybridMultilevel"/>
+    <w:tmpl w:val="A9B88F6A"/>
+    <w:lvl w:ilvl="0" w:tplc="04090001">
+      <w:start w:val="1"/>
+      <w:numFmt w:val="bullet"/>
+      <w:lvlText w:val=""/>
+      <w:lvlJc w:val="left"/>
+      <w:pPr>
+        <w:ind w:left="1440" w:hanging="360"/>
+      </w:pPr>
+      <w:rPr>
+        <w:rFonts w:ascii="Symbol" w:hAnsi="Symbol" w:hint="default"/>
+      </w:rPr>
+    </w:lvl>
+    <w:lvl w:ilvl="1" w:tplc="04090003" w:tentative="1">
+      <w:start w:val="1"/>
+      <w:numFmt w:val="bullet"/>
+      <w:lvlText w:val="o"/>
+      <w:lvlJc w:val="left"/>
+      <w:pPr>
+        <w:ind w:left="2160" w:hanging="360"/>
+      </w:pPr>
+      <w:rPr>
+        <w:rFonts w:ascii="Courier New" w:hAnsi="Courier New" w:cs="Courier New" w:hint="default"/>
+      </w:rPr>
+    </w:lvl>
+    <w:lvl w:ilvl="2" w:tplc="04090005" w:tentative="1">
+      <w:start w:val="1"/>
+      <w:numFmt w:val="bullet"/>
+      <w:lvlText w:val=""/>
+      <w:lvlJc w:val="left"/>
+      <w:pPr>
+        <w:ind w:left="2880" w:hanging="360"/>
+      </w:pPr>
+      <w:rPr>
+        <w:rFonts w:ascii="Wingdings" w:hAnsi="Wingdings" w:hint="default"/>
+      </w:rPr>
+    </w:lvl>
+    <w:lvl w:ilvl="3" w:tplc="04090001" w:tentative="1">
+      <w:start w:val="1"/>
+      <w:numFmt w:val="bullet"/>
+      <w:lvlText w:val=""/>
+      <w:lvlJc w:val="left"/>
+      <w:pPr>
+        <w:ind w:left="3600" w:hanging="360"/>
+      </w:pPr>
+      <w:rPr>
+        <w:rFonts w:ascii="Symbol" w:hAnsi="Symbol" w:hint="default"/>
+      </w:rPr>
+    </w:lvl>
+    <w:lvl w:ilvl="4" w:tplc="04090003" w:tentative="1">
+      <w:start w:val="1"/>
+      <w:numFmt w:val="bullet"/>
+      <w:lvlText w:val="o"/>
+      <w:lvlJc w:val="left"/>
+      <w:pPr>
+        <w:ind w:left="4320" w:hanging="360"/>
+      </w:pPr>
+      <w:rPr>
+        <w:rFonts w:ascii="Courier New" w:hAnsi="Courier New" w:cs="Courier New" w:hint="default"/>
+      </w:rPr>
+    </w:lvl>
+    <w:lvl w:ilvl="5" w:tplc="04090005" w:tentative="1">
+      <w:start w:val="1"/>
+      <w:numFmt w:val="bullet"/>
+      <w:lvlText w:val=""/>
+      <w:lvlJc w:val="left"/>
+      <w:pPr>
+        <w:ind w:left="5040" w:hanging="360"/>
+      </w:pPr>
+      <w:rPr>
+        <w:rFonts w:ascii="Wingdings" w:hAnsi="Wingdings" w:hint="default"/>
+      </w:rPr>
+    </w:lvl>
+    <w:lvl w:ilvl="6" w:tplc="04090001" w:tentative="1">
+      <w:start w:val="1"/>
+      <w:numFmt w:val="bullet"/>
+      <w:lvlText w:val=""/>
+      <w:lvlJc w:val="left"/>
+      <w:pPr>
+        <w:ind w:left="5760" w:hanging="360"/>
+      </w:pPr>
+      <w:rPr>
+        <w:rFonts w:ascii="Symbol" w:hAnsi="Symbol" w:hint="default"/>
+      </w:rPr>
+    </w:lvl>
+    <w:lvl w:ilvl="7" w:tplc="04090003" w:tentative="1">
+      <w:start w:val="1"/>
+      <w:numFmt w:val="bullet"/>
+      <w:lvlText w:val="o"/>
+      <w:lvlJc w:val="left"/>
+      <w:pPr>
+        <w:ind w:left="6480" w:hanging="360"/>
+      </w:pPr>
+      <w:rPr>
+        <w:rFonts w:ascii="Courier New" w:hAnsi="Courier New" w:cs="Courier New" w:hint="default"/>
+      </w:rPr>
+    </w:lvl>
+    <w:lvl w:ilvl="8" w:tplc="04090005" w:tentative="1">
+      <w:start w:val="1"/>
+      <w:numFmt w:val="bullet"/>
+      <w:lvlText w:val=""/>
+      <w:lvlJc w:val="left"/>
+      <w:pPr>
+        <w:ind w:left="7200" w:hanging="360"/>
+      </w:pPr>
+      <w:rPr>
+        <w:rFonts w:ascii="Wingdings" w:hAnsi="Wingdings" w:hint="default"/>
+      </w:rPr>
+    </w:lvl>
+  </w:abstractNum>
+  <w:abstractNum w:abstractNumId="4" w15:restartNumberingAfterBreak="0">
     <w:nsid w:val="084161DE"/>
     <w:multiLevelType w:val="hybridMultilevel"/>
     <w:tmpl w:val="04046232"/>
@@ -20174,7 +20798,7 @@
       </w:pPr>
     </w:lvl>
   </w:abstractNum>
-  <w:abstractNum w:abstractNumId="4" w15:restartNumberingAfterBreak="0">
+  <w:abstractNum w:abstractNumId="5" w15:restartNumberingAfterBreak="0">
     <w:nsid w:val="0A4956B3"/>
     <w:multiLevelType w:val="hybridMultilevel"/>
     <w:tmpl w:val="B6EE530A"/>
@@ -20260,7 +20884,7 @@
       </w:pPr>
     </w:lvl>
   </w:abstractNum>
-  <w:abstractNum w:abstractNumId="5" w15:restartNumberingAfterBreak="0">
+  <w:abstractNum w:abstractNumId="6" w15:restartNumberingAfterBreak="0">
     <w:nsid w:val="0C930284"/>
     <w:multiLevelType w:val="multilevel"/>
     <w:tmpl w:val="4FF83A56"/>
@@ -20351,7 +20975,7 @@
       </w:pPr>
     </w:lvl>
   </w:abstractNum>
-  <w:abstractNum w:abstractNumId="6" w15:restartNumberingAfterBreak="0">
+  <w:abstractNum w:abstractNumId="7" w15:restartNumberingAfterBreak="0">
     <w:nsid w:val="0CBB0E48"/>
     <w:multiLevelType w:val="hybridMultilevel"/>
     <w:tmpl w:val="658C194A"/>
@@ -20437,7 +21061,7 @@
       </w:pPr>
     </w:lvl>
   </w:abstractNum>
-  <w:abstractNum w:abstractNumId="7" w15:restartNumberingAfterBreak="0">
+  <w:abstractNum w:abstractNumId="8" w15:restartNumberingAfterBreak="0">
     <w:nsid w:val="0DF82518"/>
     <w:multiLevelType w:val="hybridMultilevel"/>
     <w:tmpl w:val="909EA5C4"/>
@@ -20526,7 +21150,7 @@
       </w:pPr>
     </w:lvl>
   </w:abstractNum>
-  <w:abstractNum w:abstractNumId="8" w15:restartNumberingAfterBreak="0">
+  <w:abstractNum w:abstractNumId="9" w15:restartNumberingAfterBreak="0">
     <w:nsid w:val="1360725C"/>
     <w:multiLevelType w:val="hybridMultilevel"/>
     <w:tmpl w:val="26888B74"/>
@@ -20639,7 +21263,7 @@
       </w:rPr>
     </w:lvl>
   </w:abstractNum>
-  <w:abstractNum w:abstractNumId="9" w15:restartNumberingAfterBreak="0">
+  <w:abstractNum w:abstractNumId="10" w15:restartNumberingAfterBreak="0">
     <w:nsid w:val="14AA78CC"/>
     <w:multiLevelType w:val="hybridMultilevel"/>
     <w:tmpl w:val="D4C88892"/>
@@ -20725,7 +21349,7 @@
       </w:pPr>
     </w:lvl>
   </w:abstractNum>
-  <w:abstractNum w:abstractNumId="10" w15:restartNumberingAfterBreak="0">
+  <w:abstractNum w:abstractNumId="11" w15:restartNumberingAfterBreak="0">
     <w:nsid w:val="14D32316"/>
     <w:multiLevelType w:val="hybridMultilevel"/>
     <w:tmpl w:val="745C9282"/>
@@ -20838,7 +21462,7 @@
       </w:rPr>
     </w:lvl>
   </w:abstractNum>
-  <w:abstractNum w:abstractNumId="11" w15:restartNumberingAfterBreak="0">
+  <w:abstractNum w:abstractNumId="12" w15:restartNumberingAfterBreak="0">
     <w:nsid w:val="19E04F3B"/>
     <w:multiLevelType w:val="hybridMultilevel"/>
     <w:tmpl w:val="0DFE2610"/>
@@ -20927,7 +21551,7 @@
       </w:pPr>
     </w:lvl>
   </w:abstractNum>
-  <w:abstractNum w:abstractNumId="12" w15:restartNumberingAfterBreak="0">
+  <w:abstractNum w:abstractNumId="13" w15:restartNumberingAfterBreak="0">
     <w:nsid w:val="1B1E73D7"/>
     <w:multiLevelType w:val="hybridMultilevel"/>
     <w:tmpl w:val="9E9894F4"/>
@@ -21040,7 +21664,7 @@
       </w:rPr>
     </w:lvl>
   </w:abstractNum>
-  <w:abstractNum w:abstractNumId="13" w15:restartNumberingAfterBreak="0">
+  <w:abstractNum w:abstractNumId="14" w15:restartNumberingAfterBreak="0">
     <w:nsid w:val="207E48D2"/>
     <w:multiLevelType w:val="hybridMultilevel"/>
     <w:tmpl w:val="86084198"/>
@@ -21153,7 +21777,7 @@
       </w:rPr>
     </w:lvl>
   </w:abstractNum>
-  <w:abstractNum w:abstractNumId="14" w15:restartNumberingAfterBreak="0">
+  <w:abstractNum w:abstractNumId="15" w15:restartNumberingAfterBreak="0">
     <w:nsid w:val="262A6048"/>
     <w:multiLevelType w:val="hybridMultilevel"/>
     <w:tmpl w:val="9922447A"/>
@@ -21266,7 +21890,7 @@
       </w:rPr>
     </w:lvl>
   </w:abstractNum>
-  <w:abstractNum w:abstractNumId="15" w15:restartNumberingAfterBreak="0">
+  <w:abstractNum w:abstractNumId="16" w15:restartNumberingAfterBreak="0">
     <w:nsid w:val="2BA177F2"/>
     <w:multiLevelType w:val="hybridMultilevel"/>
     <w:tmpl w:val="839A4CAA"/>
@@ -21355,7 +21979,7 @@
       </w:pPr>
     </w:lvl>
   </w:abstractNum>
-  <w:abstractNum w:abstractNumId="16" w15:restartNumberingAfterBreak="0">
+  <w:abstractNum w:abstractNumId="17" w15:restartNumberingAfterBreak="0">
     <w:nsid w:val="2C2B1B96"/>
     <w:multiLevelType w:val="multilevel"/>
     <w:tmpl w:val="4FF83A56"/>
@@ -21446,7 +22070,7 @@
       </w:pPr>
     </w:lvl>
   </w:abstractNum>
-  <w:abstractNum w:abstractNumId="17" w15:restartNumberingAfterBreak="0">
+  <w:abstractNum w:abstractNumId="18" w15:restartNumberingAfterBreak="0">
     <w:nsid w:val="2DA71070"/>
     <w:multiLevelType w:val="hybridMultilevel"/>
     <w:tmpl w:val="B6EE530A"/>
@@ -21532,7 +22156,7 @@
       </w:pPr>
     </w:lvl>
   </w:abstractNum>
-  <w:abstractNum w:abstractNumId="18" w15:restartNumberingAfterBreak="0">
+  <w:abstractNum w:abstractNumId="19" w15:restartNumberingAfterBreak="0">
     <w:nsid w:val="2E9C5AF9"/>
     <w:multiLevelType w:val="hybridMultilevel"/>
     <w:tmpl w:val="83D87D76"/>
@@ -21621,7 +22245,7 @@
       </w:pPr>
     </w:lvl>
   </w:abstractNum>
-  <w:abstractNum w:abstractNumId="19" w15:restartNumberingAfterBreak="0">
+  <w:abstractNum w:abstractNumId="20" w15:restartNumberingAfterBreak="0">
     <w:nsid w:val="304D3673"/>
     <w:multiLevelType w:val="hybridMultilevel"/>
     <w:tmpl w:val="CBB42BE8"/>
@@ -21711,7 +22335,7 @@
       </w:pPr>
     </w:lvl>
   </w:abstractNum>
-  <w:abstractNum w:abstractNumId="20" w15:restartNumberingAfterBreak="0">
+  <w:abstractNum w:abstractNumId="21" w15:restartNumberingAfterBreak="0">
     <w:nsid w:val="315251BC"/>
     <w:multiLevelType w:val="hybridMultilevel"/>
     <w:tmpl w:val="8868A66E"/>
@@ -21797,7 +22421,7 @@
       </w:pPr>
     </w:lvl>
   </w:abstractNum>
-  <w:abstractNum w:abstractNumId="21" w15:restartNumberingAfterBreak="0">
+  <w:abstractNum w:abstractNumId="22" w15:restartNumberingAfterBreak="0">
     <w:nsid w:val="3533317A"/>
     <w:multiLevelType w:val="hybridMultilevel"/>
     <w:tmpl w:val="7B2E2738"/>
@@ -21890,7 +22514,7 @@
       </w:pPr>
     </w:lvl>
   </w:abstractNum>
-  <w:abstractNum w:abstractNumId="22" w15:restartNumberingAfterBreak="0">
+  <w:abstractNum w:abstractNumId="23" w15:restartNumberingAfterBreak="0">
     <w:nsid w:val="36180773"/>
     <w:multiLevelType w:val="hybridMultilevel"/>
     <w:tmpl w:val="CD9C7A1E"/>
@@ -21976,7 +22600,7 @@
       </w:pPr>
     </w:lvl>
   </w:abstractNum>
-  <w:abstractNum w:abstractNumId="23" w15:restartNumberingAfterBreak="0">
+  <w:abstractNum w:abstractNumId="24" w15:restartNumberingAfterBreak="0">
     <w:nsid w:val="434C0A73"/>
     <w:multiLevelType w:val="hybridMultilevel"/>
     <w:tmpl w:val="000ACDC8"/>
@@ -22089,7 +22713,7 @@
       </w:rPr>
     </w:lvl>
   </w:abstractNum>
-  <w:abstractNum w:abstractNumId="24" w15:restartNumberingAfterBreak="0">
+  <w:abstractNum w:abstractNumId="25" w15:restartNumberingAfterBreak="0">
     <w:nsid w:val="45922E4B"/>
     <w:multiLevelType w:val="hybridMultilevel"/>
     <w:tmpl w:val="658C194A"/>
@@ -22175,7 +22799,7 @@
       </w:pPr>
     </w:lvl>
   </w:abstractNum>
-  <w:abstractNum w:abstractNumId="25" w15:restartNumberingAfterBreak="0">
+  <w:abstractNum w:abstractNumId="26" w15:restartNumberingAfterBreak="0">
     <w:nsid w:val="47B70E0A"/>
     <w:multiLevelType w:val="hybridMultilevel"/>
     <w:tmpl w:val="6E808152"/>
@@ -22288,7 +22912,7 @@
       </w:rPr>
     </w:lvl>
   </w:abstractNum>
-  <w:abstractNum w:abstractNumId="26" w15:restartNumberingAfterBreak="0">
+  <w:abstractNum w:abstractNumId="27" w15:restartNumberingAfterBreak="0">
     <w:nsid w:val="4BCC2240"/>
     <w:multiLevelType w:val="multilevel"/>
     <w:tmpl w:val="929E2774"/>
@@ -22382,7 +23006,7 @@
       </w:pPr>
     </w:lvl>
   </w:abstractNum>
-  <w:abstractNum w:abstractNumId="27" w15:restartNumberingAfterBreak="0">
+  <w:abstractNum w:abstractNumId="28" w15:restartNumberingAfterBreak="0">
     <w:nsid w:val="4EAC6E30"/>
     <w:multiLevelType w:val="hybridMultilevel"/>
     <w:tmpl w:val="D4C88892"/>
@@ -22468,7 +23092,7 @@
       </w:pPr>
     </w:lvl>
   </w:abstractNum>
-  <w:abstractNum w:abstractNumId="28" w15:restartNumberingAfterBreak="0">
+  <w:abstractNum w:abstractNumId="29" w15:restartNumberingAfterBreak="0">
     <w:nsid w:val="4EBD65FD"/>
     <w:multiLevelType w:val="hybridMultilevel"/>
     <w:tmpl w:val="0BB6852E"/>
@@ -22558,7 +23182,7 @@
       </w:pPr>
     </w:lvl>
   </w:abstractNum>
-  <w:abstractNum w:abstractNumId="29" w15:restartNumberingAfterBreak="0">
+  <w:abstractNum w:abstractNumId="30" w15:restartNumberingAfterBreak="0">
     <w:nsid w:val="51A26DA2"/>
     <w:multiLevelType w:val="hybridMultilevel"/>
     <w:tmpl w:val="8868A66E"/>
@@ -22644,7 +23268,7 @@
       </w:pPr>
     </w:lvl>
   </w:abstractNum>
-  <w:abstractNum w:abstractNumId="30" w15:restartNumberingAfterBreak="0">
+  <w:abstractNum w:abstractNumId="31" w15:restartNumberingAfterBreak="0">
     <w:nsid w:val="54132572"/>
     <w:multiLevelType w:val="multilevel"/>
     <w:tmpl w:val="4FF83A56"/>
@@ -22735,7 +23359,7 @@
       </w:pPr>
     </w:lvl>
   </w:abstractNum>
-  <w:abstractNum w:abstractNumId="31" w15:restartNumberingAfterBreak="0">
+  <w:abstractNum w:abstractNumId="32" w15:restartNumberingAfterBreak="0">
     <w:nsid w:val="5D7C2516"/>
     <w:multiLevelType w:val="multilevel"/>
     <w:tmpl w:val="0CFA174A"/>
@@ -22829,7 +23453,7 @@
       </w:pPr>
     </w:lvl>
   </w:abstractNum>
-  <w:abstractNum w:abstractNumId="32" w15:restartNumberingAfterBreak="0">
+  <w:abstractNum w:abstractNumId="33" w15:restartNumberingAfterBreak="0">
     <w:nsid w:val="66C72E38"/>
     <w:multiLevelType w:val="multilevel"/>
     <w:tmpl w:val="4FF83A56"/>
@@ -22920,7 +23544,7 @@
       </w:pPr>
     </w:lvl>
   </w:abstractNum>
-  <w:abstractNum w:abstractNumId="33" w15:restartNumberingAfterBreak="0">
+  <w:abstractNum w:abstractNumId="34" w15:restartNumberingAfterBreak="0">
     <w:nsid w:val="696F0EE5"/>
     <w:multiLevelType w:val="hybridMultilevel"/>
     <w:tmpl w:val="AB1845CA"/>
@@ -23010,7 +23634,7 @@
       </w:pPr>
     </w:lvl>
   </w:abstractNum>
-  <w:abstractNum w:abstractNumId="34" w15:restartNumberingAfterBreak="0">
+  <w:abstractNum w:abstractNumId="35" w15:restartNumberingAfterBreak="0">
     <w:nsid w:val="6B1D07F1"/>
     <w:multiLevelType w:val="multilevel"/>
     <w:tmpl w:val="4FF83A56"/>
@@ -23101,7 +23725,7 @@
       </w:pPr>
     </w:lvl>
   </w:abstractNum>
-  <w:abstractNum w:abstractNumId="35" w15:restartNumberingAfterBreak="0">
+  <w:abstractNum w:abstractNumId="36" w15:restartNumberingAfterBreak="0">
     <w:nsid w:val="6D826065"/>
     <w:multiLevelType w:val="multilevel"/>
     <w:tmpl w:val="4FF83A56"/>
@@ -23192,7 +23816,7 @@
       </w:pPr>
     </w:lvl>
   </w:abstractNum>
-  <w:abstractNum w:abstractNumId="36" w15:restartNumberingAfterBreak="0">
+  <w:abstractNum w:abstractNumId="37" w15:restartNumberingAfterBreak="0">
     <w:nsid w:val="6FD6333F"/>
     <w:multiLevelType w:val="hybridMultilevel"/>
     <w:tmpl w:val="D4C88892"/>
@@ -23278,7 +23902,7 @@
       </w:pPr>
     </w:lvl>
   </w:abstractNum>
-  <w:abstractNum w:abstractNumId="37" w15:restartNumberingAfterBreak="0">
+  <w:abstractNum w:abstractNumId="38" w15:restartNumberingAfterBreak="0">
     <w:nsid w:val="70FE20EE"/>
     <w:multiLevelType w:val="multilevel"/>
     <w:tmpl w:val="4FF83A56"/>
@@ -23369,7 +23993,7 @@
       </w:pPr>
     </w:lvl>
   </w:abstractNum>
-  <w:abstractNum w:abstractNumId="38" w15:restartNumberingAfterBreak="0">
+  <w:abstractNum w:abstractNumId="39" w15:restartNumberingAfterBreak="0">
     <w:nsid w:val="71B27EFE"/>
     <w:multiLevelType w:val="hybridMultilevel"/>
     <w:tmpl w:val="658C194A"/>
@@ -23455,7 +24079,7 @@
       </w:pPr>
     </w:lvl>
   </w:abstractNum>
-  <w:abstractNum w:abstractNumId="39" w15:restartNumberingAfterBreak="0">
+  <w:abstractNum w:abstractNumId="40" w15:restartNumberingAfterBreak="0">
     <w:nsid w:val="7E2F196C"/>
     <w:multiLevelType w:val="multilevel"/>
     <w:tmpl w:val="4FF83A56"/>
@@ -23547,127 +24171,138 @@
     </w:lvl>
   </w:abstractNum>
   <w:num w:numId="1">
-    <w:abstractNumId w:val="26"/>
+    <w:abstractNumId w:val="27"/>
   </w:num>
   <w:num w:numId="2">
-    <w:abstractNumId w:val="4"/>
+    <w:abstractNumId w:val="5"/>
   </w:num>
   <w:num w:numId="3">
-    <w:abstractNumId w:val="33"/>
+    <w:abstractNumId w:val="34"/>
   </w:num>
   <w:num w:numId="4">
+    <w:abstractNumId w:val="20"/>
+  </w:num>
+  <w:num w:numId="5">
+    <w:abstractNumId w:val="32"/>
+  </w:num>
+  <w:num w:numId="6">
+    <w:abstractNumId w:val="21"/>
+  </w:num>
+  <w:num w:numId="7">
+    <w:abstractNumId w:val="22"/>
+  </w:num>
+  <w:num w:numId="8">
     <w:abstractNumId w:val="19"/>
   </w:num>
-  <w:num w:numId="5">
+  <w:num w:numId="9">
     <w:abstractNumId w:val="31"/>
   </w:num>
-  <w:num w:numId="6">
-    <w:abstractNumId w:val="20"/>
-  </w:num>
-  <w:num w:numId="7">
-    <w:abstractNumId w:val="21"/>
-  </w:num>
-  <w:num w:numId="8">
-    <w:abstractNumId w:val="18"/>
-  </w:num>
-  <w:num w:numId="9">
-    <w:abstractNumId w:val="30"/>
-  </w:num>
   <w:num w:numId="10">
-    <w:abstractNumId w:val="38"/>
+    <w:abstractNumId w:val="39"/>
   </w:num>
   <w:num w:numId="11">
-    <w:abstractNumId w:val="16"/>
+    <w:abstractNumId w:val="17"/>
   </w:num>
   <w:num w:numId="12">
-    <w:abstractNumId w:val="6"/>
+    <w:abstractNumId w:val="7"/>
   </w:num>
   <w:num w:numId="13">
-    <w:abstractNumId w:val="24"/>
+    <w:abstractNumId w:val="25"/>
   </w:num>
   <w:num w:numId="14">
-    <w:abstractNumId w:val="27"/>
+    <w:abstractNumId w:val="28"/>
   </w:num>
   <w:num w:numId="15">
-    <w:abstractNumId w:val="36"/>
+    <w:abstractNumId w:val="37"/>
   </w:num>
   <w:num w:numId="16">
     <w:abstractNumId w:val="1"/>
   </w:num>
   <w:num w:numId="17">
+    <w:abstractNumId w:val="10"/>
+  </w:num>
+  <w:num w:numId="18">
+    <w:abstractNumId w:val="30"/>
+  </w:num>
+  <w:num w:numId="19">
+    <w:abstractNumId w:val="15"/>
+  </w:num>
+  <w:num w:numId="20">
+    <w:abstractNumId w:val="12"/>
+  </w:num>
+  <w:num w:numId="21">
+    <w:abstractNumId w:val="23"/>
+  </w:num>
+  <w:num w:numId="22">
+    <w:abstractNumId w:val="4"/>
+  </w:num>
+  <w:num w:numId="23">
+    <w:abstractNumId w:val="11"/>
+  </w:num>
+  <w:num w:numId="24">
+    <w:abstractNumId w:val="14"/>
+  </w:num>
+  <w:num w:numId="25">
+    <w:abstractNumId w:val="13"/>
+  </w:num>
+  <w:num w:numId="26">
+    <w:abstractNumId w:val="16"/>
+  </w:num>
+  <w:num w:numId="27">
+    <w:abstractNumId w:val="8"/>
+  </w:num>
+  <w:num w:numId="28">
     <w:abstractNumId w:val="9"/>
   </w:num>
-  <w:num w:numId="18">
-    <w:abstractNumId w:val="29"/>
-  </w:num>
-  <w:num w:numId="19">
-    <w:abstractNumId w:val="14"/>
-  </w:num>
-  <w:num w:numId="20">
-    <w:abstractNumId w:val="11"/>
-  </w:num>
-  <w:num w:numId="21">
-    <w:abstractNumId w:val="22"/>
-  </w:num>
-  <w:num w:numId="22">
-    <w:abstractNumId w:val="3"/>
-  </w:num>
-  <w:num w:numId="23">
-    <w:abstractNumId w:val="10"/>
-  </w:num>
-  <w:num w:numId="24">
-    <w:abstractNumId w:val="13"/>
-  </w:num>
-  <w:num w:numId="25">
-    <w:abstractNumId w:val="12"/>
-  </w:num>
-  <w:num w:numId="26">
-    <w:abstractNumId w:val="15"/>
-  </w:num>
-  <w:num w:numId="27">
-    <w:abstractNumId w:val="7"/>
-  </w:num>
-  <w:num w:numId="28">
-    <w:abstractNumId w:val="8"/>
-  </w:num>
   <w:num w:numId="29">
-    <w:abstractNumId w:val="37"/>
+    <w:abstractNumId w:val="38"/>
   </w:num>
   <w:num w:numId="30">
-    <w:abstractNumId w:val="25"/>
+    <w:abstractNumId w:val="26"/>
   </w:num>
   <w:num w:numId="31">
-    <w:abstractNumId w:val="35"/>
+    <w:abstractNumId w:val="36"/>
   </w:num>
   <w:num w:numId="32">
-    <w:abstractNumId w:val="32"/>
+    <w:abstractNumId w:val="33"/>
   </w:num>
   <w:num w:numId="33">
-    <w:abstractNumId w:val="5"/>
+    <w:abstractNumId w:val="6"/>
   </w:num>
   <w:num w:numId="34">
-    <w:abstractNumId w:val="34"/>
+    <w:abstractNumId w:val="35"/>
   </w:num>
   <w:num w:numId="35">
     <w:abstractNumId w:val="0"/>
   </w:num>
   <w:num w:numId="36">
-    <w:abstractNumId w:val="39"/>
+    <w:abstractNumId w:val="40"/>
   </w:num>
   <w:num w:numId="37">
     <w:abstractNumId w:val="2"/>
   </w:num>
   <w:num w:numId="38">
-    <w:abstractNumId w:val="28"/>
+    <w:abstractNumId w:val="29"/>
   </w:num>
   <w:num w:numId="39">
-    <w:abstractNumId w:val="23"/>
+    <w:abstractNumId w:val="24"/>
   </w:num>
   <w:num w:numId="40">
-    <w:abstractNumId w:val="17"/>
+    <w:abstractNumId w:val="18"/>
+  </w:num>
+  <w:num w:numId="41">
+    <w:abstractNumId w:val="3"/>
   </w:num>
   <w:numIdMacAtCleanup w:val="18"/>
 </w:numbering>
+</file>
+
+<file path=word/people.xml><?xml version="1.0" encoding="utf-8"?>
+<w15:people xmlns:wpc="http://schemas.microsoft.com/office/word/2010/wordprocessingCanvas" xmlns:cx="http://schemas.microsoft.com/office/drawing/2014/chartex" xmlns:cx1="http://schemas.microsoft.com/office/drawing/2015/9/8/chartex" xmlns:cx2="http://schemas.microsoft.com/office/drawing/2015/10/21/chartex" xmlns:cx3="http://schemas.microsoft.com/office/drawing/2016/5/9/chartex" xmlns:cx4="http://schemas.microsoft.com/office/drawing/2016/5/10/chartex" xmlns:cx5="http://schemas.microsoft.com/office/drawing/2016/5/11/chartex" xmlns:mc="http://schemas.openxmlformats.org/markup-compatibility/2006" xmlns:o="urn:schemas-microsoft-com:office:office" xmlns:r="http://schemas.openxmlformats.org/officeDocument/2006/relationships" xmlns:m="http://schemas.openxmlformats.org/officeDocument/2006/math" xmlns:v="urn:schemas-microsoft-com:vml" xmlns:wp14="http://schemas.microsoft.com/office/word/2010/wordprocessingDrawing" xmlns:wp="http://schemas.openxmlformats.org/drawingml/2006/wordprocessingDrawing" xmlns:w10="urn:schemas-microsoft-com:office:word" xmlns:w="http://schemas.openxmlformats.org/wordprocessingml/2006/main" xmlns:w14="http://schemas.microsoft.com/office/word/2010/wordml" xmlns:w15="http://schemas.microsoft.com/office/word/2012/wordml" xmlns:w16se="http://schemas.microsoft.com/office/word/2015/wordml/symex" xmlns:wpg="http://schemas.microsoft.com/office/word/2010/wordprocessingGroup" xmlns:wpi="http://schemas.microsoft.com/office/word/2010/wordprocessingInk" xmlns:wne="http://schemas.microsoft.com/office/word/2006/wordml" xmlns:wps="http://schemas.microsoft.com/office/word/2010/wordprocessingShape" mc:Ignorable="w14 w15 w16se wp14">
+  <w15:person w15:author="Tim Williams">
+    <w15:presenceInfo w15:providerId="None" w15:userId="Tim Williams"/>
+  </w15:person>
+</w15:people>
 </file>
 
 <file path=word/styles.xml><?xml version="1.0" encoding="utf-8"?>
@@ -25122,7 +25757,7 @@
 </file>
 
 <file path=customXml/itemProps1.xml><?xml version="1.0" encoding="utf-8"?>
-<ds:datastoreItem xmlns:ds="http://schemas.openxmlformats.org/officeDocument/2006/customXml" ds:itemID="{A2EBE0EE-38D0-4D7B-BA60-E7DD2CFF2A50}">
+<ds:datastoreItem xmlns:ds="http://schemas.openxmlformats.org/officeDocument/2006/customXml" ds:itemID="{0D47D003-DA0B-4485-8E62-57E224195452}">
   <ds:schemaRefs>
     <ds:schemaRef ds:uri="http://schemas.openxmlformats.org/officeDocument/2006/bibliography"/>
   </ds:schemaRefs>

</xml_diff>

<commit_message>
rework to end of Neo4j section. next: RDF section rework.
</commit_message>
<xml_diff>
--- a/Annual2017-EU/documents/WorkshopExercises.docx
+++ b/Annual2017-EU/documents/WorkshopExercises.docx
@@ -3779,7 +3779,7 @@
                 <v:shape id="_x0000_i1025" type="#_x0000_t75" style="width:42.1pt;height:30.45pt" o:ole="">
                   <v:imagedata r:id="rId13" o:title=""/>
                 </v:shape>
-                <o:OLEObject Type="Embed" ProgID="PBrush" ShapeID="_x0000_i1025" DrawAspect="Content" ObjectID="_1563948734" r:id="rId14"/>
+                <o:OLEObject Type="Embed" ProgID="PBrush" ShapeID="_x0000_i1025" DrawAspect="Content" ObjectID="_1563952784" r:id="rId14"/>
               </w:object>
             </w:r>
             <w:r>
@@ -6801,7 +6801,7 @@
                 <v:shape id="_x0000_i1026" type="#_x0000_t75" style="width:42.1pt;height:30.45pt" o:ole="">
                   <v:imagedata r:id="rId13" o:title=""/>
                 </v:shape>
-                <o:OLEObject Type="Embed" ProgID="PBrush" ShapeID="_x0000_i1026" DrawAspect="Content" ObjectID="_1563948735" r:id="rId18"/>
+                <o:OLEObject Type="Embed" ProgID="PBrush" ShapeID="_x0000_i1026" DrawAspect="Content" ObjectID="_1563952785" r:id="rId18"/>
               </w:object>
             </w:r>
             <w:r>
@@ -8416,7 +8416,7 @@
                 <v:shape id="_x0000_i1027" type="#_x0000_t75" style="width:42.1pt;height:30.45pt" o:ole="">
                   <v:imagedata r:id="rId13" o:title=""/>
                 </v:shape>
-                <o:OLEObject Type="Embed" ProgID="PBrush" ShapeID="_x0000_i1027" DrawAspect="Content" ObjectID="_1563948736" r:id="rId21"/>
+                <o:OLEObject Type="Embed" ProgID="PBrush" ShapeID="_x0000_i1027" DrawAspect="Content" ObjectID="_1563952786" r:id="rId21"/>
               </w:object>
             </w:r>
             <w:r>
@@ -9261,8 +9261,6 @@
         <w:ind w:left="0" w:firstLine="0"/>
       </w:pPr>
       <w:bookmarkStart w:id="24" w:name="_Toc489626916"/>
-      <w:bookmarkStart w:id="25" w:name="_GoBack"/>
-      <w:bookmarkEnd w:id="25"/>
       <w:r>
         <w:rPr>
           <w:b w:val="0"/>
@@ -9909,7 +9907,13 @@
               <w:t xml:space="preserve"> </w:t>
             </w:r>
             <w:r>
-              <w:t>to reload the data into Neo4j. The load process deletes preexisting graphs during the upload process.</w:t>
+              <w:t xml:space="preserve">to reload the data into Neo4j. The load process deletes </w:t>
+            </w:r>
+            <w:r>
+              <w:t>the graph from the previous run before updating with new data</w:t>
+            </w:r>
+            <w:r>
+              <w:t>.</w:t>
             </w:r>
           </w:p>
           <w:p>
@@ -9935,11 +9939,11 @@
         <w:spacing w:before="120"/>
         <w:ind w:left="0" w:firstLine="0"/>
       </w:pPr>
-      <w:bookmarkStart w:id="26" w:name="_Toc489626917"/>
+      <w:bookmarkStart w:id="25" w:name="_Toc489626917"/>
       <w:r>
         <w:t>Find Study Participants</w:t>
       </w:r>
-      <w:bookmarkEnd w:id="26"/>
+      <w:bookmarkEnd w:id="25"/>
     </w:p>
     <w:p>
       <w:pPr>
@@ -9987,73 +9991,27 @@
         <w:rPr>
           <w:noProof/>
         </w:rPr>
-        <w:t>Click</w:t>
-      </w:r>
-      <w:r>
-        <w:t xml:space="preserve"> on the </w:t>
-      </w:r>
-      <w:r>
-        <w:rPr>
-          <w:b/>
-          <w:u w:val="single"/>
-        </w:rPr>
-        <w:t>name</w:t>
-      </w:r>
-      <w:r>
-        <w:t xml:space="preserve"> of the Saved Script </w:t>
-      </w:r>
-      <w:r>
-        <w:t>"</w:t>
-      </w:r>
-      <w:r>
-        <w:rPr>
-          <w:b/>
-        </w:rPr>
-        <w:t>101-StudyParticipants.cql</w:t>
-      </w:r>
-      <w:r>
-        <w:t xml:space="preserve">" </w:t>
-      </w:r>
-      <w:r>
-        <w:t>(</w:t>
-      </w:r>
-      <w:r>
-        <w:rPr>
-          <w:color w:val="C00000"/>
-        </w:rPr>
-        <w:t>1</w:t>
-      </w:r>
-      <w:r>
-        <w:t>). This places the cypher code in the execution window (</w:t>
-      </w:r>
-      <w:r>
-        <w:rPr>
-          <w:color w:val="C00000"/>
-        </w:rPr>
-        <w:t>2</w:t>
-      </w:r>
-      <w:r>
-        <w:t xml:space="preserve">). </w:t>
-      </w:r>
-    </w:p>
-    <w:p>
-      <w:pPr>
-        <w:pStyle w:val="ListParagraph"/>
-        <w:tabs>
-          <w:tab w:val="left" w:pos="900"/>
-        </w:tabs>
-        <w:ind w:left="0"/>
-      </w:pPr>
-      <w:commentRangeStart w:id="27"/>
-      <w:r>
-        <w:rPr>
-          <w:noProof/>
-        </w:rPr>
         <w:drawing>
-          <wp:inline distT="0" distB="0" distL="0" distR="0" wp14:anchorId="386EE95D" wp14:editId="36B26E25">
-            <wp:extent cx="6623050" cy="1009650"/>
-            <wp:effectExtent l="0" t="0" r="6350" b="0"/>
-            <wp:docPr id="22" name="Picture 22"/>
+          <wp:anchor distT="0" distB="0" distL="114300" distR="114300" simplePos="0" relativeHeight="251688960" behindDoc="1" locked="0" layoutInCell="1" allowOverlap="1" wp14:anchorId="5D4D7BE5" wp14:editId="18607DD2">
+            <wp:simplePos x="0" y="0"/>
+            <wp:positionH relativeFrom="column">
+              <wp:posOffset>-21101</wp:posOffset>
+            </wp:positionH>
+            <wp:positionV relativeFrom="paragraph">
+              <wp:posOffset>388669</wp:posOffset>
+            </wp:positionV>
+            <wp:extent cx="7099935" cy="1195705"/>
+            <wp:effectExtent l="0" t="0" r="5715" b="4445"/>
+            <wp:wrapTight wrapText="bothSides">
+              <wp:wrapPolygon edited="0">
+                <wp:start x="0" y="0"/>
+                <wp:lineTo x="0" y="21336"/>
+                <wp:lineTo x="21559" y="21336"/>
+                <wp:lineTo x="21559" y="0"/>
+                <wp:lineTo x="0" y="0"/>
+              </wp:wrapPolygon>
+            </wp:wrapTight>
+            <wp:docPr id="51" name="Picture 51"/>
             <wp:cNvGraphicFramePr>
               <a:graphicFrameLocks xmlns:a="http://schemas.openxmlformats.org/drawingml/2006/main" noChangeAspect="1"/>
             </wp:cNvGraphicFramePr>
@@ -10061,7 +10019,7 @@
               <a:graphicData uri="http://schemas.openxmlformats.org/drawingml/2006/picture">
                 <pic:pic xmlns:pic="http://schemas.openxmlformats.org/drawingml/2006/picture">
                   <pic:nvPicPr>
-                    <pic:cNvPr id="0" name="Picture 9"/>
+                    <pic:cNvPr id="0" name="Picture 22"/>
                     <pic:cNvPicPr>
                       <a:picLocks noChangeAspect="1" noChangeArrowheads="1"/>
                     </pic:cNvPicPr>
@@ -10082,7 +10040,7 @@
                   <pic:spPr bwMode="auto">
                     <a:xfrm>
                       <a:off x="0" y="0"/>
-                      <a:ext cx="6623050" cy="1009650"/>
+                      <a:ext cx="7099935" cy="1195705"/>
                     </a:xfrm>
                     <a:prstGeom prst="rect">
                       <a:avLst/>
@@ -10095,16 +10053,78 @@
                 </pic:pic>
               </a:graphicData>
             </a:graphic>
-          </wp:inline>
+            <wp14:sizeRelH relativeFrom="page">
+              <wp14:pctWidth>0</wp14:pctWidth>
+            </wp14:sizeRelH>
+            <wp14:sizeRelV relativeFrom="page">
+              <wp14:pctHeight>0</wp14:pctHeight>
+            </wp14:sizeRelV>
+          </wp:anchor>
         </w:drawing>
       </w:r>
-      <w:commentRangeEnd w:id="27"/>
-      <w:r>
-        <w:rPr>
-          <w:rStyle w:val="CommentReference"/>
-        </w:rPr>
-        <w:commentReference w:id="27"/>
-      </w:r>
+      <w:r>
+        <w:rPr>
+          <w:noProof/>
+        </w:rPr>
+        <w:t>Click</w:t>
+      </w:r>
+      <w:r>
+        <w:t xml:space="preserve"> on the </w:t>
+      </w:r>
+      <w:r>
+        <w:rPr>
+          <w:b/>
+          <w:u w:val="single"/>
+        </w:rPr>
+        <w:t>name</w:t>
+      </w:r>
+      <w:r>
+        <w:t xml:space="preserve"> of the Saved Script </w:t>
+      </w:r>
+      <w:r>
+        <w:t>"</w:t>
+      </w:r>
+      <w:r>
+        <w:rPr>
+          <w:b/>
+        </w:rPr>
+        <w:t>101-StudyParticipants.cql</w:t>
+      </w:r>
+      <w:r>
+        <w:t xml:space="preserve">" </w:t>
+      </w:r>
+      <w:r>
+        <w:t>(</w:t>
+      </w:r>
+      <w:r>
+        <w:rPr>
+          <w:color w:val="C00000"/>
+        </w:rPr>
+        <w:t>1</w:t>
+      </w:r>
+      <w:r>
+        <w:t>). This places the cypher code in the execution window (</w:t>
+      </w:r>
+      <w:r>
+        <w:rPr>
+          <w:color w:val="C00000"/>
+        </w:rPr>
+        <w:t>2</w:t>
+      </w:r>
+      <w:r>
+        <w:t xml:space="preserve">). </w:t>
+      </w:r>
+      <w:bookmarkStart w:id="26" w:name="_GoBack"/>
+      <w:bookmarkEnd w:id="26"/>
+    </w:p>
+    <w:p>
+      <w:pPr>
+        <w:pStyle w:val="ListParagraph"/>
+        <w:tabs>
+          <w:tab w:val="left" w:pos="900"/>
+        </w:tabs>
+        <w:ind w:left="0"/>
+      </w:pPr>
     </w:p>
     <w:p>
       <w:pPr>
@@ -10124,7 +10144,7 @@
         <w:tabs>
           <w:tab w:val="left" w:pos="1080"/>
         </w:tabs>
-        <w:spacing w:after="120"/>
+        <w:spacing w:after="0"/>
         <w:ind w:left="720" w:hanging="360"/>
       </w:pPr>
       <w:r>
@@ -10341,6 +10361,7 @@
         <w:tabs>
           <w:tab w:val="left" w:pos="1080"/>
         </w:tabs>
+        <w:spacing w:after="0"/>
         <w:ind w:left="720" w:hanging="360"/>
       </w:pPr>
       <w:r>
@@ -10397,17 +10418,18 @@
         <w:spacing w:before="120"/>
         <w:ind w:left="0" w:firstLine="0"/>
       </w:pPr>
-      <w:bookmarkStart w:id="28" w:name="_Toc489626918"/>
+      <w:bookmarkStart w:id="27" w:name="_Toc489626918"/>
       <w:r>
         <w:t>Treatment for Specified Patient: Graph</w:t>
       </w:r>
-      <w:bookmarkEnd w:id="28"/>
+      <w:bookmarkEnd w:id="27"/>
     </w:p>
     <w:p>
       <w:pPr>
         <w:tabs>
           <w:tab w:val="left" w:pos="990"/>
         </w:tabs>
+        <w:spacing w:after="0"/>
       </w:pPr>
       <w:r>
         <w:rPr>
@@ -10446,6 +10468,7 @@
         <w:tabs>
           <w:tab w:val="left" w:pos="1080"/>
         </w:tabs>
+        <w:spacing w:after="0"/>
         <w:ind w:left="720" w:hanging="360"/>
       </w:pPr>
       <w:r>
@@ -10668,17 +10691,18 @@
         <w:spacing w:before="120"/>
         <w:ind w:left="0" w:firstLine="0"/>
       </w:pPr>
-      <w:bookmarkStart w:id="29" w:name="_Toc489626919"/>
+      <w:bookmarkStart w:id="28" w:name="_Toc489626919"/>
       <w:r>
         <w:t>Treatment for Specified Patient: Value</w:t>
       </w:r>
-      <w:bookmarkEnd w:id="29"/>
+      <w:bookmarkEnd w:id="28"/>
     </w:p>
     <w:p>
       <w:pPr>
         <w:tabs>
           <w:tab w:val="left" w:pos="990"/>
         </w:tabs>
+        <w:spacing w:after="0"/>
       </w:pPr>
       <w:r>
         <w:rPr>
@@ -10711,6 +10735,7 @@
         <w:tabs>
           <w:tab w:val="left" w:pos="1080"/>
         </w:tabs>
+        <w:spacing w:after="0"/>
         <w:ind w:left="720" w:hanging="360"/>
       </w:pPr>
       <w:r>
@@ -10959,7 +10984,6 @@
         </w:rPr>
       </w:pPr>
     </w:p>
-    <w:p/>
     <w:p>
       <w:pPr>
         <w:pStyle w:val="Heading1"/>
@@ -10977,17 +11001,18 @@
           <w:u w:val="single"/>
         </w:rPr>
       </w:pPr>
-      <w:bookmarkStart w:id="30" w:name="_Toc489626920"/>
+      <w:bookmarkStart w:id="29" w:name="_Toc489626920"/>
       <w:r>
         <w:t>Explore Your Graph</w:t>
       </w:r>
-      <w:bookmarkEnd w:id="30"/>
+      <w:bookmarkEnd w:id="29"/>
     </w:p>
     <w:p>
       <w:pPr>
         <w:tabs>
           <w:tab w:val="left" w:pos="990"/>
         </w:tabs>
+        <w:spacing w:after="0"/>
       </w:pPr>
       <w:r>
         <w:t>Explore your graph w</w:t>
@@ -11057,6 +11082,7 @@
         <w:tabs>
           <w:tab w:val="left" w:pos="1440"/>
         </w:tabs>
+        <w:spacing w:after="0"/>
       </w:pPr>
       <w:r>
         <w:t>U</w:t>
@@ -11187,7 +11213,13 @@
               <w:ind w:left="0"/>
             </w:pPr>
             <w:r>
-              <w:t>Neo4j is capable of queries that are much more complicated than shown here. See the course Resources to learn more about Neo4j and its query language Cypher.</w:t>
+              <w:t>Neo4j is capable of queries that are much more complicated than shown here. See the course Resources to learn more about Neo</w:t>
+            </w:r>
+            <w:r>
+              <w:t xml:space="preserve">4j and the Cypher </w:t>
+            </w:r>
+            <w:r>
+              <w:t>query language.</w:t>
             </w:r>
           </w:p>
         </w:tc>
@@ -11195,15 +11227,7 @@
     </w:tbl>
     <w:p>
       <w:pPr>
-        <w:pStyle w:val="ListParagraph"/>
-        <w:rPr>
-          <w:b/>
-          <w:i/>
-        </w:rPr>
-      </w:pPr>
-    </w:p>
-    <w:p>
-      <w:pPr>
+        <w:spacing w:after="0"/>
         <w:jc w:val="center"/>
         <w:rPr>
           <w:b/>
@@ -11219,7 +11243,6 @@
           <w:sz w:val="28"/>
           <w:szCs w:val="28"/>
         </w:rPr>
-        <w:lastRenderedPageBreak/>
         <w:t>This is the end of exercises for Neo4j.</w:t>
       </w:r>
     </w:p>
@@ -11334,7 +11357,7 @@
                 <v:shape id="_x0000_i1028" type="#_x0000_t75" style="width:42.1pt;height:30.45pt" o:ole="">
                   <v:imagedata r:id="rId13" o:title=""/>
                 </v:shape>
-                <o:OLEObject Type="Embed" ProgID="PBrush" ShapeID="_x0000_i1028" DrawAspect="Content" ObjectID="_1563948737" r:id="rId31"/>
+                <o:OLEObject Type="Embed" ProgID="PBrush" ShapeID="_x0000_i1028" DrawAspect="Content" ObjectID="_1563952787" r:id="rId29"/>
               </w:object>
             </w:r>
             <w:r>
@@ -11433,11 +11456,27 @@
         <w:spacing w:before="120"/>
         <w:ind w:firstLine="0"/>
       </w:pPr>
-      <w:bookmarkStart w:id="31" w:name="_Toc489626921"/>
-      <w:r>
-        <w:t>Resource Description Framework (RDF)</w:t>
-      </w:r>
-      <w:bookmarkEnd w:id="31"/>
+      <w:bookmarkStart w:id="30" w:name="_Toc489626921"/>
+      <w:r>
+        <w:t>Resource Description Framework (</w:t>
+      </w:r>
+      <w:commentRangeStart w:id="31"/>
+      <w:r>
+        <w:t>RDF</w:t>
+      </w:r>
+      <w:commentRangeEnd w:id="31"/>
+      <w:r>
+        <w:rPr>
+          <w:rStyle w:val="CommentReference"/>
+          <w:rFonts w:ascii="Calibri" w:eastAsia="Calibri" w:hAnsi="Calibri" w:cs="Calibri"/>
+          <w:b w:val="0"/>
+        </w:rPr>
+        <w:commentReference w:id="31"/>
+      </w:r>
+      <w:r>
+        <w:t>)</w:t>
+      </w:r>
+      <w:bookmarkEnd w:id="30"/>
     </w:p>
     <w:p>
       <w:r>
@@ -12057,7 +12096,7 @@
                 <v:shape id="_x0000_i1029" type="#_x0000_t75" style="width:42.1pt;height:30.45pt" o:ole="">
                   <v:imagedata r:id="rId13" o:title=""/>
                 </v:shape>
-                <o:OLEObject Type="Embed" ProgID="PBrush" ShapeID="_x0000_i1029" DrawAspect="Content" ObjectID="_1563948738" r:id="rId32"/>
+                <o:OLEObject Type="Embed" ProgID="PBrush" ShapeID="_x0000_i1029" DrawAspect="Content" ObjectID="_1563952788" r:id="rId32"/>
               </w:object>
             </w:r>
             <w:r>
@@ -12363,7 +12402,6 @@
         <w:ind w:left="810"/>
       </w:pPr>
       <w:r>
-        <w:lastRenderedPageBreak/>
         <w:t xml:space="preserve">Each row </w:t>
       </w:r>
       <w:r>
@@ -12442,6 +12480,7 @@
         <w:rPr>
           <w:noProof/>
         </w:rPr>
+        <w:lastRenderedPageBreak/>
         <w:drawing>
           <wp:inline distT="0" distB="0" distL="0" distR="0" wp14:anchorId="1689BD27" wp14:editId="3D2A2FB3">
             <wp:extent cx="4248150" cy="2971800"/>
@@ -13161,7 +13200,6 @@
         </w:numPr>
       </w:pPr>
       <w:r>
-        <w:lastRenderedPageBreak/>
         <w:t xml:space="preserve">Save the </w:t>
       </w:r>
       <w:r>
@@ -13213,6 +13251,7 @@
               <w:rPr>
                 <w:noProof/>
               </w:rPr>
+              <w:lastRenderedPageBreak/>
               <w:drawing>
                 <wp:inline distT="0" distB="0" distL="0" distR="0" wp14:anchorId="2AEBED4E" wp14:editId="37FB8834">
                   <wp:extent cx="655320" cy="601980"/>
@@ -13289,7 +13328,7 @@
                 <v:shape id="_x0000_i1030" type="#_x0000_t75" style="width:42.1pt;height:30.45pt" o:ole="">
                   <v:imagedata r:id="rId13" o:title=""/>
                 </v:shape>
-                <o:OLEObject Type="Embed" ProgID="PBrush" ShapeID="_x0000_i1030" DrawAspect="Content" ObjectID="_1563948739" r:id="rId34"/>
+                <o:OLEObject Type="Embed" ProgID="PBrush" ShapeID="_x0000_i1030" DrawAspect="Content" ObjectID="_1563952789" r:id="rId34"/>
               </w:object>
             </w:r>
             <w:r>
@@ -15018,7 +15057,7 @@
                 <v:shape id="_x0000_i1031" type="#_x0000_t75" style="width:42.1pt;height:30.45pt" o:ole="">
                   <v:imagedata r:id="rId13" o:title=""/>
                 </v:shape>
-                <o:OLEObject Type="Embed" ProgID="PBrush" ShapeID="_x0000_i1031" DrawAspect="Content" ObjectID="_1563948740" r:id="rId35"/>
+                <o:OLEObject Type="Embed" ProgID="PBrush" ShapeID="_x0000_i1031" DrawAspect="Content" ObjectID="_1563952790" r:id="rId35"/>
               </w:object>
             </w:r>
             <w:r>
@@ -18581,7 +18620,7 @@
                 <v:shape id="_x0000_i1032" type="#_x0000_t75" style="width:42.1pt;height:30.45pt" o:ole="">
                   <v:imagedata r:id="rId13" o:title=""/>
                 </v:shape>
-                <o:OLEObject Type="Embed" ProgID="PBrush" ShapeID="_x0000_i1032" DrawAspect="Content" ObjectID="_1563948741" r:id="rId40"/>
+                <o:OLEObject Type="Embed" ProgID="PBrush" ShapeID="_x0000_i1032" DrawAspect="Content" ObjectID="_1563952791" r:id="rId40"/>
               </w:object>
             </w:r>
             <w:r>
@@ -20251,7 +20290,7 @@
 
 <file path=word/comments.xml><?xml version="1.0" encoding="utf-8"?>
 <w:comments xmlns:wpc="http://schemas.microsoft.com/office/word/2010/wordprocessingCanvas" xmlns:cx="http://schemas.microsoft.com/office/drawing/2014/chartex" xmlns:cx1="http://schemas.microsoft.com/office/drawing/2015/9/8/chartex" xmlns:cx2="http://schemas.microsoft.com/office/drawing/2015/10/21/chartex" xmlns:cx3="http://schemas.microsoft.com/office/drawing/2016/5/9/chartex" xmlns:cx4="http://schemas.microsoft.com/office/drawing/2016/5/10/chartex" xmlns:cx5="http://schemas.microsoft.com/office/drawing/2016/5/11/chartex" xmlns:mc="http://schemas.openxmlformats.org/markup-compatibility/2006" xmlns:o="urn:schemas-microsoft-com:office:office" xmlns:r="http://schemas.openxmlformats.org/officeDocument/2006/relationships" xmlns:m="http://schemas.openxmlformats.org/officeDocument/2006/math" xmlns:v="urn:schemas-microsoft-com:vml" xmlns:wp14="http://schemas.microsoft.com/office/word/2010/wordprocessingDrawing" xmlns:wp="http://schemas.openxmlformats.org/drawingml/2006/wordprocessingDrawing" xmlns:w10="urn:schemas-microsoft-com:office:word" xmlns:w="http://schemas.openxmlformats.org/wordprocessingml/2006/main" xmlns:w14="http://schemas.microsoft.com/office/word/2010/wordml" xmlns:w15="http://schemas.microsoft.com/office/word/2012/wordml" xmlns:w16se="http://schemas.microsoft.com/office/word/2015/wordml/symex" xmlns:wpg="http://schemas.microsoft.com/office/word/2010/wordprocessingGroup" xmlns:wpi="http://schemas.microsoft.com/office/word/2010/wordprocessingInk" xmlns:wne="http://schemas.microsoft.com/office/word/2006/wordml" xmlns:wps="http://schemas.microsoft.com/office/word/2010/wordprocessingShape" mc:Ignorable="w14 w15 w16se wp14">
-  <w:comment w:id="27" w:author="Tim Williams" w:date="2017-08-11T08:43:00Z" w:initials="TW">
+  <w:comment w:id="31" w:author="Tim Williams" w:date="2017-08-11T10:25:00Z" w:initials="TW">
     <w:p>
       <w:pPr>
         <w:pStyle w:val="CommentText"/>
@@ -20263,7 +20302,7 @@
         <w:annotationRef/>
       </w:r>
       <w:r>
-        <w:t>NEW NEEDED</w:t>
+        <w:t>Major changes from this point forward</w:t>
       </w:r>
     </w:p>
   </w:comment>
@@ -20272,7 +20311,7 @@
 
 <file path=word/commentsExtended.xml><?xml version="1.0" encoding="utf-8"?>
 <w15:commentsEx xmlns:wpc="http://schemas.microsoft.com/office/word/2010/wordprocessingCanvas" xmlns:cx="http://schemas.microsoft.com/office/drawing/2014/chartex" xmlns:cx1="http://schemas.microsoft.com/office/drawing/2015/9/8/chartex" xmlns:cx2="http://schemas.microsoft.com/office/drawing/2015/10/21/chartex" xmlns:cx3="http://schemas.microsoft.com/office/drawing/2016/5/9/chartex" xmlns:cx4="http://schemas.microsoft.com/office/drawing/2016/5/10/chartex" xmlns:cx5="http://schemas.microsoft.com/office/drawing/2016/5/11/chartex" xmlns:mc="http://schemas.openxmlformats.org/markup-compatibility/2006" xmlns:o="urn:schemas-microsoft-com:office:office" xmlns:r="http://schemas.openxmlformats.org/officeDocument/2006/relationships" xmlns:m="http://schemas.openxmlformats.org/officeDocument/2006/math" xmlns:v="urn:schemas-microsoft-com:vml" xmlns:wp14="http://schemas.microsoft.com/office/word/2010/wordprocessingDrawing" xmlns:wp="http://schemas.openxmlformats.org/drawingml/2006/wordprocessingDrawing" xmlns:w10="urn:schemas-microsoft-com:office:word" xmlns:w="http://schemas.openxmlformats.org/wordprocessingml/2006/main" xmlns:w14="http://schemas.microsoft.com/office/word/2010/wordml" xmlns:w15="http://schemas.microsoft.com/office/word/2012/wordml" xmlns:w16se="http://schemas.microsoft.com/office/word/2015/wordml/symex" xmlns:wpg="http://schemas.microsoft.com/office/word/2010/wordprocessingGroup" xmlns:wpi="http://schemas.microsoft.com/office/word/2010/wordprocessingInk" xmlns:wne="http://schemas.microsoft.com/office/word/2006/wordml" xmlns:wps="http://schemas.microsoft.com/office/word/2010/wordprocessingShape" mc:Ignorable="w14 w15 w16se wp14">
-  <w15:commentEx w15:paraId="71F8B6DC" w15:done="0"/>
+  <w15:commentEx w15:paraId="2244D5CD" w15:done="0"/>
 </w15:commentsEx>
 </file>
 
@@ -25757,7 +25796,7 @@
 </file>
 
 <file path=customXml/itemProps1.xml><?xml version="1.0" encoding="utf-8"?>
-<ds:datastoreItem xmlns:ds="http://schemas.openxmlformats.org/officeDocument/2006/customXml" ds:itemID="{0D47D003-DA0B-4485-8E62-57E224195452}">
+<ds:datastoreItem xmlns:ds="http://schemas.openxmlformats.org/officeDocument/2006/customXml" ds:itemID="{E91AC163-889D-4B31-8392-1CF77F51BFB6}">
   <ds:schemaRefs>
     <ds:schemaRef ds:uri="http://schemas.openxmlformats.org/officeDocument/2006/bibliography"/>
   </ds:schemaRefs>

</xml_diff>

<commit_message>
Updates to new format.
</commit_message>
<xml_diff>
--- a/Annual2017-EU/documents/WorkshopExercises.docx
+++ b/Annual2017-EU/documents/WorkshopExercises.docx
@@ -430,8 +430,6 @@
             <w:t>Contents</w:t>
           </w:r>
         </w:p>
-        <w:bookmarkStart w:id="0" w:name="_GoBack"/>
-        <w:bookmarkEnd w:id="0"/>
         <w:p>
           <w:pPr>
             <w:pStyle w:val="TOC1"/>
@@ -2724,18 +2722,18 @@
         <w:spacing w:before="120"/>
         <w:ind w:left="0" w:firstLine="0"/>
       </w:pPr>
-      <w:bookmarkStart w:id="1" w:name="h.gjdgxs" w:colFirst="0" w:colLast="0"/>
-      <w:bookmarkStart w:id="2" w:name="_Ref484596991"/>
-      <w:bookmarkStart w:id="3" w:name="_Ref484597004"/>
-      <w:bookmarkStart w:id="4" w:name="_Toc491019054"/>
-      <w:bookmarkEnd w:id="1"/>
+      <w:bookmarkStart w:id="0" w:name="h.gjdgxs" w:colFirst="0" w:colLast="0"/>
+      <w:bookmarkStart w:id="1" w:name="_Ref484596991"/>
+      <w:bookmarkStart w:id="2" w:name="_Ref484597004"/>
+      <w:bookmarkStart w:id="3" w:name="_Toc491019054"/>
+      <w:bookmarkEnd w:id="0"/>
       <w:r>
         <w:lastRenderedPageBreak/>
         <w:t>Introduction</w:t>
       </w:r>
+      <w:bookmarkEnd w:id="1"/>
       <w:bookmarkEnd w:id="2"/>
       <w:bookmarkEnd w:id="3"/>
-      <w:bookmarkEnd w:id="4"/>
     </w:p>
     <w:p>
       <w:pPr>
@@ -2922,11 +2920,11 @@
         <w:pStyle w:val="Heading2"/>
         <w:ind w:left="0" w:firstLine="0"/>
       </w:pPr>
-      <w:bookmarkStart w:id="5" w:name="_Toc491019055"/>
+      <w:bookmarkStart w:id="4" w:name="_Toc491019055"/>
       <w:r>
         <w:t>Required Materials</w:t>
       </w:r>
-      <w:bookmarkEnd w:id="5"/>
+      <w:bookmarkEnd w:id="4"/>
     </w:p>
     <w:p>
       <w:pPr>
@@ -2982,8 +2980,13 @@
         </w:numPr>
         <w:spacing w:after="0"/>
       </w:pPr>
-      <w:r>
-        <w:t>WorkshopExercises.pdf  (this document)</w:t>
+      <w:proofErr w:type="gramStart"/>
+      <w:r>
+        <w:t>WorkshopExercises.pdf  (</w:t>
+      </w:r>
+      <w:proofErr w:type="gramEnd"/>
+      <w:r>
+        <w:t>this document)</w:t>
       </w:r>
     </w:p>
     <w:p>
@@ -3026,11 +3029,11 @@
         <w:pStyle w:val="Heading2"/>
         <w:ind w:left="0" w:firstLine="0"/>
       </w:pPr>
-      <w:bookmarkStart w:id="6" w:name="_Toc491019056"/>
+      <w:bookmarkStart w:id="5" w:name="_Toc491019056"/>
       <w:r>
         <w:t>Symbols</w:t>
       </w:r>
-      <w:bookmarkEnd w:id="6"/>
+      <w:bookmarkEnd w:id="5"/>
     </w:p>
     <w:p>
       <w:pPr>
@@ -3383,14 +3386,14 @@
         <w:spacing w:before="120"/>
         <w:ind w:left="0" w:firstLine="0"/>
       </w:pPr>
-      <w:bookmarkStart w:id="7" w:name="_Server_Login"/>
-      <w:bookmarkStart w:id="8" w:name="_Toc491019057"/>
-      <w:bookmarkEnd w:id="7"/>
+      <w:bookmarkStart w:id="6" w:name="_Server_Login"/>
+      <w:bookmarkStart w:id="7" w:name="_Toc491019057"/>
+      <w:bookmarkEnd w:id="6"/>
       <w:r>
         <w:lastRenderedPageBreak/>
         <w:t>Server Login</w:t>
       </w:r>
-      <w:bookmarkEnd w:id="8"/>
+      <w:bookmarkEnd w:id="7"/>
     </w:p>
     <w:p>
       <w:pPr>
@@ -3545,11 +3548,19 @@
         <w:rPr>
           <w:bCs/>
         </w:rPr>
-        <w:t xml:space="preserve"> from the Programs section.</w:t>
+        <w:t xml:space="preserve"> from the Programs </w:t>
+      </w:r>
+      <w:proofErr w:type="gramStart"/>
+      <w:r>
+        <w:rPr>
+          <w:bCs/>
+        </w:rPr>
+        <w:t>section.</w:t>
       </w:r>
       <w:r>
         <w:t>﻿</w:t>
       </w:r>
+      <w:proofErr w:type="gramEnd"/>
     </w:p>
     <w:p>
       <w:pPr>
@@ -3794,6 +3805,7 @@
         </w:rPr>
         <w:t xml:space="preserve">  </w:t>
       </w:r>
+      <w:proofErr w:type="spellStart"/>
       <w:r>
         <w:rPr>
           <w:rFonts w:ascii="Courier New" w:hAnsi="Courier New" w:cs="Courier New"/>
@@ -3810,6 +3822,7 @@
         </w:rPr>
         <w:t>ldw</w:t>
       </w:r>
+      <w:proofErr w:type="spellEnd"/>
       <w:r>
         <w:t xml:space="preserve"> </w:t>
       </w:r>
@@ -3936,18 +3949,18 @@
             <w:tcW w:w="1248" w:type="dxa"/>
           </w:tcPr>
           <w:p>
-            <w:bookmarkStart w:id="9" w:name="h.4a3pohs55v92" w:colFirst="0" w:colLast="0"/>
-            <w:bookmarkStart w:id="10" w:name="h.2flcob7d4wc5" w:colFirst="0" w:colLast="0"/>
-            <w:bookmarkStart w:id="11" w:name="h.n9cws2z3nm47" w:colFirst="0" w:colLast="0"/>
-            <w:bookmarkStart w:id="12" w:name="h.dvvi6zq8vnbt" w:colFirst="0" w:colLast="0"/>
-            <w:bookmarkStart w:id="13" w:name="h.3k3o6izb4wsc" w:colFirst="0" w:colLast="0"/>
-            <w:bookmarkStart w:id="14" w:name="h.edgrqcqmadey" w:colFirst="0" w:colLast="0"/>
+            <w:bookmarkStart w:id="8" w:name="h.4a3pohs55v92" w:colFirst="0" w:colLast="0"/>
+            <w:bookmarkStart w:id="9" w:name="h.2flcob7d4wc5" w:colFirst="0" w:colLast="0"/>
+            <w:bookmarkStart w:id="10" w:name="h.n9cws2z3nm47" w:colFirst="0" w:colLast="0"/>
+            <w:bookmarkStart w:id="11" w:name="h.dvvi6zq8vnbt" w:colFirst="0" w:colLast="0"/>
+            <w:bookmarkStart w:id="12" w:name="h.3k3o6izb4wsc" w:colFirst="0" w:colLast="0"/>
+            <w:bookmarkStart w:id="13" w:name="h.edgrqcqmadey" w:colFirst="0" w:colLast="0"/>
+            <w:bookmarkEnd w:id="8"/>
             <w:bookmarkEnd w:id="9"/>
             <w:bookmarkEnd w:id="10"/>
             <w:bookmarkEnd w:id="11"/>
             <w:bookmarkEnd w:id="12"/>
             <w:bookmarkEnd w:id="13"/>
-            <w:bookmarkEnd w:id="14"/>
             <w:r>
               <w:rPr>
                 <w:noProof/>
@@ -4053,10 +4066,10 @@
                   <v:path o:extrusionok="f" gradientshapeok="t" o:connecttype="rect"/>
                   <o:lock v:ext="edit" aspectratio="t"/>
                 </v:shapetype>
-                <v:shape id="_x0000_i1025" type="#_x0000_t75" style="width:41.15pt;height:30.85pt" o:ole="">
+                <v:shape id="_x0000_i1025" type="#_x0000_t75" style="width:41.3pt;height:30.7pt" o:ole="">
                   <v:imagedata r:id="rId13" o:title=""/>
                 </v:shape>
-                <o:OLEObject Type="Embed" ProgID="PBrush" ShapeID="_x0000_i1025" DrawAspect="Content" ObjectID="_1564760967" r:id="rId14"/>
+                <o:OLEObject Type="Embed" ProgID="PBrush" ShapeID="_x0000_i1025" DrawAspect="Content" ObjectID="_1564894854" r:id="rId14"/>
               </w:object>
             </w:r>
             <w:r>
@@ -4167,12 +4180,12 @@
         <w:spacing w:before="120"/>
         <w:ind w:left="0" w:firstLine="0"/>
       </w:pPr>
-      <w:bookmarkStart w:id="15" w:name="_Toc491019058"/>
+      <w:bookmarkStart w:id="14" w:name="_Toc491019058"/>
       <w:r>
         <w:lastRenderedPageBreak/>
         <w:t>Exercises</w:t>
       </w:r>
-      <w:bookmarkEnd w:id="15"/>
+      <w:bookmarkEnd w:id="14"/>
     </w:p>
     <w:p>
       <w:pPr>
@@ -4187,11 +4200,11 @@
         <w:spacing w:before="120"/>
         <w:ind w:left="0" w:firstLine="0"/>
       </w:pPr>
-      <w:bookmarkStart w:id="16" w:name="_Toc491019059"/>
+      <w:bookmarkStart w:id="15" w:name="_Toc491019059"/>
       <w:r>
         <w:t>Neo4j</w:t>
       </w:r>
-      <w:bookmarkEnd w:id="16"/>
+      <w:bookmarkEnd w:id="15"/>
     </w:p>
     <w:p>
       <w:pPr>
@@ -4206,19 +4219,19 @@
         <w:spacing w:before="120"/>
         <w:ind w:left="0" w:firstLine="0"/>
       </w:pPr>
-      <w:bookmarkStart w:id="17" w:name="h.rez8crfnxygd" w:colFirst="0" w:colLast="0"/>
-      <w:bookmarkStart w:id="18" w:name="_Toc491019060"/>
+      <w:bookmarkStart w:id="16" w:name="h.rez8crfnxygd" w:colFirst="0" w:colLast="0"/>
+      <w:bookmarkStart w:id="17" w:name="_Toc491019060"/>
+      <w:bookmarkEnd w:id="16"/>
+      <w:r>
+        <w:t>Diagram</w:t>
+      </w:r>
+      <w:r>
+        <w:t xml:space="preserve"> the Data </w:t>
+      </w:r>
+      <w:r>
+        <w:t>Model</w:t>
+      </w:r>
       <w:bookmarkEnd w:id="17"/>
-      <w:r>
-        <w:t>Diagram</w:t>
-      </w:r>
-      <w:r>
-        <w:t xml:space="preserve"> the Data </w:t>
-      </w:r>
-      <w:r>
-        <w:t>Model</w:t>
-      </w:r>
-      <w:bookmarkEnd w:id="18"/>
       <w:r>
         <w:t xml:space="preserve"> </w:t>
       </w:r>
@@ -4363,17 +4376,35 @@
           <w:color w:val="FF0000"/>
         </w:rPr>
       </w:pPr>
+      <w:proofErr w:type="spellStart"/>
       <w:r>
         <w:rPr>
           <w:b/>
         </w:rPr>
-        <w:t>Property:value pairs</w:t>
+        <w:t>Property:value</w:t>
+      </w:r>
+      <w:proofErr w:type="spellEnd"/>
+      <w:r>
+        <w:rPr>
+          <w:b/>
+        </w:rPr>
+        <w:t xml:space="preserve"> pairs</w:t>
       </w:r>
       <w:r>
         <w:t xml:space="preserve"> </w:t>
       </w:r>
       <w:r>
-        <w:t xml:space="preserve">(p:v pairs) </w:t>
+        <w:t>(</w:t>
+      </w:r>
+      <w:proofErr w:type="spellStart"/>
+      <w:proofErr w:type="gramStart"/>
+      <w:r>
+        <w:t>p:v</w:t>
+      </w:r>
+      <w:proofErr w:type="spellEnd"/>
+      <w:proofErr w:type="gramEnd"/>
+      <w:r>
+        <w:t xml:space="preserve"> pairs) </w:t>
       </w:r>
       <w:r>
         <w:t xml:space="preserve">on each node </w:t>
@@ -4437,7 +4468,15 @@
         <w:t>edges</w:t>
       </w:r>
       <w:r>
-        <w:t xml:space="preserve">, are shown with arrows that contain labels describing the type of relationship.  Neo4j allows p:v pairs on these links. </w:t>
+        <w:t xml:space="preserve">, are shown with arrows that contain labels describing the type of relationship.  Neo4j allows </w:t>
+      </w:r>
+      <w:proofErr w:type="gramStart"/>
+      <w:r>
+        <w:t>p:v</w:t>
+      </w:r>
+      <w:proofErr w:type="gramEnd"/>
+      <w:r>
+        <w:t xml:space="preserve"> pairs on these links. </w:t>
       </w:r>
       <w:r>
         <w:t>However:</w:t>
@@ -4508,7 +4547,23 @@
                 <w:b/>
                 <w:i/>
               </w:rPr>
-              <w:t>you will not attach p:v pairs to the links in these exercises</w:t>
+              <w:t xml:space="preserve">you will not attach </w:t>
+            </w:r>
+            <w:proofErr w:type="gramStart"/>
+            <w:r>
+              <w:rPr>
+                <w:b/>
+                <w:i/>
+              </w:rPr>
+              <w:t>p:v</w:t>
+            </w:r>
+            <w:proofErr w:type="gramEnd"/>
+            <w:r>
+              <w:rPr>
+                <w:b/>
+                <w:i/>
+              </w:rPr>
+              <w:t xml:space="preserve"> pairs to the links in these exercises</w:t>
             </w:r>
             <w:r>
               <w:t>.</w:t>
@@ -4769,7 +4824,21 @@
         <w:rPr>
           <w:color w:val="auto"/>
         </w:rPr>
-        <w:t xml:space="preserve">Add a few p:v pairs to your new nodes. </w:t>
+        <w:t xml:space="preserve">Add a few </w:t>
+      </w:r>
+      <w:proofErr w:type="gramStart"/>
+      <w:r>
+        <w:rPr>
+          <w:color w:val="auto"/>
+        </w:rPr>
+        <w:t>p:v</w:t>
+      </w:r>
+      <w:proofErr w:type="gramEnd"/>
+      <w:r>
+        <w:rPr>
+          <w:color w:val="auto"/>
+        </w:rPr>
+        <w:t xml:space="preserve"> pairs to your new nodes. </w:t>
       </w:r>
     </w:p>
     <w:tbl>
@@ -4842,12 +4911,30 @@
                 <w:i/>
                 <w:highlight w:val="yellow"/>
               </w:rPr>
-              <w:t>Each node must have at least one property:value pair.</w:t>
-            </w:r>
+              <w:t xml:space="preserve">Each node must have at least one </w:t>
+            </w:r>
+            <w:proofErr w:type="spellStart"/>
             <w:r>
               <w:rPr>
                 <w:b/>
                 <w:i/>
+                <w:highlight w:val="yellow"/>
+              </w:rPr>
+              <w:t>property:value</w:t>
+            </w:r>
+            <w:proofErr w:type="spellEnd"/>
+            <w:r>
+              <w:rPr>
+                <w:b/>
+                <w:i/>
+                <w:highlight w:val="yellow"/>
+              </w:rPr>
+              <w:t xml:space="preserve"> pair.</w:t>
+            </w:r>
+            <w:r>
+              <w:rPr>
+                <w:b/>
+                <w:i/>
               </w:rPr>
               <w:t xml:space="preserve"> </w:t>
             </w:r>
@@ -4879,13 +4966,41 @@
               <w:rPr>
                 <w:i/>
               </w:rPr>
-              <w:t xml:space="preserve"> Neo4j nodes can exists without p:v pairs. </w:t>
-            </w:r>
+              <w:t xml:space="preserve"> Neo4j nodes can exists without </w:t>
+            </w:r>
+            <w:proofErr w:type="gramStart"/>
             <w:r>
               <w:rPr>
                 <w:i/>
               </w:rPr>
-              <w:t xml:space="preserve">However, the conversion script requires p:v pairs on nodes </w:t>
+              <w:t>p:v</w:t>
+            </w:r>
+            <w:proofErr w:type="gramEnd"/>
+            <w:r>
+              <w:rPr>
+                <w:i/>
+              </w:rPr>
+              <w:t xml:space="preserve"> pairs. </w:t>
+            </w:r>
+            <w:r>
+              <w:rPr>
+                <w:i/>
+              </w:rPr>
+              <w:t xml:space="preserve">However, the conversion script requires </w:t>
+            </w:r>
+            <w:proofErr w:type="gramStart"/>
+            <w:r>
+              <w:rPr>
+                <w:i/>
+              </w:rPr>
+              <w:t>p:v</w:t>
+            </w:r>
+            <w:proofErr w:type="gramEnd"/>
+            <w:r>
+              <w:rPr>
+                <w:i/>
+              </w:rPr>
+              <w:t xml:space="preserve"> pairs on nodes </w:t>
             </w:r>
             <w:r>
               <w:rPr>
@@ -4939,7 +5054,21 @@
         <w:rPr>
           <w:color w:val="auto"/>
         </w:rPr>
-        <w:t xml:space="preserve">You may also add additional property:value pairs to the nodes that </w:t>
+        <w:t xml:space="preserve">You may also add additional </w:t>
+      </w:r>
+      <w:proofErr w:type="spellStart"/>
+      <w:r>
+        <w:rPr>
+          <w:color w:val="auto"/>
+        </w:rPr>
+        <w:t>property:value</w:t>
+      </w:r>
+      <w:proofErr w:type="spellEnd"/>
+      <w:r>
+        <w:rPr>
+          <w:color w:val="auto"/>
+        </w:rPr>
+        <w:t xml:space="preserve"> pairs to the nodes that </w:t>
       </w:r>
       <w:r>
         <w:rPr>
@@ -5172,12 +5301,21 @@
               </w:rPr>
               <w:t xml:space="preserve">nty new </w:t>
             </w:r>
+            <w:proofErr w:type="spellStart"/>
             <w:r>
               <w:rPr>
                 <w:i/>
                 <w:u w:val="single"/>
               </w:rPr>
-              <w:t>property:value pairs</w:t>
+              <w:t>property:value</w:t>
+            </w:r>
+            <w:proofErr w:type="spellEnd"/>
+            <w:r>
+              <w:rPr>
+                <w:i/>
+                <w:u w:val="single"/>
+              </w:rPr>
+              <w:t xml:space="preserve"> pairs</w:t>
             </w:r>
             <w:r>
               <w:rPr>
@@ -5210,8 +5348,8 @@
           <w:szCs w:val="28"/>
         </w:rPr>
       </w:pPr>
-      <w:bookmarkStart w:id="19" w:name="GuidelinesForNodesAndRelations"/>
-      <w:bookmarkEnd w:id="19"/>
+      <w:bookmarkStart w:id="18" w:name="GuidelinesForNodesAndRelations"/>
+      <w:bookmarkEnd w:id="18"/>
       <w:r>
         <w:rPr>
           <w:rFonts w:ascii="Arial" w:hAnsi="Arial" w:cs="Arial"/>
@@ -5233,7 +5371,21 @@
         <w:rPr>
           <w:color w:val="auto"/>
         </w:rPr>
-        <w:t xml:space="preserve">Follow these guidelines when creating the nodes, p:v pairs, and relations. </w:t>
+        <w:t xml:space="preserve">Follow these guidelines when creating the nodes, </w:t>
+      </w:r>
+      <w:proofErr w:type="gramStart"/>
+      <w:r>
+        <w:rPr>
+          <w:color w:val="auto"/>
+        </w:rPr>
+        <w:t>p:v</w:t>
+      </w:r>
+      <w:proofErr w:type="gramEnd"/>
+      <w:r>
+        <w:rPr>
+          <w:color w:val="auto"/>
+        </w:rPr>
+        <w:t xml:space="preserve"> pairs, and relations. </w:t>
       </w:r>
       <w:r>
         <w:rPr>
@@ -5525,7 +5677,21 @@
               <w:rPr>
                 <w:color w:val="auto"/>
               </w:rPr>
-              <w:t>PERSON1,  not PERSON1 or person1.</w:t>
+              <w:t>PERSON</w:t>
+            </w:r>
+            <w:proofErr w:type="gramStart"/>
+            <w:r>
+              <w:rPr>
+                <w:color w:val="auto"/>
+              </w:rPr>
+              <w:t>1,  not</w:t>
+            </w:r>
+            <w:proofErr w:type="gramEnd"/>
+            <w:r>
+              <w:rPr>
+                <w:color w:val="auto"/>
+              </w:rPr>
+              <w:t xml:space="preserve"> PERSON1 or person1.</w:t>
             </w:r>
             <w:r>
               <w:rPr>
@@ -5552,7 +5718,23 @@
                 <w:b/>
                 <w:color w:val="auto"/>
               </w:rPr>
-              <w:t>No spaces or special characters ($"%&amp;^!~…etc.) in the names</w:t>
+              <w:t>No spaces or special characters ($"%&amp;</w:t>
+            </w:r>
+            <w:proofErr w:type="gramStart"/>
+            <w:r>
+              <w:rPr>
+                <w:b/>
+                <w:color w:val="auto"/>
+              </w:rPr>
+              <w:t>^!~</w:t>
+            </w:r>
+            <w:proofErr w:type="gramEnd"/>
+            <w:r>
+              <w:rPr>
+                <w:b/>
+                <w:color w:val="auto"/>
+              </w:rPr>
+              <w:t>…etc.) in the names</w:t>
             </w:r>
           </w:p>
         </w:tc>
@@ -5686,7 +5868,23 @@
           <w:b/>
           <w:color w:val="auto"/>
         </w:rPr>
-        <w:t>Node P:V pairs</w:t>
+        <w:t xml:space="preserve">Node </w:t>
+      </w:r>
+      <w:proofErr w:type="gramStart"/>
+      <w:r>
+        <w:rPr>
+          <w:b/>
+          <w:color w:val="auto"/>
+        </w:rPr>
+        <w:t>P:V</w:t>
+      </w:r>
+      <w:proofErr w:type="gramEnd"/>
+      <w:r>
+        <w:rPr>
+          <w:b/>
+          <w:color w:val="auto"/>
+        </w:rPr>
+        <w:t xml:space="preserve"> pairs</w:t>
       </w:r>
     </w:p>
     <w:tbl>
@@ -5761,7 +5959,23 @@
                 <w:b/>
                 <w:color w:val="auto"/>
               </w:rPr>
-              <w:t>Each node must have at least one p:v pair.</w:t>
+              <w:t xml:space="preserve">Each node must have at least one </w:t>
+            </w:r>
+            <w:proofErr w:type="gramStart"/>
+            <w:r>
+              <w:rPr>
+                <w:b/>
+                <w:color w:val="auto"/>
+              </w:rPr>
+              <w:t>p:v</w:t>
+            </w:r>
+            <w:proofErr w:type="gramEnd"/>
+            <w:r>
+              <w:rPr>
+                <w:b/>
+                <w:color w:val="auto"/>
+              </w:rPr>
+              <w:t xml:space="preserve"> pair.</w:t>
             </w:r>
           </w:p>
         </w:tc>
@@ -5884,12 +6098,28 @@
               </w:rPr>
               <w:t xml:space="preserve">age, not </w:t>
             </w:r>
+            <w:proofErr w:type="spellStart"/>
             <w:r>
               <w:rPr>
                 <w:color w:val="auto"/>
               </w:rPr>
-              <w:t>ageinyears or hasage</w:t>
-            </w:r>
+              <w:t>ageinyears</w:t>
+            </w:r>
+            <w:proofErr w:type="spellEnd"/>
+            <w:r>
+              <w:rPr>
+                <w:color w:val="auto"/>
+              </w:rPr>
+              <w:t xml:space="preserve"> or </w:t>
+            </w:r>
+            <w:proofErr w:type="spellStart"/>
+            <w:r>
+              <w:rPr>
+                <w:color w:val="auto"/>
+              </w:rPr>
+              <w:t>hasage</w:t>
+            </w:r>
+            <w:proofErr w:type="spellEnd"/>
           </w:p>
         </w:tc>
       </w:tr>
@@ -5928,11 +6158,21 @@
                 <w:color w:val="auto"/>
               </w:rPr>
             </w:pPr>
+            <w:proofErr w:type="spellStart"/>
+            <w:proofErr w:type="gramStart"/>
             <w:r>
               <w:rPr>
                 <w:color w:val="auto"/>
               </w:rPr>
-              <w:t>title:Phase 2 Double blind…</w:t>
+              <w:t>title:Phase</w:t>
+            </w:r>
+            <w:proofErr w:type="spellEnd"/>
+            <w:proofErr w:type="gramEnd"/>
+            <w:r>
+              <w:rPr>
+                <w:color w:val="auto"/>
+              </w:rPr>
+              <w:t xml:space="preserve"> 2 Double blind…</w:t>
             </w:r>
           </w:p>
         </w:tc>
@@ -5961,8 +6201,17 @@
                 <w:b/>
                 <w:color w:val="auto"/>
               </w:rPr>
-              <w:t>special characters ($"%&amp;^!~</w:t>
-            </w:r>
+              <w:t>special characters ($"%&amp;</w:t>
+            </w:r>
+            <w:proofErr w:type="gramStart"/>
+            <w:r>
+              <w:rPr>
+                <w:b/>
+                <w:color w:val="auto"/>
+              </w:rPr>
+              <w:t>^!~</w:t>
+            </w:r>
+            <w:proofErr w:type="gramEnd"/>
             <w:r>
               <w:rPr>
                 <w:b/>
@@ -6021,11 +6270,19 @@
               </w:rPr>
               <w:t xml:space="preserve">dd new </w:t>
             </w:r>
+            <w:proofErr w:type="gramStart"/>
             <w:r>
               <w:rPr>
                 <w:color w:val="auto"/>
               </w:rPr>
-              <w:t xml:space="preserve">p:v pairs </w:t>
+              <w:t>p:v</w:t>
+            </w:r>
+            <w:proofErr w:type="gramEnd"/>
+            <w:r>
+              <w:rPr>
+                <w:color w:val="auto"/>
+              </w:rPr>
+              <w:t xml:space="preserve"> pairs </w:t>
             </w:r>
             <w:r>
               <w:rPr>
@@ -6217,12 +6474,28 @@
                 <w:color w:val="auto"/>
               </w:rPr>
             </w:pPr>
+            <w:proofErr w:type="spellStart"/>
             <w:r>
               <w:rPr>
                 <w:color w:val="auto"/>
               </w:rPr>
-              <w:t>treatmentarm, not TREATMENTARM or treatmentArm</w:t>
-            </w:r>
+              <w:t>treatmentarm</w:t>
+            </w:r>
+            <w:proofErr w:type="spellEnd"/>
+            <w:r>
+              <w:rPr>
+                <w:color w:val="auto"/>
+              </w:rPr>
+              <w:t xml:space="preserve">, not TREATMENTARM or </w:t>
+            </w:r>
+            <w:proofErr w:type="spellStart"/>
+            <w:r>
+              <w:rPr>
+                <w:color w:val="auto"/>
+              </w:rPr>
+              <w:t>treatmentArm</w:t>
+            </w:r>
+            <w:proofErr w:type="spellEnd"/>
             <w:r>
               <w:rPr>
                 <w:color w:val="auto"/>
@@ -6249,7 +6522,23 @@
                 <w:b/>
                 <w:color w:val="auto"/>
               </w:rPr>
-              <w:t>No spaces or special characters ($"%&amp;^!~…etc.) in the names</w:t>
+              <w:t>No spaces or special characters ($"%&amp;</w:t>
+            </w:r>
+            <w:proofErr w:type="gramStart"/>
+            <w:r>
+              <w:rPr>
+                <w:b/>
+                <w:color w:val="auto"/>
+              </w:rPr>
+              <w:t>^!~</w:t>
+            </w:r>
+            <w:proofErr w:type="gramEnd"/>
+            <w:r>
+              <w:rPr>
+                <w:b/>
+                <w:color w:val="auto"/>
+              </w:rPr>
+              <w:t>…etc.) in the names</w:t>
             </w:r>
           </w:p>
         </w:tc>
@@ -6354,7 +6643,23 @@
                 <w:b/>
                 <w:color w:val="auto"/>
               </w:rPr>
-              <w:t>o p:v pairs on the links.</w:t>
+              <w:t xml:space="preserve">o </w:t>
+            </w:r>
+            <w:proofErr w:type="gramStart"/>
+            <w:r>
+              <w:rPr>
+                <w:b/>
+                <w:color w:val="auto"/>
+              </w:rPr>
+              <w:t>p:v</w:t>
+            </w:r>
+            <w:proofErr w:type="gramEnd"/>
+            <w:r>
+              <w:rPr>
+                <w:b/>
+                <w:color w:val="auto"/>
+              </w:rPr>
+              <w:t xml:space="preserve"> pairs on the links.</w:t>
             </w:r>
           </w:p>
         </w:tc>
@@ -6378,7 +6683,21 @@
               <w:rPr>
                 <w:color w:val="auto"/>
               </w:rPr>
-              <w:t xml:space="preserve"> Conversion scripts in the exercises to do not process p:v pairs on relations.</w:t>
+              <w:t xml:space="preserve"> Conversion scripts in the exercises to do not process </w:t>
+            </w:r>
+            <w:proofErr w:type="gramStart"/>
+            <w:r>
+              <w:rPr>
+                <w:color w:val="auto"/>
+              </w:rPr>
+              <w:t>p:v</w:t>
+            </w:r>
+            <w:proofErr w:type="gramEnd"/>
+            <w:r>
+              <w:rPr>
+                <w:color w:val="auto"/>
+              </w:rPr>
+              <w:t xml:space="preserve"> pairs on relations.</w:t>
             </w:r>
           </w:p>
         </w:tc>
@@ -7048,9 +7367,11 @@
             <w:r>
               <w:t xml:space="preserve">new </w:t>
             </w:r>
+            <w:proofErr w:type="gramStart"/>
             <w:r>
               <w:t>p:v</w:t>
             </w:r>
+            <w:proofErr w:type="gramEnd"/>
             <w:r>
               <w:t xml:space="preserve"> pairs</w:t>
             </w:r>
@@ -7171,10 +7492,10 @@
             </w:r>
             <w:r>
               <w:object w:dxaOrig="4536" w:dyaOrig="3300" w14:anchorId="4B9CF6E4">
-                <v:shape id="_x0000_i1026" type="#_x0000_t75" style="width:41.15pt;height:30.85pt" o:ole="">
+                <v:shape id="_x0000_i1026" type="#_x0000_t75" style="width:41.3pt;height:30.7pt" o:ole="">
                   <v:imagedata r:id="rId13" o:title=""/>
                 </v:shape>
-                <o:OLEObject Type="Embed" ProgID="PBrush" ShapeID="_x0000_i1026" DrawAspect="Content" ObjectID="_1564760968" r:id="rId18"/>
+                <o:OLEObject Type="Embed" ProgID="PBrush" ShapeID="_x0000_i1026" DrawAspect="Content" ObjectID="_1564894855" r:id="rId18"/>
               </w:object>
             </w:r>
             <w:r>
@@ -7276,8 +7597,8 @@
         <w:spacing w:before="120"/>
         <w:ind w:left="0" w:firstLine="0"/>
       </w:pPr>
-      <w:bookmarkStart w:id="20" w:name="_Ref485796608"/>
-      <w:bookmarkStart w:id="21" w:name="_Toc491019061"/>
+      <w:bookmarkStart w:id="19" w:name="_Ref485796608"/>
+      <w:bookmarkStart w:id="20" w:name="_Toc491019061"/>
       <w:r>
         <w:t xml:space="preserve">Transfer </w:t>
       </w:r>
@@ -7287,8 +7608,8 @@
       <w:r>
         <w:t xml:space="preserve"> to Spreadsheet</w:t>
       </w:r>
+      <w:bookmarkEnd w:id="19"/>
       <w:bookmarkEnd w:id="20"/>
-      <w:bookmarkEnd w:id="21"/>
     </w:p>
     <w:p>
       <w:pPr>
@@ -7307,7 +7628,15 @@
         <w:t>defining</w:t>
       </w:r>
       <w:r>
-        <w:t xml:space="preserve"> the nodes, relations, and p:v pairs in a spreadsheet. </w:t>
+        <w:t xml:space="preserve"> the nodes, relations, and </w:t>
+      </w:r>
+      <w:proofErr w:type="gramStart"/>
+      <w:r>
+        <w:t>p:v</w:t>
+      </w:r>
+      <w:proofErr w:type="gramEnd"/>
+      <w:r>
+        <w:t xml:space="preserve"> pairs in a spreadsheet. </w:t>
       </w:r>
     </w:p>
     <w:p>
@@ -7674,7 +8003,7 @@
           </wp:anchor>
         </w:drawing>
       </w:r>
-      <w:bookmarkStart w:id="22" w:name="_Ref485729831"/>
+      <w:bookmarkStart w:id="21" w:name="_Ref485729831"/>
       <w:r>
         <w:rPr>
           <w:b/>
@@ -7730,7 +8059,7 @@
         </w:rPr>
         <w:fldChar w:fldCharType="end"/>
       </w:r>
-      <w:bookmarkEnd w:id="22"/>
+      <w:bookmarkEnd w:id="21"/>
       <w:r>
         <w:rPr>
           <w:b/>
@@ -7799,12 +8128,14 @@
       <w:r>
         <w:t>(</w:t>
       </w:r>
+      <w:proofErr w:type="spellStart"/>
       <w:r>
         <w:rPr>
           <w:b/>
         </w:rPr>
         <w:t>StartNode</w:t>
       </w:r>
+      <w:proofErr w:type="spellEnd"/>
       <w:r>
         <w:t>), the label for the relation (</w:t>
       </w:r>
@@ -7823,12 +8154,14 @@
       <w:r>
         <w:t>p (</w:t>
       </w:r>
+      <w:proofErr w:type="spellStart"/>
       <w:r>
         <w:rPr>
           <w:b/>
         </w:rPr>
         <w:t>EndNode</w:t>
       </w:r>
+      <w:proofErr w:type="spellEnd"/>
       <w:r>
         <w:t xml:space="preserve">).  </w:t>
       </w:r>
@@ -7869,6 +8202,7 @@
       <w:r>
         <w:t xml:space="preserve"> </w:t>
       </w:r>
+      <w:proofErr w:type="spellStart"/>
       <w:r>
         <w:rPr>
           <w:i/>
@@ -7887,6 +8221,7 @@
         </w:rPr>
         <w:t>n</w:t>
       </w:r>
+      <w:proofErr w:type="spellEnd"/>
       <w:r>
         <w:t xml:space="preserve"> </w:t>
       </w:r>
@@ -7897,10 +8232,18 @@
         <w:t>STUDY1</w:t>
       </w:r>
       <w:r>
-        <w:t xml:space="preserve"> and</w:t>
-      </w:r>
-      <w:r>
-        <w:t xml:space="preserve"> also has </w:t>
+        <w:t xml:space="preserve"> </w:t>
+      </w:r>
+      <w:proofErr w:type="gramStart"/>
+      <w:r>
+        <w:t>and</w:t>
+      </w:r>
+      <w:r>
+        <w:t xml:space="preserve"> also</w:t>
+      </w:r>
+      <w:proofErr w:type="gramEnd"/>
+      <w:r>
+        <w:t xml:space="preserve"> has </w:t>
       </w:r>
       <w:r>
         <w:rPr>
@@ -7949,7 +8292,23 @@
         <w:t xml:space="preserve">node at the end of one relation </w:t>
       </w:r>
       <w:r>
-        <w:t xml:space="preserve">(EndNode) can also be the StartNode in another relation. </w:t>
+        <w:t>(</w:t>
+      </w:r>
+      <w:proofErr w:type="spellStart"/>
+      <w:r>
+        <w:t>EndNode</w:t>
+      </w:r>
+      <w:proofErr w:type="spellEnd"/>
+      <w:r>
+        <w:t xml:space="preserve">) can also be the </w:t>
+      </w:r>
+      <w:proofErr w:type="spellStart"/>
+      <w:r>
+        <w:t>StartNode</w:t>
+      </w:r>
+      <w:proofErr w:type="spellEnd"/>
+      <w:r>
+        <w:t xml:space="preserve"> in another relation. </w:t>
       </w:r>
       <w:r>
         <w:t xml:space="preserve">Observe </w:t>
@@ -7969,17 +8328,30 @@
       <w:r>
         <w:t xml:space="preserve"> </w:t>
       </w:r>
+      <w:proofErr w:type="spellStart"/>
       <w:r>
         <w:t>End</w:t>
       </w:r>
       <w:r>
-        <w:t xml:space="preserve">Node and </w:t>
-      </w:r>
-      <w:r>
-        <w:t>a StartN</w:t>
-      </w:r>
-      <w:r>
-        <w:t xml:space="preserve">ode. </w:t>
+        <w:t>Node</w:t>
+      </w:r>
+      <w:proofErr w:type="spellEnd"/>
+      <w:r>
+        <w:t xml:space="preserve"> and </w:t>
+      </w:r>
+      <w:r>
+        <w:t xml:space="preserve">a </w:t>
+      </w:r>
+      <w:proofErr w:type="spellStart"/>
+      <w:r>
+        <w:t>StartN</w:t>
+      </w:r>
+      <w:r>
+        <w:t>ode</w:t>
+      </w:r>
+      <w:proofErr w:type="spellEnd"/>
+      <w:r>
+        <w:t xml:space="preserve">. </w:t>
       </w:r>
     </w:p>
     <w:p>
@@ -7995,7 +8367,23 @@
         <w:t xml:space="preserve">Add </w:t>
       </w:r>
       <w:r>
-        <w:t xml:space="preserve">your new StartNodes, Relations, and EndNodes </w:t>
+        <w:t xml:space="preserve">your new </w:t>
+      </w:r>
+      <w:proofErr w:type="spellStart"/>
+      <w:r>
+        <w:t>StartNodes</w:t>
+      </w:r>
+      <w:proofErr w:type="spellEnd"/>
+      <w:r>
+        <w:t xml:space="preserve">, Relations, and </w:t>
+      </w:r>
+      <w:proofErr w:type="spellStart"/>
+      <w:r>
+        <w:t>EndNodes</w:t>
+      </w:r>
+      <w:proofErr w:type="spellEnd"/>
+      <w:r>
+        <w:t xml:space="preserve"> </w:t>
       </w:r>
       <w:r>
         <w:t xml:space="preserve">to Table 1, entering them </w:t>
@@ -8054,7 +8442,21 @@
         <w:rPr>
           <w:b/>
         </w:rPr>
-        <w:t>Table 2: Node P:V Pairs</w:t>
+        <w:t xml:space="preserve">Table 2: Node </w:t>
+      </w:r>
+      <w:proofErr w:type="gramStart"/>
+      <w:r>
+        <w:rPr>
+          <w:b/>
+        </w:rPr>
+        <w:t>P:V</w:t>
+      </w:r>
+      <w:proofErr w:type="gramEnd"/>
+      <w:r>
+        <w:rPr>
+          <w:b/>
+        </w:rPr>
+        <w:t xml:space="preserve"> Pairs</w:t>
       </w:r>
     </w:p>
     <w:p>
@@ -8068,6 +8470,7 @@
       <w:r>
         <w:t xml:space="preserve">lists the </w:t>
       </w:r>
+      <w:proofErr w:type="spellStart"/>
       <w:r>
         <w:t>p</w:t>
       </w:r>
@@ -8078,11 +8481,40 @@
         <w:t>v</w:t>
       </w:r>
       <w:r>
-        <w:t xml:space="preserve">alue pairs attached </w:t>
-      </w:r>
-      <w:r>
-        <w:t xml:space="preserve">to each node. Every node listed in Table 1, as either a StartNode or an EndNode, must appear at least once in Table 2, since the exercises require nodes to have at least one p:v pair. Many nodes have more than one </w:t>
-      </w:r>
+        <w:t>alue</w:t>
+      </w:r>
+      <w:proofErr w:type="spellEnd"/>
+      <w:r>
+        <w:t xml:space="preserve"> pairs attached </w:t>
+      </w:r>
+      <w:r>
+        <w:t xml:space="preserve">to each node. Every node listed in Table 1, as either a </w:t>
+      </w:r>
+      <w:proofErr w:type="spellStart"/>
+      <w:r>
+        <w:t>StartNode</w:t>
+      </w:r>
+      <w:proofErr w:type="spellEnd"/>
+      <w:r>
+        <w:t xml:space="preserve"> or an </w:t>
+      </w:r>
+      <w:proofErr w:type="spellStart"/>
+      <w:r>
+        <w:t>EndNode</w:t>
+      </w:r>
+      <w:proofErr w:type="spellEnd"/>
+      <w:r>
+        <w:t xml:space="preserve">, must appear at least once in Table 2, since the exercises require nodes to have at least one </w:t>
+      </w:r>
+      <w:proofErr w:type="gramStart"/>
+      <w:r>
+        <w:t>p:v</w:t>
+      </w:r>
+      <w:proofErr w:type="gramEnd"/>
+      <w:r>
+        <w:t xml:space="preserve"> pair. Many nodes have more than one </w:t>
+      </w:r>
+      <w:proofErr w:type="gramStart"/>
       <w:r>
         <w:t>p</w:t>
       </w:r>
@@ -8092,6 +8524,7 @@
       <w:r>
         <w:t>v</w:t>
       </w:r>
+      <w:proofErr w:type="gramEnd"/>
       <w:r>
         <w:t xml:space="preserve"> </w:t>
       </w:r>
@@ -8110,6 +8543,7 @@
       <w:r>
         <w:t xml:space="preserve">for the </w:t>
       </w:r>
+      <w:proofErr w:type="spellStart"/>
       <w:r>
         <w:rPr>
           <w:b/>
@@ -8122,6 +8556,7 @@
         </w:rPr>
         <w:t>ame</w:t>
       </w:r>
+      <w:proofErr w:type="spellEnd"/>
       <w:r>
         <w:t xml:space="preserve"> property and a second row </w:t>
       </w:r>
@@ -8153,8 +8588,15 @@
       <w:r>
         <w:t xml:space="preserve">node </w:t>
       </w:r>
-      <w:r>
-        <w:t>Property:Value pairs in</w:t>
+      <w:proofErr w:type="spellStart"/>
+      <w:proofErr w:type="gramStart"/>
+      <w:r>
+        <w:t>Property:Value</w:t>
+      </w:r>
+      <w:proofErr w:type="spellEnd"/>
+      <w:proofErr w:type="gramEnd"/>
+      <w:r>
+        <w:t xml:space="preserve"> pairs in</w:t>
       </w:r>
       <w:r>
         <w:t xml:space="preserve">to </w:t>
@@ -8171,9 +8613,11 @@
       <w:r>
         <w:t xml:space="preserve">List each new </w:t>
       </w:r>
+      <w:proofErr w:type="gramStart"/>
       <w:r>
         <w:t>p:v</w:t>
       </w:r>
+      <w:proofErr w:type="gramEnd"/>
       <w:r>
         <w:t xml:space="preserve"> pair on a new row in the table, along with the Node that contains that property.</w:t>
       </w:r>
@@ -8306,7 +8750,21 @@
         <w:rPr>
           <w:b/>
         </w:rPr>
-        <w:t>Table 2. Node P:V Pairs</w:t>
+        <w:t xml:space="preserve">Table 2. Node </w:t>
+      </w:r>
+      <w:proofErr w:type="gramStart"/>
+      <w:r>
+        <w:rPr>
+          <w:b/>
+        </w:rPr>
+        <w:t>P:V</w:t>
+      </w:r>
+      <w:proofErr w:type="gramEnd"/>
+      <w:r>
+        <w:rPr>
+          <w:b/>
+        </w:rPr>
+        <w:t xml:space="preserve"> Pairs</w:t>
       </w:r>
     </w:p>
     <w:p>
@@ -8342,7 +8800,15 @@
       </w:pPr>
       <w:r>
         <w:lastRenderedPageBreak/>
-        <w:t>Match the the diagram.</w:t>
+        <w:t xml:space="preserve">Match the </w:t>
+      </w:r>
+      <w:proofErr w:type="spellStart"/>
+      <w:r>
+        <w:t>the</w:t>
+      </w:r>
+      <w:proofErr w:type="spellEnd"/>
+      <w:r>
+        <w:t xml:space="preserve"> diagram.</w:t>
       </w:r>
     </w:p>
     <w:p>
@@ -8361,7 +8827,35 @@
         <w:rPr>
           <w:highlight w:val="yellow"/>
         </w:rPr>
-        <w:t xml:space="preserve">All StartNode and EndNode names in </w:t>
+        <w:t xml:space="preserve">All </w:t>
+      </w:r>
+      <w:proofErr w:type="spellStart"/>
+      <w:r>
+        <w:rPr>
+          <w:highlight w:val="yellow"/>
+        </w:rPr>
+        <w:t>StartNode</w:t>
+      </w:r>
+      <w:proofErr w:type="spellEnd"/>
+      <w:r>
+        <w:rPr>
+          <w:highlight w:val="yellow"/>
+        </w:rPr>
+        <w:t xml:space="preserve"> and </w:t>
+      </w:r>
+      <w:proofErr w:type="spellStart"/>
+      <w:r>
+        <w:rPr>
+          <w:highlight w:val="yellow"/>
+        </w:rPr>
+        <w:t>EndNode</w:t>
+      </w:r>
+      <w:proofErr w:type="spellEnd"/>
+      <w:r>
+        <w:rPr>
+          <w:highlight w:val="yellow"/>
+        </w:rPr>
+        <w:t xml:space="preserve"> names in </w:t>
       </w:r>
       <w:r>
         <w:rPr>
@@ -8712,10 +9206,10 @@
             </w:r>
             <w:r>
               <w:object w:dxaOrig="4536" w:dyaOrig="3300" w14:anchorId="5C236288">
-                <v:shape id="_x0000_i1027" type="#_x0000_t75" style="width:41.15pt;height:30.85pt" o:ole="">
+                <v:shape id="_x0000_i1027" type="#_x0000_t75" style="width:41.3pt;height:30.7pt" o:ole="">
                   <v:imagedata r:id="rId13" o:title=""/>
                 </v:shape>
-                <o:OLEObject Type="Embed" ProgID="PBrush" ShapeID="_x0000_i1027" DrawAspect="Content" ObjectID="_1564760969" r:id="rId21"/>
+                <o:OLEObject Type="Embed" ProgID="PBrush" ShapeID="_x0000_i1027" DrawAspect="Content" ObjectID="_1564894856" r:id="rId21"/>
               </w:object>
             </w:r>
             <w:r>
@@ -8806,16 +9300,16 @@
         <w:spacing w:before="120"/>
         <w:ind w:left="0" w:firstLine="0"/>
       </w:pPr>
-      <w:bookmarkStart w:id="23" w:name="_Ref484596954"/>
-      <w:bookmarkStart w:id="24" w:name="_Toc491019062"/>
+      <w:bookmarkStart w:id="22" w:name="_Ref484596954"/>
+      <w:bookmarkStart w:id="23" w:name="_Toc491019062"/>
       <w:r>
         <w:t>Upload to Neo4</w:t>
       </w:r>
       <w:r>
         <w:t>j</w:t>
       </w:r>
+      <w:bookmarkEnd w:id="22"/>
       <w:bookmarkEnd w:id="23"/>
-      <w:bookmarkEnd w:id="24"/>
       <w:r>
         <w:t xml:space="preserve"> </w:t>
       </w:r>
@@ -9157,7 +9651,15 @@
         <w:t>Click on the</w:t>
       </w:r>
       <w:r>
-        <w:t xml:space="preserve"> http:: address in the </w:t>
+        <w:t xml:space="preserve"> </w:t>
+      </w:r>
+      <w:proofErr w:type="gramStart"/>
+      <w:r>
+        <w:t>http::</w:t>
+      </w:r>
+      <w:proofErr w:type="gramEnd"/>
+      <w:r>
+        <w:t xml:space="preserve"> address in the </w:t>
       </w:r>
       <w:r>
         <w:rPr>
@@ -9318,6 +9820,7 @@
       <w:r>
         <w:t xml:space="preserve">to navigate to the folder </w:t>
       </w:r>
+      <w:proofErr w:type="gramStart"/>
       <w:r>
         <w:rPr>
           <w:b/>
@@ -9331,7 +9834,11 @@
         <w:t>\r</w:t>
       </w:r>
       <w:r>
-        <w:t xml:space="preserve"> , then double click on the file </w:t>
+        <w:t xml:space="preserve"> ,</w:t>
+      </w:r>
+      <w:proofErr w:type="gramEnd"/>
+      <w:r>
+        <w:t xml:space="preserve"> then double click on the file </w:t>
       </w:r>
       <w:r>
         <w:rPr>
@@ -9357,8 +9864,13 @@
       <w:r>
         <w:t xml:space="preserve">to open it in </w:t>
       </w:r>
-      <w:r>
-        <w:t>RStudio.</w:t>
+      <w:proofErr w:type="spellStart"/>
+      <w:r>
+        <w:t>RStudio</w:t>
+      </w:r>
+      <w:proofErr w:type="spellEnd"/>
+      <w:r>
+        <w:t>.</w:t>
       </w:r>
     </w:p>
     <w:p>
@@ -9542,7 +10054,7 @@
         <w:spacing w:before="120"/>
         <w:ind w:left="0" w:firstLine="0"/>
       </w:pPr>
-      <w:bookmarkStart w:id="25" w:name="_Toc491019063"/>
+      <w:bookmarkStart w:id="24" w:name="_Toc491019063"/>
       <w:r>
         <w:rPr>
           <w:b w:val="0"/>
@@ -9622,7 +10134,7 @@
       <w:r>
         <w:t>Query and Visualize</w:t>
       </w:r>
-      <w:bookmarkEnd w:id="25"/>
+      <w:bookmarkEnd w:id="24"/>
       <w:r>
         <w:t xml:space="preserve"> </w:t>
       </w:r>
@@ -9657,13 +10169,21 @@
         <w:t>b</w:t>
       </w:r>
       <w:r>
-        <w:t>rowser window you opened in a previous step. If you closed the brow</w:t>
+        <w:t xml:space="preserve">rowser window you opened in a previous step. If you closed the </w:t>
+      </w:r>
+      <w:proofErr w:type="gramStart"/>
+      <w:r>
+        <w:t>brow</w:t>
       </w:r>
       <w:r>
         <w:t>s</w:t>
       </w:r>
       <w:r>
-        <w:t xml:space="preserve">er you can re-open it by clicking the link in the Neo4j </w:t>
+        <w:t>er</w:t>
+      </w:r>
+      <w:proofErr w:type="gramEnd"/>
+      <w:r>
+        <w:t xml:space="preserve"> you can re-open it by clicking the link in the Neo4j </w:t>
       </w:r>
       <w:r>
         <w:t xml:space="preserve">application popup </w:t>
@@ -10007,7 +10527,15 @@
         <w:jc w:val="both"/>
       </w:pPr>
       <w:r>
-        <w:t>Click on a node and view the node property:value pairs at the bottom of the Neo4j screen.</w:t>
+        <w:t xml:space="preserve">Click on a node and view the node </w:t>
+      </w:r>
+      <w:proofErr w:type="spellStart"/>
+      <w:r>
+        <w:t>property:value</w:t>
+      </w:r>
+      <w:proofErr w:type="spellEnd"/>
+      <w:r>
+        <w:t xml:space="preserve"> pairs at the bottom of the Neo4j screen.</w:t>
       </w:r>
     </w:p>
     <w:tbl>
@@ -10126,12 +10654,12 @@
               <w:rPr>
                 <w:color w:val="0000FF"/>
               </w:rPr>
+              <w:instrText xml:space="preserve"> \* MERGEFORMAT </w:instrText>
             </w:r>
             <w:r>
               <w:rPr>
                 <w:color w:val="0000FF"/>
               </w:rPr>
-              <w:instrText xml:space="preserve"> \* MERGEFORMAT </w:instrText>
             </w:r>
             <w:r>
               <w:rPr>
@@ -10235,11 +10763,11 @@
         <w:spacing w:before="120"/>
         <w:ind w:left="0" w:firstLine="0"/>
       </w:pPr>
-      <w:bookmarkStart w:id="26" w:name="_Toc491019064"/>
+      <w:bookmarkStart w:id="25" w:name="_Toc491019064"/>
       <w:r>
         <w:t>Who enrolled in Study 1?</w:t>
       </w:r>
-      <w:bookmarkEnd w:id="26"/>
+      <w:bookmarkEnd w:id="25"/>
       <w:r>
         <w:t xml:space="preserve"> </w:t>
       </w:r>
@@ -10563,14 +11091,32 @@
                 <w:sz w:val="20"/>
                 <w:szCs w:val="20"/>
               </w:rPr>
-              <w:t>MATCH a = (</w:t>
-            </w:r>
+              <w:t xml:space="preserve">MATCH </w:t>
+            </w:r>
+            <w:proofErr w:type="spellStart"/>
             <w:r>
               <w:rPr>
                 <w:rFonts w:ascii="Courier New" w:hAnsi="Courier New" w:cs="Courier New"/>
                 <w:sz w:val="20"/>
                 <w:szCs w:val="20"/>
               </w:rPr>
+              <w:t>enrollGraph</w:t>
+            </w:r>
+            <w:proofErr w:type="spellEnd"/>
+            <w:r>
+              <w:rPr>
+                <w:rFonts w:ascii="Courier New" w:hAnsi="Courier New" w:cs="Courier New"/>
+                <w:sz w:val="20"/>
+                <w:szCs w:val="20"/>
+              </w:rPr>
+              <w:t xml:space="preserve"> = (</w:t>
+            </w:r>
+            <w:r>
+              <w:rPr>
+                <w:rFonts w:ascii="Courier New" w:hAnsi="Courier New" w:cs="Courier New"/>
+                <w:sz w:val="20"/>
+                <w:szCs w:val="20"/>
+              </w:rPr>
               <w:t>PERSON</w:t>
             </w:r>
             <w:r>
@@ -10579,16 +11125,28 @@
                 <w:sz w:val="20"/>
                 <w:szCs w:val="20"/>
               </w:rPr>
-              <w:t>)-[:</w:t>
-            </w:r>
+              <w:t>)-</w:t>
+            </w:r>
+            <w:proofErr w:type="gramStart"/>
             <w:r>
               <w:rPr>
                 <w:rFonts w:ascii="Courier New" w:hAnsi="Courier New" w:cs="Courier New"/>
                 <w:sz w:val="20"/>
                 <w:szCs w:val="20"/>
               </w:rPr>
+              <w:t>[:</w:t>
+            </w:r>
+            <w:proofErr w:type="spellStart"/>
+            <w:r>
+              <w:rPr>
+                <w:rFonts w:ascii="Courier New" w:hAnsi="Courier New" w:cs="Courier New"/>
+                <w:sz w:val="20"/>
+                <w:szCs w:val="20"/>
+              </w:rPr>
               <w:t>enrolledin</w:t>
             </w:r>
+            <w:proofErr w:type="spellEnd"/>
+            <w:proofErr w:type="gramEnd"/>
             <w:r>
               <w:rPr>
                 <w:rFonts w:ascii="Courier New" w:hAnsi="Courier New" w:cs="Courier New"/>
@@ -10676,14 +11234,23 @@
                 <w:sz w:val="20"/>
                 <w:szCs w:val="20"/>
               </w:rPr>
-              <w:t>RETURN PERSON</w:t>
-            </w:r>
+              <w:t xml:space="preserve">RETURN </w:t>
+            </w:r>
+            <w:proofErr w:type="spellStart"/>
             <w:r>
               <w:rPr>
                 <w:rFonts w:ascii="Courier New" w:hAnsi="Courier New" w:cs="Courier New"/>
                 <w:sz w:val="20"/>
                 <w:szCs w:val="20"/>
               </w:rPr>
+              <w:t>PERSON</w:t>
+            </w:r>
+            <w:r>
+              <w:rPr>
+                <w:rFonts w:ascii="Courier New" w:hAnsi="Courier New" w:cs="Courier New"/>
+                <w:sz w:val="20"/>
+                <w:szCs w:val="20"/>
+              </w:rPr>
               <w:t>.</w:t>
             </w:r>
             <w:r>
@@ -10694,6 +11261,7 @@
               </w:rPr>
               <w:t>firstname</w:t>
             </w:r>
+            <w:proofErr w:type="spellEnd"/>
             <w:r>
               <w:rPr>
                 <w:rFonts w:ascii="Courier New" w:hAnsi="Courier New" w:cs="Courier New"/>
@@ -10802,7 +11370,7 @@
         <w:spacing w:before="120"/>
         <w:ind w:left="0" w:firstLine="0"/>
       </w:pPr>
-      <w:bookmarkStart w:id="27" w:name="_Toc491019065"/>
+      <w:bookmarkStart w:id="26" w:name="_Toc491019065"/>
       <w:r>
         <w:t>What t</w:t>
       </w:r>
@@ -10818,7 +11386,7 @@
       <w:r>
         <w:t xml:space="preserve"> result)</w:t>
       </w:r>
-      <w:bookmarkEnd w:id="27"/>
+      <w:bookmarkEnd w:id="26"/>
     </w:p>
     <w:p>
       <w:pPr>
@@ -10833,9 +11401,11 @@
         </w:rPr>
         <w:t>D</w:t>
       </w:r>
+      <w:proofErr w:type="spellStart"/>
       <w:r>
         <w:t>etermine</w:t>
       </w:r>
+      <w:proofErr w:type="spellEnd"/>
       <w:r>
         <w:t xml:space="preserve"> the treatment </w:t>
       </w:r>
@@ -10874,8 +11444,13 @@
         </w:rPr>
         <w:t>E</w:t>
       </w:r>
-      <w:r>
-        <w:t xml:space="preserve">xecute the query </w:t>
+      <w:proofErr w:type="spellStart"/>
+      <w:r>
+        <w:t>xecute</w:t>
+      </w:r>
+      <w:proofErr w:type="spellEnd"/>
+      <w:r>
+        <w:t xml:space="preserve"> the query </w:t>
       </w:r>
       <w:r>
         <w:rPr>
@@ -10983,23 +11558,83 @@
                 <w:sz w:val="20"/>
                 <w:szCs w:val="20"/>
               </w:rPr>
-              <w:t>MATCH a = (person)-[:</w:t>
-            </w:r>
+              <w:t xml:space="preserve">MATCH </w:t>
+            </w:r>
+            <w:proofErr w:type="spellStart"/>
             <w:r>
               <w:rPr>
                 <w:rFonts w:ascii="Courier New" w:hAnsi="Courier New" w:cs="Courier New"/>
                 <w:sz w:val="20"/>
                 <w:szCs w:val="20"/>
               </w:rPr>
+              <w:t>treatGraph</w:t>
+            </w:r>
+            <w:proofErr w:type="spellEnd"/>
+            <w:r>
+              <w:rPr>
+                <w:rFonts w:ascii="Courier New" w:hAnsi="Courier New" w:cs="Courier New"/>
+                <w:sz w:val="20"/>
+                <w:szCs w:val="20"/>
+              </w:rPr>
+              <w:t xml:space="preserve"> = (</w:t>
+            </w:r>
+            <w:r>
+              <w:rPr>
+                <w:rFonts w:ascii="Courier New" w:hAnsi="Courier New" w:cs="Courier New"/>
+                <w:sz w:val="20"/>
+                <w:szCs w:val="20"/>
+              </w:rPr>
+              <w:t>PERSON</w:t>
+            </w:r>
+            <w:r>
+              <w:rPr>
+                <w:rFonts w:ascii="Courier New" w:hAnsi="Courier New" w:cs="Courier New"/>
+                <w:sz w:val="20"/>
+                <w:szCs w:val="20"/>
+              </w:rPr>
+              <w:t>)-</w:t>
+            </w:r>
+            <w:proofErr w:type="gramStart"/>
+            <w:r>
+              <w:rPr>
+                <w:rFonts w:ascii="Courier New" w:hAnsi="Courier New" w:cs="Courier New"/>
+                <w:sz w:val="20"/>
+                <w:szCs w:val="20"/>
+              </w:rPr>
+              <w:t>[:</w:t>
+            </w:r>
+            <w:r>
+              <w:rPr>
+                <w:rFonts w:ascii="Courier New" w:hAnsi="Courier New" w:cs="Courier New"/>
+                <w:sz w:val="20"/>
+                <w:szCs w:val="20"/>
+              </w:rPr>
               <w:t>treatment</w:t>
             </w:r>
+            <w:proofErr w:type="gramEnd"/>
             <w:r>
               <w:rPr>
                 <w:rFonts w:ascii="Courier New" w:hAnsi="Courier New" w:cs="Courier New"/>
                 <w:sz w:val="20"/>
                 <w:szCs w:val="20"/>
               </w:rPr>
-              <w:t>]-&gt;(treat)</w:t>
+              <w:t>]-&gt;(</w:t>
+            </w:r>
+            <w:r>
+              <w:rPr>
+                <w:rFonts w:ascii="Courier New" w:hAnsi="Courier New" w:cs="Courier New"/>
+                <w:sz w:val="20"/>
+                <w:szCs w:val="20"/>
+              </w:rPr>
+              <w:t>TREAT</w:t>
+            </w:r>
+            <w:r>
+              <w:rPr>
+                <w:rFonts w:ascii="Courier New" w:hAnsi="Courier New" w:cs="Courier New"/>
+                <w:sz w:val="20"/>
+                <w:szCs w:val="20"/>
+              </w:rPr>
+              <w:t>)</w:t>
             </w:r>
           </w:p>
           <w:p>
@@ -11016,16 +11651,34 @@
                 <w:sz w:val="20"/>
                 <w:szCs w:val="20"/>
               </w:rPr>
-              <w:t>WHERE person.</w:t>
-            </w:r>
+              <w:t xml:space="preserve">WHERE </w:t>
+            </w:r>
+            <w:proofErr w:type="spellStart"/>
             <w:r>
               <w:rPr>
                 <w:rFonts w:ascii="Courier New" w:hAnsi="Courier New" w:cs="Courier New"/>
                 <w:sz w:val="20"/>
                 <w:szCs w:val="20"/>
               </w:rPr>
+              <w:t>PERSON</w:t>
+            </w:r>
+            <w:r>
+              <w:rPr>
+                <w:rFonts w:ascii="Courier New" w:hAnsi="Courier New" w:cs="Courier New"/>
+                <w:sz w:val="20"/>
+                <w:szCs w:val="20"/>
+              </w:rPr>
+              <w:t>.</w:t>
+            </w:r>
+            <w:r>
+              <w:rPr>
+                <w:rFonts w:ascii="Courier New" w:hAnsi="Courier New" w:cs="Courier New"/>
+                <w:sz w:val="20"/>
+                <w:szCs w:val="20"/>
+              </w:rPr>
               <w:t>firstname</w:t>
             </w:r>
+            <w:proofErr w:type="spellEnd"/>
             <w:r>
               <w:rPr>
                 <w:rFonts w:ascii="Courier New" w:hAnsi="Courier New" w:cs="Courier New"/>
@@ -11048,8 +11701,18 @@
                 <w:sz w:val="20"/>
                 <w:szCs w:val="20"/>
               </w:rPr>
-              <w:t>RETURN a</w:t>
-            </w:r>
+              <w:t xml:space="preserve">RETURN </w:t>
+            </w:r>
+            <w:r>
+              <w:rPr>
+                <w:rFonts w:ascii="Courier New" w:hAnsi="Courier New" w:cs="Courier New"/>
+                <w:sz w:val="20"/>
+                <w:szCs w:val="20"/>
+              </w:rPr>
+              <w:t>treatGraph</w:t>
+            </w:r>
+            <w:bookmarkStart w:id="27" w:name="_GoBack"/>
+            <w:bookmarkEnd w:id="27"/>
           </w:p>
         </w:tc>
       </w:tr>
@@ -11104,8 +11767,13 @@
         </w:rPr>
         <w:t>D</w:t>
       </w:r>
-      <w:r>
-        <w:t>etermine the tr</w:t>
+      <w:proofErr w:type="spellStart"/>
+      <w:r>
+        <w:t>etermine</w:t>
+      </w:r>
+      <w:proofErr w:type="spellEnd"/>
+      <w:r>
+        <w:t xml:space="preserve"> the tr</w:t>
       </w:r>
       <w:r>
         <w:t xml:space="preserve">eatment Bob received in </w:t>
@@ -11142,6 +11810,7 @@
       <w:r>
         <w:t xml:space="preserve">query </w:t>
       </w:r>
+      <w:proofErr w:type="gramStart"/>
       <w:r>
         <w:rPr>
           <w:b/>
@@ -11152,7 +11821,19 @@
         <w:t xml:space="preserve"> </w:t>
       </w:r>
       <w:r>
-        <w:t>. The result is similar to the previous query but this time a value is returned instead of a graph.</w:t>
+        <w:t>.</w:t>
+      </w:r>
+      <w:proofErr w:type="gramEnd"/>
+      <w:r>
+        <w:t xml:space="preserve"> The result is </w:t>
+      </w:r>
+      <w:proofErr w:type="gramStart"/>
+      <w:r>
+        <w:t>similar to</w:t>
+      </w:r>
+      <w:proofErr w:type="gramEnd"/>
+      <w:r>
+        <w:t xml:space="preserve"> the previous query but this time a value is returned instead of a graph.</w:t>
       </w:r>
     </w:p>
     <w:p>
@@ -11251,14 +11932,32 @@
                 <w:sz w:val="20"/>
                 <w:szCs w:val="20"/>
               </w:rPr>
-              <w:t>MATCH a = (</w:t>
-            </w:r>
+              <w:t xml:space="preserve">MATCH </w:t>
+            </w:r>
+            <w:proofErr w:type="spellStart"/>
             <w:r>
               <w:rPr>
                 <w:rFonts w:ascii="Courier New" w:hAnsi="Courier New" w:cs="Courier New"/>
                 <w:sz w:val="20"/>
                 <w:szCs w:val="20"/>
               </w:rPr>
+              <w:t>treatGraph</w:t>
+            </w:r>
+            <w:proofErr w:type="spellEnd"/>
+            <w:r>
+              <w:rPr>
+                <w:rFonts w:ascii="Courier New" w:hAnsi="Courier New" w:cs="Courier New"/>
+                <w:sz w:val="20"/>
+                <w:szCs w:val="20"/>
+              </w:rPr>
+              <w:t xml:space="preserve"> = (</w:t>
+            </w:r>
+            <w:r>
+              <w:rPr>
+                <w:rFonts w:ascii="Courier New" w:hAnsi="Courier New" w:cs="Courier New"/>
+                <w:sz w:val="20"/>
+                <w:szCs w:val="20"/>
+              </w:rPr>
               <w:t>PERSON</w:t>
             </w:r>
             <w:r>
@@ -11267,16 +11966,26 @@
                 <w:sz w:val="20"/>
                 <w:szCs w:val="20"/>
               </w:rPr>
-              <w:t>)-[:</w:t>
-            </w:r>
+              <w:t>)-</w:t>
+            </w:r>
+            <w:proofErr w:type="gramStart"/>
             <w:r>
               <w:rPr>
                 <w:rFonts w:ascii="Courier New" w:hAnsi="Courier New" w:cs="Courier New"/>
                 <w:sz w:val="20"/>
                 <w:szCs w:val="20"/>
               </w:rPr>
+              <w:t>[:</w:t>
+            </w:r>
+            <w:r>
+              <w:rPr>
+                <w:rFonts w:ascii="Courier New" w:hAnsi="Courier New" w:cs="Courier New"/>
+                <w:sz w:val="20"/>
+                <w:szCs w:val="20"/>
+              </w:rPr>
               <w:t>treatment</w:t>
             </w:r>
+            <w:proofErr w:type="gramEnd"/>
             <w:r>
               <w:rPr>
                 <w:rFonts w:ascii="Courier New" w:hAnsi="Courier New" w:cs="Courier New"/>
@@ -11318,6 +12027,7 @@
               </w:rPr>
               <w:t xml:space="preserve">WHERE </w:t>
             </w:r>
+            <w:proofErr w:type="spellStart"/>
             <w:r>
               <w:rPr>
                 <w:rFonts w:ascii="Courier New" w:hAnsi="Courier New" w:cs="Courier New"/>
@@ -11342,6 +12052,7 @@
               </w:rPr>
               <w:t>firstname</w:t>
             </w:r>
+            <w:proofErr w:type="spellEnd"/>
             <w:r>
               <w:rPr>
                 <w:rFonts w:ascii="Courier New" w:hAnsi="Courier New" w:cs="Courier New"/>
@@ -11368,6 +12079,7 @@
               </w:rPr>
               <w:t xml:space="preserve">RETURN </w:t>
             </w:r>
+            <w:proofErr w:type="spellStart"/>
             <w:r>
               <w:rPr>
                 <w:rFonts w:ascii="Courier New" w:hAnsi="Courier New" w:cs="Courier New"/>
@@ -11392,21 +12104,23 @@
               </w:rPr>
               <w:t>firstname</w:t>
             </w:r>
+            <w:proofErr w:type="spellEnd"/>
             <w:r>
               <w:rPr>
                 <w:rFonts w:ascii="Courier New" w:hAnsi="Courier New" w:cs="Courier New"/>
                 <w:sz w:val="20"/>
                 <w:szCs w:val="20"/>
               </w:rPr>
-              <w:t xml:space="preserve"> AS Name, TREAT</w:t>
-            </w:r>
+              <w:t xml:space="preserve"> AS Name, </w:t>
+            </w:r>
+            <w:proofErr w:type="spellStart"/>
             <w:r>
               <w:rPr>
                 <w:rFonts w:ascii="Courier New" w:hAnsi="Courier New" w:cs="Courier New"/>
                 <w:sz w:val="20"/>
                 <w:szCs w:val="20"/>
               </w:rPr>
-              <w:t xml:space="preserve">.label as Treatment, </w:t>
+              <w:t>TREAT</w:t>
             </w:r>
             <w:r>
               <w:rPr>
@@ -11414,6 +12128,24 @@
                 <w:sz w:val="20"/>
                 <w:szCs w:val="20"/>
               </w:rPr>
+              <w:t>.label</w:t>
+            </w:r>
+            <w:proofErr w:type="spellEnd"/>
+            <w:r>
+              <w:rPr>
+                <w:rFonts w:ascii="Courier New" w:hAnsi="Courier New" w:cs="Courier New"/>
+                <w:sz w:val="20"/>
+                <w:szCs w:val="20"/>
+              </w:rPr>
+              <w:t xml:space="preserve"> as Treatment, </w:t>
+            </w:r>
+            <w:proofErr w:type="spellStart"/>
+            <w:r>
+              <w:rPr>
+                <w:rFonts w:ascii="Courier New" w:hAnsi="Courier New" w:cs="Courier New"/>
+                <w:sz w:val="20"/>
+                <w:szCs w:val="20"/>
+              </w:rPr>
               <w:t>TREAT</w:t>
             </w:r>
             <w:r>
@@ -11422,7 +12154,16 @@
                 <w:sz w:val="20"/>
                 <w:szCs w:val="20"/>
               </w:rPr>
-              <w:t xml:space="preserve">.description AS </w:t>
+              <w:t>.description</w:t>
+            </w:r>
+            <w:proofErr w:type="spellEnd"/>
+            <w:r>
+              <w:rPr>
+                <w:rFonts w:ascii="Courier New" w:hAnsi="Courier New" w:cs="Courier New"/>
+                <w:sz w:val="20"/>
+                <w:szCs w:val="20"/>
+              </w:rPr>
+              <w:t xml:space="preserve"> AS </w:t>
             </w:r>
             <w:r>
               <w:rPr>
@@ -11818,10 +12559,10 @@
             </w:pPr>
             <w:r>
               <w:object w:dxaOrig="4536" w:dyaOrig="3300" w14:anchorId="684A8B3C">
-                <v:shape id="_x0000_i1028" type="#_x0000_t75" style="width:41.15pt;height:30.85pt" o:ole="">
+                <v:shape id="_x0000_i1028" type="#_x0000_t75" style="width:41.3pt;height:30.7pt" o:ole="">
                   <v:imagedata r:id="rId13" o:title=""/>
                 </v:shape>
-                <o:OLEObject Type="Embed" ProgID="PBrush" ShapeID="_x0000_i1028" DrawAspect="Content" ObjectID="_1564760970" r:id="rId29"/>
+                <o:OLEObject Type="Embed" ProgID="PBrush" ShapeID="_x0000_i1028" DrawAspect="Content" ObjectID="_1564894857" r:id="rId29"/>
               </w:object>
             </w:r>
             <w:r>
@@ -12394,7 +13135,15 @@
               <w:t xml:space="preserve">Recall how </w:t>
             </w:r>
             <w:r>
-              <w:t xml:space="preserve">RDF does not use property:value pairs on nodes and edges. Observe how </w:t>
+              <w:t xml:space="preserve">RDF does not use </w:t>
+            </w:r>
+            <w:proofErr w:type="spellStart"/>
+            <w:r>
+              <w:t>property:value</w:t>
+            </w:r>
+            <w:proofErr w:type="spellEnd"/>
+            <w:r>
+              <w:t xml:space="preserve"> pairs on nodes and edges. Observe how </w:t>
             </w:r>
             <w:r>
               <w:rPr>
@@ -12409,7 +13158,17 @@
               <w:t>PERSON1</w:t>
             </w:r>
             <w:r>
-              <w:t xml:space="preserve"> node.  Property:Value pairs in Neo4j become S-P-O relations in your RDF graph model.</w:t>
+              <w:t xml:space="preserve"> node.  </w:t>
+            </w:r>
+            <w:proofErr w:type="spellStart"/>
+            <w:proofErr w:type="gramStart"/>
+            <w:r>
+              <w:t>Property:Value</w:t>
+            </w:r>
+            <w:proofErr w:type="spellEnd"/>
+            <w:proofErr w:type="gramEnd"/>
+            <w:r>
+              <w:t xml:space="preserve"> pairs in Neo4j become S-P-O relations in your RDF graph model.</w:t>
             </w:r>
           </w:p>
         </w:tc>
@@ -12581,7 +13340,15 @@
               <w:t xml:space="preserve">distinction becomes important when you </w:t>
             </w:r>
             <w:r>
-              <w:t xml:space="preserve">assign ObjectType values in the </w:t>
+              <w:t xml:space="preserve">assign </w:t>
+            </w:r>
+            <w:proofErr w:type="spellStart"/>
+            <w:r>
+              <w:t>ObjectType</w:t>
+            </w:r>
+            <w:proofErr w:type="spellEnd"/>
+            <w:r>
+              <w:t xml:space="preserve"> values in the </w:t>
             </w:r>
             <w:r>
               <w:t>spreadsheet. You do not need to draw your nodes differently - just be aware of the different types of values you are representing.</w:t>
@@ -12625,7 +13392,15 @@
         <w:t xml:space="preserve"> an</w:t>
       </w:r>
       <w:r>
-        <w:t xml:space="preserve"> ObjectType to each Object.</w:t>
+        <w:t xml:space="preserve"> </w:t>
+      </w:r>
+      <w:proofErr w:type="spellStart"/>
+      <w:r>
+        <w:t>ObjectType</w:t>
+      </w:r>
+      <w:proofErr w:type="spellEnd"/>
+      <w:r>
+        <w:t xml:space="preserve"> to each Object.</w:t>
       </w:r>
     </w:p>
     <w:p>
@@ -12643,20 +13418,27 @@
       </w:pPr>
       <w:bookmarkStart w:id="33" w:name="_Toc491019070"/>
       <w:r>
-        <w:t>Assign ObjectType</w:t>
+        <w:t xml:space="preserve">Assign </w:t>
+      </w:r>
+      <w:proofErr w:type="spellStart"/>
+      <w:r>
+        <w:t>ObjectType</w:t>
       </w:r>
       <w:bookmarkEnd w:id="33"/>
+      <w:proofErr w:type="spellEnd"/>
     </w:p>
     <w:p>
       <w:r>
         <w:t xml:space="preserve">You must now enter the </w:t>
       </w:r>
+      <w:proofErr w:type="spellStart"/>
       <w:r>
         <w:rPr>
           <w:b/>
         </w:rPr>
         <w:t>ObjectType</w:t>
       </w:r>
+      <w:proofErr w:type="spellEnd"/>
       <w:r>
         <w:t xml:space="preserve"> for the Object in each Subject </w:t>
       </w:r>
@@ -12700,6 +13482,7 @@
                 <w:color w:val="00B050"/>
               </w:rPr>
             </w:pPr>
+            <w:proofErr w:type="spellStart"/>
             <w:r>
               <w:rPr>
                 <w:b/>
@@ -12707,6 +13490,7 @@
               </w:rPr>
               <w:t>uri</w:t>
             </w:r>
+            <w:proofErr w:type="spellEnd"/>
           </w:p>
         </w:tc>
         <w:tc>
@@ -12784,6 +13568,7 @@
               <w:pStyle w:val="ListParagraph"/>
               <w:ind w:left="0"/>
             </w:pPr>
+            <w:proofErr w:type="spellStart"/>
             <w:r>
               <w:rPr>
                 <w:b/>
@@ -12791,6 +13576,7 @@
               </w:rPr>
               <w:t>int</w:t>
             </w:r>
+            <w:proofErr w:type="spellEnd"/>
           </w:p>
         </w:tc>
         <w:tc>
@@ -12820,7 +13606,15 @@
         <w:ind w:left="720"/>
       </w:pPr>
       <w:r>
-        <w:t xml:space="preserve">Observe the values for ObjectType already assigned in the grey rows of the spreadsheet and compare the data with the representation in the RDF Diagram. </w:t>
+        <w:t xml:space="preserve">Observe the values for </w:t>
+      </w:r>
+      <w:proofErr w:type="spellStart"/>
+      <w:r>
+        <w:t>ObjectType</w:t>
+      </w:r>
+      <w:proofErr w:type="spellEnd"/>
+      <w:r>
+        <w:t xml:space="preserve"> already assigned in the grey rows of the spreadsheet and compare the data with the representation in the RDF Diagram. </w:t>
       </w:r>
     </w:p>
     <w:p>
@@ -12833,7 +13627,15 @@
         <w:ind w:left="720"/>
       </w:pPr>
       <w:r>
-        <w:t>Assign ObjectType values to your new Objects in the spreadsheet.</w:t>
+        <w:t xml:space="preserve">Assign </w:t>
+      </w:r>
+      <w:proofErr w:type="spellStart"/>
+      <w:r>
+        <w:t>ObjectType</w:t>
+      </w:r>
+      <w:proofErr w:type="spellEnd"/>
+      <w:r>
+        <w:t xml:space="preserve"> values to your new Objects in the spreadsheet.</w:t>
       </w:r>
     </w:p>
     <w:p>
@@ -12845,16 +13647,29 @@
         </w:numPr>
       </w:pPr>
       <w:r>
-        <w:t>Assign the same type if you are repeating an existing node. Example: If you enrolled a second person in Study 1  (</w:t>
-      </w:r>
+        <w:t xml:space="preserve">Assign the same type if you are repeating an existing node. Example: If you enrolled a second person in Study </w:t>
+      </w:r>
+      <w:proofErr w:type="gramStart"/>
+      <w:r>
+        <w:t>1  (</w:t>
+      </w:r>
+      <w:proofErr w:type="gramEnd"/>
       <w:r>
         <w:t>PERSON2</w:t>
       </w:r>
       <w:r>
-        <w:t xml:space="preserve"> -- enrolledi</w:t>
-      </w:r>
-      <w:r>
-        <w:t xml:space="preserve">n -- </w:t>
+        <w:t xml:space="preserve"> -- </w:t>
+      </w:r>
+      <w:proofErr w:type="spellStart"/>
+      <w:r>
+        <w:t>enrolledi</w:t>
+      </w:r>
+      <w:r>
+        <w:t>n</w:t>
+      </w:r>
+      <w:proofErr w:type="spellEnd"/>
+      <w:r>
+        <w:t xml:space="preserve"> -- </w:t>
       </w:r>
       <w:r>
         <w:t>STUDY1</w:t>
@@ -12866,13 +13681,34 @@
         <w:t>STUDY1</w:t>
       </w:r>
       <w:r>
-        <w:t xml:space="preserve"> is previously defined in the spreadsheet with ObjectType = uri</w:t>
-      </w:r>
+        <w:t xml:space="preserve"> is previously defined in the spreadsheet with </w:t>
+      </w:r>
+      <w:proofErr w:type="spellStart"/>
+      <w:r>
+        <w:t>ObjectType</w:t>
+      </w:r>
+      <w:proofErr w:type="spellEnd"/>
+      <w:r>
+        <w:t xml:space="preserve"> = </w:t>
+      </w:r>
+      <w:proofErr w:type="spellStart"/>
+      <w:r>
+        <w:t>uri</w:t>
+      </w:r>
+      <w:proofErr w:type="spellEnd"/>
       <w:r>
         <w:t>, e</w:t>
       </w:r>
       <w:r>
-        <w:t xml:space="preserve">nsure you use the same type (uri) </w:t>
+        <w:t>nsure you use the same type (</w:t>
+      </w:r>
+      <w:proofErr w:type="spellStart"/>
+      <w:r>
+        <w:t>uri</w:t>
+      </w:r>
+      <w:proofErr w:type="spellEnd"/>
+      <w:r>
+        <w:t xml:space="preserve">) </w:t>
       </w:r>
       <w:r>
         <w:t>for this object</w:t>
@@ -12910,9 +13746,11 @@
       <w:r>
         <w:t xml:space="preserve">the same </w:t>
       </w:r>
+      <w:proofErr w:type="spellStart"/>
       <w:r>
         <w:t>objectType</w:t>
       </w:r>
+      <w:proofErr w:type="spellEnd"/>
       <w:r>
         <w:t xml:space="preserve"> as the corresponding </w:t>
       </w:r>
@@ -12926,10 +13764,23 @@
         <w:t>TREAT1</w:t>
       </w:r>
       <w:r>
-        <w:t xml:space="preserve"> nodes: ObjectType</w:t>
-      </w:r>
-      <w:r>
-        <w:t xml:space="preserve">= uri. </w:t>
+        <w:t xml:space="preserve"> nodes: </w:t>
+      </w:r>
+      <w:proofErr w:type="spellStart"/>
+      <w:r>
+        <w:t>ObjectType</w:t>
+      </w:r>
+      <w:proofErr w:type="spellEnd"/>
+      <w:r>
+        <w:t xml:space="preserve">= </w:t>
+      </w:r>
+      <w:proofErr w:type="spellStart"/>
+      <w:r>
+        <w:t>uri</w:t>
+      </w:r>
+      <w:proofErr w:type="spellEnd"/>
+      <w:r>
+        <w:t xml:space="preserve">. </w:t>
       </w:r>
     </w:p>
     <w:p>
@@ -12941,7 +13792,15 @@
         </w:numPr>
       </w:pPr>
       <w:r>
-        <w:t>Labels are ObjectType=string.</w:t>
+        <w:t xml:space="preserve">Labels are </w:t>
+      </w:r>
+      <w:proofErr w:type="spellStart"/>
+      <w:r>
+        <w:t>ObjectType</w:t>
+      </w:r>
+      <w:proofErr w:type="spellEnd"/>
+      <w:r>
+        <w:t>=string.</w:t>
       </w:r>
     </w:p>
     <w:p>
@@ -12953,7 +13812,15 @@
         </w:numPr>
       </w:pPr>
       <w:r>
-        <w:t>Blank ObjectTypes are not allowed in the exercises and will case the conversion script to fail.</w:t>
+        <w:t xml:space="preserve">Blank </w:t>
+      </w:r>
+      <w:proofErr w:type="spellStart"/>
+      <w:r>
+        <w:t>ObjectTypes</w:t>
+      </w:r>
+      <w:proofErr w:type="spellEnd"/>
+      <w:r>
+        <w:t xml:space="preserve"> are not allowed in the exercises and will case the conversion script to fail.</w:t>
       </w:r>
     </w:p>
     <w:tbl>
@@ -13020,7 +13887,15 @@
               <w:ind w:left="0"/>
             </w:pPr>
             <w:r>
-              <w:t>Ask for assistance if you are unsure which ObjectType should be assigned to a node in your model.</w:t>
+              <w:t xml:space="preserve">Ask for assistance if you are unsure which </w:t>
+            </w:r>
+            <w:proofErr w:type="spellStart"/>
+            <w:r>
+              <w:t>ObjectType</w:t>
+            </w:r>
+            <w:proofErr w:type="spellEnd"/>
+            <w:r>
+              <w:t xml:space="preserve"> should be assigned to a node in your model.</w:t>
             </w:r>
           </w:p>
         </w:tc>
@@ -13154,10 +14029,10 @@
             </w:r>
             <w:r>
               <w:object w:dxaOrig="4536" w:dyaOrig="3300" w14:anchorId="13D85E2C">
-                <v:shape id="_x0000_i1029" type="#_x0000_t75" style="width:41.15pt;height:30.85pt" o:ole="">
+                <v:shape id="_x0000_i1029" type="#_x0000_t75" style="width:41.3pt;height:30.7pt" o:ole="">
                   <v:imagedata r:id="rId13" o:title=""/>
                 </v:shape>
-                <o:OLEObject Type="Embed" ProgID="PBrush" ShapeID="_x0000_i1029" DrawAspect="Content" ObjectID="_1564760971" r:id="rId31"/>
+                <o:OLEObject Type="Embed" ProgID="PBrush" ShapeID="_x0000_i1029" DrawAspect="Content" ObjectID="_1564894858" r:id="rId31"/>
               </w:object>
             </w:r>
             <w:r>
@@ -13271,7 +14146,15 @@
         <w:spacing w:after="0"/>
       </w:pPr>
       <w:r>
-        <w:t>An R script is used to convert the spreadsheet data into RDF and save the result in a file with a .TTL extension (N3 Turtle serialization).</w:t>
+        <w:t xml:space="preserve">An R script is used to convert the spreadsheet data into RDF and save the result in a file with </w:t>
+      </w:r>
+      <w:proofErr w:type="gramStart"/>
+      <w:r>
+        <w:t>a .TTL</w:t>
+      </w:r>
+      <w:proofErr w:type="gramEnd"/>
+      <w:r>
+        <w:t xml:space="preserve"> extension (N3 Turtle serialization).</w:t>
       </w:r>
     </w:p>
     <w:p>
@@ -13286,6 +14169,7 @@
       <w:r>
         <w:t xml:space="preserve">Use Windows Explorer to navigate to the folder </w:t>
       </w:r>
+      <w:proofErr w:type="gramStart"/>
       <w:r>
         <w:rPr>
           <w:b/>
@@ -13299,8 +14183,13 @@
         <w:t>\r</w:t>
       </w:r>
       <w:r>
-        <w:t xml:space="preserve"> , then double click on the file </w:t>
-      </w:r>
+        <w:t xml:space="preserve"> ,</w:t>
+      </w:r>
+      <w:proofErr w:type="gramEnd"/>
+      <w:r>
+        <w:t xml:space="preserve"> then double click on the file </w:t>
+      </w:r>
+      <w:proofErr w:type="spellStart"/>
       <w:r>
         <w:rPr>
           <w:b/>
@@ -13313,8 +14202,17 @@
         </w:rPr>
         <w:t>preadsheet.R</w:t>
       </w:r>
-      <w:r>
-        <w:t xml:space="preserve"> to open it into RStudio.</w:t>
+      <w:proofErr w:type="spellEnd"/>
+      <w:r>
+        <w:t xml:space="preserve"> to open it into </w:t>
+      </w:r>
+      <w:proofErr w:type="spellStart"/>
+      <w:r>
+        <w:t>RStudio</w:t>
+      </w:r>
+      <w:proofErr w:type="spellEnd"/>
+      <w:r>
+        <w:t>.</w:t>
       </w:r>
     </w:p>
     <w:p>
@@ -13563,6 +14461,7 @@
             <w:r>
               <w:t xml:space="preserve">the </w:t>
             </w:r>
+            <w:proofErr w:type="spellStart"/>
             <w:r>
               <w:rPr>
                 <w:b/>
@@ -13575,6 +14474,7 @@
               </w:rPr>
               <w:t>TTL</w:t>
             </w:r>
+            <w:proofErr w:type="spellEnd"/>
             <w:r>
               <w:t xml:space="preserve"> file in the /data folder </w:t>
             </w:r>
@@ -13654,7 +14554,15 @@
         <w:t>file to open it into Notepad++.</w:t>
       </w:r>
       <w:r>
-        <w:t xml:space="preserve">  The file will appear similar to:</w:t>
+        <w:t xml:space="preserve">  The file will appear </w:t>
+      </w:r>
+      <w:proofErr w:type="gramStart"/>
+      <w:r>
+        <w:t>similar to</w:t>
+      </w:r>
+      <w:proofErr w:type="gramEnd"/>
+      <w:r>
+        <w:t>:</w:t>
       </w:r>
     </w:p>
     <w:tbl>
@@ -13705,8 +14613,42 @@
                 <w:sz w:val="20"/>
                 <w:szCs w:val="20"/>
               </w:rPr>
-              <w:t>@prefix rdf: &lt;http://www.w3.org/1999/02/22-rdf-syntax-ns#&gt; .</w:t>
-            </w:r>
+              <w:t xml:space="preserve">@prefix </w:t>
+            </w:r>
+            <w:proofErr w:type="spellStart"/>
+            <w:r>
+              <w:rPr>
+                <w:rFonts w:ascii="Courier New" w:hAnsi="Courier New" w:cs="Courier New"/>
+                <w:b/>
+                <w:color w:val="auto"/>
+                <w:sz w:val="20"/>
+                <w:szCs w:val="20"/>
+              </w:rPr>
+              <w:t>rdf</w:t>
+            </w:r>
+            <w:proofErr w:type="spellEnd"/>
+            <w:r>
+              <w:rPr>
+                <w:rFonts w:ascii="Courier New" w:hAnsi="Courier New" w:cs="Courier New"/>
+                <w:b/>
+                <w:color w:val="auto"/>
+                <w:sz w:val="20"/>
+                <w:szCs w:val="20"/>
+              </w:rPr>
+              <w:t>: &lt;http://www.w3.org/1999/02/22-rdf-syntax-ns#</w:t>
+            </w:r>
+            <w:proofErr w:type="gramStart"/>
+            <w:r>
+              <w:rPr>
+                <w:rFonts w:ascii="Courier New" w:hAnsi="Courier New" w:cs="Courier New"/>
+                <w:b/>
+                <w:color w:val="auto"/>
+                <w:sz w:val="20"/>
+                <w:szCs w:val="20"/>
+              </w:rPr>
+              <w:t>&gt; .</w:t>
+            </w:r>
+            <w:proofErr w:type="gramEnd"/>
           </w:p>
           <w:p>
             <w:pPr>
@@ -13724,8 +14666,39 @@
                 <w:sz w:val="20"/>
                 <w:szCs w:val="20"/>
               </w:rPr>
-              <w:t>@prefix phuse: &lt;http://www.example.org/phuse/workshop/&gt; .</w:t>
-            </w:r>
+              <w:t xml:space="preserve">@prefix </w:t>
+            </w:r>
+            <w:proofErr w:type="spellStart"/>
+            <w:r>
+              <w:rPr>
+                <w:rFonts w:ascii="Courier New" w:hAnsi="Courier New" w:cs="Courier New"/>
+                <w:b/>
+                <w:sz w:val="20"/>
+                <w:szCs w:val="20"/>
+              </w:rPr>
+              <w:t>phuse</w:t>
+            </w:r>
+            <w:proofErr w:type="spellEnd"/>
+            <w:r>
+              <w:rPr>
+                <w:rFonts w:ascii="Courier New" w:hAnsi="Courier New" w:cs="Courier New"/>
+                <w:b/>
+                <w:sz w:val="20"/>
+                <w:szCs w:val="20"/>
+              </w:rPr>
+              <w:t>: &lt;http://www.example.org/phuse/workshop/</w:t>
+            </w:r>
+            <w:proofErr w:type="gramStart"/>
+            <w:r>
+              <w:rPr>
+                <w:rFonts w:ascii="Courier New" w:hAnsi="Courier New" w:cs="Courier New"/>
+                <w:b/>
+                <w:sz w:val="20"/>
+                <w:szCs w:val="20"/>
+              </w:rPr>
+              <w:t>&gt; .</w:t>
+            </w:r>
+            <w:proofErr w:type="gramEnd"/>
           </w:p>
           <w:p>
             <w:pPr>
@@ -13743,8 +14716,39 @@
                 <w:sz w:val="20"/>
                 <w:szCs w:val="20"/>
               </w:rPr>
-              <w:t>@prefix xsd: &lt;http://www.w3.org/2001/XMLSchema#&gt; .</w:t>
-            </w:r>
+              <w:t xml:space="preserve">@prefix </w:t>
+            </w:r>
+            <w:proofErr w:type="spellStart"/>
+            <w:r>
+              <w:rPr>
+                <w:rFonts w:ascii="Courier New" w:hAnsi="Courier New" w:cs="Courier New"/>
+                <w:b/>
+                <w:sz w:val="20"/>
+                <w:szCs w:val="20"/>
+              </w:rPr>
+              <w:t>xsd</w:t>
+            </w:r>
+            <w:proofErr w:type="spellEnd"/>
+            <w:r>
+              <w:rPr>
+                <w:rFonts w:ascii="Courier New" w:hAnsi="Courier New" w:cs="Courier New"/>
+                <w:b/>
+                <w:sz w:val="20"/>
+                <w:szCs w:val="20"/>
+              </w:rPr>
+              <w:t>: &lt;http://www.w3.org/2001/XMLSchema#</w:t>
+            </w:r>
+            <w:proofErr w:type="gramStart"/>
+            <w:r>
+              <w:rPr>
+                <w:rFonts w:ascii="Courier New" w:hAnsi="Courier New" w:cs="Courier New"/>
+                <w:b/>
+                <w:sz w:val="20"/>
+                <w:szCs w:val="20"/>
+              </w:rPr>
+              <w:t>&gt; .</w:t>
+            </w:r>
+            <w:proofErr w:type="gramEnd"/>
           </w:p>
           <w:p>
             <w:pPr>
@@ -13765,6 +14769,7 @@
                 <w:szCs w:val="20"/>
               </w:rPr>
             </w:pPr>
+            <w:proofErr w:type="gramStart"/>
             <w:r>
               <w:rPr>
                 <w:rFonts w:ascii="Courier New" w:hAnsi="Courier New" w:cs="Courier New"/>
@@ -13782,7 +14787,18 @@
                 <w:sz w:val="20"/>
                 <w:szCs w:val="20"/>
               </w:rPr>
-              <w:t>PERSON1</w:t>
+              <w:t>PERSON</w:t>
+            </w:r>
+            <w:proofErr w:type="gramEnd"/>
+            <w:r>
+              <w:rPr>
+                <w:rFonts w:ascii="Courier New" w:hAnsi="Courier New" w:cs="Courier New"/>
+                <w:b/>
+                <w:color w:val="C00000"/>
+                <w:sz w:val="20"/>
+                <w:szCs w:val="20"/>
+              </w:rPr>
+              <w:t>1</w:t>
             </w:r>
           </w:p>
           <w:p>
@@ -13801,7 +14817,29 @@
                 <w:sz w:val="20"/>
                 <w:szCs w:val="20"/>
               </w:rPr>
-              <w:t xml:space="preserve">    phuse:age </w:t>
+              <w:t xml:space="preserve">    </w:t>
+            </w:r>
+            <w:proofErr w:type="spellStart"/>
+            <w:proofErr w:type="gramStart"/>
+            <w:r>
+              <w:rPr>
+                <w:rFonts w:ascii="Courier New" w:hAnsi="Courier New" w:cs="Courier New"/>
+                <w:b/>
+                <w:sz w:val="20"/>
+                <w:szCs w:val="20"/>
+              </w:rPr>
+              <w:t>phuse:age</w:t>
+            </w:r>
+            <w:proofErr w:type="spellEnd"/>
+            <w:proofErr w:type="gramEnd"/>
+            <w:r>
+              <w:rPr>
+                <w:rFonts w:ascii="Courier New" w:hAnsi="Courier New" w:cs="Courier New"/>
+                <w:b/>
+                <w:sz w:val="20"/>
+                <w:szCs w:val="20"/>
+              </w:rPr>
+              <w:t xml:space="preserve"> </w:t>
             </w:r>
             <w:r>
               <w:rPr>
@@ -13811,7 +14849,29 @@
                 <w:sz w:val="20"/>
                 <w:szCs w:val="20"/>
               </w:rPr>
-              <w:t>"32"^^xsd:int ;</w:t>
+              <w:t>"32"^^</w:t>
+            </w:r>
+            <w:proofErr w:type="spellStart"/>
+            <w:r>
+              <w:rPr>
+                <w:rFonts w:ascii="Courier New" w:hAnsi="Courier New" w:cs="Courier New"/>
+                <w:b/>
+                <w:color w:val="0000FF"/>
+                <w:sz w:val="20"/>
+                <w:szCs w:val="20"/>
+              </w:rPr>
+              <w:t>xsd:int</w:t>
+            </w:r>
+            <w:proofErr w:type="spellEnd"/>
+            <w:r>
+              <w:rPr>
+                <w:rFonts w:ascii="Courier New" w:hAnsi="Courier New" w:cs="Courier New"/>
+                <w:b/>
+                <w:color w:val="0000FF"/>
+                <w:sz w:val="20"/>
+                <w:szCs w:val="20"/>
+              </w:rPr>
+              <w:t xml:space="preserve"> ;</w:t>
             </w:r>
           </w:p>
           <w:p>
@@ -13830,8 +14890,10 @@
                 <w:sz w:val="20"/>
                 <w:szCs w:val="20"/>
               </w:rPr>
-              <w:t xml:space="preserve">    phuse:enrolled</w:t>
-            </w:r>
+              <w:t xml:space="preserve">    </w:t>
+            </w:r>
+            <w:proofErr w:type="spellStart"/>
+            <w:proofErr w:type="gramStart"/>
             <w:r>
               <w:rPr>
                 <w:rFonts w:ascii="Courier New" w:hAnsi="Courier New" w:cs="Courier New"/>
@@ -13839,7 +14901,7 @@
                 <w:sz w:val="20"/>
                 <w:szCs w:val="20"/>
               </w:rPr>
-              <w:t>i</w:t>
+              <w:t>phuse:enrolled</w:t>
             </w:r>
             <w:r>
               <w:rPr>
@@ -13848,7 +14910,27 @@
                 <w:sz w:val="20"/>
                 <w:szCs w:val="20"/>
               </w:rPr>
-              <w:t>n phuse:</w:t>
+              <w:t>i</w:t>
+            </w:r>
+            <w:r>
+              <w:rPr>
+                <w:rFonts w:ascii="Courier New" w:hAnsi="Courier New" w:cs="Courier New"/>
+                <w:b/>
+                <w:sz w:val="20"/>
+                <w:szCs w:val="20"/>
+              </w:rPr>
+              <w:t>n</w:t>
+            </w:r>
+            <w:proofErr w:type="spellEnd"/>
+            <w:proofErr w:type="gramEnd"/>
+            <w:r>
+              <w:rPr>
+                <w:rFonts w:ascii="Courier New" w:hAnsi="Courier New" w:cs="Courier New"/>
+                <w:b/>
+                <w:sz w:val="20"/>
+                <w:szCs w:val="20"/>
+              </w:rPr>
+              <w:t xml:space="preserve"> phuse:</w:t>
             </w:r>
             <w:r>
               <w:rPr>
@@ -13886,8 +14968,10 @@
                 <w:sz w:val="20"/>
                 <w:szCs w:val="20"/>
               </w:rPr>
-              <w:t xml:space="preserve">    phuse:</w:t>
-            </w:r>
+              <w:t xml:space="preserve">    </w:t>
+            </w:r>
+            <w:proofErr w:type="spellStart"/>
+            <w:proofErr w:type="gramStart"/>
             <w:r>
               <w:rPr>
                 <w:rFonts w:ascii="Courier New" w:hAnsi="Courier New" w:cs="Courier New"/>
@@ -13895,8 +14979,19 @@
                 <w:sz w:val="20"/>
                 <w:szCs w:val="20"/>
               </w:rPr>
+              <w:t>phuse:</w:t>
+            </w:r>
+            <w:r>
+              <w:rPr>
+                <w:rFonts w:ascii="Courier New" w:hAnsi="Courier New" w:cs="Courier New"/>
+                <w:b/>
+                <w:sz w:val="20"/>
+                <w:szCs w:val="20"/>
+              </w:rPr>
               <w:t>firstname</w:t>
             </w:r>
+            <w:proofErr w:type="spellEnd"/>
+            <w:proofErr w:type="gramEnd"/>
             <w:r>
               <w:rPr>
                 <w:rFonts w:ascii="Courier New" w:hAnsi="Courier New" w:cs="Courier New"/>
@@ -13914,7 +15009,29 @@
                 <w:sz w:val="20"/>
                 <w:szCs w:val="20"/>
               </w:rPr>
-              <w:t xml:space="preserve">"Bob"^^xsd:string </w:t>
+              <w:t>"Bob"^^</w:t>
+            </w:r>
+            <w:proofErr w:type="spellStart"/>
+            <w:r>
+              <w:rPr>
+                <w:rFonts w:ascii="Courier New" w:hAnsi="Courier New" w:cs="Courier New"/>
+                <w:b/>
+                <w:color w:val="00B050"/>
+                <w:sz w:val="20"/>
+                <w:szCs w:val="20"/>
+              </w:rPr>
+              <w:t>xsd:string</w:t>
+            </w:r>
+            <w:proofErr w:type="spellEnd"/>
+            <w:r>
+              <w:rPr>
+                <w:rFonts w:ascii="Courier New" w:hAnsi="Courier New" w:cs="Courier New"/>
+                <w:b/>
+                <w:color w:val="00B050"/>
+                <w:sz w:val="20"/>
+                <w:szCs w:val="20"/>
+              </w:rPr>
+              <w:t xml:space="preserve"> </w:t>
             </w:r>
             <w:r>
               <w:rPr>
@@ -13942,7 +15059,29 @@
                 <w:sz w:val="20"/>
                 <w:szCs w:val="20"/>
               </w:rPr>
-              <w:t xml:space="preserve">    phuse:treatment phuse:</w:t>
+              <w:t xml:space="preserve">    </w:t>
+            </w:r>
+            <w:proofErr w:type="spellStart"/>
+            <w:proofErr w:type="gramStart"/>
+            <w:r>
+              <w:rPr>
+                <w:rFonts w:ascii="Courier New" w:hAnsi="Courier New" w:cs="Courier New"/>
+                <w:b/>
+                <w:sz w:val="20"/>
+                <w:szCs w:val="20"/>
+              </w:rPr>
+              <w:t>phuse:treatment</w:t>
+            </w:r>
+            <w:proofErr w:type="spellEnd"/>
+            <w:proofErr w:type="gramEnd"/>
+            <w:r>
+              <w:rPr>
+                <w:rFonts w:ascii="Courier New" w:hAnsi="Courier New" w:cs="Courier New"/>
+                <w:b/>
+                <w:sz w:val="20"/>
+                <w:szCs w:val="20"/>
+              </w:rPr>
+              <w:t xml:space="preserve"> phuse:</w:t>
             </w:r>
             <w:r>
               <w:rPr>
@@ -13983,6 +15122,7 @@
                 <w:szCs w:val="20"/>
               </w:rPr>
             </w:pPr>
+            <w:proofErr w:type="gramStart"/>
             <w:r>
               <w:rPr>
                 <w:rFonts w:ascii="Courier New" w:hAnsi="Courier New" w:cs="Courier New"/>
@@ -14000,7 +15140,18 @@
                 <w:sz w:val="20"/>
                 <w:szCs w:val="20"/>
               </w:rPr>
-              <w:t>STUDY1</w:t>
+              <w:t>STUDY</w:t>
+            </w:r>
+            <w:proofErr w:type="gramEnd"/>
+            <w:r>
+              <w:rPr>
+                <w:rFonts w:ascii="Courier New" w:hAnsi="Courier New" w:cs="Courier New"/>
+                <w:b/>
+                <w:color w:val="C00000"/>
+                <w:sz w:val="20"/>
+                <w:szCs w:val="20"/>
+              </w:rPr>
+              <w:t>1</w:t>
             </w:r>
           </w:p>
           <w:p>
@@ -14019,7 +15170,29 @@
                 <w:sz w:val="20"/>
                 <w:szCs w:val="20"/>
               </w:rPr>
-              <w:t xml:space="preserve">    phuse:phase </w:t>
+              <w:t xml:space="preserve">    </w:t>
+            </w:r>
+            <w:proofErr w:type="spellStart"/>
+            <w:proofErr w:type="gramStart"/>
+            <w:r>
+              <w:rPr>
+                <w:rFonts w:ascii="Courier New" w:hAnsi="Courier New" w:cs="Courier New"/>
+                <w:b/>
+                <w:sz w:val="20"/>
+                <w:szCs w:val="20"/>
+              </w:rPr>
+              <w:t>phuse:phase</w:t>
+            </w:r>
+            <w:proofErr w:type="spellEnd"/>
+            <w:proofErr w:type="gramEnd"/>
+            <w:r>
+              <w:rPr>
+                <w:rFonts w:ascii="Courier New" w:hAnsi="Courier New" w:cs="Courier New"/>
+                <w:b/>
+                <w:sz w:val="20"/>
+                <w:szCs w:val="20"/>
+              </w:rPr>
+              <w:t xml:space="preserve"> </w:t>
             </w:r>
             <w:r>
               <w:rPr>
@@ -14029,7 +15202,29 @@
                 <w:sz w:val="20"/>
                 <w:szCs w:val="20"/>
               </w:rPr>
-              <w:t xml:space="preserve">"II"^^xsd:string </w:t>
+              <w:t>"II"^^</w:t>
+            </w:r>
+            <w:proofErr w:type="spellStart"/>
+            <w:r>
+              <w:rPr>
+                <w:rFonts w:ascii="Courier New" w:hAnsi="Courier New" w:cs="Courier New"/>
+                <w:b/>
+                <w:color w:val="00B050"/>
+                <w:sz w:val="20"/>
+                <w:szCs w:val="20"/>
+              </w:rPr>
+              <w:t>xsd:string</w:t>
+            </w:r>
+            <w:proofErr w:type="spellEnd"/>
+            <w:r>
+              <w:rPr>
+                <w:rFonts w:ascii="Courier New" w:hAnsi="Courier New" w:cs="Courier New"/>
+                <w:b/>
+                <w:color w:val="00B050"/>
+                <w:sz w:val="20"/>
+                <w:szCs w:val="20"/>
+              </w:rPr>
+              <w:t xml:space="preserve"> </w:t>
             </w:r>
             <w:r>
               <w:rPr>
@@ -14057,7 +15252,29 @@
                 <w:sz w:val="20"/>
                 <w:szCs w:val="20"/>
               </w:rPr>
-              <w:t xml:space="preserve">    phuse:protocol phuse:</w:t>
+              <w:t xml:space="preserve">    </w:t>
+            </w:r>
+            <w:proofErr w:type="spellStart"/>
+            <w:proofErr w:type="gramStart"/>
+            <w:r>
+              <w:rPr>
+                <w:rFonts w:ascii="Courier New" w:hAnsi="Courier New" w:cs="Courier New"/>
+                <w:b/>
+                <w:sz w:val="20"/>
+                <w:szCs w:val="20"/>
+              </w:rPr>
+              <w:t>phuse:protocol</w:t>
+            </w:r>
+            <w:proofErr w:type="spellEnd"/>
+            <w:proofErr w:type="gramEnd"/>
+            <w:r>
+              <w:rPr>
+                <w:rFonts w:ascii="Courier New" w:hAnsi="Courier New" w:cs="Courier New"/>
+                <w:b/>
+                <w:sz w:val="20"/>
+                <w:szCs w:val="20"/>
+              </w:rPr>
+              <w:t xml:space="preserve"> phuse:</w:t>
             </w:r>
             <w:r>
               <w:rPr>
@@ -14095,7 +15312,29 @@
                 <w:sz w:val="20"/>
                 <w:szCs w:val="20"/>
               </w:rPr>
-              <w:t xml:space="preserve">    phuse:title </w:t>
+              <w:t xml:space="preserve">    </w:t>
+            </w:r>
+            <w:proofErr w:type="spellStart"/>
+            <w:proofErr w:type="gramStart"/>
+            <w:r>
+              <w:rPr>
+                <w:rFonts w:ascii="Courier New" w:hAnsi="Courier New" w:cs="Courier New"/>
+                <w:b/>
+                <w:sz w:val="20"/>
+                <w:szCs w:val="20"/>
+              </w:rPr>
+              <w:t>phuse:title</w:t>
+            </w:r>
+            <w:proofErr w:type="spellEnd"/>
+            <w:proofErr w:type="gramEnd"/>
+            <w:r>
+              <w:rPr>
+                <w:rFonts w:ascii="Courier New" w:hAnsi="Courier New" w:cs="Courier New"/>
+                <w:b/>
+                <w:sz w:val="20"/>
+                <w:szCs w:val="20"/>
+              </w:rPr>
+              <w:t xml:space="preserve"> </w:t>
             </w:r>
             <w:r>
               <w:rPr>
@@ -14105,7 +15344,29 @@
                 <w:sz w:val="20"/>
                 <w:szCs w:val="20"/>
               </w:rPr>
-              <w:t xml:space="preserve">"Phase 2 Double-blind study of Serum 114"^^xsd:string </w:t>
+              <w:t>"Phase 2 Double-blind study of Serum 114"^^</w:t>
+            </w:r>
+            <w:proofErr w:type="spellStart"/>
+            <w:r>
+              <w:rPr>
+                <w:rFonts w:ascii="Courier New" w:hAnsi="Courier New" w:cs="Courier New"/>
+                <w:b/>
+                <w:color w:val="00B050"/>
+                <w:sz w:val="20"/>
+                <w:szCs w:val="20"/>
+              </w:rPr>
+              <w:t>xsd:string</w:t>
+            </w:r>
+            <w:proofErr w:type="spellEnd"/>
+            <w:r>
+              <w:rPr>
+                <w:rFonts w:ascii="Courier New" w:hAnsi="Courier New" w:cs="Courier New"/>
+                <w:b/>
+                <w:color w:val="00B050"/>
+                <w:sz w:val="20"/>
+                <w:szCs w:val="20"/>
+              </w:rPr>
+              <w:t xml:space="preserve"> </w:t>
             </w:r>
             <w:r>
               <w:rPr>
@@ -14133,7 +15394,29 @@
                 <w:sz w:val="20"/>
                 <w:szCs w:val="20"/>
               </w:rPr>
-              <w:t xml:space="preserve">    phuse:treatmentArm phuse:</w:t>
+              <w:t xml:space="preserve">    </w:t>
+            </w:r>
+            <w:proofErr w:type="spellStart"/>
+            <w:proofErr w:type="gramStart"/>
+            <w:r>
+              <w:rPr>
+                <w:rFonts w:ascii="Courier New" w:hAnsi="Courier New" w:cs="Courier New"/>
+                <w:b/>
+                <w:sz w:val="20"/>
+                <w:szCs w:val="20"/>
+              </w:rPr>
+              <w:t>phuse:treatmentArm</w:t>
+            </w:r>
+            <w:proofErr w:type="spellEnd"/>
+            <w:proofErr w:type="gramEnd"/>
+            <w:r>
+              <w:rPr>
+                <w:rFonts w:ascii="Courier New" w:hAnsi="Courier New" w:cs="Courier New"/>
+                <w:b/>
+                <w:sz w:val="20"/>
+                <w:szCs w:val="20"/>
+              </w:rPr>
+              <w:t xml:space="preserve"> phuse:</w:t>
             </w:r>
             <w:r>
               <w:rPr>
@@ -14193,6 +15476,7 @@
                 <w:szCs w:val="20"/>
               </w:rPr>
             </w:pPr>
+            <w:proofErr w:type="gramStart"/>
             <w:r>
               <w:rPr>
                 <w:rFonts w:ascii="Courier New" w:hAnsi="Courier New" w:cs="Courier New"/>
@@ -14210,7 +15494,18 @@
                 <w:sz w:val="20"/>
                 <w:szCs w:val="20"/>
               </w:rPr>
-              <w:t>TREAT1</w:t>
+              <w:t>TREAT</w:t>
+            </w:r>
+            <w:proofErr w:type="gramEnd"/>
+            <w:r>
+              <w:rPr>
+                <w:rFonts w:ascii="Courier New" w:hAnsi="Courier New" w:cs="Courier New"/>
+                <w:b/>
+                <w:color w:val="C00000"/>
+                <w:sz w:val="20"/>
+                <w:szCs w:val="20"/>
+              </w:rPr>
+              <w:t>1</w:t>
             </w:r>
           </w:p>
           <w:p>
@@ -14229,7 +15524,29 @@
                 <w:sz w:val="20"/>
                 <w:szCs w:val="20"/>
               </w:rPr>
-              <w:t xml:space="preserve">    phuse:description </w:t>
+              <w:t xml:space="preserve">    </w:t>
+            </w:r>
+            <w:proofErr w:type="spellStart"/>
+            <w:proofErr w:type="gramStart"/>
+            <w:r>
+              <w:rPr>
+                <w:rFonts w:ascii="Courier New" w:hAnsi="Courier New" w:cs="Courier New"/>
+                <w:b/>
+                <w:sz w:val="20"/>
+                <w:szCs w:val="20"/>
+              </w:rPr>
+              <w:t>phuse:description</w:t>
+            </w:r>
+            <w:proofErr w:type="spellEnd"/>
+            <w:proofErr w:type="gramEnd"/>
+            <w:r>
+              <w:rPr>
+                <w:rFonts w:ascii="Courier New" w:hAnsi="Courier New" w:cs="Courier New"/>
+                <w:b/>
+                <w:sz w:val="20"/>
+                <w:szCs w:val="20"/>
+              </w:rPr>
+              <w:t xml:space="preserve"> </w:t>
             </w:r>
             <w:r>
               <w:rPr>
@@ -14239,7 +15556,29 @@
                 <w:sz w:val="20"/>
                 <w:szCs w:val="20"/>
               </w:rPr>
-              <w:t xml:space="preserve">"Sugar Water"^^xsd:string </w:t>
+              <w:t>"Sugar Water"^^</w:t>
+            </w:r>
+            <w:proofErr w:type="spellStart"/>
+            <w:r>
+              <w:rPr>
+                <w:rFonts w:ascii="Courier New" w:hAnsi="Courier New" w:cs="Courier New"/>
+                <w:b/>
+                <w:color w:val="00B050"/>
+                <w:sz w:val="20"/>
+                <w:szCs w:val="20"/>
+              </w:rPr>
+              <w:t>xsd:string</w:t>
+            </w:r>
+            <w:proofErr w:type="spellEnd"/>
+            <w:r>
+              <w:rPr>
+                <w:rFonts w:ascii="Courier New" w:hAnsi="Courier New" w:cs="Courier New"/>
+                <w:b/>
+                <w:color w:val="00B050"/>
+                <w:sz w:val="20"/>
+                <w:szCs w:val="20"/>
+              </w:rPr>
+              <w:t xml:space="preserve"> </w:t>
             </w:r>
             <w:r>
               <w:rPr>
@@ -14267,7 +15606,29 @@
                 <w:sz w:val="20"/>
                 <w:szCs w:val="20"/>
               </w:rPr>
-              <w:t xml:space="preserve">    phuse:label </w:t>
+              <w:t xml:space="preserve">    </w:t>
+            </w:r>
+            <w:proofErr w:type="spellStart"/>
+            <w:proofErr w:type="gramStart"/>
+            <w:r>
+              <w:rPr>
+                <w:rFonts w:ascii="Courier New" w:hAnsi="Courier New" w:cs="Courier New"/>
+                <w:b/>
+                <w:sz w:val="20"/>
+                <w:szCs w:val="20"/>
+              </w:rPr>
+              <w:t>phuse:label</w:t>
+            </w:r>
+            <w:proofErr w:type="spellEnd"/>
+            <w:proofErr w:type="gramEnd"/>
+            <w:r>
+              <w:rPr>
+                <w:rFonts w:ascii="Courier New" w:hAnsi="Courier New" w:cs="Courier New"/>
+                <w:b/>
+                <w:sz w:val="20"/>
+                <w:szCs w:val="20"/>
+              </w:rPr>
+              <w:t xml:space="preserve"> </w:t>
             </w:r>
             <w:r>
               <w:rPr>
@@ -14277,7 +15638,29 @@
                 <w:sz w:val="20"/>
                 <w:szCs w:val="20"/>
               </w:rPr>
-              <w:t xml:space="preserve">"Placebo"^^xsd:string </w:t>
+              <w:t>"Placebo"^^</w:t>
+            </w:r>
+            <w:proofErr w:type="spellStart"/>
+            <w:r>
+              <w:rPr>
+                <w:rFonts w:ascii="Courier New" w:hAnsi="Courier New" w:cs="Courier New"/>
+                <w:b/>
+                <w:color w:val="00B050"/>
+                <w:sz w:val="20"/>
+                <w:szCs w:val="20"/>
+              </w:rPr>
+              <w:t>xsd:string</w:t>
+            </w:r>
+            <w:proofErr w:type="spellEnd"/>
+            <w:r>
+              <w:rPr>
+                <w:rFonts w:ascii="Courier New" w:hAnsi="Courier New" w:cs="Courier New"/>
+                <w:b/>
+                <w:color w:val="00B050"/>
+                <w:sz w:val="20"/>
+                <w:szCs w:val="20"/>
+              </w:rPr>
+              <w:t xml:space="preserve"> </w:t>
             </w:r>
             <w:r>
               <w:rPr>
@@ -14321,10 +15704,26 @@
         <w:ind w:left="720" w:hanging="360"/>
       </w:pPr>
       <w:r>
-        <w:t>Observe how the nodes and relations in the RDF Diagram were translated into the data in the RDFModel.TTL file.</w:t>
-      </w:r>
-      <w:r>
-        <w:t xml:space="preserve"> Note the S,P,O relations and the representation of </w:t>
+        <w:t xml:space="preserve">Observe how the nodes and relations in the RDF Diagram were translated into the data in the </w:t>
+      </w:r>
+      <w:proofErr w:type="spellStart"/>
+      <w:r>
+        <w:t>RDFModel.TTL</w:t>
+      </w:r>
+      <w:proofErr w:type="spellEnd"/>
+      <w:r>
+        <w:t xml:space="preserve"> file.</w:t>
+      </w:r>
+      <w:r>
+        <w:t xml:space="preserve"> Note the </w:t>
+      </w:r>
+      <w:proofErr w:type="gramStart"/>
+      <w:r>
+        <w:t>S,P</w:t>
+      </w:r>
+      <w:proofErr w:type="gramEnd"/>
+      <w:r>
+        <w:t xml:space="preserve">,O relations and the representation of </w:t>
       </w:r>
       <w:r>
         <w:rPr>
@@ -14341,6 +15740,7 @@
         </w:rPr>
         <w:t>Integer values (</w:t>
       </w:r>
+      <w:proofErr w:type="spellStart"/>
       <w:r>
         <w:rPr>
           <w:color w:val="0000FF"/>
@@ -14351,7 +15751,14 @@
         <w:rPr>
           <w:color w:val="0000FF"/>
         </w:rPr>
-        <w:t>int)</w:t>
+        <w:t>int</w:t>
+      </w:r>
+      <w:proofErr w:type="spellEnd"/>
+      <w:r>
+        <w:rPr>
+          <w:color w:val="0000FF"/>
+        </w:rPr>
+        <w:t>)</w:t>
       </w:r>
       <w:r>
         <w:t>, an</w:t>
@@ -14372,7 +15779,21 @@
         <w:rPr>
           <w:color w:val="006600"/>
         </w:rPr>
-        <w:t xml:space="preserve"> (xsd:string)</w:t>
+        <w:t xml:space="preserve"> (</w:t>
+      </w:r>
+      <w:proofErr w:type="spellStart"/>
+      <w:r>
+        <w:rPr>
+          <w:color w:val="006600"/>
+        </w:rPr>
+        <w:t>xsd:string</w:t>
+      </w:r>
+      <w:proofErr w:type="spellEnd"/>
+      <w:r>
+        <w:rPr>
+          <w:color w:val="006600"/>
+        </w:rPr>
+        <w:t>)</w:t>
       </w:r>
       <w:r>
         <w:t>.</w:t>
@@ -14490,10 +15911,10 @@
             </w:r>
             <w:r>
               <w:object w:dxaOrig="4536" w:dyaOrig="3300" w14:anchorId="63787971">
-                <v:shape id="_x0000_i1030" type="#_x0000_t75" style="width:41.15pt;height:30.85pt" o:ole="">
+                <v:shape id="_x0000_i1030" type="#_x0000_t75" style="width:41.3pt;height:30.7pt" o:ole="">
                   <v:imagedata r:id="rId13" o:title=""/>
                 </v:shape>
-                <o:OLEObject Type="Embed" ProgID="PBrush" ShapeID="_x0000_i1030" DrawAspect="Content" ObjectID="_1564760972" r:id="rId32"/>
+                <o:OLEObject Type="Embed" ProgID="PBrush" ShapeID="_x0000_i1030" DrawAspect="Content" ObjectID="_1564894859" r:id="rId32"/>
               </w:object>
             </w:r>
             <w:r>
@@ -14643,7 +16064,15 @@
         <w:ind w:left="720"/>
       </w:pPr>
       <w:r>
-        <w:t>From RStudio, open the file C:\LinkedDataWorkshop\</w:t>
+        <w:t xml:space="preserve">From </w:t>
+      </w:r>
+      <w:proofErr w:type="spellStart"/>
+      <w:r>
+        <w:t>RStudio</w:t>
+      </w:r>
+      <w:proofErr w:type="spellEnd"/>
+      <w:r>
+        <w:t>, open the file C:\LinkedDataWorkshop\</w:t>
       </w:r>
       <w:r>
         <w:t>scripts\r\</w:t>
@@ -14672,7 +16101,15 @@
       </w:pPr>
       <w:r>
         <w:lastRenderedPageBreak/>
-        <w:t xml:space="preserve">Run the app by clicking the RunApp icon  </w:t>
+        <w:t xml:space="preserve">Run the app by clicking the </w:t>
+      </w:r>
+      <w:proofErr w:type="spellStart"/>
+      <w:r>
+        <w:t>RunApp</w:t>
+      </w:r>
+      <w:proofErr w:type="spellEnd"/>
+      <w:r>
+        <w:t xml:space="preserve"> icon  </w:t>
       </w:r>
       <w:r>
         <w:rPr>
@@ -14727,12 +16164,14 @@
           </wp:inline>
         </w:drawing>
       </w:r>
+      <w:proofErr w:type="gramStart"/>
       <w:r>
         <w:t xml:space="preserve"> </w:t>
       </w:r>
       <w:r>
         <w:t xml:space="preserve"> .</w:t>
       </w:r>
+      <w:proofErr w:type="gramEnd"/>
     </w:p>
     <w:p>
       <w:pPr>
@@ -14833,13 +16272,24 @@
         <w:t>Browse</w:t>
       </w:r>
       <w:r>
-        <w:t xml:space="preserve"> under</w:t>
+        <w:t xml:space="preserve"> </w:t>
+      </w:r>
+      <w:proofErr w:type="spellStart"/>
+      <w:r>
+        <w:t>under</w:t>
       </w:r>
       <w:r>
         <w:rPr>
           <w:b/>
         </w:rPr>
-        <w:t>.TTL File</w:t>
+        <w:t>.TTL</w:t>
+      </w:r>
+      <w:proofErr w:type="spellEnd"/>
+      <w:r>
+        <w:rPr>
+          <w:b/>
+        </w:rPr>
+        <w:t xml:space="preserve"> File</w:t>
       </w:r>
       <w:r>
         <w:t xml:space="preserve"> and navigat</w:t>
@@ -14848,7 +16298,11 @@
         <w:t>e</w:t>
       </w:r>
       <w:r>
-        <w:t xml:space="preserve"> to the file C:\LinkedDataWorkshop\data\</w:t>
+        <w:t xml:space="preserve"> to the file </w:t>
+      </w:r>
+      <w:proofErr w:type="gramStart"/>
+      <w:r>
+        <w:t>C:\LinkedDataWorkshop\data\</w:t>
       </w:r>
       <w:r>
         <w:rPr>
@@ -14857,7 +16311,11 @@
         <w:t>RDFModel.TTL</w:t>
       </w:r>
       <w:r>
-        <w:t xml:space="preserve"> .   Double-click the file to load it into the app.</w:t>
+        <w:t xml:space="preserve"> .</w:t>
+      </w:r>
+      <w:proofErr w:type="gramEnd"/>
+      <w:r>
+        <w:t xml:space="preserve">   Double-click the file to load it into the app.</w:t>
       </w:r>
     </w:p>
     <w:p>
@@ -15124,7 +16582,15 @@
         <w:t xml:space="preserve">The graph will </w:t>
       </w:r>
       <w:r>
-        <w:t xml:space="preserve">look similar to </w:t>
+        <w:t xml:space="preserve">look </w:t>
+      </w:r>
+      <w:proofErr w:type="gramStart"/>
+      <w:r>
+        <w:t>similar to</w:t>
+      </w:r>
+      <w:proofErr w:type="gramEnd"/>
+      <w:r>
+        <w:t xml:space="preserve"> </w:t>
       </w:r>
       <w:r>
         <w:rPr>
@@ -15694,19 +17160,33 @@
         <w:rPr>
           <w:b/>
         </w:rPr>
-        <w:t>OPTIONAL:</w:t>
-      </w:r>
+        <w:t>OPTIONAL</w:t>
+      </w:r>
+      <w:proofErr w:type="gramStart"/>
       <w:r>
         <w:rPr>
           <w:b/>
         </w:rPr>
+        <w:t>:</w:t>
+      </w:r>
+      <w:r>
+        <w:rPr>
+          <w:b/>
+        </w:rPr>
         <w:t xml:space="preserve"> </w:t>
       </w:r>
       <w:r>
         <w:rPr>
           <w:b/>
         </w:rPr>
-        <w:t xml:space="preserve">.RQ Query File </w:t>
+        <w:t>.RQ</w:t>
+      </w:r>
+      <w:proofErr w:type="gramEnd"/>
+      <w:r>
+        <w:rPr>
+          <w:b/>
+        </w:rPr>
+        <w:t xml:space="preserve"> Query File </w:t>
       </w:r>
       <w:r>
         <w:t>and navigate to the file C:\LinkedDataWorkshop\</w:t>
@@ -15896,7 +17376,25 @@
                 <w:sz w:val="20"/>
                 <w:szCs w:val="20"/>
               </w:rPr>
-              <w:t>PREFIX phuse: &lt;http://www.example.org/phuse/workshop/&gt;</w:t>
+              <w:t xml:space="preserve">PREFIX </w:t>
+            </w:r>
+            <w:proofErr w:type="spellStart"/>
+            <w:r>
+              <w:rPr>
+                <w:rFonts w:ascii="Courier New" w:hAnsi="Courier New" w:cs="Courier New"/>
+                <w:sz w:val="20"/>
+                <w:szCs w:val="20"/>
+              </w:rPr>
+              <w:t>phuse</w:t>
+            </w:r>
+            <w:proofErr w:type="spellEnd"/>
+            <w:r>
+              <w:rPr>
+                <w:rFonts w:ascii="Courier New" w:hAnsi="Courier New" w:cs="Courier New"/>
+                <w:sz w:val="20"/>
+                <w:szCs w:val="20"/>
+              </w:rPr>
+              <w:t>: &lt;http://www.example.org/phuse/workshop/&gt;</w:t>
             </w:r>
           </w:p>
           <w:p>
@@ -15907,13 +17405,23 @@
                 <w:szCs w:val="20"/>
               </w:rPr>
             </w:pPr>
+            <w:proofErr w:type="gramStart"/>
             <w:r>
               <w:rPr>
                 <w:rFonts w:ascii="Courier New" w:hAnsi="Courier New" w:cs="Courier New"/>
                 <w:sz w:val="20"/>
                 <w:szCs w:val="20"/>
               </w:rPr>
-              <w:t xml:space="preserve">SELECT ?name </w:t>
+              <w:t>SELECT ?name</w:t>
+            </w:r>
+            <w:proofErr w:type="gramEnd"/>
+            <w:r>
+              <w:rPr>
+                <w:rFonts w:ascii="Courier New" w:hAnsi="Courier New" w:cs="Courier New"/>
+                <w:sz w:val="20"/>
+                <w:szCs w:val="20"/>
+              </w:rPr>
+              <w:t xml:space="preserve"> </w:t>
             </w:r>
           </w:p>
           <w:p>
@@ -15947,14 +17455,41 @@
                 <w:sz w:val="20"/>
                 <w:szCs w:val="20"/>
               </w:rPr>
-              <w:t xml:space="preserve">  ?person phuse:</w:t>
-            </w:r>
+              <w:t xml:space="preserve">  </w:t>
+            </w:r>
+            <w:proofErr w:type="gramStart"/>
             <w:r>
               <w:rPr>
                 <w:rFonts w:ascii="Courier New" w:hAnsi="Courier New" w:cs="Courier New"/>
                 <w:sz w:val="20"/>
                 <w:szCs w:val="20"/>
               </w:rPr>
+              <w:t>?person</w:t>
+            </w:r>
+            <w:proofErr w:type="gramEnd"/>
+            <w:r>
+              <w:rPr>
+                <w:rFonts w:ascii="Courier New" w:hAnsi="Courier New" w:cs="Courier New"/>
+                <w:sz w:val="20"/>
+                <w:szCs w:val="20"/>
+              </w:rPr>
+              <w:t xml:space="preserve"> </w:t>
+            </w:r>
+            <w:proofErr w:type="spellStart"/>
+            <w:r>
+              <w:rPr>
+                <w:rFonts w:ascii="Courier New" w:hAnsi="Courier New" w:cs="Courier New"/>
+                <w:sz w:val="20"/>
+                <w:szCs w:val="20"/>
+              </w:rPr>
+              <w:t>phuse:</w:t>
+            </w:r>
+            <w:r>
+              <w:rPr>
+                <w:rFonts w:ascii="Courier New" w:hAnsi="Courier New" w:cs="Courier New"/>
+                <w:sz w:val="20"/>
+                <w:szCs w:val="20"/>
+              </w:rPr>
               <w:t>enrolled</w:t>
             </w:r>
             <w:r>
@@ -15971,7 +17506,16 @@
                 <w:sz w:val="20"/>
                 <w:szCs w:val="20"/>
               </w:rPr>
-              <w:t>n phuse:</w:t>
+              <w:t>n</w:t>
+            </w:r>
+            <w:proofErr w:type="spellEnd"/>
+            <w:r>
+              <w:rPr>
+                <w:rFonts w:ascii="Courier New" w:hAnsi="Courier New" w:cs="Courier New"/>
+                <w:sz w:val="20"/>
+                <w:szCs w:val="20"/>
+              </w:rPr>
+              <w:t xml:space="preserve"> phuse:</w:t>
             </w:r>
             <w:r>
               <w:rPr>
@@ -16004,16 +17548,44 @@
                 <w:sz w:val="20"/>
                 <w:szCs w:val="20"/>
               </w:rPr>
-              <w:t xml:space="preserve">  ?person phuse:</w:t>
-            </w:r>
+              <w:t xml:space="preserve">  </w:t>
+            </w:r>
+            <w:proofErr w:type="gramStart"/>
             <w:r>
               <w:rPr>
                 <w:rFonts w:ascii="Courier New" w:hAnsi="Courier New" w:cs="Courier New"/>
                 <w:sz w:val="20"/>
                 <w:szCs w:val="20"/>
               </w:rPr>
+              <w:t>?person</w:t>
+            </w:r>
+            <w:proofErr w:type="gramEnd"/>
+            <w:r>
+              <w:rPr>
+                <w:rFonts w:ascii="Courier New" w:hAnsi="Courier New" w:cs="Courier New"/>
+                <w:sz w:val="20"/>
+                <w:szCs w:val="20"/>
+              </w:rPr>
+              <w:t xml:space="preserve"> </w:t>
+            </w:r>
+            <w:proofErr w:type="spellStart"/>
+            <w:r>
+              <w:rPr>
+                <w:rFonts w:ascii="Courier New" w:hAnsi="Courier New" w:cs="Courier New"/>
+                <w:sz w:val="20"/>
+                <w:szCs w:val="20"/>
+              </w:rPr>
+              <w:t>phuse:</w:t>
+            </w:r>
+            <w:r>
+              <w:rPr>
+                <w:rFonts w:ascii="Courier New" w:hAnsi="Courier New" w:cs="Courier New"/>
+                <w:sz w:val="20"/>
+                <w:szCs w:val="20"/>
+              </w:rPr>
               <w:t>firstname</w:t>
             </w:r>
+            <w:proofErr w:type="spellEnd"/>
             <w:r>
               <w:rPr>
                 <w:rFonts w:ascii="Courier New" w:hAnsi="Courier New" w:cs="Courier New"/>
@@ -16147,13 +17719,21 @@
               <w:t xml:space="preserve">results </w:t>
             </w:r>
             <w:r>
-              <w:t>to be returned in the</w:t>
+              <w:t xml:space="preserve">to be returned in </w:t>
+            </w:r>
+            <w:proofErr w:type="gramStart"/>
+            <w:r>
+              <w:t>the</w:t>
             </w:r>
             <w:r>
               <w:t xml:space="preserve"> </w:t>
             </w:r>
             <w:r>
-              <w:t xml:space="preserve">?s, ?p, ?o format in order to visualize the </w:t>
+              <w:t>?s</w:t>
+            </w:r>
+            <w:proofErr w:type="gramEnd"/>
+            <w:r>
+              <w:t xml:space="preserve">, ?p, ?o format in order to visualize the </w:t>
             </w:r>
             <w:r>
               <w:t>Subject-</w:t>
@@ -16201,8 +17781,14 @@
               <w:t xml:space="preserve">accommodate single nodes or SPARQL results </w:t>
             </w:r>
             <w:r>
-              <w:t>that return anything other than ?</w:t>
-            </w:r>
+              <w:t xml:space="preserve">that return anything other </w:t>
+            </w:r>
+            <w:proofErr w:type="gramStart"/>
+            <w:r>
+              <w:t>than ?</w:t>
+            </w:r>
+            <w:proofErr w:type="spellStart"/>
+            <w:proofErr w:type="gramEnd"/>
             <w:r>
               <w:t>s,</w:t>
             </w:r>
@@ -16210,7 +17796,11 @@
               <w:t>?</w:t>
             </w:r>
             <w:r>
-              <w:t xml:space="preserve">p, </w:t>
+              <w:t>p</w:t>
+            </w:r>
+            <w:proofErr w:type="spellEnd"/>
+            <w:r>
+              <w:t xml:space="preserve">, </w:t>
             </w:r>
             <w:r>
               <w:t>?</w:t>
@@ -16314,8 +17904,13 @@
         </w:rPr>
         <w:t>D</w:t>
       </w:r>
-      <w:r>
-        <w:t xml:space="preserve">etermine the treatment Bob received in </w:t>
+      <w:proofErr w:type="spellStart"/>
+      <w:r>
+        <w:t>etermine</w:t>
+      </w:r>
+      <w:proofErr w:type="spellEnd"/>
+      <w:r>
+        <w:t xml:space="preserve"> the treatment Bob received in </w:t>
       </w:r>
       <w:r>
         <w:t>STUDY1</w:t>
@@ -16349,19 +17944,33 @@
         <w:rPr>
           <w:b/>
         </w:rPr>
-        <w:t>OPTIONAL:</w:t>
-      </w:r>
+        <w:t>OPTIONAL</w:t>
+      </w:r>
+      <w:proofErr w:type="gramStart"/>
       <w:r>
         <w:rPr>
           <w:b/>
         </w:rPr>
+        <w:t>:</w:t>
+      </w:r>
+      <w:r>
+        <w:rPr>
+          <w:b/>
+        </w:rPr>
         <w:t xml:space="preserve"> </w:t>
       </w:r>
       <w:r>
         <w:rPr>
           <w:b/>
         </w:rPr>
-        <w:t>.RQ Query File</w:t>
+        <w:t>.RQ</w:t>
+      </w:r>
+      <w:proofErr w:type="gramEnd"/>
+      <w:r>
+        <w:rPr>
+          <w:b/>
+        </w:rPr>
+        <w:t xml:space="preserve"> Query File</w:t>
       </w:r>
       <w:r>
         <w:t xml:space="preserve">  to l</w:t>
@@ -16417,7 +18026,20 @@
         <w:t xml:space="preserve">The query </w:t>
       </w:r>
       <w:r>
-        <w:t xml:space="preserve">is a union of statements necessary to format the result in the s,p,o format required for the visualization, so the query text is not presented here in the exercises. It is more important that you understand the query and result in section, </w:t>
+        <w:t xml:space="preserve">is a union of statements necessary to format the result in the </w:t>
+      </w:r>
+      <w:proofErr w:type="spellStart"/>
+      <w:proofErr w:type="gramStart"/>
+      <w:r>
+        <w:t>s,p</w:t>
+      </w:r>
+      <w:proofErr w:type="gramEnd"/>
+      <w:r>
+        <w:t>,o</w:t>
+      </w:r>
+      <w:proofErr w:type="spellEnd"/>
+      <w:r>
+        <w:t xml:space="preserve"> format required for the visualization, so the query text is not presented here in the exercises. It is more important that you understand the query and result in section, </w:t>
       </w:r>
       <w:r>
         <w:rPr>
@@ -16541,19 +18163,33 @@
         <w:rPr>
           <w:b/>
         </w:rPr>
-        <w:t>OPTIONAL:</w:t>
-      </w:r>
+        <w:t>OPTIONAL</w:t>
+      </w:r>
+      <w:proofErr w:type="gramStart"/>
       <w:r>
         <w:rPr>
           <w:b/>
         </w:rPr>
+        <w:t>:</w:t>
+      </w:r>
+      <w:r>
+        <w:rPr>
+          <w:b/>
+        </w:rPr>
         <w:t xml:space="preserve"> </w:t>
       </w:r>
       <w:r>
         <w:rPr>
           <w:b/>
         </w:rPr>
-        <w:t>.RQ Query File</w:t>
+        <w:t>.RQ</w:t>
+      </w:r>
+      <w:proofErr w:type="gramEnd"/>
+      <w:r>
+        <w:rPr>
+          <w:b/>
+        </w:rPr>
+        <w:t xml:space="preserve"> Query File</w:t>
       </w:r>
       <w:r>
         <w:t xml:space="preserve">  to l</w:t>
@@ -16744,7 +18380,25 @@
                 <w:sz w:val="20"/>
                 <w:szCs w:val="20"/>
               </w:rPr>
-              <w:t>PREFIX phuse: &lt;http://www.example.org/phuse/workshop/&gt;</w:t>
+              <w:t xml:space="preserve">PREFIX </w:t>
+            </w:r>
+            <w:proofErr w:type="spellStart"/>
+            <w:r>
+              <w:rPr>
+                <w:rFonts w:ascii="Courier New" w:hAnsi="Courier New" w:cs="Courier New"/>
+                <w:sz w:val="20"/>
+                <w:szCs w:val="20"/>
+              </w:rPr>
+              <w:t>phuse</w:t>
+            </w:r>
+            <w:proofErr w:type="spellEnd"/>
+            <w:r>
+              <w:rPr>
+                <w:rFonts w:ascii="Courier New" w:hAnsi="Courier New" w:cs="Courier New"/>
+                <w:sz w:val="20"/>
+                <w:szCs w:val="20"/>
+              </w:rPr>
+              <w:t>: &lt;http://www.example.org/phuse/workshop/&gt;</w:t>
             </w:r>
           </w:p>
           <w:p>
@@ -16755,14 +18409,26 @@
                 <w:szCs w:val="20"/>
               </w:rPr>
             </w:pPr>
+            <w:proofErr w:type="gramStart"/>
             <w:r>
               <w:rPr>
                 <w:rFonts w:ascii="Courier New" w:hAnsi="Courier New" w:cs="Courier New"/>
                 <w:sz w:val="20"/>
                 <w:szCs w:val="20"/>
               </w:rPr>
-              <w:t>SELECT  ?treatLabel</w:t>
-            </w:r>
+              <w:t>SELECT  ?</w:t>
+            </w:r>
+            <w:proofErr w:type="spellStart"/>
+            <w:proofErr w:type="gramEnd"/>
+            <w:r>
+              <w:rPr>
+                <w:rFonts w:ascii="Courier New" w:hAnsi="Courier New" w:cs="Courier New"/>
+                <w:sz w:val="20"/>
+                <w:szCs w:val="20"/>
+              </w:rPr>
+              <w:t>treatLabel</w:t>
+            </w:r>
+            <w:proofErr w:type="spellEnd"/>
           </w:p>
           <w:p>
             <w:pPr>
@@ -16795,16 +18461,44 @@
                 <w:sz w:val="20"/>
                 <w:szCs w:val="20"/>
               </w:rPr>
-              <w:t xml:space="preserve">    ?person phuse:</w:t>
-            </w:r>
+              <w:t xml:space="preserve">    </w:t>
+            </w:r>
+            <w:proofErr w:type="gramStart"/>
             <w:r>
               <w:rPr>
                 <w:rFonts w:ascii="Courier New" w:hAnsi="Courier New" w:cs="Courier New"/>
                 <w:sz w:val="20"/>
                 <w:szCs w:val="20"/>
               </w:rPr>
+              <w:t>?person</w:t>
+            </w:r>
+            <w:proofErr w:type="gramEnd"/>
+            <w:r>
+              <w:rPr>
+                <w:rFonts w:ascii="Courier New" w:hAnsi="Courier New" w:cs="Courier New"/>
+                <w:sz w:val="20"/>
+                <w:szCs w:val="20"/>
+              </w:rPr>
+              <w:t xml:space="preserve"> </w:t>
+            </w:r>
+            <w:proofErr w:type="spellStart"/>
+            <w:r>
+              <w:rPr>
+                <w:rFonts w:ascii="Courier New" w:hAnsi="Courier New" w:cs="Courier New"/>
+                <w:sz w:val="20"/>
+                <w:szCs w:val="20"/>
+              </w:rPr>
+              <w:t>phuse:</w:t>
+            </w:r>
+            <w:r>
+              <w:rPr>
+                <w:rFonts w:ascii="Courier New" w:hAnsi="Courier New" w:cs="Courier New"/>
+                <w:sz w:val="20"/>
+                <w:szCs w:val="20"/>
+              </w:rPr>
               <w:t>firstname</w:t>
             </w:r>
+            <w:proofErr w:type="spellEnd"/>
             <w:r>
               <w:rPr>
                 <w:rFonts w:ascii="Courier New" w:hAnsi="Courier New" w:cs="Courier New"/>
@@ -16828,14 +18522,41 @@
                 <w:sz w:val="20"/>
                 <w:szCs w:val="20"/>
               </w:rPr>
-              <w:t xml:space="preserve">    ?person phuse:</w:t>
-            </w:r>
+              <w:t xml:space="preserve">    </w:t>
+            </w:r>
+            <w:proofErr w:type="gramStart"/>
             <w:r>
               <w:rPr>
                 <w:rFonts w:ascii="Courier New" w:hAnsi="Courier New" w:cs="Courier New"/>
                 <w:sz w:val="20"/>
                 <w:szCs w:val="20"/>
               </w:rPr>
+              <w:t>?person</w:t>
+            </w:r>
+            <w:proofErr w:type="gramEnd"/>
+            <w:r>
+              <w:rPr>
+                <w:rFonts w:ascii="Courier New" w:hAnsi="Courier New" w:cs="Courier New"/>
+                <w:sz w:val="20"/>
+                <w:szCs w:val="20"/>
+              </w:rPr>
+              <w:t xml:space="preserve"> </w:t>
+            </w:r>
+            <w:proofErr w:type="spellStart"/>
+            <w:r>
+              <w:rPr>
+                <w:rFonts w:ascii="Courier New" w:hAnsi="Courier New" w:cs="Courier New"/>
+                <w:sz w:val="20"/>
+                <w:szCs w:val="20"/>
+              </w:rPr>
+              <w:t>phuse:</w:t>
+            </w:r>
+            <w:r>
+              <w:rPr>
+                <w:rFonts w:ascii="Courier New" w:hAnsi="Courier New" w:cs="Courier New"/>
+                <w:sz w:val="20"/>
+                <w:szCs w:val="20"/>
+              </w:rPr>
               <w:t>t</w:t>
             </w:r>
             <w:r>
@@ -16844,7 +18565,16 @@
                 <w:sz w:val="20"/>
                 <w:szCs w:val="20"/>
               </w:rPr>
-              <w:t>reatment ?treat .</w:t>
+              <w:t>reatment</w:t>
+            </w:r>
+            <w:proofErr w:type="spellEnd"/>
+            <w:r>
+              <w:rPr>
+                <w:rFonts w:ascii="Courier New" w:hAnsi="Courier New" w:cs="Courier New"/>
+                <w:sz w:val="20"/>
+                <w:szCs w:val="20"/>
+              </w:rPr>
+              <w:t xml:space="preserve"> ?treat .</w:t>
             </w:r>
           </w:p>
           <w:p>
@@ -16861,14 +18591,41 @@
                 <w:sz w:val="20"/>
                 <w:szCs w:val="20"/>
               </w:rPr>
-              <w:t xml:space="preserve">    ?treat phuse:</w:t>
-            </w:r>
+              <w:t xml:space="preserve">    </w:t>
+            </w:r>
+            <w:proofErr w:type="gramStart"/>
             <w:r>
               <w:rPr>
                 <w:rFonts w:ascii="Courier New" w:hAnsi="Courier New" w:cs="Courier New"/>
                 <w:sz w:val="20"/>
                 <w:szCs w:val="20"/>
               </w:rPr>
+              <w:t>?treat</w:t>
+            </w:r>
+            <w:proofErr w:type="gramEnd"/>
+            <w:r>
+              <w:rPr>
+                <w:rFonts w:ascii="Courier New" w:hAnsi="Courier New" w:cs="Courier New"/>
+                <w:sz w:val="20"/>
+                <w:szCs w:val="20"/>
+              </w:rPr>
+              <w:t xml:space="preserve"> </w:t>
+            </w:r>
+            <w:proofErr w:type="spellStart"/>
+            <w:r>
+              <w:rPr>
+                <w:rFonts w:ascii="Courier New" w:hAnsi="Courier New" w:cs="Courier New"/>
+                <w:sz w:val="20"/>
+                <w:szCs w:val="20"/>
+              </w:rPr>
+              <w:t>phuse:</w:t>
+            </w:r>
+            <w:r>
+              <w:rPr>
+                <w:rFonts w:ascii="Courier New" w:hAnsi="Courier New" w:cs="Courier New"/>
+                <w:sz w:val="20"/>
+                <w:szCs w:val="20"/>
+              </w:rPr>
               <w:t>l</w:t>
             </w:r>
             <w:r>
@@ -16877,7 +18634,34 @@
                 <w:sz w:val="20"/>
                 <w:szCs w:val="20"/>
               </w:rPr>
-              <w:t>abel ?treatLabel .</w:t>
+              <w:t>abel</w:t>
+            </w:r>
+            <w:proofErr w:type="spellEnd"/>
+            <w:r>
+              <w:rPr>
+                <w:rFonts w:ascii="Courier New" w:hAnsi="Courier New" w:cs="Courier New"/>
+                <w:sz w:val="20"/>
+                <w:szCs w:val="20"/>
+              </w:rPr>
+              <w:t xml:space="preserve"> ?</w:t>
+            </w:r>
+            <w:proofErr w:type="spellStart"/>
+            <w:r>
+              <w:rPr>
+                <w:rFonts w:ascii="Courier New" w:hAnsi="Courier New" w:cs="Courier New"/>
+                <w:sz w:val="20"/>
+                <w:szCs w:val="20"/>
+              </w:rPr>
+              <w:t>treatLabel</w:t>
+            </w:r>
+            <w:proofErr w:type="spellEnd"/>
+            <w:r>
+              <w:rPr>
+                <w:rFonts w:ascii="Courier New" w:hAnsi="Courier New" w:cs="Courier New"/>
+                <w:sz w:val="20"/>
+                <w:szCs w:val="20"/>
+              </w:rPr>
+              <w:t xml:space="preserve"> .</w:t>
             </w:r>
           </w:p>
           <w:p>
@@ -17069,7 +18853,15 @@
         <w:t xml:space="preserve">Note </w:t>
       </w:r>
       <w:r>
-        <w:t>that the graph does not show the phuse: prefix for predicates (</w:t>
+        <w:t xml:space="preserve">that the graph does not show the </w:t>
+      </w:r>
+      <w:proofErr w:type="spellStart"/>
+      <w:r>
+        <w:t>phuse</w:t>
+      </w:r>
+      <w:proofErr w:type="spellEnd"/>
+      <w:r>
+        <w:t>: prefix for predicates (</w:t>
       </w:r>
       <w:r>
         <w:t>links/</w:t>
@@ -17170,8 +18962,17 @@
           <w:b/>
           <w:color w:val="C00000"/>
         </w:rPr>
-        <w:t>Incorrect number of dimensions..</w:t>
-      </w:r>
+        <w:t xml:space="preserve">Incorrect number of </w:t>
+      </w:r>
+      <w:proofErr w:type="gramStart"/>
+      <w:r>
+        <w:rPr>
+          <w:b/>
+          <w:color w:val="C00000"/>
+        </w:rPr>
+        <w:t>dimensions..</w:t>
+      </w:r>
+      <w:proofErr w:type="gramEnd"/>
       <w:r>
         <w:t>", reload the Shiny App , the TTL and query files, then Run the query again.</w:t>
       </w:r>
@@ -17293,10 +19094,10 @@
             </w:pPr>
             <w:r>
               <w:object w:dxaOrig="4536" w:dyaOrig="3300" w14:anchorId="2C03AF32">
-                <v:shape id="_x0000_i1031" type="#_x0000_t75" style="width:41.15pt;height:30.85pt" o:ole="">
+                <v:shape id="_x0000_i1031" type="#_x0000_t75" style="width:41.3pt;height:30.7pt" o:ole="">
                   <v:imagedata r:id="rId13" o:title=""/>
                 </v:shape>
-                <o:OLEObject Type="Embed" ProgID="PBrush" ShapeID="_x0000_i1031" DrawAspect="Content" ObjectID="_1564760973" r:id="rId40"/>
+                <o:OLEObject Type="Embed" ProgID="PBrush" ShapeID="_x0000_i1031" DrawAspect="Content" ObjectID="_1564894860" r:id="rId40"/>
               </w:object>
             </w:r>
             <w:r>
@@ -17569,7 +19370,53 @@
                 <w:sz w:val="20"/>
                 <w:szCs w:val="20"/>
               </w:rPr>
-              <w:t xml:space="preserve">Error in curl::curl_fetch_memory(url, handle = handle) : </w:t>
+              <w:t xml:space="preserve">Error in </w:t>
+            </w:r>
+            <w:proofErr w:type="gramStart"/>
+            <w:r>
+              <w:rPr>
+                <w:color w:val="C00000"/>
+                <w:sz w:val="20"/>
+                <w:szCs w:val="20"/>
+              </w:rPr>
+              <w:t>curl::</w:t>
+            </w:r>
+            <w:proofErr w:type="spellStart"/>
+            <w:proofErr w:type="gramEnd"/>
+            <w:r>
+              <w:rPr>
+                <w:color w:val="C00000"/>
+                <w:sz w:val="20"/>
+                <w:szCs w:val="20"/>
+              </w:rPr>
+              <w:t>curl_fetch_memory</w:t>
+            </w:r>
+            <w:proofErr w:type="spellEnd"/>
+            <w:r>
+              <w:rPr>
+                <w:color w:val="C00000"/>
+                <w:sz w:val="20"/>
+                <w:szCs w:val="20"/>
+              </w:rPr>
+              <w:t>(</w:t>
+            </w:r>
+            <w:proofErr w:type="spellStart"/>
+            <w:r>
+              <w:rPr>
+                <w:color w:val="C00000"/>
+                <w:sz w:val="20"/>
+                <w:szCs w:val="20"/>
+              </w:rPr>
+              <w:t>url</w:t>
+            </w:r>
+            <w:proofErr w:type="spellEnd"/>
+            <w:r>
+              <w:rPr>
+                <w:color w:val="C00000"/>
+                <w:sz w:val="20"/>
+                <w:szCs w:val="20"/>
+              </w:rPr>
+              <w:t xml:space="preserve">, handle = handle) : </w:t>
             </w:r>
           </w:p>
           <w:p>
@@ -17838,7 +19685,71 @@
                 <w:sz w:val="20"/>
                 <w:szCs w:val="20"/>
               </w:rPr>
-              <w:t>Error in eval(expr, envir, enclos) :</w:t>
+              <w:t xml:space="preserve">Error in </w:t>
+            </w:r>
+            <w:proofErr w:type="spellStart"/>
+            <w:proofErr w:type="gramStart"/>
+            <w:r>
+              <w:rPr>
+                <w:color w:val="C00000"/>
+                <w:sz w:val="20"/>
+                <w:szCs w:val="20"/>
+              </w:rPr>
+              <w:t>eval</w:t>
+            </w:r>
+            <w:proofErr w:type="spellEnd"/>
+            <w:r>
+              <w:rPr>
+                <w:color w:val="C00000"/>
+                <w:sz w:val="20"/>
+                <w:szCs w:val="20"/>
+              </w:rPr>
+              <w:t>(</w:t>
+            </w:r>
+            <w:proofErr w:type="gramEnd"/>
+            <w:r>
+              <w:rPr>
+                <w:color w:val="C00000"/>
+                <w:sz w:val="20"/>
+                <w:szCs w:val="20"/>
+              </w:rPr>
+              <w:t xml:space="preserve">expr, </w:t>
+            </w:r>
+            <w:proofErr w:type="spellStart"/>
+            <w:r>
+              <w:rPr>
+                <w:color w:val="C00000"/>
+                <w:sz w:val="20"/>
+                <w:szCs w:val="20"/>
+              </w:rPr>
+              <w:t>envir</w:t>
+            </w:r>
+            <w:proofErr w:type="spellEnd"/>
+            <w:r>
+              <w:rPr>
+                <w:color w:val="C00000"/>
+                <w:sz w:val="20"/>
+                <w:szCs w:val="20"/>
+              </w:rPr>
+              <w:t xml:space="preserve">, </w:t>
+            </w:r>
+            <w:proofErr w:type="spellStart"/>
+            <w:r>
+              <w:rPr>
+                <w:color w:val="C00000"/>
+                <w:sz w:val="20"/>
+                <w:szCs w:val="20"/>
+              </w:rPr>
+              <w:t>enclos</w:t>
+            </w:r>
+            <w:proofErr w:type="spellEnd"/>
+            <w:r>
+              <w:rPr>
+                <w:color w:val="C00000"/>
+                <w:sz w:val="20"/>
+                <w:szCs w:val="20"/>
+              </w:rPr>
+              <w:t>) :</w:t>
             </w:r>
           </w:p>
         </w:tc>
@@ -17862,6 +19773,7 @@
               </w:rPr>
               <w:t xml:space="preserve">Review the values in the </w:t>
             </w:r>
+            <w:proofErr w:type="spellStart"/>
             <w:r>
               <w:rPr>
                 <w:b/>
@@ -17870,6 +19782,7 @@
               </w:rPr>
               <w:t>StartNode</w:t>
             </w:r>
+            <w:proofErr w:type="spellEnd"/>
             <w:r>
               <w:rPr>
                 <w:sz w:val="20"/>
@@ -17877,6 +19790,8 @@
               </w:rPr>
               <w:t xml:space="preserve">, </w:t>
             </w:r>
+            <w:proofErr w:type="spellStart"/>
+            <w:proofErr w:type="gramStart"/>
             <w:r>
               <w:rPr>
                 <w:b/>
@@ -17885,12 +19800,21 @@
               </w:rPr>
               <w:t>EndNode</w:t>
             </w:r>
-            <w:r>
-              <w:rPr>
-                <w:sz w:val="20"/>
-                <w:szCs w:val="20"/>
-              </w:rPr>
-              <w:t xml:space="preserve">,  and </w:t>
+            <w:proofErr w:type="spellEnd"/>
+            <w:r>
+              <w:rPr>
+                <w:sz w:val="20"/>
+                <w:szCs w:val="20"/>
+              </w:rPr>
+              <w:t>,  and</w:t>
+            </w:r>
+            <w:proofErr w:type="gramEnd"/>
+            <w:r>
+              <w:rPr>
+                <w:sz w:val="20"/>
+                <w:szCs w:val="20"/>
+              </w:rPr>
+              <w:t xml:space="preserve"> </w:t>
             </w:r>
             <w:r>
               <w:rPr>
@@ -18020,14 +19944,46 @@
                 <w:sz w:val="20"/>
                 <w:szCs w:val="20"/>
               </w:rPr>
-              <w:t xml:space="preserve"> as a StartNode o</w:t>
-            </w:r>
-            <w:r>
-              <w:rPr>
-                <w:sz w:val="20"/>
-                <w:szCs w:val="20"/>
-              </w:rPr>
-              <w:t>r EndNode is not defined in Table 2.</w:t>
+              <w:t xml:space="preserve"> as a </w:t>
+            </w:r>
+            <w:proofErr w:type="spellStart"/>
+            <w:r>
+              <w:rPr>
+                <w:sz w:val="20"/>
+                <w:szCs w:val="20"/>
+              </w:rPr>
+              <w:t>StartNode</w:t>
+            </w:r>
+            <w:proofErr w:type="spellEnd"/>
+            <w:r>
+              <w:rPr>
+                <w:sz w:val="20"/>
+                <w:szCs w:val="20"/>
+              </w:rPr>
+              <w:t xml:space="preserve"> o</w:t>
+            </w:r>
+            <w:r>
+              <w:rPr>
+                <w:sz w:val="20"/>
+                <w:szCs w:val="20"/>
+              </w:rPr>
+              <w:t xml:space="preserve">r </w:t>
+            </w:r>
+            <w:proofErr w:type="spellStart"/>
+            <w:r>
+              <w:rPr>
+                <w:sz w:val="20"/>
+                <w:szCs w:val="20"/>
+              </w:rPr>
+              <w:t>EndNode</w:t>
+            </w:r>
+            <w:proofErr w:type="spellEnd"/>
+            <w:r>
+              <w:rPr>
+                <w:sz w:val="20"/>
+                <w:szCs w:val="20"/>
+              </w:rPr>
+              <w:t xml:space="preserve"> is not defined in Table 2.</w:t>
             </w:r>
             <w:r>
               <w:rPr>
@@ -18342,7 +20298,25 @@
                 <w:sz w:val="20"/>
                 <w:szCs w:val="20"/>
               </w:rPr>
-              <w:t>Error: FileNotFoundException (Java): data\RDFModel.xlsx (The process cannot access the file because it is being used by another process)</w:t>
+              <w:t xml:space="preserve">Error: </w:t>
+            </w:r>
+            <w:proofErr w:type="spellStart"/>
+            <w:r>
+              <w:rPr>
+                <w:color w:val="C00000"/>
+                <w:sz w:val="20"/>
+                <w:szCs w:val="20"/>
+              </w:rPr>
+              <w:t>FileNotFoundException</w:t>
+            </w:r>
+            <w:proofErr w:type="spellEnd"/>
+            <w:r>
+              <w:rPr>
+                <w:color w:val="C00000"/>
+                <w:sz w:val="20"/>
+                <w:szCs w:val="20"/>
+              </w:rPr>
+              <w:t xml:space="preserve"> (Java): data\RDFModel.xlsx (The process cannot access the file because it is being used by another process)</w:t>
             </w:r>
           </w:p>
         </w:tc>
@@ -18420,7 +20394,15 @@
         <w:t>A1.2</w:t>
       </w:r>
       <w:r>
-        <w:t>. RDFFromSpreadsheet.R Error Messages and Resolutions</w:t>
+        <w:t xml:space="preserve">. </w:t>
+      </w:r>
+      <w:proofErr w:type="spellStart"/>
+      <w:r>
+        <w:t>RDFFromSpreadsheet.R</w:t>
+      </w:r>
+      <w:proofErr w:type="spellEnd"/>
+      <w:r>
+        <w:t xml:space="preserve"> Error Messages and Resolutions</w:t>
       </w:r>
       <w:bookmarkEnd w:id="46"/>
     </w:p>
@@ -18499,8 +20481,18 @@
                 <w:sz w:val="20"/>
                 <w:szCs w:val="20"/>
               </w:rPr>
-              <w:t>Error! Same Object defined as different ObjectTypes</w:t>
-            </w:r>
+              <w:t xml:space="preserve">Error! Same Object defined as different </w:t>
+            </w:r>
+            <w:proofErr w:type="spellStart"/>
+            <w:r>
+              <w:rPr>
+                <w:color w:val="C00000"/>
+                <w:sz w:val="20"/>
+                <w:szCs w:val="20"/>
+              </w:rPr>
+              <w:t>ObjectTypes</w:t>
+            </w:r>
+            <w:proofErr w:type="spellEnd"/>
           </w:p>
           <w:p>
             <w:pPr>
@@ -18512,6 +20504,7 @@
                 <w:szCs w:val="20"/>
               </w:rPr>
             </w:pPr>
+            <w:proofErr w:type="gramStart"/>
             <w:r>
               <w:rPr>
                 <w:color w:val="C00000"/>
@@ -18526,16 +20519,53 @@
                 <w:sz w:val="20"/>
                 <w:szCs w:val="20"/>
               </w:rPr>
-              <w:t>STUDY1</w:t>
-            </w:r>
+              <w:t>STUDY</w:t>
+            </w:r>
+            <w:proofErr w:type="gramEnd"/>
             <w:r>
               <w:rPr>
                 <w:color w:val="C00000"/>
                 <w:sz w:val="20"/>
                 <w:szCs w:val="20"/>
               </w:rPr>
-              <w:t xml:space="preserve">    ObjectTypes: string,uri</w:t>
-            </w:r>
+              <w:t>1</w:t>
+            </w:r>
+            <w:r>
+              <w:rPr>
+                <w:color w:val="C00000"/>
+                <w:sz w:val="20"/>
+                <w:szCs w:val="20"/>
+              </w:rPr>
+              <w:t xml:space="preserve">    </w:t>
+            </w:r>
+            <w:proofErr w:type="spellStart"/>
+            <w:r>
+              <w:rPr>
+                <w:color w:val="C00000"/>
+                <w:sz w:val="20"/>
+                <w:szCs w:val="20"/>
+              </w:rPr>
+              <w:t>ObjectTypes</w:t>
+            </w:r>
+            <w:proofErr w:type="spellEnd"/>
+            <w:r>
+              <w:rPr>
+                <w:color w:val="C00000"/>
+                <w:sz w:val="20"/>
+                <w:szCs w:val="20"/>
+              </w:rPr>
+              <w:t xml:space="preserve">: </w:t>
+            </w:r>
+            <w:proofErr w:type="spellStart"/>
+            <w:r>
+              <w:rPr>
+                <w:color w:val="C00000"/>
+                <w:sz w:val="20"/>
+                <w:szCs w:val="20"/>
+              </w:rPr>
+              <w:t>string,uri</w:t>
+            </w:r>
+            <w:proofErr w:type="spellEnd"/>
           </w:p>
           <w:p>
             <w:pPr>
@@ -18607,6 +20637,7 @@
               </w:rPr>
               <w:t xml:space="preserve">as more than one </w:t>
             </w:r>
+            <w:proofErr w:type="spellStart"/>
             <w:r>
               <w:rPr>
                 <w:b/>
@@ -18616,6 +20647,7 @@
               </w:rPr>
               <w:t>ObjectType</w:t>
             </w:r>
+            <w:proofErr w:type="spellEnd"/>
             <w:r>
               <w:rPr>
                 <w:color w:val="auto"/>
@@ -18674,7 +20706,25 @@
                 <w:sz w:val="20"/>
                 <w:szCs w:val="20"/>
               </w:rPr>
-              <w:t>ERROR: At least 1 ObjectType value is missing.</w:t>
+              <w:t xml:space="preserve">ERROR: At least 1 </w:t>
+            </w:r>
+            <w:proofErr w:type="spellStart"/>
+            <w:r>
+              <w:rPr>
+                <w:color w:val="C00000"/>
+                <w:sz w:val="20"/>
+                <w:szCs w:val="20"/>
+              </w:rPr>
+              <w:t>ObjectType</w:t>
+            </w:r>
+            <w:proofErr w:type="spellEnd"/>
+            <w:r>
+              <w:rPr>
+                <w:color w:val="C00000"/>
+                <w:sz w:val="20"/>
+                <w:szCs w:val="20"/>
+              </w:rPr>
+              <w:t xml:space="preserve"> value is missing.</w:t>
             </w:r>
           </w:p>
           <w:p>
@@ -18717,7 +20767,117 @@
                 <w:sz w:val="20"/>
                 <w:szCs w:val="20"/>
               </w:rPr>
-              <w:t xml:space="preserve">Error in if ((RDFModel[i, "Object"] == RDFModel[i - 1, "Object"]) &amp; (RDFModel[i,  : </w:t>
+              <w:t>Error in if ((</w:t>
+            </w:r>
+            <w:proofErr w:type="spellStart"/>
+            <w:proofErr w:type="gramStart"/>
+            <w:r>
+              <w:rPr>
+                <w:color w:val="C00000"/>
+                <w:sz w:val="20"/>
+                <w:szCs w:val="20"/>
+              </w:rPr>
+              <w:t>RDFModel</w:t>
+            </w:r>
+            <w:proofErr w:type="spellEnd"/>
+            <w:r>
+              <w:rPr>
+                <w:color w:val="C00000"/>
+                <w:sz w:val="20"/>
+                <w:szCs w:val="20"/>
+              </w:rPr>
+              <w:t>[</w:t>
+            </w:r>
+            <w:proofErr w:type="spellStart"/>
+            <w:proofErr w:type="gramEnd"/>
+            <w:r>
+              <w:rPr>
+                <w:color w:val="C00000"/>
+                <w:sz w:val="20"/>
+                <w:szCs w:val="20"/>
+              </w:rPr>
+              <w:t>i</w:t>
+            </w:r>
+            <w:proofErr w:type="spellEnd"/>
+            <w:r>
+              <w:rPr>
+                <w:color w:val="C00000"/>
+                <w:sz w:val="20"/>
+                <w:szCs w:val="20"/>
+              </w:rPr>
+              <w:t xml:space="preserve">, "Object"] == </w:t>
+            </w:r>
+            <w:proofErr w:type="spellStart"/>
+            <w:r>
+              <w:rPr>
+                <w:color w:val="C00000"/>
+                <w:sz w:val="20"/>
+                <w:szCs w:val="20"/>
+              </w:rPr>
+              <w:t>RDFModel</w:t>
+            </w:r>
+            <w:proofErr w:type="spellEnd"/>
+            <w:r>
+              <w:rPr>
+                <w:color w:val="C00000"/>
+                <w:sz w:val="20"/>
+                <w:szCs w:val="20"/>
+              </w:rPr>
+              <w:t>[</w:t>
+            </w:r>
+            <w:proofErr w:type="spellStart"/>
+            <w:r>
+              <w:rPr>
+                <w:color w:val="C00000"/>
+                <w:sz w:val="20"/>
+                <w:szCs w:val="20"/>
+              </w:rPr>
+              <w:t>i</w:t>
+            </w:r>
+            <w:proofErr w:type="spellEnd"/>
+            <w:r>
+              <w:rPr>
+                <w:color w:val="C00000"/>
+                <w:sz w:val="20"/>
+                <w:szCs w:val="20"/>
+              </w:rPr>
+              <w:t xml:space="preserve"> - 1, "Object"]) &amp; (</w:t>
+            </w:r>
+            <w:proofErr w:type="spellStart"/>
+            <w:r>
+              <w:rPr>
+                <w:color w:val="C00000"/>
+                <w:sz w:val="20"/>
+                <w:szCs w:val="20"/>
+              </w:rPr>
+              <w:t>RDFModel</w:t>
+            </w:r>
+            <w:proofErr w:type="spellEnd"/>
+            <w:r>
+              <w:rPr>
+                <w:color w:val="C00000"/>
+                <w:sz w:val="20"/>
+                <w:szCs w:val="20"/>
+              </w:rPr>
+              <w:t>[</w:t>
+            </w:r>
+            <w:proofErr w:type="spellStart"/>
+            <w:r>
+              <w:rPr>
+                <w:color w:val="C00000"/>
+                <w:sz w:val="20"/>
+                <w:szCs w:val="20"/>
+              </w:rPr>
+              <w:t>i</w:t>
+            </w:r>
+            <w:proofErr w:type="spellEnd"/>
+            <w:r>
+              <w:rPr>
+                <w:color w:val="C00000"/>
+                <w:sz w:val="20"/>
+                <w:szCs w:val="20"/>
+              </w:rPr>
+              <w:t xml:space="preserve">,  : </w:t>
             </w:r>
           </w:p>
           <w:p>
@@ -18755,7 +20915,25 @@
                 <w:sz w:val="20"/>
                 <w:szCs w:val="20"/>
               </w:rPr>
-              <w:t>An ObjectType value is missing.</w:t>
+              <w:t xml:space="preserve">An </w:t>
+            </w:r>
+            <w:proofErr w:type="spellStart"/>
+            <w:r>
+              <w:rPr>
+                <w:color w:val="auto"/>
+                <w:sz w:val="20"/>
+                <w:szCs w:val="20"/>
+              </w:rPr>
+              <w:t>ObjectType</w:t>
+            </w:r>
+            <w:proofErr w:type="spellEnd"/>
+            <w:r>
+              <w:rPr>
+                <w:color w:val="auto"/>
+                <w:sz w:val="20"/>
+                <w:szCs w:val="20"/>
+              </w:rPr>
+              <w:t xml:space="preserve"> value is missing.</w:t>
             </w:r>
           </w:p>
           <w:p/>
@@ -18766,7 +20944,25 @@
                 <w:sz w:val="20"/>
                 <w:szCs w:val="20"/>
               </w:rPr>
-              <w:t xml:space="preserve">Add the ObjectType value. </w:t>
+              <w:t xml:space="preserve">Add the </w:t>
+            </w:r>
+            <w:proofErr w:type="spellStart"/>
+            <w:r>
+              <w:rPr>
+                <w:color w:val="006600"/>
+                <w:sz w:val="20"/>
+                <w:szCs w:val="20"/>
+              </w:rPr>
+              <w:t>ObjectType</w:t>
+            </w:r>
+            <w:proofErr w:type="spellEnd"/>
+            <w:r>
+              <w:rPr>
+                <w:color w:val="006600"/>
+                <w:sz w:val="20"/>
+                <w:szCs w:val="20"/>
+              </w:rPr>
+              <w:t xml:space="preserve"> value. </w:t>
             </w:r>
             <w:r>
               <w:rPr>
@@ -18902,7 +21098,21 @@
               <w:rPr>
                 <w:color w:val="auto"/>
               </w:rPr>
-              <w:t xml:space="preserve">You should only need to change values in the ObjectType column. All other cells are protected. If you must change other cells, for example to change row height to view values, you must unprotect the sheet using these steps: </w:t>
+              <w:t xml:space="preserve">You should only need to change values in the </w:t>
+            </w:r>
+            <w:proofErr w:type="spellStart"/>
+            <w:r>
+              <w:rPr>
+                <w:color w:val="auto"/>
+              </w:rPr>
+              <w:t>ObjectType</w:t>
+            </w:r>
+            <w:proofErr w:type="spellEnd"/>
+            <w:r>
+              <w:rPr>
+                <w:color w:val="auto"/>
+              </w:rPr>
+              <w:t xml:space="preserve"> column. All other cells are protected. If you must change other cells, for example to change row height to view values, you must unprotect the sheet using these steps: </w:t>
             </w:r>
           </w:p>
           <w:p>
@@ -18917,6 +21127,7 @@
               </w:rPr>
               <w:t xml:space="preserve">1. Right-click on the sheet name </w:t>
             </w:r>
+            <w:proofErr w:type="spellStart"/>
             <w:r>
               <w:rPr>
                 <w:b/>
@@ -18924,6 +21135,7 @@
               </w:rPr>
               <w:t>RDFModel</w:t>
             </w:r>
+            <w:proofErr w:type="spellEnd"/>
             <w:r>
               <w:rPr>
                 <w:color w:val="auto"/>
@@ -18969,6 +21181,7 @@
               </w:rPr>
               <w:t xml:space="preserve">3. In the Unprotect Sheet dialog window, enter the password </w:t>
             </w:r>
+            <w:proofErr w:type="spellStart"/>
             <w:r>
               <w:rPr>
                 <w:b/>
@@ -18976,6 +21189,7 @@
               </w:rPr>
               <w:t>phuseldw</w:t>
             </w:r>
+            <w:proofErr w:type="spellEnd"/>
             <w:r>
               <w:rPr>
                 <w:color w:val="auto"/>
@@ -18999,7 +21213,21 @@
               <w:rPr>
                 <w:color w:val="auto"/>
               </w:rPr>
-              <w:t>USE CAUTION: Making changes outside of the ObjectType column may cause problems!</w:t>
+              <w:t xml:space="preserve">USE CAUTION: Making changes outside of the </w:t>
+            </w:r>
+            <w:proofErr w:type="spellStart"/>
+            <w:r>
+              <w:rPr>
+                <w:color w:val="auto"/>
+              </w:rPr>
+              <w:t>ObjectType</w:t>
+            </w:r>
+            <w:proofErr w:type="spellEnd"/>
+            <w:r>
+              <w:rPr>
+                <w:color w:val="auto"/>
+              </w:rPr>
+              <w:t xml:space="preserve"> column may cause problems!</w:t>
             </w:r>
           </w:p>
         </w:tc>
@@ -19090,7 +21318,21 @@
           <w:rPr>
             <w:rStyle w:val="Hyperlink"/>
           </w:rPr>
-          <w:t>Overview of graph db and Neo4j</w:t>
+          <w:t xml:space="preserve">Overview of graph </w:t>
+        </w:r>
+        <w:proofErr w:type="spellStart"/>
+        <w:r>
+          <w:rPr>
+            <w:rStyle w:val="Hyperlink"/>
+          </w:rPr>
+          <w:t>db</w:t>
+        </w:r>
+        <w:proofErr w:type="spellEnd"/>
+        <w:r>
+          <w:rPr>
+            <w:rStyle w:val="Hyperlink"/>
+          </w:rPr>
+          <w:t xml:space="preserve"> and Neo4j</w:t>
         </w:r>
       </w:hyperlink>
       <w:r>
@@ -19342,7 +21584,25 @@
             <w:sz w:val="24"/>
             <w:szCs w:val="24"/>
           </w:rPr>
-          <w:t xml:space="preserve">Hands-on Workshop Github Repository </w:t>
+          <w:t xml:space="preserve">Hands-on Workshop </w:t>
+        </w:r>
+        <w:proofErr w:type="spellStart"/>
+        <w:r>
+          <w:rPr>
+            <w:rStyle w:val="Hyperlink"/>
+            <w:sz w:val="24"/>
+            <w:szCs w:val="24"/>
+          </w:rPr>
+          <w:t>Github</w:t>
+        </w:r>
+        <w:proofErr w:type="spellEnd"/>
+        <w:r>
+          <w:rPr>
+            <w:rStyle w:val="Hyperlink"/>
+            <w:sz w:val="24"/>
+            <w:szCs w:val="24"/>
+          </w:rPr>
+          <w:t xml:space="preserve"> Repository </w:t>
         </w:r>
       </w:hyperlink>
       <w:r>
@@ -19436,7 +21696,7 @@
       <w:rPr>
         <w:noProof/>
       </w:rPr>
-      <w:t>18</w:t>
+      <w:t>19</w:t>
     </w:r>
     <w:r>
       <w:fldChar w:fldCharType="end"/>
@@ -25258,7 +27518,7 @@
 </file>
 
 <file path=customXml/itemProps1.xml><?xml version="1.0" encoding="utf-8"?>
-<ds:datastoreItem xmlns:ds="http://schemas.openxmlformats.org/officeDocument/2006/customXml" ds:itemID="{E5F76E2C-6045-466C-B473-5FABE997EA5C}">
+<ds:datastoreItem xmlns:ds="http://schemas.openxmlformats.org/officeDocument/2006/customXml" ds:itemID="{728865C6-050D-4C50-B0C3-480E07A8FB8D}">
   <ds:schemaRefs>
     <ds:schemaRef ds:uri="http://schemas.openxmlformats.org/officeDocument/2006/bibliography"/>
   </ds:schemaRefs>

</xml_diff>